<commit_message>
building better confusion matrix statistics
</commit_message>
<xml_diff>
--- a/HW_3/dry_editable.docx
+++ b/HW_3/dry_editable.docx
@@ -6585,15 +6585,21 @@
         <w:ind w:left="360" w:right="480"/>
         <w:rPr>
           <w:rFonts w:eastAsiaTheme="minorHAnsi" w:cs="Calibri"/>
-          <w:sz w:val="26"/>
-          <w:szCs w:val="26"/>
+          <w:b/>
+          <w:bCs/>
+          <w:sz w:val="26"/>
+          <w:szCs w:val="26"/>
+          <w:u w:val="single"/>
         </w:rPr>
       </w:pPr>
       <w:r>
         <w:rPr>
           <w:rFonts w:eastAsiaTheme="minorHAnsi" w:cs="Calibri"/>
-          <w:sz w:val="26"/>
-          <w:szCs w:val="26"/>
+          <w:b/>
+          <w:bCs/>
+          <w:sz w:val="26"/>
+          <w:szCs w:val="26"/>
+          <w:u w:val="single"/>
         </w:rPr>
         <w:t>The accuracy score on TEST set is: 92.28%</w:t>
       </w:r>
@@ -6605,24 +6611,33 @@
         <w:ind w:left="360" w:right="480"/>
         <w:rPr>
           <w:rFonts w:eastAsiaTheme="minorHAnsi" w:cs="Calibri"/>
-          <w:sz w:val="26"/>
-          <w:szCs w:val="26"/>
+          <w:b/>
+          <w:bCs/>
+          <w:sz w:val="26"/>
+          <w:szCs w:val="26"/>
+          <w:u w:val="single"/>
           <w:rtl/>
         </w:rPr>
       </w:pPr>
       <w:r>
         <w:rPr>
           <w:rFonts w:eastAsiaTheme="minorHAnsi" w:cs="Calibri"/>
-          <w:sz w:val="26"/>
-          <w:szCs w:val="26"/>
+          <w:b/>
+          <w:bCs/>
+          <w:sz w:val="26"/>
+          <w:szCs w:val="26"/>
+          <w:u w:val="single"/>
         </w:rPr>
         <w:t>The error score on TEST set is: 7.7</w:t>
       </w:r>
       <w:r>
         <w:rPr>
           <w:rFonts w:eastAsiaTheme="minorHAnsi" w:cs="Calibri"/>
-          <w:sz w:val="26"/>
-          <w:szCs w:val="26"/>
+          <w:b/>
+          <w:bCs/>
+          <w:sz w:val="26"/>
+          <w:szCs w:val="26"/>
+          <w:u w:val="single"/>
         </w:rPr>
         <w:t>2%</w:t>
       </w:r>
@@ -6740,8 +6755,6 @@
         </w:rPr>
         <w:t xml:space="preserve"> על סט האימון שלו.</w:t>
       </w:r>
-      <w:bookmarkStart w:id="0" w:name="_GoBack"/>
-      <w:bookmarkEnd w:id="0"/>
     </w:p>
     <w:p>
       <w:pPr>
@@ -6754,33 +6767,6 @@
           <w:sz w:val="26"/>
           <w:szCs w:val="26"/>
           <w:rtl/>
-        </w:rPr>
-      </w:pPr>
-    </w:p>
-    <w:p>
-      <w:pPr>
-        <w:shd w:val="clear" w:color="auto" w:fill="FFFFFF"/>
-        <w:bidi/>
-        <w:spacing w:after="0" w:line="300" w:lineRule="atLeast"/>
-        <w:ind w:right="480"/>
-        <w:rPr>
-          <w:rFonts w:eastAsiaTheme="minorHAnsi" w:cs="Calibri"/>
-          <w:sz w:val="26"/>
-          <w:szCs w:val="26"/>
-          <w:rtl/>
-        </w:rPr>
-      </w:pPr>
-    </w:p>
-    <w:p>
-      <w:pPr>
-        <w:shd w:val="clear" w:color="auto" w:fill="FFFFFF"/>
-        <w:bidi/>
-        <w:spacing w:after="0" w:line="300" w:lineRule="atLeast"/>
-        <w:ind w:right="480"/>
-        <w:rPr>
-          <w:rFonts w:eastAsiaTheme="minorHAnsi" w:cs="Calibri"/>
-          <w:sz w:val="26"/>
-          <w:szCs w:val="26"/>
         </w:rPr>
       </w:pPr>
     </w:p>
@@ -6933,56 +6919,2324 @@
       <w:r>
         <w:rPr>
           <w:rFonts w:eastAsiaTheme="minorHAnsi" w:cs="Calibri" w:hint="cs"/>
-          <w:color w:val="7030A0"/>
           <w:sz w:val="26"/>
           <w:szCs w:val="26"/>
           <w:rtl/>
         </w:rPr>
         <w:t xml:space="preserve">עבור </w:t>
       </w:r>
+      <w:r>
+        <w:rPr>
+          <w:rFonts w:eastAsiaTheme="minorHAnsi" w:cs="Calibri" w:hint="cs"/>
+          <w:sz w:val="26"/>
+          <w:szCs w:val="26"/>
+          <w:rtl/>
+        </w:rPr>
+        <w:t>חלוקת הקולות בין המפלגות</w:t>
+      </w:r>
+      <w:r>
+        <w:rPr>
+          <w:rFonts w:eastAsiaTheme="minorHAnsi" w:cs="Calibri" w:hint="cs"/>
+          <w:sz w:val="26"/>
+          <w:szCs w:val="26"/>
+          <w:rtl/>
+        </w:rPr>
+        <w:t xml:space="preserve"> </w:t>
+      </w:r>
+      <w:r>
+        <w:rPr>
+          <w:rFonts w:eastAsiaTheme="minorHAnsi" w:cs="Calibri" w:hint="cs"/>
+          <w:sz w:val="26"/>
+          <w:szCs w:val="26"/>
+          <w:rtl/>
+        </w:rPr>
+        <w:t>ביצענו חיזוי על סט המבחן</w:t>
+      </w:r>
+      <w:r>
+        <w:rPr>
+          <w:rFonts w:eastAsiaTheme="minorHAnsi" w:cs="Calibri" w:hint="cs"/>
+          <w:sz w:val="26"/>
+          <w:szCs w:val="26"/>
+          <w:rtl/>
+        </w:rPr>
+        <w:t xml:space="preserve"> </w:t>
+      </w:r>
+      <w:r>
+        <w:rPr>
+          <w:rFonts w:eastAsiaTheme="minorHAnsi" w:cs="Calibri" w:hint="cs"/>
+          <w:sz w:val="26"/>
+          <w:szCs w:val="26"/>
+          <w:rtl/>
+        </w:rPr>
+        <w:t>ו</w:t>
+      </w:r>
+      <w:r>
+        <w:rPr>
+          <w:rFonts w:eastAsiaTheme="minorHAnsi" w:cs="Calibri" w:hint="cs"/>
+          <w:sz w:val="26"/>
+          <w:szCs w:val="26"/>
+          <w:rtl/>
+        </w:rPr>
+        <w:t>בנינו היסטוגרמה</w:t>
+      </w:r>
+      <w:r>
+        <w:rPr>
+          <w:rFonts w:eastAsiaTheme="minorHAnsi" w:cs="Calibri"/>
+          <w:sz w:val="26"/>
+          <w:szCs w:val="26"/>
+        </w:rPr>
+        <w:t xml:space="preserve"> </w:t>
+      </w:r>
+      <w:r>
+        <w:rPr>
+          <w:rFonts w:eastAsiaTheme="minorHAnsi" w:cs="Calibri" w:hint="cs"/>
+          <w:sz w:val="26"/>
+          <w:szCs w:val="26"/>
+          <w:rtl/>
+        </w:rPr>
+        <w:t>לפי המפלגות:</w:t>
+      </w:r>
+    </w:p>
+    <w:tbl>
+      <w:tblPr>
+        <w:tblStyle w:val="TableGrid"/>
+        <w:bidiVisual/>
+        <w:tblW w:w="0" w:type="auto"/>
+        <w:tblInd w:w="1440" w:type="dxa"/>
+        <w:tblLook w:val="04A0" w:firstRow="1" w:lastRow="0" w:firstColumn="1" w:lastColumn="0" w:noHBand="0" w:noVBand="1"/>
+      </w:tblPr>
+      <w:tblGrid>
+        <w:gridCol w:w="4018"/>
+        <w:gridCol w:w="3892"/>
+      </w:tblGrid>
+      <w:tr>
+        <w:tc>
+          <w:tcPr>
+            <w:tcW w:w="4018" w:type="dxa"/>
+            <w:vAlign w:val="center"/>
+          </w:tcPr>
+          <w:p>
+            <w:pPr>
+              <w:bidi/>
+              <w:spacing w:line="259" w:lineRule="auto"/>
+              <w:jc w:val="center"/>
+              <w:rPr>
+                <w:rFonts w:eastAsiaTheme="minorHAnsi" w:cs="Calibri"/>
+                <w:sz w:val="26"/>
+                <w:szCs w:val="26"/>
+                <w:rtl/>
+              </w:rPr>
+            </w:pPr>
+            <w:r>
+              <w:rPr>
+                <w:rFonts w:eastAsiaTheme="minorHAnsi" w:cs="Calibri"/>
+                <w:sz w:val="26"/>
+                <w:szCs w:val="26"/>
+              </w:rPr>
+              <w:t>Vote Percentage</w:t>
+            </w:r>
+          </w:p>
+        </w:tc>
+        <w:tc>
+          <w:tcPr>
+            <w:tcW w:w="3892" w:type="dxa"/>
+            <w:vAlign w:val="center"/>
+          </w:tcPr>
+          <w:p>
+            <w:pPr>
+              <w:bidi/>
+              <w:spacing w:line="259" w:lineRule="auto"/>
+              <w:jc w:val="center"/>
+              <w:rPr>
+                <w:rFonts w:eastAsiaTheme="minorHAnsi" w:cs="Calibri"/>
+                <w:sz w:val="26"/>
+                <w:szCs w:val="26"/>
+              </w:rPr>
+            </w:pPr>
+            <w:r>
+              <w:rPr>
+                <w:rFonts w:eastAsiaTheme="minorHAnsi" w:cs="Calibri"/>
+                <w:sz w:val="26"/>
+                <w:szCs w:val="26"/>
+              </w:rPr>
+              <w:t>Color</w:t>
+            </w:r>
+          </w:p>
+        </w:tc>
+      </w:tr>
+      <w:tr>
+        <w:tc>
+          <w:tcPr>
+            <w:tcW w:w="4018" w:type="dxa"/>
+            <w:vAlign w:val="bottom"/>
+          </w:tcPr>
+          <w:p>
+            <w:pPr>
+              <w:bidi/>
+              <w:spacing w:line="259" w:lineRule="auto"/>
+              <w:jc w:val="center"/>
+              <w:rPr>
+                <w:rFonts w:eastAsiaTheme="minorHAnsi" w:cs="Calibri"/>
+                <w:sz w:val="26"/>
+                <w:szCs w:val="26"/>
+                <w:rtl/>
+              </w:rPr>
+            </w:pPr>
+            <w:r>
+              <w:rPr>
+                <w:rFonts w:ascii="Calibri" w:hAnsi="Calibri" w:cs="Calibri"/>
+                <w:color w:val="000000"/>
+              </w:rPr>
+              <w:t>4.96%</w:t>
+            </w:r>
+          </w:p>
+        </w:tc>
+        <w:tc>
+          <w:tcPr>
+            <w:tcW w:w="3892" w:type="dxa"/>
+            <w:vAlign w:val="bottom"/>
+          </w:tcPr>
+          <w:p>
+            <w:pPr>
+              <w:bidi/>
+              <w:spacing w:line="259" w:lineRule="auto"/>
+              <w:jc w:val="center"/>
+              <w:rPr>
+                <w:rFonts w:eastAsiaTheme="minorHAnsi" w:cs="Calibri"/>
+                <w:sz w:val="26"/>
+                <w:szCs w:val="26"/>
+                <w:rtl/>
+              </w:rPr>
+            </w:pPr>
+            <w:r>
+              <w:rPr>
+                <w:rFonts w:ascii="Calibri" w:hAnsi="Calibri" w:cs="Calibri"/>
+                <w:color w:val="000000"/>
+              </w:rPr>
+              <w:t>Blues</w:t>
+            </w:r>
+          </w:p>
+        </w:tc>
+      </w:tr>
+      <w:tr>
+        <w:tc>
+          <w:tcPr>
+            <w:tcW w:w="4018" w:type="dxa"/>
+            <w:vAlign w:val="bottom"/>
+          </w:tcPr>
+          <w:p>
+            <w:pPr>
+              <w:bidi/>
+              <w:spacing w:line="259" w:lineRule="auto"/>
+              <w:jc w:val="center"/>
+              <w:rPr>
+                <w:rFonts w:eastAsiaTheme="minorHAnsi" w:cs="Calibri"/>
+                <w:sz w:val="26"/>
+                <w:szCs w:val="26"/>
+                <w:rtl/>
+              </w:rPr>
+            </w:pPr>
+            <w:r>
+              <w:rPr>
+                <w:rFonts w:ascii="Calibri" w:hAnsi="Calibri" w:cs="Calibri"/>
+                <w:color w:val="000000"/>
+              </w:rPr>
+              <w:t>9.68%</w:t>
+            </w:r>
+          </w:p>
+        </w:tc>
+        <w:tc>
+          <w:tcPr>
+            <w:tcW w:w="3892" w:type="dxa"/>
+            <w:vAlign w:val="bottom"/>
+          </w:tcPr>
+          <w:p>
+            <w:pPr>
+              <w:bidi/>
+              <w:spacing w:line="259" w:lineRule="auto"/>
+              <w:jc w:val="center"/>
+              <w:rPr>
+                <w:rFonts w:eastAsiaTheme="minorHAnsi" w:cs="Calibri"/>
+                <w:sz w:val="26"/>
+                <w:szCs w:val="26"/>
+                <w:rtl/>
+              </w:rPr>
+            </w:pPr>
+            <w:r>
+              <w:rPr>
+                <w:rFonts w:ascii="Calibri" w:hAnsi="Calibri" w:cs="Calibri"/>
+                <w:color w:val="000000"/>
+              </w:rPr>
+              <w:t>Browns</w:t>
+            </w:r>
+          </w:p>
+        </w:tc>
+      </w:tr>
+      <w:tr>
+        <w:tc>
+          <w:tcPr>
+            <w:tcW w:w="4018" w:type="dxa"/>
+            <w:vAlign w:val="bottom"/>
+          </w:tcPr>
+          <w:p>
+            <w:pPr>
+              <w:bidi/>
+              <w:spacing w:line="259" w:lineRule="auto"/>
+              <w:jc w:val="center"/>
+              <w:rPr>
+                <w:rFonts w:eastAsiaTheme="minorHAnsi" w:cs="Calibri"/>
+                <w:sz w:val="26"/>
+                <w:szCs w:val="26"/>
+                <w:rtl/>
+              </w:rPr>
+            </w:pPr>
+            <w:r>
+              <w:rPr>
+                <w:rFonts w:ascii="Calibri" w:hAnsi="Calibri" w:cs="Calibri"/>
+                <w:color w:val="000000"/>
+              </w:rPr>
+              <w:t>5.52%</w:t>
+            </w:r>
+          </w:p>
+        </w:tc>
+        <w:tc>
+          <w:tcPr>
+            <w:tcW w:w="3892" w:type="dxa"/>
+            <w:vAlign w:val="bottom"/>
+          </w:tcPr>
+          <w:p>
+            <w:pPr>
+              <w:bidi/>
+              <w:spacing w:line="259" w:lineRule="auto"/>
+              <w:jc w:val="center"/>
+              <w:rPr>
+                <w:rFonts w:eastAsiaTheme="minorHAnsi" w:cs="Calibri"/>
+                <w:sz w:val="26"/>
+                <w:szCs w:val="26"/>
+                <w:rtl/>
+              </w:rPr>
+            </w:pPr>
+            <w:r>
+              <w:rPr>
+                <w:rFonts w:ascii="Calibri" w:hAnsi="Calibri" w:cs="Calibri"/>
+                <w:color w:val="000000"/>
+              </w:rPr>
+              <w:t>Greens</w:t>
+            </w:r>
+          </w:p>
+        </w:tc>
+      </w:tr>
+      <w:tr>
+        <w:tc>
+          <w:tcPr>
+            <w:tcW w:w="4018" w:type="dxa"/>
+            <w:vAlign w:val="bottom"/>
+          </w:tcPr>
+          <w:p>
+            <w:pPr>
+              <w:bidi/>
+              <w:spacing w:line="259" w:lineRule="auto"/>
+              <w:jc w:val="center"/>
+              <w:rPr>
+                <w:rFonts w:eastAsiaTheme="minorHAnsi" w:cs="Calibri"/>
+                <w:sz w:val="26"/>
+                <w:szCs w:val="26"/>
+                <w:rtl/>
+              </w:rPr>
+            </w:pPr>
+            <w:r>
+              <w:rPr>
+                <w:rFonts w:ascii="Calibri" w:hAnsi="Calibri" w:cs="Calibri"/>
+                <w:color w:val="000000"/>
+              </w:rPr>
+              <w:t>4.36%</w:t>
+            </w:r>
+          </w:p>
+        </w:tc>
+        <w:tc>
+          <w:tcPr>
+            <w:tcW w:w="3892" w:type="dxa"/>
+            <w:vAlign w:val="bottom"/>
+          </w:tcPr>
+          <w:p>
+            <w:pPr>
+              <w:bidi/>
+              <w:spacing w:line="259" w:lineRule="auto"/>
+              <w:jc w:val="center"/>
+              <w:rPr>
+                <w:rFonts w:eastAsiaTheme="minorHAnsi" w:cs="Calibri"/>
+                <w:sz w:val="26"/>
+                <w:szCs w:val="26"/>
+                <w:rtl/>
+              </w:rPr>
+            </w:pPr>
+            <w:r>
+              <w:rPr>
+                <w:rFonts w:ascii="Calibri" w:hAnsi="Calibri" w:cs="Calibri"/>
+                <w:color w:val="000000"/>
+              </w:rPr>
+              <w:t>Greys</w:t>
+            </w:r>
+          </w:p>
+        </w:tc>
+      </w:tr>
+      <w:tr>
+        <w:tc>
+          <w:tcPr>
+            <w:tcW w:w="4018" w:type="dxa"/>
+            <w:vAlign w:val="bottom"/>
+          </w:tcPr>
+          <w:p>
+            <w:pPr>
+              <w:bidi/>
+              <w:spacing w:line="259" w:lineRule="auto"/>
+              <w:jc w:val="center"/>
+              <w:rPr>
+                <w:rFonts w:eastAsiaTheme="minorHAnsi" w:cs="Calibri"/>
+                <w:b/>
+                <w:bCs/>
+                <w:color w:val="93904F"/>
+                <w:sz w:val="26"/>
+                <w:szCs w:val="26"/>
+                <w:u w:val="single"/>
+                <w:rtl/>
+              </w:rPr>
+            </w:pPr>
+            <w:r>
+              <w:rPr>
+                <w:rFonts w:ascii="Calibri" w:hAnsi="Calibri" w:cs="Calibri"/>
+                <w:b/>
+                <w:bCs/>
+                <w:color w:val="93904F"/>
+                <w:u w:val="single"/>
+              </w:rPr>
+              <w:t>22.12%</w:t>
+            </w:r>
+          </w:p>
+        </w:tc>
+        <w:tc>
+          <w:tcPr>
+            <w:tcW w:w="3892" w:type="dxa"/>
+            <w:vAlign w:val="bottom"/>
+          </w:tcPr>
+          <w:p>
+            <w:pPr>
+              <w:bidi/>
+              <w:spacing w:line="259" w:lineRule="auto"/>
+              <w:jc w:val="center"/>
+              <w:rPr>
+                <w:rFonts w:eastAsiaTheme="minorHAnsi" w:cs="Calibri"/>
+                <w:b/>
+                <w:bCs/>
+                <w:color w:val="93904F"/>
+                <w:sz w:val="26"/>
+                <w:szCs w:val="26"/>
+                <w:u w:val="single"/>
+                <w:rtl/>
+              </w:rPr>
+            </w:pPr>
+            <w:r>
+              <w:rPr>
+                <w:rFonts w:ascii="Calibri" w:hAnsi="Calibri" w:cs="Calibri"/>
+                <w:b/>
+                <w:bCs/>
+                <w:color w:val="93904F"/>
+                <w:u w:val="single"/>
+              </w:rPr>
+              <w:t>Khakis</w:t>
+            </w:r>
+          </w:p>
+        </w:tc>
+      </w:tr>
+      <w:tr>
+        <w:tc>
+          <w:tcPr>
+            <w:tcW w:w="4018" w:type="dxa"/>
+            <w:vAlign w:val="bottom"/>
+          </w:tcPr>
+          <w:p>
+            <w:pPr>
+              <w:bidi/>
+              <w:spacing w:line="259" w:lineRule="auto"/>
+              <w:jc w:val="center"/>
+              <w:rPr>
+                <w:rFonts w:eastAsiaTheme="minorHAnsi" w:cs="Calibri"/>
+                <w:sz w:val="26"/>
+                <w:szCs w:val="26"/>
+                <w:rtl/>
+              </w:rPr>
+            </w:pPr>
+            <w:r>
+              <w:rPr>
+                <w:rFonts w:ascii="Calibri" w:hAnsi="Calibri" w:cs="Calibri"/>
+                <w:color w:val="000000"/>
+              </w:rPr>
+              <w:t>3.28%</w:t>
+            </w:r>
+          </w:p>
+        </w:tc>
+        <w:tc>
+          <w:tcPr>
+            <w:tcW w:w="3892" w:type="dxa"/>
+            <w:vAlign w:val="bottom"/>
+          </w:tcPr>
+          <w:p>
+            <w:pPr>
+              <w:bidi/>
+              <w:spacing w:line="259" w:lineRule="auto"/>
+              <w:jc w:val="center"/>
+              <w:rPr>
+                <w:rFonts w:eastAsiaTheme="minorHAnsi" w:cs="Calibri"/>
+                <w:sz w:val="26"/>
+                <w:szCs w:val="26"/>
+                <w:rtl/>
+              </w:rPr>
+            </w:pPr>
+            <w:r>
+              <w:rPr>
+                <w:rFonts w:ascii="Calibri" w:hAnsi="Calibri" w:cs="Calibri"/>
+                <w:color w:val="000000"/>
+              </w:rPr>
+              <w:t>Oranges</w:t>
+            </w:r>
+          </w:p>
+        </w:tc>
+      </w:tr>
+      <w:tr>
+        <w:tc>
+          <w:tcPr>
+            <w:tcW w:w="4018" w:type="dxa"/>
+            <w:vAlign w:val="bottom"/>
+          </w:tcPr>
+          <w:p>
+            <w:pPr>
+              <w:bidi/>
+              <w:spacing w:line="259" w:lineRule="auto"/>
+              <w:jc w:val="center"/>
+              <w:rPr>
+                <w:rFonts w:eastAsiaTheme="minorHAnsi" w:cs="Calibri"/>
+                <w:sz w:val="26"/>
+                <w:szCs w:val="26"/>
+                <w:rtl/>
+              </w:rPr>
+            </w:pPr>
+            <w:r>
+              <w:rPr>
+                <w:rFonts w:ascii="Calibri" w:hAnsi="Calibri" w:cs="Calibri"/>
+                <w:color w:val="000000"/>
+              </w:rPr>
+              <w:t>2.80%</w:t>
+            </w:r>
+          </w:p>
+        </w:tc>
+        <w:tc>
+          <w:tcPr>
+            <w:tcW w:w="3892" w:type="dxa"/>
+            <w:vAlign w:val="bottom"/>
+          </w:tcPr>
+          <w:p>
+            <w:pPr>
+              <w:bidi/>
+              <w:spacing w:line="259" w:lineRule="auto"/>
+              <w:jc w:val="center"/>
+              <w:rPr>
+                <w:rFonts w:eastAsiaTheme="minorHAnsi" w:cs="Calibri"/>
+                <w:sz w:val="26"/>
+                <w:szCs w:val="26"/>
+                <w:rtl/>
+              </w:rPr>
+            </w:pPr>
+            <w:r>
+              <w:rPr>
+                <w:rFonts w:ascii="Calibri" w:hAnsi="Calibri" w:cs="Calibri"/>
+                <w:color w:val="000000"/>
+              </w:rPr>
+              <w:t>Pinks</w:t>
+            </w:r>
+          </w:p>
+        </w:tc>
+      </w:tr>
+      <w:tr>
+        <w:tc>
+          <w:tcPr>
+            <w:tcW w:w="4018" w:type="dxa"/>
+            <w:vAlign w:val="bottom"/>
+          </w:tcPr>
+          <w:p>
+            <w:pPr>
+              <w:bidi/>
+              <w:spacing w:line="259" w:lineRule="auto"/>
+              <w:jc w:val="center"/>
+              <w:rPr>
+                <w:rFonts w:eastAsiaTheme="minorHAnsi" w:cs="Calibri"/>
+                <w:b/>
+                <w:bCs/>
+                <w:color w:val="7030A0"/>
+                <w:sz w:val="26"/>
+                <w:szCs w:val="26"/>
+                <w:u w:val="single"/>
+                <w:rtl/>
+              </w:rPr>
+            </w:pPr>
+            <w:r>
+              <w:rPr>
+                <w:rFonts w:ascii="Calibri" w:hAnsi="Calibri" w:cs="Calibri"/>
+                <w:b/>
+                <w:bCs/>
+                <w:color w:val="7030A0"/>
+                <w:u w:val="single"/>
+              </w:rPr>
+              <w:t>25.40%</w:t>
+            </w:r>
+          </w:p>
+        </w:tc>
+        <w:tc>
+          <w:tcPr>
+            <w:tcW w:w="3892" w:type="dxa"/>
+            <w:vAlign w:val="bottom"/>
+          </w:tcPr>
+          <w:p>
+            <w:pPr>
+              <w:bidi/>
+              <w:spacing w:line="259" w:lineRule="auto"/>
+              <w:jc w:val="center"/>
+              <w:rPr>
+                <w:rFonts w:eastAsiaTheme="minorHAnsi" w:cs="Calibri"/>
+                <w:b/>
+                <w:bCs/>
+                <w:color w:val="7030A0"/>
+                <w:sz w:val="26"/>
+                <w:szCs w:val="26"/>
+                <w:u w:val="single"/>
+                <w:rtl/>
+              </w:rPr>
+            </w:pPr>
+            <w:r>
+              <w:rPr>
+                <w:rFonts w:ascii="Calibri" w:hAnsi="Calibri" w:cs="Calibri"/>
+                <w:b/>
+                <w:bCs/>
+                <w:color w:val="7030A0"/>
+                <w:u w:val="single"/>
+              </w:rPr>
+              <w:t>Purples</w:t>
+            </w:r>
+          </w:p>
+        </w:tc>
+      </w:tr>
+      <w:tr>
+        <w:tc>
+          <w:tcPr>
+            <w:tcW w:w="4018" w:type="dxa"/>
+            <w:vAlign w:val="bottom"/>
+          </w:tcPr>
+          <w:p>
+            <w:pPr>
+              <w:bidi/>
+              <w:spacing w:line="259" w:lineRule="auto"/>
+              <w:jc w:val="center"/>
+              <w:rPr>
+                <w:rFonts w:eastAsiaTheme="minorHAnsi" w:cs="Calibri"/>
+                <w:sz w:val="26"/>
+                <w:szCs w:val="26"/>
+                <w:rtl/>
+              </w:rPr>
+            </w:pPr>
+            <w:r>
+              <w:rPr>
+                <w:rFonts w:ascii="Calibri" w:hAnsi="Calibri" w:cs="Calibri"/>
+                <w:color w:val="000000"/>
+              </w:rPr>
+              <w:t>5.08%</w:t>
+            </w:r>
+          </w:p>
+        </w:tc>
+        <w:tc>
+          <w:tcPr>
+            <w:tcW w:w="3892" w:type="dxa"/>
+            <w:vAlign w:val="bottom"/>
+          </w:tcPr>
+          <w:p>
+            <w:pPr>
+              <w:bidi/>
+              <w:spacing w:line="259" w:lineRule="auto"/>
+              <w:jc w:val="center"/>
+              <w:rPr>
+                <w:rFonts w:eastAsiaTheme="minorHAnsi" w:cs="Calibri"/>
+                <w:sz w:val="26"/>
+                <w:szCs w:val="26"/>
+                <w:rtl/>
+              </w:rPr>
+            </w:pPr>
+            <w:r>
+              <w:rPr>
+                <w:rFonts w:ascii="Calibri" w:hAnsi="Calibri" w:cs="Calibri"/>
+                <w:color w:val="000000"/>
+              </w:rPr>
+              <w:t>Reds</w:t>
+            </w:r>
+          </w:p>
+        </w:tc>
+      </w:tr>
+      <w:tr>
+        <w:tc>
+          <w:tcPr>
+            <w:tcW w:w="4018" w:type="dxa"/>
+            <w:vAlign w:val="bottom"/>
+          </w:tcPr>
+          <w:p>
+            <w:pPr>
+              <w:bidi/>
+              <w:spacing w:line="259" w:lineRule="auto"/>
+              <w:jc w:val="center"/>
+              <w:rPr>
+                <w:rFonts w:eastAsiaTheme="minorHAnsi" w:cs="Calibri"/>
+                <w:sz w:val="26"/>
+                <w:szCs w:val="26"/>
+                <w:rtl/>
+              </w:rPr>
+            </w:pPr>
+            <w:r>
+              <w:rPr>
+                <w:rFonts w:ascii="Calibri" w:hAnsi="Calibri" w:cs="Calibri"/>
+                <w:color w:val="000000"/>
+              </w:rPr>
+              <w:t>4.76%</w:t>
+            </w:r>
+          </w:p>
+        </w:tc>
+        <w:tc>
+          <w:tcPr>
+            <w:tcW w:w="3892" w:type="dxa"/>
+            <w:vAlign w:val="bottom"/>
+          </w:tcPr>
+          <w:p>
+            <w:pPr>
+              <w:bidi/>
+              <w:spacing w:line="259" w:lineRule="auto"/>
+              <w:jc w:val="center"/>
+              <w:rPr>
+                <w:rFonts w:eastAsiaTheme="minorHAnsi" w:cs="Calibri"/>
+                <w:sz w:val="26"/>
+                <w:szCs w:val="26"/>
+                <w:rtl/>
+              </w:rPr>
+            </w:pPr>
+            <w:r>
+              <w:rPr>
+                <w:rFonts w:ascii="Calibri" w:hAnsi="Calibri" w:cs="Calibri"/>
+                <w:color w:val="000000"/>
+              </w:rPr>
+              <w:t>Turquoises</w:t>
+            </w:r>
+          </w:p>
+        </w:tc>
+      </w:tr>
+      <w:tr>
+        <w:tc>
+          <w:tcPr>
+            <w:tcW w:w="4018" w:type="dxa"/>
+            <w:vAlign w:val="bottom"/>
+          </w:tcPr>
+          <w:p>
+            <w:pPr>
+              <w:bidi/>
+              <w:spacing w:line="259" w:lineRule="auto"/>
+              <w:jc w:val="center"/>
+              <w:rPr>
+                <w:rFonts w:eastAsiaTheme="minorHAnsi" w:cs="Calibri"/>
+                <w:sz w:val="26"/>
+                <w:szCs w:val="26"/>
+                <w:rtl/>
+              </w:rPr>
+            </w:pPr>
+            <w:r>
+              <w:rPr>
+                <w:rFonts w:ascii="Calibri" w:hAnsi="Calibri" w:cs="Calibri"/>
+                <w:color w:val="000000"/>
+              </w:rPr>
+              <w:t>3.04%</w:t>
+            </w:r>
+          </w:p>
+        </w:tc>
+        <w:tc>
+          <w:tcPr>
+            <w:tcW w:w="3892" w:type="dxa"/>
+            <w:vAlign w:val="bottom"/>
+          </w:tcPr>
+          <w:p>
+            <w:pPr>
+              <w:bidi/>
+              <w:spacing w:line="259" w:lineRule="auto"/>
+              <w:jc w:val="center"/>
+              <w:rPr>
+                <w:rFonts w:eastAsiaTheme="minorHAnsi" w:cs="Calibri"/>
+                <w:sz w:val="26"/>
+                <w:szCs w:val="26"/>
+                <w:rtl/>
+              </w:rPr>
+            </w:pPr>
+            <w:r>
+              <w:rPr>
+                <w:rFonts w:ascii="Calibri" w:hAnsi="Calibri" w:cs="Calibri"/>
+                <w:color w:val="000000"/>
+              </w:rPr>
+              <w:t>Violets</w:t>
+            </w:r>
+          </w:p>
+        </w:tc>
+      </w:tr>
+      <w:tr>
+        <w:tc>
+          <w:tcPr>
+            <w:tcW w:w="4018" w:type="dxa"/>
+            <w:vAlign w:val="bottom"/>
+          </w:tcPr>
+          <w:p>
+            <w:pPr>
+              <w:bidi/>
+              <w:spacing w:line="259" w:lineRule="auto"/>
+              <w:jc w:val="center"/>
+              <w:rPr>
+                <w:rFonts w:eastAsiaTheme="minorHAnsi" w:cs="Calibri"/>
+                <w:sz w:val="26"/>
+                <w:szCs w:val="26"/>
+                <w:rtl/>
+              </w:rPr>
+            </w:pPr>
+            <w:r>
+              <w:rPr>
+                <w:rFonts w:ascii="Calibri" w:hAnsi="Calibri" w:cs="Calibri"/>
+                <w:color w:val="000000"/>
+              </w:rPr>
+              <w:t>4.80%</w:t>
+            </w:r>
+          </w:p>
+        </w:tc>
+        <w:tc>
+          <w:tcPr>
+            <w:tcW w:w="3892" w:type="dxa"/>
+            <w:vAlign w:val="bottom"/>
+          </w:tcPr>
+          <w:p>
+            <w:pPr>
+              <w:bidi/>
+              <w:spacing w:line="259" w:lineRule="auto"/>
+              <w:jc w:val="center"/>
+              <w:rPr>
+                <w:rFonts w:eastAsiaTheme="minorHAnsi" w:cs="Calibri"/>
+                <w:sz w:val="26"/>
+                <w:szCs w:val="26"/>
+                <w:rtl/>
+              </w:rPr>
+            </w:pPr>
+            <w:r>
+              <w:rPr>
+                <w:rFonts w:ascii="Calibri" w:hAnsi="Calibri" w:cs="Calibri"/>
+                <w:color w:val="000000"/>
+              </w:rPr>
+              <w:t>Whites</w:t>
+            </w:r>
+          </w:p>
+        </w:tc>
+      </w:tr>
+      <w:tr>
+        <w:tc>
+          <w:tcPr>
+            <w:tcW w:w="4018" w:type="dxa"/>
+            <w:vAlign w:val="bottom"/>
+          </w:tcPr>
+          <w:p>
+            <w:pPr>
+              <w:bidi/>
+              <w:spacing w:line="259" w:lineRule="auto"/>
+              <w:jc w:val="center"/>
+              <w:rPr>
+                <w:rFonts w:eastAsiaTheme="minorHAnsi" w:cs="Calibri"/>
+                <w:sz w:val="26"/>
+                <w:szCs w:val="26"/>
+                <w:rtl/>
+              </w:rPr>
+            </w:pPr>
+            <w:r>
+              <w:rPr>
+                <w:rFonts w:ascii="Calibri" w:hAnsi="Calibri" w:cs="Calibri"/>
+                <w:color w:val="000000"/>
+              </w:rPr>
+              <w:t>4.20%</w:t>
+            </w:r>
+          </w:p>
+        </w:tc>
+        <w:tc>
+          <w:tcPr>
+            <w:tcW w:w="3892" w:type="dxa"/>
+            <w:vAlign w:val="bottom"/>
+          </w:tcPr>
+          <w:p>
+            <w:pPr>
+              <w:bidi/>
+              <w:spacing w:line="259" w:lineRule="auto"/>
+              <w:jc w:val="center"/>
+              <w:rPr>
+                <w:rFonts w:eastAsiaTheme="minorHAnsi" w:cs="Calibri"/>
+                <w:sz w:val="26"/>
+                <w:szCs w:val="26"/>
+                <w:rtl/>
+              </w:rPr>
+            </w:pPr>
+            <w:r>
+              <w:rPr>
+                <w:rFonts w:ascii="Calibri" w:hAnsi="Calibri" w:cs="Calibri"/>
+                <w:color w:val="000000"/>
+              </w:rPr>
+              <w:t>Yellows</w:t>
+            </w:r>
+          </w:p>
+        </w:tc>
+      </w:tr>
+    </w:tbl>
+    <w:p>
+      <w:pPr>
+        <w:bidi/>
+        <w:spacing w:line="259" w:lineRule="auto"/>
+        <w:rPr>
+          <w:rFonts w:eastAsiaTheme="minorHAnsi" w:cs="Calibri"/>
+          <w:sz w:val="26"/>
+          <w:szCs w:val="26"/>
+          <w:rtl/>
+        </w:rPr>
+      </w:pPr>
     </w:p>
     <w:p>
       <w:pPr>
         <w:bidi/>
         <w:spacing w:line="259" w:lineRule="auto"/>
-        <w:jc w:val="right"/>
+        <w:rPr>
+          <w:rFonts w:eastAsiaTheme="minorHAnsi" w:cs="Calibri"/>
+          <w:sz w:val="26"/>
+          <w:szCs w:val="26"/>
+          <w:rtl/>
+        </w:rPr>
+      </w:pPr>
+      <w:r>
+        <w:rPr>
+          <w:rFonts w:eastAsiaTheme="minorHAnsi" w:cs="Calibri"/>
+          <w:sz w:val="26"/>
+          <w:szCs w:val="26"/>
+          <w:rtl/>
+        </w:rPr>
+        <w:br w:type="page"/>
+      </w:r>
+      <w:r>
+        <w:rPr>
+          <w:rFonts w:eastAsiaTheme="minorHAnsi" w:cs="Calibri" w:hint="cs"/>
+          <w:sz w:val="26"/>
+          <w:szCs w:val="26"/>
+          <w:rtl/>
+        </w:rPr>
+        <w:lastRenderedPageBreak/>
+        <w:t>חלוקת קולות המצביעים כפי שחזה המסווג:</w:t>
+      </w:r>
+    </w:p>
+    <w:p>
+      <w:pPr>
+        <w:spacing w:line="259" w:lineRule="auto"/>
+        <w:jc w:val="center"/>
+        <w:rPr>
+          <w:rFonts w:eastAsiaTheme="minorHAnsi" w:cs="Calibri"/>
+          <w:sz w:val="26"/>
+          <w:szCs w:val="26"/>
+          <w:rtl/>
+        </w:rPr>
+      </w:pPr>
+      <w:r>
+        <w:rPr>
+          <w:rFonts w:eastAsiaTheme="minorHAnsi" w:cs="Calibri"/>
+          <w:sz w:val="26"/>
+          <w:szCs w:val="26"/>
+        </w:rPr>
+        <w:drawing>
+          <wp:inline distT="0" distB="0" distL="0" distR="0" wp14:anchorId="44D53754" wp14:editId="674E5669">
+            <wp:extent cx="5465836" cy="3200400"/>
+            <wp:effectExtent l="0" t="0" r="1905" b="0"/>
+            <wp:docPr id="30" name="Picture 30"/>
+            <wp:cNvGraphicFramePr>
+              <a:graphicFrameLocks xmlns:a="http://schemas.openxmlformats.org/drawingml/2006/main" noChangeAspect="1"/>
+            </wp:cNvGraphicFramePr>
+            <a:graphic xmlns:a="http://schemas.openxmlformats.org/drawingml/2006/main">
+              <a:graphicData uri="http://schemas.openxmlformats.org/drawingml/2006/picture">
+                <pic:pic xmlns:pic="http://schemas.openxmlformats.org/drawingml/2006/picture">
+                  <pic:nvPicPr>
+                    <pic:cNvPr id="1" name=""/>
+                    <pic:cNvPicPr/>
+                  </pic:nvPicPr>
+                  <pic:blipFill>
+                    <a:blip r:embed="rId8"/>
+                    <a:stretch>
+                      <a:fillRect/>
+                    </a:stretch>
+                  </pic:blipFill>
+                  <pic:spPr>
+                    <a:xfrm>
+                      <a:off x="0" y="0"/>
+                      <a:ext cx="5465836" cy="3200400"/>
+                    </a:xfrm>
+                    <a:prstGeom prst="rect">
+                      <a:avLst/>
+                    </a:prstGeom>
+                  </pic:spPr>
+                </pic:pic>
+              </a:graphicData>
+            </a:graphic>
+          </wp:inline>
+        </w:drawing>
+      </w:r>
+    </w:p>
+    <w:p>
+      <w:pPr>
+        <w:bidi/>
+        <w:spacing w:line="259" w:lineRule="auto"/>
+        <w:rPr>
+          <w:rFonts w:eastAsiaTheme="minorHAnsi" w:cs="Calibri"/>
+          <w:sz w:val="26"/>
+          <w:szCs w:val="26"/>
+          <w:rtl/>
+        </w:rPr>
+      </w:pPr>
+      <w:r>
+        <w:rPr>
+          <w:rFonts w:eastAsiaTheme="minorHAnsi" w:cs="Calibri" w:hint="cs"/>
+          <w:sz w:val="26"/>
+          <w:szCs w:val="26"/>
+          <w:rtl/>
+        </w:rPr>
+        <w:t>חלוקת קולות המצביעים לפי סט האימון:</w:t>
+      </w:r>
+    </w:p>
+    <w:p>
+      <w:pPr>
+        <w:bidi/>
+        <w:spacing w:line="259" w:lineRule="auto"/>
+        <w:rPr>
+          <w:rFonts w:eastAsiaTheme="minorHAnsi" w:cs="Calibri"/>
+          <w:sz w:val="26"/>
+          <w:szCs w:val="26"/>
+          <w:rtl/>
+        </w:rPr>
+      </w:pPr>
+      <w:r>
+        <w:rPr>
+          <w:rFonts w:eastAsiaTheme="minorHAnsi" w:cs="Calibri"/>
+          <w:sz w:val="26"/>
+          <w:szCs w:val="26"/>
+          <w:rtl/>
+        </w:rPr>
+        <w:drawing>
+          <wp:inline distT="0" distB="0" distL="0" distR="0" wp14:anchorId="76863C32" wp14:editId="753EF26C">
+            <wp:extent cx="5528917" cy="3200400"/>
+            <wp:effectExtent l="0" t="0" r="0" b="0"/>
+            <wp:docPr id="35" name="Picture 35"/>
+            <wp:cNvGraphicFramePr>
+              <a:graphicFrameLocks xmlns:a="http://schemas.openxmlformats.org/drawingml/2006/main" noChangeAspect="1"/>
+            </wp:cNvGraphicFramePr>
+            <a:graphic xmlns:a="http://schemas.openxmlformats.org/drawingml/2006/main">
+              <a:graphicData uri="http://schemas.openxmlformats.org/drawingml/2006/picture">
+                <pic:pic xmlns:pic="http://schemas.openxmlformats.org/drawingml/2006/picture">
+                  <pic:nvPicPr>
+                    <pic:cNvPr id="1" name=""/>
+                    <pic:cNvPicPr/>
+                  </pic:nvPicPr>
+                  <pic:blipFill>
+                    <a:blip r:embed="rId9"/>
+                    <a:stretch>
+                      <a:fillRect/>
+                    </a:stretch>
+                  </pic:blipFill>
+                  <pic:spPr>
+                    <a:xfrm>
+                      <a:off x="0" y="0"/>
+                      <a:ext cx="5528917" cy="3200400"/>
+                    </a:xfrm>
+                    <a:prstGeom prst="rect">
+                      <a:avLst/>
+                    </a:prstGeom>
+                  </pic:spPr>
+                </pic:pic>
+              </a:graphicData>
+            </a:graphic>
+          </wp:inline>
+        </w:drawing>
+      </w:r>
+    </w:p>
+    <w:p>
+      <w:pPr>
+        <w:bidi/>
+        <w:spacing w:line="259" w:lineRule="auto"/>
+        <w:rPr>
+          <w:rFonts w:eastAsiaTheme="minorHAnsi" w:cs="Calibri"/>
+          <w:sz w:val="26"/>
+          <w:szCs w:val="26"/>
+        </w:rPr>
+      </w:pPr>
+      <w:r>
+        <w:rPr>
+          <w:rFonts w:eastAsiaTheme="minorHAnsi" w:cs="Calibri" w:hint="cs"/>
+          <w:sz w:val="26"/>
+          <w:szCs w:val="26"/>
+          <w:rtl/>
+        </w:rPr>
+        <w:t>ניתן להבחין כי תוצאות המסווג אינן תואמות לתוצאות סט האימון במפלגות 8 ו-9 כלומר בצבעים טורקיז ואדום.</w:t>
+      </w:r>
+    </w:p>
+    <w:p>
+      <w:pPr>
+        <w:pStyle w:val="ListParagraph"/>
+        <w:numPr>
+          <w:ilvl w:val="1"/>
+          <w:numId w:val="16"/>
+        </w:numPr>
+        <w:bidi/>
+        <w:spacing w:line="259" w:lineRule="auto"/>
+        <w:rPr>
+          <w:rFonts w:eastAsiaTheme="minorHAnsi" w:cs="Calibri"/>
+          <w:sz w:val="26"/>
+          <w:szCs w:val="26"/>
+        </w:rPr>
+      </w:pPr>
+      <w:r>
+        <w:rPr>
+          <w:rFonts w:eastAsiaTheme="minorHAnsi" w:cs="Calibri" w:hint="cs"/>
+          <w:sz w:val="26"/>
+          <w:szCs w:val="26"/>
+          <w:rtl/>
+        </w:rPr>
+        <w:lastRenderedPageBreak/>
+        <w:t xml:space="preserve">עבור </w:t>
+      </w:r>
+      <w:r>
+        <w:rPr>
+          <w:rFonts w:eastAsiaTheme="minorHAnsi" w:cs="Calibri" w:hint="cs"/>
+          <w:sz w:val="26"/>
+          <w:szCs w:val="26"/>
+          <w:rtl/>
+        </w:rPr>
+        <w:t>שירות ההסעות למצביעים</w:t>
+      </w:r>
+      <w:r>
+        <w:rPr>
+          <w:rFonts w:eastAsiaTheme="minorHAnsi" w:cs="Calibri" w:hint="cs"/>
+          <w:sz w:val="26"/>
+          <w:szCs w:val="26"/>
+          <w:rtl/>
+        </w:rPr>
+        <w:t xml:space="preserve"> ביצענו חיזוי על סט המבחן</w:t>
+      </w:r>
+      <w:r>
+        <w:rPr>
+          <w:rFonts w:eastAsiaTheme="minorHAnsi" w:cs="Calibri" w:hint="cs"/>
+          <w:sz w:val="26"/>
+          <w:szCs w:val="26"/>
+          <w:rtl/>
+        </w:rPr>
+        <w:t xml:space="preserve"> כאשר במקום לחזות סיווג יחיד לכל מצביע חזינו מה הוא הסיכוי שיצביע לכל אחת מהמפלגות.</w:t>
+      </w:r>
+      <w:r>
+        <w:rPr>
+          <w:rFonts w:eastAsiaTheme="minorHAnsi" w:cs="Calibri" w:hint="cs"/>
+          <w:sz w:val="26"/>
+          <w:szCs w:val="26"/>
+          <w:rtl/>
+        </w:rPr>
+        <w:t xml:space="preserve"> לאחר מכן קבענו סף עבור שירות ההסעות אשר קובע כי בהינת</w:t>
+      </w:r>
+      <w:r>
+        <w:rPr>
+          <w:rFonts w:eastAsiaTheme="minorHAnsi" w:cs="Calibri" w:hint="eastAsia"/>
+          <w:sz w:val="26"/>
+          <w:szCs w:val="26"/>
+          <w:rtl/>
+        </w:rPr>
+        <w:t>ן</w:t>
+      </w:r>
+      <w:r>
+        <w:rPr>
+          <w:rFonts w:eastAsiaTheme="minorHAnsi" w:cs="Calibri" w:hint="cs"/>
+          <w:sz w:val="26"/>
+          <w:szCs w:val="26"/>
+          <w:rtl/>
+        </w:rPr>
+        <w:t xml:space="preserve"> מצביע וסיכוי ההצבעה שלו למפלגה מסוימת האם המפלגה צריכה לספק עבורו שירות הסעות. את הסף קבענו ל 60% גם שנובעים משיקולים כספיים. להלן שירות ההסעות של כל מפלגה:</w:t>
+      </w:r>
+    </w:p>
+    <w:p>
+      <w:pPr>
+        <w:pStyle w:val="ListParagraph"/>
+        <w:numPr>
+          <w:ilvl w:val="0"/>
+          <w:numId w:val="19"/>
+        </w:numPr>
+        <w:spacing w:line="259" w:lineRule="auto"/>
+        <w:rPr>
+          <w:rFonts w:eastAsiaTheme="minorHAnsi" w:cs="Calibri"/>
+          <w:sz w:val="12"/>
+          <w:szCs w:val="12"/>
+        </w:rPr>
+      </w:pPr>
+      <w:r>
+        <w:rPr>
+          <w:rFonts w:eastAsiaTheme="minorHAnsi" w:cs="Calibri"/>
+          <w:sz w:val="26"/>
+          <w:szCs w:val="26"/>
+        </w:rPr>
+        <w:t xml:space="preserve">Blues: </w:t>
+      </w:r>
+      <w:r>
+        <w:rPr>
+          <w:rFonts w:eastAsiaTheme="minorHAnsi" w:cs="Calibri"/>
+          <w:sz w:val="12"/>
+          <w:szCs w:val="12"/>
+        </w:rPr>
+        <w:t>[0, 11, 22, 25, 51, 54, 69, 83, 90, 98, 113, 120, 121, 148, 208, 224, 276, 319, 326, 334, 364, 373, 374, 375, 424, 482, 493, 527, 531, 558, 593, 628, 636, 704, 752, 821, 822, 873, 875, 883, 884, 885, 894, 940, 958, 961, 963, 1024, 1079, 1086, 1119, 1145, 1174, 1213, 1248, 1249, 1257, 1319, 1366, 1406, 1414, 1480, 1481, 1501, 1529, 1535, 1636, 1640, 1777, 1781, 1812, 1831, 1835, 1854, 1873, 1881, 1885, 1905, 1906, 1956, 1964, 2020, 2023, 2037, 2062, 2141, 2161, 2178, 2200, 2209, 2210, 2218, 2220, 2231, 2234, 2238, 2250, 2254, 2275, 2312, 2358, 2374, 2392, 2396, 2420, 2442, 2453, 2472, 2476]</w:t>
+      </w:r>
+    </w:p>
+    <w:p>
+      <w:pPr>
+        <w:pStyle w:val="ListParagraph"/>
+        <w:numPr>
+          <w:ilvl w:val="0"/>
+          <w:numId w:val="19"/>
+        </w:numPr>
+        <w:spacing w:line="259" w:lineRule="auto"/>
+        <w:rPr>
+          <w:rFonts w:eastAsiaTheme="minorHAnsi" w:cs="Calibri"/>
+          <w:sz w:val="12"/>
+          <w:szCs w:val="12"/>
+        </w:rPr>
+      </w:pPr>
+      <w:r>
+        <w:rPr>
+          <w:rFonts w:eastAsiaTheme="minorHAnsi" w:cs="Calibri"/>
+          <w:sz w:val="26"/>
+          <w:szCs w:val="26"/>
+        </w:rPr>
+        <w:t>Reds:</w:t>
+      </w:r>
+      <w:r>
+        <w:rPr>
+          <w:rFonts w:eastAsiaTheme="minorHAnsi" w:cs="Calibri"/>
+          <w:sz w:val="12"/>
+          <w:szCs w:val="12"/>
+        </w:rPr>
+        <w:t xml:space="preserve"> [2, 13, 36, 50, 70, 107, 129, 133, 150, 158, 201, 204, 222, 271, 277, 291, 295, 312, 322, 378, 401, 435, 451, 456, 462, 468, 472, 507, 538, 545, 555, 561, 582, 594, 605, 606, 611, 612, 705, 738, 784, 829, 831, 836, 862, 902, 910, 921, 926, 971, 980, 988, 1015, 1017, 1049, 1069, 1078, 1113, 1122, 1134, 1138, 1258, 1259, 1266, 1336, 1379, 1397, 1405, 1422, 1448, 1452, 1464, 1466, 1495, 1497, 1507, 1523, 1540, 1548, 1568, 1582, 1612, 1617, 1637, 1648, 1668, 1674, 1685, 1708, 1716, 1726, 1735, 1752, 1770, 1791, 1902, 1904, 1919, 1953, 1971, 2059, 2101, 2102, 2113, 2212, 2249, 2300, 2313, 2329, 2335, 2370, 2385, 2388, 2432]</w:t>
+      </w:r>
+    </w:p>
+    <w:p>
+      <w:pPr>
+        <w:pStyle w:val="ListParagraph"/>
+        <w:numPr>
+          <w:ilvl w:val="0"/>
+          <w:numId w:val="19"/>
+        </w:numPr>
+        <w:spacing w:line="259" w:lineRule="auto"/>
+        <w:rPr>
+          <w:rFonts w:eastAsiaTheme="minorHAnsi" w:cs="Calibri"/>
+          <w:sz w:val="12"/>
+          <w:szCs w:val="12"/>
+          <w:rtl/>
+        </w:rPr>
+      </w:pPr>
+      <w:r>
+        <w:rPr>
+          <w:rFonts w:eastAsiaTheme="minorHAnsi" w:cs="Calibri"/>
+          <w:sz w:val="26"/>
+          <w:szCs w:val="26"/>
+        </w:rPr>
+        <w:t xml:space="preserve">Khakis: </w:t>
+      </w:r>
+      <w:r>
+        <w:rPr>
+          <w:rFonts w:eastAsiaTheme="minorHAnsi" w:cs="Calibri"/>
+          <w:sz w:val="12"/>
+          <w:szCs w:val="12"/>
+        </w:rPr>
+        <w:t>[3, 5, 6, 14, 21, 27, 31, 42, 48, 55, 66, 67, 68, 76, 95, 99, 109, 118, 125, 132, 139, 142, 146, 152, 153, 159, 160, 164, 172, 176, 184, 188, 199, 210, 223, 226, 228, 230, 233, 234, 235, 252, 258, 263, 275, 282, 283, 285, 288, 290, 293, 297, 302, 315, 327, 331, 335, 336, 345, 346, 349, 352, 354, 360, 369, 379, 387, 391, 392, 409, 416, 422, 430, 436, 439, 452, 455, 457, 475, 480, 486, 487, 497, 508, 516, 521, 530, 547, 551, 559, 568, 575, 576, 577, 581, 591, 595, 613, 622, 624, 631, 639, 643, 644, 646, 649, 651, 664, 668, 673, 675, 691, 707, 720, 721, 723, 730, 746, 754, 763, 770, 775, 777, 779, 780, 787, 804, 807, 808, 813, 828, 843, 865, 871, 876, 877, 879, 882, 886, 887, 891, 893, 896, 897, 898, 917, 927, 937, 946, 947, 953, 954, 959, 962, 964, 969, 986, 987, 990, 993, 995, 999, 1008, 1013, 1025, 1029, 1031, 1033, 1036, 1037, 1040, 1041, 1042, 1048, 1051, 1053, 1054, 1056, 1067, 1074, 1092, 1095, 1105, 1117, 1123, 1129, 1132, 1139, 1141, 1146, 1149, 1172, 1183, 1185, 1192, 1194, 1196, 1199, 1200, 1203, 1206, 1210, 1211, 1212, 1221, 1245, 1247, 1268, 1271, 1274, 1279, 1296, 1301, 1306, 1309, 1311, 1324, 1325, 1331, 1340, 1341, 1344, 1347, 1350, 1360, 1363, 1364, 1373, 1381, 1383, 1390, 1391, 1394, 1395, 1399, 1404, 1416, 1423, 1428, 1432, 1434, 1435, 1437, 1468, 1470, 1488, 1503, 1510, 1522, 1527, 1530, 1532, 1537, 1539, 1541, 1544, 1551, 1552, 1553, 1554, 1558, 1560, 1561, 1562, 1564, 1567, 1575, 1586, 1588, 1590, 1591, 1594, 1605, 1608, 1609, 1620, 1626, 1629, 1647, 1652, 1671, 1676, 1680, 1693, 1698, 1699, 1706, 1710, 1715, 1721, 1732, 1759, 1773, 1788, 1789, 1804, 1808, 1811, 1818, 1820, 1821, 1822, 1823, 1824, 1832, 1837, 1843, 1844, 1851, 1856, 1861, 1864, 1866, 1872, 1879, 1883, 1884, 1886, 1889, 1890, 1891, 1896, 1908, 1923, 1928, 1936, 1938, 1945, 1949, 1955, 1960, 1973, 1974, 1980, 1982, 1988, 1991, 1992, 1999, 2001, 2014, 2024, 2027, 2032, 2035, 2038, 2042, 2046, 2048, 2052, 2054, 2061, 2065, 2069, 2071, 2072, 2075, 2077, 2089, 2097, 2104, 2105, 2110, 2112, 2117, 2118, 2121, 2137, 2138, 2146, 2153, 2155, 2163, 2172, 2187, 2188, 2189, 2193, 2194, 2195, 2197, 2216, 2219, 2221, 2225, 2226, 2230, 2242, 2265, 2274, 2277, 2284, 2288, 2289, 2290, 2293, 2294, 2297, 2304, 2315, 2326, 2334, 2344, 2346, 2350, 2356, 2364, 2367, 2372, 2384, 2387, 2397, 2398, 2399, 2402, 2408, 2409, 2412, 2414, 2416, 2427, 2430, 2436, 2441, 2448, 2450, 2454, 2458, 2463, 2465, 2466, 2467, 2468, 2484, 2486, 2493]</w:t>
+      </w:r>
+    </w:p>
+    <w:p>
+      <w:pPr>
+        <w:pStyle w:val="ListParagraph"/>
+        <w:numPr>
+          <w:ilvl w:val="0"/>
+          <w:numId w:val="19"/>
+        </w:numPr>
+        <w:spacing w:line="259" w:lineRule="auto"/>
+        <w:rPr>
+          <w:rFonts w:eastAsiaTheme="minorHAnsi" w:cs="Calibri"/>
+          <w:sz w:val="12"/>
+          <w:szCs w:val="12"/>
+        </w:rPr>
+      </w:pPr>
+      <w:r>
+        <w:rPr>
+          <w:rFonts w:eastAsiaTheme="minorHAnsi" w:cs="Calibri"/>
+          <w:sz w:val="26"/>
+          <w:szCs w:val="26"/>
+        </w:rPr>
+        <w:t xml:space="preserve">Purples: </w:t>
+      </w:r>
+      <w:r>
+        <w:rPr>
+          <w:rFonts w:eastAsiaTheme="minorHAnsi" w:cs="Calibri"/>
+          <w:sz w:val="12"/>
+          <w:szCs w:val="12"/>
+        </w:rPr>
+        <w:t>[8, 12, 16, 18, 29, 30, 32, 34, 37, 40, 41, 44, 45, 46, 49, 56, 57, 61, 78, 79, 80, 82, 84, 87, 89, 100, 106, 108, 110, 111, 116, 117, 119, 122, 130, 131, 134, 138, 141, 143, 147, 149, 154, 156, 157, 161, 163, 167, 169, 170, 173, 175, 179, 185, 196, 207, 212, 213, 214, 221, 225, 231, 237, 240, 250, 251, 253, 260, 264, 272, 273, 278, 280, 287, 289, 301, 303, 305, 306, 307, 309, 310, 311, 314, 321, 324, 329, 330, 338, 347, 348, 357, 358, 366, 370, 377, 380, 382, 385, 394, 395, 398, 399, 400, 404, 412, 415, 417, 421, 425, 431, 438, 442, 443, 446, 449, 453, 460, 461, 465, 466, 467, 470, 471, 473, 478, 484, 485, 490, 494, 498, 502, 503, 504, 506, 511, 512, 519, 526, 534, 539, 541, 543, 544, 549, 552, 560, 562, 563, 564, 565, 566, 569, 570, 571, 572, 574, 578, 579, 583, 589, 598, 602, 604, 608, 614, 618, 619, 632, 635, 641, 650, 652, 655, 661, 666, 671, 674, 676, 677, 679, 680, 682, 683, 684, 685, 686, 690, 693, 694, 700, 701, 706, 711, 713, 714, 716, 726, 727, 728, 733, 735, 740, 742, 749, 753, 761, 764, 767, 769, 786, 788, 790, 791, 792, 794, 796, 799, 802, 811, 814, 816, 820, 824, 833, 852, 854, 857, 864, 892, 903, 909, 911, 918, 919, 924, 930, 931, 932, 948, 951, 965, 967, 970, 975, 977, 983, 989, 996, 998, 1004, 1007, 1018, 1019, 1021, 1027, 1034, 1039, 1044, 1045, 1055, 1057, 1063, 1084, 1085, 1091, 1094, 1096, 1098, 1100, 1101, 1103, 1107, 1114, 1125, 1126, 1143, 1144, 1147, 1152, 1157, 1161, 1163, 1165, 1168, 1175, 1178, 1179, 1181, 1184, 1188, 1189, 1190, 1197, 1201, 1202, 1216, 1220, 1222, 1223, 1226, 1231, 1232, 1236, 1240, 1242, 1243, 1244, 1250, 1252, 1253, 1255, 1256, 1261, 1262, 1264, 1267, 1276, 1277, 1282, 1285, 1289, 1294, 1295, 1297, 1302, 1307, 1314, 1328, 1329, 1334, 1339, 1357, 1361, 1365, 1369, 1371, 1372, 1374, 1375, 1377, 1380, 1382, 1384, 1396, 1398, 1402, 1413, 1425, 1429, 1430, 1436, 1438, 1444, 1455, 1467, 1472, 1477, 1478, 1484, 1486, 1487, 1493, 1494, 1498, 1500, 1505, 1508, 1512, 1517, 1521, 1525, 1533, 1538, 1550, 1555, 1556, 1559, 1570, 1580, 1585, 1587, 1592, 1598, 1600, 1601, 1604, 1615, 1616, 1618, 1625, 1627, 1628, 1638, 1639, 1641, 1650, 1651, 1656, 1658, 1661, 1663, 1664, 1672, 1681, 1682, 1683, 1686, 1688, 1689, 1691, 1694, 1696, 1704, 1705, 1711, 1718, 1719, 1720, 1725, 1727, 1733, 1743, 1745, 1747, 1749, 1750, 1757, 1758, 1761, 1762, 1765, 1766, 1769, 1778, 1783, 1784, 1785, 1805, 1807, 1813, 1814, 1834, 1849, 1850, 1853, 1857, 1863, 1868, 1876, 1878, 1888, 1892, 1893, 1898, 1913, 1916, 1917, 1918, 1920, 1931, 1940, 1943, 1947, 1958, 1961, 1962, 1963, 1966, 1968, 1969, 1970, 1987, 1994, 1998, 2004, 2007, 2009, 2012, 2015, 2016, 2018, 2021, 2022, 2026, 2028, 2036, 2040, 2041, 2045, 2047, 2055, 2058, 2085, 2087, 2092, 2093, 2095, 2100, 2106, 2107, 2116, 2119, 2125, 2128, 2129, 2132, 2133, 2136, 2142, 2143, 2145, 2152, 2162, 2164, 2165, 2166, 2167, 2168, 2173, 2183, 2191, 2203, 2205, 2206, 2211, 2213, 2214, 2215, 2235, 2252, 2255, 2258, 2264, 2276, 2279, 2280, 2286, 2291, 2292, 2295, 2298, 2303, 2307, 2308, 2314, 2318, 2319, 2320, 2321, 2322, 2345, 2348, 2360, 2361, 2365, 2369, 2381, 2400, 2401, 2406, 2410, 2411, 2417, 2421, 2424, 2426, 2429, 2431, 2434, 2435, 2452, 2456, 2457, 2462, 2470, 2471, 2477, 2478, 2479, 2480, 2485, 2488, 2494, 2495, 2499]</w:t>
+      </w:r>
+    </w:p>
+    <w:p>
+      <w:pPr>
+        <w:pStyle w:val="ListParagraph"/>
+        <w:numPr>
+          <w:ilvl w:val="0"/>
+          <w:numId w:val="19"/>
+        </w:numPr>
+        <w:spacing w:line="259" w:lineRule="auto"/>
+        <w:rPr>
+          <w:rFonts w:eastAsiaTheme="minorHAnsi" w:cs="Calibri"/>
+          <w:sz w:val="12"/>
+          <w:szCs w:val="12"/>
+        </w:rPr>
+      </w:pPr>
+      <w:r>
+        <w:rPr>
+          <w:rFonts w:eastAsiaTheme="minorHAnsi" w:cs="Calibri"/>
+          <w:sz w:val="26"/>
+          <w:szCs w:val="26"/>
+        </w:rPr>
+        <w:t xml:space="preserve">Whites: </w:t>
+      </w:r>
+      <w:r>
+        <w:rPr>
+          <w:rFonts w:eastAsiaTheme="minorHAnsi" w:cs="Calibri"/>
+          <w:sz w:val="12"/>
+          <w:szCs w:val="12"/>
+        </w:rPr>
+        <w:t>[10, 20, 59, 105, 114, 126, 155, 187, 265, 304, 372, 445, 501, 529, 629, 665, 678, 688, 703, 709, 722, 756, 768, 795, 801, 849, 860, 981, 991, 992, 1022, 1026, 1038, 1060, 1097, 1116, 1133, 1159, 1170, 1191, 1204, 1234, 1278, 1349, 1376, 1387, 1439, 1465, 1514, 1526, 1660, 1677, 1786, 1798, 1842, 1852, 2010, 2033, 2044, 2109, 2157, 2217, 2248, 2251, 2301, 2323, 2331, 2347, 2377, 2380, 2418, 2433, 2447, 2469]</w:t>
+      </w:r>
+    </w:p>
+    <w:p>
+      <w:pPr>
+        <w:pStyle w:val="ListParagraph"/>
+        <w:numPr>
+          <w:ilvl w:val="0"/>
+          <w:numId w:val="19"/>
+        </w:numPr>
+        <w:spacing w:line="259" w:lineRule="auto"/>
+        <w:rPr>
+          <w:rFonts w:eastAsiaTheme="minorHAnsi" w:cs="Calibri"/>
+          <w:sz w:val="12"/>
+          <w:szCs w:val="12"/>
+        </w:rPr>
+      </w:pPr>
+      <w:r>
+        <w:rPr>
+          <w:rFonts w:eastAsiaTheme="minorHAnsi" w:cs="Calibri"/>
+          <w:sz w:val="26"/>
+          <w:szCs w:val="26"/>
+        </w:rPr>
+        <w:t xml:space="preserve">Browns: </w:t>
+      </w:r>
+      <w:r>
+        <w:rPr>
+          <w:rFonts w:eastAsiaTheme="minorHAnsi" w:cs="Calibri"/>
+          <w:sz w:val="12"/>
+          <w:szCs w:val="12"/>
+        </w:rPr>
+        <w:t>[15, 26, 35, 52, 93, 94, 112, 123, 140, 145, 151, 162, 181, 191, 227, 239, 242, 270, 279, 316, 320, 328, 341, 343, 353, 361, 367, 368, 376, 411, 426, 476, 496, 500, 517, 525, 533, 535, 537, 540, 542, 546, 554, 567, 588, 590, 597, 616, 647, 653, 654, 656, 657, 689, 698, 712, 729, 743, 747, 766, 771, 782, 797, 810, 823, 826, 830, 835, 838, 842, 853, 904, 912, 957, 976, 978, 979, 994, 1000, 1002, 1005, 1010, 1011, 1016, 1065, 1066, 1072, 1120, 1151, 1155, 1160, 1173, 1177, 1209, 1219, 1233, 1237, 1254, 1272, 1273, 1292, 1304, 1313, 1318, 1322, 1327, 1338, 1346, 1352, 1353, 1355, 1367, 1389, 1400, 1403, 1418, 1420, 1421, 1424, 1443, 1447, 1451, 1458, 1469, 1471, 1492, 1516, 1545, 1565, 1611, 1633, 1643, 1649, 1653, 1654, 1684, 1690, 1709, 1714, 1730, 1734, 1738, 1754, 1793, 1803, 1825, 1838, 1839, 1858, 1865, 1871, 1882, 1899, 1925, 1926, 1948, 1952, 1977, 1979, 1986, 2034, 2057, 2068, 2082, 2114, 2131, 2148, 2156, 2158, 2171, 2175, 2198, 2241, 2261, 2262, 2266, 2268, 2269, 2270, 2273, 2281, 2302, 2309, 2316, 2317, 2351, 2366, 2390, 2419, 2428, 2464]</w:t>
+      </w:r>
+    </w:p>
+    <w:p>
+      <w:pPr>
+        <w:pStyle w:val="ListParagraph"/>
+        <w:numPr>
+          <w:ilvl w:val="0"/>
+          <w:numId w:val="19"/>
+        </w:numPr>
+        <w:spacing w:line="259" w:lineRule="auto"/>
+        <w:rPr>
+          <w:rFonts w:eastAsiaTheme="minorHAnsi" w:cs="Calibri"/>
+          <w:sz w:val="12"/>
+          <w:szCs w:val="12"/>
+        </w:rPr>
+      </w:pPr>
+      <w:r>
+        <w:rPr>
+          <w:rFonts w:eastAsiaTheme="minorHAnsi" w:cs="Calibri"/>
+          <w:sz w:val="26"/>
+          <w:szCs w:val="26"/>
+        </w:rPr>
+        <w:t xml:space="preserve">Greens: </w:t>
+      </w:r>
+      <w:r>
+        <w:rPr>
+          <w:rFonts w:eastAsiaTheme="minorHAnsi" w:cs="Calibri"/>
+          <w:sz w:val="12"/>
+          <w:szCs w:val="12"/>
+        </w:rPr>
+        <w:t>[19, 39, 47, 86, 88, 104, 198, 216, 220, 254, 257, 286, 294, 393, 408, 419, 432, 523, 524, 557, 587, 599, 601, 623, 640, 658, 751, 755, 757, 760, 776, 793, 806, 840, 845, 855, 867, 908, 920, 972, 1047, 1061, 1081, 1106, 1108, 1150, 1167, 1169, 1208, 1217, 1224, 1239, 1281, 1283, 1288, 1300, 1323, 1332, 1358, 1411, 1431, 1446, 1462, 1475, 1479, 1504, 1506, 1509, 1511, 1520, 1569, 1576, 1583, 1589, 1603, 1606, 1631, 1646, 1700, 1723, 1736, 1739, 1744, 1768, 1774, 1776, 1782, 1817, 1826, 1836, 1867, 1870, 1937, 1939, 1944, 1951, 1957, 1967, 1995, 2011, 2017, 2025, 2050, 2056, 2120, 2127, 2169, 2174, 2196, 2204, 2208, 2223, 2260, 2285, 2305, 2341, 2352, 2379, 2403, 2413, 2415, 2423, 2445, 2446, 2489, 2492]</w:t>
+      </w:r>
+    </w:p>
+    <w:p>
+      <w:pPr>
+        <w:spacing w:line="259" w:lineRule="auto"/>
+        <w:rPr>
+          <w:rFonts w:eastAsiaTheme="minorHAnsi" w:cs="Calibri"/>
+          <w:sz w:val="12"/>
+          <w:szCs w:val="12"/>
+        </w:rPr>
+      </w:pPr>
+      <w:r>
+        <w:rPr>
+          <w:rFonts w:eastAsiaTheme="minorHAnsi" w:cs="Calibri"/>
+          <w:sz w:val="12"/>
+          <w:szCs w:val="12"/>
+        </w:rPr>
+        <w:br w:type="page"/>
+      </w:r>
+    </w:p>
+    <w:p>
+      <w:pPr>
+        <w:pStyle w:val="ListParagraph"/>
+        <w:numPr>
+          <w:ilvl w:val="0"/>
+          <w:numId w:val="19"/>
+        </w:numPr>
+        <w:spacing w:line="259" w:lineRule="auto"/>
+        <w:rPr>
+          <w:rFonts w:eastAsiaTheme="minorHAnsi" w:cs="Calibri"/>
+          <w:sz w:val="12"/>
+          <w:szCs w:val="12"/>
+        </w:rPr>
+      </w:pPr>
+      <w:r>
+        <w:rPr>
+          <w:rFonts w:eastAsiaTheme="minorHAnsi" w:cs="Calibri"/>
+          <w:sz w:val="26"/>
+          <w:szCs w:val="26"/>
+        </w:rPr>
+        <w:lastRenderedPageBreak/>
+        <w:t xml:space="preserve">Greys: </w:t>
+      </w:r>
+      <w:r>
+        <w:rPr>
+          <w:rFonts w:eastAsiaTheme="minorHAnsi" w:cs="Calibri"/>
+          <w:sz w:val="12"/>
+          <w:szCs w:val="12"/>
+        </w:rPr>
+        <w:t>[23, 43, 58, 71, 77, 81, 135, 168, 180, 182, 203, 232, 246, 249, 255, 332, 337, 381, 407, 463, 492, 584, 621, 669, 715, 717, 732, 772, 809, 817, 825, 837, 868, 878, 923, 1012, 1014, 1023, 1058, 1077, 1102, 1162, 1215, 1310, 1312, 1315, 1330, 1333, 1362, 1385, 1450, 1454, 1456, 1489, 1595, 1599, 1607, 1621, 1632, 1679, 1707, 1717, 1771, 1815, 1833, 1915, 1930, 1993, 2064, 2135, 2201, 2233, 2253, 2287, 2310, 2336, 2337, 2340, 2359, 2363, 2382, 2449, 2481, 2497]</w:t>
+      </w:r>
+    </w:p>
+    <w:p>
+      <w:pPr>
+        <w:pStyle w:val="ListParagraph"/>
+        <w:numPr>
+          <w:ilvl w:val="0"/>
+          <w:numId w:val="19"/>
+        </w:numPr>
+        <w:spacing w:line="259" w:lineRule="auto"/>
+        <w:rPr>
+          <w:rFonts w:eastAsiaTheme="minorHAnsi" w:cs="Calibri"/>
+          <w:sz w:val="12"/>
+          <w:szCs w:val="12"/>
+        </w:rPr>
+      </w:pPr>
+      <w:r>
+        <w:rPr>
+          <w:rFonts w:eastAsiaTheme="minorHAnsi" w:cs="Calibri"/>
+          <w:sz w:val="26"/>
+          <w:szCs w:val="26"/>
+        </w:rPr>
+        <w:t xml:space="preserve">Yellows: </w:t>
+      </w:r>
+      <w:r>
+        <w:rPr>
+          <w:rFonts w:eastAsiaTheme="minorHAnsi" w:cs="Calibri"/>
+          <w:sz w:val="12"/>
+          <w:szCs w:val="12"/>
+        </w:rPr>
+        <w:t>[38, 256, 261, 284, 390, 458, 489, 499, 518, 520, 596, 600, 609, 708, 818, 841, 872, 889, 901, 984, 1050, 1110, 1121, 1136, 1187, 1241, 1286, 1392, 1427, 1519, 1669, 1687, 1819, 1903, 1927, 1976, 2013, 2099, 2176, 2192, 2229, 2243, 2245, 2455, 2483]</w:t>
+      </w:r>
+    </w:p>
+    <w:p>
+      <w:pPr>
+        <w:pStyle w:val="ListParagraph"/>
+        <w:numPr>
+          <w:ilvl w:val="0"/>
+          <w:numId w:val="19"/>
+        </w:numPr>
+        <w:spacing w:line="259" w:lineRule="auto"/>
+        <w:rPr>
+          <w:rFonts w:eastAsiaTheme="minorHAnsi" w:cs="Calibri"/>
+          <w:sz w:val="12"/>
+          <w:szCs w:val="12"/>
+        </w:rPr>
+      </w:pPr>
+      <w:r>
+        <w:rPr>
+          <w:rFonts w:eastAsiaTheme="minorHAnsi" w:cs="Calibri"/>
+          <w:sz w:val="26"/>
+          <w:szCs w:val="26"/>
+        </w:rPr>
+        <w:t xml:space="preserve">Turquoises: </w:t>
+      </w:r>
+      <w:r>
+        <w:rPr>
+          <w:rFonts w:eastAsiaTheme="minorHAnsi" w:cs="Calibri"/>
+          <w:sz w:val="12"/>
+          <w:szCs w:val="12"/>
+        </w:rPr>
+        <w:t>[65, 215, 218, 236, 406, 410, 437, 672, 724, 725, 741, 762, 778, 798, 815, 844, 900, 913, 915, 928, 943, 1028, 1109, 1112, 1115, 1228, 1230, 1246, 1263, 1275, 1359, 1386, 1412, 1415, 1513, 1534, 1581, 1751, 1753, 1763, 1764, 1780, 1795, 1806, 1859, 1862, 1877, 1965, 2084, 2181, 2378]</w:t>
+      </w:r>
+    </w:p>
+    <w:p>
+      <w:pPr>
+        <w:pStyle w:val="ListParagraph"/>
+        <w:numPr>
+          <w:ilvl w:val="0"/>
+          <w:numId w:val="19"/>
+        </w:numPr>
+        <w:spacing w:line="259" w:lineRule="auto"/>
+        <w:rPr>
+          <w:rFonts w:eastAsiaTheme="minorHAnsi" w:cs="Calibri"/>
+          <w:sz w:val="12"/>
+          <w:szCs w:val="12"/>
+        </w:rPr>
+      </w:pPr>
+      <w:r>
+        <w:rPr>
+          <w:rFonts w:eastAsiaTheme="minorHAnsi" w:cs="Calibri"/>
+          <w:sz w:val="26"/>
+          <w:szCs w:val="26"/>
+        </w:rPr>
+        <w:t xml:space="preserve">Pinks: </w:t>
+      </w:r>
+      <w:r>
+        <w:rPr>
+          <w:rFonts w:eastAsiaTheme="minorHAnsi" w:cs="Calibri"/>
+          <w:sz w:val="12"/>
+          <w:szCs w:val="12"/>
+        </w:rPr>
+        <w:t>[73, 281, 325, 340, 350, 384, 386, 396, 440, 479, 481, 532, 550, 633, 638, 660, 687, 734, 758, 789, 942, 973, 985, 1083, 1089, 1186, 1433, 1460, 1473, 1518, 1662, 1673, 1746, 1809, 1841, 1933, 1950, 1983, 2080, 2115, 2122, 2151, 2227, 2327, 2328]</w:t>
+      </w:r>
+    </w:p>
+    <w:p>
+      <w:pPr>
+        <w:pStyle w:val="ListParagraph"/>
+        <w:numPr>
+          <w:ilvl w:val="0"/>
+          <w:numId w:val="19"/>
+        </w:numPr>
+        <w:spacing w:line="259" w:lineRule="auto"/>
+        <w:rPr>
+          <w:rFonts w:eastAsiaTheme="minorHAnsi" w:cs="Calibri"/>
+          <w:sz w:val="12"/>
+          <w:szCs w:val="12"/>
+        </w:rPr>
+      </w:pPr>
+      <w:r>
+        <w:rPr>
+          <w:rFonts w:eastAsiaTheme="minorHAnsi" w:cs="Calibri"/>
+          <w:sz w:val="26"/>
+          <w:szCs w:val="26"/>
+        </w:rPr>
+        <w:t xml:space="preserve">Oranges: </w:t>
+      </w:r>
+      <w:r>
+        <w:rPr>
+          <w:rFonts w:eastAsiaTheme="minorHAnsi" w:cs="Calibri"/>
+          <w:sz w:val="12"/>
+          <w:szCs w:val="12"/>
+        </w:rPr>
+        <w:t>[189, 195, 243, 244, 300, 351, 405, 423, 448, 510, 737, 800, 819, 934, 1070, 1071, 1195, 1229, 1270, 1320, 1368, 1491, 1536, 1547, 1613, 1622, 1634, 1755, 1767, 1810, 1855, 1860, 1875, 1932, 1989, 2003, 2053, 2067, 2236, 2282, 2343, 2353, 2362, 2393, 2405, 2407, 2444, 2459]</w:t>
+      </w:r>
+    </w:p>
+    <w:p>
+      <w:pPr>
+        <w:pStyle w:val="ListParagraph"/>
+        <w:numPr>
+          <w:ilvl w:val="0"/>
+          <w:numId w:val="19"/>
+        </w:numPr>
+        <w:spacing w:line="259" w:lineRule="auto"/>
+        <w:rPr>
+          <w:rFonts w:eastAsiaTheme="minorHAnsi" w:cs="Calibri"/>
+          <w:sz w:val="12"/>
+          <w:szCs w:val="12"/>
+        </w:rPr>
+      </w:pPr>
+      <w:r>
+        <w:rPr>
+          <w:rFonts w:eastAsiaTheme="minorHAnsi" w:cs="Calibri"/>
+          <w:sz w:val="26"/>
+          <w:szCs w:val="26"/>
+        </w:rPr>
+        <w:t>Violets:</w:t>
+      </w:r>
+      <w:r>
+        <w:rPr>
+          <w:rFonts w:eastAsiaTheme="minorHAnsi" w:cs="Calibri"/>
+          <w:sz w:val="12"/>
+          <w:szCs w:val="12"/>
+        </w:rPr>
+        <w:t xml:space="preserve"> [266, 469, 477, 586, 731, 803, 827, 895, 955, 966, 1269, 1298, 1499, 1542, 1702, 1731, 1742, 1790, 1901, 1954, 2043, 2051, 2098, 2332, 2394, 2487]</w:t>
+      </w:r>
+    </w:p>
+    <w:p>
+      <w:pPr>
+        <w:bidi/>
+        <w:spacing w:line="259" w:lineRule="auto"/>
         <w:rPr>
           <w:rFonts w:eastAsiaTheme="minorHAnsi" w:cs="Calibri-Bold"/>
           <w:color w:val="4472C5"/>
           <w:sz w:val="40"/>
           <w:szCs w:val="40"/>
           <w:u w:val="single"/>
-          <w:rtl/>
         </w:rPr>
       </w:pPr>
     </w:p>
     <w:p>
       <w:pPr>
+        <w:spacing w:line="259" w:lineRule="auto"/>
+        <w:rPr>
+          <w:rFonts w:eastAsiaTheme="minorHAnsi" w:cs="Calibri"/>
+          <w:sz w:val="26"/>
+          <w:szCs w:val="26"/>
+          <w:rtl/>
+        </w:rPr>
+      </w:pPr>
+      <w:r>
+        <w:rPr>
+          <w:rFonts w:eastAsiaTheme="minorHAnsi" w:cs="Calibri"/>
+          <w:sz w:val="26"/>
+          <w:szCs w:val="26"/>
+          <w:rtl/>
+        </w:rPr>
+        <w:br w:type="page"/>
+      </w:r>
+    </w:p>
+    <w:p>
+      <w:pPr>
+        <w:pStyle w:val="ListParagraph"/>
+        <w:numPr>
+          <w:ilvl w:val="0"/>
+          <w:numId w:val="16"/>
+        </w:numPr>
         <w:bidi/>
         <w:spacing w:line="259" w:lineRule="auto"/>
-        <w:jc w:val="right"/>
+        <w:rPr>
+          <w:rFonts w:eastAsiaTheme="minorHAnsi" w:cs="Calibri"/>
+          <w:sz w:val="26"/>
+          <w:szCs w:val="26"/>
+        </w:rPr>
+      </w:pPr>
+      <w:r>
+        <w:rPr>
+          <w:rFonts w:eastAsiaTheme="minorHAnsi" w:cs="Calibri" w:hint="cs"/>
+          <w:sz w:val="26"/>
+          <w:szCs w:val="26"/>
+          <w:rtl/>
+        </w:rPr>
+        <w:lastRenderedPageBreak/>
+        <w:t xml:space="preserve">להלן </w:t>
+      </w:r>
+      <w:r>
+        <w:rPr>
+          <w:rFonts w:eastAsiaTheme="minorHAnsi" w:cs="Calibri"/>
+          <w:sz w:val="26"/>
+          <w:szCs w:val="26"/>
+        </w:rPr>
+        <w:t>Confusion Matrix</w:t>
+      </w:r>
+      <w:r>
+        <w:rPr>
+          <w:rFonts w:eastAsiaTheme="minorHAnsi" w:cs="Calibri" w:hint="cs"/>
+          <w:sz w:val="26"/>
+          <w:szCs w:val="26"/>
+          <w:rtl/>
+        </w:rPr>
+        <w:t xml:space="preserve"> </w:t>
+      </w:r>
+      <w:r>
+        <w:rPr>
+          <w:rFonts w:eastAsiaTheme="minorHAnsi" w:cs="Calibri"/>
+          <w:sz w:val="26"/>
+          <w:szCs w:val="26"/>
+        </w:rPr>
+        <w:t>:</w:t>
+      </w:r>
+    </w:p>
+    <w:p>
+      <w:pPr>
+        <w:pStyle w:val="ListParagraph"/>
+        <w:bidi/>
+        <w:spacing w:line="259" w:lineRule="auto"/>
+        <w:rPr>
+          <w:rFonts w:eastAsiaTheme="minorHAnsi" w:cs="Calibri"/>
+          <w:sz w:val="26"/>
+          <w:szCs w:val="26"/>
+          <w:rtl/>
+        </w:rPr>
+      </w:pPr>
+      <w:r>
+        <w:rPr>
+          <w:rFonts w:eastAsiaTheme="minorHAnsi" w:cs="Calibri"/>
+          <w:sz w:val="26"/>
+          <w:szCs w:val="26"/>
+          <w:rtl/>
+        </w:rPr>
+        <w:drawing>
+          <wp:inline distT="0" distB="0" distL="0" distR="0" wp14:anchorId="34E150C3" wp14:editId="160C1738">
+            <wp:extent cx="5475541" cy="4023360"/>
+            <wp:effectExtent l="0" t="0" r="0" b="0"/>
+            <wp:docPr id="41" name="Picture 41"/>
+            <wp:cNvGraphicFramePr>
+              <a:graphicFrameLocks xmlns:a="http://schemas.openxmlformats.org/drawingml/2006/main" noChangeAspect="1"/>
+            </wp:cNvGraphicFramePr>
+            <a:graphic xmlns:a="http://schemas.openxmlformats.org/drawingml/2006/main">
+              <a:graphicData uri="http://schemas.openxmlformats.org/drawingml/2006/picture">
+                <pic:pic xmlns:pic="http://schemas.openxmlformats.org/drawingml/2006/picture">
+                  <pic:nvPicPr>
+                    <pic:cNvPr id="1" name=""/>
+                    <pic:cNvPicPr/>
+                  </pic:nvPicPr>
+                  <pic:blipFill>
+                    <a:blip r:embed="rId10"/>
+                    <a:stretch>
+                      <a:fillRect/>
+                    </a:stretch>
+                  </pic:blipFill>
+                  <pic:spPr>
+                    <a:xfrm>
+                      <a:off x="0" y="0"/>
+                      <a:ext cx="5475541" cy="4023360"/>
+                    </a:xfrm>
+                    <a:prstGeom prst="rect">
+                      <a:avLst/>
+                    </a:prstGeom>
+                  </pic:spPr>
+                </pic:pic>
+              </a:graphicData>
+            </a:graphic>
+          </wp:inline>
+        </w:drawing>
+      </w:r>
+      <w:r>
+        <w:rPr>
+          <w:rFonts w:eastAsiaTheme="minorHAnsi" w:cs="Calibri"/>
+          <w:sz w:val="26"/>
+          <w:szCs w:val="26"/>
+        </w:rPr>
+        <w:br/>
+      </w:r>
+      <w:r>
+        <w:rPr>
+          <w:rFonts w:eastAsiaTheme="minorHAnsi" w:cs="Calibri" w:hint="cs"/>
+          <w:sz w:val="26"/>
+          <w:szCs w:val="26"/>
+          <w:rtl/>
+        </w:rPr>
+        <w:t xml:space="preserve">ניתן להבחין במגמות קריטיות של המסווג, לדוגמא סיווג כמות גדולה קולות לצבע חאקי במקום לצבע הטורקיז </w:t>
+      </w:r>
+      <w:r>
+        <w:rPr>
+          <w:rFonts w:eastAsiaTheme="minorHAnsi" w:cs="Calibri" w:hint="cs"/>
+          <w:sz w:val="26"/>
+          <w:szCs w:val="26"/>
+          <w:rtl/>
+        </w:rPr>
+        <w:t xml:space="preserve">(מתן קולות של הצבע הטורקיז לחאקי הוא שגרם להבדל בהיסטוגרמה שראינו קודם) </w:t>
+      </w:r>
+      <w:r>
+        <w:rPr>
+          <w:rFonts w:eastAsiaTheme="minorHAnsi" w:cs="Calibri" w:hint="cs"/>
+          <w:sz w:val="26"/>
+          <w:szCs w:val="26"/>
+          <w:rtl/>
+        </w:rPr>
+        <w:t xml:space="preserve">וסיגל. מתן כמות קולות לצבע הלבן במקום לחום ולהפך, כלומר </w:t>
+      </w:r>
+      <w:r>
+        <w:rPr>
+          <w:rFonts w:eastAsiaTheme="minorHAnsi" w:cs="Calibri" w:hint="cs"/>
+          <w:b/>
+          <w:bCs/>
+          <w:sz w:val="26"/>
+          <w:szCs w:val="26"/>
+          <w:rtl/>
+        </w:rPr>
+        <w:t>המסווג נוטה להתבלבל בין סיווג לצבע חום ולצבע לבן.</w:t>
+      </w:r>
+      <w:r>
+        <w:rPr>
+          <w:rFonts w:eastAsiaTheme="minorHAnsi" w:cs="Calibri"/>
+          <w:sz w:val="26"/>
+          <w:szCs w:val="26"/>
+          <w:rtl/>
+        </w:rPr>
+        <w:br/>
+      </w:r>
+      <w:r>
+        <w:rPr>
+          <w:rFonts w:eastAsiaTheme="minorHAnsi" w:cs="Calibri" w:hint="cs"/>
+          <w:sz w:val="26"/>
+          <w:szCs w:val="26"/>
+          <w:rtl/>
+        </w:rPr>
+        <w:t xml:space="preserve">על מנת להבין איך המסווג מתמודד עם סיווג כל צבע פעלנו בשיטת </w:t>
+      </w:r>
+      <w:r>
+        <w:rPr>
+          <w:rFonts w:eastAsiaTheme="minorHAnsi" w:cs="Calibri"/>
+          <w:sz w:val="26"/>
+          <w:szCs w:val="26"/>
+        </w:rPr>
+        <w:t>one vs. a</w:t>
+      </w:r>
+      <w:r>
+        <w:rPr>
+          <w:rFonts w:eastAsiaTheme="minorHAnsi" w:cs="Calibri"/>
+          <w:sz w:val="26"/>
+          <w:szCs w:val="26"/>
+        </w:rPr>
+        <w:t>l</w:t>
+      </w:r>
+      <w:r>
+        <w:rPr>
+          <w:rFonts w:eastAsiaTheme="minorHAnsi" w:cs="Calibri"/>
+          <w:sz w:val="26"/>
+          <w:szCs w:val="26"/>
+        </w:rPr>
+        <w:t>l</w:t>
+      </w:r>
+      <w:r>
+        <w:rPr>
+          <w:rFonts w:eastAsiaTheme="minorHAnsi" w:cs="Calibri" w:hint="cs"/>
+          <w:sz w:val="26"/>
+          <w:szCs w:val="26"/>
+          <w:rtl/>
+        </w:rPr>
+        <w:t xml:space="preserve"> הגענו למסקנות הבאות:</w:t>
+      </w:r>
+      <w:r>
+        <w:rPr>
+          <w:rFonts w:eastAsiaTheme="minorHAnsi" w:cs="Calibri"/>
+          <w:sz w:val="26"/>
+          <w:szCs w:val="26"/>
+          <w:rtl/>
+        </w:rPr>
+        <w:br/>
+      </w:r>
+      <w:r>
+        <w:rPr>
+          <w:rFonts w:eastAsiaTheme="minorHAnsi" w:cs="Calibri" w:hint="cs"/>
+          <w:sz w:val="26"/>
+          <w:szCs w:val="26"/>
+          <w:rtl/>
+        </w:rPr>
+        <w:t xml:space="preserve">דיוק המסווג </w:t>
+      </w:r>
+      <w:r>
+        <w:rPr>
+          <w:rFonts w:eastAsiaTheme="minorHAnsi" w:cs="Calibri" w:hint="cs"/>
+          <w:b/>
+          <w:bCs/>
+          <w:sz w:val="26"/>
+          <w:szCs w:val="26"/>
+          <w:rtl/>
+        </w:rPr>
+        <w:t>בממוצע</w:t>
+      </w:r>
+      <w:r>
+        <w:rPr>
+          <w:rFonts w:eastAsiaTheme="minorHAnsi" w:cs="Calibri" w:hint="cs"/>
+          <w:sz w:val="26"/>
+          <w:szCs w:val="26"/>
+          <w:rtl/>
+        </w:rPr>
+        <w:t xml:space="preserve"> עבור צבע יחיד (סיווג בינארי) הינו 98.8% והשגיאה הינה 1.2% על פי מדדים אלו הצלחנו להבין את הצבעים בהם המסווג מתבלבל ואת הצבעים בהם הוא </w:t>
+      </w:r>
+      <w:proofErr w:type="spellStart"/>
+      <w:r>
+        <w:rPr>
+          <w:rFonts w:eastAsiaTheme="minorHAnsi" w:cs="Calibri" w:hint="cs"/>
+          <w:sz w:val="26"/>
+          <w:szCs w:val="26"/>
+          <w:rtl/>
+        </w:rPr>
+        <w:t>השיגאה</w:t>
+      </w:r>
+      <w:proofErr w:type="spellEnd"/>
+      <w:r>
+        <w:rPr>
+          <w:rFonts w:eastAsiaTheme="minorHAnsi" w:cs="Calibri" w:hint="cs"/>
+          <w:sz w:val="26"/>
+          <w:szCs w:val="26"/>
+          <w:rtl/>
+        </w:rPr>
+        <w:t xml:space="preserve"> שלו קטנה:</w:t>
+      </w:r>
+      <w:r>
+        <w:rPr>
+          <w:rFonts w:eastAsiaTheme="minorHAnsi" w:cs="Calibri"/>
+          <w:sz w:val="26"/>
+          <w:szCs w:val="26"/>
+          <w:rtl/>
+        </w:rPr>
+        <w:br/>
+      </w:r>
+      <w:r>
+        <w:rPr>
+          <w:rFonts w:eastAsiaTheme="minorHAnsi" w:cs="Calibri"/>
+          <w:sz w:val="26"/>
+          <w:szCs w:val="26"/>
+          <w:rtl/>
+        </w:rPr>
+        <w:drawing>
+          <wp:inline distT="0" distB="0" distL="0" distR="0" wp14:anchorId="51CE035B" wp14:editId="1748CCB4">
+            <wp:extent cx="2316480" cy="1737360"/>
+            <wp:effectExtent l="0" t="0" r="7620" b="0"/>
+            <wp:docPr id="194" name="Picture 194"/>
+            <wp:cNvGraphicFramePr>
+              <a:graphicFrameLocks xmlns:a="http://schemas.openxmlformats.org/drawingml/2006/main" noChangeAspect="1"/>
+            </wp:cNvGraphicFramePr>
+            <a:graphic xmlns:a="http://schemas.openxmlformats.org/drawingml/2006/main">
+              <a:graphicData uri="http://schemas.openxmlformats.org/drawingml/2006/picture">
+                <pic:pic xmlns:pic="http://schemas.openxmlformats.org/drawingml/2006/picture">
+                  <pic:nvPicPr>
+                    <pic:cNvPr id="1" name=""/>
+                    <pic:cNvPicPr/>
+                  </pic:nvPicPr>
+                  <pic:blipFill>
+                    <a:blip r:embed="rId11"/>
+                    <a:stretch>
+                      <a:fillRect/>
+                    </a:stretch>
+                  </pic:blipFill>
+                  <pic:spPr>
+                    <a:xfrm>
+                      <a:off x="0" y="0"/>
+                      <a:ext cx="2316480" cy="1737360"/>
+                    </a:xfrm>
+                    <a:prstGeom prst="rect">
+                      <a:avLst/>
+                    </a:prstGeom>
+                  </pic:spPr>
+                </pic:pic>
+              </a:graphicData>
+            </a:graphic>
+          </wp:inline>
+        </w:drawing>
+      </w:r>
+      <w:r>
+        <w:rPr>
+          <w:rFonts w:eastAsiaTheme="minorHAnsi" w:cs="Calibri"/>
+          <w:sz w:val="26"/>
+          <w:szCs w:val="26"/>
+          <w:rtl/>
+        </w:rPr>
+        <w:br/>
+      </w:r>
+      <w:r>
+        <w:rPr>
+          <w:rFonts w:eastAsiaTheme="minorHAnsi" w:cs="Calibri" w:hint="cs"/>
+          <w:sz w:val="26"/>
+          <w:szCs w:val="26"/>
+          <w:rtl/>
+        </w:rPr>
+        <w:t>שגיאת המסווג בצבע הכחול קטנה מהממוצע.</w:t>
+      </w:r>
+      <w:r>
+        <w:rPr>
+          <w:rFonts w:eastAsiaTheme="minorHAnsi" w:cs="Calibri"/>
+          <w:sz w:val="26"/>
+          <w:szCs w:val="26"/>
+          <w:rtl/>
+        </w:rPr>
+        <w:br/>
+      </w:r>
+      <w:r>
+        <w:rPr>
+          <w:rFonts w:eastAsiaTheme="minorHAnsi" w:cs="Calibri"/>
+          <w:sz w:val="26"/>
+          <w:szCs w:val="26"/>
+        </w:rPr>
+        <w:lastRenderedPageBreak/>
+        <w:drawing>
+          <wp:inline distT="0" distB="0" distL="0" distR="0" wp14:anchorId="4406A59A" wp14:editId="25E9754F">
+            <wp:extent cx="2316480" cy="1737360"/>
+            <wp:effectExtent l="0" t="0" r="7620" b="0"/>
+            <wp:docPr id="42" name="Picture 42"/>
+            <wp:cNvGraphicFramePr>
+              <a:graphicFrameLocks xmlns:a="http://schemas.openxmlformats.org/drawingml/2006/main" noChangeAspect="1"/>
+            </wp:cNvGraphicFramePr>
+            <a:graphic xmlns:a="http://schemas.openxmlformats.org/drawingml/2006/main">
+              <a:graphicData uri="http://schemas.openxmlformats.org/drawingml/2006/picture">
+                <pic:pic xmlns:pic="http://schemas.openxmlformats.org/drawingml/2006/picture">
+                  <pic:nvPicPr>
+                    <pic:cNvPr id="1" name=""/>
+                    <pic:cNvPicPr/>
+                  </pic:nvPicPr>
+                  <pic:blipFill>
+                    <a:blip r:embed="rId12"/>
+                    <a:stretch>
+                      <a:fillRect/>
+                    </a:stretch>
+                  </pic:blipFill>
+                  <pic:spPr>
+                    <a:xfrm>
+                      <a:off x="0" y="0"/>
+                      <a:ext cx="2316480" cy="1737360"/>
+                    </a:xfrm>
+                    <a:prstGeom prst="rect">
+                      <a:avLst/>
+                    </a:prstGeom>
+                  </pic:spPr>
+                </pic:pic>
+              </a:graphicData>
+            </a:graphic>
+          </wp:inline>
+        </w:drawing>
+      </w:r>
+      <w:r>
+        <w:rPr>
+          <w:rFonts w:eastAsiaTheme="minorHAnsi" w:cs="Calibri"/>
+          <w:sz w:val="26"/>
+          <w:szCs w:val="26"/>
+        </w:rPr>
+        <w:t xml:space="preserve"> </w:t>
+      </w:r>
+      <w:r>
+        <w:rPr>
+          <w:rFonts w:eastAsiaTheme="minorHAnsi" w:cs="Calibri"/>
+          <w:sz w:val="26"/>
+          <w:szCs w:val="26"/>
+          <w:rtl/>
+        </w:rPr>
+        <w:br/>
+      </w:r>
+      <w:r>
+        <w:rPr>
+          <w:rFonts w:eastAsiaTheme="minorHAnsi" w:cs="Calibri" w:hint="cs"/>
+          <w:sz w:val="26"/>
+          <w:szCs w:val="26"/>
+          <w:rtl/>
+        </w:rPr>
+        <w:t>שגיאת המסווג בצבע החום לעומת צבעים אחרים גבוהה יותר.</w:t>
+      </w:r>
+    </w:p>
+    <w:p>
+      <w:pPr>
+        <w:pStyle w:val="ListParagraph"/>
+        <w:bidi/>
+        <w:spacing w:line="259" w:lineRule="auto"/>
+        <w:rPr>
+          <w:rFonts w:eastAsiaTheme="minorHAnsi" w:cs="Calibri"/>
+          <w:sz w:val="26"/>
+          <w:szCs w:val="26"/>
+          <w:rtl/>
+        </w:rPr>
+      </w:pPr>
+      <w:r>
+        <w:rPr>
+          <w:rFonts w:eastAsiaTheme="minorHAnsi" w:cs="Calibri"/>
+          <w:sz w:val="26"/>
+          <w:szCs w:val="26"/>
+          <w:rtl/>
+        </w:rPr>
+        <w:drawing>
+          <wp:inline distT="0" distB="0" distL="0" distR="0" wp14:anchorId="7A791DCD" wp14:editId="2507294A">
+            <wp:extent cx="2316480" cy="1737360"/>
+            <wp:effectExtent l="0" t="0" r="7620" b="0"/>
+            <wp:docPr id="45" name="Picture 45"/>
+            <wp:cNvGraphicFramePr>
+              <a:graphicFrameLocks xmlns:a="http://schemas.openxmlformats.org/drawingml/2006/main" noChangeAspect="1"/>
+            </wp:cNvGraphicFramePr>
+            <a:graphic xmlns:a="http://schemas.openxmlformats.org/drawingml/2006/main">
+              <a:graphicData uri="http://schemas.openxmlformats.org/drawingml/2006/picture">
+                <pic:pic xmlns:pic="http://schemas.openxmlformats.org/drawingml/2006/picture">
+                  <pic:nvPicPr>
+                    <pic:cNvPr id="1" name=""/>
+                    <pic:cNvPicPr/>
+                  </pic:nvPicPr>
+                  <pic:blipFill>
+                    <a:blip r:embed="rId13"/>
+                    <a:stretch>
+                      <a:fillRect/>
+                    </a:stretch>
+                  </pic:blipFill>
+                  <pic:spPr>
+                    <a:xfrm>
+                      <a:off x="0" y="0"/>
+                      <a:ext cx="2316480" cy="1737360"/>
+                    </a:xfrm>
+                    <a:prstGeom prst="rect">
+                      <a:avLst/>
+                    </a:prstGeom>
+                  </pic:spPr>
+                </pic:pic>
+              </a:graphicData>
+            </a:graphic>
+          </wp:inline>
+        </w:drawing>
+      </w:r>
+    </w:p>
+    <w:p>
+      <w:pPr>
+        <w:pStyle w:val="ListParagraph"/>
+        <w:bidi/>
+        <w:spacing w:line="259" w:lineRule="auto"/>
+        <w:rPr>
+          <w:rFonts w:eastAsiaTheme="minorHAnsi" w:cs="Calibri"/>
+          <w:sz w:val="26"/>
+          <w:szCs w:val="26"/>
+          <w:rtl/>
+        </w:rPr>
+      </w:pPr>
+      <w:r>
+        <w:rPr>
+          <w:rFonts w:eastAsiaTheme="minorHAnsi" w:cs="Calibri" w:hint="cs"/>
+          <w:sz w:val="26"/>
+          <w:szCs w:val="26"/>
+          <w:rtl/>
+        </w:rPr>
+        <w:t>שגיאת המסווג בצבע הירוק נמוכה</w:t>
+      </w:r>
+      <w:r>
+        <w:rPr>
+          <w:rFonts w:eastAsiaTheme="minorHAnsi" w:cs="Calibri" w:hint="cs"/>
+          <w:sz w:val="26"/>
+          <w:szCs w:val="26"/>
+          <w:rtl/>
+        </w:rPr>
+        <w:t xml:space="preserve"> מהממוצע.</w:t>
+      </w:r>
+    </w:p>
+    <w:p>
+      <w:pPr>
+        <w:pStyle w:val="ListParagraph"/>
+        <w:bidi/>
+        <w:spacing w:line="259" w:lineRule="auto"/>
+        <w:rPr>
+          <w:rFonts w:eastAsiaTheme="minorHAnsi" w:cs="Calibri"/>
+          <w:sz w:val="26"/>
+          <w:szCs w:val="26"/>
+          <w:rtl/>
+        </w:rPr>
+      </w:pPr>
+    </w:p>
+    <w:p>
+      <w:pPr>
+        <w:pStyle w:val="ListParagraph"/>
+        <w:bidi/>
+        <w:spacing w:line="259" w:lineRule="auto"/>
+        <w:rPr>
+          <w:rFonts w:eastAsiaTheme="minorHAnsi" w:cs="Calibri"/>
+          <w:sz w:val="26"/>
+          <w:szCs w:val="26"/>
+        </w:rPr>
+      </w:pPr>
+      <w:r>
+        <w:rPr>
+          <w:rFonts w:eastAsiaTheme="minorHAnsi" w:cs="Calibri"/>
+          <w:sz w:val="26"/>
+          <w:szCs w:val="26"/>
+          <w:rtl/>
+        </w:rPr>
+        <w:drawing>
+          <wp:inline distT="0" distB="0" distL="0" distR="0" wp14:anchorId="7525F2F6" wp14:editId="396B94C1">
+            <wp:extent cx="2316480" cy="1737360"/>
+            <wp:effectExtent l="0" t="0" r="7620" b="0"/>
+            <wp:docPr id="43" name="Picture 43"/>
+            <wp:cNvGraphicFramePr>
+              <a:graphicFrameLocks xmlns:a="http://schemas.openxmlformats.org/drawingml/2006/main" noChangeAspect="1"/>
+            </wp:cNvGraphicFramePr>
+            <a:graphic xmlns:a="http://schemas.openxmlformats.org/drawingml/2006/main">
+              <a:graphicData uri="http://schemas.openxmlformats.org/drawingml/2006/picture">
+                <pic:pic xmlns:pic="http://schemas.openxmlformats.org/drawingml/2006/picture">
+                  <pic:nvPicPr>
+                    <pic:cNvPr id="1" name=""/>
+                    <pic:cNvPicPr/>
+                  </pic:nvPicPr>
+                  <pic:blipFill>
+                    <a:blip r:embed="rId14"/>
+                    <a:stretch>
+                      <a:fillRect/>
+                    </a:stretch>
+                  </pic:blipFill>
+                  <pic:spPr>
+                    <a:xfrm>
+                      <a:off x="0" y="0"/>
+                      <a:ext cx="2316480" cy="1737360"/>
+                    </a:xfrm>
+                    <a:prstGeom prst="rect">
+                      <a:avLst/>
+                    </a:prstGeom>
+                  </pic:spPr>
+                </pic:pic>
+              </a:graphicData>
+            </a:graphic>
+          </wp:inline>
+        </w:drawing>
+      </w:r>
+    </w:p>
+    <w:p>
+      <w:pPr>
+        <w:pStyle w:val="ListParagraph"/>
+        <w:bidi/>
+        <w:spacing w:line="259" w:lineRule="auto"/>
+        <w:rPr>
+          <w:rFonts w:eastAsiaTheme="minorHAnsi" w:cs="Calibri"/>
+          <w:sz w:val="26"/>
+          <w:szCs w:val="26"/>
+          <w:rtl/>
+        </w:rPr>
+      </w:pPr>
+      <w:r>
+        <w:rPr>
+          <w:rFonts w:eastAsiaTheme="minorHAnsi" w:cs="Calibri" w:hint="cs"/>
+          <w:sz w:val="26"/>
+          <w:szCs w:val="26"/>
+          <w:rtl/>
+        </w:rPr>
+        <w:t>המסווג נוטה לסווג צבעים שאינם חאקי לצבע החאקי</w:t>
+      </w:r>
+      <w:r>
+        <w:rPr>
+          <w:rFonts w:eastAsiaTheme="minorHAnsi" w:cs="Calibri" w:hint="cs"/>
+          <w:sz w:val="26"/>
+          <w:szCs w:val="26"/>
+          <w:rtl/>
+        </w:rPr>
+        <w:t>.</w:t>
+      </w:r>
+      <w:r>
+        <w:rPr>
+          <w:rFonts w:eastAsiaTheme="minorHAnsi" w:cs="Calibri"/>
+          <w:sz w:val="26"/>
+          <w:szCs w:val="26"/>
+          <w:rtl/>
+        </w:rPr>
+        <w:drawing>
+          <wp:inline distT="0" distB="0" distL="0" distR="0" wp14:anchorId="5C773F8E" wp14:editId="73692E81">
+            <wp:extent cx="2438400" cy="1828800"/>
+            <wp:effectExtent l="0" t="0" r="0" b="0"/>
+            <wp:docPr id="44" name="Picture 44"/>
+            <wp:cNvGraphicFramePr>
+              <a:graphicFrameLocks xmlns:a="http://schemas.openxmlformats.org/drawingml/2006/main" noChangeAspect="1"/>
+            </wp:cNvGraphicFramePr>
+            <a:graphic xmlns:a="http://schemas.openxmlformats.org/drawingml/2006/main">
+              <a:graphicData uri="http://schemas.openxmlformats.org/drawingml/2006/picture">
+                <pic:pic xmlns:pic="http://schemas.openxmlformats.org/drawingml/2006/picture">
+                  <pic:nvPicPr>
+                    <pic:cNvPr id="1" name=""/>
+                    <pic:cNvPicPr/>
+                  </pic:nvPicPr>
+                  <pic:blipFill>
+                    <a:blip r:embed="rId15"/>
+                    <a:stretch>
+                      <a:fillRect/>
+                    </a:stretch>
+                  </pic:blipFill>
+                  <pic:spPr>
+                    <a:xfrm>
+                      <a:off x="0" y="0"/>
+                      <a:ext cx="2438400" cy="1828800"/>
+                    </a:xfrm>
+                    <a:prstGeom prst="rect">
+                      <a:avLst/>
+                    </a:prstGeom>
+                  </pic:spPr>
+                </pic:pic>
+              </a:graphicData>
+            </a:graphic>
+          </wp:inline>
+        </w:drawing>
+      </w:r>
+    </w:p>
+    <w:p>
+      <w:pPr>
+        <w:pStyle w:val="ListParagraph"/>
+        <w:bidi/>
+        <w:spacing w:line="259" w:lineRule="auto"/>
+        <w:rPr>
+          <w:rFonts w:eastAsiaTheme="minorHAnsi" w:cs="Calibri"/>
+          <w:sz w:val="26"/>
+          <w:szCs w:val="26"/>
+          <w:rtl/>
+        </w:rPr>
+      </w:pPr>
+      <w:r>
+        <w:rPr>
+          <w:rFonts w:eastAsiaTheme="minorHAnsi" w:cs="Calibri" w:hint="cs"/>
+          <w:sz w:val="26"/>
+          <w:szCs w:val="26"/>
+          <w:rtl/>
+        </w:rPr>
+        <w:t xml:space="preserve">שגיאת המסווג בצבע </w:t>
+      </w:r>
+      <w:r>
+        <w:rPr>
+          <w:rFonts w:eastAsiaTheme="minorHAnsi" w:cs="Calibri" w:hint="cs"/>
+          <w:sz w:val="26"/>
+          <w:szCs w:val="26"/>
+          <w:rtl/>
+        </w:rPr>
+        <w:t>הלבן</w:t>
+      </w:r>
+      <w:r>
+        <w:rPr>
+          <w:rFonts w:eastAsiaTheme="minorHAnsi" w:cs="Calibri" w:hint="cs"/>
+          <w:sz w:val="26"/>
+          <w:szCs w:val="26"/>
+          <w:rtl/>
+        </w:rPr>
+        <w:t xml:space="preserve"> לעומת צבעים אחרים גבוהה יותר.</w:t>
+      </w:r>
+    </w:p>
+    <w:p>
+      <w:pPr>
+        <w:pStyle w:val="ListParagraph"/>
+        <w:bidi/>
+        <w:spacing w:line="259" w:lineRule="auto"/>
+        <w:rPr>
+          <w:rFonts w:eastAsiaTheme="minorHAnsi" w:cs="Calibri"/>
+          <w:sz w:val="26"/>
+          <w:szCs w:val="26"/>
+          <w:rtl/>
+        </w:rPr>
+      </w:pPr>
+    </w:p>
+    <w:p>
+      <w:pPr>
+        <w:spacing w:line="259" w:lineRule="auto"/>
         <w:rPr>
           <w:rFonts w:eastAsiaTheme="minorHAnsi" w:cs="Calibri-Bold"/>
           <w:color w:val="4472C5"/>
           <w:sz w:val="40"/>
           <w:szCs w:val="40"/>
           <w:u w:val="single"/>
-          <w:rtl/>
-        </w:rPr>
-      </w:pPr>
-    </w:p>
-    <w:p>
-      <w:pPr>
-        <w:spacing w:line="259" w:lineRule="auto"/>
+        </w:rPr>
+      </w:pPr>
+      <w:r>
         <w:rPr>
           <w:rFonts w:eastAsiaTheme="minorHAnsi" w:cs="Calibri-Bold"/>
           <w:color w:val="4472C5"/>
           <w:sz w:val="40"/>
           <w:szCs w:val="40"/>
           <w:u w:val="single"/>
-          <w:rtl/>
-        </w:rPr>
-      </w:pPr>
+        </w:rPr>
+        <w:t>First Bonus</w:t>
+      </w:r>
       <w:r>
         <w:rPr>
           <w:rFonts w:eastAsiaTheme="minorHAnsi" w:cs="Calibri-Bold"/>
@@ -6990,79 +9244,45 @@
           <w:sz w:val="40"/>
           <w:szCs w:val="40"/>
           <w:u w:val="single"/>
-          <w:rtl/>
-        </w:rPr>
-        <w:br w:type="page"/>
-      </w:r>
-    </w:p>
-    <w:p>
-      <w:pPr>
-        <w:bidi/>
-        <w:spacing w:line="259" w:lineRule="auto"/>
-        <w:jc w:val="right"/>
+        </w:rPr>
+        <w:t xml:space="preserve"> </w:t>
+      </w:r>
+      <w:r>
         <w:rPr>
           <w:rFonts w:eastAsiaTheme="minorHAnsi" w:cs="Calibri-Bold"/>
           <w:color w:val="4472C5"/>
           <w:sz w:val="40"/>
           <w:szCs w:val="40"/>
           <w:u w:val="single"/>
-          <w:rtl/>
-        </w:rPr>
-      </w:pPr>
+        </w:rPr>
+        <w:t>:</w:t>
+      </w:r>
     </w:p>
     <w:p>
       <w:pPr>
         <w:bidi/>
         <w:spacing w:line="259" w:lineRule="auto"/>
-        <w:jc w:val="right"/>
-        <w:rPr>
-          <w:rFonts w:eastAsiaTheme="minorHAnsi"/>
-          <w:sz w:val="26"/>
-          <w:szCs w:val="26"/>
-        </w:rPr>
-      </w:pPr>
-      <w:r>
-        <w:rPr>
-          <w:rFonts w:eastAsiaTheme="minorHAnsi" w:cs="Calibri-Bold"/>
-          <w:color w:val="4472C5"/>
-          <w:sz w:val="40"/>
-          <w:szCs w:val="40"/>
-          <w:u w:val="single"/>
-        </w:rPr>
-        <w:t>First Bonus</w:t>
-      </w:r>
-      <w:r>
-        <w:rPr>
-          <w:rFonts w:eastAsiaTheme="minorHAnsi" w:cs="Calibri-Bold"/>
-          <w:color w:val="4472C5"/>
-          <w:sz w:val="40"/>
-          <w:szCs w:val="40"/>
-          <w:u w:val="single"/>
-        </w:rPr>
-        <w:t xml:space="preserve"> – </w:t>
-      </w:r>
-      <w:r>
-        <w:rPr>
-          <w:rFonts w:eastAsiaTheme="minorHAnsi" w:cs="Calibri-Bold"/>
-          <w:color w:val="4472C5"/>
-          <w:sz w:val="40"/>
-          <w:szCs w:val="40"/>
-          <w:u w:val="single"/>
-        </w:rPr>
-        <w:t>Relief Algorithm</w:t>
-      </w:r>
-      <w:r>
-        <w:rPr>
-          <w:rFonts w:eastAsiaTheme="minorHAnsi" w:cs="Calibri-Bold" w:hint="cs"/>
-          <w:color w:val="4472C5"/>
-          <w:sz w:val="40"/>
-          <w:szCs w:val="40"/>
-          <w:u w:val="single"/>
-          <w:rtl/>
-        </w:rPr>
-        <w:t>:</w:t>
-      </w:r>
+        <w:rPr>
+          <w:rFonts w:eastAsiaTheme="minorHAnsi" w:cs="Calibri" w:hint="cs"/>
+          <w:sz w:val="26"/>
+          <w:szCs w:val="26"/>
+          <w:rtl/>
+        </w:rPr>
+      </w:pPr>
+      <w:bookmarkStart w:id="0" w:name="_GoBack"/>
+      <w:proofErr w:type="spellStart"/>
+      <w:r>
+        <w:rPr>
+          <w:rFonts w:eastAsiaTheme="minorHAnsi" w:cs="Calibri" w:hint="cs"/>
+          <w:sz w:val="26"/>
+          <w:szCs w:val="26"/>
+          <w:rtl/>
+        </w:rPr>
+        <w:t>געכג</w:t>
+      </w:r>
+      <w:proofErr w:type="spellEnd"/>
     </w:p>
+    <w:bookmarkEnd w:id="0"/>
     <w:p>
       <w:pPr>
         <w:autoSpaceDE w:val="0"/>
@@ -7385,8 +9605,8 @@
   <w:abstractNum w:abstractNumId="3" w15:restartNumberingAfterBreak="0">
     <w:nsid w:val="1993470C"/>
     <w:multiLevelType w:val="hybridMultilevel"/>
-    <w:tmpl w:val="5ABA038E"/>
-    <w:lvl w:ilvl="0" w:tplc="0409000F">
+    <w:tmpl w:val="FBE4E09E"/>
+    <w:lvl w:ilvl="0" w:tplc="C60A0180">
       <w:start w:val="1"/>
       <w:numFmt w:val="decimal"/>
       <w:lvlText w:val="%1."/>
@@ -7396,6 +9616,9 @@
       </w:pPr>
       <w:rPr>
         <w:rFonts w:hint="default"/>
+        <w:color w:val="auto"/>
+        <w:sz w:val="26"/>
+        <w:szCs w:val="26"/>
       </w:rPr>
     </w:lvl>
     <w:lvl w:ilvl="1" w:tplc="04090019">
@@ -8173,6 +10396,205 @@
     </w:lvl>
   </w:abstractNum>
   <w:abstractNum w:abstractNumId="11" w15:restartNumberingAfterBreak="0">
+    <w:nsid w:val="441D507B"/>
+    <w:multiLevelType w:val="hybridMultilevel"/>
+    <w:tmpl w:val="9B220D86"/>
+    <w:lvl w:ilvl="0" w:tplc="04090019">
+      <w:start w:val="1"/>
+      <w:numFmt w:val="lowerLetter"/>
+      <w:lvlText w:val="%1."/>
+      <w:lvlJc w:val="left"/>
+      <w:pPr>
+        <w:ind w:left="1440" w:hanging="360"/>
+      </w:pPr>
+    </w:lvl>
+    <w:lvl w:ilvl="1" w:tplc="04090019" w:tentative="1">
+      <w:start w:val="1"/>
+      <w:numFmt w:val="lowerLetter"/>
+      <w:lvlText w:val="%2."/>
+      <w:lvlJc w:val="left"/>
+      <w:pPr>
+        <w:ind w:left="2160" w:hanging="360"/>
+      </w:pPr>
+    </w:lvl>
+    <w:lvl w:ilvl="2" w:tplc="0409001B" w:tentative="1">
+      <w:start w:val="1"/>
+      <w:numFmt w:val="lowerRoman"/>
+      <w:lvlText w:val="%3."/>
+      <w:lvlJc w:val="right"/>
+      <w:pPr>
+        <w:ind w:left="2880" w:hanging="180"/>
+      </w:pPr>
+    </w:lvl>
+    <w:lvl w:ilvl="3" w:tplc="0409000F" w:tentative="1">
+      <w:start w:val="1"/>
+      <w:numFmt w:val="decimal"/>
+      <w:lvlText w:val="%4."/>
+      <w:lvlJc w:val="left"/>
+      <w:pPr>
+        <w:ind w:left="3600" w:hanging="360"/>
+      </w:pPr>
+    </w:lvl>
+    <w:lvl w:ilvl="4" w:tplc="04090019" w:tentative="1">
+      <w:start w:val="1"/>
+      <w:numFmt w:val="lowerLetter"/>
+      <w:lvlText w:val="%5."/>
+      <w:lvlJc w:val="left"/>
+      <w:pPr>
+        <w:ind w:left="4320" w:hanging="360"/>
+      </w:pPr>
+    </w:lvl>
+    <w:lvl w:ilvl="5" w:tplc="0409001B" w:tentative="1">
+      <w:start w:val="1"/>
+      <w:numFmt w:val="lowerRoman"/>
+      <w:lvlText w:val="%6."/>
+      <w:lvlJc w:val="right"/>
+      <w:pPr>
+        <w:ind w:left="5040" w:hanging="180"/>
+      </w:pPr>
+    </w:lvl>
+    <w:lvl w:ilvl="6" w:tplc="0409000F" w:tentative="1">
+      <w:start w:val="1"/>
+      <w:numFmt w:val="decimal"/>
+      <w:lvlText w:val="%7."/>
+      <w:lvlJc w:val="left"/>
+      <w:pPr>
+        <w:ind w:left="5760" w:hanging="360"/>
+      </w:pPr>
+    </w:lvl>
+    <w:lvl w:ilvl="7" w:tplc="04090019" w:tentative="1">
+      <w:start w:val="1"/>
+      <w:numFmt w:val="lowerLetter"/>
+      <w:lvlText w:val="%8."/>
+      <w:lvlJc w:val="left"/>
+      <w:pPr>
+        <w:ind w:left="6480" w:hanging="360"/>
+      </w:pPr>
+    </w:lvl>
+    <w:lvl w:ilvl="8" w:tplc="0409001B" w:tentative="1">
+      <w:start w:val="1"/>
+      <w:numFmt w:val="lowerRoman"/>
+      <w:lvlText w:val="%9."/>
+      <w:lvlJc w:val="right"/>
+      <w:pPr>
+        <w:ind w:left="7200" w:hanging="180"/>
+      </w:pPr>
+    </w:lvl>
+  </w:abstractNum>
+  <w:abstractNum w:abstractNumId="12" w15:restartNumberingAfterBreak="0">
+    <w:nsid w:val="490E6BC7"/>
+    <w:multiLevelType w:val="hybridMultilevel"/>
+    <w:tmpl w:val="BA365F28"/>
+    <w:lvl w:ilvl="0" w:tplc="04090001">
+      <w:start w:val="1"/>
+      <w:numFmt w:val="bullet"/>
+      <w:lvlText w:val=""/>
+      <w:lvlJc w:val="left"/>
+      <w:pPr>
+        <w:ind w:left="360" w:hanging="360"/>
+      </w:pPr>
+      <w:rPr>
+        <w:rFonts w:ascii="Symbol" w:hAnsi="Symbol" w:hint="default"/>
+      </w:rPr>
+    </w:lvl>
+    <w:lvl w:ilvl="1" w:tplc="04090003" w:tentative="1">
+      <w:start w:val="1"/>
+      <w:numFmt w:val="bullet"/>
+      <w:lvlText w:val="o"/>
+      <w:lvlJc w:val="left"/>
+      <w:pPr>
+        <w:ind w:left="1080" w:hanging="360"/>
+      </w:pPr>
+      <w:rPr>
+        <w:rFonts w:ascii="Courier New" w:hAnsi="Courier New" w:cs="Courier New" w:hint="default"/>
+      </w:rPr>
+    </w:lvl>
+    <w:lvl w:ilvl="2" w:tplc="04090005" w:tentative="1">
+      <w:start w:val="1"/>
+      <w:numFmt w:val="bullet"/>
+      <w:lvlText w:val=""/>
+      <w:lvlJc w:val="left"/>
+      <w:pPr>
+        <w:ind w:left="1800" w:hanging="360"/>
+      </w:pPr>
+      <w:rPr>
+        <w:rFonts w:ascii="Wingdings" w:hAnsi="Wingdings" w:hint="default"/>
+      </w:rPr>
+    </w:lvl>
+    <w:lvl w:ilvl="3" w:tplc="04090001" w:tentative="1">
+      <w:start w:val="1"/>
+      <w:numFmt w:val="bullet"/>
+      <w:lvlText w:val=""/>
+      <w:lvlJc w:val="left"/>
+      <w:pPr>
+        <w:ind w:left="2520" w:hanging="360"/>
+      </w:pPr>
+      <w:rPr>
+        <w:rFonts w:ascii="Symbol" w:hAnsi="Symbol" w:hint="default"/>
+      </w:rPr>
+    </w:lvl>
+    <w:lvl w:ilvl="4" w:tplc="04090003" w:tentative="1">
+      <w:start w:val="1"/>
+      <w:numFmt w:val="bullet"/>
+      <w:lvlText w:val="o"/>
+      <w:lvlJc w:val="left"/>
+      <w:pPr>
+        <w:ind w:left="3240" w:hanging="360"/>
+      </w:pPr>
+      <w:rPr>
+        <w:rFonts w:ascii="Courier New" w:hAnsi="Courier New" w:cs="Courier New" w:hint="default"/>
+      </w:rPr>
+    </w:lvl>
+    <w:lvl w:ilvl="5" w:tplc="04090005" w:tentative="1">
+      <w:start w:val="1"/>
+      <w:numFmt w:val="bullet"/>
+      <w:lvlText w:val=""/>
+      <w:lvlJc w:val="left"/>
+      <w:pPr>
+        <w:ind w:left="3960" w:hanging="360"/>
+      </w:pPr>
+      <w:rPr>
+        <w:rFonts w:ascii="Wingdings" w:hAnsi="Wingdings" w:hint="default"/>
+      </w:rPr>
+    </w:lvl>
+    <w:lvl w:ilvl="6" w:tplc="04090001" w:tentative="1">
+      <w:start w:val="1"/>
+      <w:numFmt w:val="bullet"/>
+      <w:lvlText w:val=""/>
+      <w:lvlJc w:val="left"/>
+      <w:pPr>
+        <w:ind w:left="4680" w:hanging="360"/>
+      </w:pPr>
+      <w:rPr>
+        <w:rFonts w:ascii="Symbol" w:hAnsi="Symbol" w:hint="default"/>
+      </w:rPr>
+    </w:lvl>
+    <w:lvl w:ilvl="7" w:tplc="04090003" w:tentative="1">
+      <w:start w:val="1"/>
+      <w:numFmt w:val="bullet"/>
+      <w:lvlText w:val="o"/>
+      <w:lvlJc w:val="left"/>
+      <w:pPr>
+        <w:ind w:left="5400" w:hanging="360"/>
+      </w:pPr>
+      <w:rPr>
+        <w:rFonts w:ascii="Courier New" w:hAnsi="Courier New" w:cs="Courier New" w:hint="default"/>
+      </w:rPr>
+    </w:lvl>
+    <w:lvl w:ilvl="8" w:tplc="04090005" w:tentative="1">
+      <w:start w:val="1"/>
+      <w:numFmt w:val="bullet"/>
+      <w:lvlText w:val=""/>
+      <w:lvlJc w:val="left"/>
+      <w:pPr>
+        <w:ind w:left="6120" w:hanging="360"/>
+      </w:pPr>
+      <w:rPr>
+        <w:rFonts w:ascii="Wingdings" w:hAnsi="Wingdings" w:hint="default"/>
+      </w:rPr>
+    </w:lvl>
+  </w:abstractNum>
+  <w:abstractNum w:abstractNumId="13" w15:restartNumberingAfterBreak="0">
     <w:nsid w:val="4DB60A87"/>
     <w:multiLevelType w:val="hybridMultilevel"/>
     <w:tmpl w:val="348C61E8"/>
@@ -8285,7 +10707,7 @@
       </w:rPr>
     </w:lvl>
   </w:abstractNum>
-  <w:abstractNum w:abstractNumId="12" w15:restartNumberingAfterBreak="0">
+  <w:abstractNum w:abstractNumId="14" w15:restartNumberingAfterBreak="0">
     <w:nsid w:val="58230BA0"/>
     <w:multiLevelType w:val="hybridMultilevel"/>
     <w:tmpl w:val="64FC9EAC"/>
@@ -8398,7 +10820,7 @@
       </w:rPr>
     </w:lvl>
   </w:abstractNum>
-  <w:abstractNum w:abstractNumId="13" w15:restartNumberingAfterBreak="0">
+  <w:abstractNum w:abstractNumId="15" w15:restartNumberingAfterBreak="0">
     <w:nsid w:val="5AE957DE"/>
     <w:multiLevelType w:val="hybridMultilevel"/>
     <w:tmpl w:val="0F9A04B0"/>
@@ -8487,7 +10909,7 @@
       </w:pPr>
     </w:lvl>
   </w:abstractNum>
-  <w:abstractNum w:abstractNumId="14" w15:restartNumberingAfterBreak="0">
+  <w:abstractNum w:abstractNumId="16" w15:restartNumberingAfterBreak="0">
     <w:nsid w:val="74071399"/>
     <w:multiLevelType w:val="hybridMultilevel"/>
     <w:tmpl w:val="260E56A6"/>
@@ -8600,7 +11022,7 @@
       </w:rPr>
     </w:lvl>
   </w:abstractNum>
-  <w:abstractNum w:abstractNumId="15" w15:restartNumberingAfterBreak="0">
+  <w:abstractNum w:abstractNumId="17" w15:restartNumberingAfterBreak="0">
     <w:nsid w:val="78F054A3"/>
     <w:multiLevelType w:val="multilevel"/>
     <w:tmpl w:val="785CE1DC"/>
@@ -8749,7 +11171,7 @@
       </w:rPr>
     </w:lvl>
   </w:abstractNum>
-  <w:abstractNum w:abstractNumId="16" w15:restartNumberingAfterBreak="0">
+  <w:abstractNum w:abstractNumId="18" w15:restartNumberingAfterBreak="0">
     <w:nsid w:val="7CF9233B"/>
     <w:multiLevelType w:val="hybridMultilevel"/>
     <w:tmpl w:val="102A6220"/>
@@ -8845,7 +11267,7 @@
     <w:abstractNumId w:val="7"/>
   </w:num>
   <w:num w:numId="3">
-    <w:abstractNumId w:val="16"/>
+    <w:abstractNumId w:val="18"/>
   </w:num>
   <w:num w:numId="4">
     <w:abstractNumId w:val="1"/>
@@ -8854,19 +11276,19 @@
     <w:abstractNumId w:val="5"/>
   </w:num>
   <w:num w:numId="6">
-    <w:abstractNumId w:val="13"/>
+    <w:abstractNumId w:val="15"/>
   </w:num>
   <w:num w:numId="7">
     <w:abstractNumId w:val="10"/>
   </w:num>
   <w:num w:numId="8">
-    <w:abstractNumId w:val="11"/>
+    <w:abstractNumId w:val="13"/>
   </w:num>
   <w:num w:numId="9">
     <w:abstractNumId w:val="9"/>
   </w:num>
   <w:num w:numId="10">
-    <w:abstractNumId w:val="12"/>
+    <w:abstractNumId w:val="14"/>
   </w:num>
   <w:num w:numId="11">
     <w:abstractNumId w:val="2"/>
@@ -8878,7 +11300,7 @@
     <w:abstractNumId w:val="0"/>
   </w:num>
   <w:num w:numId="14">
-    <w:abstractNumId w:val="14"/>
+    <w:abstractNumId w:val="16"/>
   </w:num>
   <w:num w:numId="15">
     <w:abstractNumId w:val="4"/>
@@ -8887,7 +11309,13 @@
     <w:abstractNumId w:val="3"/>
   </w:num>
   <w:num w:numId="17">
-    <w:abstractNumId w:val="15"/>
+    <w:abstractNumId w:val="17"/>
+  </w:num>
+  <w:num w:numId="18">
+    <w:abstractNumId w:val="11"/>
+  </w:num>
+  <w:num w:numId="19">
+    <w:abstractNumId w:val="12"/>
   </w:num>
 </w:numbering>
 </file>
@@ -9301,7 +11729,6 @@
   <w:style w:type="character" w:default="1" w:styleId="DefaultParagraphFont">
     <w:name w:val="Default Paragraph Font"/>
     <w:uiPriority w:val="1"/>
-    <w:semiHidden/>
     <w:unhideWhenUsed/>
   </w:style>
   <w:style w:type="table" w:default="1" w:styleId="TableNormal">

</xml_diff>

<commit_message>
adding dry part mandatory and for first bonus and
</commit_message>
<xml_diff>
--- a/HW_3/dry_editable.docx
+++ b/HW_3/dry_editable.docx
@@ -8014,7 +8014,25 @@
           <w:szCs w:val="26"/>
           <w:rtl/>
         </w:rPr>
-        <w:t xml:space="preserve"> מצביע וסיכוי ההצבעה שלו למפלגה מסוימת האם המפלגה צריכה לספק עבורו שירות הסעות. את הסף קבענו ל 60% גם שנובעים משיקולים כספיים. להלן שירות ההסעות של כל מפלגה:</w:t>
+        <w:t xml:space="preserve"> מצביע וסיכוי ההצבעה שלו למפלגה מסוימת האם המפלגה צריכה לספק עבורו שירות הסעות. את הסף קבענו ל 60%</w:t>
+      </w:r>
+      <w:r>
+        <w:rPr>
+          <w:rFonts w:eastAsiaTheme="minorHAnsi" w:cs="Calibri" w:hint="cs"/>
+          <w:sz w:val="26"/>
+          <w:szCs w:val="26"/>
+          <w:rtl/>
+        </w:rPr>
+        <w:t xml:space="preserve">, </w:t>
+      </w:r>
+      <w:r>
+        <w:rPr>
+          <w:rFonts w:eastAsiaTheme="minorHAnsi" w:cs="Calibri" w:hint="cs"/>
+          <w:sz w:val="26"/>
+          <w:szCs w:val="26"/>
+          <w:rtl/>
+        </w:rPr>
+        <w:t>להלן שירות ההסעות של כל מפלגה:</w:t>
       </w:r>
     </w:p>
     <w:p>
@@ -9452,18 +9470,7 @@
           <w:szCs w:val="26"/>
           <w:rtl/>
         </w:rPr>
-        <w:t xml:space="preserve">התפלגות הקולות תהיה מדויקת </w:t>
-      </w:r>
-      <w:bookmarkStart w:id="0" w:name="_GoBack"/>
-      <w:bookmarkEnd w:id="0"/>
-      <w:r>
-        <w:rPr>
-          <w:rFonts w:eastAsiaTheme="minorHAnsi" w:cs="Calibri" w:hint="cs"/>
-          <w:sz w:val="26"/>
-          <w:szCs w:val="26"/>
-          <w:rtl/>
-        </w:rPr>
-        <w:t xml:space="preserve">יותר ודומה יותר לסט האימון ולכן בחרנו במסווג </w:t>
+        <w:t xml:space="preserve">התפלגות הקולות תהיה מדויקת יותר ודומה יותר לסט האימון ולכן בחרנו במסווג </w:t>
       </w:r>
       <w:r>
         <w:rPr>
@@ -9514,6 +9521,100 @@
         </w:rPr>
         <w:t>, כמו קודם.</w:t>
       </w:r>
+    </w:p>
+    <w:p>
+      <w:pPr>
+        <w:pStyle w:val="ListParagraph"/>
+        <w:numPr>
+          <w:ilvl w:val="1"/>
+          <w:numId w:val="20"/>
+        </w:numPr>
+        <w:bidi/>
+        <w:spacing w:line="259" w:lineRule="auto"/>
+        <w:rPr>
+          <w:rFonts w:eastAsiaTheme="minorHAnsi" w:cs="Calibri"/>
+          <w:sz w:val="26"/>
+          <w:szCs w:val="26"/>
+        </w:rPr>
+      </w:pPr>
+      <w:r>
+        <w:rPr>
+          <w:rFonts w:eastAsiaTheme="minorHAnsi" w:cs="Calibri" w:hint="cs"/>
+          <w:sz w:val="26"/>
+          <w:szCs w:val="26"/>
+          <w:rtl/>
+        </w:rPr>
+        <w:t xml:space="preserve">עבור משימת ההסעות ישנן כמה שיקולים אשר לא התחשבנו בהן בחיזוי הקודם, לדוגמא: </w:t>
+      </w:r>
+      <w:r>
+        <w:rPr>
+          <w:rFonts w:eastAsiaTheme="minorHAnsi" w:cs="Calibri" w:hint="cs"/>
+          <w:sz w:val="26"/>
+          <w:szCs w:val="26"/>
+          <w:rtl/>
+        </w:rPr>
+        <w:t xml:space="preserve">שיקולים של איכות השירות: נרצה לשלוח שירותי הסעה לכל מי שמתכוון להצביע למפלגה ולכן נרצה למקסם את מדד </w:t>
+      </w:r>
+      <w:r>
+        <w:rPr>
+          <w:rFonts w:eastAsiaTheme="minorHAnsi" w:cs="Calibri"/>
+          <w:sz w:val="26"/>
+          <w:szCs w:val="26"/>
+        </w:rPr>
+        <w:t>True Positive</w:t>
+      </w:r>
+      <w:r>
+        <w:rPr>
+          <w:rFonts w:eastAsiaTheme="minorHAnsi" w:cs="Calibri" w:hint="cs"/>
+          <w:sz w:val="26"/>
+          <w:szCs w:val="26"/>
+          <w:rtl/>
+        </w:rPr>
+        <w:t xml:space="preserve"> ולמזער את </w:t>
+      </w:r>
+      <w:r>
+        <w:rPr>
+          <w:rFonts w:eastAsiaTheme="minorHAnsi" w:cs="Calibri"/>
+          <w:sz w:val="26"/>
+          <w:szCs w:val="26"/>
+        </w:rPr>
+        <w:t>False Negative</w:t>
+      </w:r>
+      <w:r>
+        <w:rPr>
+          <w:rFonts w:eastAsiaTheme="minorHAnsi" w:cs="Calibri" w:hint="cs"/>
+          <w:sz w:val="26"/>
+          <w:szCs w:val="26"/>
+          <w:rtl/>
+        </w:rPr>
+        <w:t xml:space="preserve"> עבור מפלגה </w:t>
+      </w:r>
+      <w:r>
+        <w:rPr>
+          <w:rFonts w:eastAsiaTheme="minorHAnsi" w:cs="Calibri" w:hint="cs"/>
+          <w:sz w:val="26"/>
+          <w:szCs w:val="26"/>
+          <w:rtl/>
+        </w:rPr>
+        <w:t>מסוימת כלומר נרצה למקסם את ה</w:t>
+      </w:r>
+      <w:r>
+        <w:rPr>
+          <w:rFonts w:eastAsiaTheme="minorHAnsi" w:cs="Calibri"/>
+          <w:sz w:val="26"/>
+          <w:szCs w:val="26"/>
+        </w:rPr>
+        <w:t>recall</w:t>
+      </w:r>
+      <w:r>
+        <w:rPr>
+          <w:rFonts w:eastAsiaTheme="minorHAnsi" w:cs="Calibri" w:hint="cs"/>
+          <w:sz w:val="26"/>
+          <w:szCs w:val="26"/>
+          <w:rtl/>
+        </w:rPr>
+        <w:t>.</w:t>
+      </w:r>
       <w:r>
         <w:rPr>
           <w:rFonts w:eastAsiaTheme="minorHAnsi" w:cs="Calibri"/>
@@ -9525,6 +9626,66 @@
       </w:r>
       <w:r>
         <w:rPr>
+          <w:rFonts w:eastAsiaTheme="minorHAnsi" w:cs="Calibri" w:hint="cs"/>
+          <w:sz w:val="26"/>
+          <w:szCs w:val="26"/>
+          <w:rtl/>
+        </w:rPr>
+        <w:t xml:space="preserve">שיקולים כספיים, לא נרצה לשלוח שירותי הסעה עבור מצביע שבסוף לא יצביע למפלגה, כלומר נרצה שהמסווג שלנו ימזער את מדד </w:t>
+      </w:r>
+      <w:r>
+        <w:rPr>
+          <w:rFonts w:eastAsiaTheme="minorHAnsi" w:cs="Calibri"/>
+          <w:sz w:val="26"/>
+          <w:szCs w:val="26"/>
+        </w:rPr>
+        <w:t>False</w:t>
+      </w:r>
+      <w:r>
+        <w:rPr>
+          <w:rFonts w:eastAsiaTheme="minorHAnsi" w:cs="Calibri"/>
+          <w:sz w:val="26"/>
+          <w:szCs w:val="26"/>
+        </w:rPr>
+        <w:t xml:space="preserve"> Positive</w:t>
+      </w:r>
+      <w:r>
+        <w:rPr>
+          <w:rFonts w:eastAsiaTheme="minorHAnsi" w:cs="Calibri" w:hint="cs"/>
+          <w:sz w:val="26"/>
+          <w:szCs w:val="26"/>
+          <w:rtl/>
+        </w:rPr>
+        <w:t xml:space="preserve"> </w:t>
+      </w:r>
+      <w:r>
+        <w:rPr>
+          <w:rFonts w:eastAsiaTheme="minorHAnsi" w:cs="Calibri" w:hint="cs"/>
+          <w:sz w:val="26"/>
+          <w:szCs w:val="26"/>
+          <w:rtl/>
+        </w:rPr>
+        <w:t xml:space="preserve"> ונרצה למקסם את מדד ה</w:t>
+      </w:r>
+      <w:r>
+        <w:rPr>
+          <w:rFonts w:eastAsiaTheme="minorHAnsi" w:cs="Calibri"/>
+          <w:sz w:val="26"/>
+          <w:szCs w:val="26"/>
+        </w:rPr>
+        <w:t>precision</w:t>
+      </w:r>
+      <w:r>
+        <w:rPr>
+          <w:rFonts w:eastAsiaTheme="minorHAnsi" w:cs="Calibri" w:hint="cs"/>
+          <w:sz w:val="26"/>
+          <w:szCs w:val="26"/>
+          <w:rtl/>
+        </w:rPr>
+        <w:t>.</w:t>
+      </w:r>
+      <w:r>
+        <w:rPr>
           <w:rFonts w:eastAsiaTheme="minorHAnsi" w:cs="Calibri"/>
           <w:sz w:val="26"/>
           <w:szCs w:val="26"/>
@@ -9534,40 +9695,95 @@
       </w:r>
       <w:r>
         <w:rPr>
-          <w:rFonts w:eastAsiaTheme="minorHAnsi" w:cs="Calibri"/>
-          <w:sz w:val="26"/>
-          <w:szCs w:val="26"/>
-          <w:rtl/>
+          <w:rFonts w:eastAsiaTheme="minorHAnsi" w:cs="Calibri" w:hint="cs"/>
+          <w:sz w:val="26"/>
+          <w:szCs w:val="26"/>
+          <w:rtl/>
+        </w:rPr>
+        <w:t>לכן כעת נוכל לספק לכל מפלגה מסווג טוב ביותר בהתאם לשיקולים שלה</w:t>
+      </w:r>
+      <w:r>
+        <w:rPr>
+          <w:rFonts w:eastAsiaTheme="minorHAnsi" w:cs="Calibri" w:hint="cs"/>
+          <w:sz w:val="26"/>
+          <w:szCs w:val="26"/>
+          <w:rtl/>
+        </w:rPr>
+        <w:t xml:space="preserve">, לדוגמא עבור מפלגה שמתחשבת בשני השיקולים נרצה למקסם את מדד </w:t>
+      </w:r>
+      <w:r>
+        <w:rPr>
+          <w:rFonts w:eastAsiaTheme="minorHAnsi" w:cs="Calibri" w:hint="cs"/>
+          <w:sz w:val="26"/>
+          <w:szCs w:val="26"/>
+        </w:rPr>
+        <w:t>F</w:t>
+      </w:r>
+      <w:r>
+        <w:rPr>
+          <w:rFonts w:eastAsiaTheme="minorHAnsi" w:cs="Calibri"/>
+          <w:sz w:val="26"/>
+          <w:szCs w:val="26"/>
+        </w:rPr>
+        <w:t>1</w:t>
+      </w:r>
+      <w:r>
+        <w:rPr>
+          <w:rFonts w:eastAsiaTheme="minorHAnsi" w:cs="Calibri" w:hint="cs"/>
+          <w:sz w:val="26"/>
+          <w:szCs w:val="26"/>
+          <w:rtl/>
+        </w:rPr>
+        <w:t>.</w:t>
+      </w:r>
+      <w:r>
+        <w:rPr>
+          <w:rFonts w:eastAsiaTheme="minorHAnsi" w:cs="Calibri"/>
+          <w:sz w:val="26"/>
+          <w:szCs w:val="26"/>
         </w:rPr>
         <w:br/>
       </w:r>
       <w:r>
         <w:rPr>
-          <w:rFonts w:eastAsiaTheme="minorHAnsi" w:cs="Calibri"/>
-          <w:sz w:val="26"/>
-          <w:szCs w:val="26"/>
-          <w:rtl/>
-        </w:rPr>
-        <w:br/>
-      </w:r>
-      <w:r>
-        <w:rPr>
-          <w:rFonts w:eastAsiaTheme="minorHAnsi" w:cs="Calibri"/>
-          <w:sz w:val="26"/>
-          <w:szCs w:val="26"/>
-          <w:rtl/>
-        </w:rPr>
-        <w:br/>
-      </w:r>
-      <w:r>
-        <w:rPr>
-          <w:rFonts w:eastAsiaTheme="minorHAnsi" w:cs="Calibri"/>
-          <w:sz w:val="26"/>
-          <w:szCs w:val="26"/>
-          <w:rtl/>
-        </w:rPr>
-        <w:br/>
-      </w:r>
+          <w:rFonts w:eastAsiaTheme="minorHAnsi" w:cs="Calibri" w:hint="cs"/>
+          <w:sz w:val="26"/>
+          <w:szCs w:val="26"/>
+          <w:rtl/>
+        </w:rPr>
+        <w:t>מימשנו זאת בסקריפ</w:t>
+      </w:r>
+      <w:r>
+        <w:rPr>
+          <w:rFonts w:eastAsiaTheme="minorHAnsi" w:cs="Calibri" w:hint="eastAsia"/>
+          <w:sz w:val="26"/>
+          <w:szCs w:val="26"/>
+          <w:rtl/>
+        </w:rPr>
+        <w:t>ט</w:t>
+      </w:r>
+      <w:r>
+        <w:rPr>
+          <w:rFonts w:eastAsiaTheme="minorHAnsi" w:cs="Calibri" w:hint="cs"/>
+          <w:sz w:val="26"/>
+          <w:szCs w:val="26"/>
+          <w:rtl/>
+        </w:rPr>
+        <w:t xml:space="preserve"> המצורף.</w:t>
+      </w:r>
+    </w:p>
+    <w:p>
+      <w:pPr>
+        <w:pStyle w:val="ListParagraph"/>
+        <w:bidi/>
+        <w:spacing w:line="259" w:lineRule="auto"/>
+        <w:ind w:left="1440"/>
+        <w:rPr>
+          <w:rFonts w:eastAsiaTheme="minorHAnsi" w:cs="Calibri"/>
+          <w:sz w:val="26"/>
+          <w:szCs w:val="26"/>
+        </w:rPr>
+      </w:pPr>
     </w:p>
     <w:p>
       <w:pPr>
@@ -9635,6 +9851,7 @@
           <w:szCs w:val="26"/>
           <w:rtl/>
         </w:rPr>
+        <w:lastRenderedPageBreak/>
         <w:t>כדי להבין מי הן התכונות הסתכלנו שוב על הקשר בין התכונות לבין הסיווג שביצענו בתרגיל הקודם והגענון למסקנות הבאות:</w:t>
       </w:r>
       <w:r>
@@ -9679,7 +9896,6 @@
         <w:rPr>
           <w:noProof/>
         </w:rPr>
-        <w:lastRenderedPageBreak/>
         <w:drawing>
           <wp:inline distT="0" distB="0" distL="0" distR="0" wp14:anchorId="5DA4BDE0" wp14:editId="7550C38D">
             <wp:extent cx="2074140" cy="1554480"/>
@@ -9759,26 +9975,6 @@
     </w:p>
     <w:p>
       <w:pPr>
-        <w:spacing w:line="259" w:lineRule="auto"/>
-        <w:rPr>
-          <w:rFonts w:eastAsiaTheme="minorHAnsi" w:cs="Calibri"/>
-          <w:sz w:val="26"/>
-          <w:szCs w:val="26"/>
-          <w:rtl/>
-        </w:rPr>
-      </w:pPr>
-      <w:r>
-        <w:rPr>
-          <w:rFonts w:eastAsiaTheme="minorHAnsi" w:cs="Calibri"/>
-          <w:sz w:val="26"/>
-          <w:szCs w:val="26"/>
-          <w:rtl/>
-        </w:rPr>
-        <w:br w:type="page"/>
-      </w:r>
-    </w:p>
-    <w:p>
-      <w:pPr>
         <w:pStyle w:val="ListParagraph"/>
         <w:bidi/>
         <w:spacing w:line="259" w:lineRule="auto"/>
@@ -9796,7 +9992,6 @@
           <w:szCs w:val="26"/>
           <w:rtl/>
         </w:rPr>
-        <w:lastRenderedPageBreak/>
         <w:t xml:space="preserve">מאפיין: </w:t>
       </w:r>
       <w:proofErr w:type="spellStart"/>
@@ -10206,6 +10401,7 @@
           <w:szCs w:val="26"/>
           <w:rtl/>
         </w:rPr>
+        <w:lastRenderedPageBreak/>
         <w:drawing>
           <wp:inline distT="0" distB="0" distL="0" distR="0" wp14:anchorId="79C41379" wp14:editId="51771EBE">
             <wp:extent cx="1828800" cy="1371600"/>
@@ -10267,7 +10463,6 @@
           <w:szCs w:val="26"/>
           <w:rtl/>
         </w:rPr>
-        <w:lastRenderedPageBreak/>
         <w:t xml:space="preserve">מניפולציה העלאת ערכי </w:t>
       </w:r>
       <w:proofErr w:type="spellStart"/>
@@ -10467,6 +10662,8 @@
         </w:rPr>
         <w:t xml:space="preserve"> </w:t>
       </w:r>
+      <w:bookmarkStart w:id="0" w:name="_GoBack"/>
+      <w:bookmarkEnd w:id="0"/>
       <w:r>
         <w:rPr>
           <w:rFonts w:eastAsiaTheme="minorHAnsi" w:cs="Calibri" w:hint="cs"/>

</xml_diff>

<commit_message>
Dry part edit, elaboration and correction
</commit_message>
<xml_diff>
--- a/HW_3/dry_editable.docx
+++ b/HW_3/dry_editable.docx
@@ -1,6 +1,6 @@
 
 <file path=word/document.xml><?xml version="1.0" encoding="utf-8"?>
-<w:document xmlns:wpc="http://schemas.microsoft.com/office/word/2010/wordprocessingCanvas" xmlns:cx="http://schemas.microsoft.com/office/drawing/2014/chartex" xmlns:cx1="http://schemas.microsoft.com/office/drawing/2015/9/8/chartex" xmlns:cx2="http://schemas.microsoft.com/office/drawing/2015/10/21/chartex" xmlns:cx3="http://schemas.microsoft.com/office/drawing/2016/5/9/chartex" xmlns:cx4="http://schemas.microsoft.com/office/drawing/2016/5/10/chartex" xmlns:cx5="http://schemas.microsoft.com/office/drawing/2016/5/11/chartex" xmlns:cx6="http://schemas.microsoft.com/office/drawing/2016/5/12/chartex" xmlns:cx7="http://schemas.microsoft.com/office/drawing/2016/5/13/chartex" xmlns:cx8="http://schemas.microsoft.com/office/drawing/2016/5/14/chartex" xmlns:mc="http://schemas.openxmlformats.org/markup-compatibility/2006" xmlns:aink="http://schemas.microsoft.com/office/drawing/2016/ink" xmlns:am3d="http://schemas.microsoft.com/office/drawing/2017/model3d" xmlns:o="urn:schemas-microsoft-com:office:office" xmlns:r="http://schemas.openxmlformats.org/officeDocument/2006/relationships" xmlns:m="http://schemas.openxmlformats.org/officeDocument/2006/math" xmlns:v="urn:schemas-microsoft-com:vml" xmlns:wp14="http://schemas.microsoft.com/office/word/2010/wordprocessingDrawing" xmlns:wp="http://schemas.openxmlformats.org/drawingml/2006/wordprocessingDrawing" xmlns:w10="urn:schemas-microsoft-com:office:word" xmlns:w="http://schemas.openxmlformats.org/wordprocessingml/2006/main" xmlns:w14="http://schemas.microsoft.com/office/word/2010/wordml" xmlns:w15="http://schemas.microsoft.com/office/word/2012/wordml" xmlns:w16cid="http://schemas.microsoft.com/office/word/2016/wordml/cid" xmlns:w16se="http://schemas.microsoft.com/office/word/2015/wordml/symex" xmlns:wpg="http://schemas.microsoft.com/office/word/2010/wordprocessingGroup" xmlns:wpi="http://schemas.microsoft.com/office/word/2010/wordprocessingInk" xmlns:wne="http://schemas.microsoft.com/office/word/2006/wordml" xmlns:wps="http://schemas.microsoft.com/office/word/2010/wordprocessingShape" mc:Ignorable="w14 w15 w16se w16cid wp14">
+<w:document xmlns:wpc="http://schemas.microsoft.com/office/word/2010/wordprocessingCanvas" xmlns:mc="http://schemas.openxmlformats.org/markup-compatibility/2006" xmlns:o="urn:schemas-microsoft-com:office:office" xmlns:r="http://schemas.openxmlformats.org/officeDocument/2006/relationships" xmlns:m="http://schemas.openxmlformats.org/officeDocument/2006/math" xmlns:v="urn:schemas-microsoft-com:vml" xmlns:wp14="http://schemas.microsoft.com/office/word/2010/wordprocessingDrawing" xmlns:wp="http://schemas.openxmlformats.org/drawingml/2006/wordprocessingDrawing" xmlns:w10="urn:schemas-microsoft-com:office:word" xmlns:w="http://schemas.openxmlformats.org/wordprocessingml/2006/main" xmlns:w14="http://schemas.microsoft.com/office/word/2010/wordml" xmlns:w15="http://schemas.microsoft.com/office/word/2012/wordml" xmlns:wpg="http://schemas.microsoft.com/office/word/2010/wordprocessingGroup" xmlns:wpi="http://schemas.microsoft.com/office/word/2010/wordprocessingInk" xmlns:wne="http://schemas.microsoft.com/office/word/2006/wordml" xmlns:wps="http://schemas.microsoft.com/office/word/2010/wordprocessingShape" mc:Ignorable="w14 w15 wp14">
   <w:body>
     <w:p>
       <w:r>
@@ -492,7 +492,7 @@
               </wp:anchor>
             </w:drawing>
           </mc:Choice>
-          <mc:Fallback>
+          <mc:Fallback xmlns:w16se="http://schemas.microsoft.com/office/word/2015/wordml/symex" xmlns:w16cid="http://schemas.microsoft.com/office/word/2016/wordml/cid" xmlns:am3d="http://schemas.microsoft.com/office/drawing/2017/model3d" xmlns:aink="http://schemas.microsoft.com/office/drawing/2016/ink" xmlns:cx8="http://schemas.microsoft.com/office/drawing/2016/5/14/chartex" xmlns:cx7="http://schemas.microsoft.com/office/drawing/2016/5/13/chartex" xmlns:cx6="http://schemas.microsoft.com/office/drawing/2016/5/12/chartex" xmlns:cx5="http://schemas.microsoft.com/office/drawing/2016/5/11/chartex" xmlns:cx4="http://schemas.microsoft.com/office/drawing/2016/5/10/chartex" xmlns:cx3="http://schemas.microsoft.com/office/drawing/2016/5/9/chartex" xmlns:cx2="http://schemas.microsoft.com/office/drawing/2015/10/21/chartex" xmlns:cx1="http://schemas.microsoft.com/office/drawing/2015/9/8/chartex" xmlns:cx="http://schemas.microsoft.com/office/drawing/2014/chartex">
             <w:pict>
               <v:group w14:anchorId="56DD17FF" id="Group 19" o:spid="_x0000_s1026" style="position:absolute;margin-left:0;margin-top:266.5pt;width:468pt;height:334.6pt;z-index:251676672" coordsize="59436,42494" o:gfxdata="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">
                 <v:shapetype id="_x0000_t75" coordsize="21600,21600" o:spt="75" o:preferrelative="t" path="m@4@5l@4@11@9@11@9@5xe" filled="f" stroked="f">
@@ -917,7 +917,7 @@
               </wp:anchor>
             </w:drawing>
           </mc:Choice>
-          <mc:Fallback>
+          <mc:Fallback xmlns:w16se="http://schemas.microsoft.com/office/word/2015/wordml/symex" xmlns:w16cid="http://schemas.microsoft.com/office/word/2016/wordml/cid" xmlns:am3d="http://schemas.microsoft.com/office/drawing/2017/model3d" xmlns:aink="http://schemas.microsoft.com/office/drawing/2016/ink" xmlns:cx8="http://schemas.microsoft.com/office/drawing/2016/5/14/chartex" xmlns:cx7="http://schemas.microsoft.com/office/drawing/2016/5/13/chartex" xmlns:cx6="http://schemas.microsoft.com/office/drawing/2016/5/12/chartex" xmlns:cx5="http://schemas.microsoft.com/office/drawing/2016/5/11/chartex" xmlns:cx4="http://schemas.microsoft.com/office/drawing/2016/5/10/chartex" xmlns:cx3="http://schemas.microsoft.com/office/drawing/2016/5/9/chartex" xmlns:cx2="http://schemas.microsoft.com/office/drawing/2015/10/21/chartex" xmlns:cx1="http://schemas.microsoft.com/office/drawing/2015/9/8/chartex" xmlns:cx="http://schemas.microsoft.com/office/drawing/2014/chartex">
             <w:pict>
               <v:shape w14:anchorId="29DCDF21" id="Text Box 2" o:spid="_x0000_s1037" type="#_x0000_t202" style="position:absolute;margin-left:0;margin-top:49.4pt;width:568.5pt;height:213.75pt;flip:x;z-index:251656192;visibility:visible;mso-wrap-style:square;mso-width-percent:0;mso-height-percent:0;mso-wrap-distance-left:9pt;mso-wrap-distance-top:3.6pt;mso-wrap-distance-right:9pt;mso-wrap-distance-bottom:3.6pt;mso-position-horizontal:center;mso-position-horizontal-relative:margin;mso-position-vertical:absolute;mso-position-vertical-relative:text;mso-width-percent:0;mso-height-percent:0;mso-width-relative:margin;mso-height-relative:margin;v-text-anchor:top" o:gfxdata="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" stroked="f">
                 <v:textbox>
@@ -1976,7 +1976,7 @@
           <w:szCs w:val="26"/>
           <w:rtl/>
         </w:rPr>
-        <w:t xml:space="preserve">-  </w:t>
+        <w:t>- אלגוריתם ועדה, כאשר ה</w:t>
       </w:r>
       <w:r>
         <w:rPr>
@@ -1985,16 +1985,7 @@
           <w:szCs w:val="26"/>
           <w:rtl/>
         </w:rPr>
-        <w:t>הרכב של כמה עצי החלטה אשר הסיווג נקבע על ידי סיווג הרוב של עצי החלטה, בחרנו בו מכיוון שהוא מכליל את עקרון אצי החלטה ומכיוון שעצי החלטה הינו מסווג שאנו מכירים והינו מסווג שתמיד כדאי להיעז</w:t>
-      </w:r>
-      <w:r>
-        <w:rPr>
-          <w:rFonts w:eastAsiaTheme="minorHAnsi" w:cstheme="minorHAnsi"/>
-          <w:sz w:val="26"/>
-          <w:szCs w:val="26"/>
-          <w:rtl/>
-        </w:rPr>
-        <w:t>ר</w:t>
+        <w:t xml:space="preserve">סיווג נקבע על ידי </w:t>
       </w:r>
       <w:r>
         <w:rPr>
@@ -2003,7 +1994,88 @@
           <w:szCs w:val="26"/>
           <w:rtl/>
         </w:rPr>
-        <w:t xml:space="preserve"> בו.</w:t>
+        <w:t xml:space="preserve">הצבעת </w:t>
+      </w:r>
+      <w:r>
+        <w:rPr>
+          <w:rFonts w:eastAsiaTheme="minorHAnsi" w:cstheme="minorHAnsi" w:hint="cs"/>
+          <w:sz w:val="26"/>
+          <w:szCs w:val="26"/>
+          <w:rtl/>
+        </w:rPr>
+        <w:t>הרוב של עצי החלטה</w:t>
+      </w:r>
+      <w:r>
+        <w:rPr>
+          <w:rFonts w:eastAsiaTheme="minorHAnsi" w:cstheme="minorHAnsi" w:hint="cs"/>
+          <w:sz w:val="26"/>
+          <w:szCs w:val="26"/>
+          <w:rtl/>
+        </w:rPr>
+        <w:t xml:space="preserve"> המשתתפים ב"יער" הנבנה</w:t>
+      </w:r>
+      <w:r>
+        <w:rPr>
+          <w:rFonts w:eastAsiaTheme="minorHAnsi" w:cstheme="minorHAnsi" w:hint="cs"/>
+          <w:sz w:val="26"/>
+          <w:szCs w:val="26"/>
+          <w:rtl/>
+        </w:rPr>
+        <w:t>, בחרנו בו מכי</w:t>
+      </w:r>
+      <w:r>
+        <w:rPr>
+          <w:rFonts w:eastAsiaTheme="minorHAnsi" w:cstheme="minorHAnsi" w:hint="cs"/>
+          <w:sz w:val="26"/>
+          <w:szCs w:val="26"/>
+          <w:rtl/>
+        </w:rPr>
+        <w:t>וון שהוא ידוע כאלגוריתם חזק, אשר מכליל את עקרון ע</w:t>
+      </w:r>
+      <w:r>
+        <w:rPr>
+          <w:rFonts w:eastAsiaTheme="minorHAnsi" w:cstheme="minorHAnsi" w:hint="cs"/>
+          <w:sz w:val="26"/>
+          <w:szCs w:val="26"/>
+          <w:rtl/>
+        </w:rPr>
+        <w:t>צי החלטה ומכיוון שעצי החלטה הי</w:t>
+      </w:r>
+      <w:r>
+        <w:rPr>
+          <w:rFonts w:eastAsiaTheme="minorHAnsi" w:cstheme="minorHAnsi" w:hint="cs"/>
+          <w:sz w:val="26"/>
+          <w:szCs w:val="26"/>
+          <w:rtl/>
+        </w:rPr>
+        <w:t xml:space="preserve">א משפחת אלגוריתמים </w:t>
+      </w:r>
+      <w:r>
+        <w:rPr>
+          <w:rFonts w:eastAsiaTheme="minorHAnsi" w:cstheme="minorHAnsi" w:hint="cs"/>
+          <w:sz w:val="26"/>
+          <w:szCs w:val="26"/>
+          <w:rtl/>
+        </w:rPr>
+        <w:t>ש</w:t>
+      </w:r>
+      <w:r>
+        <w:rPr>
+          <w:rFonts w:eastAsiaTheme="minorHAnsi" w:cstheme="minorHAnsi" w:hint="cs"/>
+          <w:sz w:val="26"/>
+          <w:szCs w:val="26"/>
+          <w:rtl/>
+        </w:rPr>
+        <w:t>נלמדו בקורס ובקורס הקודם</w:t>
+      </w:r>
+      <w:r>
+        <w:rPr>
+          <w:rFonts w:eastAsiaTheme="minorHAnsi" w:cstheme="minorHAnsi" w:hint="cs"/>
+          <w:sz w:val="26"/>
+          <w:szCs w:val="26"/>
+          <w:rtl/>
+        </w:rPr>
+        <w:t>.</w:t>
       </w:r>
     </w:p>
     <w:p>
@@ -2266,7 +2338,25 @@
           <w:szCs w:val="26"/>
           <w:rtl/>
         </w:rPr>
-        <w:t>, בחרנו במודל זה למרות שהשתמשנו ביער של עצים מכיוון שרצינו להציג עץ החלט הוויזואל</w:t>
+        <w:t>, בחרנו במודל זה למרות שהשתמשנו ביער של עצים מכיוון שרצינו להציג עץ החלט</w:t>
+      </w:r>
+      <w:r>
+        <w:rPr>
+          <w:rFonts w:eastAsiaTheme="minorHAnsi" w:cstheme="minorHAnsi" w:hint="cs"/>
+          <w:sz w:val="26"/>
+          <w:szCs w:val="26"/>
+          <w:rtl/>
+        </w:rPr>
+        <w:t xml:space="preserve">ה </w:t>
+      </w:r>
+      <w:r>
+        <w:rPr>
+          <w:rFonts w:eastAsiaTheme="minorHAnsi" w:cstheme="minorHAnsi" w:hint="cs"/>
+          <w:sz w:val="26"/>
+          <w:szCs w:val="26"/>
+          <w:rtl/>
+        </w:rPr>
+        <w:t>וויזואל</w:t>
       </w:r>
       <w:r>
         <w:rPr>
@@ -2372,7 +2462,42 @@
           <w:szCs w:val="26"/>
           <w:rtl/>
         </w:rPr>
-        <w:t xml:space="preserve"> שונים והערכנו את ביצועיו לפי מדד הדיוק.</w:t>
+        <w:t xml:space="preserve"> שונים והערכנו את ביצועיו לפי מדד הדיוק</w:t>
+      </w:r>
+      <w:r>
+        <w:rPr>
+          <w:rFonts w:eastAsiaTheme="minorHAnsi" w:cstheme="minorHAnsi" w:hint="cs"/>
+          <w:sz w:val="26"/>
+          <w:szCs w:val="26"/>
+          <w:rtl/>
+        </w:rPr>
+        <w:t>(</w:t>
+      </w:r>
+      <w:r>
+        <w:rPr>
+          <w:rFonts w:eastAsiaTheme="minorHAnsi" w:cstheme="minorHAnsi"/>
+          <w:sz w:val="26"/>
+          <w:szCs w:val="26"/>
+        </w:rPr>
+        <w:t>accuracy</w:t>
+      </w:r>
+      <w:r>
+        <w:rPr>
+          <w:rFonts w:eastAsiaTheme="minorHAnsi" w:cstheme="minorHAnsi" w:hint="cs"/>
+          <w:sz w:val="26"/>
+          <w:szCs w:val="26"/>
+          <w:rtl/>
+        </w:rPr>
+        <w:t>)</w:t>
+      </w:r>
+      <w:r>
+        <w:rPr>
+          <w:rFonts w:eastAsiaTheme="minorHAnsi" w:cstheme="minorHAnsi" w:hint="cs"/>
+          <w:sz w:val="26"/>
+          <w:szCs w:val="26"/>
+          <w:rtl/>
+        </w:rPr>
+        <w:t>.</w:t>
       </w:r>
       <w:r>
         <w:rPr>
@@ -4890,6 +5015,7 @@
         </w:rPr>
       </w:pPr>
       <w:proofErr w:type="spellStart"/>
+      <w:proofErr w:type="gramStart"/>
       <w:r>
         <w:rPr>
           <w:rFonts w:ascii="Courier New" w:eastAsiaTheme="minorHAnsi" w:hAnsi="Courier New" w:cs="Courier New"/>
@@ -4916,6 +5042,7 @@
         <w:t>(</w:t>
       </w:r>
       <w:proofErr w:type="spellStart"/>
+      <w:proofErr w:type="gramEnd"/>
       <w:r>
         <w:rPr>
           <w:rFonts w:ascii="Courier New" w:eastAsiaTheme="minorHAnsi" w:hAnsi="Courier New" w:cs="Courier New"/>
@@ -5005,7 +5132,29 @@
           <w:szCs w:val="20"/>
           <w:highlight w:val="white"/>
         </w:rPr>
-        <w:t>'entropy'</w:t>
+        <w:t>'</w:t>
+      </w:r>
+      <w:proofErr w:type="spellStart"/>
+      <w:r>
+        <w:rPr>
+          <w:rFonts w:ascii="Courier New" w:eastAsiaTheme="minorHAnsi" w:hAnsi="Courier New" w:cs="Courier New"/>
+          <w:color w:val="808080"/>
+          <w:sz w:val="20"/>
+          <w:szCs w:val="20"/>
+          <w:highlight w:val="white"/>
+        </w:rPr>
+        <w:t>gini</w:t>
+      </w:r>
+      <w:proofErr w:type="spellEnd"/>
+      <w:r>
+        <w:rPr>
+          <w:rFonts w:ascii="Courier New" w:eastAsiaTheme="minorHAnsi" w:hAnsi="Courier New" w:cs="Courier New"/>
+          <w:color w:val="808080"/>
+          <w:sz w:val="20"/>
+          <w:szCs w:val="20"/>
+          <w:highlight w:val="white"/>
+        </w:rPr>
+        <w:t>'</w:t>
       </w:r>
       <w:r>
         <w:rPr>
@@ -6620,7 +6769,7 @@
         <w:spacing w:after="0" w:line="300" w:lineRule="atLeast"/>
         <w:ind w:left="360" w:right="480"/>
         <w:rPr>
-          <w:rFonts w:eastAsiaTheme="minorHAnsi" w:cs="Calibri" w:hint="cs"/>
+          <w:rFonts w:eastAsiaTheme="minorHAnsi" w:cs="Calibri"/>
           <w:sz w:val="26"/>
           <w:szCs w:val="26"/>
           <w:rtl/>
@@ -6827,26 +6976,12 @@
       </w:r>
       <w:r>
         <w:rPr>
-          <mc:AlternateContent>
-            <mc:Choice Requires="w16se">
-              <w:rFonts w:eastAsiaTheme="minorHAnsi" w:cs="Calibri"/>
-            </mc:Choice>
-            <mc:Fallback>
-              <w:rFonts w:ascii="Segoe UI Emoji" w:eastAsia="Segoe UI Emoji" w:hAnsi="Segoe UI Emoji" w:cs="Segoe UI Emoji"/>
-            </mc:Fallback>
-          </mc:AlternateContent>
+          <w:rFonts w:ascii="Segoe UI Emoji" w:eastAsia="Segoe UI Emoji" w:hAnsi="Segoe UI Emoji" w:cs="Segoe UI Emoji"/>
           <w:color w:val="7030A0"/>
           <w:sz w:val="26"/>
           <w:szCs w:val="26"/>
         </w:rPr>
-        <mc:AlternateContent>
-          <mc:Choice Requires="w16se">
-            <w16se:symEx w16se:font="Segoe UI Emoji" w16se:char="1F60A"/>
-          </mc:Choice>
-          <mc:Fallback>
-            <w:t>😊</w:t>
-          </mc:Fallback>
-        </mc:AlternateContent>
+        <w:t>😊</w:t>
       </w:r>
       <w:r>
         <w:rPr>
@@ -7801,6 +7936,7 @@
       <w:r>
         <w:rPr>
           <w:rFonts w:eastAsiaTheme="minorHAnsi" w:cs="Calibri"/>
+          <w:noProof/>
           <w:sz w:val="26"/>
           <w:szCs w:val="26"/>
         </w:rPr>
@@ -7876,6 +8012,7 @@
       <w:r>
         <w:rPr>
           <w:rFonts w:eastAsiaTheme="minorHAnsi" w:cs="Calibri"/>
+          <w:noProof/>
           <w:sz w:val="26"/>
           <w:szCs w:val="26"/>
           <w:rtl/>
@@ -7987,7 +8124,25 @@
           <w:szCs w:val="26"/>
           <w:rtl/>
         </w:rPr>
-        <w:t xml:space="preserve"> כאשר במקום לחזות סיווג יחיד לכל מצביע חזינו מה הוא הסיכוי שיצביע לכל אחת מהמפלגות.</w:t>
+        <w:t xml:space="preserve"> כאשר במקום לחזו</w:t>
+      </w:r>
+      <w:r>
+        <w:rPr>
+          <w:rFonts w:eastAsiaTheme="minorHAnsi" w:cs="Calibri" w:hint="cs"/>
+          <w:sz w:val="26"/>
+          <w:szCs w:val="26"/>
+          <w:rtl/>
+        </w:rPr>
+        <w:t xml:space="preserve">ת סיווג יחיד לכל מצביע חזינו מהי ההסתברות </w:t>
+      </w:r>
+      <w:r>
+        <w:rPr>
+          <w:rFonts w:eastAsiaTheme="minorHAnsi" w:cs="Calibri" w:hint="cs"/>
+          <w:sz w:val="26"/>
+          <w:szCs w:val="26"/>
+          <w:rtl/>
+        </w:rPr>
+        <w:t>שיצביע לכל אחת מהמפלגות.</w:t>
       </w:r>
       <w:r>
         <w:rPr>
@@ -8557,6 +8712,7 @@
       <w:r>
         <w:rPr>
           <w:rFonts w:eastAsiaTheme="minorHAnsi" w:cs="Calibri"/>
+          <w:noProof/>
           <w:sz w:val="26"/>
           <w:szCs w:val="26"/>
           <w:rtl/>
@@ -8714,27 +8870,7 @@
           <w:szCs w:val="26"/>
           <w:rtl/>
         </w:rPr>
-        <w:t xml:space="preserve"> עבור צבע יחיד (סיווג בינארי) הינו 98.8% והשגיאה הינה 1.2% על פי מדדים אלו הצלחנו להבין את הצבעים בהם המסווג מתבלבל ואת הצבעים בהם הוא </w:t>
-      </w:r>
-      <w:proofErr w:type="spellStart"/>
-      <w:r>
-        <w:rPr>
-          <w:rFonts w:eastAsiaTheme="minorHAnsi" w:cs="Calibri" w:hint="cs"/>
-          <w:sz w:val="26"/>
-          <w:szCs w:val="26"/>
-          <w:rtl/>
-        </w:rPr>
-        <w:t>השיגאה</w:t>
-      </w:r>
-      <w:proofErr w:type="spellEnd"/>
-      <w:r>
-        <w:rPr>
-          <w:rFonts w:eastAsiaTheme="minorHAnsi" w:cs="Calibri" w:hint="cs"/>
-          <w:sz w:val="26"/>
-          <w:szCs w:val="26"/>
-          <w:rtl/>
-        </w:rPr>
-        <w:t xml:space="preserve"> שלו קטנה:</w:t>
+        <w:t xml:space="preserve"> עבור צבע יחיד (סיווג בינארי) הינו 98.8% והשגיאה הינה 1.2% על פי מדדים אלו הצלחנו להבין את הצבעים בהם המסווג מתבלבל ואת הצבעים בהם הוא השיגאה שלו קטנה:</w:t>
       </w:r>
       <w:r>
         <w:rPr>
@@ -8748,6 +8884,7 @@
       <w:r>
         <w:rPr>
           <w:rFonts w:eastAsiaTheme="minorHAnsi" w:cs="Calibri"/>
+          <w:noProof/>
           <w:sz w:val="26"/>
           <w:szCs w:val="26"/>
           <w:rtl/>
@@ -8818,6 +8955,7 @@
       <w:r>
         <w:rPr>
           <w:rFonts w:eastAsiaTheme="minorHAnsi" w:cs="Calibri"/>
+          <w:noProof/>
           <w:sz w:val="26"/>
           <w:szCs w:val="26"/>
         </w:rPr>
@@ -8900,6 +9038,7 @@
       <w:r>
         <w:rPr>
           <w:rFonts w:eastAsiaTheme="minorHAnsi" w:cs="Calibri"/>
+          <w:noProof/>
           <w:sz w:val="26"/>
           <w:szCs w:val="26"/>
           <w:rtl/>
@@ -8990,6 +9129,7 @@
       <w:r>
         <w:rPr>
           <w:rFonts w:eastAsiaTheme="minorHAnsi" w:cs="Calibri"/>
+          <w:noProof/>
           <w:sz w:val="26"/>
           <w:szCs w:val="26"/>
           <w:rtl/>
@@ -9064,6 +9204,7 @@
       <w:r>
         <w:rPr>
           <w:rFonts w:eastAsiaTheme="minorHAnsi" w:cs="Calibri"/>
+          <w:noProof/>
           <w:sz w:val="26"/>
           <w:szCs w:val="26"/>
           <w:rtl/>
@@ -9285,7 +9426,25 @@
           <w:szCs w:val="26"/>
           <w:rtl/>
         </w:rPr>
-        <w:t xml:space="preserve">, כפי שהוזכר קודם המסווג הנבר הינו: </w:t>
+        <w:t>, כפי שהוזכר קודם המסווג הנב</w:t>
+      </w:r>
+      <w:r>
+        <w:rPr>
+          <w:rFonts w:eastAsiaTheme="minorHAnsi" w:cs="Calibri" w:hint="cs"/>
+          <w:sz w:val="26"/>
+          <w:szCs w:val="26"/>
+          <w:rtl/>
+        </w:rPr>
+        <w:t>ח</w:t>
+      </w:r>
+      <w:r>
+        <w:rPr>
+          <w:rFonts w:eastAsiaTheme="minorHAnsi" w:cs="Calibri" w:hint="cs"/>
+          <w:sz w:val="26"/>
+          <w:szCs w:val="26"/>
+          <w:rtl/>
+        </w:rPr>
+        <w:t xml:space="preserve">ר הינו: </w:t>
       </w:r>
       <w:r>
         <w:rPr>
@@ -9521,6 +9680,15 @@
         </w:rPr>
         <w:t>, כמו קודם.</w:t>
       </w:r>
+      <w:r>
+        <w:rPr>
+          <w:rFonts w:eastAsiaTheme="minorHAnsi" w:cs="Calibri" w:hint="cs"/>
+          <w:sz w:val="26"/>
+          <w:szCs w:val="26"/>
+          <w:rtl/>
+        </w:rPr>
+        <w:t xml:space="preserve"> נרחיב ונומר שמכיוון שבאלגוריתמים מסוג עצי החלטה, ניתן לקבל את הסתברות הסיווגים באופן ישיר (מתוך התפלגות הדוגמאות בעלים, כמו שנלמד בתרגול ובהרצאה), ולכן אלגוריתמים אלו עתידים להיות יציבים יותר, כאשר נשאלים על מדדים הסתברותיים. </w:t>
+      </w:r>
     </w:p>
     <w:p>
       <w:pPr>
@@ -9833,6 +10001,7 @@
           <w:szCs w:val="26"/>
           <w:rtl/>
         </w:rPr>
+        <w:lastRenderedPageBreak/>
         <w:t>הבנה של המאפיינים אשר יכולים לגרום לשינוי במנצח בבחירות, נשים לב כי הצבע המנצח הינו סגול ומיד אחריו חאקי, לכן נרצה לחפש מניפולציות אשר יגרמו למסווג שלנו להעביר קולות מהצבע הסגול לצבעים אחרים ובפרט לחאקי.</w:t>
       </w:r>
       <w:r>
@@ -9851,7 +10020,6 @@
           <w:szCs w:val="26"/>
           <w:rtl/>
         </w:rPr>
-        <w:lastRenderedPageBreak/>
         <w:t>כדי להבין מי הן התכונות הסתכלנו שוב על הקשר בין התכונות לבין הסיווג שביצענו בתרגיל הקודם והגענון למסקנות הבאות:</w:t>
       </w:r>
       <w:r>
@@ -10088,61 +10256,7 @@
           <w:szCs w:val="26"/>
           <w:rtl/>
         </w:rPr>
-        <w:t xml:space="preserve">לצבע הסגול (7) מצביעים בעיקר ערכים </w:t>
-      </w:r>
-      <w:r>
-        <w:rPr>
-          <w:rFonts w:eastAsiaTheme="minorHAnsi" w:cs="Calibri" w:hint="cs"/>
-          <w:sz w:val="26"/>
-          <w:szCs w:val="26"/>
-          <w:rtl/>
-        </w:rPr>
-        <w:t xml:space="preserve">נמוכים </w:t>
-      </w:r>
-      <w:r>
-        <w:rPr>
-          <w:rFonts w:eastAsiaTheme="minorHAnsi" w:cs="Calibri" w:hint="cs"/>
-          <w:sz w:val="26"/>
-          <w:szCs w:val="26"/>
-          <w:rtl/>
-        </w:rPr>
-        <w:t>באמצע הסקלה ולצבע החאקי</w:t>
-      </w:r>
-      <w:r>
-        <w:rPr>
-          <w:rFonts w:eastAsiaTheme="minorHAnsi" w:cs="Calibri" w:hint="cs"/>
-          <w:sz w:val="26"/>
-          <w:szCs w:val="26"/>
-          <w:rtl/>
-        </w:rPr>
-        <w:t>(4)</w:t>
-      </w:r>
-      <w:r>
-        <w:rPr>
-          <w:rFonts w:eastAsiaTheme="minorHAnsi" w:cs="Calibri" w:hint="cs"/>
-          <w:sz w:val="26"/>
-          <w:szCs w:val="26"/>
-          <w:rtl/>
-        </w:rPr>
-        <w:t xml:space="preserve"> ערכים קטנים וגדולים בעיקר, לכן מניפולציה אפשרית הינה </w:t>
-      </w:r>
-      <w:r>
-        <w:rPr>
-          <w:rFonts w:eastAsiaTheme="minorHAnsi" w:cs="Calibri" w:hint="cs"/>
-          <w:sz w:val="26"/>
-          <w:szCs w:val="26"/>
-          <w:rtl/>
-        </w:rPr>
-        <w:t>דווקא העלאה</w:t>
-      </w:r>
-      <w:r>
-        <w:rPr>
-          <w:rFonts w:eastAsiaTheme="minorHAnsi" w:cs="Calibri" w:hint="cs"/>
-          <w:sz w:val="26"/>
-          <w:szCs w:val="26"/>
-          <w:rtl/>
-        </w:rPr>
-        <w:t xml:space="preserve"> של ערכים במאפיין זה.</w:t>
+        <w:t>לצבע הסגול (7) מצביעים בעיקר ערכים נמוכים באמצע הסקלה ולצבע החאקי(4) ערכים קטנים וגדולים בעיקר, לכן מניפולציה אפשרית הינה דווקא העלאה של ערכים במאפיין זה.</w:t>
       </w:r>
       <w:r>
         <w:rPr>
@@ -10254,43 +10368,7 @@
           <w:szCs w:val="26"/>
           <w:rtl/>
         </w:rPr>
-        <w:t xml:space="preserve">לצבע הסגול (7) מצביעים </w:t>
-      </w:r>
-      <w:r>
-        <w:rPr>
-          <w:rFonts w:eastAsiaTheme="minorHAnsi" w:cs="Calibri" w:hint="cs"/>
-          <w:sz w:val="26"/>
-          <w:szCs w:val="26"/>
-          <w:rtl/>
-        </w:rPr>
-        <w:t xml:space="preserve">רק עד לערך 7 </w:t>
-      </w:r>
-      <w:r>
-        <w:rPr>
-          <w:rFonts w:eastAsiaTheme="minorHAnsi" w:cs="Calibri" w:hint="cs"/>
-          <w:sz w:val="26"/>
-          <w:szCs w:val="26"/>
-          <w:rtl/>
-        </w:rPr>
-        <w:t xml:space="preserve">ולצבע החאקי(4) </w:t>
-      </w:r>
-      <w:r>
-        <w:rPr>
-          <w:rFonts w:eastAsiaTheme="minorHAnsi" w:cs="Calibri" w:hint="cs"/>
-          <w:sz w:val="26"/>
-          <w:szCs w:val="26"/>
-          <w:rtl/>
-        </w:rPr>
-        <w:t xml:space="preserve">רק ערכים מערך 6 </w:t>
-      </w:r>
-      <w:r>
-        <w:rPr>
-          <w:rFonts w:eastAsiaTheme="minorHAnsi" w:cs="Calibri" w:hint="cs"/>
-          <w:sz w:val="26"/>
-          <w:szCs w:val="26"/>
-          <w:rtl/>
-        </w:rPr>
-        <w:t>לכן מניפולציה אפשרית הינה דווקא העלאה של ערכים במאפיין זה.</w:t>
+        <w:t>לצבע הסגול (7) מצביעים רק עד לערך 7 ולצבע החאקי(4) רק ערכים מערך 6 לכן מניפולציה אפשרית הינה דווקא העלאה של ערכים במאפיין זה.</w:t>
       </w:r>
     </w:p>
     <w:p>
@@ -10340,6 +10418,7 @@
           <w:szCs w:val="26"/>
           <w:rtl/>
         </w:rPr>
+        <w:lastRenderedPageBreak/>
         <w:t>תוצאות המניפולציות:</w:t>
       </w:r>
       <w:r>
@@ -10397,11 +10476,11 @@
       <w:r>
         <w:rPr>
           <w:rFonts w:eastAsiaTheme="minorHAnsi" w:cs="Calibri"/>
-          <w:sz w:val="26"/>
-          <w:szCs w:val="26"/>
-          <w:rtl/>
-        </w:rPr>
-        <w:lastRenderedPageBreak/>
+          <w:noProof/>
+          <w:sz w:val="26"/>
+          <w:szCs w:val="26"/>
+          <w:rtl/>
+        </w:rPr>
         <w:drawing>
           <wp:inline distT="0" distB="0" distL="0" distR="0" wp14:anchorId="79C41379" wp14:editId="51771EBE">
             <wp:extent cx="1828800" cy="1371600"/>
@@ -10502,6 +10581,7 @@
       <w:r>
         <w:rPr>
           <w:rFonts w:eastAsiaTheme="minorHAnsi" w:cs="Calibri"/>
+          <w:noProof/>
           <w:sz w:val="26"/>
           <w:szCs w:val="26"/>
           <w:rtl/>
@@ -10604,15 +10684,16 @@
         <w:spacing w:line="259" w:lineRule="auto"/>
         <w:ind w:left="1440"/>
         <w:rPr>
-          <w:rFonts w:eastAsiaTheme="minorHAnsi" w:cs="Calibri" w:hint="cs"/>
-          <w:sz w:val="26"/>
-          <w:szCs w:val="26"/>
-          <w:rtl/>
-        </w:rPr>
-      </w:pPr>
-      <w:r>
-        <w:rPr>
-          <w:rFonts w:eastAsiaTheme="minorHAnsi" w:cs="Calibri"/>
+          <w:rFonts w:eastAsiaTheme="minorHAnsi" w:cs="Calibri"/>
+          <w:sz w:val="26"/>
+          <w:szCs w:val="26"/>
+          <w:rtl/>
+        </w:rPr>
+      </w:pPr>
+      <w:r>
+        <w:rPr>
+          <w:rFonts w:eastAsiaTheme="minorHAnsi" w:cs="Calibri"/>
+          <w:noProof/>
           <w:sz w:val="26"/>
           <w:szCs w:val="26"/>
           <w:rtl/>
@@ -10662,6 +10743,15 @@
         </w:rPr>
         <w:t xml:space="preserve"> </w:t>
       </w:r>
+      <w:r>
+        <w:rPr>
+          <w:rFonts w:eastAsiaTheme="minorHAnsi" w:cs="Calibri" w:hint="cs"/>
+          <w:sz w:val="26"/>
+          <w:szCs w:val="26"/>
+          <w:rtl/>
+        </w:rPr>
+        <w:t>החאקי מנצח</w:t>
+      </w:r>
       <w:bookmarkStart w:id="0" w:name="_GoBack"/>
       <w:bookmarkEnd w:id="0"/>
       <w:r>
@@ -10671,7 +10761,7 @@
           <w:szCs w:val="26"/>
           <w:rtl/>
         </w:rPr>
-        <w:t xml:space="preserve">החאקי מנצחים </w:t>
+        <w:t xml:space="preserve">ים </w:t>
       </w:r>
       <w:r>
         <w:rPr>
@@ -10689,7 +10779,7 @@
         <w:spacing w:line="259" w:lineRule="auto"/>
         <w:ind w:left="1080"/>
         <w:rPr>
-          <w:rFonts w:eastAsiaTheme="minorHAnsi" w:cs="Calibri" w:hint="cs"/>
+          <w:rFonts w:eastAsiaTheme="minorHAnsi" w:cs="Calibri"/>
           <w:sz w:val="26"/>
           <w:szCs w:val="26"/>
         </w:rPr>
@@ -10737,17 +10827,7 @@
           <w:u w:val="single"/>
         </w:rPr>
         <w:lastRenderedPageBreak/>
-        <w:t>Second</w:t>
-      </w:r>
-      <w:r>
-        <w:rPr>
-          <w:rFonts w:eastAsiaTheme="minorHAnsi" w:cs="Calibri-Bold"/>
-          <w:color w:val="4472C5"/>
-          <w:sz w:val="40"/>
-          <w:szCs w:val="40"/>
-          <w:u w:val="single"/>
-        </w:rPr>
-        <w:t xml:space="preserve"> Bonus</w:t>
+        <w:t>Second Bonus</w:t>
       </w:r>
       <w:r>
         <w:rPr>
@@ -10795,7 +10875,7 @@
 </file>
 
 <file path=word/numbering.xml><?xml version="1.0" encoding="utf-8"?>
-<w:numbering xmlns:wpc="http://schemas.microsoft.com/office/word/2010/wordprocessingCanvas" xmlns:cx="http://schemas.microsoft.com/office/drawing/2014/chartex" xmlns:cx1="http://schemas.microsoft.com/office/drawing/2015/9/8/chartex" xmlns:cx2="http://schemas.microsoft.com/office/drawing/2015/10/21/chartex" xmlns:cx3="http://schemas.microsoft.com/office/drawing/2016/5/9/chartex" xmlns:cx4="http://schemas.microsoft.com/office/drawing/2016/5/10/chartex" xmlns:cx5="http://schemas.microsoft.com/office/drawing/2016/5/11/chartex" xmlns:cx6="http://schemas.microsoft.com/office/drawing/2016/5/12/chartex" xmlns:cx7="http://schemas.microsoft.com/office/drawing/2016/5/13/chartex" xmlns:cx8="http://schemas.microsoft.com/office/drawing/2016/5/14/chartex" xmlns:mc="http://schemas.openxmlformats.org/markup-compatibility/2006" xmlns:aink="http://schemas.microsoft.com/office/drawing/2016/ink" xmlns:am3d="http://schemas.microsoft.com/office/drawing/2017/model3d" xmlns:o="urn:schemas-microsoft-com:office:office" xmlns:r="http://schemas.openxmlformats.org/officeDocument/2006/relationships" xmlns:m="http://schemas.openxmlformats.org/officeDocument/2006/math" xmlns:v="urn:schemas-microsoft-com:vml" xmlns:wp14="http://schemas.microsoft.com/office/word/2010/wordprocessingDrawing" xmlns:wp="http://schemas.openxmlformats.org/drawingml/2006/wordprocessingDrawing" xmlns:w10="urn:schemas-microsoft-com:office:word" xmlns:w="http://schemas.openxmlformats.org/wordprocessingml/2006/main" xmlns:w14="http://schemas.microsoft.com/office/word/2010/wordml" xmlns:w15="http://schemas.microsoft.com/office/word/2012/wordml" xmlns:w16cid="http://schemas.microsoft.com/office/word/2016/wordml/cid" xmlns:w16se="http://schemas.microsoft.com/office/word/2015/wordml/symex" xmlns:wpg="http://schemas.microsoft.com/office/word/2010/wordprocessingGroup" xmlns:wpi="http://schemas.microsoft.com/office/word/2010/wordprocessingInk" xmlns:wne="http://schemas.microsoft.com/office/word/2006/wordml" xmlns:wps="http://schemas.microsoft.com/office/word/2010/wordprocessingShape" mc:Ignorable="w14 w15 w16se w16cid wp14">
+<w:numbering xmlns:wpc="http://schemas.microsoft.com/office/word/2010/wordprocessingCanvas" xmlns:mc="http://schemas.openxmlformats.org/markup-compatibility/2006" xmlns:o="urn:schemas-microsoft-com:office:office" xmlns:r="http://schemas.openxmlformats.org/officeDocument/2006/relationships" xmlns:m="http://schemas.openxmlformats.org/officeDocument/2006/math" xmlns:v="urn:schemas-microsoft-com:vml" xmlns:wp14="http://schemas.microsoft.com/office/word/2010/wordprocessingDrawing" xmlns:wp="http://schemas.openxmlformats.org/drawingml/2006/wordprocessingDrawing" xmlns:w10="urn:schemas-microsoft-com:office:word" xmlns:w="http://schemas.openxmlformats.org/wordprocessingml/2006/main" xmlns:w14="http://schemas.microsoft.com/office/word/2010/wordml" xmlns:w15="http://schemas.microsoft.com/office/word/2012/wordml" xmlns:wpg="http://schemas.microsoft.com/office/word/2010/wordprocessingGroup" xmlns:wpi="http://schemas.microsoft.com/office/word/2010/wordprocessingInk" xmlns:wne="http://schemas.microsoft.com/office/word/2006/wordml" xmlns:wps="http://schemas.microsoft.com/office/word/2010/wordprocessingShape" mc:Ignorable="w14 w15 wp14">
   <w:abstractNum w:abstractNumId="0" w15:restartNumberingAfterBreak="0">
     <w:nsid w:val="0A2C7004"/>
     <w:multiLevelType w:val="hybridMultilevel"/>
@@ -12900,7 +12980,7 @@
 </file>
 
 <file path=word/styles.xml><?xml version="1.0" encoding="utf-8"?>
-<w:styles xmlns:mc="http://schemas.openxmlformats.org/markup-compatibility/2006" xmlns:r="http://schemas.openxmlformats.org/officeDocument/2006/relationships" xmlns:w="http://schemas.openxmlformats.org/wordprocessingml/2006/main" xmlns:w14="http://schemas.microsoft.com/office/word/2010/wordml" xmlns:w15="http://schemas.microsoft.com/office/word/2012/wordml" xmlns:w16cid="http://schemas.microsoft.com/office/word/2016/wordml/cid" xmlns:w16se="http://schemas.microsoft.com/office/word/2015/wordml/symex" mc:Ignorable="w14 w15 w16se w16cid">
+<w:styles xmlns:mc="http://schemas.openxmlformats.org/markup-compatibility/2006" xmlns:r="http://schemas.openxmlformats.org/officeDocument/2006/relationships" xmlns:w="http://schemas.openxmlformats.org/wordprocessingml/2006/main" xmlns:w14="http://schemas.microsoft.com/office/word/2010/wordml" xmlns:w15="http://schemas.microsoft.com/office/word/2012/wordml" mc:Ignorable="w14 w15">
   <w:docDefaults>
     <w:rPrDefault>
       <w:rPr>
@@ -12916,7 +12996,7 @@
       </w:pPr>
     </w:pPrDefault>
   </w:docDefaults>
-  <w:latentStyles w:defLockedState="0" w:defUIPriority="99" w:defSemiHidden="0" w:defUnhideWhenUsed="0" w:defQFormat="0" w:count="376">
+  <w:latentStyles w:defLockedState="0" w:defUIPriority="99" w:defSemiHidden="0" w:defUnhideWhenUsed="0" w:defQFormat="0" w:count="371">
     <w:lsdException w:name="Normal" w:uiPriority="0" w:qFormat="1"/>
     <w:lsdException w:name="heading 1" w:uiPriority="9" w:qFormat="1"/>
     <w:lsdException w:name="heading 2" w:semiHidden="1" w:uiPriority="9" w:unhideWhenUsed="1" w:qFormat="1"/>
@@ -13288,11 +13368,6 @@
     <w:lsdException w:name="List Table 5 Dark Accent 6" w:uiPriority="50"/>
     <w:lsdException w:name="List Table 6 Colorful Accent 6" w:uiPriority="51"/>
     <w:lsdException w:name="List Table 7 Colorful Accent 6" w:uiPriority="52"/>
-    <w:lsdException w:name="Mention" w:semiHidden="1" w:unhideWhenUsed="1"/>
-    <w:lsdException w:name="Smart Hyperlink" w:semiHidden="1" w:unhideWhenUsed="1"/>
-    <w:lsdException w:name="Hashtag" w:semiHidden="1" w:unhideWhenUsed="1"/>
-    <w:lsdException w:name="Unresolved Mention" w:semiHidden="1" w:unhideWhenUsed="1"/>
-    <w:lsdException w:name="Smart Link" w:semiHidden="1" w:unhideWhenUsed="1"/>
   </w:latentStyles>
   <w:style w:type="paragraph" w:default="1" w:styleId="Normal">
     <w:name w:val="Normal"/>
@@ -13308,6 +13383,7 @@
   <w:style w:type="character" w:default="1" w:styleId="DefaultParagraphFont">
     <w:name w:val="Default Paragraph Font"/>
     <w:uiPriority w:val="1"/>
+    <w:semiHidden/>
     <w:unhideWhenUsed/>
   </w:style>
   <w:style w:type="table" w:default="1" w:styleId="TableNormal">

</xml_diff>

<commit_message>
implement draw of decision tree and LMS bonus
</commit_message>
<xml_diff>
--- a/HW_3/dry_editable.docx
+++ b/HW_3/dry_editable.docx
@@ -1757,6 +1757,7 @@
           <w:rFonts w:eastAsiaTheme="minorHAnsi" w:cstheme="minorHAnsi"/>
           <w:sz w:val="26"/>
           <w:szCs w:val="26"/>
+          <w:rtl/>
         </w:rPr>
       </w:pPr>
       <w:r>
@@ -1811,37 +1812,6 @@
           <w:rFonts w:eastAsiaTheme="minorHAnsi" w:cstheme="minorHAnsi"/>
           <w:sz w:val="26"/>
           <w:szCs w:val="26"/>
-        </w:rPr>
-      </w:pPr>
-    </w:p>
-    <w:p>
-      <w:pPr>
-        <w:spacing w:line="259" w:lineRule="auto"/>
-        <w:rPr>
-          <w:rFonts w:eastAsiaTheme="minorHAnsi" w:cstheme="minorHAnsi"/>
-          <w:sz w:val="26"/>
-          <w:szCs w:val="26"/>
-          <w:rtl/>
-        </w:rPr>
-      </w:pPr>
-      <w:r>
-        <w:rPr>
-          <w:rFonts w:eastAsiaTheme="minorHAnsi" w:cstheme="minorHAnsi"/>
-          <w:sz w:val="26"/>
-          <w:szCs w:val="26"/>
-          <w:rtl/>
-        </w:rPr>
-        <w:br w:type="page"/>
-      </w:r>
-    </w:p>
-    <w:p>
-      <w:pPr>
-        <w:bidi/>
-        <w:spacing w:line="259" w:lineRule="auto"/>
-        <w:rPr>
-          <w:rFonts w:eastAsiaTheme="minorHAnsi" w:cstheme="minorHAnsi"/>
-          <w:sz w:val="26"/>
-          <w:szCs w:val="26"/>
           <w:rtl/>
         </w:rPr>
       </w:pPr>
@@ -1852,7 +1822,6 @@
           <w:szCs w:val="26"/>
           <w:rtl/>
         </w:rPr>
-        <w:lastRenderedPageBreak/>
         <w:t>לאחר מכן, ניגשנו למשימת החיזוי כאשר בחלק החובה נדרשנו לחזות:</w:t>
       </w:r>
     </w:p>
@@ -2369,6 +2338,7 @@
           <w:sz w:val="26"/>
           <w:szCs w:val="26"/>
         </w:rPr>
+        <w:lastRenderedPageBreak/>
         <w:t>Decision</w:t>
       </w:r>
       <w:r>
@@ -2395,7 +2365,7 @@
           <w:szCs w:val="26"/>
           <w:rtl/>
         </w:rPr>
-        <w:t>, בחרנו במודל זה למרות שהשתמשנו ביער של עצים מכיוון שרצינו להציג עץ החלט</w:t>
+        <w:t>, בחרנו במודל זה למרות שהשתמשנו ביער של עצים מכיוון שר</w:t>
       </w:r>
       <w:r>
         <w:rPr>
@@ -2404,25 +2374,23 @@
           <w:szCs w:val="26"/>
           <w:rtl/>
         </w:rPr>
-        <w:t xml:space="preserve">ה </w:t>
+        <w:t xml:space="preserve">צינו לראות את ההבדל בביצועים בין </w:t>
       </w:r>
       <w:r>
         <w:rPr>
           <w:rFonts w:eastAsiaTheme="minorHAnsi" w:cstheme="minorHAnsi" w:hint="cs"/>
           <w:sz w:val="26"/>
           <w:szCs w:val="26"/>
-          <w:rtl/>
-        </w:rPr>
-        <w:t>וויזואל</w:t>
+        </w:rPr>
+        <w:t>R</w:t>
       </w:r>
       <w:r>
         <w:rPr>
           <w:rFonts w:eastAsiaTheme="minorHAnsi" w:cstheme="minorHAnsi"/>
           <w:sz w:val="26"/>
           <w:szCs w:val="26"/>
-          <w:rtl/>
-        </w:rPr>
-        <w:t>י</w:t>
+        </w:rPr>
+        <w:t>andom Forest Classifier</w:t>
       </w:r>
       <w:r>
         <w:rPr>
@@ -2431,16 +2399,7 @@
           <w:szCs w:val="26"/>
           <w:rtl/>
         </w:rPr>
-        <w:t xml:space="preserve"> ולקבל אינטואיצי</w:t>
-      </w:r>
-      <w:r>
-        <w:rPr>
-          <w:rFonts w:eastAsiaTheme="minorHAnsi" w:cstheme="minorHAnsi"/>
-          <w:sz w:val="26"/>
-          <w:szCs w:val="26"/>
-          <w:rtl/>
-        </w:rPr>
-        <w:t>ה</w:t>
+        <w:t xml:space="preserve"> לבין מסווג זה</w:t>
       </w:r>
       <w:r>
         <w:rPr>
@@ -2449,8 +2408,10 @@
           <w:szCs w:val="26"/>
           <w:rtl/>
         </w:rPr>
-        <w:t xml:space="preserve"> כיצד עץ החלטה מתמודד עם הסט הדוגמאות.</w:t>
-      </w:r>
+        <w:t xml:space="preserve"> וגם הצלחנו לצייר את עץ ההחלטה שנוצר.</w:t>
+      </w:r>
+      <w:bookmarkStart w:id="0" w:name="_GoBack"/>
+      <w:bookmarkEnd w:id="0"/>
     </w:p>
     <w:p>
       <w:pPr>
@@ -3696,6 +3657,7 @@
           <w:color w:val="000080"/>
           <w:sz w:val="20"/>
           <w:szCs w:val="20"/>
+          <w:rtl/>
         </w:rPr>
       </w:pPr>
       <w:r>
@@ -3719,32 +3681,6 @@
           <w:highlight w:val="white"/>
         </w:rPr>
         <w:t>)</w:t>
-      </w:r>
-    </w:p>
-    <w:p>
-      <w:pPr>
-        <w:spacing w:line="259" w:lineRule="auto"/>
-        <w:rPr>
-          <w:rFonts w:ascii="Courier New" w:eastAsiaTheme="minorHAnsi" w:hAnsi="Courier New" w:cs="Courier New"/>
-          <w:b/>
-          <w:bCs/>
-          <w:color w:val="000080"/>
-          <w:sz w:val="20"/>
-          <w:szCs w:val="20"/>
-          <w:rtl/>
-        </w:rPr>
-      </w:pPr>
-      <w:r>
-        <w:rPr>
-          <w:rFonts w:ascii="Courier New" w:eastAsiaTheme="minorHAnsi" w:hAnsi="Courier New" w:cs="Courier New"/>
-          <w:b/>
-          <w:bCs/>
-          <w:color w:val="000080"/>
-          <w:sz w:val="20"/>
-          <w:szCs w:val="20"/>
-          <w:rtl/>
-        </w:rPr>
-        <w:br w:type="page"/>
       </w:r>
     </w:p>
     <w:p>
@@ -3771,7 +3707,6 @@
           <w:szCs w:val="20"/>
           <w:highlight w:val="white"/>
         </w:rPr>
-        <w:lastRenderedPageBreak/>
         <w:t>sgd_tuple</w:t>
       </w:r>
       <w:proofErr w:type="spellEnd"/>
@@ -5782,6 +5717,26 @@
     </w:p>
     <w:p>
       <w:pPr>
+        <w:spacing w:line="259" w:lineRule="auto"/>
+        <w:rPr>
+          <w:rFonts w:eastAsiaTheme="minorHAnsi" w:cstheme="minorHAnsi"/>
+          <w:sz w:val="26"/>
+          <w:szCs w:val="26"/>
+          <w:rtl/>
+        </w:rPr>
+      </w:pPr>
+      <w:r>
+        <w:rPr>
+          <w:rFonts w:eastAsiaTheme="minorHAnsi" w:cstheme="minorHAnsi"/>
+          <w:sz w:val="26"/>
+          <w:szCs w:val="26"/>
+          <w:rtl/>
+        </w:rPr>
+        <w:br w:type="page"/>
+      </w:r>
+    </w:p>
+    <w:p>
+      <w:pPr>
         <w:pStyle w:val="ListParagraph"/>
         <w:numPr>
           <w:ilvl w:val="0"/>
@@ -5802,6 +5757,7 @@
           <w:szCs w:val="26"/>
           <w:rtl/>
         </w:rPr>
+        <w:lastRenderedPageBreak/>
         <w:t>לאחר בחירת סט הפרמטרים הטוב ביותר לכל סוג מסווג, ב</w:t>
       </w:r>
       <w:r>
@@ -5932,7 +5888,7 @@
     </w:p>
     <w:p>
       <w:pPr>
-        <w:spacing w:line="259" w:lineRule="auto"/>
+        <w:spacing w:line="240" w:lineRule="auto"/>
         <w:rPr>
           <w:rFonts w:eastAsiaTheme="minorHAnsi" w:cstheme="minorHAnsi"/>
           <w:sz w:val="26"/>
@@ -5975,7 +5931,7 @@
     </w:p>
     <w:p>
       <w:pPr>
-        <w:spacing w:line="259" w:lineRule="auto"/>
+        <w:spacing w:line="240" w:lineRule="auto"/>
         <w:rPr>
           <w:rFonts w:eastAsiaTheme="minorHAnsi" w:cstheme="minorHAnsi"/>
           <w:sz w:val="26"/>
@@ -6002,7 +5958,7 @@
     </w:p>
     <w:p>
       <w:pPr>
-        <w:spacing w:line="259" w:lineRule="auto"/>
+        <w:spacing w:line="240" w:lineRule="auto"/>
         <w:rPr>
           <w:rFonts w:eastAsiaTheme="minorHAnsi" w:cstheme="minorHAnsi"/>
           <w:sz w:val="26"/>
@@ -6029,7 +5985,7 @@
     </w:p>
     <w:p>
       <w:pPr>
-        <w:spacing w:line="259" w:lineRule="auto"/>
+        <w:spacing w:line="240" w:lineRule="auto"/>
         <w:rPr>
           <w:rFonts w:eastAsiaTheme="minorHAnsi" w:cs="Calibri"/>
           <w:sz w:val="26"/>
@@ -6463,17 +6419,395 @@
     </w:p>
     <w:p>
       <w:pPr>
+        <w:pStyle w:val="ListParagraph"/>
+        <w:numPr>
+          <w:ilvl w:val="0"/>
+          <w:numId w:val="16"/>
+        </w:numPr>
+        <w:shd w:val="clear" w:color="auto" w:fill="FFFFFF"/>
+        <w:bidi/>
+        <w:spacing w:after="0" w:line="300" w:lineRule="atLeast"/>
+        <w:ind w:left="360" w:right="480"/>
+        <w:rPr>
+          <w:rFonts w:eastAsiaTheme="minorHAnsi" w:cs="Calibri"/>
+          <w:sz w:val="26"/>
+          <w:szCs w:val="26"/>
+          <w:rtl/>
+        </w:rPr>
+      </w:pPr>
+      <w:r>
+        <w:rPr>
+          <w:rFonts w:eastAsiaTheme="minorHAnsi" w:cs="Calibri" w:hint="cs"/>
+          <w:sz w:val="26"/>
+          <w:szCs w:val="26"/>
+          <w:rtl/>
+        </w:rPr>
+        <w:t xml:space="preserve">ביצוע התחזיות התבצע על ידי המסווג הנבחר כאשר הוא אימנו אותו מחדש על סט האימון וסט </w:t>
+      </w:r>
+      <w:r>
+        <w:rPr>
+          <w:rFonts w:eastAsiaTheme="minorHAnsi" w:cs="Calibri" w:hint="cs"/>
+          <w:sz w:val="26"/>
+          <w:szCs w:val="26"/>
+          <w:rtl/>
+        </w:rPr>
+        <w:t>הוולידצ</w:t>
+      </w:r>
+      <w:r>
+        <w:rPr>
+          <w:rFonts w:eastAsiaTheme="minorHAnsi" w:cs="Calibri" w:hint="eastAsia"/>
+          <w:sz w:val="26"/>
+          <w:szCs w:val="26"/>
+          <w:rtl/>
+        </w:rPr>
+        <w:t>יה</w:t>
+      </w:r>
+      <w:r>
+        <w:rPr>
+          <w:rFonts w:eastAsiaTheme="minorHAnsi" w:cs="Calibri" w:hint="cs"/>
+          <w:sz w:val="26"/>
+          <w:szCs w:val="26"/>
+          <w:rtl/>
+        </w:rPr>
+        <w:t xml:space="preserve"> ביחד. </w:t>
+      </w:r>
+      <w:r>
+        <w:rPr>
+          <w:rFonts w:eastAsiaTheme="minorHAnsi" w:cs="Calibri" w:hint="cs"/>
+          <w:sz w:val="26"/>
+          <w:szCs w:val="26"/>
+          <w:rtl/>
+        </w:rPr>
+        <w:t>המוטיבציה</w:t>
+      </w:r>
+      <w:r>
+        <w:rPr>
+          <w:rFonts w:eastAsiaTheme="minorHAnsi" w:cs="Calibri" w:hint="cs"/>
+          <w:sz w:val="26"/>
+          <w:szCs w:val="26"/>
+          <w:rtl/>
+        </w:rPr>
+        <w:t xml:space="preserve"> לבצע זאת היא מכיוון שכבר </w:t>
+      </w:r>
+      <w:r>
+        <w:rPr>
+          <w:rFonts w:eastAsiaTheme="minorHAnsi" w:cs="Calibri" w:hint="cs"/>
+          <w:sz w:val="26"/>
+          <w:szCs w:val="26"/>
+          <w:rtl/>
+        </w:rPr>
+        <w:t>השתמשנו</w:t>
+      </w:r>
+      <w:r>
+        <w:rPr>
+          <w:rFonts w:eastAsiaTheme="minorHAnsi" w:cs="Calibri" w:hint="cs"/>
+          <w:sz w:val="26"/>
+          <w:szCs w:val="26"/>
+          <w:rtl/>
+        </w:rPr>
+        <w:t xml:space="preserve"> בסט </w:t>
+      </w:r>
+      <w:r>
+        <w:rPr>
+          <w:rFonts w:eastAsiaTheme="minorHAnsi" w:cs="Calibri" w:hint="cs"/>
+          <w:sz w:val="26"/>
+          <w:szCs w:val="26"/>
+          <w:rtl/>
+        </w:rPr>
+        <w:t>הוולידצי</w:t>
+      </w:r>
+      <w:r>
+        <w:rPr>
+          <w:rFonts w:eastAsiaTheme="minorHAnsi" w:cs="Calibri" w:hint="eastAsia"/>
+          <w:sz w:val="26"/>
+          <w:szCs w:val="26"/>
+          <w:rtl/>
+        </w:rPr>
+        <w:t>ה</w:t>
+      </w:r>
+      <w:r>
+        <w:rPr>
+          <w:rFonts w:eastAsiaTheme="minorHAnsi" w:cs="Calibri" w:hint="cs"/>
+          <w:sz w:val="26"/>
+          <w:szCs w:val="26"/>
+          <w:rtl/>
+        </w:rPr>
+        <w:t xml:space="preserve"> על מנת להעריך באיזה מסווג </w:t>
+      </w:r>
+      <w:r>
+        <w:rPr>
+          <w:rFonts w:eastAsiaTheme="minorHAnsi" w:cs="Calibri" w:hint="cs"/>
+          <w:sz w:val="26"/>
+          <w:szCs w:val="26"/>
+          <w:rtl/>
+        </w:rPr>
+        <w:t>להשתמש ואנו לא מתכוונים להשתמש בו שוב וכמובן ש</w:t>
+      </w:r>
+      <w:r>
+        <w:rPr>
+          <w:rFonts w:eastAsiaTheme="minorHAnsi" w:cs="Calibri" w:hint="cs"/>
+          <w:sz w:val="26"/>
+          <w:szCs w:val="26"/>
+          <w:rtl/>
+        </w:rPr>
+        <w:t xml:space="preserve">סט </w:t>
+      </w:r>
+      <w:r>
+        <w:rPr>
+          <w:rFonts w:eastAsiaTheme="minorHAnsi" w:cs="Calibri" w:hint="cs"/>
+          <w:sz w:val="26"/>
+          <w:szCs w:val="26"/>
+          <w:rtl/>
+        </w:rPr>
+        <w:t>הוולידצי</w:t>
+      </w:r>
+      <w:r>
+        <w:rPr>
+          <w:rFonts w:eastAsiaTheme="minorHAnsi" w:cs="Calibri" w:hint="eastAsia"/>
+          <w:sz w:val="26"/>
+          <w:szCs w:val="26"/>
+          <w:rtl/>
+        </w:rPr>
+        <w:t>ה</w:t>
+      </w:r>
+      <w:r>
+        <w:rPr>
+          <w:rFonts w:eastAsiaTheme="minorHAnsi" w:cs="Calibri" w:hint="cs"/>
+          <w:sz w:val="26"/>
+          <w:szCs w:val="26"/>
+          <w:rtl/>
+        </w:rPr>
+        <w:t xml:space="preserve"> </w:t>
+      </w:r>
+      <w:r>
+        <w:rPr>
+          <w:rFonts w:eastAsiaTheme="minorHAnsi" w:cs="Calibri" w:hint="cs"/>
+          <w:sz w:val="26"/>
+          <w:szCs w:val="26"/>
+          <w:rtl/>
+        </w:rPr>
+        <w:t>מכיל</w:t>
+      </w:r>
+      <w:r>
+        <w:rPr>
+          <w:rFonts w:eastAsiaTheme="minorHAnsi" w:cs="Calibri" w:hint="cs"/>
+          <w:sz w:val="26"/>
+          <w:szCs w:val="26"/>
+          <w:rtl/>
+        </w:rPr>
+        <w:t xml:space="preserve"> </w:t>
+      </w:r>
+      <w:r>
+        <w:rPr>
+          <w:rFonts w:eastAsiaTheme="minorHAnsi" w:cs="Calibri" w:hint="cs"/>
+          <w:sz w:val="26"/>
+          <w:szCs w:val="26"/>
+          <w:rtl/>
+        </w:rPr>
+        <w:t>דוגמאו</w:t>
+      </w:r>
+      <w:r>
+        <w:rPr>
+          <w:rFonts w:eastAsiaTheme="minorHAnsi" w:cs="Calibri" w:hint="eastAsia"/>
+          <w:sz w:val="26"/>
+          <w:szCs w:val="26"/>
+          <w:rtl/>
+        </w:rPr>
+        <w:t>ת</w:t>
+      </w:r>
+      <w:r>
+        <w:rPr>
+          <w:rFonts w:eastAsiaTheme="minorHAnsi" w:cs="Calibri" w:hint="cs"/>
+          <w:sz w:val="26"/>
+          <w:szCs w:val="26"/>
+          <w:rtl/>
+        </w:rPr>
+        <w:t xml:space="preserve"> שנרצה שהמסווג שלנו יתאמן</w:t>
+      </w:r>
+      <w:r>
+        <w:rPr>
+          <w:rFonts w:eastAsiaTheme="minorHAnsi" w:cs="Calibri" w:hint="cs"/>
+          <w:sz w:val="26"/>
+          <w:szCs w:val="26"/>
+          <w:rtl/>
+        </w:rPr>
+        <w:t>, באופן כללי ככל שסט האימון גדול יותר כך המסווג טוב יותר</w:t>
+      </w:r>
+      <w:r>
+        <w:rPr>
+          <w:rFonts w:eastAsiaTheme="minorHAnsi" w:cs="Calibri" w:hint="cs"/>
+          <w:sz w:val="26"/>
+          <w:szCs w:val="26"/>
+          <w:rtl/>
+        </w:rPr>
+        <w:t>.</w:t>
+      </w:r>
+      <w:r>
+        <w:rPr>
+          <w:rFonts w:eastAsiaTheme="minorHAnsi" w:cs="Calibri"/>
+          <w:sz w:val="26"/>
+          <w:szCs w:val="26"/>
+          <w:rtl/>
+        </w:rPr>
+        <w:br/>
+      </w:r>
+      <w:r>
+        <w:rPr>
+          <w:rFonts w:eastAsiaTheme="minorHAnsi" w:cs="Calibri" w:hint="cs"/>
+          <w:b/>
+          <w:bCs/>
+          <w:sz w:val="26"/>
+          <w:szCs w:val="26"/>
+          <w:u w:val="single"/>
+          <w:rtl/>
+        </w:rPr>
+        <w:t>להלן ביצועי המסווג על סט המבחן</w:t>
+      </w:r>
+      <w:r>
+        <w:rPr>
+          <w:rFonts w:eastAsiaTheme="minorHAnsi" w:cs="Calibri" w:hint="cs"/>
+          <w:b/>
+          <w:bCs/>
+          <w:sz w:val="26"/>
+          <w:szCs w:val="26"/>
+          <w:u w:val="single"/>
+          <w:rtl/>
+        </w:rPr>
+        <w:t xml:space="preserve"> דיוק של 92.28% ושגיאה של 7.72%.</w:t>
+      </w:r>
+      <w:r>
+        <w:rPr>
+          <w:rFonts w:eastAsiaTheme="minorHAnsi" w:cs="Calibri"/>
+          <w:sz w:val="26"/>
+          <w:szCs w:val="26"/>
+          <w:rtl/>
+        </w:rPr>
+        <w:t xml:space="preserve"> </w:t>
+      </w:r>
+    </w:p>
+    <w:p>
+      <w:pPr>
+        <w:shd w:val="clear" w:color="auto" w:fill="FFFFFF"/>
+        <w:bidi/>
+        <w:spacing w:after="0" w:line="300" w:lineRule="atLeast"/>
+        <w:ind w:left="360" w:right="480"/>
+        <w:rPr>
+          <w:rFonts w:eastAsiaTheme="minorHAnsi" w:cs="Calibri"/>
+          <w:sz w:val="26"/>
+          <w:szCs w:val="26"/>
+          <w:rtl/>
+        </w:rPr>
+      </w:pPr>
+      <w:r>
+        <w:rPr>
+          <w:rFonts w:eastAsiaTheme="minorHAnsi" w:cs="Calibri" w:hint="cs"/>
+          <w:sz w:val="26"/>
+          <w:szCs w:val="26"/>
+          <w:rtl/>
+        </w:rPr>
+        <w:t xml:space="preserve">כפי שניתן לשים לב קיבלנו דיוק יותר גבוה על סט המבחן מאשר בבחינת ביצועי המסווג </w:t>
+      </w:r>
+      <w:r>
+        <w:rPr>
+          <w:rFonts w:eastAsiaTheme="minorHAnsi" w:cs="Calibri" w:hint="cs"/>
+          <w:sz w:val="26"/>
+          <w:szCs w:val="26"/>
+          <w:rtl/>
+        </w:rPr>
+        <w:t>ע"י</w:t>
+      </w:r>
+      <w:r>
+        <w:rPr>
+          <w:rFonts w:eastAsiaTheme="minorHAnsi" w:cs="Calibri"/>
+          <w:sz w:val="26"/>
+          <w:szCs w:val="26"/>
+        </w:rPr>
+        <w:t xml:space="preserve"> </w:t>
+      </w:r>
+      <w:r>
+        <w:rPr>
+          <w:rFonts w:eastAsiaTheme="minorHAnsi" w:cs="Calibri" w:hint="cs"/>
+          <w:sz w:val="26"/>
+          <w:szCs w:val="26"/>
+          <w:rtl/>
+        </w:rPr>
+        <w:t xml:space="preserve">  </w:t>
+      </w:r>
+      <w:r>
+        <w:rPr>
+          <w:rFonts w:eastAsiaTheme="minorHAnsi" w:cstheme="minorHAnsi"/>
+          <w:sz w:val="26"/>
+          <w:szCs w:val="26"/>
+        </w:rPr>
+        <w:t>k- fold cross validation</w:t>
+      </w:r>
+      <w:r>
+        <w:rPr>
+          <w:rFonts w:eastAsiaTheme="minorHAnsi" w:cstheme="minorHAnsi" w:hint="cs"/>
+          <w:sz w:val="26"/>
+          <w:szCs w:val="26"/>
+          <w:rtl/>
+        </w:rPr>
+        <w:t xml:space="preserve"> </w:t>
+      </w:r>
+      <w:r>
+        <w:rPr>
+          <w:rFonts w:eastAsiaTheme="minorHAnsi" w:cs="Calibri" w:hint="cs"/>
+          <w:sz w:val="26"/>
+          <w:szCs w:val="26"/>
+          <w:rtl/>
+        </w:rPr>
+        <w:t>וגם מאשר בחינת ביצועי המסווג על סט הוולידצי</w:t>
+      </w:r>
+      <w:r>
+        <w:rPr>
+          <w:rFonts w:eastAsiaTheme="minorHAnsi" w:cs="Calibri" w:hint="eastAsia"/>
+          <w:sz w:val="26"/>
+          <w:szCs w:val="26"/>
+          <w:rtl/>
+        </w:rPr>
+        <w:t>ה</w:t>
+      </w:r>
+      <w:r>
+        <w:rPr>
+          <w:rFonts w:eastAsiaTheme="minorHAnsi" w:cs="Calibri" w:hint="cs"/>
+          <w:sz w:val="26"/>
+          <w:szCs w:val="26"/>
+          <w:rtl/>
+        </w:rPr>
+        <w:t xml:space="preserve"> דבר המעיד כי המסווג אינו סובל מ</w:t>
+      </w:r>
+      <w:r>
+        <w:rPr>
+          <w:rFonts w:eastAsiaTheme="minorHAnsi" w:cs="Calibri"/>
+          <w:sz w:val="26"/>
+          <w:szCs w:val="26"/>
+        </w:rPr>
+        <w:t xml:space="preserve">overfitting </w:t>
+      </w:r>
+      <w:r>
+        <w:rPr>
+          <w:rFonts w:eastAsiaTheme="minorHAnsi" w:cs="Calibri" w:hint="cs"/>
+          <w:sz w:val="26"/>
+          <w:szCs w:val="26"/>
+          <w:rtl/>
+        </w:rPr>
+        <w:t xml:space="preserve"> על סט האימון שלו.</w:t>
+      </w:r>
+    </w:p>
+    <w:p>
+      <w:pPr>
         <w:spacing w:line="259" w:lineRule="auto"/>
         <w:rPr>
-          <w:rFonts w:eastAsiaTheme="minorHAnsi"/>
-          <w:sz w:val="26"/>
-          <w:szCs w:val="26"/>
-          <w:rtl/>
-        </w:rPr>
-      </w:pPr>
-      <w:r>
-        <w:rPr>
-          <w:rFonts w:eastAsiaTheme="minorHAnsi"/>
+          <w:rFonts w:eastAsiaTheme="minorHAnsi" w:cs="Calibri"/>
+          <w:sz w:val="26"/>
+          <w:szCs w:val="26"/>
+          <w:rtl/>
+        </w:rPr>
+      </w:pPr>
+      <w:r>
+        <w:rPr>
+          <w:rFonts w:eastAsiaTheme="minorHAnsi" w:cs="Calibri"/>
           <w:sz w:val="26"/>
           <w:szCs w:val="26"/>
           <w:rtl/>
@@ -6506,454 +6840,6 @@
           <w:rtl/>
         </w:rPr>
         <w:lastRenderedPageBreak/>
-        <w:t xml:space="preserve">ביצוע התחזיות התבצע על ידי המסווג הנבחר כאשר הוא אימנו אותו מחדש על סט האימון וסט </w:t>
-      </w:r>
-      <w:r>
-        <w:rPr>
-          <w:rFonts w:eastAsiaTheme="minorHAnsi" w:cs="Calibri" w:hint="cs"/>
-          <w:sz w:val="26"/>
-          <w:szCs w:val="26"/>
-          <w:rtl/>
-        </w:rPr>
-        <w:t>הוולידצ</w:t>
-      </w:r>
-      <w:r>
-        <w:rPr>
-          <w:rFonts w:eastAsiaTheme="minorHAnsi" w:cs="Calibri" w:hint="eastAsia"/>
-          <w:sz w:val="26"/>
-          <w:szCs w:val="26"/>
-          <w:rtl/>
-        </w:rPr>
-        <w:t>יה</w:t>
-      </w:r>
-      <w:r>
-        <w:rPr>
-          <w:rFonts w:eastAsiaTheme="minorHAnsi" w:cs="Calibri" w:hint="cs"/>
-          <w:sz w:val="26"/>
-          <w:szCs w:val="26"/>
-          <w:rtl/>
-        </w:rPr>
-        <w:t xml:space="preserve"> ביחד. </w:t>
-      </w:r>
-      <w:r>
-        <w:rPr>
-          <w:rFonts w:eastAsiaTheme="minorHAnsi" w:cs="Calibri" w:hint="cs"/>
-          <w:sz w:val="26"/>
-          <w:szCs w:val="26"/>
-          <w:rtl/>
-        </w:rPr>
-        <w:t>המוטיבציה</w:t>
-      </w:r>
-      <w:r>
-        <w:rPr>
-          <w:rFonts w:eastAsiaTheme="minorHAnsi" w:cs="Calibri" w:hint="cs"/>
-          <w:sz w:val="26"/>
-          <w:szCs w:val="26"/>
-          <w:rtl/>
-        </w:rPr>
-        <w:t xml:space="preserve"> לבצע זאת היא מכיוון שכבר </w:t>
-      </w:r>
-      <w:r>
-        <w:rPr>
-          <w:rFonts w:eastAsiaTheme="minorHAnsi" w:cs="Calibri" w:hint="cs"/>
-          <w:sz w:val="26"/>
-          <w:szCs w:val="26"/>
-          <w:rtl/>
-        </w:rPr>
-        <w:t>השתמשנו</w:t>
-      </w:r>
-      <w:r>
-        <w:rPr>
-          <w:rFonts w:eastAsiaTheme="minorHAnsi" w:cs="Calibri" w:hint="cs"/>
-          <w:sz w:val="26"/>
-          <w:szCs w:val="26"/>
-          <w:rtl/>
-        </w:rPr>
-        <w:t xml:space="preserve"> בסט </w:t>
-      </w:r>
-      <w:r>
-        <w:rPr>
-          <w:rFonts w:eastAsiaTheme="minorHAnsi" w:cs="Calibri" w:hint="cs"/>
-          <w:sz w:val="26"/>
-          <w:szCs w:val="26"/>
-          <w:rtl/>
-        </w:rPr>
-        <w:t>הוולידצי</w:t>
-      </w:r>
-      <w:r>
-        <w:rPr>
-          <w:rFonts w:eastAsiaTheme="minorHAnsi" w:cs="Calibri" w:hint="eastAsia"/>
-          <w:sz w:val="26"/>
-          <w:szCs w:val="26"/>
-          <w:rtl/>
-        </w:rPr>
-        <w:t>ה</w:t>
-      </w:r>
-      <w:r>
-        <w:rPr>
-          <w:rFonts w:eastAsiaTheme="minorHAnsi" w:cs="Calibri" w:hint="cs"/>
-          <w:sz w:val="26"/>
-          <w:szCs w:val="26"/>
-          <w:rtl/>
-        </w:rPr>
-        <w:t xml:space="preserve"> על מנת להעריך באיזה מסווג </w:t>
-      </w:r>
-      <w:r>
-        <w:rPr>
-          <w:rFonts w:eastAsiaTheme="minorHAnsi" w:cs="Calibri" w:hint="cs"/>
-          <w:sz w:val="26"/>
-          <w:szCs w:val="26"/>
-          <w:rtl/>
-        </w:rPr>
-        <w:t>להשתמש ואנו לא מתכוונים להשתמש בו שוב וכמובן ש</w:t>
-      </w:r>
-      <w:r>
-        <w:rPr>
-          <w:rFonts w:eastAsiaTheme="minorHAnsi" w:cs="Calibri" w:hint="cs"/>
-          <w:sz w:val="26"/>
-          <w:szCs w:val="26"/>
-          <w:rtl/>
-        </w:rPr>
-        <w:t xml:space="preserve">סט </w:t>
-      </w:r>
-      <w:r>
-        <w:rPr>
-          <w:rFonts w:eastAsiaTheme="minorHAnsi" w:cs="Calibri" w:hint="cs"/>
-          <w:sz w:val="26"/>
-          <w:szCs w:val="26"/>
-          <w:rtl/>
-        </w:rPr>
-        <w:t>הוולידצי</w:t>
-      </w:r>
-      <w:r>
-        <w:rPr>
-          <w:rFonts w:eastAsiaTheme="minorHAnsi" w:cs="Calibri" w:hint="eastAsia"/>
-          <w:sz w:val="26"/>
-          <w:szCs w:val="26"/>
-          <w:rtl/>
-        </w:rPr>
-        <w:t>ה</w:t>
-      </w:r>
-      <w:r>
-        <w:rPr>
-          <w:rFonts w:eastAsiaTheme="minorHAnsi" w:cs="Calibri" w:hint="cs"/>
-          <w:sz w:val="26"/>
-          <w:szCs w:val="26"/>
-          <w:rtl/>
-        </w:rPr>
-        <w:t xml:space="preserve"> </w:t>
-      </w:r>
-      <w:r>
-        <w:rPr>
-          <w:rFonts w:eastAsiaTheme="minorHAnsi" w:cs="Calibri" w:hint="cs"/>
-          <w:sz w:val="26"/>
-          <w:szCs w:val="26"/>
-          <w:rtl/>
-        </w:rPr>
-        <w:t>מכיל</w:t>
-      </w:r>
-      <w:r>
-        <w:rPr>
-          <w:rFonts w:eastAsiaTheme="minorHAnsi" w:cs="Calibri" w:hint="cs"/>
-          <w:sz w:val="26"/>
-          <w:szCs w:val="26"/>
-          <w:rtl/>
-        </w:rPr>
-        <w:t xml:space="preserve"> </w:t>
-      </w:r>
-      <w:r>
-        <w:rPr>
-          <w:rFonts w:eastAsiaTheme="minorHAnsi" w:cs="Calibri" w:hint="cs"/>
-          <w:sz w:val="26"/>
-          <w:szCs w:val="26"/>
-          <w:rtl/>
-        </w:rPr>
-        <w:t>דוגמאו</w:t>
-      </w:r>
-      <w:r>
-        <w:rPr>
-          <w:rFonts w:eastAsiaTheme="minorHAnsi" w:cs="Calibri" w:hint="eastAsia"/>
-          <w:sz w:val="26"/>
-          <w:szCs w:val="26"/>
-          <w:rtl/>
-        </w:rPr>
-        <w:t>ת</w:t>
-      </w:r>
-      <w:r>
-        <w:rPr>
-          <w:rFonts w:eastAsiaTheme="minorHAnsi" w:cs="Calibri" w:hint="cs"/>
-          <w:sz w:val="26"/>
-          <w:szCs w:val="26"/>
-          <w:rtl/>
-        </w:rPr>
-        <w:t xml:space="preserve"> שנרצה שהמסווג שלנו יתאמן</w:t>
-      </w:r>
-      <w:r>
-        <w:rPr>
-          <w:rFonts w:eastAsiaTheme="minorHAnsi" w:cs="Calibri" w:hint="cs"/>
-          <w:sz w:val="26"/>
-          <w:szCs w:val="26"/>
-          <w:rtl/>
-        </w:rPr>
-        <w:t>, באופן כללי ככל שסט האימון גדול יותר כך המסווג טוב יותר</w:t>
-      </w:r>
-      <w:r>
-        <w:rPr>
-          <w:rFonts w:eastAsiaTheme="minorHAnsi" w:cs="Calibri" w:hint="cs"/>
-          <w:sz w:val="26"/>
-          <w:szCs w:val="26"/>
-          <w:rtl/>
-        </w:rPr>
-        <w:t>.</w:t>
-      </w:r>
-      <w:r>
-        <w:rPr>
-          <w:rFonts w:eastAsiaTheme="minorHAnsi" w:cs="Calibri"/>
-          <w:sz w:val="26"/>
-          <w:szCs w:val="26"/>
-          <w:rtl/>
-        </w:rPr>
-        <w:br/>
-      </w:r>
-      <w:r>
-        <w:rPr>
-          <w:rFonts w:eastAsiaTheme="minorHAnsi" w:cs="Calibri" w:hint="cs"/>
-          <w:b/>
-          <w:bCs/>
-          <w:sz w:val="26"/>
-          <w:szCs w:val="26"/>
-          <w:u w:val="single"/>
-          <w:rtl/>
-        </w:rPr>
-        <w:t>להלן ביצועי המסווג על סט המבחן</w:t>
-      </w:r>
-      <w:r>
-        <w:rPr>
-          <w:rFonts w:eastAsiaTheme="minorHAnsi" w:cs="Calibri" w:hint="cs"/>
-          <w:b/>
-          <w:bCs/>
-          <w:sz w:val="26"/>
-          <w:szCs w:val="26"/>
-          <w:u w:val="single"/>
-          <w:rtl/>
-        </w:rPr>
-        <w:t>:</w:t>
-      </w:r>
-    </w:p>
-    <w:p>
-      <w:pPr>
-        <w:shd w:val="clear" w:color="auto" w:fill="FFFFFF"/>
-        <w:spacing w:after="0" w:line="300" w:lineRule="atLeast"/>
-        <w:ind w:left="360" w:right="480"/>
-        <w:rPr>
-          <w:rFonts w:eastAsiaTheme="minorHAnsi" w:cs="Calibri"/>
-          <w:b/>
-          <w:bCs/>
-          <w:sz w:val="26"/>
-          <w:szCs w:val="26"/>
-          <w:u w:val="single"/>
-        </w:rPr>
-      </w:pPr>
-      <w:r>
-        <w:rPr>
-          <w:rFonts w:eastAsiaTheme="minorHAnsi" w:cs="Calibri"/>
-          <w:b/>
-          <w:bCs/>
-          <w:sz w:val="26"/>
-          <w:szCs w:val="26"/>
-          <w:u w:val="single"/>
-        </w:rPr>
-        <w:t>The accuracy score on TEST set is: 92.28%</w:t>
-      </w:r>
-    </w:p>
-    <w:p>
-      <w:pPr>
-        <w:shd w:val="clear" w:color="auto" w:fill="FFFFFF"/>
-        <w:spacing w:after="0" w:line="300" w:lineRule="atLeast"/>
-        <w:ind w:left="360" w:right="480"/>
-        <w:rPr>
-          <w:rFonts w:eastAsiaTheme="minorHAnsi" w:cs="Calibri"/>
-          <w:b/>
-          <w:bCs/>
-          <w:sz w:val="26"/>
-          <w:szCs w:val="26"/>
-          <w:u w:val="single"/>
-          <w:rtl/>
-        </w:rPr>
-      </w:pPr>
-      <w:r>
-        <w:rPr>
-          <w:rFonts w:eastAsiaTheme="minorHAnsi" w:cs="Calibri"/>
-          <w:b/>
-          <w:bCs/>
-          <w:sz w:val="26"/>
-          <w:szCs w:val="26"/>
-          <w:u w:val="single"/>
-        </w:rPr>
-        <w:t>The error score on TEST set is: 7.72%</w:t>
-      </w:r>
-    </w:p>
-    <w:p>
-      <w:pPr>
-        <w:shd w:val="clear" w:color="auto" w:fill="FFFFFF"/>
-        <w:spacing w:after="0" w:line="300" w:lineRule="atLeast"/>
-        <w:ind w:left="360" w:right="480"/>
-        <w:rPr>
-          <w:rFonts w:eastAsiaTheme="minorHAnsi" w:cs="Calibri"/>
-          <w:sz w:val="26"/>
-          <w:szCs w:val="26"/>
-          <w:rtl/>
-        </w:rPr>
-      </w:pPr>
-    </w:p>
-    <w:p>
-      <w:pPr>
-        <w:shd w:val="clear" w:color="auto" w:fill="FFFFFF"/>
-        <w:bidi/>
-        <w:spacing w:after="0" w:line="300" w:lineRule="atLeast"/>
-        <w:ind w:left="360" w:right="480"/>
-        <w:rPr>
-          <w:rFonts w:eastAsiaTheme="minorHAnsi" w:cs="Calibri"/>
-          <w:sz w:val="26"/>
-          <w:szCs w:val="26"/>
-          <w:rtl/>
-        </w:rPr>
-      </w:pPr>
-      <w:r>
-        <w:rPr>
-          <w:rFonts w:eastAsiaTheme="minorHAnsi" w:cs="Calibri" w:hint="cs"/>
-          <w:sz w:val="26"/>
-          <w:szCs w:val="26"/>
-          <w:rtl/>
-        </w:rPr>
-        <w:t xml:space="preserve">כפי שניתן לשים לב קיבלנו דיוק יותר גבוה על סט המבחן מאשר בבחינת ביצועי המסווג </w:t>
-      </w:r>
-      <w:r>
-        <w:rPr>
-          <w:rFonts w:eastAsiaTheme="minorHAnsi" w:cs="Calibri" w:hint="cs"/>
-          <w:sz w:val="26"/>
-          <w:szCs w:val="26"/>
-          <w:rtl/>
-        </w:rPr>
-        <w:t>ע"י</w:t>
-      </w:r>
-      <w:r>
-        <w:rPr>
-          <w:rFonts w:eastAsiaTheme="minorHAnsi" w:cs="Calibri"/>
-          <w:sz w:val="26"/>
-          <w:szCs w:val="26"/>
-        </w:rPr>
-        <w:t xml:space="preserve"> </w:t>
-      </w:r>
-      <w:r>
-        <w:rPr>
-          <w:rFonts w:eastAsiaTheme="minorHAnsi" w:cs="Calibri" w:hint="cs"/>
-          <w:sz w:val="26"/>
-          <w:szCs w:val="26"/>
-          <w:rtl/>
-        </w:rPr>
-        <w:t xml:space="preserve">  </w:t>
-      </w:r>
-      <w:r>
-        <w:rPr>
-          <w:rFonts w:eastAsiaTheme="minorHAnsi" w:cstheme="minorHAnsi"/>
-          <w:sz w:val="26"/>
-          <w:szCs w:val="26"/>
-        </w:rPr>
-        <w:t>k- fold cross validation</w:t>
-      </w:r>
-      <w:r>
-        <w:rPr>
-          <w:rFonts w:eastAsiaTheme="minorHAnsi" w:cstheme="minorHAnsi" w:hint="cs"/>
-          <w:sz w:val="26"/>
-          <w:szCs w:val="26"/>
-          <w:rtl/>
-        </w:rPr>
-        <w:t xml:space="preserve"> </w:t>
-      </w:r>
-      <w:r>
-        <w:rPr>
-          <w:rFonts w:eastAsiaTheme="minorHAnsi" w:cs="Calibri" w:hint="cs"/>
-          <w:sz w:val="26"/>
-          <w:szCs w:val="26"/>
-          <w:rtl/>
-        </w:rPr>
-        <w:t>וגם מאשר בחינת ביצועי המסווג על סט הוולידצי</w:t>
-      </w:r>
-      <w:r>
-        <w:rPr>
-          <w:rFonts w:eastAsiaTheme="minorHAnsi" w:cs="Calibri" w:hint="eastAsia"/>
-          <w:sz w:val="26"/>
-          <w:szCs w:val="26"/>
-          <w:rtl/>
-        </w:rPr>
-        <w:t>ה</w:t>
-      </w:r>
-      <w:r>
-        <w:rPr>
-          <w:rFonts w:eastAsiaTheme="minorHAnsi" w:cs="Calibri" w:hint="cs"/>
-          <w:sz w:val="26"/>
-          <w:szCs w:val="26"/>
-          <w:rtl/>
-        </w:rPr>
-        <w:t xml:space="preserve"> דבר המעיד כי המסווג אינו סובל מ</w:t>
-      </w:r>
-      <w:r>
-        <w:rPr>
-          <w:rFonts w:eastAsiaTheme="minorHAnsi" w:cs="Calibri"/>
-          <w:sz w:val="26"/>
-          <w:szCs w:val="26"/>
-        </w:rPr>
-        <w:t xml:space="preserve">overfitting </w:t>
-      </w:r>
-      <w:r>
-        <w:rPr>
-          <w:rFonts w:eastAsiaTheme="minorHAnsi" w:cs="Calibri" w:hint="cs"/>
-          <w:sz w:val="26"/>
-          <w:szCs w:val="26"/>
-          <w:rtl/>
-        </w:rPr>
-        <w:t xml:space="preserve"> על סט האימון שלו.</w:t>
-      </w:r>
-    </w:p>
-    <w:p>
-      <w:pPr>
-        <w:shd w:val="clear" w:color="auto" w:fill="FFFFFF"/>
-        <w:bidi/>
-        <w:spacing w:after="0" w:line="300" w:lineRule="atLeast"/>
-        <w:ind w:right="480"/>
-        <w:rPr>
-          <w:rFonts w:eastAsiaTheme="minorHAnsi" w:cs="Calibri"/>
-          <w:sz w:val="26"/>
-          <w:szCs w:val="26"/>
-          <w:rtl/>
-        </w:rPr>
-      </w:pPr>
-    </w:p>
-    <w:p>
-      <w:pPr>
-        <w:pStyle w:val="ListParagraph"/>
-        <w:numPr>
-          <w:ilvl w:val="0"/>
-          <w:numId w:val="16"/>
-        </w:numPr>
-        <w:shd w:val="clear" w:color="auto" w:fill="FFFFFF"/>
-        <w:bidi/>
-        <w:spacing w:after="0" w:line="300" w:lineRule="atLeast"/>
-        <w:ind w:right="480"/>
-        <w:rPr>
-          <w:rFonts w:eastAsiaTheme="minorHAnsi" w:cs="Calibri"/>
-          <w:sz w:val="26"/>
-          <w:szCs w:val="26"/>
-        </w:rPr>
-      </w:pPr>
-      <w:r>
-        <w:rPr>
-          <w:rFonts w:eastAsiaTheme="minorHAnsi" w:cs="Calibri" w:hint="cs"/>
-          <w:sz w:val="26"/>
-          <w:szCs w:val="26"/>
-          <w:rtl/>
-        </w:rPr>
         <w:t>כעת נסביר כיצד פעלנו עבור כל אחת מהתחזיות</w:t>
       </w:r>
       <w:r>
@@ -7158,7 +7044,7 @@
               <w:spacing w:line="259" w:lineRule="auto"/>
               <w:jc w:val="center"/>
               <w:rPr>
-                <w:rFonts w:eastAsiaTheme="minorHAnsi" w:cs="Calibri"/>
+                <w:rFonts w:eastAsiaTheme="minorHAnsi" w:cstheme="minorHAnsi"/>
                 <w:sz w:val="26"/>
                 <w:szCs w:val="26"/>
                 <w:rtl/>
@@ -7166,7 +7052,7 @@
             </w:pPr>
             <w:r>
               <w:rPr>
-                <w:rFonts w:eastAsiaTheme="minorHAnsi" w:cs="Calibri"/>
+                <w:rFonts w:eastAsiaTheme="minorHAnsi" w:cstheme="minorHAnsi"/>
                 <w:sz w:val="26"/>
                 <w:szCs w:val="26"/>
               </w:rPr>
@@ -7185,14 +7071,14 @@
               <w:spacing w:line="259" w:lineRule="auto"/>
               <w:jc w:val="center"/>
               <w:rPr>
-                <w:rFonts w:eastAsiaTheme="minorHAnsi" w:cs="Calibri"/>
+                <w:rFonts w:eastAsiaTheme="minorHAnsi" w:cstheme="minorHAnsi"/>
                 <w:sz w:val="26"/>
                 <w:szCs w:val="26"/>
               </w:rPr>
             </w:pPr>
             <w:r>
               <w:rPr>
-                <w:rFonts w:eastAsiaTheme="minorHAnsi" w:cs="Calibri"/>
+                <w:rFonts w:eastAsiaTheme="minorHAnsi" w:cstheme="minorHAnsi"/>
                 <w:sz w:val="26"/>
                 <w:szCs w:val="26"/>
               </w:rPr>
@@ -7213,7 +7099,7 @@
               <w:spacing w:line="259" w:lineRule="auto"/>
               <w:jc w:val="center"/>
               <w:rPr>
-                <w:rFonts w:eastAsiaTheme="minorHAnsi" w:cs="Calibri"/>
+                <w:rFonts w:eastAsiaTheme="minorHAnsi" w:cstheme="minorHAnsi"/>
                 <w:sz w:val="26"/>
                 <w:szCs w:val="26"/>
                 <w:rtl/>
@@ -7221,8 +7107,10 @@
             </w:pPr>
             <w:r>
               <w:rPr>
-                <w:rFonts w:ascii="Calibri" w:hAnsi="Calibri" w:cs="Calibri"/>
+                <w:rFonts w:cstheme="minorHAnsi"/>
                 <w:color w:val="000000"/>
+                <w:sz w:val="26"/>
+                <w:szCs w:val="26"/>
               </w:rPr>
               <w:t>4.96%</w:t>
             </w:r>
@@ -7239,7 +7127,7 @@
               <w:spacing w:line="259" w:lineRule="auto"/>
               <w:jc w:val="center"/>
               <w:rPr>
-                <w:rFonts w:eastAsiaTheme="minorHAnsi" w:cs="Calibri"/>
+                <w:rFonts w:eastAsiaTheme="minorHAnsi" w:cstheme="minorHAnsi"/>
                 <w:sz w:val="26"/>
                 <w:szCs w:val="26"/>
                 <w:rtl/>
@@ -7247,8 +7135,10 @@
             </w:pPr>
             <w:r>
               <w:rPr>
-                <w:rFonts w:ascii="Calibri" w:hAnsi="Calibri" w:cs="Calibri"/>
+                <w:rFonts w:cstheme="minorHAnsi"/>
                 <w:color w:val="000000"/>
+                <w:sz w:val="26"/>
+                <w:szCs w:val="26"/>
               </w:rPr>
               <w:t>Blues</w:t>
             </w:r>
@@ -7267,7 +7157,7 @@
               <w:spacing w:line="259" w:lineRule="auto"/>
               <w:jc w:val="center"/>
               <w:rPr>
-                <w:rFonts w:eastAsiaTheme="minorHAnsi" w:cs="Calibri"/>
+                <w:rFonts w:eastAsiaTheme="minorHAnsi" w:cstheme="minorHAnsi"/>
                 <w:sz w:val="26"/>
                 <w:szCs w:val="26"/>
                 <w:rtl/>
@@ -7275,8 +7165,10 @@
             </w:pPr>
             <w:r>
               <w:rPr>
-                <w:rFonts w:ascii="Calibri" w:hAnsi="Calibri" w:cs="Calibri"/>
+                <w:rFonts w:cstheme="minorHAnsi"/>
                 <w:color w:val="000000"/>
+                <w:sz w:val="26"/>
+                <w:szCs w:val="26"/>
               </w:rPr>
               <w:t>9.68%</w:t>
             </w:r>
@@ -7293,7 +7185,7 @@
               <w:spacing w:line="259" w:lineRule="auto"/>
               <w:jc w:val="center"/>
               <w:rPr>
-                <w:rFonts w:eastAsiaTheme="minorHAnsi" w:cs="Calibri"/>
+                <w:rFonts w:eastAsiaTheme="minorHAnsi" w:cstheme="minorHAnsi"/>
                 <w:sz w:val="26"/>
                 <w:szCs w:val="26"/>
                 <w:rtl/>
@@ -7301,8 +7193,10 @@
             </w:pPr>
             <w:r>
               <w:rPr>
-                <w:rFonts w:ascii="Calibri" w:hAnsi="Calibri" w:cs="Calibri"/>
+                <w:rFonts w:cstheme="minorHAnsi"/>
                 <w:color w:val="000000"/>
+                <w:sz w:val="26"/>
+                <w:szCs w:val="26"/>
               </w:rPr>
               <w:t>Browns</w:t>
             </w:r>
@@ -7321,7 +7215,7 @@
               <w:spacing w:line="259" w:lineRule="auto"/>
               <w:jc w:val="center"/>
               <w:rPr>
-                <w:rFonts w:eastAsiaTheme="minorHAnsi" w:cs="Calibri"/>
+                <w:rFonts w:eastAsiaTheme="minorHAnsi" w:cstheme="minorHAnsi"/>
                 <w:sz w:val="26"/>
                 <w:szCs w:val="26"/>
                 <w:rtl/>
@@ -7329,8 +7223,10 @@
             </w:pPr>
             <w:r>
               <w:rPr>
-                <w:rFonts w:ascii="Calibri" w:hAnsi="Calibri" w:cs="Calibri"/>
+                <w:rFonts w:cstheme="minorHAnsi"/>
                 <w:color w:val="000000"/>
+                <w:sz w:val="26"/>
+                <w:szCs w:val="26"/>
               </w:rPr>
               <w:t>5.52%</w:t>
             </w:r>
@@ -7347,7 +7243,7 @@
               <w:spacing w:line="259" w:lineRule="auto"/>
               <w:jc w:val="center"/>
               <w:rPr>
-                <w:rFonts w:eastAsiaTheme="minorHAnsi" w:cs="Calibri"/>
+                <w:rFonts w:eastAsiaTheme="minorHAnsi" w:cstheme="minorHAnsi"/>
                 <w:sz w:val="26"/>
                 <w:szCs w:val="26"/>
                 <w:rtl/>
@@ -7355,8 +7251,10 @@
             </w:pPr>
             <w:r>
               <w:rPr>
-                <w:rFonts w:ascii="Calibri" w:hAnsi="Calibri" w:cs="Calibri"/>
+                <w:rFonts w:cstheme="minorHAnsi"/>
                 <w:color w:val="000000"/>
+                <w:sz w:val="26"/>
+                <w:szCs w:val="26"/>
               </w:rPr>
               <w:t>Greens</w:t>
             </w:r>
@@ -7375,7 +7273,7 @@
               <w:spacing w:line="259" w:lineRule="auto"/>
               <w:jc w:val="center"/>
               <w:rPr>
-                <w:rFonts w:eastAsiaTheme="minorHAnsi" w:cs="Calibri"/>
+                <w:rFonts w:eastAsiaTheme="minorHAnsi" w:cstheme="minorHAnsi"/>
                 <w:sz w:val="26"/>
                 <w:szCs w:val="26"/>
                 <w:rtl/>
@@ -7383,8 +7281,10 @@
             </w:pPr>
             <w:r>
               <w:rPr>
-                <w:rFonts w:ascii="Calibri" w:hAnsi="Calibri" w:cs="Calibri"/>
+                <w:rFonts w:cstheme="minorHAnsi"/>
                 <w:color w:val="000000"/>
+                <w:sz w:val="26"/>
+                <w:szCs w:val="26"/>
               </w:rPr>
               <w:t>4.36%</w:t>
             </w:r>
@@ -7401,7 +7301,7 @@
               <w:spacing w:line="259" w:lineRule="auto"/>
               <w:jc w:val="center"/>
               <w:rPr>
-                <w:rFonts w:eastAsiaTheme="minorHAnsi" w:cs="Calibri"/>
+                <w:rFonts w:eastAsiaTheme="minorHAnsi" w:cstheme="minorHAnsi"/>
                 <w:sz w:val="26"/>
                 <w:szCs w:val="26"/>
                 <w:rtl/>
@@ -7409,8 +7309,10 @@
             </w:pPr>
             <w:r>
               <w:rPr>
-                <w:rFonts w:ascii="Calibri" w:hAnsi="Calibri" w:cs="Calibri"/>
+                <w:rFonts w:cstheme="minorHAnsi"/>
                 <w:color w:val="000000"/>
+                <w:sz w:val="26"/>
+                <w:szCs w:val="26"/>
               </w:rPr>
               <w:t>Greys</w:t>
             </w:r>
@@ -7429,7 +7331,7 @@
               <w:spacing w:line="259" w:lineRule="auto"/>
               <w:jc w:val="center"/>
               <w:rPr>
-                <w:rFonts w:eastAsiaTheme="minorHAnsi" w:cs="Calibri"/>
+                <w:rFonts w:eastAsiaTheme="minorHAnsi" w:cstheme="minorHAnsi"/>
                 <w:b/>
                 <w:bCs/>
                 <w:color w:val="93904F"/>
@@ -7441,10 +7343,12 @@
             </w:pPr>
             <w:r>
               <w:rPr>
-                <w:rFonts w:ascii="Calibri" w:hAnsi="Calibri" w:cs="Calibri"/>
+                <w:rFonts w:cstheme="minorHAnsi"/>
                 <w:b/>
                 <w:bCs/>
                 <w:color w:val="93904F"/>
+                <w:sz w:val="26"/>
+                <w:szCs w:val="26"/>
                 <w:u w:val="single"/>
               </w:rPr>
               <w:t>22.12%</w:t>
@@ -7462,7 +7366,7 @@
               <w:spacing w:line="259" w:lineRule="auto"/>
               <w:jc w:val="center"/>
               <w:rPr>
-                <w:rFonts w:eastAsiaTheme="minorHAnsi" w:cs="Calibri"/>
+                <w:rFonts w:eastAsiaTheme="minorHAnsi" w:cstheme="minorHAnsi"/>
                 <w:b/>
                 <w:bCs/>
                 <w:color w:val="93904F"/>
@@ -7474,10 +7378,12 @@
             </w:pPr>
             <w:r>
               <w:rPr>
-                <w:rFonts w:ascii="Calibri" w:hAnsi="Calibri" w:cs="Calibri"/>
+                <w:rFonts w:cstheme="minorHAnsi"/>
                 <w:b/>
                 <w:bCs/>
                 <w:color w:val="93904F"/>
+                <w:sz w:val="26"/>
+                <w:szCs w:val="26"/>
                 <w:u w:val="single"/>
               </w:rPr>
               <w:t>Khakis</w:t>
@@ -7497,7 +7403,7 @@
               <w:spacing w:line="259" w:lineRule="auto"/>
               <w:jc w:val="center"/>
               <w:rPr>
-                <w:rFonts w:eastAsiaTheme="minorHAnsi" w:cs="Calibri"/>
+                <w:rFonts w:eastAsiaTheme="minorHAnsi" w:cstheme="minorHAnsi"/>
                 <w:sz w:val="26"/>
                 <w:szCs w:val="26"/>
                 <w:rtl/>
@@ -7505,8 +7411,10 @@
             </w:pPr>
             <w:r>
               <w:rPr>
-                <w:rFonts w:ascii="Calibri" w:hAnsi="Calibri" w:cs="Calibri"/>
+                <w:rFonts w:cstheme="minorHAnsi"/>
                 <w:color w:val="000000"/>
+                <w:sz w:val="26"/>
+                <w:szCs w:val="26"/>
               </w:rPr>
               <w:t>3.28%</w:t>
             </w:r>
@@ -7523,7 +7431,7 @@
               <w:spacing w:line="259" w:lineRule="auto"/>
               <w:jc w:val="center"/>
               <w:rPr>
-                <w:rFonts w:eastAsiaTheme="minorHAnsi" w:cs="Calibri"/>
+                <w:rFonts w:eastAsiaTheme="minorHAnsi" w:cstheme="minorHAnsi"/>
                 <w:sz w:val="26"/>
                 <w:szCs w:val="26"/>
                 <w:rtl/>
@@ -7531,8 +7439,10 @@
             </w:pPr>
             <w:r>
               <w:rPr>
-                <w:rFonts w:ascii="Calibri" w:hAnsi="Calibri" w:cs="Calibri"/>
+                <w:rFonts w:cstheme="minorHAnsi"/>
                 <w:color w:val="000000"/>
+                <w:sz w:val="26"/>
+                <w:szCs w:val="26"/>
               </w:rPr>
               <w:t>Oranges</w:t>
             </w:r>
@@ -7551,7 +7461,7 @@
               <w:spacing w:line="259" w:lineRule="auto"/>
               <w:jc w:val="center"/>
               <w:rPr>
-                <w:rFonts w:eastAsiaTheme="minorHAnsi" w:cs="Calibri"/>
+                <w:rFonts w:eastAsiaTheme="minorHAnsi" w:cstheme="minorHAnsi"/>
                 <w:sz w:val="26"/>
                 <w:szCs w:val="26"/>
                 <w:rtl/>
@@ -7559,8 +7469,10 @@
             </w:pPr>
             <w:r>
               <w:rPr>
-                <w:rFonts w:ascii="Calibri" w:hAnsi="Calibri" w:cs="Calibri"/>
+                <w:rFonts w:cstheme="minorHAnsi"/>
                 <w:color w:val="000000"/>
+                <w:sz w:val="26"/>
+                <w:szCs w:val="26"/>
               </w:rPr>
               <w:t>2.80%</w:t>
             </w:r>
@@ -7577,7 +7489,7 @@
               <w:spacing w:line="259" w:lineRule="auto"/>
               <w:jc w:val="center"/>
               <w:rPr>
-                <w:rFonts w:eastAsiaTheme="minorHAnsi" w:cs="Calibri"/>
+                <w:rFonts w:eastAsiaTheme="minorHAnsi" w:cstheme="minorHAnsi"/>
                 <w:sz w:val="26"/>
                 <w:szCs w:val="26"/>
                 <w:rtl/>
@@ -7585,8 +7497,10 @@
             </w:pPr>
             <w:r>
               <w:rPr>
-                <w:rFonts w:ascii="Calibri" w:hAnsi="Calibri" w:cs="Calibri"/>
+                <w:rFonts w:cstheme="minorHAnsi"/>
                 <w:color w:val="000000"/>
+                <w:sz w:val="26"/>
+                <w:szCs w:val="26"/>
               </w:rPr>
               <w:t>Pinks</w:t>
             </w:r>
@@ -7605,7 +7519,7 @@
               <w:spacing w:line="259" w:lineRule="auto"/>
               <w:jc w:val="center"/>
               <w:rPr>
-                <w:rFonts w:eastAsiaTheme="minorHAnsi" w:cs="Calibri"/>
+                <w:rFonts w:eastAsiaTheme="minorHAnsi" w:cstheme="minorHAnsi"/>
                 <w:b/>
                 <w:bCs/>
                 <w:color w:val="7030A0"/>
@@ -7617,10 +7531,12 @@
             </w:pPr>
             <w:r>
               <w:rPr>
-                <w:rFonts w:ascii="Calibri" w:hAnsi="Calibri" w:cs="Calibri"/>
+                <w:rFonts w:cstheme="minorHAnsi"/>
                 <w:b/>
                 <w:bCs/>
                 <w:color w:val="7030A0"/>
+                <w:sz w:val="26"/>
+                <w:szCs w:val="26"/>
                 <w:u w:val="single"/>
               </w:rPr>
               <w:t>25.40%</w:t>
@@ -7638,7 +7554,7 @@
               <w:spacing w:line="259" w:lineRule="auto"/>
               <w:jc w:val="center"/>
               <w:rPr>
-                <w:rFonts w:eastAsiaTheme="minorHAnsi" w:cs="Calibri"/>
+                <w:rFonts w:eastAsiaTheme="minorHAnsi" w:cstheme="minorHAnsi"/>
                 <w:b/>
                 <w:bCs/>
                 <w:color w:val="7030A0"/>
@@ -7650,10 +7566,12 @@
             </w:pPr>
             <w:r>
               <w:rPr>
-                <w:rFonts w:ascii="Calibri" w:hAnsi="Calibri" w:cs="Calibri"/>
+                <w:rFonts w:cstheme="minorHAnsi"/>
                 <w:b/>
                 <w:bCs/>
                 <w:color w:val="7030A0"/>
+                <w:sz w:val="26"/>
+                <w:szCs w:val="26"/>
                 <w:u w:val="single"/>
               </w:rPr>
               <w:t>Purples</w:t>
@@ -7673,7 +7591,7 @@
               <w:spacing w:line="259" w:lineRule="auto"/>
               <w:jc w:val="center"/>
               <w:rPr>
-                <w:rFonts w:eastAsiaTheme="minorHAnsi" w:cs="Calibri"/>
+                <w:rFonts w:eastAsiaTheme="minorHAnsi" w:cstheme="minorHAnsi"/>
                 <w:sz w:val="26"/>
                 <w:szCs w:val="26"/>
                 <w:rtl/>
@@ -7681,8 +7599,10 @@
             </w:pPr>
             <w:r>
               <w:rPr>
-                <w:rFonts w:ascii="Calibri" w:hAnsi="Calibri" w:cs="Calibri"/>
+                <w:rFonts w:cstheme="minorHAnsi"/>
                 <w:color w:val="000000"/>
+                <w:sz w:val="26"/>
+                <w:szCs w:val="26"/>
               </w:rPr>
               <w:t>5.08%</w:t>
             </w:r>
@@ -7699,7 +7619,7 @@
               <w:spacing w:line="259" w:lineRule="auto"/>
               <w:jc w:val="center"/>
               <w:rPr>
-                <w:rFonts w:eastAsiaTheme="minorHAnsi" w:cs="Calibri"/>
+                <w:rFonts w:eastAsiaTheme="minorHAnsi" w:cstheme="minorHAnsi"/>
                 <w:sz w:val="26"/>
                 <w:szCs w:val="26"/>
                 <w:rtl/>
@@ -7707,8 +7627,10 @@
             </w:pPr>
             <w:r>
               <w:rPr>
-                <w:rFonts w:ascii="Calibri" w:hAnsi="Calibri" w:cs="Calibri"/>
+                <w:rFonts w:cstheme="minorHAnsi"/>
                 <w:color w:val="000000"/>
+                <w:sz w:val="26"/>
+                <w:szCs w:val="26"/>
               </w:rPr>
               <w:t>Reds</w:t>
             </w:r>
@@ -7727,7 +7649,7 @@
               <w:spacing w:line="259" w:lineRule="auto"/>
               <w:jc w:val="center"/>
               <w:rPr>
-                <w:rFonts w:eastAsiaTheme="minorHAnsi" w:cs="Calibri"/>
+                <w:rFonts w:eastAsiaTheme="minorHAnsi" w:cstheme="minorHAnsi"/>
                 <w:sz w:val="26"/>
                 <w:szCs w:val="26"/>
                 <w:rtl/>
@@ -7735,8 +7657,10 @@
             </w:pPr>
             <w:r>
               <w:rPr>
-                <w:rFonts w:ascii="Calibri" w:hAnsi="Calibri" w:cs="Calibri"/>
+                <w:rFonts w:cstheme="minorHAnsi"/>
                 <w:color w:val="000000"/>
+                <w:sz w:val="26"/>
+                <w:szCs w:val="26"/>
               </w:rPr>
               <w:t>4.76%</w:t>
             </w:r>
@@ -7753,7 +7677,7 @@
               <w:spacing w:line="259" w:lineRule="auto"/>
               <w:jc w:val="center"/>
               <w:rPr>
-                <w:rFonts w:eastAsiaTheme="minorHAnsi" w:cs="Calibri"/>
+                <w:rFonts w:eastAsiaTheme="minorHAnsi" w:cstheme="minorHAnsi"/>
                 <w:sz w:val="26"/>
                 <w:szCs w:val="26"/>
                 <w:rtl/>
@@ -7761,8 +7685,10 @@
             </w:pPr>
             <w:r>
               <w:rPr>
-                <w:rFonts w:ascii="Calibri" w:hAnsi="Calibri" w:cs="Calibri"/>
+                <w:rFonts w:cstheme="minorHAnsi"/>
                 <w:color w:val="000000"/>
+                <w:sz w:val="26"/>
+                <w:szCs w:val="26"/>
               </w:rPr>
               <w:t>Turquoises</w:t>
             </w:r>
@@ -7781,7 +7707,7 @@
               <w:spacing w:line="259" w:lineRule="auto"/>
               <w:jc w:val="center"/>
               <w:rPr>
-                <w:rFonts w:eastAsiaTheme="minorHAnsi" w:cs="Calibri"/>
+                <w:rFonts w:eastAsiaTheme="minorHAnsi" w:cstheme="minorHAnsi"/>
                 <w:sz w:val="26"/>
                 <w:szCs w:val="26"/>
                 <w:rtl/>
@@ -7789,8 +7715,10 @@
             </w:pPr>
             <w:r>
               <w:rPr>
-                <w:rFonts w:ascii="Calibri" w:hAnsi="Calibri" w:cs="Calibri"/>
+                <w:rFonts w:cstheme="minorHAnsi"/>
                 <w:color w:val="000000"/>
+                <w:sz w:val="26"/>
+                <w:szCs w:val="26"/>
               </w:rPr>
               <w:t>3.04%</w:t>
             </w:r>
@@ -7807,7 +7735,7 @@
               <w:spacing w:line="259" w:lineRule="auto"/>
               <w:jc w:val="center"/>
               <w:rPr>
-                <w:rFonts w:eastAsiaTheme="minorHAnsi" w:cs="Calibri"/>
+                <w:rFonts w:eastAsiaTheme="minorHAnsi" w:cstheme="minorHAnsi"/>
                 <w:sz w:val="26"/>
                 <w:szCs w:val="26"/>
                 <w:rtl/>
@@ -7815,8 +7743,10 @@
             </w:pPr>
             <w:r>
               <w:rPr>
-                <w:rFonts w:ascii="Calibri" w:hAnsi="Calibri" w:cs="Calibri"/>
+                <w:rFonts w:cstheme="minorHAnsi"/>
                 <w:color w:val="000000"/>
+                <w:sz w:val="26"/>
+                <w:szCs w:val="26"/>
               </w:rPr>
               <w:t>Violets</w:t>
             </w:r>
@@ -7835,7 +7765,7 @@
               <w:spacing w:line="259" w:lineRule="auto"/>
               <w:jc w:val="center"/>
               <w:rPr>
-                <w:rFonts w:eastAsiaTheme="minorHAnsi" w:cs="Calibri"/>
+                <w:rFonts w:eastAsiaTheme="minorHAnsi" w:cstheme="minorHAnsi"/>
                 <w:sz w:val="26"/>
                 <w:szCs w:val="26"/>
                 <w:rtl/>
@@ -7843,8 +7773,10 @@
             </w:pPr>
             <w:r>
               <w:rPr>
-                <w:rFonts w:ascii="Calibri" w:hAnsi="Calibri" w:cs="Calibri"/>
+                <w:rFonts w:cstheme="minorHAnsi"/>
                 <w:color w:val="000000"/>
+                <w:sz w:val="26"/>
+                <w:szCs w:val="26"/>
               </w:rPr>
               <w:t>4.80%</w:t>
             </w:r>
@@ -7861,7 +7793,7 @@
               <w:spacing w:line="259" w:lineRule="auto"/>
               <w:jc w:val="center"/>
               <w:rPr>
-                <w:rFonts w:eastAsiaTheme="minorHAnsi" w:cs="Calibri"/>
+                <w:rFonts w:eastAsiaTheme="minorHAnsi" w:cstheme="minorHAnsi"/>
                 <w:sz w:val="26"/>
                 <w:szCs w:val="26"/>
                 <w:rtl/>
@@ -7869,8 +7801,10 @@
             </w:pPr>
             <w:r>
               <w:rPr>
-                <w:rFonts w:ascii="Calibri" w:hAnsi="Calibri" w:cs="Calibri"/>
+                <w:rFonts w:cstheme="minorHAnsi"/>
                 <w:color w:val="000000"/>
+                <w:sz w:val="26"/>
+                <w:szCs w:val="26"/>
               </w:rPr>
               <w:t>Whites</w:t>
             </w:r>
@@ -7889,7 +7823,7 @@
               <w:spacing w:line="259" w:lineRule="auto"/>
               <w:jc w:val="center"/>
               <w:rPr>
-                <w:rFonts w:eastAsiaTheme="minorHAnsi" w:cs="Calibri"/>
+                <w:rFonts w:eastAsiaTheme="minorHAnsi" w:cstheme="minorHAnsi"/>
                 <w:sz w:val="26"/>
                 <w:szCs w:val="26"/>
                 <w:rtl/>
@@ -7897,8 +7831,10 @@
             </w:pPr>
             <w:r>
               <w:rPr>
-                <w:rFonts w:ascii="Calibri" w:hAnsi="Calibri" w:cs="Calibri"/>
+                <w:rFonts w:cstheme="minorHAnsi"/>
                 <w:color w:val="000000"/>
+                <w:sz w:val="26"/>
+                <w:szCs w:val="26"/>
               </w:rPr>
               <w:t>4.20%</w:t>
             </w:r>
@@ -7915,7 +7851,7 @@
               <w:spacing w:line="259" w:lineRule="auto"/>
               <w:jc w:val="center"/>
               <w:rPr>
-                <w:rFonts w:eastAsiaTheme="minorHAnsi" w:cs="Calibri"/>
+                <w:rFonts w:eastAsiaTheme="minorHAnsi" w:cstheme="minorHAnsi"/>
                 <w:sz w:val="26"/>
                 <w:szCs w:val="26"/>
                 <w:rtl/>
@@ -7923,8 +7859,10 @@
             </w:pPr>
             <w:r>
               <w:rPr>
-                <w:rFonts w:ascii="Calibri" w:hAnsi="Calibri" w:cs="Calibri"/>
+                <w:rFonts w:cstheme="minorHAnsi"/>
                 <w:color w:val="000000"/>
+                <w:sz w:val="26"/>
+                <w:szCs w:val="26"/>
               </w:rPr>
               <w:t>Yellows</w:t>
             </w:r>
@@ -7943,40 +7881,28 @@
           <w:rtl/>
         </w:rPr>
       </w:pPr>
+      <w:r>
+        <w:rPr>
+          <w:rFonts w:eastAsiaTheme="minorHAnsi" w:cs="Calibri"/>
+          <w:sz w:val="26"/>
+          <w:szCs w:val="26"/>
+          <w:rtl/>
+        </w:rPr>
+        <w:br w:type="page"/>
+      </w:r>
+      <w:r>
+        <w:rPr>
+          <w:rFonts w:eastAsiaTheme="minorHAnsi" w:cs="Calibri" w:hint="cs"/>
+          <w:sz w:val="26"/>
+          <w:szCs w:val="26"/>
+          <w:rtl/>
+        </w:rPr>
+        <w:lastRenderedPageBreak/>
+        <w:t>חלוקת קולות המצביעים כפי שחזה המסווג:</w:t>
+      </w:r>
     </w:p>
     <w:p>
       <w:pPr>
-        <w:bidi/>
-        <w:spacing w:line="259" w:lineRule="auto"/>
-        <w:rPr>
-          <w:rFonts w:eastAsiaTheme="minorHAnsi" w:cs="Calibri"/>
-          <w:sz w:val="26"/>
-          <w:szCs w:val="26"/>
-          <w:rtl/>
-        </w:rPr>
-      </w:pPr>
-      <w:r>
-        <w:rPr>
-          <w:rFonts w:eastAsiaTheme="minorHAnsi" w:cs="Calibri"/>
-          <w:sz w:val="26"/>
-          <w:szCs w:val="26"/>
-          <w:rtl/>
-        </w:rPr>
-        <w:br w:type="page"/>
-      </w:r>
-      <w:r>
-        <w:rPr>
-          <w:rFonts w:eastAsiaTheme="minorHAnsi" w:cs="Calibri" w:hint="cs"/>
-          <w:sz w:val="26"/>
-          <w:szCs w:val="26"/>
-          <w:rtl/>
-        </w:rPr>
-        <w:lastRenderedPageBreak/>
-        <w:t>חלוקת קולות המצביעים כפי שחזה המסווג:</w:t>
-      </w:r>
-    </w:p>
-    <w:p>
-      <w:pPr>
         <w:spacing w:line="259" w:lineRule="auto"/>
         <w:jc w:val="center"/>
         <w:rPr>
@@ -7994,9 +7920,9 @@
           <w:szCs w:val="26"/>
         </w:rPr>
         <w:drawing>
-          <wp:inline distT="0" distB="0" distL="0" distR="0" wp14:anchorId="44D53754" wp14:editId="674E5669">
-            <wp:extent cx="5465836" cy="3200400"/>
-            <wp:effectExtent l="0" t="0" r="1905" b="0"/>
+          <wp:inline distT="0" distB="0" distL="0" distR="0" wp14:anchorId="44D53754" wp14:editId="4C406187">
+            <wp:extent cx="5532120" cy="3239211"/>
+            <wp:effectExtent l="0" t="0" r="0" b="0"/>
             <wp:docPr id="30" name="Picture 30"/>
             <wp:cNvGraphicFramePr>
               <a:graphicFrameLocks xmlns:a="http://schemas.openxmlformats.org/drawingml/2006/main" noChangeAspect="1"/>
@@ -8017,7 +7943,7 @@
                   <pic:spPr>
                     <a:xfrm>
                       <a:off x="0" y="0"/>
-                      <a:ext cx="5465836" cy="3200400"/>
+                      <a:ext cx="5532120" cy="3239211"/>
                     </a:xfrm>
                     <a:prstGeom prst="rect">
                       <a:avLst/>
@@ -8055,6 +7981,7 @@
       <w:pPr>
         <w:bidi/>
         <w:spacing w:line="259" w:lineRule="auto"/>
+        <w:jc w:val="center"/>
         <w:rPr>
           <w:rFonts w:eastAsiaTheme="minorHAnsi" w:cs="Calibri"/>
           <w:sz w:val="26"/>
@@ -8071,9 +7998,9 @@
           <w:rtl/>
         </w:rPr>
         <w:drawing>
-          <wp:inline distT="0" distB="0" distL="0" distR="0" wp14:anchorId="76863C32" wp14:editId="753EF26C">
-            <wp:extent cx="5528917" cy="3200400"/>
-            <wp:effectExtent l="0" t="0" r="0" b="0"/>
+          <wp:inline distT="0" distB="0" distL="0" distR="0" wp14:anchorId="76863C32" wp14:editId="0D4AE137">
+            <wp:extent cx="5617021" cy="3200049"/>
+            <wp:effectExtent l="0" t="0" r="3175" b="635"/>
             <wp:docPr id="35" name="Picture 35"/>
             <wp:cNvGraphicFramePr>
               <a:graphicFrameLocks xmlns:a="http://schemas.openxmlformats.org/drawingml/2006/main" noChangeAspect="1"/>
@@ -8094,7 +8021,7 @@
                   <pic:spPr>
                     <a:xfrm>
                       <a:off x="0" y="0"/>
-                      <a:ext cx="5528917" cy="3200400"/>
+                      <a:ext cx="5638994" cy="3212567"/>
                     </a:xfrm>
                     <a:prstGeom prst="rect">
                       <a:avLst/>
@@ -8463,24 +8390,6 @@
     </w:p>
     <w:p>
       <w:pPr>
-        <w:spacing w:line="259" w:lineRule="auto"/>
-        <w:rPr>
-          <w:rFonts w:eastAsiaTheme="minorHAnsi" w:cs="Calibri"/>
-          <w:sz w:val="12"/>
-          <w:szCs w:val="12"/>
-        </w:rPr>
-      </w:pPr>
-      <w:r>
-        <w:rPr>
-          <w:rFonts w:eastAsiaTheme="minorHAnsi" w:cs="Calibri"/>
-          <w:sz w:val="12"/>
-          <w:szCs w:val="12"/>
-        </w:rPr>
-        <w:br w:type="page"/>
-      </w:r>
-    </w:p>
-    <w:p>
-      <w:pPr>
         <w:pStyle w:val="ListParagraph"/>
         <w:numPr>
           <w:ilvl w:val="0"/>
@@ -8499,7 +8408,6 @@
           <w:sz w:val="26"/>
           <w:szCs w:val="26"/>
         </w:rPr>
-        <w:lastRenderedPageBreak/>
         <w:t xml:space="preserve">Greys: </w:t>
       </w:r>
       <w:r>
@@ -8562,6 +8470,7 @@
           <w:sz w:val="26"/>
           <w:szCs w:val="26"/>
         </w:rPr>
+        <w:lastRenderedPageBreak/>
         <w:t xml:space="preserve">Turquoises: </w:t>
       </w:r>
       <w:r>
@@ -8668,36 +8577,15 @@
     </w:p>
     <w:p>
       <w:pPr>
+        <w:pStyle w:val="ListParagraph"/>
         <w:bidi/>
         <w:spacing w:line="259" w:lineRule="auto"/>
         <w:rPr>
-          <w:rFonts w:eastAsiaTheme="minorHAnsi" w:cs="Calibri-Bold"/>
-          <w:color w:val="4472C5"/>
-          <w:sz w:val="40"/>
-          <w:szCs w:val="40"/>
-          <w:u w:val="single"/>
-        </w:rPr>
-      </w:pPr>
-    </w:p>
-    <w:p>
-      <w:pPr>
-        <w:spacing w:line="259" w:lineRule="auto"/>
-        <w:rPr>
           <w:rFonts w:eastAsiaTheme="minorHAnsi" w:cs="Calibri"/>
           <w:sz w:val="26"/>
           <w:szCs w:val="26"/>
-          <w:rtl/>
-        </w:rPr>
-      </w:pPr>
-      <w:r>
-        <w:rPr>
-          <w:rFonts w:eastAsiaTheme="minorHAnsi" w:cs="Calibri"/>
-          <w:sz w:val="26"/>
-          <w:szCs w:val="26"/>
-          <w:rtl/>
-        </w:rPr>
-        <w:br w:type="page"/>
-      </w:r>
+        </w:rPr>
+      </w:pPr>
     </w:p>
     <w:p>
       <w:pPr>
@@ -8721,7 +8609,6 @@
           <w:szCs w:val="26"/>
           <w:rtl/>
         </w:rPr>
-        <w:lastRenderedPageBreak/>
         <w:t xml:space="preserve">להלן </w:t>
       </w:r>
       <w:r>
@@ -8756,9 +8643,11 @@
         <w:bidi/>
         <w:spacing w:line="259" w:lineRule="auto"/>
         <w:rPr>
-          <w:rFonts w:eastAsiaTheme="minorHAnsi" w:cs="Calibri"/>
-          <w:sz w:val="26"/>
-          <w:szCs w:val="26"/>
+          <w:rFonts w:eastAsiaTheme="minorHAnsi" w:cs="Calibri-Bold"/>
+          <w:color w:val="4472C5"/>
+          <w:sz w:val="40"/>
+          <w:szCs w:val="40"/>
+          <w:u w:val="single"/>
           <w:rtl/>
         </w:rPr>
       </w:pPr>
@@ -8861,496 +8750,6 @@
         </w:rPr>
         <w:br/>
       </w:r>
-      <w:r>
-        <w:rPr>
-          <w:rFonts w:eastAsiaTheme="minorHAnsi" w:cs="Calibri" w:hint="cs"/>
-          <w:sz w:val="26"/>
-          <w:szCs w:val="26"/>
-          <w:rtl/>
-        </w:rPr>
-        <w:t xml:space="preserve">על מנת להבין איך המסווג מתמודד עם סיווג כל צבע פעלנו בשיטת </w:t>
-      </w:r>
-      <w:r>
-        <w:rPr>
-          <w:rFonts w:eastAsiaTheme="minorHAnsi" w:cs="Calibri"/>
-          <w:sz w:val="26"/>
-          <w:szCs w:val="26"/>
-        </w:rPr>
-        <w:t>one vs. all</w:t>
-      </w:r>
-      <w:r>
-        <w:rPr>
-          <w:rFonts w:eastAsiaTheme="minorHAnsi" w:cs="Calibri" w:hint="cs"/>
-          <w:sz w:val="26"/>
-          <w:szCs w:val="26"/>
-          <w:rtl/>
-        </w:rPr>
-        <w:t xml:space="preserve"> הגענו למסקנות הבאות:</w:t>
-      </w:r>
-      <w:r>
-        <w:rPr>
-          <w:rFonts w:eastAsiaTheme="minorHAnsi" w:cs="Calibri"/>
-          <w:sz w:val="26"/>
-          <w:szCs w:val="26"/>
-          <w:rtl/>
-        </w:rPr>
-        <w:br/>
-      </w:r>
-      <w:r>
-        <w:rPr>
-          <w:rFonts w:eastAsiaTheme="minorHAnsi" w:cs="Calibri" w:hint="cs"/>
-          <w:sz w:val="26"/>
-          <w:szCs w:val="26"/>
-          <w:rtl/>
-        </w:rPr>
-        <w:t xml:space="preserve">דיוק המסווג </w:t>
-      </w:r>
-      <w:r>
-        <w:rPr>
-          <w:rFonts w:eastAsiaTheme="minorHAnsi" w:cs="Calibri" w:hint="cs"/>
-          <w:b/>
-          <w:bCs/>
-          <w:sz w:val="26"/>
-          <w:szCs w:val="26"/>
-          <w:rtl/>
-        </w:rPr>
-        <w:t>בממוצע</w:t>
-      </w:r>
-      <w:r>
-        <w:rPr>
-          <w:rFonts w:eastAsiaTheme="minorHAnsi" w:cs="Calibri" w:hint="cs"/>
-          <w:sz w:val="26"/>
-          <w:szCs w:val="26"/>
-          <w:rtl/>
-        </w:rPr>
-        <w:t xml:space="preserve"> עבור צבע יחיד (סיווג בינארי) הינו 98.8% והשגיאה הינה 1.2% על פי מדדים אלו הצלחנו להבין את הצבעים בהם המסווג מתבלבל ואת הצבעים בהם הוא </w:t>
-      </w:r>
-      <w:r>
-        <w:rPr>
-          <w:rFonts w:eastAsiaTheme="minorHAnsi" w:cs="Calibri" w:hint="cs"/>
-          <w:sz w:val="26"/>
-          <w:szCs w:val="26"/>
-          <w:rtl/>
-        </w:rPr>
-        <w:t>השגיאה</w:t>
-      </w:r>
-      <w:r>
-        <w:rPr>
-          <w:rFonts w:eastAsiaTheme="minorHAnsi" w:cs="Calibri" w:hint="cs"/>
-          <w:sz w:val="26"/>
-          <w:szCs w:val="26"/>
-          <w:rtl/>
-        </w:rPr>
-        <w:t xml:space="preserve"> שלו קטנה:</w:t>
-      </w:r>
-      <w:r>
-        <w:rPr>
-          <w:rFonts w:eastAsiaTheme="minorHAnsi" w:cs="Calibri"/>
-          <w:sz w:val="26"/>
-          <w:szCs w:val="26"/>
-          <w:rtl/>
-        </w:rPr>
-        <w:br/>
-      </w:r>
-      <w:r>
-        <w:rPr>
-          <w:rFonts w:eastAsiaTheme="minorHAnsi" w:cs="Calibri"/>
-          <w:noProof/>
-          <w:sz w:val="26"/>
-          <w:szCs w:val="26"/>
-          <w:rtl/>
-        </w:rPr>
-        <w:drawing>
-          <wp:inline distT="0" distB="0" distL="0" distR="0" wp14:anchorId="51CE035B" wp14:editId="1748CCB4">
-            <wp:extent cx="2316480" cy="1737360"/>
-            <wp:effectExtent l="0" t="0" r="7620" b="0"/>
-            <wp:docPr id="194" name="Picture 194"/>
-            <wp:cNvGraphicFramePr>
-              <a:graphicFrameLocks xmlns:a="http://schemas.openxmlformats.org/drawingml/2006/main" noChangeAspect="1"/>
-            </wp:cNvGraphicFramePr>
-            <a:graphic xmlns:a="http://schemas.openxmlformats.org/drawingml/2006/main">
-              <a:graphicData uri="http://schemas.openxmlformats.org/drawingml/2006/picture">
-                <pic:pic xmlns:pic="http://schemas.openxmlformats.org/drawingml/2006/picture">
-                  <pic:nvPicPr>
-                    <pic:cNvPr id="1" name=""/>
-                    <pic:cNvPicPr/>
-                  </pic:nvPicPr>
-                  <pic:blipFill>
-                    <a:blip r:embed="rId11"/>
-                    <a:stretch>
-                      <a:fillRect/>
-                    </a:stretch>
-                  </pic:blipFill>
-                  <pic:spPr>
-                    <a:xfrm>
-                      <a:off x="0" y="0"/>
-                      <a:ext cx="2316480" cy="1737360"/>
-                    </a:xfrm>
-                    <a:prstGeom prst="rect">
-                      <a:avLst/>
-                    </a:prstGeom>
-                  </pic:spPr>
-                </pic:pic>
-              </a:graphicData>
-            </a:graphic>
-          </wp:inline>
-        </w:drawing>
-      </w:r>
-      <w:r>
-        <w:rPr>
-          <w:rFonts w:eastAsiaTheme="minorHAnsi" w:cs="Calibri"/>
-          <w:sz w:val="26"/>
-          <w:szCs w:val="26"/>
-          <w:rtl/>
-        </w:rPr>
-        <w:br/>
-      </w:r>
-      <w:r>
-        <w:rPr>
-          <w:rFonts w:eastAsiaTheme="minorHAnsi" w:cs="Calibri" w:hint="cs"/>
-          <w:sz w:val="26"/>
-          <w:szCs w:val="26"/>
-          <w:rtl/>
-        </w:rPr>
-        <w:t>שגיאת המסווג בצבע הכחול קטנה מהממוצע.</w:t>
-      </w:r>
-      <w:r>
-        <w:rPr>
-          <w:rFonts w:eastAsiaTheme="minorHAnsi" w:cs="Calibri"/>
-          <w:sz w:val="26"/>
-          <w:szCs w:val="26"/>
-          <w:rtl/>
-        </w:rPr>
-        <w:br/>
-      </w:r>
-      <w:r>
-        <w:rPr>
-          <w:rFonts w:eastAsiaTheme="minorHAnsi" w:cs="Calibri"/>
-          <w:noProof/>
-          <w:sz w:val="26"/>
-          <w:szCs w:val="26"/>
-        </w:rPr>
-        <w:lastRenderedPageBreak/>
-        <w:drawing>
-          <wp:inline distT="0" distB="0" distL="0" distR="0" wp14:anchorId="4406A59A" wp14:editId="25E9754F">
-            <wp:extent cx="2316480" cy="1737360"/>
-            <wp:effectExtent l="0" t="0" r="7620" b="0"/>
-            <wp:docPr id="42" name="Picture 42"/>
-            <wp:cNvGraphicFramePr>
-              <a:graphicFrameLocks xmlns:a="http://schemas.openxmlformats.org/drawingml/2006/main" noChangeAspect="1"/>
-            </wp:cNvGraphicFramePr>
-            <a:graphic xmlns:a="http://schemas.openxmlformats.org/drawingml/2006/main">
-              <a:graphicData uri="http://schemas.openxmlformats.org/drawingml/2006/picture">
-                <pic:pic xmlns:pic="http://schemas.openxmlformats.org/drawingml/2006/picture">
-                  <pic:nvPicPr>
-                    <pic:cNvPr id="1" name=""/>
-                    <pic:cNvPicPr/>
-                  </pic:nvPicPr>
-                  <pic:blipFill>
-                    <a:blip r:embed="rId12"/>
-                    <a:stretch>
-                      <a:fillRect/>
-                    </a:stretch>
-                  </pic:blipFill>
-                  <pic:spPr>
-                    <a:xfrm>
-                      <a:off x="0" y="0"/>
-                      <a:ext cx="2316480" cy="1737360"/>
-                    </a:xfrm>
-                    <a:prstGeom prst="rect">
-                      <a:avLst/>
-                    </a:prstGeom>
-                  </pic:spPr>
-                </pic:pic>
-              </a:graphicData>
-            </a:graphic>
-          </wp:inline>
-        </w:drawing>
-      </w:r>
-      <w:r>
-        <w:rPr>
-          <w:rFonts w:eastAsiaTheme="minorHAnsi" w:cs="Calibri"/>
-          <w:sz w:val="26"/>
-          <w:szCs w:val="26"/>
-        </w:rPr>
-        <w:t xml:space="preserve"> </w:t>
-      </w:r>
-      <w:r>
-        <w:rPr>
-          <w:rFonts w:eastAsiaTheme="minorHAnsi" w:cs="Calibri"/>
-          <w:sz w:val="26"/>
-          <w:szCs w:val="26"/>
-          <w:rtl/>
-        </w:rPr>
-        <w:br/>
-      </w:r>
-      <w:r>
-        <w:rPr>
-          <w:rFonts w:eastAsiaTheme="minorHAnsi" w:cs="Calibri" w:hint="cs"/>
-          <w:sz w:val="26"/>
-          <w:szCs w:val="26"/>
-          <w:rtl/>
-        </w:rPr>
-        <w:t>שגיאת המסווג בצבע החום לעומת צבעים אחרים גבוהה יותר.</w:t>
-      </w:r>
-    </w:p>
-    <w:p>
-      <w:pPr>
-        <w:pStyle w:val="ListParagraph"/>
-        <w:bidi/>
-        <w:spacing w:line="259" w:lineRule="auto"/>
-        <w:rPr>
-          <w:rFonts w:eastAsiaTheme="minorHAnsi" w:cs="Calibri"/>
-          <w:sz w:val="26"/>
-          <w:szCs w:val="26"/>
-          <w:rtl/>
-        </w:rPr>
-      </w:pPr>
-      <w:r>
-        <w:rPr>
-          <w:rFonts w:eastAsiaTheme="minorHAnsi" w:cs="Calibri"/>
-          <w:noProof/>
-          <w:sz w:val="26"/>
-          <w:szCs w:val="26"/>
-          <w:rtl/>
-        </w:rPr>
-        <w:drawing>
-          <wp:inline distT="0" distB="0" distL="0" distR="0" wp14:anchorId="7A791DCD" wp14:editId="2507294A">
-            <wp:extent cx="2316480" cy="1737360"/>
-            <wp:effectExtent l="0" t="0" r="7620" b="0"/>
-            <wp:docPr id="45" name="Picture 45"/>
-            <wp:cNvGraphicFramePr>
-              <a:graphicFrameLocks xmlns:a="http://schemas.openxmlformats.org/drawingml/2006/main" noChangeAspect="1"/>
-            </wp:cNvGraphicFramePr>
-            <a:graphic xmlns:a="http://schemas.openxmlformats.org/drawingml/2006/main">
-              <a:graphicData uri="http://schemas.openxmlformats.org/drawingml/2006/picture">
-                <pic:pic xmlns:pic="http://schemas.openxmlformats.org/drawingml/2006/picture">
-                  <pic:nvPicPr>
-                    <pic:cNvPr id="1" name=""/>
-                    <pic:cNvPicPr/>
-                  </pic:nvPicPr>
-                  <pic:blipFill>
-                    <a:blip r:embed="rId13"/>
-                    <a:stretch>
-                      <a:fillRect/>
-                    </a:stretch>
-                  </pic:blipFill>
-                  <pic:spPr>
-                    <a:xfrm>
-                      <a:off x="0" y="0"/>
-                      <a:ext cx="2316480" cy="1737360"/>
-                    </a:xfrm>
-                    <a:prstGeom prst="rect">
-                      <a:avLst/>
-                    </a:prstGeom>
-                  </pic:spPr>
-                </pic:pic>
-              </a:graphicData>
-            </a:graphic>
-          </wp:inline>
-        </w:drawing>
-      </w:r>
-    </w:p>
-    <w:p>
-      <w:pPr>
-        <w:pStyle w:val="ListParagraph"/>
-        <w:bidi/>
-        <w:spacing w:line="259" w:lineRule="auto"/>
-        <w:rPr>
-          <w:rFonts w:eastAsiaTheme="minorHAnsi" w:cs="Calibri"/>
-          <w:sz w:val="26"/>
-          <w:szCs w:val="26"/>
-          <w:rtl/>
-        </w:rPr>
-      </w:pPr>
-      <w:r>
-        <w:rPr>
-          <w:rFonts w:eastAsiaTheme="minorHAnsi" w:cs="Calibri" w:hint="cs"/>
-          <w:sz w:val="26"/>
-          <w:szCs w:val="26"/>
-          <w:rtl/>
-        </w:rPr>
-        <w:t>שגיאת המסווג בצבע הירוק נמוכה מהממוצע.</w:t>
-      </w:r>
-    </w:p>
-    <w:p>
-      <w:pPr>
-        <w:pStyle w:val="ListParagraph"/>
-        <w:bidi/>
-        <w:spacing w:line="259" w:lineRule="auto"/>
-        <w:rPr>
-          <w:rFonts w:eastAsiaTheme="minorHAnsi" w:cs="Calibri"/>
-          <w:sz w:val="26"/>
-          <w:szCs w:val="26"/>
-          <w:rtl/>
-        </w:rPr>
-      </w:pPr>
-    </w:p>
-    <w:p>
-      <w:pPr>
-        <w:pStyle w:val="ListParagraph"/>
-        <w:bidi/>
-        <w:spacing w:line="259" w:lineRule="auto"/>
-        <w:rPr>
-          <w:rFonts w:eastAsiaTheme="minorHAnsi" w:cs="Calibri"/>
-          <w:sz w:val="26"/>
-          <w:szCs w:val="26"/>
-        </w:rPr>
-      </w:pPr>
-      <w:r>
-        <w:rPr>
-          <w:rFonts w:eastAsiaTheme="minorHAnsi" w:cs="Calibri"/>
-          <w:noProof/>
-          <w:sz w:val="26"/>
-          <w:szCs w:val="26"/>
-          <w:rtl/>
-        </w:rPr>
-        <w:drawing>
-          <wp:inline distT="0" distB="0" distL="0" distR="0" wp14:anchorId="7525F2F6" wp14:editId="396B94C1">
-            <wp:extent cx="2316480" cy="1737360"/>
-            <wp:effectExtent l="0" t="0" r="7620" b="0"/>
-            <wp:docPr id="43" name="Picture 43"/>
-            <wp:cNvGraphicFramePr>
-              <a:graphicFrameLocks xmlns:a="http://schemas.openxmlformats.org/drawingml/2006/main" noChangeAspect="1"/>
-            </wp:cNvGraphicFramePr>
-            <a:graphic xmlns:a="http://schemas.openxmlformats.org/drawingml/2006/main">
-              <a:graphicData uri="http://schemas.openxmlformats.org/drawingml/2006/picture">
-                <pic:pic xmlns:pic="http://schemas.openxmlformats.org/drawingml/2006/picture">
-                  <pic:nvPicPr>
-                    <pic:cNvPr id="1" name=""/>
-                    <pic:cNvPicPr/>
-                  </pic:nvPicPr>
-                  <pic:blipFill>
-                    <a:blip r:embed="rId14"/>
-                    <a:stretch>
-                      <a:fillRect/>
-                    </a:stretch>
-                  </pic:blipFill>
-                  <pic:spPr>
-                    <a:xfrm>
-                      <a:off x="0" y="0"/>
-                      <a:ext cx="2316480" cy="1737360"/>
-                    </a:xfrm>
-                    <a:prstGeom prst="rect">
-                      <a:avLst/>
-                    </a:prstGeom>
-                  </pic:spPr>
-                </pic:pic>
-              </a:graphicData>
-            </a:graphic>
-          </wp:inline>
-        </w:drawing>
-      </w:r>
-    </w:p>
-    <w:p>
-      <w:pPr>
-        <w:pStyle w:val="ListParagraph"/>
-        <w:bidi/>
-        <w:spacing w:line="259" w:lineRule="auto"/>
-        <w:rPr>
-          <w:rFonts w:eastAsiaTheme="minorHAnsi" w:cs="Calibri"/>
-          <w:sz w:val="26"/>
-          <w:szCs w:val="26"/>
-          <w:rtl/>
-        </w:rPr>
-      </w:pPr>
-      <w:r>
-        <w:rPr>
-          <w:rFonts w:eastAsiaTheme="minorHAnsi" w:cs="Calibri" w:hint="cs"/>
-          <w:sz w:val="26"/>
-          <w:szCs w:val="26"/>
-          <w:rtl/>
-        </w:rPr>
-        <w:t>המסווג נוטה לסווג צבעים שאינם חאקי לצבע החאקי</w:t>
-      </w:r>
-      <w:r>
-        <w:rPr>
-          <w:rFonts w:eastAsiaTheme="minorHAnsi" w:cs="Calibri" w:hint="cs"/>
-          <w:sz w:val="26"/>
-          <w:szCs w:val="26"/>
-          <w:rtl/>
-        </w:rPr>
-        <w:t>.</w:t>
-      </w:r>
-      <w:r>
-        <w:rPr>
-          <w:rFonts w:eastAsiaTheme="minorHAnsi" w:cs="Calibri"/>
-          <w:noProof/>
-          <w:sz w:val="26"/>
-          <w:szCs w:val="26"/>
-          <w:rtl/>
-        </w:rPr>
-        <w:drawing>
-          <wp:inline distT="0" distB="0" distL="0" distR="0" wp14:anchorId="5C773F8E" wp14:editId="73692E81">
-            <wp:extent cx="2438400" cy="1828800"/>
-            <wp:effectExtent l="0" t="0" r="0" b="0"/>
-            <wp:docPr id="44" name="Picture 44"/>
-            <wp:cNvGraphicFramePr>
-              <a:graphicFrameLocks xmlns:a="http://schemas.openxmlformats.org/drawingml/2006/main" noChangeAspect="1"/>
-            </wp:cNvGraphicFramePr>
-            <a:graphic xmlns:a="http://schemas.openxmlformats.org/drawingml/2006/main">
-              <a:graphicData uri="http://schemas.openxmlformats.org/drawingml/2006/picture">
-                <pic:pic xmlns:pic="http://schemas.openxmlformats.org/drawingml/2006/picture">
-                  <pic:nvPicPr>
-                    <pic:cNvPr id="1" name=""/>
-                    <pic:cNvPicPr/>
-                  </pic:nvPicPr>
-                  <pic:blipFill>
-                    <a:blip r:embed="rId15"/>
-                    <a:stretch>
-                      <a:fillRect/>
-                    </a:stretch>
-                  </pic:blipFill>
-                  <pic:spPr>
-                    <a:xfrm>
-                      <a:off x="0" y="0"/>
-                      <a:ext cx="2438400" cy="1828800"/>
-                    </a:xfrm>
-                    <a:prstGeom prst="rect">
-                      <a:avLst/>
-                    </a:prstGeom>
-                  </pic:spPr>
-                </pic:pic>
-              </a:graphicData>
-            </a:graphic>
-          </wp:inline>
-        </w:drawing>
-      </w:r>
-    </w:p>
-    <w:p>
-      <w:pPr>
-        <w:pStyle w:val="ListParagraph"/>
-        <w:bidi/>
-        <w:spacing w:line="259" w:lineRule="auto"/>
-        <w:rPr>
-          <w:rFonts w:eastAsiaTheme="minorHAnsi" w:cs="Calibri"/>
-          <w:sz w:val="26"/>
-          <w:szCs w:val="26"/>
-          <w:rtl/>
-        </w:rPr>
-      </w:pPr>
-      <w:r>
-        <w:rPr>
-          <w:rFonts w:eastAsiaTheme="minorHAnsi" w:cs="Calibri" w:hint="cs"/>
-          <w:sz w:val="26"/>
-          <w:szCs w:val="26"/>
-          <w:rtl/>
-        </w:rPr>
-        <w:t>שגיאת המסווג בצבע הלבן לעומת צבעים אחרים גבוהה יותר.</w:t>
-      </w:r>
-    </w:p>
-    <w:p>
-      <w:pPr>
-        <w:pStyle w:val="ListParagraph"/>
-        <w:bidi/>
-        <w:spacing w:line="259" w:lineRule="auto"/>
-        <w:rPr>
-          <w:rFonts w:eastAsiaTheme="minorHAnsi" w:cs="Calibri"/>
-          <w:sz w:val="26"/>
-          <w:szCs w:val="26"/>
-          <w:rtl/>
-        </w:rPr>
-      </w:pPr>
     </w:p>
     <w:p>
       <w:pPr>
@@ -9371,6 +8770,30 @@
           <w:szCs w:val="40"/>
           <w:u w:val="single"/>
         </w:rPr>
+        <w:br w:type="page"/>
+      </w:r>
+    </w:p>
+    <w:p>
+      <w:pPr>
+        <w:pStyle w:val="ListParagraph"/>
+        <w:spacing w:line="259" w:lineRule="auto"/>
+        <w:rPr>
+          <w:rFonts w:eastAsiaTheme="minorHAnsi" w:cs="Calibri-Bold"/>
+          <w:color w:val="4472C5"/>
+          <w:sz w:val="40"/>
+          <w:szCs w:val="40"/>
+          <w:u w:val="single"/>
+        </w:rPr>
+      </w:pPr>
+      <w:r>
+        <w:rPr>
+          <w:rFonts w:eastAsiaTheme="minorHAnsi" w:cs="Calibri-Bold"/>
+          <w:color w:val="4472C5"/>
+          <w:sz w:val="40"/>
+          <w:szCs w:val="40"/>
+          <w:u w:val="single"/>
+        </w:rPr>
+        <w:lastRenderedPageBreak/>
         <w:t>First Bonus</w:t>
       </w:r>
       <w:r>
@@ -9774,6 +9197,7 @@
           <w:rFonts w:eastAsiaTheme="minorHAnsi" w:cs="Calibri"/>
           <w:sz w:val="26"/>
           <w:szCs w:val="26"/>
+          <w:rtl/>
         </w:rPr>
       </w:pPr>
       <w:r>
@@ -10013,16 +9437,22 @@
     </w:p>
     <w:p>
       <w:pPr>
-        <w:pStyle w:val="ListParagraph"/>
-        <w:bidi/>
         <w:spacing w:line="259" w:lineRule="auto"/>
-        <w:ind w:left="1440"/>
         <w:rPr>
           <w:rFonts w:eastAsiaTheme="minorHAnsi" w:cs="Calibri"/>
           <w:sz w:val="26"/>
           <w:szCs w:val="26"/>
         </w:rPr>
       </w:pPr>
+      <w:r>
+        <w:rPr>
+          <w:rFonts w:eastAsiaTheme="minorHAnsi" w:cs="Calibri"/>
+          <w:sz w:val="26"/>
+          <w:szCs w:val="26"/>
+          <w:rtl/>
+        </w:rPr>
+        <w:br w:type="page"/>
+      </w:r>
     </w:p>
     <w:p>
       <w:pPr>
@@ -10046,6 +9476,7 @@
           <w:szCs w:val="26"/>
           <w:rtl/>
         </w:rPr>
+        <w:lastRenderedPageBreak/>
         <w:t>עבור משימת החיזוי הרביעית, זיהוי מאפייני מצביעים אשר שינויים יכול להוביל למנצח אחר בבחירות ביצענו את התהליך הבא:</w:t>
       </w:r>
     </w:p>
@@ -10072,7 +9503,6 @@
           <w:szCs w:val="26"/>
           <w:rtl/>
         </w:rPr>
-        <w:lastRenderedPageBreak/>
         <w:t>הבנה של המאפיינים אשר יכולים לגרום לשינוי במנצח בבחירות, נשים לב כי הצבע המנצח הינו סגול ומיד אחריו חאקי, לכן נרצה לחפש מניפולציות אשר יגרמו למסווג שלנו להעביר קולות מהצבע הסגול לצבעים אחרים ובפרט לחאקי.</w:t>
       </w:r>
       <w:r>
@@ -10153,7 +9583,7 @@
                     </pic:cNvPicPr>
                   </pic:nvPicPr>
                   <pic:blipFill>
-                    <a:blip r:embed="rId16" cstate="print">
+                    <a:blip r:embed="rId11" cstate="print">
                       <a:extLst>
                         <a:ext uri="{28A0092B-C50C-407E-A947-70E740481C1C}">
                           <a14:useLocalDpi xmlns:a14="http://schemas.microsoft.com/office/drawing/2010/main" val="0"/>
@@ -10276,7 +9706,7 @@
                     </pic:cNvPicPr>
                   </pic:nvPicPr>
                   <pic:blipFill>
-                    <a:blip r:embed="rId17" cstate="print">
+                    <a:blip r:embed="rId12" cstate="print">
                       <a:extLst>
                         <a:ext uri="{28A0092B-C50C-407E-A947-70E740481C1C}">
                           <a14:useLocalDpi xmlns:a14="http://schemas.microsoft.com/office/drawing/2010/main" val="0"/>
@@ -10392,7 +9822,7 @@
                     </pic:cNvPicPr>
                   </pic:nvPicPr>
                   <pic:blipFill>
-                    <a:blip r:embed="rId18" cstate="print">
+                    <a:blip r:embed="rId13" cstate="print">
                       <a:extLst>
                         <a:ext uri="{28A0092B-C50C-407E-A947-70E740481C1C}">
                           <a14:useLocalDpi xmlns:a14="http://schemas.microsoft.com/office/drawing/2010/main" val="0"/>
@@ -10439,6 +9869,7 @@
           <w:szCs w:val="26"/>
           <w:rtl/>
         </w:rPr>
+        <w:lastRenderedPageBreak/>
         <w:t>לצבע הסגול (7) מצביעים רק עד לערך 7 ולצבע החאקי(4) רק ערכים מערך 6 לכן מניפולציה אפשרית הינה דווקא העלאה של ערכים במאפיין זה.</w:t>
       </w:r>
     </w:p>
@@ -10489,7 +9920,6 @@
           <w:szCs w:val="26"/>
           <w:rtl/>
         </w:rPr>
-        <w:lastRenderedPageBreak/>
         <w:t>תוצאות המניפולציות:</w:t>
       </w:r>
       <w:r>
@@ -10568,7 +9998,7 @@
                     <pic:cNvPicPr/>
                   </pic:nvPicPr>
                   <pic:blipFill>
-                    <a:blip r:embed="rId19"/>
+                    <a:blip r:embed="rId14"/>
                     <a:stretch>
                       <a:fillRect/>
                     </a:stretch>
@@ -10673,7 +10103,7 @@
                     <pic:cNvPicPr/>
                   </pic:nvPicPr>
                   <pic:blipFill>
-                    <a:blip r:embed="rId20"/>
+                    <a:blip r:embed="rId15"/>
                     <a:stretch>
                       <a:fillRect/>
                     </a:stretch>
@@ -10785,7 +10215,7 @@
                     <pic:cNvPicPr/>
                   </pic:nvPicPr>
                   <pic:blipFill>
-                    <a:blip r:embed="rId21"/>
+                    <a:blip r:embed="rId16"/>
                     <a:stretch>
                       <a:fillRect/>
                     </a:stretch>
@@ -10919,14 +10349,11 @@
         </w:rPr>
         <w:t>:</w:t>
       </w:r>
-      <w:bookmarkStart w:id="0" w:name="_GoBack"/>
-      <w:bookmarkEnd w:id="0"/>
     </w:p>
     <w:p>
       <w:pPr>
         <w:autoSpaceDE w:val="0"/>
         <w:autoSpaceDN w:val="0"/>
-        <w:bidi/>
         <w:adjustRightInd w:val="0"/>
         <w:spacing w:after="0" w:line="240" w:lineRule="auto"/>
         <w:rPr>
@@ -13174,6 +12601,7 @@
     <w:lsdException w:name="HTML Sample" w:semiHidden="1" w:unhideWhenUsed="1"/>
     <w:lsdException w:name="HTML Typewriter" w:semiHidden="1" w:unhideWhenUsed="1"/>
     <w:lsdException w:name="HTML Variable" w:semiHidden="1" w:unhideWhenUsed="1"/>
+    <w:lsdException w:name="Normal Table" w:semiHidden="1" w:unhideWhenUsed="1"/>
     <w:lsdException w:name="annotation subject" w:semiHidden="1" w:unhideWhenUsed="1"/>
     <w:lsdException w:name="No List" w:semiHidden="1" w:unhideWhenUsed="1"/>
     <w:lsdException w:name="Outline List 1" w:semiHidden="1" w:unhideWhenUsed="1"/>
@@ -13216,8 +12644,11 @@
     <w:lsdException w:name="Table Contemporary" w:semiHidden="1" w:unhideWhenUsed="1"/>
     <w:lsdException w:name="Table Elegant" w:semiHidden="1" w:unhideWhenUsed="1"/>
     <w:lsdException w:name="Table Professional" w:semiHidden="1" w:unhideWhenUsed="1"/>
+    <w:lsdException w:name="Table Subtle 1" w:semiHidden="1" w:unhideWhenUsed="1"/>
     <w:lsdException w:name="Table Subtle 2" w:semiHidden="1" w:unhideWhenUsed="1"/>
     <w:lsdException w:name="Table Web 1" w:semiHidden="1" w:unhideWhenUsed="1"/>
+    <w:lsdException w:name="Table Web 2" w:semiHidden="1" w:unhideWhenUsed="1"/>
+    <w:lsdException w:name="Table Web 3" w:semiHidden="1" w:unhideWhenUsed="1"/>
     <w:lsdException w:name="Balloon Text" w:semiHidden="1" w:unhideWhenUsed="1"/>
     <w:lsdException w:name="Table Grid" w:uiPriority="39"/>
     <w:lsdException w:name="Table Theme" w:semiHidden="1" w:unhideWhenUsed="1"/>

</xml_diff>

<commit_message>
minor fixes LMS bonus
</commit_message>
<xml_diff>
--- a/HW_3/dry_editable.docx
+++ b/HW_3/dry_editable.docx
@@ -2410,8 +2410,6 @@
         </w:rPr>
         <w:t xml:space="preserve"> וגם הצלחנו לצייר את עץ ההחלטה שנוצר.</w:t>
       </w:r>
-      <w:bookmarkStart w:id="0" w:name="_GoBack"/>
-      <w:bookmarkEnd w:id="0"/>
     </w:p>
     <w:p>
       <w:pPr>
@@ -10352,8 +10350,178 @@
     </w:p>
     <w:p>
       <w:pPr>
+        <w:pStyle w:val="ListParagraph"/>
+        <w:numPr>
+          <w:ilvl w:val="0"/>
+          <w:numId w:val="21"/>
+        </w:numPr>
+        <w:bidi/>
+        <w:spacing w:line="259" w:lineRule="auto"/>
+        <w:rPr>
+          <w:rFonts w:eastAsiaTheme="minorHAnsi" w:cs="Calibri"/>
+          <w:sz w:val="26"/>
+          <w:szCs w:val="26"/>
+        </w:rPr>
+      </w:pPr>
+      <w:r>
+        <w:rPr>
+          <w:rFonts w:eastAsiaTheme="minorHAnsi" w:cstheme="minorHAnsi" w:hint="cs"/>
+          <w:sz w:val="26"/>
+          <w:szCs w:val="26"/>
+          <w:rtl/>
+        </w:rPr>
+        <w:t>השוואה בין האלגוריתמי</w:t>
+      </w:r>
+      <w:r>
+        <w:rPr>
+          <w:rFonts w:eastAsiaTheme="minorHAnsi" w:cstheme="minorHAnsi" w:hint="eastAsia"/>
+          <w:sz w:val="26"/>
+          <w:szCs w:val="26"/>
+          <w:rtl/>
+        </w:rPr>
+        <w:t>ם</w:t>
+      </w:r>
+      <w:r>
+        <w:rPr>
+          <w:rFonts w:eastAsiaTheme="minorHAnsi" w:cstheme="minorHAnsi" w:hint="cs"/>
+          <w:sz w:val="26"/>
+          <w:szCs w:val="26"/>
+          <w:rtl/>
+        </w:rPr>
+        <w:t xml:space="preserve"> כאשר </w:t>
+      </w:r>
+      <w:r>
+        <w:rPr>
+          <w:rFonts w:eastAsiaTheme="minorHAnsi" w:cstheme="minorHAnsi" w:hint="cs"/>
+          <w:sz w:val="26"/>
+          <w:szCs w:val="26"/>
+          <w:rtl/>
+        </w:rPr>
+        <w:t>היפר פרמטרים</w:t>
+      </w:r>
+      <w:r>
+        <w:rPr>
+          <w:rFonts w:eastAsiaTheme="minorHAnsi" w:cstheme="minorHAnsi" w:hint="cs"/>
+          <w:sz w:val="26"/>
+          <w:szCs w:val="26"/>
+          <w:rtl/>
+        </w:rPr>
+        <w:t xml:space="preserve"> אשר ניתנו לכל אחד מהם זהים והם:</w:t>
+      </w:r>
+    </w:p>
+    <w:p>
+      <w:pPr>
+        <w:pStyle w:val="ListParagraph"/>
+        <w:bidi/>
+        <w:spacing w:line="259" w:lineRule="auto"/>
+        <w:ind w:left="1080"/>
+        <w:jc w:val="right"/>
+        <w:rPr>
+          <w:rFonts w:eastAsiaTheme="minorHAnsi" w:cstheme="minorHAnsi"/>
+          <w:sz w:val="26"/>
+          <w:szCs w:val="26"/>
+        </w:rPr>
+      </w:pPr>
+      <w:r>
+        <w:rPr>
+          <w:rFonts w:eastAsiaTheme="minorHAnsi" w:cstheme="minorHAnsi"/>
+          <w:sz w:val="26"/>
+          <w:szCs w:val="26"/>
+        </w:rPr>
+        <w:t>alpha (learning rate) = 0.0001</w:t>
+      </w:r>
+    </w:p>
+    <w:p>
+      <w:pPr>
+        <w:pStyle w:val="ListParagraph"/>
+        <w:bidi/>
+        <w:spacing w:line="259" w:lineRule="auto"/>
+        <w:ind w:left="1080"/>
+        <w:jc w:val="right"/>
+        <w:rPr>
+          <w:rFonts w:eastAsiaTheme="minorHAnsi" w:cstheme="minorHAnsi"/>
+          <w:sz w:val="26"/>
+          <w:szCs w:val="26"/>
+        </w:rPr>
+      </w:pPr>
+      <w:r>
+        <w:rPr>
+          <w:rFonts w:eastAsiaTheme="minorHAnsi" w:cstheme="minorHAnsi"/>
+          <w:sz w:val="26"/>
+          <w:szCs w:val="26"/>
+        </w:rPr>
+        <w:t>tolerance = 0.001</w:t>
+      </w:r>
+    </w:p>
+    <w:p>
+      <w:pPr>
+        <w:pStyle w:val="ListParagraph"/>
+        <w:bidi/>
+        <w:spacing w:line="259" w:lineRule="auto"/>
+        <w:ind w:left="1080"/>
+        <w:jc w:val="right"/>
+        <w:rPr>
+          <w:rFonts w:eastAsiaTheme="minorHAnsi" w:cstheme="minorHAnsi"/>
+          <w:sz w:val="26"/>
+          <w:szCs w:val="26"/>
+          <w:rtl/>
+        </w:rPr>
+      </w:pPr>
+      <w:r>
+        <w:rPr>
+          <w:rFonts w:eastAsiaTheme="minorHAnsi" w:cstheme="minorHAnsi"/>
+          <w:sz w:val="26"/>
+          <w:szCs w:val="26"/>
+        </w:rPr>
+        <w:t>n iteration no change = 5</w:t>
+      </w:r>
+    </w:p>
+    <w:p>
+      <w:pPr>
+        <w:pStyle w:val="ListParagraph"/>
+        <w:bidi/>
+        <w:spacing w:line="259" w:lineRule="auto"/>
+        <w:ind w:left="1080"/>
+        <w:rPr>
+          <w:rFonts w:eastAsiaTheme="minorHAnsi" w:cstheme="minorHAnsi"/>
+          <w:sz w:val="26"/>
+          <w:szCs w:val="26"/>
+        </w:rPr>
+      </w:pPr>
+      <w:r>
+        <w:rPr>
+          <w:rFonts w:eastAsiaTheme="minorHAnsi" w:cstheme="minorHAnsi" w:hint="cs"/>
+          <w:sz w:val="26"/>
+          <w:szCs w:val="26"/>
+          <w:rtl/>
+        </w:rPr>
+        <w:t>בנוסף המסווג התאמן על 85% מבט המידע ונבדק על 15%.</w:t>
+      </w:r>
+    </w:p>
+    <w:p>
+      <w:pPr>
+        <w:pStyle w:val="ListParagraph"/>
+        <w:bidi/>
+        <w:spacing w:line="259" w:lineRule="auto"/>
+        <w:ind w:left="1080"/>
+        <w:jc w:val="right"/>
+        <w:rPr>
+          <w:rFonts w:eastAsiaTheme="minorHAnsi" w:cs="Calibri"/>
+          <w:sz w:val="26"/>
+          <w:szCs w:val="26"/>
+        </w:rPr>
+      </w:pPr>
+    </w:p>
+    <w:p>
+      <w:pPr>
+        <w:pStyle w:val="ListParagraph"/>
+        <w:numPr>
+          <w:ilvl w:val="0"/>
+          <w:numId w:val="23"/>
+        </w:numPr>
         <w:autoSpaceDE w:val="0"/>
         <w:autoSpaceDN w:val="0"/>
+        <w:bidi/>
         <w:adjustRightInd w:val="0"/>
         <w:spacing w:after="0" w:line="240" w:lineRule="auto"/>
         <w:rPr>
@@ -10362,6 +10530,3050 @@
           <w:szCs w:val="26"/>
         </w:rPr>
       </w:pPr>
+      <w:r>
+        <w:rPr>
+          <w:rFonts w:eastAsiaTheme="minorHAnsi" w:cs="Calibri" w:hint="cs"/>
+          <w:sz w:val="26"/>
+          <w:szCs w:val="26"/>
+          <w:rtl/>
+        </w:rPr>
+        <w:t xml:space="preserve">סט הדוגמאות הינו </w:t>
+      </w:r>
+      <w:r>
+        <w:rPr>
+          <w:rFonts w:eastAsiaTheme="minorHAnsi" w:cs="Calibri"/>
+          <w:sz w:val="26"/>
+          <w:szCs w:val="26"/>
+        </w:rPr>
+        <w:t>Iris</w:t>
+      </w:r>
+      <w:r>
+        <w:rPr>
+          <w:rFonts w:eastAsiaTheme="minorHAnsi" w:cs="Calibri" w:hint="cs"/>
+          <w:sz w:val="26"/>
+          <w:szCs w:val="26"/>
+          <w:rtl/>
+        </w:rPr>
+        <w:t>:</w:t>
+      </w:r>
+    </w:p>
+    <w:tbl>
+      <w:tblPr>
+        <w:tblStyle w:val="TableGrid"/>
+        <w:bidiVisual/>
+        <w:tblW w:w="0" w:type="auto"/>
+        <w:tblInd w:w="715" w:type="dxa"/>
+        <w:tblLook w:val="04A0" w:firstRow="1" w:lastRow="0" w:firstColumn="1" w:lastColumn="0" w:noHBand="0" w:noVBand="1"/>
+      </w:tblPr>
+      <w:tblGrid>
+        <w:gridCol w:w="2215"/>
+        <w:gridCol w:w="1571"/>
+        <w:gridCol w:w="1696"/>
+        <w:gridCol w:w="1751"/>
+        <w:gridCol w:w="1402"/>
+      </w:tblGrid>
+      <w:tr>
+        <w:tc>
+          <w:tcPr>
+            <w:tcW w:w="3786" w:type="dxa"/>
+            <w:gridSpan w:val="2"/>
+            <w:vAlign w:val="center"/>
+          </w:tcPr>
+          <w:p>
+            <w:pPr>
+              <w:pStyle w:val="ListParagraph"/>
+              <w:autoSpaceDE w:val="0"/>
+              <w:autoSpaceDN w:val="0"/>
+              <w:bidi/>
+              <w:adjustRightInd w:val="0"/>
+              <w:spacing w:line="240" w:lineRule="auto"/>
+              <w:ind w:left="0"/>
+              <w:jc w:val="center"/>
+              <w:rPr>
+                <w:rFonts w:eastAsiaTheme="minorHAnsi" w:cstheme="minorHAnsi" w:hint="cs"/>
+                <w:sz w:val="26"/>
+                <w:szCs w:val="26"/>
+                <w:rtl/>
+              </w:rPr>
+            </w:pPr>
+            <w:bookmarkStart w:id="0" w:name="_Hlk9277097"/>
+            <w:r>
+              <w:rPr>
+                <w:rFonts w:eastAsiaTheme="minorHAnsi" w:cstheme="minorHAnsi"/>
+                <w:sz w:val="26"/>
+                <w:szCs w:val="26"/>
+              </w:rPr>
+              <w:t xml:space="preserve">Adaline, LMS </w:t>
+            </w:r>
+            <w:proofErr w:type="spellStart"/>
+            <w:r>
+              <w:rPr>
+                <w:rFonts w:eastAsiaTheme="minorHAnsi" w:cstheme="minorHAnsi"/>
+                <w:sz w:val="26"/>
+                <w:szCs w:val="26"/>
+              </w:rPr>
+              <w:t>Widrow</w:t>
+            </w:r>
+            <w:proofErr w:type="spellEnd"/>
+            <w:r>
+              <w:rPr>
+                <w:rFonts w:eastAsiaTheme="minorHAnsi" w:cstheme="minorHAnsi"/>
+                <w:sz w:val="26"/>
+                <w:szCs w:val="26"/>
+              </w:rPr>
+              <w:t>-Hoff</w:t>
+            </w:r>
+          </w:p>
+        </w:tc>
+        <w:tc>
+          <w:tcPr>
+            <w:tcW w:w="3447" w:type="dxa"/>
+            <w:gridSpan w:val="2"/>
+            <w:vAlign w:val="center"/>
+          </w:tcPr>
+          <w:p>
+            <w:pPr>
+              <w:pStyle w:val="ListParagraph"/>
+              <w:autoSpaceDE w:val="0"/>
+              <w:autoSpaceDN w:val="0"/>
+              <w:bidi/>
+              <w:adjustRightInd w:val="0"/>
+              <w:spacing w:line="240" w:lineRule="auto"/>
+              <w:ind w:left="0"/>
+              <w:jc w:val="center"/>
+              <w:rPr>
+                <w:rFonts w:eastAsiaTheme="minorHAnsi" w:cstheme="minorHAnsi"/>
+                <w:sz w:val="26"/>
+                <w:szCs w:val="26"/>
+              </w:rPr>
+            </w:pPr>
+            <w:r>
+              <w:rPr>
+                <w:rFonts w:eastAsiaTheme="minorHAnsi" w:cstheme="minorHAnsi"/>
+                <w:sz w:val="26"/>
+                <w:szCs w:val="26"/>
+              </w:rPr>
+              <w:t>Perceptron</w:t>
+            </w:r>
+          </w:p>
+        </w:tc>
+        <w:tc>
+          <w:tcPr>
+            <w:tcW w:w="1402" w:type="dxa"/>
+            <w:vAlign w:val="center"/>
+          </w:tcPr>
+          <w:p>
+            <w:pPr>
+              <w:pStyle w:val="ListParagraph"/>
+              <w:autoSpaceDE w:val="0"/>
+              <w:autoSpaceDN w:val="0"/>
+              <w:bidi/>
+              <w:adjustRightInd w:val="0"/>
+              <w:spacing w:line="240" w:lineRule="auto"/>
+              <w:ind w:left="0"/>
+              <w:jc w:val="center"/>
+              <w:rPr>
+                <w:rFonts w:eastAsiaTheme="minorHAnsi" w:cstheme="minorHAnsi"/>
+                <w:sz w:val="26"/>
+                <w:szCs w:val="26"/>
+              </w:rPr>
+            </w:pPr>
+            <w:r>
+              <w:rPr>
+                <w:rFonts w:eastAsiaTheme="minorHAnsi" w:cstheme="minorHAnsi"/>
+                <w:sz w:val="26"/>
+                <w:szCs w:val="26"/>
+              </w:rPr>
+              <w:t>1 Vs. All</w:t>
+            </w:r>
+          </w:p>
+        </w:tc>
+      </w:tr>
+      <w:tr>
+        <w:tc>
+          <w:tcPr>
+            <w:tcW w:w="2215" w:type="dxa"/>
+            <w:vAlign w:val="center"/>
+          </w:tcPr>
+          <w:p>
+            <w:pPr>
+              <w:pStyle w:val="ListParagraph"/>
+              <w:autoSpaceDE w:val="0"/>
+              <w:autoSpaceDN w:val="0"/>
+              <w:bidi/>
+              <w:adjustRightInd w:val="0"/>
+              <w:spacing w:line="240" w:lineRule="auto"/>
+              <w:ind w:left="0"/>
+              <w:jc w:val="center"/>
+              <w:rPr>
+                <w:rFonts w:eastAsiaTheme="minorHAnsi" w:cstheme="minorHAnsi" w:hint="cs"/>
+                <w:sz w:val="26"/>
+                <w:szCs w:val="26"/>
+                <w:rtl/>
+              </w:rPr>
+            </w:pPr>
+            <w:r>
+              <w:rPr>
+                <w:rFonts w:eastAsiaTheme="minorHAnsi" w:cstheme="minorHAnsi"/>
+                <w:sz w:val="26"/>
+                <w:szCs w:val="26"/>
+              </w:rPr>
+              <w:t>Coverage</w:t>
+            </w:r>
+          </w:p>
+        </w:tc>
+        <w:tc>
+          <w:tcPr>
+            <w:tcW w:w="1571" w:type="dxa"/>
+            <w:vAlign w:val="center"/>
+          </w:tcPr>
+          <w:p>
+            <w:pPr>
+              <w:pStyle w:val="ListParagraph"/>
+              <w:autoSpaceDE w:val="0"/>
+              <w:autoSpaceDN w:val="0"/>
+              <w:bidi/>
+              <w:adjustRightInd w:val="0"/>
+              <w:spacing w:line="240" w:lineRule="auto"/>
+              <w:ind w:left="0"/>
+              <w:jc w:val="center"/>
+              <w:rPr>
+                <w:rFonts w:eastAsiaTheme="minorHAnsi" w:cstheme="minorHAnsi" w:hint="cs"/>
+                <w:sz w:val="26"/>
+                <w:szCs w:val="26"/>
+                <w:rtl/>
+              </w:rPr>
+            </w:pPr>
+            <w:r>
+              <w:rPr>
+                <w:rFonts w:eastAsiaTheme="minorHAnsi" w:cstheme="minorHAnsi"/>
+                <w:sz w:val="26"/>
+                <w:szCs w:val="26"/>
+              </w:rPr>
+              <w:t>Accuracy</w:t>
+            </w:r>
+          </w:p>
+        </w:tc>
+        <w:tc>
+          <w:tcPr>
+            <w:tcW w:w="1696" w:type="dxa"/>
+            <w:vAlign w:val="center"/>
+          </w:tcPr>
+          <w:p>
+            <w:pPr>
+              <w:pStyle w:val="ListParagraph"/>
+              <w:autoSpaceDE w:val="0"/>
+              <w:autoSpaceDN w:val="0"/>
+              <w:bidi/>
+              <w:adjustRightInd w:val="0"/>
+              <w:spacing w:line="240" w:lineRule="auto"/>
+              <w:ind w:left="0"/>
+              <w:jc w:val="center"/>
+              <w:rPr>
+                <w:rFonts w:eastAsiaTheme="minorHAnsi" w:cstheme="minorHAnsi" w:hint="cs"/>
+                <w:sz w:val="26"/>
+                <w:szCs w:val="26"/>
+                <w:rtl/>
+              </w:rPr>
+            </w:pPr>
+            <w:r>
+              <w:rPr>
+                <w:rFonts w:eastAsiaTheme="minorHAnsi" w:cstheme="minorHAnsi"/>
+                <w:sz w:val="26"/>
+                <w:szCs w:val="26"/>
+              </w:rPr>
+              <w:t>Coverage</w:t>
+            </w:r>
+          </w:p>
+        </w:tc>
+        <w:tc>
+          <w:tcPr>
+            <w:tcW w:w="1751" w:type="dxa"/>
+            <w:vAlign w:val="center"/>
+          </w:tcPr>
+          <w:p>
+            <w:pPr>
+              <w:pStyle w:val="ListParagraph"/>
+              <w:autoSpaceDE w:val="0"/>
+              <w:autoSpaceDN w:val="0"/>
+              <w:bidi/>
+              <w:adjustRightInd w:val="0"/>
+              <w:spacing w:line="240" w:lineRule="auto"/>
+              <w:ind w:left="0"/>
+              <w:jc w:val="center"/>
+              <w:rPr>
+                <w:rFonts w:eastAsiaTheme="minorHAnsi" w:cstheme="minorHAnsi" w:hint="cs"/>
+                <w:sz w:val="26"/>
+                <w:szCs w:val="26"/>
+                <w:rtl/>
+              </w:rPr>
+            </w:pPr>
+            <w:r>
+              <w:rPr>
+                <w:rFonts w:eastAsiaTheme="minorHAnsi" w:cstheme="minorHAnsi"/>
+                <w:sz w:val="26"/>
+                <w:szCs w:val="26"/>
+              </w:rPr>
+              <w:t>Accuracy</w:t>
+            </w:r>
+          </w:p>
+        </w:tc>
+        <w:tc>
+          <w:tcPr>
+            <w:tcW w:w="1402" w:type="dxa"/>
+            <w:vAlign w:val="center"/>
+          </w:tcPr>
+          <w:p>
+            <w:pPr>
+              <w:pStyle w:val="ListParagraph"/>
+              <w:autoSpaceDE w:val="0"/>
+              <w:autoSpaceDN w:val="0"/>
+              <w:bidi/>
+              <w:adjustRightInd w:val="0"/>
+              <w:spacing w:line="240" w:lineRule="auto"/>
+              <w:ind w:left="0"/>
+              <w:jc w:val="center"/>
+              <w:rPr>
+                <w:rFonts w:eastAsiaTheme="minorHAnsi" w:cstheme="minorHAnsi"/>
+                <w:sz w:val="26"/>
+                <w:szCs w:val="26"/>
+              </w:rPr>
+            </w:pPr>
+            <w:r>
+              <w:rPr>
+                <w:rFonts w:eastAsiaTheme="minorHAnsi" w:cstheme="minorHAnsi"/>
+                <w:sz w:val="26"/>
+                <w:szCs w:val="26"/>
+              </w:rPr>
+              <w:t>Class</w:t>
+            </w:r>
+          </w:p>
+        </w:tc>
+      </w:tr>
+      <w:tr>
+        <w:tc>
+          <w:tcPr>
+            <w:tcW w:w="2215" w:type="dxa"/>
+            <w:vAlign w:val="center"/>
+          </w:tcPr>
+          <w:p>
+            <w:pPr>
+              <w:pStyle w:val="ListParagraph"/>
+              <w:autoSpaceDE w:val="0"/>
+              <w:autoSpaceDN w:val="0"/>
+              <w:bidi/>
+              <w:adjustRightInd w:val="0"/>
+              <w:spacing w:line="240" w:lineRule="auto"/>
+              <w:ind w:left="0"/>
+              <w:jc w:val="center"/>
+              <w:rPr>
+                <w:rFonts w:eastAsiaTheme="minorHAnsi" w:cstheme="minorHAnsi" w:hint="cs"/>
+                <w:sz w:val="26"/>
+                <w:szCs w:val="26"/>
+                <w:rtl/>
+              </w:rPr>
+            </w:pPr>
+            <w:r>
+              <w:rPr>
+                <w:rFonts w:eastAsiaTheme="minorHAnsi" w:cs="Calibri"/>
+                <w:sz w:val="26"/>
+                <w:szCs w:val="26"/>
+                <w:rtl/>
+              </w:rPr>
+              <w:t>9949</w:t>
+            </w:r>
+          </w:p>
+        </w:tc>
+        <w:tc>
+          <w:tcPr>
+            <w:tcW w:w="1571" w:type="dxa"/>
+            <w:vAlign w:val="center"/>
+          </w:tcPr>
+          <w:p>
+            <w:pPr>
+              <w:pStyle w:val="ListParagraph"/>
+              <w:autoSpaceDE w:val="0"/>
+              <w:autoSpaceDN w:val="0"/>
+              <w:bidi/>
+              <w:adjustRightInd w:val="0"/>
+              <w:spacing w:line="240" w:lineRule="auto"/>
+              <w:ind w:left="0"/>
+              <w:jc w:val="center"/>
+              <w:rPr>
+                <w:rFonts w:eastAsiaTheme="minorHAnsi" w:cstheme="minorHAnsi" w:hint="cs"/>
+                <w:sz w:val="26"/>
+                <w:szCs w:val="26"/>
+                <w:rtl/>
+              </w:rPr>
+            </w:pPr>
+            <w:r>
+              <w:rPr>
+                <w:rFonts w:eastAsiaTheme="minorHAnsi" w:cstheme="minorHAnsi"/>
+                <w:sz w:val="26"/>
+                <w:szCs w:val="26"/>
+              </w:rPr>
+              <w:t>100%</w:t>
+            </w:r>
+          </w:p>
+        </w:tc>
+        <w:tc>
+          <w:tcPr>
+            <w:tcW w:w="1696" w:type="dxa"/>
+            <w:vAlign w:val="center"/>
+          </w:tcPr>
+          <w:p>
+            <w:pPr>
+              <w:pStyle w:val="ListParagraph"/>
+              <w:autoSpaceDE w:val="0"/>
+              <w:autoSpaceDN w:val="0"/>
+              <w:bidi/>
+              <w:adjustRightInd w:val="0"/>
+              <w:spacing w:line="240" w:lineRule="auto"/>
+              <w:ind w:left="0"/>
+              <w:jc w:val="center"/>
+              <w:rPr>
+                <w:rFonts w:eastAsiaTheme="minorHAnsi" w:cstheme="minorHAnsi" w:hint="cs"/>
+                <w:sz w:val="26"/>
+                <w:szCs w:val="26"/>
+                <w:rtl/>
+              </w:rPr>
+            </w:pPr>
+            <w:r>
+              <w:rPr>
+                <w:rFonts w:eastAsiaTheme="minorHAnsi" w:cstheme="minorHAnsi"/>
+                <w:sz w:val="26"/>
+                <w:szCs w:val="26"/>
+              </w:rPr>
+              <w:t>At most 500</w:t>
+            </w:r>
+          </w:p>
+        </w:tc>
+        <w:tc>
+          <w:tcPr>
+            <w:tcW w:w="1751" w:type="dxa"/>
+            <w:vAlign w:val="center"/>
+          </w:tcPr>
+          <w:p>
+            <w:pPr>
+              <w:pStyle w:val="ListParagraph"/>
+              <w:autoSpaceDE w:val="0"/>
+              <w:autoSpaceDN w:val="0"/>
+              <w:bidi/>
+              <w:adjustRightInd w:val="0"/>
+              <w:spacing w:line="240" w:lineRule="auto"/>
+              <w:ind w:left="0"/>
+              <w:jc w:val="center"/>
+              <w:rPr>
+                <w:rFonts w:eastAsiaTheme="minorHAnsi" w:cstheme="minorHAnsi" w:hint="cs"/>
+                <w:sz w:val="26"/>
+                <w:szCs w:val="26"/>
+                <w:rtl/>
+              </w:rPr>
+            </w:pPr>
+            <w:r>
+              <w:rPr>
+                <w:rFonts w:eastAsiaTheme="minorHAnsi" w:cstheme="minorHAnsi"/>
+                <w:sz w:val="26"/>
+                <w:szCs w:val="26"/>
+              </w:rPr>
+              <w:t>100%</w:t>
+            </w:r>
+          </w:p>
+        </w:tc>
+        <w:tc>
+          <w:tcPr>
+            <w:tcW w:w="1402" w:type="dxa"/>
+            <w:vAlign w:val="center"/>
+          </w:tcPr>
+          <w:p>
+            <w:pPr>
+              <w:pStyle w:val="ListParagraph"/>
+              <w:autoSpaceDE w:val="0"/>
+              <w:autoSpaceDN w:val="0"/>
+              <w:bidi/>
+              <w:adjustRightInd w:val="0"/>
+              <w:spacing w:line="240" w:lineRule="auto"/>
+              <w:ind w:left="0"/>
+              <w:jc w:val="center"/>
+              <w:rPr>
+                <w:rFonts w:eastAsiaTheme="minorHAnsi" w:cstheme="minorHAnsi" w:hint="cs"/>
+                <w:sz w:val="26"/>
+                <w:szCs w:val="26"/>
+                <w:rtl/>
+              </w:rPr>
+            </w:pPr>
+            <w:r>
+              <w:rPr>
+                <w:rFonts w:eastAsiaTheme="minorHAnsi" w:cstheme="minorHAnsi"/>
+                <w:sz w:val="26"/>
+                <w:szCs w:val="26"/>
+              </w:rPr>
+              <w:t>0</w:t>
+            </w:r>
+          </w:p>
+        </w:tc>
+      </w:tr>
+      <w:tr>
+        <w:tc>
+          <w:tcPr>
+            <w:tcW w:w="2215" w:type="dxa"/>
+            <w:vAlign w:val="center"/>
+          </w:tcPr>
+          <w:p>
+            <w:pPr>
+              <w:pStyle w:val="ListParagraph"/>
+              <w:autoSpaceDE w:val="0"/>
+              <w:autoSpaceDN w:val="0"/>
+              <w:bidi/>
+              <w:adjustRightInd w:val="0"/>
+              <w:spacing w:line="240" w:lineRule="auto"/>
+              <w:ind w:left="0"/>
+              <w:jc w:val="center"/>
+              <w:rPr>
+                <w:rFonts w:eastAsiaTheme="minorHAnsi" w:cstheme="minorHAnsi" w:hint="cs"/>
+                <w:sz w:val="26"/>
+                <w:szCs w:val="26"/>
+                <w:rtl/>
+              </w:rPr>
+            </w:pPr>
+            <w:r>
+              <w:rPr>
+                <w:rFonts w:eastAsiaTheme="minorHAnsi" w:cstheme="minorHAnsi" w:hint="cs"/>
+                <w:sz w:val="26"/>
+                <w:szCs w:val="26"/>
+                <w:rtl/>
+              </w:rPr>
+              <w:t>418805</w:t>
+            </w:r>
+          </w:p>
+        </w:tc>
+        <w:tc>
+          <w:tcPr>
+            <w:tcW w:w="1571" w:type="dxa"/>
+            <w:vAlign w:val="center"/>
+          </w:tcPr>
+          <w:p>
+            <w:pPr>
+              <w:pStyle w:val="ListParagraph"/>
+              <w:autoSpaceDE w:val="0"/>
+              <w:autoSpaceDN w:val="0"/>
+              <w:bidi/>
+              <w:adjustRightInd w:val="0"/>
+              <w:spacing w:line="240" w:lineRule="auto"/>
+              <w:ind w:left="0"/>
+              <w:jc w:val="center"/>
+              <w:rPr>
+                <w:rFonts w:eastAsiaTheme="minorHAnsi" w:cstheme="minorHAnsi" w:hint="cs"/>
+                <w:sz w:val="26"/>
+                <w:szCs w:val="26"/>
+                <w:rtl/>
+              </w:rPr>
+            </w:pPr>
+            <w:r>
+              <w:rPr>
+                <w:rFonts w:eastAsiaTheme="minorHAnsi" w:cs="Calibri"/>
+                <w:sz w:val="26"/>
+                <w:szCs w:val="26"/>
+                <w:rtl/>
+              </w:rPr>
+              <w:t>65.217</w:t>
+            </w:r>
+            <w:r>
+              <w:rPr>
+                <w:rFonts w:eastAsiaTheme="minorHAnsi" w:cs="Calibri" w:hint="cs"/>
+                <w:sz w:val="26"/>
+                <w:szCs w:val="26"/>
+                <w:rtl/>
+              </w:rPr>
+              <w:t>%</w:t>
+            </w:r>
+          </w:p>
+        </w:tc>
+        <w:tc>
+          <w:tcPr>
+            <w:tcW w:w="1696" w:type="dxa"/>
+            <w:vAlign w:val="center"/>
+          </w:tcPr>
+          <w:p>
+            <w:pPr>
+              <w:pStyle w:val="ListParagraph"/>
+              <w:autoSpaceDE w:val="0"/>
+              <w:autoSpaceDN w:val="0"/>
+              <w:bidi/>
+              <w:adjustRightInd w:val="0"/>
+              <w:spacing w:line="240" w:lineRule="auto"/>
+              <w:ind w:left="0"/>
+              <w:jc w:val="center"/>
+              <w:rPr>
+                <w:rFonts w:eastAsiaTheme="minorHAnsi" w:cstheme="minorHAnsi" w:hint="cs"/>
+                <w:sz w:val="26"/>
+                <w:szCs w:val="26"/>
+                <w:rtl/>
+              </w:rPr>
+            </w:pPr>
+            <w:r>
+              <w:rPr>
+                <w:rFonts w:eastAsiaTheme="minorHAnsi" w:cstheme="minorHAnsi"/>
+                <w:sz w:val="26"/>
+                <w:szCs w:val="26"/>
+              </w:rPr>
+              <w:t>At most 500</w:t>
+            </w:r>
+          </w:p>
+        </w:tc>
+        <w:tc>
+          <w:tcPr>
+            <w:tcW w:w="1751" w:type="dxa"/>
+            <w:vAlign w:val="center"/>
+          </w:tcPr>
+          <w:p>
+            <w:pPr>
+              <w:pStyle w:val="ListParagraph"/>
+              <w:autoSpaceDE w:val="0"/>
+              <w:autoSpaceDN w:val="0"/>
+              <w:bidi/>
+              <w:adjustRightInd w:val="0"/>
+              <w:spacing w:line="240" w:lineRule="auto"/>
+              <w:ind w:left="0"/>
+              <w:jc w:val="center"/>
+              <w:rPr>
+                <w:rFonts w:eastAsiaTheme="minorHAnsi" w:cstheme="minorHAnsi" w:hint="cs"/>
+                <w:sz w:val="26"/>
+                <w:szCs w:val="26"/>
+              </w:rPr>
+            </w:pPr>
+            <w:r>
+              <w:rPr>
+                <w:rFonts w:eastAsiaTheme="minorHAnsi" w:cs="Calibri"/>
+                <w:sz w:val="26"/>
+                <w:szCs w:val="26"/>
+              </w:rPr>
+              <w:t>%</w:t>
+            </w:r>
+            <w:r>
+              <w:rPr>
+                <w:rFonts w:eastAsiaTheme="minorHAnsi" w:cs="Calibri"/>
+                <w:sz w:val="26"/>
+                <w:szCs w:val="26"/>
+                <w:rtl/>
+              </w:rPr>
+              <w:t>69.565</w:t>
+            </w:r>
+          </w:p>
+        </w:tc>
+        <w:tc>
+          <w:tcPr>
+            <w:tcW w:w="1402" w:type="dxa"/>
+            <w:vAlign w:val="center"/>
+          </w:tcPr>
+          <w:p>
+            <w:pPr>
+              <w:pStyle w:val="ListParagraph"/>
+              <w:autoSpaceDE w:val="0"/>
+              <w:autoSpaceDN w:val="0"/>
+              <w:bidi/>
+              <w:adjustRightInd w:val="0"/>
+              <w:spacing w:line="240" w:lineRule="auto"/>
+              <w:ind w:left="0"/>
+              <w:jc w:val="center"/>
+              <w:rPr>
+                <w:rFonts w:eastAsiaTheme="minorHAnsi" w:cstheme="minorHAnsi" w:hint="cs"/>
+                <w:sz w:val="26"/>
+                <w:szCs w:val="26"/>
+                <w:rtl/>
+              </w:rPr>
+            </w:pPr>
+            <w:r>
+              <w:rPr>
+                <w:rFonts w:eastAsiaTheme="minorHAnsi" w:cstheme="minorHAnsi"/>
+                <w:sz w:val="26"/>
+                <w:szCs w:val="26"/>
+              </w:rPr>
+              <w:t>1</w:t>
+            </w:r>
+          </w:p>
+        </w:tc>
+      </w:tr>
+      <w:tr>
+        <w:tc>
+          <w:tcPr>
+            <w:tcW w:w="2215" w:type="dxa"/>
+            <w:vAlign w:val="center"/>
+          </w:tcPr>
+          <w:p>
+            <w:pPr>
+              <w:pStyle w:val="ListParagraph"/>
+              <w:autoSpaceDE w:val="0"/>
+              <w:autoSpaceDN w:val="0"/>
+              <w:bidi/>
+              <w:adjustRightInd w:val="0"/>
+              <w:spacing w:line="240" w:lineRule="auto"/>
+              <w:ind w:left="0"/>
+              <w:jc w:val="center"/>
+              <w:rPr>
+                <w:rFonts w:eastAsiaTheme="minorHAnsi" w:cstheme="minorHAnsi" w:hint="cs"/>
+                <w:sz w:val="26"/>
+                <w:szCs w:val="26"/>
+                <w:rtl/>
+              </w:rPr>
+            </w:pPr>
+            <w:r>
+              <w:rPr>
+                <w:rFonts w:eastAsiaTheme="minorHAnsi" w:cstheme="minorHAnsi"/>
+                <w:sz w:val="26"/>
+                <w:szCs w:val="26"/>
+              </w:rPr>
+              <w:t>10441</w:t>
+            </w:r>
+          </w:p>
+        </w:tc>
+        <w:tc>
+          <w:tcPr>
+            <w:tcW w:w="1571" w:type="dxa"/>
+            <w:vAlign w:val="center"/>
+          </w:tcPr>
+          <w:p>
+            <w:pPr>
+              <w:pStyle w:val="ListParagraph"/>
+              <w:autoSpaceDE w:val="0"/>
+              <w:autoSpaceDN w:val="0"/>
+              <w:bidi/>
+              <w:adjustRightInd w:val="0"/>
+              <w:spacing w:line="240" w:lineRule="auto"/>
+              <w:ind w:left="0"/>
+              <w:jc w:val="center"/>
+              <w:rPr>
+                <w:rFonts w:eastAsiaTheme="minorHAnsi" w:cstheme="minorHAnsi" w:hint="cs"/>
+                <w:sz w:val="26"/>
+                <w:szCs w:val="26"/>
+                <w:rtl/>
+              </w:rPr>
+            </w:pPr>
+            <w:r>
+              <w:rPr>
+                <w:rFonts w:eastAsiaTheme="minorHAnsi" w:cs="Calibri"/>
+                <w:sz w:val="26"/>
+                <w:szCs w:val="26"/>
+                <w:rtl/>
+              </w:rPr>
+              <w:t>95.6521</w:t>
+            </w:r>
+            <w:r>
+              <w:rPr>
+                <w:rFonts w:eastAsiaTheme="minorHAnsi" w:cs="Calibri" w:hint="cs"/>
+                <w:sz w:val="26"/>
+                <w:szCs w:val="26"/>
+                <w:rtl/>
+              </w:rPr>
+              <w:t>%</w:t>
+            </w:r>
+          </w:p>
+        </w:tc>
+        <w:tc>
+          <w:tcPr>
+            <w:tcW w:w="1696" w:type="dxa"/>
+            <w:vAlign w:val="center"/>
+          </w:tcPr>
+          <w:p>
+            <w:pPr>
+              <w:pStyle w:val="ListParagraph"/>
+              <w:autoSpaceDE w:val="0"/>
+              <w:autoSpaceDN w:val="0"/>
+              <w:bidi/>
+              <w:adjustRightInd w:val="0"/>
+              <w:spacing w:line="240" w:lineRule="auto"/>
+              <w:ind w:left="0"/>
+              <w:jc w:val="center"/>
+              <w:rPr>
+                <w:rFonts w:eastAsiaTheme="minorHAnsi" w:cstheme="minorHAnsi" w:hint="cs"/>
+                <w:sz w:val="26"/>
+                <w:szCs w:val="26"/>
+                <w:rtl/>
+              </w:rPr>
+            </w:pPr>
+            <w:r>
+              <w:rPr>
+                <w:rFonts w:eastAsiaTheme="minorHAnsi" w:cstheme="minorHAnsi"/>
+                <w:sz w:val="26"/>
+                <w:szCs w:val="26"/>
+              </w:rPr>
+              <w:t>At most 500</w:t>
+            </w:r>
+          </w:p>
+        </w:tc>
+        <w:tc>
+          <w:tcPr>
+            <w:tcW w:w="1751" w:type="dxa"/>
+            <w:vAlign w:val="center"/>
+          </w:tcPr>
+          <w:p>
+            <w:pPr>
+              <w:pStyle w:val="ListParagraph"/>
+              <w:autoSpaceDE w:val="0"/>
+              <w:autoSpaceDN w:val="0"/>
+              <w:bidi/>
+              <w:adjustRightInd w:val="0"/>
+              <w:spacing w:line="240" w:lineRule="auto"/>
+              <w:ind w:left="0"/>
+              <w:jc w:val="center"/>
+              <w:rPr>
+                <w:rFonts w:eastAsiaTheme="minorHAnsi" w:cstheme="minorHAnsi" w:hint="cs"/>
+                <w:sz w:val="26"/>
+                <w:szCs w:val="26"/>
+                <w:rtl/>
+              </w:rPr>
+            </w:pPr>
+            <w:r>
+              <w:rPr>
+                <w:rFonts w:eastAsiaTheme="minorHAnsi" w:cs="Calibri"/>
+                <w:sz w:val="26"/>
+                <w:szCs w:val="26"/>
+                <w:rtl/>
+              </w:rPr>
+              <w:t>95.6521</w:t>
+            </w:r>
+            <w:r>
+              <w:rPr>
+                <w:rFonts w:eastAsiaTheme="minorHAnsi" w:cs="Calibri" w:hint="cs"/>
+                <w:sz w:val="26"/>
+                <w:szCs w:val="26"/>
+                <w:rtl/>
+              </w:rPr>
+              <w:t>%</w:t>
+            </w:r>
+          </w:p>
+        </w:tc>
+        <w:tc>
+          <w:tcPr>
+            <w:tcW w:w="1402" w:type="dxa"/>
+            <w:vAlign w:val="center"/>
+          </w:tcPr>
+          <w:p>
+            <w:pPr>
+              <w:pStyle w:val="ListParagraph"/>
+              <w:autoSpaceDE w:val="0"/>
+              <w:autoSpaceDN w:val="0"/>
+              <w:bidi/>
+              <w:adjustRightInd w:val="0"/>
+              <w:spacing w:line="240" w:lineRule="auto"/>
+              <w:ind w:left="0"/>
+              <w:jc w:val="center"/>
+              <w:rPr>
+                <w:rFonts w:eastAsiaTheme="minorHAnsi" w:cstheme="minorHAnsi" w:hint="cs"/>
+                <w:sz w:val="26"/>
+                <w:szCs w:val="26"/>
+                <w:rtl/>
+              </w:rPr>
+            </w:pPr>
+            <w:r>
+              <w:rPr>
+                <w:rFonts w:eastAsiaTheme="minorHAnsi" w:cstheme="minorHAnsi"/>
+                <w:sz w:val="26"/>
+                <w:szCs w:val="26"/>
+              </w:rPr>
+              <w:t>2</w:t>
+            </w:r>
+          </w:p>
+        </w:tc>
+      </w:tr>
+      <w:bookmarkEnd w:id="0"/>
+    </w:tbl>
+    <w:p>
+      <w:pPr>
+        <w:pStyle w:val="ListParagraph"/>
+        <w:autoSpaceDE w:val="0"/>
+        <w:autoSpaceDN w:val="0"/>
+        <w:bidi/>
+        <w:adjustRightInd w:val="0"/>
+        <w:spacing w:after="0" w:line="240" w:lineRule="auto"/>
+        <w:ind w:left="1440"/>
+        <w:rPr>
+          <w:rFonts w:eastAsiaTheme="minorHAnsi" w:cstheme="minorHAnsi"/>
+          <w:sz w:val="26"/>
+          <w:szCs w:val="26"/>
+          <w:rtl/>
+        </w:rPr>
+      </w:pPr>
+    </w:p>
+    <w:p>
+      <w:pPr>
+        <w:pStyle w:val="ListParagraph"/>
+        <w:numPr>
+          <w:ilvl w:val="0"/>
+          <w:numId w:val="23"/>
+        </w:numPr>
+        <w:autoSpaceDE w:val="0"/>
+        <w:autoSpaceDN w:val="0"/>
+        <w:bidi/>
+        <w:adjustRightInd w:val="0"/>
+        <w:spacing w:after="0" w:line="240" w:lineRule="auto"/>
+        <w:rPr>
+          <w:rFonts w:eastAsiaTheme="minorHAnsi" w:cstheme="minorHAnsi"/>
+          <w:sz w:val="26"/>
+          <w:szCs w:val="26"/>
+          <w:rtl/>
+        </w:rPr>
+      </w:pPr>
+      <w:r>
+        <w:rPr>
+          <w:rFonts w:eastAsiaTheme="minorHAnsi" w:cstheme="minorHAnsi" w:hint="cs"/>
+          <w:sz w:val="26"/>
+          <w:szCs w:val="26"/>
+          <w:rtl/>
+        </w:rPr>
+        <w:t xml:space="preserve">סט הדוגמאות הינו </w:t>
+      </w:r>
+      <w:r>
+        <w:rPr>
+          <w:rFonts w:eastAsiaTheme="minorHAnsi" w:cstheme="minorHAnsi"/>
+          <w:sz w:val="26"/>
+          <w:szCs w:val="26"/>
+        </w:rPr>
+        <w:t>digits</w:t>
+      </w:r>
+      <w:r>
+        <w:rPr>
+          <w:rFonts w:eastAsiaTheme="minorHAnsi" w:cstheme="minorHAnsi" w:hint="cs"/>
+          <w:sz w:val="26"/>
+          <w:szCs w:val="26"/>
+          <w:rtl/>
+        </w:rPr>
+        <w:t>:</w:t>
+      </w:r>
+      <w:r>
+        <w:rPr>
+          <w:rFonts w:eastAsiaTheme="minorHAnsi" w:cstheme="minorHAnsi"/>
+          <w:sz w:val="26"/>
+          <w:szCs w:val="26"/>
+          <w:rtl/>
+        </w:rPr>
+        <w:br/>
+      </w:r>
+    </w:p>
+    <w:tbl>
+      <w:tblPr>
+        <w:tblStyle w:val="TableGrid"/>
+        <w:bidiVisual/>
+        <w:tblW w:w="0" w:type="auto"/>
+        <w:tblInd w:w="715" w:type="dxa"/>
+        <w:tblLook w:val="04A0" w:firstRow="1" w:lastRow="0" w:firstColumn="1" w:lastColumn="0" w:noHBand="0" w:noVBand="1"/>
+      </w:tblPr>
+      <w:tblGrid>
+        <w:gridCol w:w="2215"/>
+        <w:gridCol w:w="1571"/>
+        <w:gridCol w:w="1696"/>
+        <w:gridCol w:w="1751"/>
+        <w:gridCol w:w="1402"/>
+      </w:tblGrid>
+      <w:tr>
+        <w:tc>
+          <w:tcPr>
+            <w:tcW w:w="3786" w:type="dxa"/>
+            <w:gridSpan w:val="2"/>
+            <w:vAlign w:val="center"/>
+          </w:tcPr>
+          <w:p>
+            <w:pPr>
+              <w:pStyle w:val="ListParagraph"/>
+              <w:autoSpaceDE w:val="0"/>
+              <w:autoSpaceDN w:val="0"/>
+              <w:bidi/>
+              <w:adjustRightInd w:val="0"/>
+              <w:spacing w:line="240" w:lineRule="auto"/>
+              <w:ind w:left="0"/>
+              <w:jc w:val="center"/>
+              <w:rPr>
+                <w:rFonts w:eastAsiaTheme="minorHAnsi" w:cstheme="minorHAnsi" w:hint="cs"/>
+                <w:sz w:val="26"/>
+                <w:szCs w:val="26"/>
+                <w:rtl/>
+              </w:rPr>
+            </w:pPr>
+            <w:r>
+              <w:rPr>
+                <w:rFonts w:eastAsiaTheme="minorHAnsi" w:cstheme="minorHAnsi"/>
+                <w:sz w:val="26"/>
+                <w:szCs w:val="26"/>
+              </w:rPr>
+              <w:t xml:space="preserve">Adaline, LMS </w:t>
+            </w:r>
+            <w:proofErr w:type="spellStart"/>
+            <w:r>
+              <w:rPr>
+                <w:rFonts w:eastAsiaTheme="minorHAnsi" w:cstheme="minorHAnsi"/>
+                <w:sz w:val="26"/>
+                <w:szCs w:val="26"/>
+              </w:rPr>
+              <w:t>Widrow</w:t>
+            </w:r>
+            <w:proofErr w:type="spellEnd"/>
+            <w:r>
+              <w:rPr>
+                <w:rFonts w:eastAsiaTheme="minorHAnsi" w:cstheme="minorHAnsi"/>
+                <w:sz w:val="26"/>
+                <w:szCs w:val="26"/>
+              </w:rPr>
+              <w:t>-Hoff</w:t>
+            </w:r>
+          </w:p>
+        </w:tc>
+        <w:tc>
+          <w:tcPr>
+            <w:tcW w:w="3447" w:type="dxa"/>
+            <w:gridSpan w:val="2"/>
+            <w:vAlign w:val="center"/>
+          </w:tcPr>
+          <w:p>
+            <w:pPr>
+              <w:pStyle w:val="ListParagraph"/>
+              <w:autoSpaceDE w:val="0"/>
+              <w:autoSpaceDN w:val="0"/>
+              <w:bidi/>
+              <w:adjustRightInd w:val="0"/>
+              <w:spacing w:line="240" w:lineRule="auto"/>
+              <w:ind w:left="0"/>
+              <w:jc w:val="center"/>
+              <w:rPr>
+                <w:rFonts w:eastAsiaTheme="minorHAnsi" w:cstheme="minorHAnsi"/>
+                <w:sz w:val="26"/>
+                <w:szCs w:val="26"/>
+              </w:rPr>
+            </w:pPr>
+            <w:r>
+              <w:rPr>
+                <w:rFonts w:eastAsiaTheme="minorHAnsi" w:cstheme="minorHAnsi"/>
+                <w:sz w:val="26"/>
+                <w:szCs w:val="26"/>
+              </w:rPr>
+              <w:t>Perceptron</w:t>
+            </w:r>
+          </w:p>
+        </w:tc>
+        <w:tc>
+          <w:tcPr>
+            <w:tcW w:w="1402" w:type="dxa"/>
+            <w:vAlign w:val="center"/>
+          </w:tcPr>
+          <w:p>
+            <w:pPr>
+              <w:pStyle w:val="ListParagraph"/>
+              <w:autoSpaceDE w:val="0"/>
+              <w:autoSpaceDN w:val="0"/>
+              <w:bidi/>
+              <w:adjustRightInd w:val="0"/>
+              <w:spacing w:line="240" w:lineRule="auto"/>
+              <w:ind w:left="0"/>
+              <w:jc w:val="center"/>
+              <w:rPr>
+                <w:rFonts w:eastAsiaTheme="minorHAnsi" w:cstheme="minorHAnsi"/>
+                <w:sz w:val="26"/>
+                <w:szCs w:val="26"/>
+              </w:rPr>
+            </w:pPr>
+            <w:r>
+              <w:rPr>
+                <w:rFonts w:eastAsiaTheme="minorHAnsi" w:cstheme="minorHAnsi"/>
+                <w:sz w:val="26"/>
+                <w:szCs w:val="26"/>
+              </w:rPr>
+              <w:t>1 Vs. All</w:t>
+            </w:r>
+          </w:p>
+        </w:tc>
+      </w:tr>
+      <w:tr>
+        <w:tc>
+          <w:tcPr>
+            <w:tcW w:w="2215" w:type="dxa"/>
+            <w:vAlign w:val="center"/>
+          </w:tcPr>
+          <w:p>
+            <w:pPr>
+              <w:pStyle w:val="ListParagraph"/>
+              <w:autoSpaceDE w:val="0"/>
+              <w:autoSpaceDN w:val="0"/>
+              <w:bidi/>
+              <w:adjustRightInd w:val="0"/>
+              <w:spacing w:line="240" w:lineRule="auto"/>
+              <w:ind w:left="0"/>
+              <w:jc w:val="center"/>
+              <w:rPr>
+                <w:rFonts w:eastAsiaTheme="minorHAnsi" w:cstheme="minorHAnsi" w:hint="cs"/>
+                <w:sz w:val="26"/>
+                <w:szCs w:val="26"/>
+                <w:rtl/>
+              </w:rPr>
+            </w:pPr>
+            <w:r>
+              <w:rPr>
+                <w:rFonts w:eastAsiaTheme="minorHAnsi" w:cstheme="minorHAnsi"/>
+                <w:sz w:val="26"/>
+                <w:szCs w:val="26"/>
+              </w:rPr>
+              <w:t>Coverage</w:t>
+            </w:r>
+          </w:p>
+        </w:tc>
+        <w:tc>
+          <w:tcPr>
+            <w:tcW w:w="1571" w:type="dxa"/>
+            <w:vAlign w:val="center"/>
+          </w:tcPr>
+          <w:p>
+            <w:pPr>
+              <w:pStyle w:val="ListParagraph"/>
+              <w:autoSpaceDE w:val="0"/>
+              <w:autoSpaceDN w:val="0"/>
+              <w:bidi/>
+              <w:adjustRightInd w:val="0"/>
+              <w:spacing w:line="240" w:lineRule="auto"/>
+              <w:ind w:left="0"/>
+              <w:jc w:val="center"/>
+              <w:rPr>
+                <w:rFonts w:eastAsiaTheme="minorHAnsi" w:cstheme="minorHAnsi" w:hint="cs"/>
+                <w:sz w:val="26"/>
+                <w:szCs w:val="26"/>
+                <w:rtl/>
+              </w:rPr>
+            </w:pPr>
+            <w:r>
+              <w:rPr>
+                <w:rFonts w:eastAsiaTheme="minorHAnsi" w:cstheme="minorHAnsi"/>
+                <w:sz w:val="26"/>
+                <w:szCs w:val="26"/>
+              </w:rPr>
+              <w:t>Accuracy</w:t>
+            </w:r>
+          </w:p>
+        </w:tc>
+        <w:tc>
+          <w:tcPr>
+            <w:tcW w:w="1696" w:type="dxa"/>
+            <w:vAlign w:val="center"/>
+          </w:tcPr>
+          <w:p>
+            <w:pPr>
+              <w:pStyle w:val="ListParagraph"/>
+              <w:autoSpaceDE w:val="0"/>
+              <w:autoSpaceDN w:val="0"/>
+              <w:bidi/>
+              <w:adjustRightInd w:val="0"/>
+              <w:spacing w:line="240" w:lineRule="auto"/>
+              <w:ind w:left="0"/>
+              <w:jc w:val="center"/>
+              <w:rPr>
+                <w:rFonts w:eastAsiaTheme="minorHAnsi" w:cstheme="minorHAnsi" w:hint="cs"/>
+                <w:sz w:val="26"/>
+                <w:szCs w:val="26"/>
+                <w:rtl/>
+              </w:rPr>
+            </w:pPr>
+            <w:r>
+              <w:rPr>
+                <w:rFonts w:eastAsiaTheme="minorHAnsi" w:cstheme="minorHAnsi"/>
+                <w:sz w:val="26"/>
+                <w:szCs w:val="26"/>
+              </w:rPr>
+              <w:t>Coverage</w:t>
+            </w:r>
+          </w:p>
+        </w:tc>
+        <w:tc>
+          <w:tcPr>
+            <w:tcW w:w="1751" w:type="dxa"/>
+            <w:vAlign w:val="center"/>
+          </w:tcPr>
+          <w:p>
+            <w:pPr>
+              <w:pStyle w:val="ListParagraph"/>
+              <w:autoSpaceDE w:val="0"/>
+              <w:autoSpaceDN w:val="0"/>
+              <w:bidi/>
+              <w:adjustRightInd w:val="0"/>
+              <w:spacing w:line="240" w:lineRule="auto"/>
+              <w:ind w:left="0"/>
+              <w:jc w:val="center"/>
+              <w:rPr>
+                <w:rFonts w:eastAsiaTheme="minorHAnsi" w:cstheme="minorHAnsi" w:hint="cs"/>
+                <w:sz w:val="26"/>
+                <w:szCs w:val="26"/>
+                <w:rtl/>
+              </w:rPr>
+            </w:pPr>
+            <w:r>
+              <w:rPr>
+                <w:rFonts w:eastAsiaTheme="minorHAnsi" w:cstheme="minorHAnsi"/>
+                <w:sz w:val="26"/>
+                <w:szCs w:val="26"/>
+              </w:rPr>
+              <w:t>Accuracy</w:t>
+            </w:r>
+          </w:p>
+        </w:tc>
+        <w:tc>
+          <w:tcPr>
+            <w:tcW w:w="1402" w:type="dxa"/>
+            <w:vAlign w:val="center"/>
+          </w:tcPr>
+          <w:p>
+            <w:pPr>
+              <w:pStyle w:val="ListParagraph"/>
+              <w:autoSpaceDE w:val="0"/>
+              <w:autoSpaceDN w:val="0"/>
+              <w:bidi/>
+              <w:adjustRightInd w:val="0"/>
+              <w:spacing w:line="240" w:lineRule="auto"/>
+              <w:ind w:left="0"/>
+              <w:jc w:val="center"/>
+              <w:rPr>
+                <w:rFonts w:eastAsiaTheme="minorHAnsi" w:cstheme="minorHAnsi"/>
+                <w:sz w:val="26"/>
+                <w:szCs w:val="26"/>
+              </w:rPr>
+            </w:pPr>
+            <w:r>
+              <w:rPr>
+                <w:rFonts w:eastAsiaTheme="minorHAnsi" w:cstheme="minorHAnsi"/>
+                <w:sz w:val="26"/>
+                <w:szCs w:val="26"/>
+              </w:rPr>
+              <w:t>Class</w:t>
+            </w:r>
+          </w:p>
+        </w:tc>
+      </w:tr>
+      <w:tr>
+        <w:tc>
+          <w:tcPr>
+            <w:tcW w:w="2215" w:type="dxa"/>
+            <w:vAlign w:val="center"/>
+          </w:tcPr>
+          <w:p>
+            <w:pPr>
+              <w:pStyle w:val="ListParagraph"/>
+              <w:autoSpaceDE w:val="0"/>
+              <w:autoSpaceDN w:val="0"/>
+              <w:bidi/>
+              <w:adjustRightInd w:val="0"/>
+              <w:spacing w:line="240" w:lineRule="auto"/>
+              <w:ind w:left="0"/>
+              <w:jc w:val="center"/>
+              <w:rPr>
+                <w:rFonts w:eastAsiaTheme="minorHAnsi" w:cstheme="minorHAnsi"/>
+                <w:sz w:val="26"/>
+                <w:szCs w:val="26"/>
+              </w:rPr>
+            </w:pPr>
+            <w:r>
+              <w:rPr>
+                <w:rFonts w:eastAsiaTheme="minorHAnsi" w:cstheme="minorHAnsi"/>
+                <w:sz w:val="26"/>
+                <w:szCs w:val="26"/>
+              </w:rPr>
+              <w:t>Stopped at 500,000</w:t>
+            </w:r>
+          </w:p>
+        </w:tc>
+        <w:tc>
+          <w:tcPr>
+            <w:tcW w:w="1571" w:type="dxa"/>
+            <w:vAlign w:val="center"/>
+          </w:tcPr>
+          <w:p>
+            <w:pPr>
+              <w:pStyle w:val="ListParagraph"/>
+              <w:autoSpaceDE w:val="0"/>
+              <w:autoSpaceDN w:val="0"/>
+              <w:bidi/>
+              <w:adjustRightInd w:val="0"/>
+              <w:spacing w:line="240" w:lineRule="auto"/>
+              <w:ind w:left="0"/>
+              <w:jc w:val="center"/>
+              <w:rPr>
+                <w:rFonts w:eastAsiaTheme="minorHAnsi" w:cstheme="minorHAnsi" w:hint="cs"/>
+                <w:sz w:val="26"/>
+                <w:szCs w:val="26"/>
+                <w:rtl/>
+              </w:rPr>
+            </w:pPr>
+            <w:r>
+              <w:rPr>
+                <w:rFonts w:eastAsiaTheme="minorHAnsi" w:cs="Calibri"/>
+                <w:sz w:val="26"/>
+                <w:szCs w:val="26"/>
+                <w:rtl/>
+              </w:rPr>
+              <w:t>99.6296</w:t>
+            </w:r>
+            <w:r>
+              <w:rPr>
+                <w:rFonts w:eastAsiaTheme="minorHAnsi" w:cs="Calibri" w:hint="cs"/>
+                <w:sz w:val="26"/>
+                <w:szCs w:val="26"/>
+                <w:rtl/>
+              </w:rPr>
+              <w:t>%</w:t>
+            </w:r>
+          </w:p>
+        </w:tc>
+        <w:tc>
+          <w:tcPr>
+            <w:tcW w:w="1696" w:type="dxa"/>
+            <w:vAlign w:val="center"/>
+          </w:tcPr>
+          <w:p>
+            <w:pPr>
+              <w:pStyle w:val="ListParagraph"/>
+              <w:autoSpaceDE w:val="0"/>
+              <w:autoSpaceDN w:val="0"/>
+              <w:bidi/>
+              <w:adjustRightInd w:val="0"/>
+              <w:spacing w:line="240" w:lineRule="auto"/>
+              <w:ind w:left="0"/>
+              <w:jc w:val="center"/>
+              <w:rPr>
+                <w:rFonts w:eastAsiaTheme="minorHAnsi" w:cstheme="minorHAnsi" w:hint="cs"/>
+                <w:sz w:val="26"/>
+                <w:szCs w:val="26"/>
+                <w:rtl/>
+              </w:rPr>
+            </w:pPr>
+            <w:r>
+              <w:rPr>
+                <w:rFonts w:eastAsiaTheme="minorHAnsi" w:cstheme="minorHAnsi"/>
+                <w:sz w:val="26"/>
+                <w:szCs w:val="26"/>
+              </w:rPr>
+              <w:t>At most 500</w:t>
+            </w:r>
+          </w:p>
+        </w:tc>
+        <w:tc>
+          <w:tcPr>
+            <w:tcW w:w="1751" w:type="dxa"/>
+            <w:vAlign w:val="center"/>
+          </w:tcPr>
+          <w:p>
+            <w:pPr>
+              <w:pStyle w:val="ListParagraph"/>
+              <w:autoSpaceDE w:val="0"/>
+              <w:autoSpaceDN w:val="0"/>
+              <w:bidi/>
+              <w:adjustRightInd w:val="0"/>
+              <w:spacing w:line="240" w:lineRule="auto"/>
+              <w:ind w:left="0"/>
+              <w:jc w:val="center"/>
+              <w:rPr>
+                <w:rFonts w:eastAsiaTheme="minorHAnsi" w:cstheme="minorHAnsi" w:hint="cs"/>
+                <w:sz w:val="26"/>
+                <w:szCs w:val="26"/>
+                <w:rtl/>
+              </w:rPr>
+            </w:pPr>
+            <w:r>
+              <w:rPr>
+                <w:rFonts w:eastAsiaTheme="minorHAnsi" w:cstheme="minorHAnsi" w:hint="cs"/>
+                <w:sz w:val="26"/>
+                <w:szCs w:val="26"/>
+                <w:rtl/>
+              </w:rPr>
+              <w:t>100%</w:t>
+            </w:r>
+          </w:p>
+        </w:tc>
+        <w:tc>
+          <w:tcPr>
+            <w:tcW w:w="1402" w:type="dxa"/>
+            <w:vAlign w:val="center"/>
+          </w:tcPr>
+          <w:p>
+            <w:pPr>
+              <w:pStyle w:val="ListParagraph"/>
+              <w:autoSpaceDE w:val="0"/>
+              <w:autoSpaceDN w:val="0"/>
+              <w:bidi/>
+              <w:adjustRightInd w:val="0"/>
+              <w:spacing w:line="240" w:lineRule="auto"/>
+              <w:ind w:left="0"/>
+              <w:jc w:val="center"/>
+              <w:rPr>
+                <w:rFonts w:eastAsiaTheme="minorHAnsi" w:cstheme="minorHAnsi" w:hint="cs"/>
+                <w:sz w:val="26"/>
+                <w:szCs w:val="26"/>
+                <w:rtl/>
+              </w:rPr>
+            </w:pPr>
+            <w:r>
+              <w:rPr>
+                <w:rFonts w:eastAsiaTheme="minorHAnsi" w:cstheme="minorHAnsi"/>
+                <w:sz w:val="26"/>
+                <w:szCs w:val="26"/>
+              </w:rPr>
+              <w:t>0</w:t>
+            </w:r>
+          </w:p>
+        </w:tc>
+      </w:tr>
+      <w:tr>
+        <w:tc>
+          <w:tcPr>
+            <w:tcW w:w="2215" w:type="dxa"/>
+            <w:vAlign w:val="center"/>
+          </w:tcPr>
+          <w:p>
+            <w:pPr>
+              <w:pStyle w:val="ListParagraph"/>
+              <w:autoSpaceDE w:val="0"/>
+              <w:autoSpaceDN w:val="0"/>
+              <w:bidi/>
+              <w:adjustRightInd w:val="0"/>
+              <w:spacing w:line="240" w:lineRule="auto"/>
+              <w:ind w:left="0"/>
+              <w:jc w:val="center"/>
+              <w:rPr>
+                <w:rFonts w:eastAsiaTheme="minorHAnsi" w:cstheme="minorHAnsi" w:hint="cs"/>
+                <w:sz w:val="26"/>
+                <w:szCs w:val="26"/>
+                <w:rtl/>
+              </w:rPr>
+            </w:pPr>
+            <w:r>
+              <w:rPr>
+                <w:rFonts w:eastAsiaTheme="minorHAnsi" w:cstheme="minorHAnsi"/>
+                <w:sz w:val="26"/>
+                <w:szCs w:val="26"/>
+              </w:rPr>
+              <w:t>Stopped at 500,000</w:t>
+            </w:r>
+          </w:p>
+        </w:tc>
+        <w:tc>
+          <w:tcPr>
+            <w:tcW w:w="1571" w:type="dxa"/>
+            <w:vAlign w:val="center"/>
+          </w:tcPr>
+          <w:p>
+            <w:pPr>
+              <w:pStyle w:val="ListParagraph"/>
+              <w:autoSpaceDE w:val="0"/>
+              <w:autoSpaceDN w:val="0"/>
+              <w:bidi/>
+              <w:adjustRightInd w:val="0"/>
+              <w:spacing w:line="240" w:lineRule="auto"/>
+              <w:ind w:left="0"/>
+              <w:jc w:val="center"/>
+              <w:rPr>
+                <w:rFonts w:eastAsiaTheme="minorHAnsi" w:cstheme="minorHAnsi" w:hint="cs"/>
+                <w:sz w:val="26"/>
+                <w:szCs w:val="26"/>
+                <w:rtl/>
+              </w:rPr>
+            </w:pPr>
+            <w:r>
+              <w:rPr>
+                <w:rFonts w:eastAsiaTheme="minorHAnsi" w:cs="Calibri"/>
+                <w:sz w:val="26"/>
+                <w:szCs w:val="26"/>
+                <w:rtl/>
+              </w:rPr>
+              <w:t>95.1851</w:t>
+            </w:r>
+            <w:r>
+              <w:rPr>
+                <w:rFonts w:eastAsiaTheme="minorHAnsi" w:cs="Calibri" w:hint="cs"/>
+                <w:sz w:val="26"/>
+                <w:szCs w:val="26"/>
+                <w:rtl/>
+              </w:rPr>
+              <w:t>%</w:t>
+            </w:r>
+          </w:p>
+        </w:tc>
+        <w:tc>
+          <w:tcPr>
+            <w:tcW w:w="1696" w:type="dxa"/>
+            <w:vAlign w:val="center"/>
+          </w:tcPr>
+          <w:p>
+            <w:pPr>
+              <w:pStyle w:val="ListParagraph"/>
+              <w:autoSpaceDE w:val="0"/>
+              <w:autoSpaceDN w:val="0"/>
+              <w:bidi/>
+              <w:adjustRightInd w:val="0"/>
+              <w:spacing w:line="240" w:lineRule="auto"/>
+              <w:ind w:left="0"/>
+              <w:jc w:val="center"/>
+              <w:rPr>
+                <w:rFonts w:eastAsiaTheme="minorHAnsi" w:cstheme="minorHAnsi" w:hint="cs"/>
+                <w:sz w:val="26"/>
+                <w:szCs w:val="26"/>
+                <w:rtl/>
+              </w:rPr>
+            </w:pPr>
+            <w:r>
+              <w:rPr>
+                <w:rFonts w:eastAsiaTheme="minorHAnsi" w:cstheme="minorHAnsi"/>
+                <w:sz w:val="26"/>
+                <w:szCs w:val="26"/>
+              </w:rPr>
+              <w:t>At most 500</w:t>
+            </w:r>
+          </w:p>
+        </w:tc>
+        <w:tc>
+          <w:tcPr>
+            <w:tcW w:w="1751" w:type="dxa"/>
+            <w:vAlign w:val="center"/>
+          </w:tcPr>
+          <w:p>
+            <w:pPr>
+              <w:pStyle w:val="ListParagraph"/>
+              <w:autoSpaceDE w:val="0"/>
+              <w:autoSpaceDN w:val="0"/>
+              <w:bidi/>
+              <w:adjustRightInd w:val="0"/>
+              <w:spacing w:line="240" w:lineRule="auto"/>
+              <w:ind w:left="0"/>
+              <w:jc w:val="center"/>
+              <w:rPr>
+                <w:rFonts w:eastAsiaTheme="minorHAnsi" w:cstheme="minorHAnsi" w:hint="cs"/>
+                <w:sz w:val="26"/>
+                <w:szCs w:val="26"/>
+              </w:rPr>
+            </w:pPr>
+            <w:r>
+              <w:rPr>
+                <w:rFonts w:eastAsiaTheme="minorHAnsi" w:cs="Calibri"/>
+                <w:sz w:val="26"/>
+                <w:szCs w:val="26"/>
+                <w:rtl/>
+              </w:rPr>
+              <w:t>97.4074</w:t>
+            </w:r>
+            <w:r>
+              <w:rPr>
+                <w:rFonts w:eastAsiaTheme="minorHAnsi" w:cs="Calibri" w:hint="cs"/>
+                <w:sz w:val="26"/>
+                <w:szCs w:val="26"/>
+                <w:rtl/>
+              </w:rPr>
+              <w:t>%</w:t>
+            </w:r>
+          </w:p>
+        </w:tc>
+        <w:tc>
+          <w:tcPr>
+            <w:tcW w:w="1402" w:type="dxa"/>
+            <w:vAlign w:val="center"/>
+          </w:tcPr>
+          <w:p>
+            <w:pPr>
+              <w:pStyle w:val="ListParagraph"/>
+              <w:autoSpaceDE w:val="0"/>
+              <w:autoSpaceDN w:val="0"/>
+              <w:bidi/>
+              <w:adjustRightInd w:val="0"/>
+              <w:spacing w:line="240" w:lineRule="auto"/>
+              <w:ind w:left="0"/>
+              <w:jc w:val="center"/>
+              <w:rPr>
+                <w:rFonts w:eastAsiaTheme="minorHAnsi" w:cstheme="minorHAnsi" w:hint="cs"/>
+                <w:sz w:val="26"/>
+                <w:szCs w:val="26"/>
+                <w:rtl/>
+              </w:rPr>
+            </w:pPr>
+            <w:r>
+              <w:rPr>
+                <w:rFonts w:eastAsiaTheme="minorHAnsi" w:cstheme="minorHAnsi"/>
+                <w:sz w:val="26"/>
+                <w:szCs w:val="26"/>
+              </w:rPr>
+              <w:t>1</w:t>
+            </w:r>
+          </w:p>
+        </w:tc>
+      </w:tr>
+      <w:tr>
+        <w:tc>
+          <w:tcPr>
+            <w:tcW w:w="2215" w:type="dxa"/>
+            <w:vAlign w:val="center"/>
+          </w:tcPr>
+          <w:p>
+            <w:pPr>
+              <w:pStyle w:val="ListParagraph"/>
+              <w:autoSpaceDE w:val="0"/>
+              <w:autoSpaceDN w:val="0"/>
+              <w:bidi/>
+              <w:adjustRightInd w:val="0"/>
+              <w:spacing w:line="240" w:lineRule="auto"/>
+              <w:ind w:left="0"/>
+              <w:jc w:val="center"/>
+              <w:rPr>
+                <w:rFonts w:eastAsiaTheme="minorHAnsi" w:cstheme="minorHAnsi" w:hint="cs"/>
+                <w:sz w:val="26"/>
+                <w:szCs w:val="26"/>
+                <w:rtl/>
+              </w:rPr>
+            </w:pPr>
+            <w:r>
+              <w:rPr>
+                <w:rFonts w:eastAsiaTheme="minorHAnsi" w:cs="Calibri"/>
+                <w:sz w:val="26"/>
+                <w:szCs w:val="26"/>
+                <w:rtl/>
+              </w:rPr>
+              <w:t>473163</w:t>
+            </w:r>
+          </w:p>
+        </w:tc>
+        <w:tc>
+          <w:tcPr>
+            <w:tcW w:w="1571" w:type="dxa"/>
+            <w:vAlign w:val="center"/>
+          </w:tcPr>
+          <w:p>
+            <w:pPr>
+              <w:pStyle w:val="ListParagraph"/>
+              <w:autoSpaceDE w:val="0"/>
+              <w:autoSpaceDN w:val="0"/>
+              <w:bidi/>
+              <w:adjustRightInd w:val="0"/>
+              <w:spacing w:line="240" w:lineRule="auto"/>
+              <w:ind w:left="0"/>
+              <w:jc w:val="center"/>
+              <w:rPr>
+                <w:rFonts w:eastAsiaTheme="minorHAnsi" w:cstheme="minorHAnsi" w:hint="cs"/>
+                <w:sz w:val="26"/>
+                <w:szCs w:val="26"/>
+                <w:rtl/>
+              </w:rPr>
+            </w:pPr>
+            <w:r>
+              <w:rPr>
+                <w:rFonts w:eastAsiaTheme="minorHAnsi" w:cs="Calibri"/>
+                <w:sz w:val="26"/>
+                <w:szCs w:val="26"/>
+                <w:rtl/>
+              </w:rPr>
+              <w:t>98.5185</w:t>
+            </w:r>
+            <w:r>
+              <w:rPr>
+                <w:rFonts w:eastAsiaTheme="minorHAnsi" w:cs="Calibri" w:hint="cs"/>
+                <w:sz w:val="26"/>
+                <w:szCs w:val="26"/>
+                <w:rtl/>
+              </w:rPr>
+              <w:t>%</w:t>
+            </w:r>
+          </w:p>
+        </w:tc>
+        <w:tc>
+          <w:tcPr>
+            <w:tcW w:w="1696" w:type="dxa"/>
+            <w:vAlign w:val="center"/>
+          </w:tcPr>
+          <w:p>
+            <w:pPr>
+              <w:pStyle w:val="ListParagraph"/>
+              <w:autoSpaceDE w:val="0"/>
+              <w:autoSpaceDN w:val="0"/>
+              <w:bidi/>
+              <w:adjustRightInd w:val="0"/>
+              <w:spacing w:line="240" w:lineRule="auto"/>
+              <w:ind w:left="0"/>
+              <w:jc w:val="center"/>
+              <w:rPr>
+                <w:rFonts w:eastAsiaTheme="minorHAnsi" w:cstheme="minorHAnsi" w:hint="cs"/>
+                <w:sz w:val="26"/>
+                <w:szCs w:val="26"/>
+                <w:rtl/>
+              </w:rPr>
+            </w:pPr>
+            <w:r>
+              <w:rPr>
+                <w:rFonts w:eastAsiaTheme="minorHAnsi" w:cstheme="minorHAnsi"/>
+                <w:sz w:val="26"/>
+                <w:szCs w:val="26"/>
+              </w:rPr>
+              <w:t>At most 500</w:t>
+            </w:r>
+          </w:p>
+        </w:tc>
+        <w:tc>
+          <w:tcPr>
+            <w:tcW w:w="1751" w:type="dxa"/>
+            <w:vAlign w:val="center"/>
+          </w:tcPr>
+          <w:p>
+            <w:pPr>
+              <w:pStyle w:val="ListParagraph"/>
+              <w:autoSpaceDE w:val="0"/>
+              <w:autoSpaceDN w:val="0"/>
+              <w:bidi/>
+              <w:adjustRightInd w:val="0"/>
+              <w:spacing w:line="240" w:lineRule="auto"/>
+              <w:ind w:left="0"/>
+              <w:jc w:val="center"/>
+              <w:rPr>
+                <w:rFonts w:eastAsiaTheme="minorHAnsi" w:cstheme="minorHAnsi" w:hint="cs"/>
+                <w:sz w:val="26"/>
+                <w:szCs w:val="26"/>
+                <w:rtl/>
+              </w:rPr>
+            </w:pPr>
+            <w:r>
+              <w:rPr>
+                <w:rFonts w:eastAsiaTheme="minorHAnsi" w:cs="Calibri"/>
+                <w:sz w:val="26"/>
+                <w:szCs w:val="26"/>
+                <w:rtl/>
+              </w:rPr>
+              <w:t>99.2592</w:t>
+            </w:r>
+            <w:r>
+              <w:rPr>
+                <w:rFonts w:eastAsiaTheme="minorHAnsi" w:cs="Calibri" w:hint="cs"/>
+                <w:sz w:val="26"/>
+                <w:szCs w:val="26"/>
+                <w:rtl/>
+              </w:rPr>
+              <w:t>%</w:t>
+            </w:r>
+          </w:p>
+        </w:tc>
+        <w:tc>
+          <w:tcPr>
+            <w:tcW w:w="1402" w:type="dxa"/>
+            <w:vAlign w:val="center"/>
+          </w:tcPr>
+          <w:p>
+            <w:pPr>
+              <w:pStyle w:val="ListParagraph"/>
+              <w:autoSpaceDE w:val="0"/>
+              <w:autoSpaceDN w:val="0"/>
+              <w:bidi/>
+              <w:adjustRightInd w:val="0"/>
+              <w:spacing w:line="240" w:lineRule="auto"/>
+              <w:ind w:left="0"/>
+              <w:jc w:val="center"/>
+              <w:rPr>
+                <w:rFonts w:eastAsiaTheme="minorHAnsi" w:cstheme="minorHAnsi" w:hint="cs"/>
+                <w:sz w:val="26"/>
+                <w:szCs w:val="26"/>
+                <w:rtl/>
+              </w:rPr>
+            </w:pPr>
+            <w:r>
+              <w:rPr>
+                <w:rFonts w:eastAsiaTheme="minorHAnsi" w:cstheme="minorHAnsi"/>
+                <w:sz w:val="26"/>
+                <w:szCs w:val="26"/>
+              </w:rPr>
+              <w:t>2</w:t>
+            </w:r>
+          </w:p>
+        </w:tc>
+      </w:tr>
+      <w:tr>
+        <w:tc>
+          <w:tcPr>
+            <w:tcW w:w="2215" w:type="dxa"/>
+            <w:vAlign w:val="center"/>
+          </w:tcPr>
+          <w:p>
+            <w:pPr>
+              <w:pStyle w:val="ListParagraph"/>
+              <w:autoSpaceDE w:val="0"/>
+              <w:autoSpaceDN w:val="0"/>
+              <w:bidi/>
+              <w:adjustRightInd w:val="0"/>
+              <w:spacing w:line="240" w:lineRule="auto"/>
+              <w:ind w:left="0"/>
+              <w:jc w:val="center"/>
+              <w:rPr>
+                <w:rFonts w:eastAsiaTheme="minorHAnsi" w:cstheme="minorHAnsi" w:hint="cs"/>
+                <w:sz w:val="26"/>
+                <w:szCs w:val="26"/>
+                <w:rtl/>
+              </w:rPr>
+            </w:pPr>
+            <w:r>
+              <w:rPr>
+                <w:rFonts w:eastAsiaTheme="minorHAnsi" w:cstheme="minorHAnsi"/>
+                <w:sz w:val="26"/>
+                <w:szCs w:val="26"/>
+              </w:rPr>
+              <w:t>Stopped at 500,000</w:t>
+            </w:r>
+          </w:p>
+        </w:tc>
+        <w:tc>
+          <w:tcPr>
+            <w:tcW w:w="1571" w:type="dxa"/>
+            <w:vAlign w:val="center"/>
+          </w:tcPr>
+          <w:p>
+            <w:pPr>
+              <w:pStyle w:val="ListParagraph"/>
+              <w:autoSpaceDE w:val="0"/>
+              <w:autoSpaceDN w:val="0"/>
+              <w:bidi/>
+              <w:adjustRightInd w:val="0"/>
+              <w:spacing w:line="240" w:lineRule="auto"/>
+              <w:ind w:left="0"/>
+              <w:jc w:val="center"/>
+              <w:rPr>
+                <w:rFonts w:eastAsiaTheme="minorHAnsi" w:cstheme="minorHAnsi" w:hint="cs"/>
+                <w:sz w:val="26"/>
+                <w:szCs w:val="26"/>
+                <w:rtl/>
+              </w:rPr>
+            </w:pPr>
+            <w:r>
+              <w:rPr>
+                <w:rFonts w:eastAsiaTheme="minorHAnsi" w:cs="Calibri"/>
+                <w:sz w:val="26"/>
+                <w:szCs w:val="26"/>
+                <w:rtl/>
+              </w:rPr>
+              <w:t>98.1481</w:t>
+            </w:r>
+            <w:r>
+              <w:rPr>
+                <w:rFonts w:eastAsiaTheme="minorHAnsi" w:cs="Calibri" w:hint="cs"/>
+                <w:sz w:val="26"/>
+                <w:szCs w:val="26"/>
+                <w:rtl/>
+              </w:rPr>
+              <w:t>%</w:t>
+            </w:r>
+          </w:p>
+        </w:tc>
+        <w:tc>
+          <w:tcPr>
+            <w:tcW w:w="1696" w:type="dxa"/>
+            <w:vAlign w:val="center"/>
+          </w:tcPr>
+          <w:p>
+            <w:pPr>
+              <w:pStyle w:val="ListParagraph"/>
+              <w:autoSpaceDE w:val="0"/>
+              <w:autoSpaceDN w:val="0"/>
+              <w:bidi/>
+              <w:adjustRightInd w:val="0"/>
+              <w:spacing w:line="240" w:lineRule="auto"/>
+              <w:ind w:left="0"/>
+              <w:jc w:val="center"/>
+              <w:rPr>
+                <w:rFonts w:eastAsiaTheme="minorHAnsi" w:cstheme="minorHAnsi"/>
+                <w:sz w:val="26"/>
+                <w:szCs w:val="26"/>
+              </w:rPr>
+            </w:pPr>
+            <w:r>
+              <w:rPr>
+                <w:rFonts w:eastAsiaTheme="minorHAnsi" w:cstheme="minorHAnsi"/>
+                <w:sz w:val="26"/>
+                <w:szCs w:val="26"/>
+              </w:rPr>
+              <w:t>At most 500</w:t>
+            </w:r>
+          </w:p>
+        </w:tc>
+        <w:tc>
+          <w:tcPr>
+            <w:tcW w:w="1751" w:type="dxa"/>
+            <w:vAlign w:val="center"/>
+          </w:tcPr>
+          <w:p>
+            <w:pPr>
+              <w:pStyle w:val="ListParagraph"/>
+              <w:autoSpaceDE w:val="0"/>
+              <w:autoSpaceDN w:val="0"/>
+              <w:bidi/>
+              <w:adjustRightInd w:val="0"/>
+              <w:spacing w:line="240" w:lineRule="auto"/>
+              <w:ind w:left="0"/>
+              <w:jc w:val="center"/>
+              <w:rPr>
+                <w:rFonts w:eastAsiaTheme="minorHAnsi" w:cstheme="minorHAnsi" w:hint="cs"/>
+                <w:sz w:val="26"/>
+                <w:szCs w:val="26"/>
+                <w:rtl/>
+              </w:rPr>
+            </w:pPr>
+            <w:r>
+              <w:rPr>
+                <w:rFonts w:eastAsiaTheme="minorHAnsi" w:cs="Calibri"/>
+                <w:sz w:val="26"/>
+                <w:szCs w:val="26"/>
+                <w:rtl/>
+              </w:rPr>
+              <w:t>98.1481</w:t>
+            </w:r>
+            <w:r>
+              <w:rPr>
+                <w:rFonts w:eastAsiaTheme="minorHAnsi" w:cs="Calibri" w:hint="cs"/>
+                <w:sz w:val="26"/>
+                <w:szCs w:val="26"/>
+                <w:rtl/>
+              </w:rPr>
+              <w:t>%</w:t>
+            </w:r>
+          </w:p>
+        </w:tc>
+        <w:tc>
+          <w:tcPr>
+            <w:tcW w:w="1402" w:type="dxa"/>
+            <w:vAlign w:val="center"/>
+          </w:tcPr>
+          <w:p>
+            <w:pPr>
+              <w:pStyle w:val="ListParagraph"/>
+              <w:autoSpaceDE w:val="0"/>
+              <w:autoSpaceDN w:val="0"/>
+              <w:bidi/>
+              <w:adjustRightInd w:val="0"/>
+              <w:spacing w:line="240" w:lineRule="auto"/>
+              <w:ind w:left="0"/>
+              <w:jc w:val="center"/>
+              <w:rPr>
+                <w:rFonts w:eastAsiaTheme="minorHAnsi" w:cstheme="minorHAnsi"/>
+                <w:sz w:val="26"/>
+                <w:szCs w:val="26"/>
+              </w:rPr>
+            </w:pPr>
+            <w:r>
+              <w:rPr>
+                <w:rFonts w:eastAsiaTheme="minorHAnsi" w:cstheme="minorHAnsi" w:hint="cs"/>
+                <w:sz w:val="26"/>
+                <w:szCs w:val="26"/>
+                <w:rtl/>
+              </w:rPr>
+              <w:t>3</w:t>
+            </w:r>
+          </w:p>
+        </w:tc>
+      </w:tr>
+      <w:tr>
+        <w:tc>
+          <w:tcPr>
+            <w:tcW w:w="2215" w:type="dxa"/>
+            <w:vAlign w:val="center"/>
+          </w:tcPr>
+          <w:p>
+            <w:pPr>
+              <w:pStyle w:val="ListParagraph"/>
+              <w:autoSpaceDE w:val="0"/>
+              <w:autoSpaceDN w:val="0"/>
+              <w:bidi/>
+              <w:adjustRightInd w:val="0"/>
+              <w:spacing w:line="240" w:lineRule="auto"/>
+              <w:ind w:left="0"/>
+              <w:jc w:val="center"/>
+              <w:rPr>
+                <w:rFonts w:eastAsiaTheme="minorHAnsi" w:cstheme="minorHAnsi" w:hint="cs"/>
+                <w:sz w:val="26"/>
+                <w:szCs w:val="26"/>
+                <w:rtl/>
+              </w:rPr>
+            </w:pPr>
+            <w:r>
+              <w:rPr>
+                <w:rFonts w:eastAsiaTheme="minorHAnsi" w:cstheme="minorHAnsi"/>
+                <w:sz w:val="26"/>
+                <w:szCs w:val="26"/>
+              </w:rPr>
+              <w:t>Stopped at 500,000</w:t>
+            </w:r>
+          </w:p>
+        </w:tc>
+        <w:tc>
+          <w:tcPr>
+            <w:tcW w:w="1571" w:type="dxa"/>
+            <w:vAlign w:val="center"/>
+          </w:tcPr>
+          <w:p>
+            <w:pPr>
+              <w:pStyle w:val="ListParagraph"/>
+              <w:autoSpaceDE w:val="0"/>
+              <w:autoSpaceDN w:val="0"/>
+              <w:bidi/>
+              <w:adjustRightInd w:val="0"/>
+              <w:spacing w:line="240" w:lineRule="auto"/>
+              <w:ind w:left="0"/>
+              <w:jc w:val="center"/>
+              <w:rPr>
+                <w:rFonts w:eastAsiaTheme="minorHAnsi" w:cstheme="minorHAnsi" w:hint="cs"/>
+                <w:sz w:val="26"/>
+                <w:szCs w:val="26"/>
+                <w:rtl/>
+              </w:rPr>
+            </w:pPr>
+            <w:r>
+              <w:rPr>
+                <w:rFonts w:eastAsiaTheme="minorHAnsi" w:cs="Calibri"/>
+                <w:sz w:val="26"/>
+                <w:szCs w:val="26"/>
+                <w:rtl/>
+              </w:rPr>
+              <w:t>97.7777</w:t>
+            </w:r>
+            <w:r>
+              <w:rPr>
+                <w:rFonts w:eastAsiaTheme="minorHAnsi" w:cs="Calibri" w:hint="cs"/>
+                <w:sz w:val="26"/>
+                <w:szCs w:val="26"/>
+                <w:rtl/>
+              </w:rPr>
+              <w:t>%</w:t>
+            </w:r>
+          </w:p>
+        </w:tc>
+        <w:tc>
+          <w:tcPr>
+            <w:tcW w:w="1696" w:type="dxa"/>
+            <w:vAlign w:val="center"/>
+          </w:tcPr>
+          <w:p>
+            <w:pPr>
+              <w:pStyle w:val="ListParagraph"/>
+              <w:autoSpaceDE w:val="0"/>
+              <w:autoSpaceDN w:val="0"/>
+              <w:bidi/>
+              <w:adjustRightInd w:val="0"/>
+              <w:spacing w:line="240" w:lineRule="auto"/>
+              <w:ind w:left="0"/>
+              <w:jc w:val="center"/>
+              <w:rPr>
+                <w:rFonts w:eastAsiaTheme="minorHAnsi" w:cstheme="minorHAnsi"/>
+                <w:sz w:val="26"/>
+                <w:szCs w:val="26"/>
+              </w:rPr>
+            </w:pPr>
+            <w:r>
+              <w:rPr>
+                <w:rFonts w:eastAsiaTheme="minorHAnsi" w:cstheme="minorHAnsi"/>
+                <w:sz w:val="26"/>
+                <w:szCs w:val="26"/>
+              </w:rPr>
+              <w:t>At most 500</w:t>
+            </w:r>
+          </w:p>
+        </w:tc>
+        <w:tc>
+          <w:tcPr>
+            <w:tcW w:w="1751" w:type="dxa"/>
+            <w:vAlign w:val="center"/>
+          </w:tcPr>
+          <w:p>
+            <w:pPr>
+              <w:pStyle w:val="ListParagraph"/>
+              <w:autoSpaceDE w:val="0"/>
+              <w:autoSpaceDN w:val="0"/>
+              <w:bidi/>
+              <w:adjustRightInd w:val="0"/>
+              <w:spacing w:line="240" w:lineRule="auto"/>
+              <w:ind w:left="0"/>
+              <w:jc w:val="center"/>
+              <w:rPr>
+                <w:rFonts w:eastAsiaTheme="minorHAnsi" w:cstheme="minorHAnsi" w:hint="cs"/>
+                <w:sz w:val="26"/>
+                <w:szCs w:val="26"/>
+                <w:rtl/>
+              </w:rPr>
+            </w:pPr>
+            <w:r>
+              <w:rPr>
+                <w:rFonts w:eastAsiaTheme="minorHAnsi" w:cs="Calibri"/>
+                <w:sz w:val="26"/>
+                <w:szCs w:val="26"/>
+                <w:rtl/>
+              </w:rPr>
+              <w:t>99.2592</w:t>
+            </w:r>
+            <w:r>
+              <w:rPr>
+                <w:rFonts w:eastAsiaTheme="minorHAnsi" w:cs="Calibri" w:hint="cs"/>
+                <w:sz w:val="26"/>
+                <w:szCs w:val="26"/>
+                <w:rtl/>
+              </w:rPr>
+              <w:t>%</w:t>
+            </w:r>
+          </w:p>
+        </w:tc>
+        <w:tc>
+          <w:tcPr>
+            <w:tcW w:w="1402" w:type="dxa"/>
+            <w:vAlign w:val="center"/>
+          </w:tcPr>
+          <w:p>
+            <w:pPr>
+              <w:pStyle w:val="ListParagraph"/>
+              <w:autoSpaceDE w:val="0"/>
+              <w:autoSpaceDN w:val="0"/>
+              <w:bidi/>
+              <w:adjustRightInd w:val="0"/>
+              <w:spacing w:line="240" w:lineRule="auto"/>
+              <w:ind w:left="0"/>
+              <w:jc w:val="center"/>
+              <w:rPr>
+                <w:rFonts w:eastAsiaTheme="minorHAnsi" w:cstheme="minorHAnsi"/>
+                <w:sz w:val="26"/>
+                <w:szCs w:val="26"/>
+              </w:rPr>
+            </w:pPr>
+            <w:r>
+              <w:rPr>
+                <w:rFonts w:eastAsiaTheme="minorHAnsi" w:cstheme="minorHAnsi" w:hint="cs"/>
+                <w:sz w:val="26"/>
+                <w:szCs w:val="26"/>
+                <w:rtl/>
+              </w:rPr>
+              <w:t>4</w:t>
+            </w:r>
+          </w:p>
+        </w:tc>
+      </w:tr>
+      <w:tr>
+        <w:tc>
+          <w:tcPr>
+            <w:tcW w:w="2215" w:type="dxa"/>
+            <w:vAlign w:val="center"/>
+          </w:tcPr>
+          <w:p>
+            <w:pPr>
+              <w:pStyle w:val="ListParagraph"/>
+              <w:autoSpaceDE w:val="0"/>
+              <w:autoSpaceDN w:val="0"/>
+              <w:bidi/>
+              <w:adjustRightInd w:val="0"/>
+              <w:spacing w:line="240" w:lineRule="auto"/>
+              <w:ind w:left="0"/>
+              <w:jc w:val="center"/>
+              <w:rPr>
+                <w:rFonts w:eastAsiaTheme="minorHAnsi" w:cstheme="minorHAnsi" w:hint="cs"/>
+                <w:sz w:val="26"/>
+                <w:szCs w:val="26"/>
+                <w:rtl/>
+              </w:rPr>
+            </w:pPr>
+            <w:r>
+              <w:rPr>
+                <w:rFonts w:eastAsiaTheme="minorHAnsi" w:cstheme="minorHAnsi"/>
+                <w:sz w:val="26"/>
+                <w:szCs w:val="26"/>
+              </w:rPr>
+              <w:t>Stopped at 500,000</w:t>
+            </w:r>
+          </w:p>
+        </w:tc>
+        <w:tc>
+          <w:tcPr>
+            <w:tcW w:w="1571" w:type="dxa"/>
+            <w:vAlign w:val="center"/>
+          </w:tcPr>
+          <w:p>
+            <w:pPr>
+              <w:pStyle w:val="ListParagraph"/>
+              <w:autoSpaceDE w:val="0"/>
+              <w:autoSpaceDN w:val="0"/>
+              <w:bidi/>
+              <w:adjustRightInd w:val="0"/>
+              <w:spacing w:line="240" w:lineRule="auto"/>
+              <w:ind w:left="0"/>
+              <w:jc w:val="center"/>
+              <w:rPr>
+                <w:rFonts w:eastAsiaTheme="minorHAnsi" w:cstheme="minorHAnsi" w:hint="cs"/>
+                <w:sz w:val="26"/>
+                <w:szCs w:val="26"/>
+                <w:rtl/>
+              </w:rPr>
+            </w:pPr>
+            <w:r>
+              <w:rPr>
+                <w:rFonts w:eastAsiaTheme="minorHAnsi" w:cs="Calibri"/>
+                <w:sz w:val="26"/>
+                <w:szCs w:val="26"/>
+                <w:rtl/>
+              </w:rPr>
+              <w:t>98.8888</w:t>
+            </w:r>
+            <w:r>
+              <w:rPr>
+                <w:rFonts w:eastAsiaTheme="minorHAnsi" w:cs="Calibri" w:hint="cs"/>
+                <w:sz w:val="26"/>
+                <w:szCs w:val="26"/>
+                <w:rtl/>
+              </w:rPr>
+              <w:t>%</w:t>
+            </w:r>
+          </w:p>
+        </w:tc>
+        <w:tc>
+          <w:tcPr>
+            <w:tcW w:w="1696" w:type="dxa"/>
+            <w:vAlign w:val="center"/>
+          </w:tcPr>
+          <w:p>
+            <w:pPr>
+              <w:pStyle w:val="ListParagraph"/>
+              <w:autoSpaceDE w:val="0"/>
+              <w:autoSpaceDN w:val="0"/>
+              <w:bidi/>
+              <w:adjustRightInd w:val="0"/>
+              <w:spacing w:line="240" w:lineRule="auto"/>
+              <w:ind w:left="0"/>
+              <w:jc w:val="center"/>
+              <w:rPr>
+                <w:rFonts w:eastAsiaTheme="minorHAnsi" w:cstheme="minorHAnsi"/>
+                <w:sz w:val="26"/>
+                <w:szCs w:val="26"/>
+              </w:rPr>
+            </w:pPr>
+            <w:r>
+              <w:rPr>
+                <w:rFonts w:eastAsiaTheme="minorHAnsi" w:cstheme="minorHAnsi"/>
+                <w:sz w:val="26"/>
+                <w:szCs w:val="26"/>
+              </w:rPr>
+              <w:t>At most 500</w:t>
+            </w:r>
+          </w:p>
+        </w:tc>
+        <w:tc>
+          <w:tcPr>
+            <w:tcW w:w="1751" w:type="dxa"/>
+            <w:vAlign w:val="center"/>
+          </w:tcPr>
+          <w:p>
+            <w:pPr>
+              <w:pStyle w:val="ListParagraph"/>
+              <w:autoSpaceDE w:val="0"/>
+              <w:autoSpaceDN w:val="0"/>
+              <w:bidi/>
+              <w:adjustRightInd w:val="0"/>
+              <w:spacing w:line="240" w:lineRule="auto"/>
+              <w:ind w:left="0"/>
+              <w:jc w:val="center"/>
+              <w:rPr>
+                <w:rFonts w:eastAsiaTheme="minorHAnsi" w:cstheme="minorHAnsi" w:hint="cs"/>
+                <w:sz w:val="26"/>
+                <w:szCs w:val="26"/>
+                <w:rtl/>
+              </w:rPr>
+            </w:pPr>
+            <w:r>
+              <w:rPr>
+                <w:rFonts w:eastAsiaTheme="minorHAnsi" w:cs="Calibri"/>
+                <w:sz w:val="26"/>
+                <w:szCs w:val="26"/>
+                <w:rtl/>
+              </w:rPr>
+              <w:t>99.2592</w:t>
+            </w:r>
+            <w:r>
+              <w:rPr>
+                <w:rFonts w:eastAsiaTheme="minorHAnsi" w:cs="Calibri" w:hint="cs"/>
+                <w:sz w:val="26"/>
+                <w:szCs w:val="26"/>
+                <w:rtl/>
+              </w:rPr>
+              <w:t>%</w:t>
+            </w:r>
+          </w:p>
+        </w:tc>
+        <w:tc>
+          <w:tcPr>
+            <w:tcW w:w="1402" w:type="dxa"/>
+            <w:vAlign w:val="center"/>
+          </w:tcPr>
+          <w:p>
+            <w:pPr>
+              <w:pStyle w:val="ListParagraph"/>
+              <w:autoSpaceDE w:val="0"/>
+              <w:autoSpaceDN w:val="0"/>
+              <w:bidi/>
+              <w:adjustRightInd w:val="0"/>
+              <w:spacing w:line="240" w:lineRule="auto"/>
+              <w:ind w:left="0"/>
+              <w:jc w:val="center"/>
+              <w:rPr>
+                <w:rFonts w:eastAsiaTheme="minorHAnsi" w:cstheme="minorHAnsi"/>
+                <w:sz w:val="26"/>
+                <w:szCs w:val="26"/>
+              </w:rPr>
+            </w:pPr>
+            <w:r>
+              <w:rPr>
+                <w:rFonts w:eastAsiaTheme="minorHAnsi" w:cstheme="minorHAnsi" w:hint="cs"/>
+                <w:sz w:val="26"/>
+                <w:szCs w:val="26"/>
+                <w:rtl/>
+              </w:rPr>
+              <w:t>5</w:t>
+            </w:r>
+          </w:p>
+        </w:tc>
+      </w:tr>
+      <w:tr>
+        <w:tc>
+          <w:tcPr>
+            <w:tcW w:w="2215" w:type="dxa"/>
+            <w:vAlign w:val="center"/>
+          </w:tcPr>
+          <w:p>
+            <w:pPr>
+              <w:pStyle w:val="ListParagraph"/>
+              <w:autoSpaceDE w:val="0"/>
+              <w:autoSpaceDN w:val="0"/>
+              <w:bidi/>
+              <w:adjustRightInd w:val="0"/>
+              <w:spacing w:line="240" w:lineRule="auto"/>
+              <w:ind w:left="0"/>
+              <w:jc w:val="center"/>
+              <w:rPr>
+                <w:rFonts w:eastAsiaTheme="minorHAnsi" w:cstheme="minorHAnsi" w:hint="cs"/>
+                <w:sz w:val="26"/>
+                <w:szCs w:val="26"/>
+                <w:rtl/>
+              </w:rPr>
+            </w:pPr>
+            <w:r>
+              <w:rPr>
+                <w:rFonts w:eastAsiaTheme="minorHAnsi" w:cstheme="minorHAnsi"/>
+                <w:sz w:val="26"/>
+                <w:szCs w:val="26"/>
+              </w:rPr>
+              <w:t>Stopped at 500,000</w:t>
+            </w:r>
+          </w:p>
+        </w:tc>
+        <w:tc>
+          <w:tcPr>
+            <w:tcW w:w="1571" w:type="dxa"/>
+            <w:vAlign w:val="center"/>
+          </w:tcPr>
+          <w:p>
+            <w:pPr>
+              <w:pStyle w:val="ListParagraph"/>
+              <w:autoSpaceDE w:val="0"/>
+              <w:autoSpaceDN w:val="0"/>
+              <w:bidi/>
+              <w:adjustRightInd w:val="0"/>
+              <w:spacing w:line="240" w:lineRule="auto"/>
+              <w:ind w:left="0"/>
+              <w:jc w:val="center"/>
+              <w:rPr>
+                <w:rFonts w:eastAsiaTheme="minorHAnsi" w:cstheme="minorHAnsi" w:hint="cs"/>
+                <w:sz w:val="26"/>
+                <w:szCs w:val="26"/>
+                <w:rtl/>
+              </w:rPr>
+            </w:pPr>
+            <w:r>
+              <w:rPr>
+                <w:rFonts w:eastAsiaTheme="minorHAnsi" w:cs="Calibri"/>
+                <w:sz w:val="26"/>
+                <w:szCs w:val="26"/>
+                <w:rtl/>
+              </w:rPr>
+              <w:t>97.4074</w:t>
+            </w:r>
+            <w:r>
+              <w:rPr>
+                <w:rFonts w:eastAsiaTheme="minorHAnsi" w:cs="Calibri" w:hint="cs"/>
+                <w:sz w:val="26"/>
+                <w:szCs w:val="26"/>
+                <w:rtl/>
+              </w:rPr>
+              <w:t>%</w:t>
+            </w:r>
+          </w:p>
+        </w:tc>
+        <w:tc>
+          <w:tcPr>
+            <w:tcW w:w="1696" w:type="dxa"/>
+            <w:vAlign w:val="center"/>
+          </w:tcPr>
+          <w:p>
+            <w:pPr>
+              <w:pStyle w:val="ListParagraph"/>
+              <w:autoSpaceDE w:val="0"/>
+              <w:autoSpaceDN w:val="0"/>
+              <w:bidi/>
+              <w:adjustRightInd w:val="0"/>
+              <w:spacing w:line="240" w:lineRule="auto"/>
+              <w:ind w:left="0"/>
+              <w:jc w:val="center"/>
+              <w:rPr>
+                <w:rFonts w:eastAsiaTheme="minorHAnsi" w:cstheme="minorHAnsi"/>
+                <w:sz w:val="26"/>
+                <w:szCs w:val="26"/>
+              </w:rPr>
+            </w:pPr>
+            <w:r>
+              <w:rPr>
+                <w:rFonts w:eastAsiaTheme="minorHAnsi" w:cstheme="minorHAnsi"/>
+                <w:sz w:val="26"/>
+                <w:szCs w:val="26"/>
+              </w:rPr>
+              <w:t>At most 500</w:t>
+            </w:r>
+          </w:p>
+        </w:tc>
+        <w:tc>
+          <w:tcPr>
+            <w:tcW w:w="1751" w:type="dxa"/>
+            <w:vAlign w:val="center"/>
+          </w:tcPr>
+          <w:p>
+            <w:pPr>
+              <w:pStyle w:val="ListParagraph"/>
+              <w:autoSpaceDE w:val="0"/>
+              <w:autoSpaceDN w:val="0"/>
+              <w:bidi/>
+              <w:adjustRightInd w:val="0"/>
+              <w:spacing w:line="240" w:lineRule="auto"/>
+              <w:ind w:left="0"/>
+              <w:jc w:val="center"/>
+              <w:rPr>
+                <w:rFonts w:eastAsiaTheme="minorHAnsi" w:cstheme="minorHAnsi" w:hint="cs"/>
+                <w:sz w:val="26"/>
+                <w:szCs w:val="26"/>
+                <w:rtl/>
+              </w:rPr>
+            </w:pPr>
+            <w:r>
+              <w:rPr>
+                <w:rFonts w:eastAsiaTheme="minorHAnsi" w:cs="Calibri"/>
+                <w:sz w:val="26"/>
+                <w:szCs w:val="26"/>
+                <w:rtl/>
+              </w:rPr>
+              <w:t>99.6296</w:t>
+            </w:r>
+            <w:r>
+              <w:rPr>
+                <w:rFonts w:eastAsiaTheme="minorHAnsi" w:cs="Calibri" w:hint="cs"/>
+                <w:sz w:val="26"/>
+                <w:szCs w:val="26"/>
+                <w:rtl/>
+              </w:rPr>
+              <w:t>%</w:t>
+            </w:r>
+          </w:p>
+        </w:tc>
+        <w:tc>
+          <w:tcPr>
+            <w:tcW w:w="1402" w:type="dxa"/>
+            <w:vAlign w:val="center"/>
+          </w:tcPr>
+          <w:p>
+            <w:pPr>
+              <w:pStyle w:val="ListParagraph"/>
+              <w:autoSpaceDE w:val="0"/>
+              <w:autoSpaceDN w:val="0"/>
+              <w:bidi/>
+              <w:adjustRightInd w:val="0"/>
+              <w:spacing w:line="240" w:lineRule="auto"/>
+              <w:ind w:left="0"/>
+              <w:jc w:val="center"/>
+              <w:rPr>
+                <w:rFonts w:eastAsiaTheme="minorHAnsi" w:cstheme="minorHAnsi"/>
+                <w:sz w:val="26"/>
+                <w:szCs w:val="26"/>
+              </w:rPr>
+            </w:pPr>
+            <w:r>
+              <w:rPr>
+                <w:rFonts w:eastAsiaTheme="minorHAnsi" w:cstheme="minorHAnsi" w:hint="cs"/>
+                <w:sz w:val="26"/>
+                <w:szCs w:val="26"/>
+                <w:rtl/>
+              </w:rPr>
+              <w:t>6</w:t>
+            </w:r>
+          </w:p>
+        </w:tc>
+      </w:tr>
+      <w:tr>
+        <w:tc>
+          <w:tcPr>
+            <w:tcW w:w="2215" w:type="dxa"/>
+            <w:vAlign w:val="center"/>
+          </w:tcPr>
+          <w:p>
+            <w:pPr>
+              <w:pStyle w:val="ListParagraph"/>
+              <w:autoSpaceDE w:val="0"/>
+              <w:autoSpaceDN w:val="0"/>
+              <w:bidi/>
+              <w:adjustRightInd w:val="0"/>
+              <w:spacing w:line="240" w:lineRule="auto"/>
+              <w:ind w:left="0"/>
+              <w:jc w:val="center"/>
+              <w:rPr>
+                <w:rFonts w:eastAsiaTheme="minorHAnsi" w:cstheme="minorHAnsi" w:hint="cs"/>
+                <w:sz w:val="26"/>
+                <w:szCs w:val="26"/>
+                <w:rtl/>
+              </w:rPr>
+            </w:pPr>
+            <w:r>
+              <w:rPr>
+                <w:rFonts w:eastAsiaTheme="minorHAnsi" w:cstheme="minorHAnsi"/>
+                <w:sz w:val="26"/>
+                <w:szCs w:val="26"/>
+              </w:rPr>
+              <w:t>Stopped at 500,000</w:t>
+            </w:r>
+          </w:p>
+        </w:tc>
+        <w:tc>
+          <w:tcPr>
+            <w:tcW w:w="1571" w:type="dxa"/>
+            <w:vAlign w:val="center"/>
+          </w:tcPr>
+          <w:p>
+            <w:pPr>
+              <w:pStyle w:val="ListParagraph"/>
+              <w:autoSpaceDE w:val="0"/>
+              <w:autoSpaceDN w:val="0"/>
+              <w:bidi/>
+              <w:adjustRightInd w:val="0"/>
+              <w:spacing w:line="240" w:lineRule="auto"/>
+              <w:ind w:left="0"/>
+              <w:jc w:val="center"/>
+              <w:rPr>
+                <w:rFonts w:eastAsiaTheme="minorHAnsi" w:cstheme="minorHAnsi" w:hint="cs"/>
+                <w:sz w:val="26"/>
+                <w:szCs w:val="26"/>
+                <w:rtl/>
+              </w:rPr>
+            </w:pPr>
+            <w:r>
+              <w:rPr>
+                <w:rFonts w:eastAsiaTheme="minorHAnsi" w:cs="Calibri"/>
+                <w:sz w:val="26"/>
+                <w:szCs w:val="26"/>
+                <w:rtl/>
+              </w:rPr>
+              <w:t>98.8888</w:t>
+            </w:r>
+            <w:r>
+              <w:rPr>
+                <w:rFonts w:eastAsiaTheme="minorHAnsi" w:cs="Calibri" w:hint="cs"/>
+                <w:sz w:val="26"/>
+                <w:szCs w:val="26"/>
+                <w:rtl/>
+              </w:rPr>
+              <w:t>%</w:t>
+            </w:r>
+          </w:p>
+        </w:tc>
+        <w:tc>
+          <w:tcPr>
+            <w:tcW w:w="1696" w:type="dxa"/>
+            <w:vAlign w:val="center"/>
+          </w:tcPr>
+          <w:p>
+            <w:pPr>
+              <w:pStyle w:val="ListParagraph"/>
+              <w:autoSpaceDE w:val="0"/>
+              <w:autoSpaceDN w:val="0"/>
+              <w:bidi/>
+              <w:adjustRightInd w:val="0"/>
+              <w:spacing w:line="240" w:lineRule="auto"/>
+              <w:ind w:left="0"/>
+              <w:jc w:val="center"/>
+              <w:rPr>
+                <w:rFonts w:eastAsiaTheme="minorHAnsi" w:cstheme="minorHAnsi"/>
+                <w:sz w:val="26"/>
+                <w:szCs w:val="26"/>
+              </w:rPr>
+            </w:pPr>
+            <w:r>
+              <w:rPr>
+                <w:rFonts w:eastAsiaTheme="minorHAnsi" w:cstheme="minorHAnsi"/>
+                <w:sz w:val="26"/>
+                <w:szCs w:val="26"/>
+              </w:rPr>
+              <w:t>At most 500</w:t>
+            </w:r>
+          </w:p>
+        </w:tc>
+        <w:tc>
+          <w:tcPr>
+            <w:tcW w:w="1751" w:type="dxa"/>
+            <w:vAlign w:val="center"/>
+          </w:tcPr>
+          <w:p>
+            <w:pPr>
+              <w:pStyle w:val="ListParagraph"/>
+              <w:autoSpaceDE w:val="0"/>
+              <w:autoSpaceDN w:val="0"/>
+              <w:bidi/>
+              <w:adjustRightInd w:val="0"/>
+              <w:spacing w:line="240" w:lineRule="auto"/>
+              <w:ind w:left="0"/>
+              <w:jc w:val="center"/>
+              <w:rPr>
+                <w:rFonts w:eastAsiaTheme="minorHAnsi" w:cstheme="minorHAnsi" w:hint="cs"/>
+                <w:sz w:val="26"/>
+                <w:szCs w:val="26"/>
+                <w:rtl/>
+              </w:rPr>
+            </w:pPr>
+            <w:r>
+              <w:rPr>
+                <w:rFonts w:eastAsiaTheme="minorHAnsi" w:cs="Calibri"/>
+                <w:sz w:val="26"/>
+                <w:szCs w:val="26"/>
+                <w:rtl/>
+              </w:rPr>
+              <w:t>98.8888</w:t>
+            </w:r>
+            <w:r>
+              <w:rPr>
+                <w:rFonts w:eastAsiaTheme="minorHAnsi" w:cs="Calibri" w:hint="cs"/>
+                <w:sz w:val="26"/>
+                <w:szCs w:val="26"/>
+                <w:rtl/>
+              </w:rPr>
+              <w:t>%</w:t>
+            </w:r>
+          </w:p>
+        </w:tc>
+        <w:tc>
+          <w:tcPr>
+            <w:tcW w:w="1402" w:type="dxa"/>
+            <w:vAlign w:val="center"/>
+          </w:tcPr>
+          <w:p>
+            <w:pPr>
+              <w:pStyle w:val="ListParagraph"/>
+              <w:autoSpaceDE w:val="0"/>
+              <w:autoSpaceDN w:val="0"/>
+              <w:bidi/>
+              <w:adjustRightInd w:val="0"/>
+              <w:spacing w:line="240" w:lineRule="auto"/>
+              <w:ind w:left="0"/>
+              <w:jc w:val="center"/>
+              <w:rPr>
+                <w:rFonts w:eastAsiaTheme="minorHAnsi" w:cstheme="minorHAnsi"/>
+                <w:sz w:val="26"/>
+                <w:szCs w:val="26"/>
+              </w:rPr>
+            </w:pPr>
+            <w:r>
+              <w:rPr>
+                <w:rFonts w:eastAsiaTheme="minorHAnsi" w:cstheme="minorHAnsi" w:hint="cs"/>
+                <w:sz w:val="26"/>
+                <w:szCs w:val="26"/>
+                <w:rtl/>
+              </w:rPr>
+              <w:t>7</w:t>
+            </w:r>
+          </w:p>
+        </w:tc>
+      </w:tr>
+      <w:tr>
+        <w:tc>
+          <w:tcPr>
+            <w:tcW w:w="2215" w:type="dxa"/>
+            <w:vAlign w:val="center"/>
+          </w:tcPr>
+          <w:p>
+            <w:pPr>
+              <w:pStyle w:val="ListParagraph"/>
+              <w:autoSpaceDE w:val="0"/>
+              <w:autoSpaceDN w:val="0"/>
+              <w:bidi/>
+              <w:adjustRightInd w:val="0"/>
+              <w:spacing w:line="240" w:lineRule="auto"/>
+              <w:ind w:left="0"/>
+              <w:jc w:val="center"/>
+              <w:rPr>
+                <w:rFonts w:eastAsiaTheme="minorHAnsi" w:cstheme="minorHAnsi" w:hint="cs"/>
+                <w:sz w:val="26"/>
+                <w:szCs w:val="26"/>
+                <w:rtl/>
+              </w:rPr>
+            </w:pPr>
+            <w:r>
+              <w:rPr>
+                <w:rFonts w:eastAsiaTheme="minorHAnsi" w:cstheme="minorHAnsi"/>
+                <w:sz w:val="26"/>
+                <w:szCs w:val="26"/>
+              </w:rPr>
+              <w:t>Stopped at 500,000</w:t>
+            </w:r>
+          </w:p>
+        </w:tc>
+        <w:tc>
+          <w:tcPr>
+            <w:tcW w:w="1571" w:type="dxa"/>
+            <w:vAlign w:val="center"/>
+          </w:tcPr>
+          <w:p>
+            <w:pPr>
+              <w:pStyle w:val="ListParagraph"/>
+              <w:autoSpaceDE w:val="0"/>
+              <w:autoSpaceDN w:val="0"/>
+              <w:bidi/>
+              <w:adjustRightInd w:val="0"/>
+              <w:spacing w:line="240" w:lineRule="auto"/>
+              <w:ind w:left="0"/>
+              <w:jc w:val="center"/>
+              <w:rPr>
+                <w:rFonts w:eastAsiaTheme="minorHAnsi" w:cstheme="minorHAnsi" w:hint="cs"/>
+                <w:sz w:val="26"/>
+                <w:szCs w:val="26"/>
+                <w:rtl/>
+              </w:rPr>
+            </w:pPr>
+            <w:r>
+              <w:rPr>
+                <w:rFonts w:eastAsiaTheme="minorHAnsi" w:cs="Calibri"/>
+                <w:sz w:val="26"/>
+                <w:szCs w:val="26"/>
+                <w:rtl/>
+              </w:rPr>
+              <w:t>95.1851</w:t>
+            </w:r>
+            <w:r>
+              <w:rPr>
+                <w:rFonts w:eastAsiaTheme="minorHAnsi" w:cs="Calibri" w:hint="cs"/>
+                <w:sz w:val="26"/>
+                <w:szCs w:val="26"/>
+                <w:rtl/>
+              </w:rPr>
+              <w:t>%</w:t>
+            </w:r>
+          </w:p>
+        </w:tc>
+        <w:tc>
+          <w:tcPr>
+            <w:tcW w:w="1696" w:type="dxa"/>
+            <w:vAlign w:val="center"/>
+          </w:tcPr>
+          <w:p>
+            <w:pPr>
+              <w:pStyle w:val="ListParagraph"/>
+              <w:autoSpaceDE w:val="0"/>
+              <w:autoSpaceDN w:val="0"/>
+              <w:bidi/>
+              <w:adjustRightInd w:val="0"/>
+              <w:spacing w:line="240" w:lineRule="auto"/>
+              <w:ind w:left="0"/>
+              <w:jc w:val="center"/>
+              <w:rPr>
+                <w:rFonts w:eastAsiaTheme="minorHAnsi" w:cstheme="minorHAnsi"/>
+                <w:sz w:val="26"/>
+                <w:szCs w:val="26"/>
+              </w:rPr>
+            </w:pPr>
+            <w:r>
+              <w:rPr>
+                <w:rFonts w:eastAsiaTheme="minorHAnsi" w:cstheme="minorHAnsi"/>
+                <w:sz w:val="26"/>
+                <w:szCs w:val="26"/>
+              </w:rPr>
+              <w:t>At most 500</w:t>
+            </w:r>
+          </w:p>
+        </w:tc>
+        <w:tc>
+          <w:tcPr>
+            <w:tcW w:w="1751" w:type="dxa"/>
+            <w:vAlign w:val="center"/>
+          </w:tcPr>
+          <w:p>
+            <w:pPr>
+              <w:pStyle w:val="ListParagraph"/>
+              <w:autoSpaceDE w:val="0"/>
+              <w:autoSpaceDN w:val="0"/>
+              <w:bidi/>
+              <w:adjustRightInd w:val="0"/>
+              <w:spacing w:line="240" w:lineRule="auto"/>
+              <w:ind w:left="0"/>
+              <w:jc w:val="center"/>
+              <w:rPr>
+                <w:rFonts w:eastAsiaTheme="minorHAnsi" w:cstheme="minorHAnsi" w:hint="cs"/>
+                <w:sz w:val="26"/>
+                <w:szCs w:val="26"/>
+                <w:rtl/>
+              </w:rPr>
+            </w:pPr>
+            <w:r>
+              <w:rPr>
+                <w:rFonts w:eastAsiaTheme="minorHAnsi" w:cs="Calibri"/>
+                <w:sz w:val="26"/>
+                <w:szCs w:val="26"/>
+                <w:rtl/>
+              </w:rPr>
+              <w:t>85.5555</w:t>
+            </w:r>
+            <w:r>
+              <w:rPr>
+                <w:rFonts w:eastAsiaTheme="minorHAnsi" w:cs="Calibri" w:hint="cs"/>
+                <w:sz w:val="26"/>
+                <w:szCs w:val="26"/>
+                <w:rtl/>
+              </w:rPr>
+              <w:t>%</w:t>
+            </w:r>
+          </w:p>
+        </w:tc>
+        <w:tc>
+          <w:tcPr>
+            <w:tcW w:w="1402" w:type="dxa"/>
+            <w:vAlign w:val="center"/>
+          </w:tcPr>
+          <w:p>
+            <w:pPr>
+              <w:pStyle w:val="ListParagraph"/>
+              <w:autoSpaceDE w:val="0"/>
+              <w:autoSpaceDN w:val="0"/>
+              <w:bidi/>
+              <w:adjustRightInd w:val="0"/>
+              <w:spacing w:line="240" w:lineRule="auto"/>
+              <w:ind w:left="0"/>
+              <w:jc w:val="center"/>
+              <w:rPr>
+                <w:rFonts w:eastAsiaTheme="minorHAnsi" w:cstheme="minorHAnsi"/>
+                <w:sz w:val="26"/>
+                <w:szCs w:val="26"/>
+              </w:rPr>
+            </w:pPr>
+            <w:r>
+              <w:rPr>
+                <w:rFonts w:eastAsiaTheme="minorHAnsi" w:cstheme="minorHAnsi" w:hint="cs"/>
+                <w:sz w:val="26"/>
+                <w:szCs w:val="26"/>
+                <w:rtl/>
+              </w:rPr>
+              <w:t>8</w:t>
+            </w:r>
+          </w:p>
+        </w:tc>
+      </w:tr>
+      <w:tr>
+        <w:tc>
+          <w:tcPr>
+            <w:tcW w:w="2215" w:type="dxa"/>
+            <w:vAlign w:val="center"/>
+          </w:tcPr>
+          <w:p>
+            <w:pPr>
+              <w:pStyle w:val="ListParagraph"/>
+              <w:autoSpaceDE w:val="0"/>
+              <w:autoSpaceDN w:val="0"/>
+              <w:bidi/>
+              <w:adjustRightInd w:val="0"/>
+              <w:spacing w:line="240" w:lineRule="auto"/>
+              <w:ind w:left="0"/>
+              <w:jc w:val="center"/>
+              <w:rPr>
+                <w:rFonts w:eastAsiaTheme="minorHAnsi" w:cstheme="minorHAnsi" w:hint="cs"/>
+                <w:sz w:val="26"/>
+                <w:szCs w:val="26"/>
+                <w:rtl/>
+              </w:rPr>
+            </w:pPr>
+            <w:r>
+              <w:rPr>
+                <w:rFonts w:eastAsiaTheme="minorHAnsi" w:cstheme="minorHAnsi"/>
+                <w:sz w:val="26"/>
+                <w:szCs w:val="26"/>
+              </w:rPr>
+              <w:t>Stopped at 500,000</w:t>
+            </w:r>
+          </w:p>
+        </w:tc>
+        <w:tc>
+          <w:tcPr>
+            <w:tcW w:w="1571" w:type="dxa"/>
+            <w:vAlign w:val="center"/>
+          </w:tcPr>
+          <w:p>
+            <w:pPr>
+              <w:pStyle w:val="ListParagraph"/>
+              <w:autoSpaceDE w:val="0"/>
+              <w:autoSpaceDN w:val="0"/>
+              <w:bidi/>
+              <w:adjustRightInd w:val="0"/>
+              <w:spacing w:line="240" w:lineRule="auto"/>
+              <w:ind w:left="0"/>
+              <w:jc w:val="center"/>
+              <w:rPr>
+                <w:rFonts w:eastAsiaTheme="minorHAnsi" w:cstheme="minorHAnsi" w:hint="cs"/>
+                <w:sz w:val="26"/>
+                <w:szCs w:val="26"/>
+                <w:rtl/>
+              </w:rPr>
+            </w:pPr>
+            <w:r>
+              <w:rPr>
+                <w:rFonts w:eastAsiaTheme="minorHAnsi" w:cs="Calibri"/>
+                <w:sz w:val="26"/>
+                <w:szCs w:val="26"/>
+                <w:rtl/>
+              </w:rPr>
+              <w:t>97.0370</w:t>
+            </w:r>
+            <w:r>
+              <w:rPr>
+                <w:rFonts w:eastAsiaTheme="minorHAnsi" w:cs="Calibri" w:hint="cs"/>
+                <w:sz w:val="26"/>
+                <w:szCs w:val="26"/>
+                <w:rtl/>
+              </w:rPr>
+              <w:t>%</w:t>
+            </w:r>
+          </w:p>
+        </w:tc>
+        <w:tc>
+          <w:tcPr>
+            <w:tcW w:w="1696" w:type="dxa"/>
+            <w:vAlign w:val="center"/>
+          </w:tcPr>
+          <w:p>
+            <w:pPr>
+              <w:pStyle w:val="ListParagraph"/>
+              <w:autoSpaceDE w:val="0"/>
+              <w:autoSpaceDN w:val="0"/>
+              <w:bidi/>
+              <w:adjustRightInd w:val="0"/>
+              <w:spacing w:line="240" w:lineRule="auto"/>
+              <w:ind w:left="0"/>
+              <w:jc w:val="center"/>
+              <w:rPr>
+                <w:rFonts w:eastAsiaTheme="minorHAnsi" w:cstheme="minorHAnsi"/>
+                <w:sz w:val="26"/>
+                <w:szCs w:val="26"/>
+              </w:rPr>
+            </w:pPr>
+            <w:r>
+              <w:rPr>
+                <w:rFonts w:eastAsiaTheme="minorHAnsi" w:cstheme="minorHAnsi"/>
+                <w:sz w:val="26"/>
+                <w:szCs w:val="26"/>
+              </w:rPr>
+              <w:t>At most 500</w:t>
+            </w:r>
+          </w:p>
+        </w:tc>
+        <w:tc>
+          <w:tcPr>
+            <w:tcW w:w="1751" w:type="dxa"/>
+            <w:vAlign w:val="center"/>
+          </w:tcPr>
+          <w:p>
+            <w:pPr>
+              <w:pStyle w:val="ListParagraph"/>
+              <w:autoSpaceDE w:val="0"/>
+              <w:autoSpaceDN w:val="0"/>
+              <w:bidi/>
+              <w:adjustRightInd w:val="0"/>
+              <w:spacing w:line="240" w:lineRule="auto"/>
+              <w:ind w:left="0"/>
+              <w:jc w:val="center"/>
+              <w:rPr>
+                <w:rFonts w:eastAsiaTheme="minorHAnsi" w:cstheme="minorHAnsi" w:hint="cs"/>
+                <w:sz w:val="26"/>
+                <w:szCs w:val="26"/>
+                <w:rtl/>
+              </w:rPr>
+            </w:pPr>
+            <w:r>
+              <w:rPr>
+                <w:rFonts w:eastAsiaTheme="minorHAnsi" w:cs="Calibri"/>
+                <w:sz w:val="26"/>
+                <w:szCs w:val="26"/>
+                <w:rtl/>
+              </w:rPr>
+              <w:t>97.4074</w:t>
+            </w:r>
+            <w:r>
+              <w:rPr>
+                <w:rFonts w:eastAsiaTheme="minorHAnsi" w:cs="Calibri" w:hint="cs"/>
+                <w:sz w:val="26"/>
+                <w:szCs w:val="26"/>
+                <w:rtl/>
+              </w:rPr>
+              <w:t>%</w:t>
+            </w:r>
+          </w:p>
+        </w:tc>
+        <w:tc>
+          <w:tcPr>
+            <w:tcW w:w="1402" w:type="dxa"/>
+            <w:vAlign w:val="center"/>
+          </w:tcPr>
+          <w:p>
+            <w:pPr>
+              <w:pStyle w:val="ListParagraph"/>
+              <w:autoSpaceDE w:val="0"/>
+              <w:autoSpaceDN w:val="0"/>
+              <w:bidi/>
+              <w:adjustRightInd w:val="0"/>
+              <w:spacing w:line="240" w:lineRule="auto"/>
+              <w:ind w:left="0"/>
+              <w:jc w:val="center"/>
+              <w:rPr>
+                <w:rFonts w:eastAsiaTheme="minorHAnsi" w:cstheme="minorHAnsi"/>
+                <w:sz w:val="26"/>
+                <w:szCs w:val="26"/>
+              </w:rPr>
+            </w:pPr>
+            <w:r>
+              <w:rPr>
+                <w:rFonts w:eastAsiaTheme="minorHAnsi" w:cstheme="minorHAnsi" w:hint="cs"/>
+                <w:sz w:val="26"/>
+                <w:szCs w:val="26"/>
+                <w:rtl/>
+              </w:rPr>
+              <w:t>9</w:t>
+            </w:r>
+          </w:p>
+        </w:tc>
+      </w:tr>
+    </w:tbl>
+    <w:p>
+      <w:pPr>
+        <w:pStyle w:val="ListParagraph"/>
+        <w:autoSpaceDE w:val="0"/>
+        <w:autoSpaceDN w:val="0"/>
+        <w:bidi/>
+        <w:adjustRightInd w:val="0"/>
+        <w:spacing w:after="0" w:line="240" w:lineRule="auto"/>
+        <w:ind w:left="1440"/>
+        <w:rPr>
+          <w:rFonts w:eastAsiaTheme="minorHAnsi" w:cstheme="minorHAnsi" w:hint="cs"/>
+          <w:sz w:val="26"/>
+          <w:szCs w:val="26"/>
+          <w:rtl/>
+        </w:rPr>
+      </w:pPr>
+      <w:r>
+        <w:rPr>
+          <w:rFonts w:eastAsiaTheme="minorHAnsi" w:cstheme="minorHAnsi"/>
+          <w:sz w:val="26"/>
+          <w:szCs w:val="26"/>
+          <w:rtl/>
+        </w:rPr>
+        <w:lastRenderedPageBreak/>
+        <w:br/>
+      </w:r>
+      <w:bookmarkStart w:id="1" w:name="_GoBack"/>
+      <w:bookmarkEnd w:id="1"/>
     </w:p>
     <w:sectPr>
       <w:pgSz w:w="12240" w:h="15840"/>
@@ -10850,6 +14062,95 @@
     </w:lvl>
   </w:abstractNum>
   <w:abstractNum w:abstractNumId="5" w15:restartNumberingAfterBreak="0">
+    <w:nsid w:val="28B678D2"/>
+    <w:multiLevelType w:val="hybridMultilevel"/>
+    <w:tmpl w:val="10807782"/>
+    <w:lvl w:ilvl="0" w:tplc="ED22E9FC">
+      <w:start w:val="1"/>
+      <w:numFmt w:val="lowerLetter"/>
+      <w:lvlText w:val="%1."/>
+      <w:lvlJc w:val="left"/>
+      <w:pPr>
+        <w:ind w:left="1440" w:hanging="360"/>
+      </w:pPr>
+      <w:rPr>
+        <w:rFonts w:cs="Calibri" w:hint="default"/>
+      </w:rPr>
+    </w:lvl>
+    <w:lvl w:ilvl="1" w:tplc="04090019" w:tentative="1">
+      <w:start w:val="1"/>
+      <w:numFmt w:val="lowerLetter"/>
+      <w:lvlText w:val="%2."/>
+      <w:lvlJc w:val="left"/>
+      <w:pPr>
+        <w:ind w:left="2160" w:hanging="360"/>
+      </w:pPr>
+    </w:lvl>
+    <w:lvl w:ilvl="2" w:tplc="0409001B" w:tentative="1">
+      <w:start w:val="1"/>
+      <w:numFmt w:val="lowerRoman"/>
+      <w:lvlText w:val="%3."/>
+      <w:lvlJc w:val="right"/>
+      <w:pPr>
+        <w:ind w:left="2880" w:hanging="180"/>
+      </w:pPr>
+    </w:lvl>
+    <w:lvl w:ilvl="3" w:tplc="0409000F" w:tentative="1">
+      <w:start w:val="1"/>
+      <w:numFmt w:val="decimal"/>
+      <w:lvlText w:val="%4."/>
+      <w:lvlJc w:val="left"/>
+      <w:pPr>
+        <w:ind w:left="3600" w:hanging="360"/>
+      </w:pPr>
+    </w:lvl>
+    <w:lvl w:ilvl="4" w:tplc="04090019" w:tentative="1">
+      <w:start w:val="1"/>
+      <w:numFmt w:val="lowerLetter"/>
+      <w:lvlText w:val="%5."/>
+      <w:lvlJc w:val="left"/>
+      <w:pPr>
+        <w:ind w:left="4320" w:hanging="360"/>
+      </w:pPr>
+    </w:lvl>
+    <w:lvl w:ilvl="5" w:tplc="0409001B" w:tentative="1">
+      <w:start w:val="1"/>
+      <w:numFmt w:val="lowerRoman"/>
+      <w:lvlText w:val="%6."/>
+      <w:lvlJc w:val="right"/>
+      <w:pPr>
+        <w:ind w:left="5040" w:hanging="180"/>
+      </w:pPr>
+    </w:lvl>
+    <w:lvl w:ilvl="6" w:tplc="0409000F" w:tentative="1">
+      <w:start w:val="1"/>
+      <w:numFmt w:val="decimal"/>
+      <w:lvlText w:val="%7."/>
+      <w:lvlJc w:val="left"/>
+      <w:pPr>
+        <w:ind w:left="5760" w:hanging="360"/>
+      </w:pPr>
+    </w:lvl>
+    <w:lvl w:ilvl="7" w:tplc="04090019" w:tentative="1">
+      <w:start w:val="1"/>
+      <w:numFmt w:val="lowerLetter"/>
+      <w:lvlText w:val="%8."/>
+      <w:lvlJc w:val="left"/>
+      <w:pPr>
+        <w:ind w:left="6480" w:hanging="360"/>
+      </w:pPr>
+    </w:lvl>
+    <w:lvl w:ilvl="8" w:tplc="0409001B" w:tentative="1">
+      <w:start w:val="1"/>
+      <w:numFmt w:val="lowerRoman"/>
+      <w:lvlText w:val="%9."/>
+      <w:lvlJc w:val="right"/>
+      <w:pPr>
+        <w:ind w:left="7200" w:hanging="180"/>
+      </w:pPr>
+    </w:lvl>
+  </w:abstractNum>
+  <w:abstractNum w:abstractNumId="6" w15:restartNumberingAfterBreak="0">
     <w:nsid w:val="2D623EEC"/>
     <w:multiLevelType w:val="hybridMultilevel"/>
     <w:tmpl w:val="2D0A330C"/>
@@ -10962,7 +14263,7 @@
       </w:rPr>
     </w:lvl>
   </w:abstractNum>
-  <w:abstractNum w:abstractNumId="6" w15:restartNumberingAfterBreak="0">
+  <w:abstractNum w:abstractNumId="7" w15:restartNumberingAfterBreak="0">
     <w:nsid w:val="2E3C70BF"/>
     <w:multiLevelType w:val="hybridMultilevel"/>
     <w:tmpl w:val="1BCA5A3A"/>
@@ -11054,7 +14355,7 @@
       </w:pPr>
     </w:lvl>
   </w:abstractNum>
-  <w:abstractNum w:abstractNumId="7" w15:restartNumberingAfterBreak="0">
+  <w:abstractNum w:abstractNumId="8" w15:restartNumberingAfterBreak="0">
     <w:nsid w:val="337A00CA"/>
     <w:multiLevelType w:val="hybridMultilevel"/>
     <w:tmpl w:val="7CEA9540"/>
@@ -11146,7 +14447,7 @@
       </w:pPr>
     </w:lvl>
   </w:abstractNum>
-  <w:abstractNum w:abstractNumId="8" w15:restartNumberingAfterBreak="0">
+  <w:abstractNum w:abstractNumId="9" w15:restartNumberingAfterBreak="0">
     <w:nsid w:val="354C7162"/>
     <w:multiLevelType w:val="hybridMultilevel"/>
     <w:tmpl w:val="83F6DD7C"/>
@@ -11235,7 +14536,7 @@
       </w:pPr>
     </w:lvl>
   </w:abstractNum>
-  <w:abstractNum w:abstractNumId="9" w15:restartNumberingAfterBreak="0">
+  <w:abstractNum w:abstractNumId="10" w15:restartNumberingAfterBreak="0">
     <w:nsid w:val="36FF0435"/>
     <w:multiLevelType w:val="hybridMultilevel"/>
     <w:tmpl w:val="C10A4926"/>
@@ -11348,7 +14649,7 @@
       </w:rPr>
     </w:lvl>
   </w:abstractNum>
-  <w:abstractNum w:abstractNumId="10" w15:restartNumberingAfterBreak="0">
+  <w:abstractNum w:abstractNumId="11" w15:restartNumberingAfterBreak="0">
     <w:nsid w:val="3A7C6678"/>
     <w:multiLevelType w:val="hybridMultilevel"/>
     <w:tmpl w:val="F668929C"/>
@@ -11437,7 +14738,7 @@
       </w:pPr>
     </w:lvl>
   </w:abstractNum>
-  <w:abstractNum w:abstractNumId="11" w15:restartNumberingAfterBreak="0">
+  <w:abstractNum w:abstractNumId="12" w15:restartNumberingAfterBreak="0">
     <w:nsid w:val="41911E05"/>
     <w:multiLevelType w:val="hybridMultilevel"/>
     <w:tmpl w:val="9418FBD0"/>
@@ -11550,7 +14851,7 @@
       </w:rPr>
     </w:lvl>
   </w:abstractNum>
-  <w:abstractNum w:abstractNumId="12" w15:restartNumberingAfterBreak="0">
+  <w:abstractNum w:abstractNumId="13" w15:restartNumberingAfterBreak="0">
     <w:nsid w:val="441D507B"/>
     <w:multiLevelType w:val="hybridMultilevel"/>
     <w:tmpl w:val="9B220D86"/>
@@ -11636,7 +14937,7 @@
       </w:pPr>
     </w:lvl>
   </w:abstractNum>
-  <w:abstractNum w:abstractNumId="13" w15:restartNumberingAfterBreak="0">
+  <w:abstractNum w:abstractNumId="14" w15:restartNumberingAfterBreak="0">
     <w:nsid w:val="490E6BC7"/>
     <w:multiLevelType w:val="hybridMultilevel"/>
     <w:tmpl w:val="BA365F28"/>
@@ -11749,7 +15050,7 @@
       </w:rPr>
     </w:lvl>
   </w:abstractNum>
-  <w:abstractNum w:abstractNumId="14" w15:restartNumberingAfterBreak="0">
+  <w:abstractNum w:abstractNumId="15" w15:restartNumberingAfterBreak="0">
     <w:nsid w:val="4DB60A87"/>
     <w:multiLevelType w:val="hybridMultilevel"/>
     <w:tmpl w:val="348C61E8"/>
@@ -11862,7 +15163,7 @@
       </w:rPr>
     </w:lvl>
   </w:abstractNum>
-  <w:abstractNum w:abstractNumId="15" w15:restartNumberingAfterBreak="0">
+  <w:abstractNum w:abstractNumId="16" w15:restartNumberingAfterBreak="0">
     <w:nsid w:val="58230BA0"/>
     <w:multiLevelType w:val="hybridMultilevel"/>
     <w:tmpl w:val="64FC9EAC"/>
@@ -11975,7 +15276,7 @@
       </w:rPr>
     </w:lvl>
   </w:abstractNum>
-  <w:abstractNum w:abstractNumId="16" w15:restartNumberingAfterBreak="0">
+  <w:abstractNum w:abstractNumId="17" w15:restartNumberingAfterBreak="0">
     <w:nsid w:val="5AE957DE"/>
     <w:multiLevelType w:val="hybridMultilevel"/>
     <w:tmpl w:val="0F9A04B0"/>
@@ -12064,7 +15365,96 @@
       </w:pPr>
     </w:lvl>
   </w:abstractNum>
-  <w:abstractNum w:abstractNumId="17" w15:restartNumberingAfterBreak="0">
+  <w:abstractNum w:abstractNumId="18" w15:restartNumberingAfterBreak="0">
+    <w:nsid w:val="623D1B6B"/>
+    <w:multiLevelType w:val="hybridMultilevel"/>
+    <w:tmpl w:val="005C3D1E"/>
+    <w:lvl w:ilvl="0" w:tplc="0F928FD2">
+      <w:start w:val="1"/>
+      <w:numFmt w:val="decimal"/>
+      <w:lvlText w:val="%1."/>
+      <w:lvlJc w:val="left"/>
+      <w:pPr>
+        <w:ind w:left="1440" w:hanging="360"/>
+      </w:pPr>
+      <w:rPr>
+        <w:rFonts w:cstheme="minorHAnsi" w:hint="default"/>
+      </w:rPr>
+    </w:lvl>
+    <w:lvl w:ilvl="1" w:tplc="04090019" w:tentative="1">
+      <w:start w:val="1"/>
+      <w:numFmt w:val="lowerLetter"/>
+      <w:lvlText w:val="%2."/>
+      <w:lvlJc w:val="left"/>
+      <w:pPr>
+        <w:ind w:left="2160" w:hanging="360"/>
+      </w:pPr>
+    </w:lvl>
+    <w:lvl w:ilvl="2" w:tplc="0409001B" w:tentative="1">
+      <w:start w:val="1"/>
+      <w:numFmt w:val="lowerRoman"/>
+      <w:lvlText w:val="%3."/>
+      <w:lvlJc w:val="right"/>
+      <w:pPr>
+        <w:ind w:left="2880" w:hanging="180"/>
+      </w:pPr>
+    </w:lvl>
+    <w:lvl w:ilvl="3" w:tplc="0409000F" w:tentative="1">
+      <w:start w:val="1"/>
+      <w:numFmt w:val="decimal"/>
+      <w:lvlText w:val="%4."/>
+      <w:lvlJc w:val="left"/>
+      <w:pPr>
+        <w:ind w:left="3600" w:hanging="360"/>
+      </w:pPr>
+    </w:lvl>
+    <w:lvl w:ilvl="4" w:tplc="04090019" w:tentative="1">
+      <w:start w:val="1"/>
+      <w:numFmt w:val="lowerLetter"/>
+      <w:lvlText w:val="%5."/>
+      <w:lvlJc w:val="left"/>
+      <w:pPr>
+        <w:ind w:left="4320" w:hanging="360"/>
+      </w:pPr>
+    </w:lvl>
+    <w:lvl w:ilvl="5" w:tplc="0409001B" w:tentative="1">
+      <w:start w:val="1"/>
+      <w:numFmt w:val="lowerRoman"/>
+      <w:lvlText w:val="%6."/>
+      <w:lvlJc w:val="right"/>
+      <w:pPr>
+        <w:ind w:left="5040" w:hanging="180"/>
+      </w:pPr>
+    </w:lvl>
+    <w:lvl w:ilvl="6" w:tplc="0409000F" w:tentative="1">
+      <w:start w:val="1"/>
+      <w:numFmt w:val="decimal"/>
+      <w:lvlText w:val="%7."/>
+      <w:lvlJc w:val="left"/>
+      <w:pPr>
+        <w:ind w:left="5760" w:hanging="360"/>
+      </w:pPr>
+    </w:lvl>
+    <w:lvl w:ilvl="7" w:tplc="04090019" w:tentative="1">
+      <w:start w:val="1"/>
+      <w:numFmt w:val="lowerLetter"/>
+      <w:lvlText w:val="%8."/>
+      <w:lvlJc w:val="left"/>
+      <w:pPr>
+        <w:ind w:left="6480" w:hanging="360"/>
+      </w:pPr>
+    </w:lvl>
+    <w:lvl w:ilvl="8" w:tplc="0409001B" w:tentative="1">
+      <w:start w:val="1"/>
+      <w:numFmt w:val="lowerRoman"/>
+      <w:lvlText w:val="%9."/>
+      <w:lvlJc w:val="right"/>
+      <w:pPr>
+        <w:ind w:left="7200" w:hanging="180"/>
+      </w:pPr>
+    </w:lvl>
+  </w:abstractNum>
+  <w:abstractNum w:abstractNumId="19" w15:restartNumberingAfterBreak="0">
     <w:nsid w:val="74071399"/>
     <w:multiLevelType w:val="hybridMultilevel"/>
     <w:tmpl w:val="260E56A6"/>
@@ -12177,7 +15567,97 @@
       </w:rPr>
     </w:lvl>
   </w:abstractNum>
-  <w:abstractNum w:abstractNumId="18" w15:restartNumberingAfterBreak="0">
+  <w:abstractNum w:abstractNumId="20" w15:restartNumberingAfterBreak="0">
+    <w:nsid w:val="78231CC4"/>
+    <w:multiLevelType w:val="hybridMultilevel"/>
+    <w:tmpl w:val="0E02BD6A"/>
+    <w:lvl w:ilvl="0" w:tplc="3970FD22">
+      <w:start w:val="1"/>
+      <w:numFmt w:val="decimal"/>
+      <w:lvlText w:val="%1."/>
+      <w:lvlJc w:val="left"/>
+      <w:pPr>
+        <w:ind w:left="1080" w:hanging="360"/>
+      </w:pPr>
+      <w:rPr>
+        <w:rFonts w:hint="default"/>
+        <w:lang w:val="en-US"/>
+      </w:rPr>
+    </w:lvl>
+    <w:lvl w:ilvl="1" w:tplc="04090019" w:tentative="1">
+      <w:start w:val="1"/>
+      <w:numFmt w:val="lowerLetter"/>
+      <w:lvlText w:val="%2."/>
+      <w:lvlJc w:val="left"/>
+      <w:pPr>
+        <w:ind w:left="1800" w:hanging="360"/>
+      </w:pPr>
+    </w:lvl>
+    <w:lvl w:ilvl="2" w:tplc="0409001B" w:tentative="1">
+      <w:start w:val="1"/>
+      <w:numFmt w:val="lowerRoman"/>
+      <w:lvlText w:val="%3."/>
+      <w:lvlJc w:val="right"/>
+      <w:pPr>
+        <w:ind w:left="2520" w:hanging="180"/>
+      </w:pPr>
+    </w:lvl>
+    <w:lvl w:ilvl="3" w:tplc="0409000F" w:tentative="1">
+      <w:start w:val="1"/>
+      <w:numFmt w:val="decimal"/>
+      <w:lvlText w:val="%4."/>
+      <w:lvlJc w:val="left"/>
+      <w:pPr>
+        <w:ind w:left="3240" w:hanging="360"/>
+      </w:pPr>
+    </w:lvl>
+    <w:lvl w:ilvl="4" w:tplc="04090019" w:tentative="1">
+      <w:start w:val="1"/>
+      <w:numFmt w:val="lowerLetter"/>
+      <w:lvlText w:val="%5."/>
+      <w:lvlJc w:val="left"/>
+      <w:pPr>
+        <w:ind w:left="3960" w:hanging="360"/>
+      </w:pPr>
+    </w:lvl>
+    <w:lvl w:ilvl="5" w:tplc="0409001B" w:tentative="1">
+      <w:start w:val="1"/>
+      <w:numFmt w:val="lowerRoman"/>
+      <w:lvlText w:val="%6."/>
+      <w:lvlJc w:val="right"/>
+      <w:pPr>
+        <w:ind w:left="4680" w:hanging="180"/>
+      </w:pPr>
+    </w:lvl>
+    <w:lvl w:ilvl="6" w:tplc="0409000F" w:tentative="1">
+      <w:start w:val="1"/>
+      <w:numFmt w:val="decimal"/>
+      <w:lvlText w:val="%7."/>
+      <w:lvlJc w:val="left"/>
+      <w:pPr>
+        <w:ind w:left="5400" w:hanging="360"/>
+      </w:pPr>
+    </w:lvl>
+    <w:lvl w:ilvl="7" w:tplc="04090019" w:tentative="1">
+      <w:start w:val="1"/>
+      <w:numFmt w:val="lowerLetter"/>
+      <w:lvlText w:val="%8."/>
+      <w:lvlJc w:val="left"/>
+      <w:pPr>
+        <w:ind w:left="6120" w:hanging="360"/>
+      </w:pPr>
+    </w:lvl>
+    <w:lvl w:ilvl="8" w:tplc="0409001B" w:tentative="1">
+      <w:start w:val="1"/>
+      <w:numFmt w:val="lowerRoman"/>
+      <w:lvlText w:val="%9."/>
+      <w:lvlJc w:val="right"/>
+      <w:pPr>
+        <w:ind w:left="6840" w:hanging="180"/>
+      </w:pPr>
+    </w:lvl>
+  </w:abstractNum>
+  <w:abstractNum w:abstractNumId="21" w15:restartNumberingAfterBreak="0">
     <w:nsid w:val="78F054A3"/>
     <w:multiLevelType w:val="multilevel"/>
     <w:tmpl w:val="785CE1DC"/>
@@ -12326,7 +15806,7 @@
       </w:rPr>
     </w:lvl>
   </w:abstractNum>
-  <w:abstractNum w:abstractNumId="19" w15:restartNumberingAfterBreak="0">
+  <w:abstractNum w:abstractNumId="22" w15:restartNumberingAfterBreak="0">
     <w:nsid w:val="7CF9233B"/>
     <w:multiLevelType w:val="hybridMultilevel"/>
     <w:tmpl w:val="102A6220"/>
@@ -12416,46 +15896,46 @@
     </w:lvl>
   </w:abstractNum>
   <w:num w:numId="1">
+    <w:abstractNumId w:val="9"/>
+  </w:num>
+  <w:num w:numId="2">
     <w:abstractNumId w:val="8"/>
   </w:num>
-  <w:num w:numId="2">
-    <w:abstractNumId w:val="7"/>
-  </w:num>
   <w:num w:numId="3">
-    <w:abstractNumId w:val="19"/>
+    <w:abstractNumId w:val="22"/>
   </w:num>
   <w:num w:numId="4">
     <w:abstractNumId w:val="1"/>
   </w:num>
   <w:num w:numId="5">
-    <w:abstractNumId w:val="5"/>
+    <w:abstractNumId w:val="6"/>
   </w:num>
   <w:num w:numId="6">
-    <w:abstractNumId w:val="16"/>
+    <w:abstractNumId w:val="17"/>
   </w:num>
   <w:num w:numId="7">
-    <w:abstractNumId w:val="11"/>
+    <w:abstractNumId w:val="12"/>
   </w:num>
   <w:num w:numId="8">
-    <w:abstractNumId w:val="14"/>
+    <w:abstractNumId w:val="15"/>
   </w:num>
   <w:num w:numId="9">
-    <w:abstractNumId w:val="9"/>
+    <w:abstractNumId w:val="10"/>
   </w:num>
   <w:num w:numId="10">
-    <w:abstractNumId w:val="15"/>
+    <w:abstractNumId w:val="16"/>
   </w:num>
   <w:num w:numId="11">
     <w:abstractNumId w:val="2"/>
   </w:num>
   <w:num w:numId="12">
-    <w:abstractNumId w:val="6"/>
+    <w:abstractNumId w:val="7"/>
   </w:num>
   <w:num w:numId="13">
     <w:abstractNumId w:val="0"/>
   </w:num>
   <w:num w:numId="14">
-    <w:abstractNumId w:val="17"/>
+    <w:abstractNumId w:val="19"/>
   </w:num>
   <w:num w:numId="15">
     <w:abstractNumId w:val="4"/>
@@ -12464,16 +15944,25 @@
     <w:abstractNumId w:val="3"/>
   </w:num>
   <w:num w:numId="17">
+    <w:abstractNumId w:val="21"/>
+  </w:num>
+  <w:num w:numId="18">
+    <w:abstractNumId w:val="13"/>
+  </w:num>
+  <w:num w:numId="19">
+    <w:abstractNumId w:val="14"/>
+  </w:num>
+  <w:num w:numId="20">
+    <w:abstractNumId w:val="11"/>
+  </w:num>
+  <w:num w:numId="21">
+    <w:abstractNumId w:val="20"/>
+  </w:num>
+  <w:num w:numId="22">
     <w:abstractNumId w:val="18"/>
   </w:num>
-  <w:num w:numId="18">
-    <w:abstractNumId w:val="12"/>
-  </w:num>
-  <w:num w:numId="19">
-    <w:abstractNumId w:val="13"/>
-  </w:num>
-  <w:num w:numId="20">
-    <w:abstractNumId w:val="10"/>
+  <w:num w:numId="23">
+    <w:abstractNumId w:val="5"/>
   </w:num>
 </w:numbering>
 </file>

</xml_diff>

<commit_message>
update dry and statistics
</commit_message>
<xml_diff>
--- a/HW_3/dry_editable.docx
+++ b/HW_3/dry_editable.docx
@@ -5915,7 +5915,31 @@
           <w:sz w:val="26"/>
           <w:szCs w:val="26"/>
         </w:rPr>
-        <w:t>Forest Classifier accuracy score on validation set is: 91.0</w:t>
+        <w:t>Forest Classifier accuracy score on validation set is: 9</w:t>
+      </w:r>
+      <w:r>
+        <w:rPr>
+          <w:rFonts w:eastAsiaTheme="minorHAnsi" w:cstheme="minorHAnsi"/>
+          <w:sz w:val="26"/>
+          <w:szCs w:val="26"/>
+        </w:rPr>
+        <w:t>0</w:t>
+      </w:r>
+      <w:r>
+        <w:rPr>
+          <w:rFonts w:eastAsiaTheme="minorHAnsi" w:cstheme="minorHAnsi"/>
+          <w:sz w:val="26"/>
+          <w:szCs w:val="26"/>
+        </w:rPr>
+        <w:t>.</w:t>
+      </w:r>
+      <w:r>
+        <w:rPr>
+          <w:rFonts w:eastAsiaTheme="minorHAnsi" w:cstheme="minorHAnsi"/>
+          <w:sz w:val="26"/>
+          <w:szCs w:val="26"/>
+        </w:rPr>
+        <w:t>1</w:t>
       </w:r>
       <w:r>
         <w:rPr>
@@ -5942,7 +5966,15 @@
           <w:sz w:val="26"/>
           <w:szCs w:val="26"/>
         </w:rPr>
-        <w:t>SGD Classifier accuracy score on validation set is: 72.3</w:t>
+        <w:t>SGD Classifier accuracy score on validation set is: 7</w:t>
+      </w:r>
+      <w:r>
+        <w:rPr>
+          <w:rFonts w:eastAsiaTheme="minorHAnsi" w:cstheme="minorHAnsi"/>
+          <w:sz w:val="26"/>
+          <w:szCs w:val="26"/>
+        </w:rPr>
+        <w:t>4.7</w:t>
       </w:r>
       <w:r>
         <w:rPr>
@@ -5969,7 +6001,15 @@
           <w:sz w:val="26"/>
           <w:szCs w:val="26"/>
         </w:rPr>
-        <w:t>KNN Classifier accuracy score on validation set is: 77.8</w:t>
+        <w:t>KNN Classifier accuracy score on validation set is: 77.</w:t>
+      </w:r>
+      <w:r>
+        <w:rPr>
+          <w:rFonts w:eastAsiaTheme="minorHAnsi" w:cstheme="minorHAnsi"/>
+          <w:sz w:val="26"/>
+          <w:szCs w:val="26"/>
+        </w:rPr>
+        <w:t>5</w:t>
       </w:r>
       <w:r>
         <w:rPr>
@@ -6012,7 +6052,31 @@
           <w:sz w:val="26"/>
           <w:szCs w:val="26"/>
         </w:rPr>
-        <w:t>Tree Classifier accuracy score on validation set is: 86.5</w:t>
+        <w:t>Tree Classifier accuracy score on validation set is: 8</w:t>
+      </w:r>
+      <w:r>
+        <w:rPr>
+          <w:rFonts w:eastAsiaTheme="minorHAnsi" w:cstheme="minorHAnsi"/>
+          <w:sz w:val="26"/>
+          <w:szCs w:val="26"/>
+        </w:rPr>
+        <w:t>5</w:t>
+      </w:r>
+      <w:r>
+        <w:rPr>
+          <w:rFonts w:eastAsiaTheme="minorHAnsi" w:cstheme="minorHAnsi"/>
+          <w:sz w:val="26"/>
+          <w:szCs w:val="26"/>
+        </w:rPr>
+        <w:t>.</w:t>
+      </w:r>
+      <w:r>
+        <w:rPr>
+          <w:rFonts w:eastAsiaTheme="minorHAnsi" w:cstheme="minorHAnsi"/>
+          <w:sz w:val="26"/>
+          <w:szCs w:val="26"/>
+        </w:rPr>
+        <w:t>8</w:t>
       </w:r>
       <w:r>
         <w:rPr>
@@ -6206,7 +6270,30 @@
           <w:szCs w:val="20"/>
           <w:highlight w:val="white"/>
         </w:rPr>
-        <w:t>'entropy'</w:t>
+        <w:t>’</w:t>
+      </w:r>
+      <w:proofErr w:type="spellStart"/>
+      <w:proofErr w:type="gramStart"/>
+      <w:r>
+        <w:rPr>
+          <w:rFonts w:ascii="Courier New" w:eastAsiaTheme="minorHAnsi" w:hAnsi="Courier New" w:cs="Courier New"/>
+          <w:color w:val="808080"/>
+          <w:sz w:val="20"/>
+          <w:szCs w:val="20"/>
+          <w:highlight w:val="white"/>
+        </w:rPr>
+        <w:t>gini</w:t>
+      </w:r>
+      <w:proofErr w:type="spellEnd"/>
+      <w:r>
+        <w:rPr>
+          <w:rFonts w:ascii="Courier New" w:eastAsiaTheme="minorHAnsi" w:hAnsi="Courier New" w:cs="Courier New"/>
+          <w:color w:val="808080"/>
+          <w:sz w:val="20"/>
+          <w:szCs w:val="20"/>
+          <w:highlight w:val="white"/>
+        </w:rPr>
+        <w:t>;</w:t>
       </w:r>
       <w:r>
         <w:rPr>
@@ -6220,6 +6307,7 @@
         </w:rPr>
         <w:t>,</w:t>
       </w:r>
+      <w:proofErr w:type="gramEnd"/>
       <w:r>
         <w:rPr>
           <w:rFonts w:ascii="Courier New" w:eastAsiaTheme="minorHAnsi" w:hAnsi="Courier New" w:cs="Courier New"/>
@@ -6671,7 +6759,55 @@
           <w:u w:val="single"/>
           <w:rtl/>
         </w:rPr>
-        <w:t xml:space="preserve"> דיוק של 92.28% ושגיאה של 7.72%.</w:t>
+        <w:t xml:space="preserve"> דיוק של 92.</w:t>
+      </w:r>
+      <w:r>
+        <w:rPr>
+          <w:rFonts w:eastAsiaTheme="minorHAnsi" w:cs="Calibri" w:hint="cs"/>
+          <w:b/>
+          <w:bCs/>
+          <w:sz w:val="26"/>
+          <w:szCs w:val="26"/>
+          <w:u w:val="single"/>
+          <w:rtl/>
+        </w:rPr>
+        <w:t>72</w:t>
+      </w:r>
+      <w:r>
+        <w:rPr>
+          <w:rFonts w:eastAsiaTheme="minorHAnsi" w:cs="Calibri" w:hint="cs"/>
+          <w:b/>
+          <w:bCs/>
+          <w:sz w:val="26"/>
+          <w:szCs w:val="26"/>
+          <w:u w:val="single"/>
+          <w:rtl/>
+        </w:rPr>
+        <w:t>% ושגיאה של 7.</w:t>
+      </w:r>
+      <w:r>
+        <w:rPr>
+          <w:rFonts w:eastAsiaTheme="minorHAnsi" w:cs="Calibri" w:hint="cs"/>
+          <w:b/>
+          <w:bCs/>
+          <w:sz w:val="26"/>
+          <w:szCs w:val="26"/>
+          <w:u w:val="single"/>
+          <w:rtl/>
+        </w:rPr>
+        <w:t>28</w:t>
+      </w:r>
+      <w:r>
+        <w:rPr>
+          <w:rFonts w:eastAsiaTheme="minorHAnsi" w:cs="Calibri" w:hint="cs"/>
+          <w:b/>
+          <w:bCs/>
+          <w:sz w:val="26"/>
+          <w:szCs w:val="26"/>
+          <w:u w:val="single"/>
+          <w:rtl/>
+        </w:rPr>
+        <w:t>%.</w:t>
       </w:r>
       <w:r>
         <w:rPr>
@@ -7089,7 +7225,7 @@
         <w:tc>
           <w:tcPr>
             <w:tcW w:w="4018" w:type="dxa"/>
-            <w:vAlign w:val="bottom"/>
+            <w:vAlign w:val="center"/>
           </w:tcPr>
           <w:p>
             <w:pPr>
@@ -7105,19 +7241,20 @@
             </w:pPr>
             <w:r>
               <w:rPr>
-                <w:rFonts w:cstheme="minorHAnsi"/>
+                <w:rFonts w:cstheme="minorHAnsi" w:hint="cs"/>
                 <w:color w:val="000000"/>
                 <w:sz w:val="26"/>
                 <w:szCs w:val="26"/>
-              </w:rPr>
-              <w:t>4.96%</w:t>
+                <w:rtl/>
+              </w:rPr>
+              <w:t>5.44%</w:t>
             </w:r>
           </w:p>
         </w:tc>
         <w:tc>
           <w:tcPr>
             <w:tcW w:w="3892" w:type="dxa"/>
-            <w:vAlign w:val="bottom"/>
+            <w:vAlign w:val="center"/>
           </w:tcPr>
           <w:p>
             <w:pPr>
@@ -7147,7 +7284,7 @@
         <w:tc>
           <w:tcPr>
             <w:tcW w:w="4018" w:type="dxa"/>
-            <w:vAlign w:val="bottom"/>
+            <w:vAlign w:val="center"/>
           </w:tcPr>
           <w:p>
             <w:pPr>
@@ -7168,14 +7305,14 @@
                 <w:sz w:val="26"/>
                 <w:szCs w:val="26"/>
               </w:rPr>
-              <w:t>9.68%</w:t>
+              <w:t>9.8%</w:t>
             </w:r>
           </w:p>
         </w:tc>
         <w:tc>
           <w:tcPr>
             <w:tcW w:w="3892" w:type="dxa"/>
-            <w:vAlign w:val="bottom"/>
+            <w:vAlign w:val="center"/>
           </w:tcPr>
           <w:p>
             <w:pPr>
@@ -7205,7 +7342,7 @@
         <w:tc>
           <w:tcPr>
             <w:tcW w:w="4018" w:type="dxa"/>
-            <w:vAlign w:val="bottom"/>
+            <w:vAlign w:val="center"/>
           </w:tcPr>
           <w:p>
             <w:pPr>
@@ -7233,7 +7370,7 @@
         <w:tc>
           <w:tcPr>
             <w:tcW w:w="3892" w:type="dxa"/>
-            <w:vAlign w:val="bottom"/>
+            <w:vAlign w:val="center"/>
           </w:tcPr>
           <w:p>
             <w:pPr>
@@ -7263,7 +7400,7 @@
         <w:tc>
           <w:tcPr>
             <w:tcW w:w="4018" w:type="dxa"/>
-            <w:vAlign w:val="bottom"/>
+            <w:vAlign w:val="center"/>
           </w:tcPr>
           <w:p>
             <w:pPr>
@@ -7279,19 +7416,19 @@
             </w:pPr>
             <w:r>
               <w:rPr>
-                <w:rFonts w:cstheme="minorHAnsi"/>
-                <w:color w:val="000000"/>
-                <w:sz w:val="26"/>
-                <w:szCs w:val="26"/>
-              </w:rPr>
-              <w:t>4.36%</w:t>
+                <w:rFonts w:eastAsiaTheme="minorHAnsi" w:cstheme="minorHAnsi" w:hint="cs"/>
+                <w:sz w:val="26"/>
+                <w:szCs w:val="26"/>
+                <w:rtl/>
+              </w:rPr>
+              <w:t>4.27%</w:t>
             </w:r>
           </w:p>
         </w:tc>
         <w:tc>
           <w:tcPr>
             <w:tcW w:w="3892" w:type="dxa"/>
-            <w:vAlign w:val="bottom"/>
+            <w:vAlign w:val="center"/>
           </w:tcPr>
           <w:p>
             <w:pPr>
@@ -7321,7 +7458,7 @@
         <w:tc>
           <w:tcPr>
             <w:tcW w:w="4018" w:type="dxa"/>
-            <w:vAlign w:val="bottom"/>
+            <w:vAlign w:val="center"/>
           </w:tcPr>
           <w:p>
             <w:pPr>
@@ -7349,14 +7486,38 @@
                 <w:szCs w:val="26"/>
                 <w:u w:val="single"/>
               </w:rPr>
-              <w:t>22.12%</w:t>
+              <w:t>2</w:t>
+            </w:r>
+            <w:r>
+              <w:rPr>
+                <w:rFonts w:cstheme="minorHAnsi"/>
+                <w:b/>
+                <w:bCs/>
+                <w:color w:val="93904F"/>
+                <w:sz w:val="26"/>
+                <w:szCs w:val="26"/>
+                <w:u w:val="single"/>
+              </w:rPr>
+              <w:t>1.84</w:t>
+            </w:r>
+            <w:r>
+              <w:rPr>
+                <w:rFonts w:cstheme="minorHAnsi"/>
+                <w:b/>
+                <w:bCs/>
+                <w:color w:val="93904F"/>
+                <w:sz w:val="26"/>
+                <w:szCs w:val="26"/>
+                <w:u w:val="single"/>
+              </w:rPr>
+              <w:t>%</w:t>
             </w:r>
           </w:p>
         </w:tc>
         <w:tc>
           <w:tcPr>
             <w:tcW w:w="3892" w:type="dxa"/>
-            <w:vAlign w:val="bottom"/>
+            <w:vAlign w:val="center"/>
           </w:tcPr>
           <w:p>
             <w:pPr>
@@ -7393,7 +7554,7 @@
         <w:tc>
           <w:tcPr>
             <w:tcW w:w="4018" w:type="dxa"/>
-            <w:vAlign w:val="bottom"/>
+            <w:vAlign w:val="center"/>
           </w:tcPr>
           <w:p>
             <w:pPr>
@@ -7414,14 +7575,32 @@
                 <w:sz w:val="26"/>
                 <w:szCs w:val="26"/>
               </w:rPr>
-              <w:t>3.28%</w:t>
+              <w:t>3.2</w:t>
+            </w:r>
+            <w:r>
+              <w:rPr>
+                <w:rFonts w:cstheme="minorHAnsi"/>
+                <w:color w:val="000000"/>
+                <w:sz w:val="26"/>
+                <w:szCs w:val="26"/>
+              </w:rPr>
+              <w:t>4</w:t>
+            </w:r>
+            <w:r>
+              <w:rPr>
+                <w:rFonts w:cstheme="minorHAnsi"/>
+                <w:color w:val="000000"/>
+                <w:sz w:val="26"/>
+                <w:szCs w:val="26"/>
+              </w:rPr>
+              <w:t>%</w:t>
             </w:r>
           </w:p>
         </w:tc>
         <w:tc>
           <w:tcPr>
             <w:tcW w:w="3892" w:type="dxa"/>
-            <w:vAlign w:val="bottom"/>
+            <w:vAlign w:val="center"/>
           </w:tcPr>
           <w:p>
             <w:pPr>
@@ -7451,7 +7630,7 @@
         <w:tc>
           <w:tcPr>
             <w:tcW w:w="4018" w:type="dxa"/>
-            <w:vAlign w:val="bottom"/>
+            <w:vAlign w:val="center"/>
           </w:tcPr>
           <w:p>
             <w:pPr>
@@ -7472,14 +7651,32 @@
                 <w:sz w:val="26"/>
                 <w:szCs w:val="26"/>
               </w:rPr>
-              <w:t>2.80%</w:t>
+              <w:t>2.</w:t>
+            </w:r>
+            <w:r>
+              <w:rPr>
+                <w:rFonts w:cstheme="minorHAnsi"/>
+                <w:color w:val="000000"/>
+                <w:sz w:val="26"/>
+                <w:szCs w:val="26"/>
+              </w:rPr>
+              <w:t>92</w:t>
+            </w:r>
+            <w:r>
+              <w:rPr>
+                <w:rFonts w:cstheme="minorHAnsi"/>
+                <w:color w:val="000000"/>
+                <w:sz w:val="26"/>
+                <w:szCs w:val="26"/>
+              </w:rPr>
+              <w:t>%</w:t>
             </w:r>
           </w:p>
         </w:tc>
         <w:tc>
           <w:tcPr>
             <w:tcW w:w="3892" w:type="dxa"/>
-            <w:vAlign w:val="bottom"/>
+            <w:vAlign w:val="center"/>
           </w:tcPr>
           <w:p>
             <w:pPr>
@@ -7509,7 +7706,7 @@
         <w:tc>
           <w:tcPr>
             <w:tcW w:w="4018" w:type="dxa"/>
-            <w:vAlign w:val="bottom"/>
+            <w:vAlign w:val="center"/>
           </w:tcPr>
           <w:p>
             <w:pPr>
@@ -7537,14 +7734,38 @@
                 <w:szCs w:val="26"/>
                 <w:u w:val="single"/>
               </w:rPr>
-              <w:t>25.40%</w:t>
+              <w:t>25.</w:t>
+            </w:r>
+            <w:r>
+              <w:rPr>
+                <w:rFonts w:cstheme="minorHAnsi"/>
+                <w:b/>
+                <w:bCs/>
+                <w:color w:val="7030A0"/>
+                <w:sz w:val="26"/>
+                <w:szCs w:val="26"/>
+                <w:u w:val="single"/>
+              </w:rPr>
+              <w:t>92</w:t>
+            </w:r>
+            <w:r>
+              <w:rPr>
+                <w:rFonts w:cstheme="minorHAnsi"/>
+                <w:b/>
+                <w:bCs/>
+                <w:color w:val="7030A0"/>
+                <w:sz w:val="26"/>
+                <w:szCs w:val="26"/>
+                <w:u w:val="single"/>
+              </w:rPr>
+              <w:t>%</w:t>
             </w:r>
           </w:p>
         </w:tc>
         <w:tc>
           <w:tcPr>
             <w:tcW w:w="3892" w:type="dxa"/>
-            <w:vAlign w:val="bottom"/>
+            <w:vAlign w:val="center"/>
           </w:tcPr>
           <w:p>
             <w:pPr>
@@ -7581,7 +7802,7 @@
         <w:tc>
           <w:tcPr>
             <w:tcW w:w="4018" w:type="dxa"/>
-            <w:vAlign w:val="bottom"/>
+            <w:vAlign w:val="center"/>
           </w:tcPr>
           <w:p>
             <w:pPr>
@@ -7602,14 +7823,23 @@
                 <w:sz w:val="26"/>
                 <w:szCs w:val="26"/>
               </w:rPr>
-              <w:t>5.08%</w:t>
+              <w:t>4.84</w:t>
+            </w:r>
+            <w:r>
+              <w:rPr>
+                <w:rFonts w:cstheme="minorHAnsi"/>
+                <w:color w:val="000000"/>
+                <w:sz w:val="26"/>
+                <w:szCs w:val="26"/>
+              </w:rPr>
+              <w:t>%</w:t>
             </w:r>
           </w:p>
         </w:tc>
         <w:tc>
           <w:tcPr>
             <w:tcW w:w="3892" w:type="dxa"/>
-            <w:vAlign w:val="bottom"/>
+            <w:vAlign w:val="center"/>
           </w:tcPr>
           <w:p>
             <w:pPr>
@@ -7639,7 +7869,7 @@
         <w:tc>
           <w:tcPr>
             <w:tcW w:w="4018" w:type="dxa"/>
-            <w:vAlign w:val="bottom"/>
+            <w:vAlign w:val="center"/>
           </w:tcPr>
           <w:p>
             <w:pPr>
@@ -7660,14 +7890,32 @@
                 <w:sz w:val="26"/>
                 <w:szCs w:val="26"/>
               </w:rPr>
-              <w:t>4.76%</w:t>
+              <w:t>4.7</w:t>
+            </w:r>
+            <w:r>
+              <w:rPr>
+                <w:rFonts w:cstheme="minorHAnsi"/>
+                <w:color w:val="000000"/>
+                <w:sz w:val="26"/>
+                <w:szCs w:val="26"/>
+              </w:rPr>
+              <w:t>2</w:t>
+            </w:r>
+            <w:r>
+              <w:rPr>
+                <w:rFonts w:cstheme="minorHAnsi"/>
+                <w:color w:val="000000"/>
+                <w:sz w:val="26"/>
+                <w:szCs w:val="26"/>
+              </w:rPr>
+              <w:t>%</w:t>
             </w:r>
           </w:p>
         </w:tc>
         <w:tc>
           <w:tcPr>
             <w:tcW w:w="3892" w:type="dxa"/>
-            <w:vAlign w:val="bottom"/>
+            <w:vAlign w:val="center"/>
           </w:tcPr>
           <w:p>
             <w:pPr>
@@ -7697,7 +7945,7 @@
         <w:tc>
           <w:tcPr>
             <w:tcW w:w="4018" w:type="dxa"/>
-            <w:vAlign w:val="bottom"/>
+            <w:vAlign w:val="center"/>
           </w:tcPr>
           <w:p>
             <w:pPr>
@@ -7718,14 +7966,32 @@
                 <w:sz w:val="26"/>
                 <w:szCs w:val="26"/>
               </w:rPr>
-              <w:t>3.04%</w:t>
+              <w:t>3.</w:t>
+            </w:r>
+            <w:r>
+              <w:rPr>
+                <w:rFonts w:cstheme="minorHAnsi"/>
+                <w:color w:val="000000"/>
+                <w:sz w:val="26"/>
+                <w:szCs w:val="26"/>
+              </w:rPr>
+              <w:t>16</w:t>
+            </w:r>
+            <w:r>
+              <w:rPr>
+                <w:rFonts w:cstheme="minorHAnsi"/>
+                <w:color w:val="000000"/>
+                <w:sz w:val="26"/>
+                <w:szCs w:val="26"/>
+              </w:rPr>
+              <w:t>%</w:t>
             </w:r>
           </w:p>
         </w:tc>
         <w:tc>
           <w:tcPr>
             <w:tcW w:w="3892" w:type="dxa"/>
-            <w:vAlign w:val="bottom"/>
+            <w:vAlign w:val="center"/>
           </w:tcPr>
           <w:p>
             <w:pPr>
@@ -7755,7 +8021,7 @@
         <w:tc>
           <w:tcPr>
             <w:tcW w:w="4018" w:type="dxa"/>
-            <w:vAlign w:val="bottom"/>
+            <w:vAlign w:val="center"/>
           </w:tcPr>
           <w:p>
             <w:pPr>
@@ -7776,14 +8042,32 @@
                 <w:sz w:val="26"/>
                 <w:szCs w:val="26"/>
               </w:rPr>
-              <w:t>4.80%</w:t>
+              <w:t>4.</w:t>
+            </w:r>
+            <w:r>
+              <w:rPr>
+                <w:rFonts w:cstheme="minorHAnsi"/>
+                <w:color w:val="000000"/>
+                <w:sz w:val="26"/>
+                <w:szCs w:val="26"/>
+              </w:rPr>
+              <w:t>52</w:t>
+            </w:r>
+            <w:r>
+              <w:rPr>
+                <w:rFonts w:cstheme="minorHAnsi"/>
+                <w:color w:val="000000"/>
+                <w:sz w:val="26"/>
+                <w:szCs w:val="26"/>
+              </w:rPr>
+              <w:t>%</w:t>
             </w:r>
           </w:p>
         </w:tc>
         <w:tc>
           <w:tcPr>
             <w:tcW w:w="3892" w:type="dxa"/>
-            <w:vAlign w:val="bottom"/>
+            <w:vAlign w:val="center"/>
           </w:tcPr>
           <w:p>
             <w:pPr>
@@ -7813,7 +8097,7 @@
         <w:tc>
           <w:tcPr>
             <w:tcW w:w="4018" w:type="dxa"/>
-            <w:vAlign w:val="bottom"/>
+            <w:vAlign w:val="center"/>
           </w:tcPr>
           <w:p>
             <w:pPr>
@@ -7834,14 +8118,23 @@
                 <w:sz w:val="26"/>
                 <w:szCs w:val="26"/>
               </w:rPr>
-              <w:t>4.20%</w:t>
+              <w:t>3.8</w:t>
+            </w:r>
+            <w:r>
+              <w:rPr>
+                <w:rFonts w:cstheme="minorHAnsi"/>
+                <w:color w:val="000000"/>
+                <w:sz w:val="26"/>
+                <w:szCs w:val="26"/>
+              </w:rPr>
+              <w:t>%</w:t>
             </w:r>
           </w:p>
         </w:tc>
         <w:tc>
           <w:tcPr>
             <w:tcW w:w="3892" w:type="dxa"/>
-            <w:vAlign w:val="bottom"/>
+            <w:vAlign w:val="center"/>
           </w:tcPr>
           <w:p>
             <w:pPr>
@@ -7918,8 +8211,8 @@
           <w:szCs w:val="26"/>
         </w:rPr>
         <w:drawing>
-          <wp:inline distT="0" distB="0" distL="0" distR="0" wp14:anchorId="44D53754" wp14:editId="4C406187">
-            <wp:extent cx="5532120" cy="3239211"/>
+          <wp:inline distT="0" distB="0" distL="0" distR="0" wp14:anchorId="44D53754" wp14:editId="16864B14">
+            <wp:extent cx="4314382" cy="3239211"/>
             <wp:effectExtent l="0" t="0" r="0" b="0"/>
             <wp:docPr id="30" name="Picture 30"/>
             <wp:cNvGraphicFramePr>
@@ -7933,7 +8226,13 @@
                     <pic:cNvPicPr/>
                   </pic:nvPicPr>
                   <pic:blipFill>
-                    <a:blip r:embed="rId8"/>
+                    <a:blip r:embed="rId8">
+                      <a:extLst>
+                        <a:ext uri="{28A0092B-C50C-407E-A947-70E740481C1C}">
+                          <a14:useLocalDpi xmlns:a14="http://schemas.microsoft.com/office/drawing/2010/main" val="0"/>
+                        </a:ext>
+                      </a:extLst>
+                    </a:blip>
                     <a:stretch>
                       <a:fillRect/>
                     </a:stretch>
@@ -7941,7 +8240,7 @@
                   <pic:spPr>
                     <a:xfrm>
                       <a:off x="0" y="0"/>
-                      <a:ext cx="5532120" cy="3239211"/>
+                      <a:ext cx="4314382" cy="3239211"/>
                     </a:xfrm>
                     <a:prstGeom prst="rect">
                       <a:avLst/>
@@ -7996,9 +8295,9 @@
           <w:rtl/>
         </w:rPr>
         <w:drawing>
-          <wp:inline distT="0" distB="0" distL="0" distR="0" wp14:anchorId="76863C32" wp14:editId="0D4AE137">
-            <wp:extent cx="5617021" cy="3200049"/>
-            <wp:effectExtent l="0" t="0" r="3175" b="635"/>
+          <wp:inline distT="0" distB="0" distL="0" distR="0" wp14:anchorId="76863C32" wp14:editId="08C8497A">
+            <wp:extent cx="4283422" cy="3212567"/>
+            <wp:effectExtent l="0" t="0" r="3175" b="6985"/>
             <wp:docPr id="35" name="Picture 35"/>
             <wp:cNvGraphicFramePr>
               <a:graphicFrameLocks xmlns:a="http://schemas.openxmlformats.org/drawingml/2006/main" noChangeAspect="1"/>
@@ -8011,7 +8310,13 @@
                     <pic:cNvPicPr/>
                   </pic:nvPicPr>
                   <pic:blipFill>
-                    <a:blip r:embed="rId9"/>
+                    <a:blip r:embed="rId9">
+                      <a:extLst>
+                        <a:ext uri="{28A0092B-C50C-407E-A947-70E740481C1C}">
+                          <a14:useLocalDpi xmlns:a14="http://schemas.microsoft.com/office/drawing/2010/main" val="0"/>
+                        </a:ext>
+                      </a:extLst>
+                    </a:blip>
                     <a:stretch>
                       <a:fillRect/>
                     </a:stretch>
@@ -8019,7 +8324,7 @@
                   <pic:spPr>
                     <a:xfrm>
                       <a:off x="0" y="0"/>
-                      <a:ext cx="5638994" cy="3212567"/>
+                      <a:ext cx="4283422" cy="3212567"/>
                     </a:xfrm>
                     <a:prstGeom prst="rect">
                       <a:avLst/>
@@ -8196,7 +8501,7 @@
           <w:sz w:val="12"/>
           <w:szCs w:val="12"/>
         </w:rPr>
-        <w:t>[0, 11, 22, 25, 51, 54, 69, 83, 90, 98, 113, 120, 121, 148, 208, 224, 276, 319, 326, 334, 364, 373, 374, 375, 424, 482, 493, 527, 531, 558, 593, 628, 636, 704, 752, 821, 822, 873, 875, 883, 884, 885, 894, 940, 958, 961, 963, 1024, 1079, 1086, 1119, 1145, 1174, 1213, 1248, 1249, 1257, 1319, 1366, 1406, 1414, 1480, 1481, 1501, 1529, 1535, 1636, 1640, 1777, 1781, 1812, 1831, 1835, 1854, 1873, 1881, 1885, 1905, 1906, 1956, 1964, 2020, 2023, 2037, 2062, 2141, 2161, 2178, 2200, 2209, 2210, 2218, 2220, 2231, 2234, 2238, 2250, 2254, 2275, 2312, 2358, 2374, 2392, 2396, 2420, 2442, 2453, 2472, 2476]</w:t>
+        <w:t>[1, 4, 37, 66, 70, 100, 120, 132, 133, 167, 171, 186, 212, 244, 246, 258, 271, 275, 317, 336, 338, 391, 405, 420, 423, 425, 434, 453, 477, 561, 564, 644, 704, 782, 784, 786, 840, 903, 905, 938, 944, 945, 977, 993, 996, 1051, 1055, 1070, 1092, 1117, 1143, 1144, 1181, 1207, 1214, 1225, 1245, 1263, 1289, 1298, 1345, 1372, 1393, 1397, 1432, 1434, 1435, 1478, 1523, 1545, 1566, 1595, 1599, 1621, 1633, 1663, 1670, 1691, 1723, 1734, 1737, 1742, 1764, 1770, 1845, 1852, 1876, 1937, 1951, 1953, 1989, 2043, 2064, 2081, 2093, 2099, 2151, 2152, 2160, 2161, 2213, 2224, 2235, 2240, 2261, 2313, 2314, 2328, 2359, 2362, 2385, 2427, 2466, 2468, 2487]</w:t>
       </w:r>
     </w:p>
     <w:p>
@@ -8227,7 +8532,15 @@
           <w:sz w:val="12"/>
           <w:szCs w:val="12"/>
         </w:rPr>
-        <w:t xml:space="preserve"> [2, 13, 36, 50, 70, 107, 129, 133, 150, 158, 201, 204, 222, 271, 277, 291, 295, 312, 322, 378, 401, 435, 451, 456, 462, 468, 472, 507, 538, 545, 555, 561, 582, 594, 605, 606, 611, 612, 705, 738, 784, 829, 831, 836, 862, 902, 910, 921, 926, 971, 980, 988, 1015, 1017, 1049, 1069, 1078, 1113, 1122, 1134, 1138, 1258, 1259, 1266, 1336, 1379, 1397, 1405, 1422, 1448, 1452, 1464, 1466, 1495, 1497, 1507, 1523, 1540, 1548, 1568, 1582, 1612, 1617, 1637, 1648, 1668, 1674, 1685, 1708, 1716, 1726, 1735, 1752, 1770, 1791, 1902, 1904, 1919, 1953, 1971, 2059, 2101, 2102, 2113, 2212, 2249, 2300, 2313, 2329, 2335, 2370, 2385, 2388, 2432]</w:t>
+        <w:t xml:space="preserve"> </w:t>
+      </w:r>
+      <w:r>
+        <w:rPr>
+          <w:rFonts w:eastAsiaTheme="minorHAnsi" w:cs="Calibri"/>
+          <w:sz w:val="12"/>
+          <w:szCs w:val="12"/>
+        </w:rPr>
+        <w:t>[11, 17, 43, 95, 118, 136, 188, 192, 247, 263, 266, 270, 319, 354, 361, 388, 397, 401, 449, 539, 551, 585, 667, 700, 701, 721, 723, 813, 824, 885, 897, 952, 966, 1036, 1056, 1058, 1081, 1098, 1141, 1161, 1203, 1230, 1264, 1267, 1269, 1292, 1307, 1316, 1318, 1319, 1354, 1416, 1455, 1480, 1521, 1534, 1543, 1557, 1564, 1570, 1600, 1608, 1651, 1715, 1719, 1729, 1755, 1776, 1786, 1794, 1805, 1879, 1918, 1921, 1922, 1932, 1940, 1946, 1956, 1966, 1972, 2061, 2072, 2073, 2082, 2105, 2133, 2226, 2242, 2333, 2372, 2377, 2397, 2401, 2408, 2414, 2423, 2425, 2433, 2458, 2462, 2493]</w:t>
       </w:r>
     </w:p>
     <w:p>
@@ -8259,7 +8572,7 @@
           <w:sz w:val="12"/>
           <w:szCs w:val="12"/>
         </w:rPr>
-        <w:t>[3, 5, 6, 14, 21, 27, 31, 42, 48, 55, 66, 67, 68, 76, 95, 99, 109, 118, 125, 132, 139, 142, 146, 152, 153, 159, 160, 164, 172, 176, 184, 188, 199, 210, 223, 226, 228, 230, 233, 234, 235, 252, 258, 263, 275, 282, 283, 285, 288, 290, 293, 297, 302, 315, 327, 331, 335, 336, 345, 346, 349, 352, 354, 360, 369, 379, 387, 391, 392, 409, 416, 422, 430, 436, 439, 452, 455, 457, 475, 480, 486, 487, 497, 508, 516, 521, 530, 547, 551, 559, 568, 575, 576, 577, 581, 591, 595, 613, 622, 624, 631, 639, 643, 644, 646, 649, 651, 664, 668, 673, 675, 691, 707, 720, 721, 723, 730, 746, 754, 763, 770, 775, 777, 779, 780, 787, 804, 807, 808, 813, 828, 843, 865, 871, 876, 877, 879, 882, 886, 887, 891, 893, 896, 897, 898, 917, 927, 937, 946, 947, 953, 954, 959, 962, 964, 969, 986, 987, 990, 993, 995, 999, 1008, 1013, 1025, 1029, 1031, 1033, 1036, 1037, 1040, 1041, 1042, 1048, 1051, 1053, 1054, 1056, 1067, 1074, 1092, 1095, 1105, 1117, 1123, 1129, 1132, 1139, 1141, 1146, 1149, 1172, 1183, 1185, 1192, 1194, 1196, 1199, 1200, 1203, 1206, 1210, 1211, 1212, 1221, 1245, 1247, 1268, 1271, 1274, 1279, 1296, 1301, 1306, 1309, 1311, 1324, 1325, 1331, 1340, 1341, 1344, 1347, 1350, 1360, 1363, 1364, 1373, 1381, 1383, 1390, 1391, 1394, 1395, 1399, 1404, 1416, 1423, 1428, 1432, 1434, 1435, 1437, 1468, 1470, 1488, 1503, 1510, 1522, 1527, 1530, 1532, 1537, 1539, 1541, 1544, 1551, 1552, 1553, 1554, 1558, 1560, 1561, 1562, 1564, 1567, 1575, 1586, 1588, 1590, 1591, 1594, 1605, 1608, 1609, 1620, 1626, 1629, 1647, 1652, 1671, 1676, 1680, 1693, 1698, 1699, 1706, 1710, 1715, 1721, 1732, 1759, 1773, 1788, 1789, 1804, 1808, 1811, 1818, 1820, 1821, 1822, 1823, 1824, 1832, 1837, 1843, 1844, 1851, 1856, 1861, 1864, 1866, 1872, 1879, 1883, 1884, 1886, 1889, 1890, 1891, 1896, 1908, 1923, 1928, 1936, 1938, 1945, 1949, 1955, 1960, 1973, 1974, 1980, 1982, 1988, 1991, 1992, 1999, 2001, 2014, 2024, 2027, 2032, 2035, 2038, 2042, 2046, 2048, 2052, 2054, 2061, 2065, 2069, 2071, 2072, 2075, 2077, 2089, 2097, 2104, 2105, 2110, 2112, 2117, 2118, 2121, 2137, 2138, 2146, 2153, 2155, 2163, 2172, 2187, 2188, 2189, 2193, 2194, 2195, 2197, 2216, 2219, 2221, 2225, 2226, 2230, 2242, 2265, 2274, 2277, 2284, 2288, 2289, 2290, 2293, 2294, 2297, 2304, 2315, 2326, 2334, 2344, 2346, 2350, 2356, 2364, 2367, 2372, 2384, 2387, 2397, 2398, 2399, 2402, 2408, 2409, 2412, 2414, 2416, 2427, 2430, 2436, 2441, 2448, 2450, 2454, 2458, 2463, 2465, 2466, 2467, 2468, 2484, 2486, 2493]</w:t>
+        <w:t>[2, 8, 14, 16, 26, 29, 33, 34, 35, 38, 48, 50, 55, 68, 72, 76, 79, 82, 85, 90, 91, 96, 102, 103, 105, 112, 124, 126, 137, 139, 147, 148, 154, 157, 166, 168, 178, 180, 185, 189, 194, 198, 199, 211, 213, 224, 230, 231, 238, 242, 245, 251, 267, 269, 278, 279, 283, 286, 290, 303, 304, 305, 327, 331, 332, 342, 355, 369, 376, 385, 387, 396, 398, 406, 408, 410, 419, 438, 439, 448, 451, 454, 459, 460, 467, 473, 474, 475, 489, 492, 500, 507, 522, 523, 532, 534, 554, 555, 562, 565, 571, 579, 584, 590, 591, 596, 599, 609, 610, 613, 619, 620, 624, 630, 632, 635, 657, 658, 663, 664, 668, 685, 690, 692, 693, 694, 696, 703, 717, 722, 726, 732, 743, 744, 748, 760, 766, 785, 794, 797, 800, 804, 805, 810, 822, 833, 847, 850, 851, 857, 860, 876, 883, 893, 894, 900, 904, 916, 920, 922, 923, 924, 927, 930, 940, 947, 951, 960, 970, 972, 979, 982, 988, 992, 995, 1002, 1004, 1012, 1019, 1026, 1032, 1035, 1040, 1044, 1054, 1059, 1066, 1067, 1068, 1074, 1080, 1087, 1089, 1091, 1093, 1096, 1102, 1103, 1104, 1114, 1118, 1121, 1129, 1130, 1132, 1137, 1149, 1155, 1159, 1165, 1174, 1178, 1185, 1189, 1193, 1206, 1209, 1213, 1228, 1234, 1239, 1240, 1250, 1251, 1258, 1265, 1266, 1274, 1276, 1278, 1284, 1287, 1291, 1297, 1304, 1308, 1312, 1315, 1317, 1320, 1327, 1334, 1342, 1350, 1361, 1368, 1370, 1388, 1395, 1401, 1403, 1407, 1412, 1417, 1420, 1422, 1436, 1441, 1444, 1457, 1464, 1470, 1474, 1482, 1500, 1501, 1502, 1508, 1509, 1510, 1520, 1531, 1536, 1542, 1552, 1556, 1567, 1580, 1582, 1584, 1586, 1588, 1589, 1590, 1591, 1593, 1597, 1598, 1601, 1602, 1609, 1610, 1619, 1625, 1636, 1641, 1654, 1662, 1679, 1687, 1697, 1704, 1714, 1725, 1743, 1744, 1746, 1767, 1769, 1772, 1775, 1799, 1801, 1815, 1817, 1823, 1834, 1843, 1846, 1854, 1855, 1857, 1860, 1869, 1884, 1889, 1913, 1914, 1916, 1923, 1924, 1925, 1960, 1969, 1985, 1988, 1991, 1997, 2010, 2019, 2023, 2030, 2035, 2036, 2047, 2049, 2053, 2054, 2058, 2066, 2069, 2086, 2096, 2097, 2109, 2110, 2122, 2135, 2145, 2153, 2163, 2165, 2166, 2171, 2172, 2173, 2176, 2179, 2181, 2183, 2184, 2186, 2187, 2193, 2203, 2204, 2207, 2208, 2211, 2218, 2219, 2248, 2256, 2258, 2259, 2260, 2262, 2263, 2268, 2274, 2294, 2307, 2308, 2311, 2315, 2322, 2323, 2334, 2336, 2340, 2366, 2379, 2382, 2383, 2384, 2386, 2387, 2391, 2406, 2415, 2418, 2422, 2441, 2442, 2445, 2453, 2464, 2472, 2492, 2496]</w:t>
       </w:r>
     </w:p>
     <w:p>
@@ -8290,7 +8603,7 @@
           <w:sz w:val="12"/>
           <w:szCs w:val="12"/>
         </w:rPr>
-        <w:t>[8, 12, 16, 18, 29, 30, 32, 34, 37, 40, 41, 44, 45, 46, 49, 56, 57, 61, 78, 79, 80, 82, 84, 87, 89, 100, 106, 108, 110, 111, 116, 117, 119, 122, 130, 131, 134, 138, 141, 143, 147, 149, 154, 156, 157, 161, 163, 167, 169, 170, 173, 175, 179, 185, 196, 207, 212, 213, 214, 221, 225, 231, 237, 240, 250, 251, 253, 260, 264, 272, 273, 278, 280, 287, 289, 301, 303, 305, 306, 307, 309, 310, 311, 314, 321, 324, 329, 330, 338, 347, 348, 357, 358, 366, 370, 377, 380, 382, 385, 394, 395, 398, 399, 400, 404, 412, 415, 417, 421, 425, 431, 438, 442, 443, 446, 449, 453, 460, 461, 465, 466, 467, 470, 471, 473, 478, 484, 485, 490, 494, 498, 502, 503, 504, 506, 511, 512, 519, 526, 534, 539, 541, 543, 544, 549, 552, 560, 562, 563, 564, 565, 566, 569, 570, 571, 572, 574, 578, 579, 583, 589, 598, 602, 604, 608, 614, 618, 619, 632, 635, 641, 650, 652, 655, 661, 666, 671, 674, 676, 677, 679, 680, 682, 683, 684, 685, 686, 690, 693, 694, 700, 701, 706, 711, 713, 714, 716, 726, 727, 728, 733, 735, 740, 742, 749, 753, 761, 764, 767, 769, 786, 788, 790, 791, 792, 794, 796, 799, 802, 811, 814, 816, 820, 824, 833, 852, 854, 857, 864, 892, 903, 909, 911, 918, 919, 924, 930, 931, 932, 948, 951, 965, 967, 970, 975, 977, 983, 989, 996, 998, 1004, 1007, 1018, 1019, 1021, 1027, 1034, 1039, 1044, 1045, 1055, 1057, 1063, 1084, 1085, 1091, 1094, 1096, 1098, 1100, 1101, 1103, 1107, 1114, 1125, 1126, 1143, 1144, 1147, 1152, 1157, 1161, 1163, 1165, 1168, 1175, 1178, 1179, 1181, 1184, 1188, 1189, 1190, 1197, 1201, 1202, 1216, 1220, 1222, 1223, 1226, 1231, 1232, 1236, 1240, 1242, 1243, 1244, 1250, 1252, 1253, 1255, 1256, 1261, 1262, 1264, 1267, 1276, 1277, 1282, 1285, 1289, 1294, 1295, 1297, 1302, 1307, 1314, 1328, 1329, 1334, 1339, 1357, 1361, 1365, 1369, 1371, 1372, 1374, 1375, 1377, 1380, 1382, 1384, 1396, 1398, 1402, 1413, 1425, 1429, 1430, 1436, 1438, 1444, 1455, 1467, 1472, 1477, 1478, 1484, 1486, 1487, 1493, 1494, 1498, 1500, 1505, 1508, 1512, 1517, 1521, 1525, 1533, 1538, 1550, 1555, 1556, 1559, 1570, 1580, 1585, 1587, 1592, 1598, 1600, 1601, 1604, 1615, 1616, 1618, 1625, 1627, 1628, 1638, 1639, 1641, 1650, 1651, 1656, 1658, 1661, 1663, 1664, 1672, 1681, 1682, 1683, 1686, 1688, 1689, 1691, 1694, 1696, 1704, 1705, 1711, 1718, 1719, 1720, 1725, 1727, 1733, 1743, 1745, 1747, 1749, 1750, 1757, 1758, 1761, 1762, 1765, 1766, 1769, 1778, 1783, 1784, 1785, 1805, 1807, 1813, 1814, 1834, 1849, 1850, 1853, 1857, 1863, 1868, 1876, 1878, 1888, 1892, 1893, 1898, 1913, 1916, 1917, 1918, 1920, 1931, 1940, 1943, 1947, 1958, 1961, 1962, 1963, 1966, 1968, 1969, 1970, 1987, 1994, 1998, 2004, 2007, 2009, 2012, 2015, 2016, 2018, 2021, 2022, 2026, 2028, 2036, 2040, 2041, 2045, 2047, 2055, 2058, 2085, 2087, 2092, 2093, 2095, 2100, 2106, 2107, 2116, 2119, 2125, 2128, 2129, 2132, 2133, 2136, 2142, 2143, 2145, 2152, 2162, 2164, 2165, 2166, 2167, 2168, 2173, 2183, 2191, 2203, 2205, 2206, 2211, 2213, 2214, 2215, 2235, 2252, 2255, 2258, 2264, 2276, 2279, 2280, 2286, 2291, 2292, 2295, 2298, 2303, 2307, 2308, 2314, 2318, 2319, 2320, 2321, 2322, 2345, 2348, 2360, 2361, 2365, 2369, 2381, 2400, 2401, 2406, 2410, 2411, 2417, 2421, 2424, 2426, 2429, 2431, 2434, 2435, 2452, 2456, 2457, 2462, 2470, 2471, 2477, 2478, 2479, 2480, 2485, 2488, 2494, 2495, 2499]</w:t>
+        <w:t>[0, 3, 6, 13, 15, 20, 22, 25, 32, 39, 52, 54, 57, 58, 62, 64, 67, 69, 83, 86, 93, 99, 101, 104, 107, 110, 117, 119, 121, 123, 125, 130, 131, 142, 151, 155, 156, 159, 163, 164, 169, 173, 174, 176, 187, 193, 202, 203, 207, 208, 215, 218, 226, 228, 240, 241, 254, 256, 261, 264, 289, 295, 296, 301, 302, 309, 311, 312, 313, 321, 326, 328, 335, 347, 356, 357, 368, 370, 371, 373, 392, 394, 395, 399, 402, 404, 409, 413, 417, 418, 422, 424, 428, 432, 435, 440, 446, 447, 450, 455, 461, 470, 471, 479, 491, 501, 506, 509, 510, 514, 516, 527, 529, 531, 538, 541, 547, 553, 557, 569, 572, 573, 577, 578, 582, 586, 589, 593, 594, 595, 606, 607, 615, 616, 621, 625, 628, 629, 631, 634, 637, 641, 642, 643, 645, 648, 649, 650, 652, 654, 655, 665, 666, 669, 671, 673, 683, 684, 686, 689, 699, 706, 707, 711, 712, 713, 720, 724, 727, 728, 731, 735, 736, 738, 740, 741, 742, 746, 749, 751, 753, 757, 765, 767, 769, 774, 776, 777, 780, 781, 783, 789, 795, 796, 799, 802, 811, 812, 820, 825, 831, 834, 849, 861, 863, 864, 865, 867, 873, 874, 878, 889, 892, 901, 908, 909, 910, 913, 915, 921, 925, 929, 932, 934, 936, 948, 950, 958, 965, 976, 984, 989, 999, 1006, 1016, 1020, 1021, 1024, 1025, 1030, 1031, 1033, 1038, 1041, 1042, 1047, 1050, 1052, 1069, 1072, 1073, 1075, 1077, 1084, 1086, 1095, 1099, 1106, 1109, 1111, 1116, 1122, 1125, 1128, 1131, 1134, 1138, 1145, 1146, 1148, 1154, 1160, 1168, 1171, 1172, 1183, 1190, 1195, 1196, 1199, 1201, 1212, 1220, 1232, 1233, 1242, 1247, 1256, 1257, 1279, 1280, 1285, 1286, 1290, 1293, 1294, 1300, 1311, 1324, 1325, 1330, 1332, 1340, 1341, 1359, 1373, 1375, 1376, 1378, 1380, 1383, 1385, 1391, 1394, 1402, 1408, 1409, 1419, 1421, 1423, 1425, 1429, 1443, 1445, 1448, 1449, 1452, 1453, 1459, 1462, 1467, 1468, 1477, 1487, 1489, 1491, 1495, 1496, 1499, 1503, 1504, 1511, 1524, 1525, 1526, 1529, 1532, 1537, 1538, 1547, 1548, 1550, 1561, 1562, 1569, 1571, 1572, 1585, 1594, 1603, 1605, 1606, 1617, 1618, 1620, 1630, 1634, 1637, 1638, 1639, 1640, 1647, 1649, 1650, 1656, 1658, 1659, 1666, 1669, 1672, 1676, 1689, 1690, 1693, 1698, 1708, 1710, 1711, 1712, 1730, 1732, 1733, 1735, 1757, 1759, 1760, 1763, 1773, 1777, 1778, 1780, 1784, 1785, 1788, 1793, 1795, 1796, 1797, 1798, 1803, 1808, 1809, 1810, 1812, 1814, 1819, 1821, 1825, 1837, 1841, 1844, 1848, 1862, 1864, 1868, 1870, 1872, 1878, 1880, 1882, 1887, 1890, 1891, 1894, 1899, 1901, 1902, 1907, 1909, 1911, 1912, 1917, 1919, 1927, 1929, 1931, 1935, 1939, 1941, 1944, 1952, 1954, 1959, 1962, 1970, 1974, 1978, 1980, 1983, 1986, 1995, 1996, 1998, 1999, 2001, 2003, 2006, 2011, 2012, 2020, 2027, 2038, 2039, 2040, 2041, 2042, 2044, 2056, 2057, 2062, 2067, 2071, 2074, 2080, 2084, 2092, 2100, 2104, 2106, 2108, 2113, 2116, 2123, 2124, 2129, 2137, 2139, 2148, 2150, 2155, 2158, 2159, 2162, 2164, 2168, 2174, 2177, 2178, 2182, 2185, 2188, 2190, 2198, 2201, 2202, 2205, 2214, 2221, 2222, 2223, 2228, 2231, 2241, 2249, 2250, 2252, 2253, 2255, 2269, 2270, 2271, 2272, 2276, 2278, 2282, 2291, 2293, 2297, 2298, 2300, 2302, 2312, 2318, 2320, 2324, 2330, 2335, 2344, 2347, 2349, 2352, 2364, 2368, 2369, 2371, 2373, 2376, 2380, 2389, 2395, 2405, 2431, 2432, 2434, 2440, 2443, 2449, 2452, 2455, 2461, 2471, 2473, 2477, 2478, 2480, 2488, 2489, 2490, 2499]</w:t>
       </w:r>
     </w:p>
     <w:p>
@@ -8321,7 +8634,7 @@
           <w:sz w:val="12"/>
           <w:szCs w:val="12"/>
         </w:rPr>
-        <w:t>[10, 20, 59, 105, 114, 126, 155, 187, 265, 304, 372, 445, 501, 529, 629, 665, 678, 688, 703, 709, 722, 756, 768, 795, 801, 849, 860, 981, 991, 992, 1022, 1026, 1038, 1060, 1097, 1116, 1133, 1159, 1170, 1191, 1204, 1234, 1278, 1349, 1376, 1387, 1439, 1465, 1514, 1526, 1660, 1677, 1786, 1798, 1842, 1852, 2010, 2033, 2044, 2109, 2157, 2217, 2248, 2251, 2301, 2323, 2331, 2347, 2377, 2380, 2418, 2433, 2447, 2469]</w:t>
+        <w:t>[182, 221, 222, 239, 277, 288, 292, 308, 329, 352, 367, 416, 431, 444, 463, 485, 494, 537, 662, 687, 719, 762, 775, 778, 846, 877, 891, 942, 1078, 1126, 1157, 1164, 1167, 1194, 1204, 1362, 1364, 1367, 1377, 1381, 1454, 1513, 1578, 1615, 1653, 1688, 1716, 1721, 1754, 1835, 1863, 1867, 1871, 2014, 2026, 2079, 2112, 2125, 2138, 2200, 2237, 2245, 2266, 2301, 2337, 2357, 2454]</w:t>
       </w:r>
     </w:p>
     <w:p>
@@ -8352,7 +8665,15 @@
           <w:sz w:val="12"/>
           <w:szCs w:val="12"/>
         </w:rPr>
-        <w:t>[15, 26, 35, 52, 93, 94, 112, 123, 140, 145, 151, 162, 181, 191, 227, 239, 242, 270, 279, 316, 320, 328, 341, 343, 353, 361, 367, 368, 376, 411, 426, 476, 496, 500, 517, 525, 533, 535, 537, 540, 542, 546, 554, 567, 588, 590, 597, 616, 647, 653, 654, 656, 657, 689, 698, 712, 729, 743, 747, 766, 771, 782, 797, 810, 823, 826, 830, 835, 838, 842, 853, 904, 912, 957, 976, 978, 979, 994, 1000, 1002, 1005, 1010, 1011, 1016, 1065, 1066, 1072, 1120, 1151, 1155, 1160, 1173, 1177, 1209, 1219, 1233, 1237, 1254, 1272, 1273, 1292, 1304, 1313, 1318, 1322, 1327, 1338, 1346, 1352, 1353, 1355, 1367, 1389, 1400, 1403, 1418, 1420, 1421, 1424, 1443, 1447, 1451, 1458, 1469, 1471, 1492, 1516, 1545, 1565, 1611, 1633, 1643, 1649, 1653, 1654, 1684, 1690, 1709, 1714, 1730, 1734, 1738, 1754, 1793, 1803, 1825, 1838, 1839, 1858, 1865, 1871, 1882, 1899, 1925, 1926, 1948, 1952, 1977, 1979, 1986, 2034, 2057, 2068, 2082, 2114, 2131, 2148, 2156, 2158, 2171, 2175, 2198, 2241, 2261, 2262, 2266, 2268, 2269, 2270, 2273, 2281, 2302, 2309, 2316, 2317, 2351, 2366, 2390, 2419, 2428, 2464]</w:t>
+        <w:t>[</w:t>
+      </w:r>
+      <w:r>
+        <w:rPr>
+          <w:rFonts w:eastAsiaTheme="minorHAnsi" w:cs="Calibri"/>
+          <w:sz w:val="12"/>
+          <w:szCs w:val="12"/>
+        </w:rPr>
+        <w:t>5, 12, 24, 36, 42, 56, 74, 81, 109, 141, 144, 162, 172, 175, 201, 204, 227, 229, 233, 234, 255, 262, 268, 280, 316, 318, 320, 322, 337, 339, 350, 351, 362, 372, 429, 443, 458, 462, 465, 484, 486, 505, 508, 515, 567, 575, 581, 640, 672, 676, 678, 679, 681, 688, 718, 737, 745, 755, 788, 819, 828, 842, 844, 848, 858, 882, 888, 907, 912, 914, 918, 937, 941, 959, 961, 974, 986, 987, 1008, 1010, 1034, 1037, 1046, 1049, 1057, 1060, 1061, 1062, 1079, 1082, 1101, 1107, 1120, 1135, 1142, 1158, 1179, 1184, 1197, 1211, 1215, 1217, 1221, 1223, 1227, 1244, 1255, 1272, 1281, 1295, 1301, 1321, 1323, 1328, 1338, 1343, 1353, 1355, 1357, 1360, 1366, 1371, 1387, 1390, 1400, 1427, 1451, 1456, 1472, 1490, 1494, 1505, 1515, 1517, 1549, 1554, 1568, 1573, 1577, 1611, 1626, 1629, 1632, 1683, 1684, 1685, 1694, 1696, 1699, 1720, 1745, 1811, 1827, 1828, 1840, 1856, 1858, 1904, 1905, 1906, 1908, 1928, 1945, 1947, 1957, 1963, 1965, 1967, 1977, 1979, 1981, 1992, 2009, 2017, 2024, 2028, 2033, 2034, 2046, 2085, 2101, 2114, 2142, 2154, 2180, 2191, 2220, 2244, 2246, 2277, 2292, 2329, 2338, 2350, 2351, 2353, 2361, 2402, 2403, 2411, 2413, 2456, 2476, 2479]</w:t>
       </w:r>
     </w:p>
     <w:p>
@@ -8383,7 +8704,7 @@
           <w:sz w:val="12"/>
           <w:szCs w:val="12"/>
         </w:rPr>
-        <w:t>[19, 39, 47, 86, 88, 104, 198, 216, 220, 254, 257, 286, 294, 393, 408, 419, 432, 523, 524, 557, 587, 599, 601, 623, 640, 658, 751, 755, 757, 760, 776, 793, 806, 840, 845, 855, 867, 908, 920, 972, 1047, 1061, 1081, 1106, 1108, 1150, 1167, 1169, 1208, 1217, 1224, 1239, 1281, 1283, 1288, 1300, 1323, 1332, 1358, 1411, 1431, 1446, 1462, 1475, 1479, 1504, 1506, 1509, 1511, 1520, 1569, 1576, 1583, 1589, 1603, 1606, 1631, 1646, 1700, 1723, 1736, 1739, 1744, 1768, 1774, 1776, 1782, 1817, 1826, 1836, 1867, 1870, 1937, 1939, 1944, 1951, 1957, 1967, 1995, 2011, 2017, 2025, 2050, 2056, 2120, 2127, 2169, 2174, 2196, 2204, 2208, 2223, 2260, 2285, 2305, 2341, 2352, 2379, 2403, 2413, 2415, 2423, 2445, 2446, 2489, 2492]</w:t>
+        <w:t>[7, 10, 23, 49, 51, 61, 140, 150, 158, 181, 197, 217, 249, 250, 252, 259, 260, 284, 365, 383, 407, 412, 430, 490, 521, 540, 558, 627, 636, 674, 698, 756, 779, 792, 798, 815, 827, 871, 872, 898, 931, 933, 935, 946, 949, 955, 969, 983, 1013, 1048, 1063, 1094, 1113, 1124, 1139, 1150, 1151, 1169, 1170, 1176, 1192, 1229, 1231, 1277, 1302, 1310, 1322, 1336, 1337, 1356, 1358, 1384, 1392, 1399, 1424, 1469, 1544, 1555, 1576, 1614, 1616, 1644, 1645, 1660, 1674, 1675, 1701, 1709, 1717, 1752, 1756, 1779, 1791, 1829, 1830, 1831, 1836, 1842, 1920, 1961, 1976, 1993, 2016, 2018, 2032, 2051, 2091, 2117, 2169, 2189, 2199, 2206, 2212, 2225, 2232, 2280, 2327, 2341, 2404, 2419, 2424, 2438, 2444, 2448, 2463, 2465, 2475, 2494, 2497]</w:t>
       </w:r>
     </w:p>
     <w:p>
@@ -8406,7 +8727,7 @@
           <w:sz w:val="26"/>
           <w:szCs w:val="26"/>
         </w:rPr>
-        <w:t xml:space="preserve">Greys: </w:t>
+        <w:t>Greys:</w:t>
       </w:r>
       <w:r>
         <w:rPr>
@@ -8414,7 +8735,25 @@
           <w:sz w:val="12"/>
           <w:szCs w:val="12"/>
         </w:rPr>
-        <w:t>[23, 43, 58, 71, 77, 81, 135, 168, 180, 182, 203, 232, 246, 249, 255, 332, 337, 381, 407, 463, 492, 584, 621, 669, 715, 717, 732, 772, 809, 817, 825, 837, 868, 878, 923, 1012, 1014, 1023, 1058, 1077, 1102, 1162, 1215, 1310, 1312, 1315, 1330, 1333, 1362, 1385, 1450, 1454, 1456, 1489, 1595, 1599, 1607, 1621, 1632, 1679, 1707, 1717, 1771, 1815, 1833, 1915, 1930, 1993, 2064, 2135, 2201, 2233, 2253, 2287, 2310, 2336, 2337, 2340, 2359, 2363, 2382, 2449, 2481, 2497]</w:t>
+        <w:t xml:space="preserve"> [84, 88, 135, 170, 291, 306, 324, 378, 403, 487, 495, 512, 513, 549, 601, 602, 614, 638, 691, 708, 709, 771, 843, 869, 899, 906, 957, 968, 1014, 1015, 1076, 1105, 1123, 1379, 1442, 1493, 1512, 1516, 1546, 1575, 1579, 1622, 1671, 1722, 1726, 1740, 1750, 1751, 1761, 1813, 1826, 1833, 1849, 1851, 1942, 1943, 1948, 1955, 1964, 2004, 2005, 2090, 2095, 2102, 2121, 2126, 2134, 2209, 2215, 2236, 2251, 2275, 2289, 2316, 2321, 2356, 2367, 2392, 2409, 2410, 2426]</w:t>
+      </w:r>
+    </w:p>
+    <w:p>
+      <w:pPr>
+        <w:spacing w:line="259" w:lineRule="auto"/>
+        <w:rPr>
+          <w:rFonts w:eastAsiaTheme="minorHAnsi" w:cs="Calibri"/>
+          <w:sz w:val="12"/>
+          <w:szCs w:val="12"/>
+        </w:rPr>
+      </w:pPr>
+      <w:r>
+        <w:rPr>
+          <w:rFonts w:eastAsiaTheme="minorHAnsi" w:cs="Calibri"/>
+          <w:sz w:val="12"/>
+          <w:szCs w:val="12"/>
+        </w:rPr>
+        <w:br w:type="page"/>
       </w:r>
     </w:p>
     <w:p>
@@ -8437,6 +8776,7 @@
           <w:sz w:val="26"/>
           <w:szCs w:val="26"/>
         </w:rPr>
+        <w:lastRenderedPageBreak/>
         <w:t xml:space="preserve">Yellows: </w:t>
       </w:r>
       <w:r>
@@ -8445,7 +8785,7 @@
           <w:sz w:val="12"/>
           <w:szCs w:val="12"/>
         </w:rPr>
-        <w:t>[38, 256, 261, 284, 390, 458, 489, 499, 518, 520, 596, 600, 609, 708, 818, 841, 872, 889, 901, 984, 1050, 1110, 1121, 1136, 1187, 1241, 1286, 1392, 1427, 1519, 1669, 1687, 1819, 1903, 1927, 1976, 2013, 2099, 2176, 2192, 2229, 2243, 2245, 2455, 2483]</w:t>
+        <w:t>[248, 293, 333, 345, 415, 519, 543, 546, 659, 677, 705, 807, 818, 884, 890, 896, 1000, 1001, 1011, 1028, 1133, 1180, 1191, 1222, 1260, 1329, 1347, 1415, 1458, 1479, 1507, 1596, 1655, 1661, 1703, 1790, 1807, 1838, 1850, 1930, 2077, 2078, 2088, 2156, 2243, 2345, 2421, 2498]</w:t>
       </w:r>
     </w:p>
     <w:p>
@@ -8468,7 +8808,6 @@
           <w:sz w:val="26"/>
           <w:szCs w:val="26"/>
         </w:rPr>
-        <w:lastRenderedPageBreak/>
         <w:t xml:space="preserve">Turquoises: </w:t>
       </w:r>
       <w:r>
@@ -8477,7 +8816,7 @@
           <w:sz w:val="12"/>
           <w:szCs w:val="12"/>
         </w:rPr>
-        <w:t>[65, 215, 218, 236, 406, 410, 437, 672, 724, 725, 741, 762, 778, 798, 815, 844, 900, 913, 915, 928, 943, 1028, 1109, 1112, 1115, 1228, 1230, 1246, 1263, 1275, 1359, 1386, 1412, 1415, 1513, 1534, 1581, 1751, 1753, 1763, 1764, 1780, 1795, 1806, 1859, 1862, 1877, 1965, 2084, 2181, 2378]</w:t>
+        <w:t>[45, 78, 127, 232, 323, 504, 544, 568, 611, 623, 653, 680, 733, 801, 854, 868, 875, 886, 943, 953, 978, 985, 998, 1005, 1027, 1029, 1039, 1043, 1097, 1127, 1156, 1182, 1273, 1314, 1386, 1438, 1439, 1475, 1484, 1514, 1612, 1665, 1695, 1700, 1702, 1724, 1749, 1820, 1847, 1859, 1950, 1982, 2052, 2089, 2094, 2119, 2265, 2287, 2288, 2296, 2304, 2326, 2342, 2358, 2439, 2470]</w:t>
       </w:r>
     </w:p>
     <w:p>
@@ -8508,7 +8847,7 @@
           <w:sz w:val="12"/>
           <w:szCs w:val="12"/>
         </w:rPr>
-        <w:t>[73, 281, 325, 340, 350, 384, 386, 396, 440, 479, 481, 532, 550, 633, 638, 660, 687, 734, 758, 789, 942, 973, 985, 1083, 1089, 1186, 1433, 1460, 1473, 1518, 1662, 1673, 1746, 1809, 1841, 1933, 1950, 1983, 2080, 2115, 2122, 2151, 2227, 2327, 2328]</w:t>
+        <w:t>[28, 30, 41, 128, 129, 179, 210, 225, 235, 276, 281, 325, 358, 377, 393, 426, 436, 488, 496, 497, 503, 517, 524, 548, 556, 587, 597, 697, 816, 826, 839, 1152, 1208, 1216, 1254, 1426, 1430, 1461, 1518, 1540, 1642, 1686, 1782, 1802, 1818, 1832, 1839, 1865, 1866, 1892, 1968, 2007, 2008, 2065, 2132, 2170, 2306, 2428]</w:t>
       </w:r>
     </w:p>
     <w:p>
@@ -8539,7 +8878,7 @@
           <w:sz w:val="12"/>
           <w:szCs w:val="12"/>
         </w:rPr>
-        <w:t>[189, 195, 243, 244, 300, 351, 405, 423, 448, 510, 737, 800, 819, 934, 1070, 1071, 1195, 1229, 1270, 1320, 1368, 1491, 1536, 1547, 1613, 1622, 1634, 1755, 1767, 1810, 1855, 1860, 1875, 1932, 1989, 2003, 2053, 2067, 2236, 2282, 2343, 2353, 2362, 2393, 2405, 2407, 2444, 2459]</w:t>
+        <w:t>[21, 89, 145, 253, 274, 340, 375, 445, 478, 570, 612, 656, 660, 695, 761, 887, 917, 954, 1188, 1333, 1346, 1348, 1404, 1405, 1418, 1440, 1450, 1541, 1565, 1574, 1667, 1692, 1800, 1893, 1895, 2068, 2075, 2115, 2127, 2264, 2267, 2281, 2305, 2332, 2343, 2348, 2388]</w:t>
       </w:r>
     </w:p>
     <w:p>
@@ -8570,7 +8909,15 @@
           <w:sz w:val="12"/>
           <w:szCs w:val="12"/>
         </w:rPr>
-        <w:t xml:space="preserve"> [266, 469, 477, 586, 731, 803, 827, 895, 955, 966, 1269, 1298, 1499, 1542, 1702, 1731, 1742, 1790, 1901, 1954, 2043, 2051, 2098, 2332, 2394, 2487]</w:t>
+        <w:t xml:space="preserve"> </w:t>
+      </w:r>
+      <w:r>
+        <w:rPr>
+          <w:rFonts w:eastAsiaTheme="minorHAnsi" w:cs="Calibri"/>
+          <w:sz w:val="12"/>
+          <w:szCs w:val="12"/>
+        </w:rPr>
+        <w:t>[19, 94, 111, 153, 161, 196, 380, 400, 603, 675, 793, 806, 967, 1009, 1187, 1283, 1349, 1528, 1533, 1604, 1627, 1680, 1705, 1881, 1885, 1938, 2025, 2045, 2063, 2070, 2194, 2354]</w:t>
       </w:r>
     </w:p>
     <w:p>
@@ -8658,9 +9005,9 @@
           <w:rtl/>
         </w:rPr>
         <w:drawing>
-          <wp:inline distT="0" distB="0" distL="0" distR="0" wp14:anchorId="34E150C3" wp14:editId="160C1738">
-            <wp:extent cx="5475541" cy="4023360"/>
-            <wp:effectExtent l="0" t="0" r="0" b="0"/>
+          <wp:inline distT="0" distB="0" distL="0" distR="0" wp14:anchorId="34E150C3" wp14:editId="322E7D4A">
+            <wp:extent cx="5364480" cy="4023360"/>
+            <wp:effectExtent l="0" t="0" r="7620" b="0"/>
             <wp:docPr id="41" name="Picture 41"/>
             <wp:cNvGraphicFramePr>
               <a:graphicFrameLocks xmlns:a="http://schemas.openxmlformats.org/drawingml/2006/main" noChangeAspect="1"/>
@@ -8673,7 +9020,13 @@
                     <pic:cNvPicPr/>
                   </pic:nvPicPr>
                   <pic:blipFill>
-                    <a:blip r:embed="rId10"/>
+                    <a:blip r:embed="rId10">
+                      <a:extLst>
+                        <a:ext uri="{28A0092B-C50C-407E-A947-70E740481C1C}">
+                          <a14:useLocalDpi xmlns:a14="http://schemas.microsoft.com/office/drawing/2010/main" val="0"/>
+                        </a:ext>
+                      </a:extLst>
+                    </a:blip>
                     <a:stretch>
                       <a:fillRect/>
                     </a:stretch>
@@ -8681,7 +9034,7 @@
                   <pic:spPr>
                     <a:xfrm>
                       <a:off x="0" y="0"/>
-                      <a:ext cx="5475541" cy="4023360"/>
+                      <a:ext cx="5364480" cy="4023360"/>
                     </a:xfrm>
                     <a:prstGeom prst="rect">
                       <a:avLst/>
@@ -9981,7 +10334,7 @@
           <w:rtl/>
         </w:rPr>
         <w:drawing>
-          <wp:inline distT="0" distB="0" distL="0" distR="0" wp14:anchorId="79C41379" wp14:editId="51771EBE">
+          <wp:inline distT="0" distB="0" distL="0" distR="0" wp14:anchorId="79C41379" wp14:editId="12A7A147">
             <wp:extent cx="1828800" cy="1371600"/>
             <wp:effectExtent l="0" t="0" r="0" b="0"/>
             <wp:docPr id="198" name="Picture 198"/>
@@ -9996,7 +10349,13 @@
                     <pic:cNvPicPr/>
                   </pic:nvPicPr>
                   <pic:blipFill>
-                    <a:blip r:embed="rId14"/>
+                    <a:blip r:embed="rId14" cstate="print">
+                      <a:extLst>
+                        <a:ext uri="{28A0092B-C50C-407E-A947-70E740481C1C}">
+                          <a14:useLocalDpi xmlns:a14="http://schemas.microsoft.com/office/drawing/2010/main" val="0"/>
+                        </a:ext>
+                      </a:extLst>
+                    </a:blip>
                     <a:stretch>
                       <a:fillRect/>
                     </a:stretch>
@@ -10086,7 +10445,7 @@
           <w:rtl/>
         </w:rPr>
         <w:drawing>
-          <wp:inline distT="0" distB="0" distL="0" distR="0" wp14:anchorId="43B809B9" wp14:editId="3ECFE97C">
+          <wp:inline distT="0" distB="0" distL="0" distR="0" wp14:anchorId="43B809B9" wp14:editId="100D2DFD">
             <wp:extent cx="1828800" cy="1371600"/>
             <wp:effectExtent l="0" t="0" r="0" b="0"/>
             <wp:docPr id="199" name="Picture 199"/>
@@ -10101,7 +10460,13 @@
                     <pic:cNvPicPr/>
                   </pic:nvPicPr>
                   <pic:blipFill>
-                    <a:blip r:embed="rId15"/>
+                    <a:blip r:embed="rId15" cstate="print">
+                      <a:extLst>
+                        <a:ext uri="{28A0092B-C50C-407E-A947-70E740481C1C}">
+                          <a14:useLocalDpi xmlns:a14="http://schemas.microsoft.com/office/drawing/2010/main" val="0"/>
+                        </a:ext>
+                      </a:extLst>
+                    </a:blip>
                     <a:stretch>
                       <a:fillRect/>
                     </a:stretch>
@@ -10128,7 +10493,16 @@
           <w:szCs w:val="26"/>
           <w:rtl/>
         </w:rPr>
-        <w:t>הכחולים מנצחים בבחירות.</w:t>
+        <w:t xml:space="preserve"> </w:t>
+      </w:r>
+      <w:r>
+        <w:rPr>
+          <w:rFonts w:eastAsiaTheme="minorHAnsi" w:cs="Calibri" w:hint="cs"/>
+          <w:sz w:val="26"/>
+          <w:szCs w:val="26"/>
+          <w:rtl/>
+        </w:rPr>
+        <w:t>החאקי מנצחים את הסגולים.</w:t>
       </w:r>
     </w:p>
     <w:p>
@@ -10198,7 +10572,7 @@
           <w:rtl/>
         </w:rPr>
         <w:drawing>
-          <wp:inline distT="0" distB="0" distL="0" distR="0" wp14:anchorId="746E988C" wp14:editId="20C6546F">
+          <wp:inline distT="0" distB="0" distL="0" distR="0" wp14:anchorId="746E988C" wp14:editId="07587387">
             <wp:extent cx="1828800" cy="1371600"/>
             <wp:effectExtent l="0" t="0" r="0" b="0"/>
             <wp:docPr id="200" name="Picture 200"/>
@@ -10213,7 +10587,13 @@
                     <pic:cNvPicPr/>
                   </pic:nvPicPr>
                   <pic:blipFill>
-                    <a:blip r:embed="rId16"/>
+                    <a:blip r:embed="rId16" cstate="print">
+                      <a:extLst>
+                        <a:ext uri="{28A0092B-C50C-407E-A947-70E740481C1C}">
+                          <a14:useLocalDpi xmlns:a14="http://schemas.microsoft.com/office/drawing/2010/main" val="0"/>
+                        </a:ext>
+                      </a:extLst>
+                    </a:blip>
                     <a:stretch>
                       <a:fillRect/>
                     </a:stretch>
@@ -10260,6 +10640,8 @@
         </w:rPr>
         <w:t>בבחירות וניתן לראות כי הסגולים הפסידו הרבה קולות.</w:t>
       </w:r>
+      <w:bookmarkStart w:id="0" w:name="_GoBack"/>
+      <w:bookmarkEnd w:id="0"/>
     </w:p>
     <w:p>
       <w:pPr>
@@ -10590,13 +10972,13 @@
               <w:ind w:left="0"/>
               <w:jc w:val="center"/>
               <w:rPr>
-                <w:rFonts w:eastAsiaTheme="minorHAnsi" w:cstheme="minorHAnsi" w:hint="cs"/>
+                <w:rFonts w:eastAsiaTheme="minorHAnsi" w:cstheme="minorHAnsi"/>
                 <w:sz w:val="26"/>
                 <w:szCs w:val="26"/>
                 <w:rtl/>
               </w:rPr>
             </w:pPr>
-            <w:bookmarkStart w:id="0" w:name="_Hlk9277097"/>
+            <w:bookmarkStart w:id="1" w:name="_Hlk9277097"/>
             <w:r>
               <w:rPr>
                 <w:rFonts w:eastAsiaTheme="minorHAnsi" w:cstheme="minorHAnsi"/>
@@ -10706,7 +11088,7 @@
               <w:ind w:left="0"/>
               <w:jc w:val="center"/>
               <w:rPr>
-                <w:rFonts w:eastAsiaTheme="minorHAnsi" w:cstheme="minorHAnsi" w:hint="cs"/>
+                <w:rFonts w:eastAsiaTheme="minorHAnsi" w:cstheme="minorHAnsi"/>
                 <w:sz w:val="26"/>
                 <w:szCs w:val="26"/>
                 <w:rtl/>
@@ -10738,7 +11120,7 @@
               <w:ind w:left="0"/>
               <w:jc w:val="center"/>
               <w:rPr>
-                <w:rFonts w:eastAsiaTheme="minorHAnsi" w:cstheme="minorHAnsi" w:hint="cs"/>
+                <w:rFonts w:eastAsiaTheme="minorHAnsi" w:cstheme="minorHAnsi"/>
                 <w:sz w:val="26"/>
                 <w:szCs w:val="26"/>
                 <w:rtl/>
@@ -10770,7 +11152,7 @@
               <w:ind w:left="0"/>
               <w:jc w:val="center"/>
               <w:rPr>
-                <w:rFonts w:eastAsiaTheme="minorHAnsi" w:cstheme="minorHAnsi" w:hint="cs"/>
+                <w:rFonts w:eastAsiaTheme="minorHAnsi" w:cstheme="minorHAnsi"/>
                 <w:sz w:val="26"/>
                 <w:szCs w:val="26"/>
                 <w:rtl/>
@@ -10802,7 +11184,7 @@
               <w:ind w:left="0"/>
               <w:jc w:val="center"/>
               <w:rPr>
-                <w:rFonts w:eastAsiaTheme="minorHAnsi" w:cstheme="minorHAnsi" w:hint="cs"/>
+                <w:rFonts w:eastAsiaTheme="minorHAnsi" w:cstheme="minorHAnsi"/>
                 <w:sz w:val="26"/>
                 <w:szCs w:val="26"/>
                 <w:rtl/>
@@ -10867,7 +11249,7 @@
               <w:ind w:left="0"/>
               <w:jc w:val="center"/>
               <w:rPr>
-                <w:rFonts w:eastAsiaTheme="minorHAnsi" w:cstheme="minorHAnsi" w:hint="cs"/>
+                <w:rFonts w:eastAsiaTheme="minorHAnsi" w:cstheme="minorHAnsi"/>
                 <w:sz w:val="26"/>
                 <w:szCs w:val="26"/>
                 <w:rtl/>
@@ -10900,7 +11282,7 @@
               <w:ind w:left="0"/>
               <w:jc w:val="center"/>
               <w:rPr>
-                <w:rFonts w:eastAsiaTheme="minorHAnsi" w:cstheme="minorHAnsi" w:hint="cs"/>
+                <w:rFonts w:eastAsiaTheme="minorHAnsi" w:cstheme="minorHAnsi"/>
                 <w:sz w:val="26"/>
                 <w:szCs w:val="26"/>
                 <w:rtl/>
@@ -10932,7 +11314,7 @@
               <w:ind w:left="0"/>
               <w:jc w:val="center"/>
               <w:rPr>
-                <w:rFonts w:eastAsiaTheme="minorHAnsi" w:cstheme="minorHAnsi" w:hint="cs"/>
+                <w:rFonts w:eastAsiaTheme="minorHAnsi" w:cstheme="minorHAnsi"/>
                 <w:sz w:val="26"/>
                 <w:szCs w:val="26"/>
                 <w:rtl/>
@@ -10964,7 +11346,7 @@
               <w:ind w:left="0"/>
               <w:jc w:val="center"/>
               <w:rPr>
-                <w:rFonts w:eastAsiaTheme="minorHAnsi" w:cstheme="minorHAnsi" w:hint="cs"/>
+                <w:rFonts w:eastAsiaTheme="minorHAnsi" w:cstheme="minorHAnsi"/>
                 <w:sz w:val="26"/>
                 <w:szCs w:val="26"/>
                 <w:rtl/>
@@ -10996,7 +11378,7 @@
               <w:ind w:left="0"/>
               <w:jc w:val="center"/>
               <w:rPr>
-                <w:rFonts w:eastAsiaTheme="minorHAnsi" w:cstheme="minorHAnsi" w:hint="cs"/>
+                <w:rFonts w:eastAsiaTheme="minorHAnsi" w:cstheme="minorHAnsi"/>
                 <w:sz w:val="26"/>
                 <w:szCs w:val="26"/>
                 <w:rtl/>
@@ -11030,7 +11412,7 @@
               <w:ind w:left="0"/>
               <w:jc w:val="center"/>
               <w:rPr>
-                <w:rFonts w:eastAsiaTheme="minorHAnsi" w:cstheme="minorHAnsi" w:hint="cs"/>
+                <w:rFonts w:eastAsiaTheme="minorHAnsi" w:cstheme="minorHAnsi"/>
                 <w:sz w:val="26"/>
                 <w:szCs w:val="26"/>
                 <w:rtl/>
@@ -11063,7 +11445,7 @@
               <w:ind w:left="0"/>
               <w:jc w:val="center"/>
               <w:rPr>
-                <w:rFonts w:eastAsiaTheme="minorHAnsi" w:cstheme="minorHAnsi" w:hint="cs"/>
+                <w:rFonts w:eastAsiaTheme="minorHAnsi" w:cstheme="minorHAnsi"/>
                 <w:sz w:val="26"/>
                 <w:szCs w:val="26"/>
                 <w:rtl/>
@@ -11105,7 +11487,7 @@
               <w:ind w:left="0"/>
               <w:jc w:val="center"/>
               <w:rPr>
-                <w:rFonts w:eastAsiaTheme="minorHAnsi" w:cstheme="minorHAnsi" w:hint="cs"/>
+                <w:rFonts w:eastAsiaTheme="minorHAnsi" w:cstheme="minorHAnsi"/>
                 <w:sz w:val="26"/>
                 <w:szCs w:val="26"/>
                 <w:rtl/>
@@ -11137,7 +11519,7 @@
               <w:ind w:left="0"/>
               <w:jc w:val="center"/>
               <w:rPr>
-                <w:rFonts w:eastAsiaTheme="minorHAnsi" w:cstheme="minorHAnsi" w:hint="cs"/>
+                <w:rFonts w:eastAsiaTheme="minorHAnsi" w:cstheme="minorHAnsi"/>
                 <w:sz w:val="26"/>
                 <w:szCs w:val="26"/>
               </w:rPr>
@@ -11177,7 +11559,7 @@
               <w:ind w:left="0"/>
               <w:jc w:val="center"/>
               <w:rPr>
-                <w:rFonts w:eastAsiaTheme="minorHAnsi" w:cstheme="minorHAnsi" w:hint="cs"/>
+                <w:rFonts w:eastAsiaTheme="minorHAnsi" w:cstheme="minorHAnsi"/>
                 <w:sz w:val="26"/>
                 <w:szCs w:val="26"/>
                 <w:rtl/>
@@ -11211,7 +11593,7 @@
               <w:ind w:left="0"/>
               <w:jc w:val="center"/>
               <w:rPr>
-                <w:rFonts w:eastAsiaTheme="minorHAnsi" w:cstheme="minorHAnsi" w:hint="cs"/>
+                <w:rFonts w:eastAsiaTheme="minorHAnsi" w:cstheme="minorHAnsi"/>
                 <w:sz w:val="26"/>
                 <w:szCs w:val="26"/>
                 <w:rtl/>
@@ -11243,7 +11625,7 @@
               <w:ind w:left="0"/>
               <w:jc w:val="center"/>
               <w:rPr>
-                <w:rFonts w:eastAsiaTheme="minorHAnsi" w:cstheme="minorHAnsi" w:hint="cs"/>
+                <w:rFonts w:eastAsiaTheme="minorHAnsi" w:cstheme="minorHAnsi"/>
                 <w:sz w:val="26"/>
                 <w:szCs w:val="26"/>
                 <w:rtl/>
@@ -11285,7 +11667,7 @@
               <w:ind w:left="0"/>
               <w:jc w:val="center"/>
               <w:rPr>
-                <w:rFonts w:eastAsiaTheme="minorHAnsi" w:cstheme="minorHAnsi" w:hint="cs"/>
+                <w:rFonts w:eastAsiaTheme="minorHAnsi" w:cstheme="minorHAnsi"/>
                 <w:sz w:val="26"/>
                 <w:szCs w:val="26"/>
                 <w:rtl/>
@@ -11317,7 +11699,7 @@
               <w:ind w:left="0"/>
               <w:jc w:val="center"/>
               <w:rPr>
-                <w:rFonts w:eastAsiaTheme="minorHAnsi" w:cstheme="minorHAnsi" w:hint="cs"/>
+                <w:rFonts w:eastAsiaTheme="minorHAnsi" w:cstheme="minorHAnsi"/>
                 <w:sz w:val="26"/>
                 <w:szCs w:val="26"/>
                 <w:rtl/>
@@ -11359,7 +11741,7 @@
               <w:ind w:left="0"/>
               <w:jc w:val="center"/>
               <w:rPr>
-                <w:rFonts w:eastAsiaTheme="minorHAnsi" w:cstheme="minorHAnsi" w:hint="cs"/>
+                <w:rFonts w:eastAsiaTheme="minorHAnsi" w:cstheme="minorHAnsi"/>
                 <w:sz w:val="26"/>
                 <w:szCs w:val="26"/>
                 <w:rtl/>
@@ -11376,7 +11758,7 @@
           </w:p>
         </w:tc>
       </w:tr>
-      <w:bookmarkEnd w:id="0"/>
+      <w:bookmarkEnd w:id="1"/>
     </w:tbl>
     <w:p>
       <w:pPr>
@@ -11483,7 +11865,7 @@
               <w:ind w:left="0"/>
               <w:jc w:val="center"/>
               <w:rPr>
-                <w:rFonts w:eastAsiaTheme="minorHAnsi" w:cstheme="minorHAnsi" w:hint="cs"/>
+                <w:rFonts w:eastAsiaTheme="minorHAnsi" w:cstheme="minorHAnsi"/>
                 <w:sz w:val="26"/>
                 <w:szCs w:val="26"/>
                 <w:rtl/>
@@ -11598,7 +11980,7 @@
               <w:ind w:left="0"/>
               <w:jc w:val="center"/>
               <w:rPr>
-                <w:rFonts w:eastAsiaTheme="minorHAnsi" w:cstheme="minorHAnsi" w:hint="cs"/>
+                <w:rFonts w:eastAsiaTheme="minorHAnsi" w:cstheme="minorHAnsi"/>
                 <w:sz w:val="26"/>
                 <w:szCs w:val="26"/>
                 <w:rtl/>
@@ -11630,7 +12012,7 @@
               <w:ind w:left="0"/>
               <w:jc w:val="center"/>
               <w:rPr>
-                <w:rFonts w:eastAsiaTheme="minorHAnsi" w:cstheme="minorHAnsi" w:hint="cs"/>
+                <w:rFonts w:eastAsiaTheme="minorHAnsi" w:cstheme="minorHAnsi"/>
                 <w:sz w:val="26"/>
                 <w:szCs w:val="26"/>
                 <w:rtl/>
@@ -11662,7 +12044,7 @@
               <w:ind w:left="0"/>
               <w:jc w:val="center"/>
               <w:rPr>
-                <w:rFonts w:eastAsiaTheme="minorHAnsi" w:cstheme="minorHAnsi" w:hint="cs"/>
+                <w:rFonts w:eastAsiaTheme="minorHAnsi" w:cstheme="minorHAnsi"/>
                 <w:sz w:val="26"/>
                 <w:szCs w:val="26"/>
                 <w:rtl/>
@@ -11694,7 +12076,7 @@
               <w:ind w:left="0"/>
               <w:jc w:val="center"/>
               <w:rPr>
-                <w:rFonts w:eastAsiaTheme="minorHAnsi" w:cstheme="minorHAnsi" w:hint="cs"/>
+                <w:rFonts w:eastAsiaTheme="minorHAnsi" w:cstheme="minorHAnsi"/>
                 <w:sz w:val="26"/>
                 <w:szCs w:val="26"/>
                 <w:rtl/>
@@ -11790,7 +12172,7 @@
               <w:ind w:left="0"/>
               <w:jc w:val="center"/>
               <w:rPr>
-                <w:rFonts w:eastAsiaTheme="minorHAnsi" w:cstheme="minorHAnsi" w:hint="cs"/>
+                <w:rFonts w:eastAsiaTheme="minorHAnsi" w:cstheme="minorHAnsi"/>
                 <w:sz w:val="26"/>
                 <w:szCs w:val="26"/>
                 <w:rtl/>
@@ -11832,7 +12214,7 @@
               <w:ind w:left="0"/>
               <w:jc w:val="center"/>
               <w:rPr>
-                <w:rFonts w:eastAsiaTheme="minorHAnsi" w:cstheme="minorHAnsi" w:hint="cs"/>
+                <w:rFonts w:eastAsiaTheme="minorHAnsi" w:cstheme="minorHAnsi"/>
                 <w:sz w:val="26"/>
                 <w:szCs w:val="26"/>
                 <w:rtl/>
@@ -11864,7 +12246,7 @@
               <w:ind w:left="0"/>
               <w:jc w:val="center"/>
               <w:rPr>
-                <w:rFonts w:eastAsiaTheme="minorHAnsi" w:cstheme="minorHAnsi" w:hint="cs"/>
+                <w:rFonts w:eastAsiaTheme="minorHAnsi" w:cstheme="minorHAnsi"/>
                 <w:sz w:val="26"/>
                 <w:szCs w:val="26"/>
                 <w:rtl/>
@@ -11897,7 +12279,7 @@
               <w:ind w:left="0"/>
               <w:jc w:val="center"/>
               <w:rPr>
-                <w:rFonts w:eastAsiaTheme="minorHAnsi" w:cstheme="minorHAnsi" w:hint="cs"/>
+                <w:rFonts w:eastAsiaTheme="minorHAnsi" w:cstheme="minorHAnsi"/>
                 <w:sz w:val="26"/>
                 <w:szCs w:val="26"/>
                 <w:rtl/>
@@ -11931,7 +12313,7 @@
               <w:ind w:left="0"/>
               <w:jc w:val="center"/>
               <w:rPr>
-                <w:rFonts w:eastAsiaTheme="minorHAnsi" w:cstheme="minorHAnsi" w:hint="cs"/>
+                <w:rFonts w:eastAsiaTheme="minorHAnsi" w:cstheme="minorHAnsi"/>
                 <w:sz w:val="26"/>
                 <w:szCs w:val="26"/>
                 <w:rtl/>
@@ -11963,7 +12345,7 @@
               <w:ind w:left="0"/>
               <w:jc w:val="center"/>
               <w:rPr>
-                <w:rFonts w:eastAsiaTheme="minorHAnsi" w:cstheme="minorHAnsi" w:hint="cs"/>
+                <w:rFonts w:eastAsiaTheme="minorHAnsi" w:cstheme="minorHAnsi"/>
                 <w:sz w:val="26"/>
                 <w:szCs w:val="26"/>
                 <w:rtl/>
@@ -12005,7 +12387,7 @@
               <w:ind w:left="0"/>
               <w:jc w:val="center"/>
               <w:rPr>
-                <w:rFonts w:eastAsiaTheme="minorHAnsi" w:cstheme="minorHAnsi" w:hint="cs"/>
+                <w:rFonts w:eastAsiaTheme="minorHAnsi" w:cstheme="minorHAnsi"/>
                 <w:sz w:val="26"/>
                 <w:szCs w:val="26"/>
                 <w:rtl/>
@@ -12037,7 +12419,7 @@
               <w:ind w:left="0"/>
               <w:jc w:val="center"/>
               <w:rPr>
-                <w:rFonts w:eastAsiaTheme="minorHAnsi" w:cstheme="minorHAnsi" w:hint="cs"/>
+                <w:rFonts w:eastAsiaTheme="minorHAnsi" w:cstheme="minorHAnsi"/>
                 <w:sz w:val="26"/>
                 <w:szCs w:val="26"/>
               </w:rPr>
@@ -12078,7 +12460,7 @@
               <w:ind w:left="0"/>
               <w:jc w:val="center"/>
               <w:rPr>
-                <w:rFonts w:eastAsiaTheme="minorHAnsi" w:cstheme="minorHAnsi" w:hint="cs"/>
+                <w:rFonts w:eastAsiaTheme="minorHAnsi" w:cstheme="minorHAnsi"/>
                 <w:sz w:val="26"/>
                 <w:szCs w:val="26"/>
                 <w:rtl/>
@@ -12112,7 +12494,7 @@
               <w:ind w:left="0"/>
               <w:jc w:val="center"/>
               <w:rPr>
-                <w:rFonts w:eastAsiaTheme="minorHAnsi" w:cstheme="minorHAnsi" w:hint="cs"/>
+                <w:rFonts w:eastAsiaTheme="minorHAnsi" w:cstheme="minorHAnsi"/>
                 <w:sz w:val="26"/>
                 <w:szCs w:val="26"/>
                 <w:rtl/>
@@ -12145,7 +12527,7 @@
               <w:ind w:left="0"/>
               <w:jc w:val="center"/>
               <w:rPr>
-                <w:rFonts w:eastAsiaTheme="minorHAnsi" w:cstheme="minorHAnsi" w:hint="cs"/>
+                <w:rFonts w:eastAsiaTheme="minorHAnsi" w:cstheme="minorHAnsi"/>
                 <w:sz w:val="26"/>
                 <w:szCs w:val="26"/>
                 <w:rtl/>
@@ -12187,7 +12569,7 @@
               <w:ind w:left="0"/>
               <w:jc w:val="center"/>
               <w:rPr>
-                <w:rFonts w:eastAsiaTheme="minorHAnsi" w:cstheme="minorHAnsi" w:hint="cs"/>
+                <w:rFonts w:eastAsiaTheme="minorHAnsi" w:cstheme="minorHAnsi"/>
                 <w:sz w:val="26"/>
                 <w:szCs w:val="26"/>
                 <w:rtl/>
@@ -12219,7 +12601,7 @@
               <w:ind w:left="0"/>
               <w:jc w:val="center"/>
               <w:rPr>
-                <w:rFonts w:eastAsiaTheme="minorHAnsi" w:cstheme="minorHAnsi" w:hint="cs"/>
+                <w:rFonts w:eastAsiaTheme="minorHAnsi" w:cstheme="minorHAnsi"/>
                 <w:sz w:val="26"/>
                 <w:szCs w:val="26"/>
                 <w:rtl/>
@@ -12261,7 +12643,7 @@
               <w:ind w:left="0"/>
               <w:jc w:val="center"/>
               <w:rPr>
-                <w:rFonts w:eastAsiaTheme="minorHAnsi" w:cstheme="minorHAnsi" w:hint="cs"/>
+                <w:rFonts w:eastAsiaTheme="minorHAnsi" w:cstheme="minorHAnsi"/>
                 <w:sz w:val="26"/>
                 <w:szCs w:val="26"/>
                 <w:rtl/>
@@ -12295,7 +12677,7 @@
               <w:ind w:left="0"/>
               <w:jc w:val="center"/>
               <w:rPr>
-                <w:rFonts w:eastAsiaTheme="minorHAnsi" w:cstheme="minorHAnsi" w:hint="cs"/>
+                <w:rFonts w:eastAsiaTheme="minorHAnsi" w:cstheme="minorHAnsi"/>
                 <w:sz w:val="26"/>
                 <w:szCs w:val="26"/>
                 <w:rtl/>
@@ -12327,7 +12709,7 @@
               <w:ind w:left="0"/>
               <w:jc w:val="center"/>
               <w:rPr>
-                <w:rFonts w:eastAsiaTheme="minorHAnsi" w:cstheme="minorHAnsi" w:hint="cs"/>
+                <w:rFonts w:eastAsiaTheme="minorHAnsi" w:cstheme="minorHAnsi"/>
                 <w:sz w:val="26"/>
                 <w:szCs w:val="26"/>
                 <w:rtl/>
@@ -12400,7 +12782,7 @@
               <w:ind w:left="0"/>
               <w:jc w:val="center"/>
               <w:rPr>
-                <w:rFonts w:eastAsiaTheme="minorHAnsi" w:cstheme="minorHAnsi" w:hint="cs"/>
+                <w:rFonts w:eastAsiaTheme="minorHAnsi" w:cstheme="minorHAnsi"/>
                 <w:sz w:val="26"/>
                 <w:szCs w:val="26"/>
                 <w:rtl/>
@@ -12476,7 +12858,7 @@
               <w:ind w:left="0"/>
               <w:jc w:val="center"/>
               <w:rPr>
-                <w:rFonts w:eastAsiaTheme="minorHAnsi" w:cstheme="minorHAnsi" w:hint="cs"/>
+                <w:rFonts w:eastAsiaTheme="minorHAnsi" w:cstheme="minorHAnsi"/>
                 <w:sz w:val="26"/>
                 <w:szCs w:val="26"/>
                 <w:rtl/>
@@ -12508,7 +12890,7 @@
               <w:ind w:left="0"/>
               <w:jc w:val="center"/>
               <w:rPr>
-                <w:rFonts w:eastAsiaTheme="minorHAnsi" w:cstheme="minorHAnsi" w:hint="cs"/>
+                <w:rFonts w:eastAsiaTheme="minorHAnsi" w:cstheme="minorHAnsi"/>
                 <w:sz w:val="26"/>
                 <w:szCs w:val="26"/>
                 <w:rtl/>
@@ -12581,7 +12963,7 @@
               <w:ind w:left="0"/>
               <w:jc w:val="center"/>
               <w:rPr>
-                <w:rFonts w:eastAsiaTheme="minorHAnsi" w:cstheme="minorHAnsi" w:hint="cs"/>
+                <w:rFonts w:eastAsiaTheme="minorHAnsi" w:cstheme="minorHAnsi"/>
                 <w:sz w:val="26"/>
                 <w:szCs w:val="26"/>
                 <w:rtl/>
@@ -12657,7 +13039,7 @@
               <w:ind w:left="0"/>
               <w:jc w:val="center"/>
               <w:rPr>
-                <w:rFonts w:eastAsiaTheme="minorHAnsi" w:cstheme="minorHAnsi" w:hint="cs"/>
+                <w:rFonts w:eastAsiaTheme="minorHAnsi" w:cstheme="minorHAnsi"/>
                 <w:sz w:val="26"/>
                 <w:szCs w:val="26"/>
                 <w:rtl/>
@@ -12689,7 +13071,7 @@
               <w:ind w:left="0"/>
               <w:jc w:val="center"/>
               <w:rPr>
-                <w:rFonts w:eastAsiaTheme="minorHAnsi" w:cstheme="minorHAnsi" w:hint="cs"/>
+                <w:rFonts w:eastAsiaTheme="minorHAnsi" w:cstheme="minorHAnsi"/>
                 <w:sz w:val="26"/>
                 <w:szCs w:val="26"/>
                 <w:rtl/>
@@ -12762,7 +13144,7 @@
               <w:ind w:left="0"/>
               <w:jc w:val="center"/>
               <w:rPr>
-                <w:rFonts w:eastAsiaTheme="minorHAnsi" w:cstheme="minorHAnsi" w:hint="cs"/>
+                <w:rFonts w:eastAsiaTheme="minorHAnsi" w:cstheme="minorHAnsi"/>
                 <w:sz w:val="26"/>
                 <w:szCs w:val="26"/>
                 <w:rtl/>
@@ -12838,7 +13220,7 @@
               <w:ind w:left="0"/>
               <w:jc w:val="center"/>
               <w:rPr>
-                <w:rFonts w:eastAsiaTheme="minorHAnsi" w:cstheme="minorHAnsi" w:hint="cs"/>
+                <w:rFonts w:eastAsiaTheme="minorHAnsi" w:cstheme="minorHAnsi"/>
                 <w:sz w:val="26"/>
                 <w:szCs w:val="26"/>
                 <w:rtl/>
@@ -12870,7 +13252,7 @@
               <w:ind w:left="0"/>
               <w:jc w:val="center"/>
               <w:rPr>
-                <w:rFonts w:eastAsiaTheme="minorHAnsi" w:cstheme="minorHAnsi" w:hint="cs"/>
+                <w:rFonts w:eastAsiaTheme="minorHAnsi" w:cstheme="minorHAnsi"/>
                 <w:sz w:val="26"/>
                 <w:szCs w:val="26"/>
                 <w:rtl/>
@@ -12943,7 +13325,7 @@
               <w:ind w:left="0"/>
               <w:jc w:val="center"/>
               <w:rPr>
-                <w:rFonts w:eastAsiaTheme="minorHAnsi" w:cstheme="minorHAnsi" w:hint="cs"/>
+                <w:rFonts w:eastAsiaTheme="minorHAnsi" w:cstheme="minorHAnsi"/>
                 <w:sz w:val="26"/>
                 <w:szCs w:val="26"/>
                 <w:rtl/>
@@ -13019,7 +13401,7 @@
               <w:ind w:left="0"/>
               <w:jc w:val="center"/>
               <w:rPr>
-                <w:rFonts w:eastAsiaTheme="minorHAnsi" w:cstheme="minorHAnsi" w:hint="cs"/>
+                <w:rFonts w:eastAsiaTheme="minorHAnsi" w:cstheme="minorHAnsi"/>
                 <w:sz w:val="26"/>
                 <w:szCs w:val="26"/>
                 <w:rtl/>
@@ -13051,7 +13433,7 @@
               <w:ind w:left="0"/>
               <w:jc w:val="center"/>
               <w:rPr>
-                <w:rFonts w:eastAsiaTheme="minorHAnsi" w:cstheme="minorHAnsi" w:hint="cs"/>
+                <w:rFonts w:eastAsiaTheme="minorHAnsi" w:cstheme="minorHAnsi"/>
                 <w:sz w:val="26"/>
                 <w:szCs w:val="26"/>
                 <w:rtl/>
@@ -13124,7 +13506,7 @@
               <w:ind w:left="0"/>
               <w:jc w:val="center"/>
               <w:rPr>
-                <w:rFonts w:eastAsiaTheme="minorHAnsi" w:cstheme="minorHAnsi" w:hint="cs"/>
+                <w:rFonts w:eastAsiaTheme="minorHAnsi" w:cstheme="minorHAnsi"/>
                 <w:sz w:val="26"/>
                 <w:szCs w:val="26"/>
                 <w:rtl/>
@@ -13200,7 +13582,7 @@
               <w:ind w:left="0"/>
               <w:jc w:val="center"/>
               <w:rPr>
-                <w:rFonts w:eastAsiaTheme="minorHAnsi" w:cstheme="minorHAnsi" w:hint="cs"/>
+                <w:rFonts w:eastAsiaTheme="minorHAnsi" w:cstheme="minorHAnsi"/>
                 <w:sz w:val="26"/>
                 <w:szCs w:val="26"/>
                 <w:rtl/>
@@ -13232,7 +13614,7 @@
               <w:ind w:left="0"/>
               <w:jc w:val="center"/>
               <w:rPr>
-                <w:rFonts w:eastAsiaTheme="minorHAnsi" w:cstheme="minorHAnsi" w:hint="cs"/>
+                <w:rFonts w:eastAsiaTheme="minorHAnsi" w:cstheme="minorHAnsi"/>
                 <w:sz w:val="26"/>
                 <w:szCs w:val="26"/>
                 <w:rtl/>
@@ -13305,7 +13687,7 @@
               <w:ind w:left="0"/>
               <w:jc w:val="center"/>
               <w:rPr>
-                <w:rFonts w:eastAsiaTheme="minorHAnsi" w:cstheme="minorHAnsi" w:hint="cs"/>
+                <w:rFonts w:eastAsiaTheme="minorHAnsi" w:cstheme="minorHAnsi"/>
                 <w:sz w:val="26"/>
                 <w:szCs w:val="26"/>
                 <w:rtl/>
@@ -13381,7 +13763,7 @@
               <w:ind w:left="0"/>
               <w:jc w:val="center"/>
               <w:rPr>
-                <w:rFonts w:eastAsiaTheme="minorHAnsi" w:cstheme="minorHAnsi" w:hint="cs"/>
+                <w:rFonts w:eastAsiaTheme="minorHAnsi" w:cstheme="minorHAnsi"/>
                 <w:sz w:val="26"/>
                 <w:szCs w:val="26"/>
                 <w:rtl/>
@@ -13413,7 +13795,7 @@
               <w:ind w:left="0"/>
               <w:jc w:val="center"/>
               <w:rPr>
-                <w:rFonts w:eastAsiaTheme="minorHAnsi" w:cstheme="minorHAnsi" w:hint="cs"/>
+                <w:rFonts w:eastAsiaTheme="minorHAnsi" w:cstheme="minorHAnsi"/>
                 <w:sz w:val="26"/>
                 <w:szCs w:val="26"/>
                 <w:rtl/>
@@ -13486,7 +13868,7 @@
               <w:ind w:left="0"/>
               <w:jc w:val="center"/>
               <w:rPr>
-                <w:rFonts w:eastAsiaTheme="minorHAnsi" w:cstheme="minorHAnsi" w:hint="cs"/>
+                <w:rFonts w:eastAsiaTheme="minorHAnsi" w:cstheme="minorHAnsi"/>
                 <w:sz w:val="26"/>
                 <w:szCs w:val="26"/>
                 <w:rtl/>
@@ -13556,7 +13938,7 @@
         <w:spacing w:after="0" w:line="240" w:lineRule="auto"/>
         <w:ind w:left="1440"/>
         <w:rPr>
-          <w:rFonts w:eastAsiaTheme="minorHAnsi" w:cstheme="minorHAnsi" w:hint="cs"/>
+          <w:rFonts w:eastAsiaTheme="minorHAnsi" w:cstheme="minorHAnsi"/>
           <w:sz w:val="26"/>
           <w:szCs w:val="26"/>
           <w:rtl/>
@@ -13572,8 +13954,6 @@
         <w:lastRenderedPageBreak/>
         <w:br/>
       </w:r>
-      <w:bookmarkStart w:id="1" w:name="_GoBack"/>
-      <w:bookmarkEnd w:id="1"/>
     </w:p>
     <w:sectPr>
       <w:pgSz w:w="12240" w:h="15840"/>
@@ -16376,7 +16756,6 @@
   <w:style w:type="character" w:default="1" w:styleId="DefaultParagraphFont">
     <w:name w:val="Default Paragraph Font"/>
     <w:uiPriority w:val="1"/>
-    <w:semiHidden/>
     <w:unhideWhenUsed/>
   </w:style>
   <w:style w:type="table" w:default="1" w:styleId="TableNormal">

</xml_diff>

<commit_message>
iris and digits comparing DONE
</commit_message>
<xml_diff>
--- a/HW_3/dry_editable.docx
+++ b/HW_3/dry_editable.docx
@@ -330,7 +330,6 @@
                                   <w:rtl/>
                                 </w:rPr>
                               </w:pPr>
-                              <w:proofErr w:type="spellStart"/>
                               <w:r>
                                 <w:rPr>
                                   <w:sz w:val="36"/>
@@ -338,7 +337,6 @@
                                 </w:rPr>
                                 <w:t>idoye</w:t>
                               </w:r>
-                              <w:proofErr w:type="spellEnd"/>
                             </w:p>
                           </w:txbxContent>
                         </wps:txbx>
@@ -378,7 +376,6 @@
                                   <w:rtl/>
                                 </w:rPr>
                               </w:pPr>
-                              <w:proofErr w:type="spellStart"/>
                               <w:r>
                                 <w:rPr>
                                   <w:sz w:val="36"/>
@@ -386,7 +383,6 @@
                                 </w:rPr>
                                 <w:t>saavivi</w:t>
                               </w:r>
-                              <w:proofErr w:type="spellEnd"/>
                             </w:p>
                           </w:txbxContent>
                         </wps:txbx>
@@ -649,7 +645,6 @@
                             <w:rtl/>
                           </w:rPr>
                         </w:pPr>
-                        <w:proofErr w:type="spellStart"/>
                         <w:r>
                           <w:rPr>
                             <w:sz w:val="36"/>
@@ -657,7 +652,6 @@
                           </w:rPr>
                           <w:t>idoye</w:t>
                         </w:r>
-                        <w:proofErr w:type="spellEnd"/>
                       </w:p>
                     </w:txbxContent>
                   </v:textbox>
@@ -674,7 +668,6 @@
                             <w:rtl/>
                           </w:rPr>
                         </w:pPr>
-                        <w:proofErr w:type="spellStart"/>
                         <w:r>
                           <w:rPr>
                             <w:sz w:val="36"/>
@@ -682,7 +675,6 @@
                           </w:rPr>
                           <w:t>saavivi</w:t>
                         </w:r>
-                        <w:proofErr w:type="spellEnd"/>
                       </w:p>
                     </w:txbxContent>
                   </v:textbox>
@@ -10640,8 +10632,6 @@
         </w:rPr>
         <w:t>בבחירות וניתן לראות כי הסגולים הפסידו הרבה קולות.</w:t>
       </w:r>
-      <w:bookmarkStart w:id="0" w:name="_GoBack"/>
-      <w:bookmarkEnd w:id="0"/>
     </w:p>
     <w:p>
       <w:pPr>
@@ -10770,25 +10760,378 @@
           <w:szCs w:val="26"/>
           <w:rtl/>
         </w:rPr>
-        <w:t xml:space="preserve"> כאשר </w:t>
-      </w:r>
-      <w:r>
-        <w:rPr>
-          <w:rFonts w:eastAsiaTheme="minorHAnsi" w:cstheme="minorHAnsi" w:hint="cs"/>
-          <w:sz w:val="26"/>
-          <w:szCs w:val="26"/>
-          <w:rtl/>
-        </w:rPr>
-        <w:t>היפר פרמטרים</w:t>
-      </w:r>
-      <w:r>
-        <w:rPr>
-          <w:rFonts w:eastAsiaTheme="minorHAnsi" w:cstheme="minorHAnsi" w:hint="cs"/>
-          <w:sz w:val="26"/>
-          <w:szCs w:val="26"/>
-          <w:rtl/>
-        </w:rPr>
-        <w:t xml:space="preserve"> אשר ניתנו לכל אחד מהם זהים והם:</w:t>
+        <w:t xml:space="preserve"> בהינתן היפר פרמטרים הבאים:</w:t>
+      </w:r>
+    </w:p>
+    <w:p>
+      <w:pPr>
+        <w:pStyle w:val="ListParagraph"/>
+        <w:spacing w:line="259" w:lineRule="auto"/>
+        <w:ind w:left="0"/>
+        <w:rPr>
+          <w:rFonts w:eastAsiaTheme="minorHAnsi" w:cs="Calibri"/>
+          <w:sz w:val="26"/>
+          <w:szCs w:val="26"/>
+          <w:rtl/>
+        </w:rPr>
+      </w:pPr>
+      <w:r>
+        <w:rPr>
+          <w:rFonts w:eastAsiaTheme="minorHAnsi" w:cstheme="minorHAnsi"/>
+          <w:sz w:val="26"/>
+          <w:szCs w:val="26"/>
+          <w:rtl/>
+        </w:rPr>
+        <w:br/>
+      </w:r>
+      <w:r>
+        <w:rPr>
+          <w:rFonts w:ascii="Courier New" w:eastAsiaTheme="minorHAnsi" w:hAnsi="Courier New" w:cs="Courier New"/>
+          <w:color w:val="000000"/>
+          <w:sz w:val="20"/>
+          <w:szCs w:val="20"/>
+          <w:highlight w:val="white"/>
+        </w:rPr>
+        <w:t>Perceptron</w:t>
+      </w:r>
+      <w:r>
+        <w:rPr>
+          <w:rFonts w:ascii="Courier New" w:eastAsiaTheme="minorHAnsi" w:hAnsi="Courier New" w:cs="Courier New"/>
+          <w:b/>
+          <w:bCs/>
+          <w:color w:val="000080"/>
+          <w:sz w:val="20"/>
+          <w:szCs w:val="20"/>
+          <w:highlight w:val="white"/>
+        </w:rPr>
+        <w:t>(</w:t>
+      </w:r>
+      <w:r>
+        <w:rPr>
+          <w:rFonts w:ascii="Courier New" w:eastAsiaTheme="minorHAnsi" w:hAnsi="Courier New" w:cs="Courier New"/>
+          <w:color w:val="000000"/>
+          <w:sz w:val="20"/>
+          <w:szCs w:val="20"/>
+          <w:highlight w:val="white"/>
+        </w:rPr>
+        <w:t>alpha</w:t>
+      </w:r>
+      <w:r>
+        <w:rPr>
+          <w:rFonts w:ascii="Courier New" w:eastAsiaTheme="minorHAnsi" w:hAnsi="Courier New" w:cs="Courier New"/>
+          <w:b/>
+          <w:bCs/>
+          <w:color w:val="000080"/>
+          <w:sz w:val="20"/>
+          <w:szCs w:val="20"/>
+          <w:highlight w:val="white"/>
+        </w:rPr>
+        <w:t>=</w:t>
+      </w:r>
+      <w:r>
+        <w:rPr>
+          <w:rFonts w:ascii="Courier New" w:eastAsiaTheme="minorHAnsi" w:hAnsi="Courier New" w:cs="Courier New"/>
+          <w:color w:val="000000"/>
+          <w:sz w:val="20"/>
+          <w:szCs w:val="20"/>
+          <w:highlight w:val="white"/>
+        </w:rPr>
+        <w:t>0.0001</w:t>
+      </w:r>
+      <w:r>
+        <w:rPr>
+          <w:rFonts w:ascii="Courier New" w:eastAsiaTheme="minorHAnsi" w:hAnsi="Courier New" w:cs="Courier New"/>
+          <w:b/>
+          <w:bCs/>
+          <w:color w:val="000080"/>
+          <w:sz w:val="20"/>
+          <w:szCs w:val="20"/>
+          <w:highlight w:val="white"/>
+        </w:rPr>
+        <w:t>,</w:t>
+      </w:r>
+      <w:r>
+        <w:rPr>
+          <w:rFonts w:ascii="Courier New" w:eastAsiaTheme="minorHAnsi" w:hAnsi="Courier New" w:cs="Courier New"/>
+          <w:color w:val="000000"/>
+          <w:sz w:val="20"/>
+          <w:szCs w:val="20"/>
+          <w:highlight w:val="white"/>
+        </w:rPr>
+        <w:t xml:space="preserve"> </w:t>
+      </w:r>
+      <w:proofErr w:type="spellStart"/>
+      <w:r>
+        <w:rPr>
+          <w:rFonts w:ascii="Courier New" w:eastAsiaTheme="minorHAnsi" w:hAnsi="Courier New" w:cs="Courier New"/>
+          <w:color w:val="000000"/>
+          <w:sz w:val="20"/>
+          <w:szCs w:val="20"/>
+          <w:highlight w:val="white"/>
+        </w:rPr>
+        <w:t>max_iter</w:t>
+      </w:r>
+      <w:proofErr w:type="spellEnd"/>
+      <w:r>
+        <w:rPr>
+          <w:rFonts w:ascii="Courier New" w:eastAsiaTheme="minorHAnsi" w:hAnsi="Courier New" w:cs="Courier New"/>
+          <w:b/>
+          <w:bCs/>
+          <w:color w:val="000080"/>
+          <w:sz w:val="20"/>
+          <w:szCs w:val="20"/>
+          <w:highlight w:val="white"/>
+        </w:rPr>
+        <w:t>=</w:t>
+      </w:r>
+      <w:r>
+        <w:rPr>
+          <w:rFonts w:ascii="Courier New" w:eastAsiaTheme="minorHAnsi" w:hAnsi="Courier New" w:cs="Courier New"/>
+          <w:color w:val="000000"/>
+          <w:sz w:val="20"/>
+          <w:szCs w:val="20"/>
+          <w:highlight w:val="white"/>
+        </w:rPr>
+        <w:t>300</w:t>
+      </w:r>
+      <w:r>
+        <w:rPr>
+          <w:rFonts w:ascii="Courier New" w:eastAsiaTheme="minorHAnsi" w:hAnsi="Courier New" w:cs="Courier New"/>
+          <w:b/>
+          <w:bCs/>
+          <w:color w:val="000080"/>
+          <w:sz w:val="20"/>
+          <w:szCs w:val="20"/>
+          <w:highlight w:val="white"/>
+        </w:rPr>
+        <w:t>,</w:t>
+      </w:r>
+      <w:r>
+        <w:rPr>
+          <w:rFonts w:ascii="Courier New" w:eastAsiaTheme="minorHAnsi" w:hAnsi="Courier New" w:cs="Courier New"/>
+          <w:color w:val="000000"/>
+          <w:sz w:val="20"/>
+          <w:szCs w:val="20"/>
+          <w:highlight w:val="white"/>
+        </w:rPr>
+        <w:t xml:space="preserve"> verbose</w:t>
+      </w:r>
+      <w:r>
+        <w:rPr>
+          <w:rFonts w:ascii="Courier New" w:eastAsiaTheme="minorHAnsi" w:hAnsi="Courier New" w:cs="Courier New"/>
+          <w:b/>
+          <w:bCs/>
+          <w:color w:val="000080"/>
+          <w:sz w:val="20"/>
+          <w:szCs w:val="20"/>
+          <w:highlight w:val="white"/>
+        </w:rPr>
+        <w:t>=</w:t>
+      </w:r>
+      <w:r>
+        <w:rPr>
+          <w:rFonts w:ascii="Courier New" w:eastAsiaTheme="minorHAnsi" w:hAnsi="Courier New" w:cs="Courier New"/>
+          <w:b/>
+          <w:bCs/>
+          <w:color w:val="0000FF"/>
+          <w:sz w:val="20"/>
+          <w:szCs w:val="20"/>
+          <w:highlight w:val="white"/>
+        </w:rPr>
+        <w:t>True</w:t>
+      </w:r>
+      <w:r>
+        <w:rPr>
+          <w:rFonts w:ascii="Courier New" w:eastAsiaTheme="minorHAnsi" w:hAnsi="Courier New" w:cs="Courier New"/>
+          <w:b/>
+          <w:bCs/>
+          <w:color w:val="000080"/>
+          <w:sz w:val="20"/>
+          <w:szCs w:val="20"/>
+          <w:highlight w:val="white"/>
+        </w:rPr>
+        <w:t>,</w:t>
+      </w:r>
+      <w:r>
+        <w:rPr>
+          <w:rFonts w:ascii="Courier New" w:eastAsiaTheme="minorHAnsi" w:hAnsi="Courier New" w:cs="Courier New"/>
+          <w:color w:val="000000"/>
+          <w:sz w:val="20"/>
+          <w:szCs w:val="20"/>
+          <w:highlight w:val="white"/>
+        </w:rPr>
+        <w:t xml:space="preserve"> </w:t>
+      </w:r>
+      <w:proofErr w:type="spellStart"/>
+      <w:r>
+        <w:rPr>
+          <w:rFonts w:ascii="Courier New" w:eastAsiaTheme="minorHAnsi" w:hAnsi="Courier New" w:cs="Courier New"/>
+          <w:color w:val="000000"/>
+          <w:sz w:val="20"/>
+          <w:szCs w:val="20"/>
+          <w:highlight w:val="white"/>
+        </w:rPr>
+        <w:t>tol</w:t>
+      </w:r>
+      <w:proofErr w:type="spellEnd"/>
+      <w:r>
+        <w:rPr>
+          <w:rFonts w:ascii="Courier New" w:eastAsiaTheme="minorHAnsi" w:hAnsi="Courier New" w:cs="Courier New"/>
+          <w:b/>
+          <w:bCs/>
+          <w:color w:val="000080"/>
+          <w:sz w:val="20"/>
+          <w:szCs w:val="20"/>
+          <w:highlight w:val="white"/>
+        </w:rPr>
+        <w:t>=</w:t>
+      </w:r>
+      <w:r>
+        <w:rPr>
+          <w:rFonts w:ascii="Courier New" w:eastAsiaTheme="minorHAnsi" w:hAnsi="Courier New" w:cs="Courier New"/>
+          <w:color w:val="FF0000"/>
+          <w:sz w:val="20"/>
+          <w:szCs w:val="20"/>
+          <w:highlight w:val="white"/>
+        </w:rPr>
+        <w:t>1e-3</w:t>
+      </w:r>
+      <w:r>
+        <w:rPr>
+          <w:rFonts w:ascii="Courier New" w:eastAsiaTheme="minorHAnsi" w:hAnsi="Courier New" w:cs="Courier New"/>
+          <w:b/>
+          <w:bCs/>
+          <w:color w:val="000080"/>
+          <w:sz w:val="20"/>
+          <w:szCs w:val="20"/>
+          <w:highlight w:val="white"/>
+        </w:rPr>
+        <w:t>)</w:t>
+      </w:r>
+      <w:r>
+        <w:rPr>
+          <w:rFonts w:ascii="Courier New" w:eastAsiaTheme="minorHAnsi" w:hAnsi="Courier New" w:cs="Courier New"/>
+          <w:b/>
+          <w:bCs/>
+          <w:color w:val="000080"/>
+          <w:sz w:val="20"/>
+          <w:szCs w:val="20"/>
+          <w:rtl/>
+        </w:rPr>
+        <w:br/>
+      </w:r>
+      <w:proofErr w:type="spellStart"/>
+      <w:r>
+        <w:rPr>
+          <w:rFonts w:ascii="Courier New" w:eastAsiaTheme="minorHAnsi" w:hAnsi="Courier New" w:cs="Courier New"/>
+          <w:color w:val="000000"/>
+          <w:sz w:val="20"/>
+          <w:szCs w:val="20"/>
+          <w:highlight w:val="white"/>
+        </w:rPr>
+        <w:t>AdalineSGD</w:t>
+      </w:r>
+      <w:proofErr w:type="spellEnd"/>
+      <w:r>
+        <w:rPr>
+          <w:rFonts w:ascii="Courier New" w:eastAsiaTheme="minorHAnsi" w:hAnsi="Courier New" w:cs="Courier New"/>
+          <w:b/>
+          <w:bCs/>
+          <w:color w:val="000080"/>
+          <w:sz w:val="20"/>
+          <w:szCs w:val="20"/>
+          <w:highlight w:val="white"/>
+        </w:rPr>
+        <w:t>(</w:t>
+      </w:r>
+      <w:r>
+        <w:rPr>
+          <w:rFonts w:ascii="Courier New" w:eastAsiaTheme="minorHAnsi" w:hAnsi="Courier New" w:cs="Courier New"/>
+          <w:color w:val="000000"/>
+          <w:sz w:val="20"/>
+          <w:szCs w:val="20"/>
+          <w:highlight w:val="white"/>
+        </w:rPr>
+        <w:t>eta</w:t>
+      </w:r>
+      <w:r>
+        <w:rPr>
+          <w:rFonts w:ascii="Courier New" w:eastAsiaTheme="minorHAnsi" w:hAnsi="Courier New" w:cs="Courier New"/>
+          <w:b/>
+          <w:bCs/>
+          <w:color w:val="000080"/>
+          <w:sz w:val="20"/>
+          <w:szCs w:val="20"/>
+          <w:highlight w:val="white"/>
+        </w:rPr>
+        <w:t>=</w:t>
+      </w:r>
+      <w:r>
+        <w:rPr>
+          <w:rFonts w:ascii="Courier New" w:eastAsiaTheme="minorHAnsi" w:hAnsi="Courier New" w:cs="Courier New" w:hint="cs"/>
+          <w:color w:val="000000"/>
+          <w:sz w:val="20"/>
+          <w:szCs w:val="20"/>
+          <w:highlight w:val="white"/>
+          <w:rtl/>
+        </w:rPr>
+        <w:t>0.001</w:t>
+      </w:r>
+      <w:r>
+        <w:rPr>
+          <w:rFonts w:ascii="Courier New" w:eastAsiaTheme="minorHAnsi" w:hAnsi="Courier New" w:cs="Courier New"/>
+          <w:b/>
+          <w:bCs/>
+          <w:color w:val="000080"/>
+          <w:sz w:val="20"/>
+          <w:szCs w:val="20"/>
+          <w:highlight w:val="white"/>
+        </w:rPr>
+        <w:t>,</w:t>
+      </w:r>
+      <w:r>
+        <w:rPr>
+          <w:rFonts w:ascii="Courier New" w:eastAsiaTheme="minorHAnsi" w:hAnsi="Courier New" w:cs="Courier New"/>
+          <w:color w:val="000000"/>
+          <w:sz w:val="20"/>
+          <w:szCs w:val="20"/>
+          <w:highlight w:val="white"/>
+        </w:rPr>
+        <w:t xml:space="preserve"> epochs</w:t>
+      </w:r>
+      <w:r>
+        <w:rPr>
+          <w:rFonts w:ascii="Courier New" w:eastAsiaTheme="minorHAnsi" w:hAnsi="Courier New" w:cs="Courier New"/>
+          <w:b/>
+          <w:bCs/>
+          <w:color w:val="000080"/>
+          <w:sz w:val="20"/>
+          <w:szCs w:val="20"/>
+          <w:highlight w:val="white"/>
+        </w:rPr>
+        <w:t>=</w:t>
+      </w:r>
+      <w:r>
+        <w:rPr>
+          <w:rFonts w:ascii="Courier New" w:eastAsiaTheme="minorHAnsi" w:hAnsi="Courier New" w:cs="Courier New"/>
+          <w:color w:val="000000"/>
+          <w:sz w:val="20"/>
+          <w:szCs w:val="20"/>
+          <w:highlight w:val="white"/>
+        </w:rPr>
+        <w:t>300</w:t>
+      </w:r>
+      <w:r>
+        <w:rPr>
+          <w:rFonts w:ascii="Courier New" w:eastAsiaTheme="minorHAnsi" w:hAnsi="Courier New" w:cs="Courier New"/>
+          <w:b/>
+          <w:bCs/>
+          <w:color w:val="000080"/>
+          <w:sz w:val="20"/>
+          <w:szCs w:val="20"/>
+          <w:highlight w:val="white"/>
+        </w:rPr>
+        <w:t>)</w:t>
       </w:r>
     </w:p>
     <w:p>
@@ -10797,21 +11140,12 @@
         <w:bidi/>
         <w:spacing w:line="259" w:lineRule="auto"/>
         <w:ind w:left="1080"/>
-        <w:jc w:val="right"/>
         <w:rPr>
           <w:rFonts w:eastAsiaTheme="minorHAnsi" w:cstheme="minorHAnsi"/>
           <w:sz w:val="26"/>
           <w:szCs w:val="26"/>
         </w:rPr>
       </w:pPr>
-      <w:r>
-        <w:rPr>
-          <w:rFonts w:eastAsiaTheme="minorHAnsi" w:cstheme="minorHAnsi"/>
-          <w:sz w:val="26"/>
-          <w:szCs w:val="26"/>
-        </w:rPr>
-        <w:t>alpha (learning rate) = 0.0001</w:t>
-      </w:r>
     </w:p>
     <w:p>
       <w:pPr>
@@ -10819,7 +11153,6 @@
         <w:bidi/>
         <w:spacing w:line="259" w:lineRule="auto"/>
         <w:ind w:left="1080"/>
-        <w:jc w:val="right"/>
         <w:rPr>
           <w:rFonts w:eastAsiaTheme="minorHAnsi" w:cstheme="minorHAnsi"/>
           <w:sz w:val="26"/>
@@ -10828,56 +11161,93 @@
       </w:pPr>
       <w:r>
         <w:rPr>
-          <w:rFonts w:eastAsiaTheme="minorHAnsi" w:cstheme="minorHAnsi"/>
-          <w:sz w:val="26"/>
-          <w:szCs w:val="26"/>
-        </w:rPr>
-        <w:t>tolerance = 0.001</w:t>
-      </w:r>
-    </w:p>
-    <w:p>
-      <w:pPr>
-        <w:pStyle w:val="ListParagraph"/>
-        <w:bidi/>
-        <w:spacing w:line="259" w:lineRule="auto"/>
-        <w:ind w:left="1080"/>
-        <w:jc w:val="right"/>
-        <w:rPr>
-          <w:rFonts w:eastAsiaTheme="minorHAnsi" w:cstheme="minorHAnsi"/>
-          <w:sz w:val="26"/>
-          <w:szCs w:val="26"/>
-          <w:rtl/>
-        </w:rPr>
-      </w:pPr>
-      <w:r>
-        <w:rPr>
-          <w:rFonts w:eastAsiaTheme="minorHAnsi" w:cstheme="minorHAnsi"/>
-          <w:sz w:val="26"/>
-          <w:szCs w:val="26"/>
-        </w:rPr>
-        <w:t>n iteration no change = 5</w:t>
-      </w:r>
-    </w:p>
-    <w:p>
-      <w:pPr>
-        <w:pStyle w:val="ListParagraph"/>
-        <w:bidi/>
-        <w:spacing w:line="259" w:lineRule="auto"/>
-        <w:ind w:left="1080"/>
-        <w:rPr>
-          <w:rFonts w:eastAsiaTheme="minorHAnsi" w:cstheme="minorHAnsi"/>
-          <w:sz w:val="26"/>
-          <w:szCs w:val="26"/>
-        </w:rPr>
-      </w:pPr>
-      <w:r>
-        <w:rPr>
           <w:rFonts w:eastAsiaTheme="minorHAnsi" w:cstheme="minorHAnsi" w:hint="cs"/>
           <w:sz w:val="26"/>
           <w:szCs w:val="26"/>
           <w:rtl/>
         </w:rPr>
-        <w:t>בנוסף המסווג התאמן על 85% מבט המידע ונבדק על 15%.</w:t>
+        <w:t>בנוסף המסווג</w:t>
+      </w:r>
+      <w:r>
+        <w:rPr>
+          <w:rFonts w:eastAsiaTheme="minorHAnsi" w:cstheme="minorHAnsi" w:hint="cs"/>
+          <w:sz w:val="26"/>
+          <w:szCs w:val="26"/>
+          <w:rtl/>
+        </w:rPr>
+        <w:t>ים</w:t>
+      </w:r>
+      <w:r>
+        <w:rPr>
+          <w:rFonts w:eastAsiaTheme="minorHAnsi" w:cstheme="minorHAnsi" w:hint="cs"/>
+          <w:sz w:val="26"/>
+          <w:szCs w:val="26"/>
+          <w:rtl/>
+        </w:rPr>
+        <w:t xml:space="preserve"> התאמ</w:t>
+      </w:r>
+      <w:r>
+        <w:rPr>
+          <w:rFonts w:eastAsiaTheme="minorHAnsi" w:cstheme="minorHAnsi" w:hint="cs"/>
+          <w:sz w:val="26"/>
+          <w:szCs w:val="26"/>
+          <w:rtl/>
+        </w:rPr>
+        <w:t>נו</w:t>
+      </w:r>
+      <w:r>
+        <w:rPr>
+          <w:rFonts w:eastAsiaTheme="minorHAnsi" w:cstheme="minorHAnsi" w:hint="cs"/>
+          <w:sz w:val="26"/>
+          <w:szCs w:val="26"/>
+          <w:rtl/>
+        </w:rPr>
+        <w:t xml:space="preserve"> על </w:t>
+      </w:r>
+      <w:r>
+        <w:rPr>
+          <w:rFonts w:eastAsiaTheme="minorHAnsi" w:cstheme="minorHAnsi" w:hint="cs"/>
+          <w:sz w:val="26"/>
+          <w:szCs w:val="26"/>
+          <w:rtl/>
+        </w:rPr>
+        <w:t>70</w:t>
+      </w:r>
+      <w:r>
+        <w:rPr>
+          <w:rFonts w:eastAsiaTheme="minorHAnsi" w:cstheme="minorHAnsi" w:hint="cs"/>
+          <w:sz w:val="26"/>
+          <w:szCs w:val="26"/>
+          <w:rtl/>
+        </w:rPr>
+        <w:t xml:space="preserve">% </w:t>
+      </w:r>
+      <w:r>
+        <w:rPr>
+          <w:rFonts w:eastAsiaTheme="minorHAnsi" w:cstheme="minorHAnsi" w:hint="cs"/>
+          <w:sz w:val="26"/>
+          <w:szCs w:val="26"/>
+          <w:rtl/>
+        </w:rPr>
+        <w:t>מסט</w:t>
+      </w:r>
+      <w:r>
+        <w:rPr>
+          <w:rFonts w:eastAsiaTheme="minorHAnsi" w:cstheme="minorHAnsi" w:hint="cs"/>
+          <w:sz w:val="26"/>
+          <w:szCs w:val="26"/>
+          <w:rtl/>
+        </w:rPr>
+        <w:t xml:space="preserve"> המידע ונבדק על </w:t>
+      </w:r>
+      <w:r>
+        <w:rPr>
+          <w:rFonts w:eastAsiaTheme="minorHAnsi" w:cstheme="minorHAnsi" w:hint="cs"/>
+          <w:sz w:val="26"/>
+          <w:szCs w:val="26"/>
+          <w:rtl/>
+        </w:rPr>
+        <w:t>30%.</w:t>
       </w:r>
     </w:p>
     <w:p>
@@ -10948,11 +11318,1271 @@
         <w:tblLook w:val="04A0" w:firstRow="1" w:lastRow="0" w:firstColumn="1" w:lastColumn="0" w:noHBand="0" w:noVBand="1"/>
       </w:tblPr>
       <w:tblGrid>
-        <w:gridCol w:w="2215"/>
-        <w:gridCol w:w="1571"/>
+        <w:gridCol w:w="2117"/>
+        <w:gridCol w:w="1581"/>
+        <w:gridCol w:w="2117"/>
+        <w:gridCol w:w="1680"/>
+        <w:gridCol w:w="1140"/>
+      </w:tblGrid>
+      <w:tr>
+        <w:tc>
+          <w:tcPr>
+            <w:tcW w:w="3698" w:type="dxa"/>
+            <w:gridSpan w:val="2"/>
+            <w:vAlign w:val="center"/>
+          </w:tcPr>
+          <w:p>
+            <w:pPr>
+              <w:pStyle w:val="ListParagraph"/>
+              <w:autoSpaceDE w:val="0"/>
+              <w:autoSpaceDN w:val="0"/>
+              <w:bidi/>
+              <w:adjustRightInd w:val="0"/>
+              <w:spacing w:line="240" w:lineRule="auto"/>
+              <w:ind w:left="0"/>
+              <w:jc w:val="center"/>
+              <w:rPr>
+                <w:rFonts w:eastAsiaTheme="minorHAnsi" w:cstheme="minorHAnsi"/>
+                <w:sz w:val="26"/>
+                <w:szCs w:val="26"/>
+                <w:rtl/>
+              </w:rPr>
+            </w:pPr>
+            <w:bookmarkStart w:id="0" w:name="_Hlk9277097"/>
+            <w:r>
+              <w:rPr>
+                <w:rFonts w:eastAsiaTheme="minorHAnsi" w:cstheme="minorHAnsi"/>
+                <w:sz w:val="26"/>
+                <w:szCs w:val="26"/>
+              </w:rPr>
+              <w:t xml:space="preserve">Adaline, LMS </w:t>
+            </w:r>
+            <w:proofErr w:type="spellStart"/>
+            <w:r>
+              <w:rPr>
+                <w:rFonts w:eastAsiaTheme="minorHAnsi" w:cstheme="minorHAnsi"/>
+                <w:sz w:val="26"/>
+                <w:szCs w:val="26"/>
+              </w:rPr>
+              <w:t>Widrow</w:t>
+            </w:r>
+            <w:proofErr w:type="spellEnd"/>
+            <w:r>
+              <w:rPr>
+                <w:rFonts w:eastAsiaTheme="minorHAnsi" w:cstheme="minorHAnsi"/>
+                <w:sz w:val="26"/>
+                <w:szCs w:val="26"/>
+              </w:rPr>
+              <w:t>-Hoff</w:t>
+            </w:r>
+          </w:p>
+        </w:tc>
+        <w:tc>
+          <w:tcPr>
+            <w:tcW w:w="3797" w:type="dxa"/>
+            <w:gridSpan w:val="2"/>
+            <w:vAlign w:val="center"/>
+          </w:tcPr>
+          <w:p>
+            <w:pPr>
+              <w:pStyle w:val="ListParagraph"/>
+              <w:autoSpaceDE w:val="0"/>
+              <w:autoSpaceDN w:val="0"/>
+              <w:bidi/>
+              <w:adjustRightInd w:val="0"/>
+              <w:spacing w:line="240" w:lineRule="auto"/>
+              <w:ind w:left="0"/>
+              <w:jc w:val="center"/>
+              <w:rPr>
+                <w:rFonts w:eastAsiaTheme="minorHAnsi" w:cstheme="minorHAnsi"/>
+                <w:sz w:val="26"/>
+                <w:szCs w:val="26"/>
+              </w:rPr>
+            </w:pPr>
+            <w:r>
+              <w:rPr>
+                <w:rFonts w:eastAsiaTheme="minorHAnsi" w:cstheme="minorHAnsi"/>
+                <w:sz w:val="26"/>
+                <w:szCs w:val="26"/>
+              </w:rPr>
+              <w:t>Perceptron</w:t>
+            </w:r>
+          </w:p>
+        </w:tc>
+        <w:tc>
+          <w:tcPr>
+            <w:tcW w:w="1140" w:type="dxa"/>
+            <w:vAlign w:val="center"/>
+          </w:tcPr>
+          <w:p>
+            <w:pPr>
+              <w:pStyle w:val="ListParagraph"/>
+              <w:autoSpaceDE w:val="0"/>
+              <w:autoSpaceDN w:val="0"/>
+              <w:bidi/>
+              <w:adjustRightInd w:val="0"/>
+              <w:spacing w:line="240" w:lineRule="auto"/>
+              <w:ind w:left="0"/>
+              <w:jc w:val="center"/>
+              <w:rPr>
+                <w:rFonts w:eastAsiaTheme="minorHAnsi" w:cstheme="minorHAnsi"/>
+                <w:sz w:val="26"/>
+                <w:szCs w:val="26"/>
+              </w:rPr>
+            </w:pPr>
+            <w:r>
+              <w:rPr>
+                <w:rFonts w:eastAsiaTheme="minorHAnsi" w:cstheme="minorHAnsi"/>
+                <w:sz w:val="26"/>
+                <w:szCs w:val="26"/>
+              </w:rPr>
+              <w:t>1 Vs. All</w:t>
+            </w:r>
+          </w:p>
+        </w:tc>
+      </w:tr>
+      <w:tr>
+        <w:tc>
+          <w:tcPr>
+            <w:tcW w:w="2117" w:type="dxa"/>
+            <w:vAlign w:val="center"/>
+          </w:tcPr>
+          <w:p>
+            <w:pPr>
+              <w:pStyle w:val="ListParagraph"/>
+              <w:autoSpaceDE w:val="0"/>
+              <w:autoSpaceDN w:val="0"/>
+              <w:bidi/>
+              <w:adjustRightInd w:val="0"/>
+              <w:spacing w:line="240" w:lineRule="auto"/>
+              <w:ind w:left="0"/>
+              <w:jc w:val="center"/>
+              <w:rPr>
+                <w:rFonts w:eastAsiaTheme="minorHAnsi" w:cstheme="minorHAnsi"/>
+                <w:sz w:val="26"/>
+                <w:szCs w:val="26"/>
+                <w:rtl/>
+              </w:rPr>
+            </w:pPr>
+            <w:r>
+              <w:rPr>
+                <w:rFonts w:eastAsiaTheme="minorHAnsi" w:cstheme="minorHAnsi"/>
+                <w:sz w:val="26"/>
+                <w:szCs w:val="26"/>
+              </w:rPr>
+              <w:t>Coverage[epochs]</w:t>
+            </w:r>
+          </w:p>
+        </w:tc>
+        <w:tc>
+          <w:tcPr>
+            <w:tcW w:w="1581" w:type="dxa"/>
+            <w:vAlign w:val="center"/>
+          </w:tcPr>
+          <w:p>
+            <w:pPr>
+              <w:pStyle w:val="ListParagraph"/>
+              <w:autoSpaceDE w:val="0"/>
+              <w:autoSpaceDN w:val="0"/>
+              <w:bidi/>
+              <w:adjustRightInd w:val="0"/>
+              <w:spacing w:line="240" w:lineRule="auto"/>
+              <w:ind w:left="0"/>
+              <w:jc w:val="center"/>
+              <w:rPr>
+                <w:rFonts w:eastAsiaTheme="minorHAnsi" w:cstheme="minorHAnsi"/>
+                <w:sz w:val="26"/>
+                <w:szCs w:val="26"/>
+                <w:rtl/>
+              </w:rPr>
+            </w:pPr>
+            <w:r>
+              <w:rPr>
+                <w:rFonts w:eastAsiaTheme="minorHAnsi" w:cstheme="minorHAnsi"/>
+                <w:sz w:val="26"/>
+                <w:szCs w:val="26"/>
+              </w:rPr>
+              <w:t>Accuracy</w:t>
+            </w:r>
+          </w:p>
+        </w:tc>
+        <w:tc>
+          <w:tcPr>
+            <w:tcW w:w="2117" w:type="dxa"/>
+            <w:vAlign w:val="center"/>
+          </w:tcPr>
+          <w:p>
+            <w:pPr>
+              <w:pStyle w:val="ListParagraph"/>
+              <w:autoSpaceDE w:val="0"/>
+              <w:autoSpaceDN w:val="0"/>
+              <w:bidi/>
+              <w:adjustRightInd w:val="0"/>
+              <w:spacing w:line="240" w:lineRule="auto"/>
+              <w:ind w:left="0"/>
+              <w:jc w:val="center"/>
+              <w:rPr>
+                <w:rFonts w:eastAsiaTheme="minorHAnsi" w:cstheme="minorHAnsi"/>
+                <w:sz w:val="26"/>
+                <w:szCs w:val="26"/>
+                <w:rtl/>
+              </w:rPr>
+            </w:pPr>
+            <w:r>
+              <w:rPr>
+                <w:rFonts w:eastAsiaTheme="minorHAnsi" w:cstheme="minorHAnsi"/>
+                <w:sz w:val="26"/>
+                <w:szCs w:val="26"/>
+              </w:rPr>
+              <w:t>Coverage[epochs]</w:t>
+            </w:r>
+          </w:p>
+        </w:tc>
+        <w:tc>
+          <w:tcPr>
+            <w:tcW w:w="1680" w:type="dxa"/>
+            <w:vAlign w:val="center"/>
+          </w:tcPr>
+          <w:p>
+            <w:pPr>
+              <w:pStyle w:val="ListParagraph"/>
+              <w:autoSpaceDE w:val="0"/>
+              <w:autoSpaceDN w:val="0"/>
+              <w:bidi/>
+              <w:adjustRightInd w:val="0"/>
+              <w:spacing w:line="240" w:lineRule="auto"/>
+              <w:ind w:left="0"/>
+              <w:jc w:val="center"/>
+              <w:rPr>
+                <w:rFonts w:eastAsiaTheme="minorHAnsi" w:cstheme="minorHAnsi"/>
+                <w:sz w:val="26"/>
+                <w:szCs w:val="26"/>
+                <w:rtl/>
+              </w:rPr>
+            </w:pPr>
+            <w:r>
+              <w:rPr>
+                <w:rFonts w:eastAsiaTheme="minorHAnsi" w:cstheme="minorHAnsi"/>
+                <w:sz w:val="26"/>
+                <w:szCs w:val="26"/>
+              </w:rPr>
+              <w:t>Accuracy</w:t>
+            </w:r>
+          </w:p>
+        </w:tc>
+        <w:tc>
+          <w:tcPr>
+            <w:tcW w:w="1140" w:type="dxa"/>
+            <w:vAlign w:val="center"/>
+          </w:tcPr>
+          <w:p>
+            <w:pPr>
+              <w:pStyle w:val="ListParagraph"/>
+              <w:autoSpaceDE w:val="0"/>
+              <w:autoSpaceDN w:val="0"/>
+              <w:bidi/>
+              <w:adjustRightInd w:val="0"/>
+              <w:spacing w:line="240" w:lineRule="auto"/>
+              <w:ind w:left="0"/>
+              <w:jc w:val="center"/>
+              <w:rPr>
+                <w:rFonts w:eastAsiaTheme="minorHAnsi" w:cstheme="minorHAnsi"/>
+                <w:sz w:val="26"/>
+                <w:szCs w:val="26"/>
+              </w:rPr>
+            </w:pPr>
+            <w:r>
+              <w:rPr>
+                <w:rFonts w:eastAsiaTheme="minorHAnsi" w:cstheme="minorHAnsi"/>
+                <w:sz w:val="26"/>
+                <w:szCs w:val="26"/>
+              </w:rPr>
+              <w:t>Class</w:t>
+            </w:r>
+          </w:p>
+        </w:tc>
+      </w:tr>
+      <w:tr>
+        <w:tc>
+          <w:tcPr>
+            <w:tcW w:w="2117" w:type="dxa"/>
+            <w:vAlign w:val="center"/>
+          </w:tcPr>
+          <w:p>
+            <w:pPr>
+              <w:pStyle w:val="ListParagraph"/>
+              <w:autoSpaceDE w:val="0"/>
+              <w:autoSpaceDN w:val="0"/>
+              <w:bidi/>
+              <w:adjustRightInd w:val="0"/>
+              <w:spacing w:line="240" w:lineRule="auto"/>
+              <w:ind w:left="0"/>
+              <w:jc w:val="center"/>
+              <w:rPr>
+                <w:rFonts w:eastAsiaTheme="minorHAnsi" w:cstheme="minorHAnsi"/>
+                <w:sz w:val="26"/>
+                <w:szCs w:val="26"/>
+                <w:rtl/>
+              </w:rPr>
+            </w:pPr>
+            <w:r>
+              <w:rPr>
+                <w:rFonts w:eastAsiaTheme="minorHAnsi" w:cstheme="minorHAnsi"/>
+                <w:sz w:val="26"/>
+                <w:szCs w:val="26"/>
+              </w:rPr>
+              <w:t>1</w:t>
+            </w:r>
+          </w:p>
+        </w:tc>
+        <w:tc>
+          <w:tcPr>
+            <w:tcW w:w="1581" w:type="dxa"/>
+            <w:vAlign w:val="center"/>
+          </w:tcPr>
+          <w:p>
+            <w:pPr>
+              <w:pStyle w:val="ListParagraph"/>
+              <w:autoSpaceDE w:val="0"/>
+              <w:autoSpaceDN w:val="0"/>
+              <w:bidi/>
+              <w:adjustRightInd w:val="0"/>
+              <w:spacing w:line="240" w:lineRule="auto"/>
+              <w:ind w:left="0"/>
+              <w:jc w:val="center"/>
+              <w:rPr>
+                <w:rFonts w:eastAsiaTheme="minorHAnsi" w:cstheme="minorHAnsi"/>
+                <w:sz w:val="26"/>
+                <w:szCs w:val="26"/>
+              </w:rPr>
+            </w:pPr>
+            <w:r>
+              <w:rPr>
+                <w:rFonts w:eastAsiaTheme="minorHAnsi" w:cstheme="minorHAnsi"/>
+                <w:sz w:val="26"/>
+                <w:szCs w:val="26"/>
+              </w:rPr>
+              <w:t>Train:100%</w:t>
+            </w:r>
+          </w:p>
+          <w:p>
+            <w:pPr>
+              <w:pStyle w:val="ListParagraph"/>
+              <w:autoSpaceDE w:val="0"/>
+              <w:autoSpaceDN w:val="0"/>
+              <w:bidi/>
+              <w:adjustRightInd w:val="0"/>
+              <w:spacing w:line="240" w:lineRule="auto"/>
+              <w:ind w:left="0"/>
+              <w:jc w:val="center"/>
+              <w:rPr>
+                <w:rFonts w:eastAsiaTheme="minorHAnsi" w:cstheme="minorHAnsi"/>
+                <w:sz w:val="26"/>
+                <w:szCs w:val="26"/>
+                <w:rtl/>
+              </w:rPr>
+            </w:pPr>
+            <w:r>
+              <w:rPr>
+                <w:rFonts w:eastAsiaTheme="minorHAnsi" w:cstheme="minorHAnsi"/>
+                <w:sz w:val="26"/>
+                <w:szCs w:val="26"/>
+              </w:rPr>
+              <w:t>Test:</w:t>
+            </w:r>
+            <w:r>
+              <w:rPr>
+                <w:rFonts w:eastAsiaTheme="minorHAnsi" w:cstheme="minorHAnsi"/>
+                <w:sz w:val="26"/>
+                <w:szCs w:val="26"/>
+              </w:rPr>
+              <w:t>100</w:t>
+            </w:r>
+            <w:r>
+              <w:rPr>
+                <w:rFonts w:eastAsiaTheme="minorHAnsi" w:cstheme="minorHAnsi"/>
+                <w:sz w:val="26"/>
+                <w:szCs w:val="26"/>
+              </w:rPr>
+              <w:t>%</w:t>
+            </w:r>
+          </w:p>
+        </w:tc>
+        <w:tc>
+          <w:tcPr>
+            <w:tcW w:w="2117" w:type="dxa"/>
+            <w:vAlign w:val="center"/>
+          </w:tcPr>
+          <w:p>
+            <w:pPr>
+              <w:pStyle w:val="ListParagraph"/>
+              <w:autoSpaceDE w:val="0"/>
+              <w:autoSpaceDN w:val="0"/>
+              <w:bidi/>
+              <w:adjustRightInd w:val="0"/>
+              <w:spacing w:line="240" w:lineRule="auto"/>
+              <w:ind w:left="0"/>
+              <w:jc w:val="center"/>
+              <w:rPr>
+                <w:rFonts w:eastAsiaTheme="minorHAnsi" w:cstheme="minorHAnsi"/>
+                <w:sz w:val="26"/>
+                <w:szCs w:val="26"/>
+              </w:rPr>
+            </w:pPr>
+            <w:r>
+              <w:rPr>
+                <w:rFonts w:eastAsiaTheme="minorHAnsi" w:cstheme="minorHAnsi"/>
+                <w:sz w:val="26"/>
+                <w:szCs w:val="26"/>
+              </w:rPr>
+              <w:t>1</w:t>
+            </w:r>
+          </w:p>
+        </w:tc>
+        <w:tc>
+          <w:tcPr>
+            <w:tcW w:w="1680" w:type="dxa"/>
+            <w:vAlign w:val="center"/>
+          </w:tcPr>
+          <w:p>
+            <w:pPr>
+              <w:pStyle w:val="ListParagraph"/>
+              <w:autoSpaceDE w:val="0"/>
+              <w:autoSpaceDN w:val="0"/>
+              <w:bidi/>
+              <w:adjustRightInd w:val="0"/>
+              <w:spacing w:line="240" w:lineRule="auto"/>
+              <w:ind w:left="0"/>
+              <w:jc w:val="center"/>
+              <w:rPr>
+                <w:rFonts w:eastAsiaTheme="minorHAnsi" w:cstheme="minorHAnsi"/>
+                <w:sz w:val="26"/>
+                <w:szCs w:val="26"/>
+              </w:rPr>
+            </w:pPr>
+            <w:r>
+              <w:rPr>
+                <w:rFonts w:eastAsiaTheme="minorHAnsi" w:cstheme="minorHAnsi"/>
+                <w:sz w:val="26"/>
+                <w:szCs w:val="26"/>
+              </w:rPr>
+              <w:t>Train:100%</w:t>
+            </w:r>
+          </w:p>
+          <w:p>
+            <w:pPr>
+              <w:pStyle w:val="ListParagraph"/>
+              <w:autoSpaceDE w:val="0"/>
+              <w:autoSpaceDN w:val="0"/>
+              <w:bidi/>
+              <w:adjustRightInd w:val="0"/>
+              <w:spacing w:line="240" w:lineRule="auto"/>
+              <w:ind w:left="0"/>
+              <w:jc w:val="center"/>
+              <w:rPr>
+                <w:rFonts w:eastAsiaTheme="minorHAnsi" w:cstheme="minorHAnsi"/>
+                <w:sz w:val="26"/>
+                <w:szCs w:val="26"/>
+                <w:rtl/>
+              </w:rPr>
+            </w:pPr>
+            <w:r>
+              <w:rPr>
+                <w:rFonts w:eastAsiaTheme="minorHAnsi" w:cstheme="minorHAnsi"/>
+                <w:sz w:val="26"/>
+                <w:szCs w:val="26"/>
+              </w:rPr>
+              <w:t>Test:97.77%</w:t>
+            </w:r>
+          </w:p>
+        </w:tc>
+        <w:tc>
+          <w:tcPr>
+            <w:tcW w:w="1140" w:type="dxa"/>
+            <w:vAlign w:val="center"/>
+          </w:tcPr>
+          <w:p>
+            <w:pPr>
+              <w:pStyle w:val="ListParagraph"/>
+              <w:autoSpaceDE w:val="0"/>
+              <w:autoSpaceDN w:val="0"/>
+              <w:bidi/>
+              <w:adjustRightInd w:val="0"/>
+              <w:spacing w:line="240" w:lineRule="auto"/>
+              <w:ind w:left="0"/>
+              <w:jc w:val="center"/>
+              <w:rPr>
+                <w:rFonts w:eastAsiaTheme="minorHAnsi" w:cstheme="minorHAnsi"/>
+                <w:sz w:val="26"/>
+                <w:szCs w:val="26"/>
+                <w:rtl/>
+              </w:rPr>
+            </w:pPr>
+            <w:r>
+              <w:rPr>
+                <w:rFonts w:eastAsiaTheme="minorHAnsi" w:cstheme="minorHAnsi"/>
+                <w:sz w:val="26"/>
+                <w:szCs w:val="26"/>
+              </w:rPr>
+              <w:t>0</w:t>
+            </w:r>
+          </w:p>
+        </w:tc>
+      </w:tr>
+      <w:tr>
+        <w:tc>
+          <w:tcPr>
+            <w:tcW w:w="2117" w:type="dxa"/>
+            <w:vAlign w:val="center"/>
+          </w:tcPr>
+          <w:p>
+            <w:pPr>
+              <w:pStyle w:val="ListParagraph"/>
+              <w:autoSpaceDE w:val="0"/>
+              <w:autoSpaceDN w:val="0"/>
+              <w:bidi/>
+              <w:adjustRightInd w:val="0"/>
+              <w:spacing w:line="240" w:lineRule="auto"/>
+              <w:ind w:left="0"/>
+              <w:jc w:val="center"/>
+              <w:rPr>
+                <w:rFonts w:eastAsiaTheme="minorHAnsi" w:cstheme="minorHAnsi"/>
+                <w:sz w:val="26"/>
+                <w:szCs w:val="26"/>
+                <w:rtl/>
+              </w:rPr>
+            </w:pPr>
+            <w:r>
+              <w:rPr>
+                <w:rFonts w:eastAsiaTheme="minorHAnsi" w:cstheme="minorHAnsi"/>
+                <w:sz w:val="26"/>
+                <w:szCs w:val="26"/>
+              </w:rPr>
+              <w:t>188</w:t>
+            </w:r>
+          </w:p>
+        </w:tc>
+        <w:tc>
+          <w:tcPr>
+            <w:tcW w:w="1581" w:type="dxa"/>
+            <w:vAlign w:val="center"/>
+          </w:tcPr>
+          <w:p>
+            <w:pPr>
+              <w:pStyle w:val="ListParagraph"/>
+              <w:autoSpaceDE w:val="0"/>
+              <w:autoSpaceDN w:val="0"/>
+              <w:bidi/>
+              <w:adjustRightInd w:val="0"/>
+              <w:spacing w:line="240" w:lineRule="auto"/>
+              <w:ind w:left="0"/>
+              <w:jc w:val="center"/>
+              <w:rPr>
+                <w:rFonts w:eastAsiaTheme="minorHAnsi" w:cstheme="minorHAnsi"/>
+                <w:sz w:val="26"/>
+                <w:szCs w:val="26"/>
+              </w:rPr>
+            </w:pPr>
+            <w:r>
+              <w:rPr>
+                <w:rFonts w:eastAsiaTheme="minorHAnsi" w:cstheme="minorHAnsi"/>
+                <w:sz w:val="26"/>
+                <w:szCs w:val="26"/>
+              </w:rPr>
+              <w:t>Train: 74.3%</w:t>
+            </w:r>
+          </w:p>
+          <w:p>
+            <w:pPr>
+              <w:pStyle w:val="ListParagraph"/>
+              <w:autoSpaceDE w:val="0"/>
+              <w:autoSpaceDN w:val="0"/>
+              <w:bidi/>
+              <w:adjustRightInd w:val="0"/>
+              <w:spacing w:line="240" w:lineRule="auto"/>
+              <w:ind w:left="0"/>
+              <w:jc w:val="center"/>
+              <w:rPr>
+                <w:rFonts w:eastAsiaTheme="minorHAnsi" w:cstheme="minorHAnsi"/>
+                <w:sz w:val="26"/>
+                <w:szCs w:val="26"/>
+                <w:rtl/>
+              </w:rPr>
+            </w:pPr>
+            <w:r>
+              <w:rPr>
+                <w:rFonts w:eastAsiaTheme="minorHAnsi" w:cstheme="minorHAnsi"/>
+                <w:sz w:val="26"/>
+                <w:szCs w:val="26"/>
+              </w:rPr>
+              <w:t>Test: 71.11%</w:t>
+            </w:r>
+          </w:p>
+        </w:tc>
+        <w:tc>
+          <w:tcPr>
+            <w:tcW w:w="2117" w:type="dxa"/>
+            <w:vAlign w:val="center"/>
+          </w:tcPr>
+          <w:p>
+            <w:pPr>
+              <w:pStyle w:val="ListParagraph"/>
+              <w:autoSpaceDE w:val="0"/>
+              <w:autoSpaceDN w:val="0"/>
+              <w:bidi/>
+              <w:adjustRightInd w:val="0"/>
+              <w:spacing w:line="240" w:lineRule="auto"/>
+              <w:ind w:left="0"/>
+              <w:jc w:val="center"/>
+              <w:rPr>
+                <w:rFonts w:eastAsiaTheme="minorHAnsi" w:cstheme="minorHAnsi"/>
+                <w:sz w:val="26"/>
+                <w:szCs w:val="26"/>
+                <w:rtl/>
+              </w:rPr>
+            </w:pPr>
+            <w:r>
+              <w:rPr>
+                <w:rFonts w:eastAsiaTheme="minorHAnsi" w:cstheme="minorHAnsi"/>
+                <w:sz w:val="26"/>
+                <w:szCs w:val="26"/>
+              </w:rPr>
+              <w:t>13</w:t>
+            </w:r>
+          </w:p>
+        </w:tc>
+        <w:tc>
+          <w:tcPr>
+            <w:tcW w:w="1680" w:type="dxa"/>
+            <w:vAlign w:val="center"/>
+          </w:tcPr>
+          <w:p>
+            <w:pPr>
+              <w:pStyle w:val="ListParagraph"/>
+              <w:autoSpaceDE w:val="0"/>
+              <w:autoSpaceDN w:val="0"/>
+              <w:bidi/>
+              <w:adjustRightInd w:val="0"/>
+              <w:spacing w:line="240" w:lineRule="auto"/>
+              <w:ind w:left="0"/>
+              <w:jc w:val="center"/>
+              <w:rPr>
+                <w:rFonts w:eastAsiaTheme="minorHAnsi" w:cstheme="minorHAnsi"/>
+                <w:sz w:val="26"/>
+                <w:szCs w:val="26"/>
+              </w:rPr>
+            </w:pPr>
+            <w:r>
+              <w:rPr>
+                <w:rFonts w:eastAsiaTheme="minorHAnsi" w:cstheme="minorHAnsi"/>
+                <w:sz w:val="26"/>
+                <w:szCs w:val="26"/>
+              </w:rPr>
+              <w:t>Train</w:t>
+            </w:r>
+            <w:r>
+              <w:rPr>
+                <w:rFonts w:eastAsiaTheme="minorHAnsi" w:cstheme="minorHAnsi"/>
+                <w:sz w:val="26"/>
+                <w:szCs w:val="26"/>
+              </w:rPr>
+              <w:t>:76.19</w:t>
+            </w:r>
+            <w:r>
+              <w:rPr>
+                <w:rFonts w:eastAsiaTheme="minorHAnsi" w:cstheme="minorHAnsi"/>
+                <w:sz w:val="26"/>
+                <w:szCs w:val="26"/>
+              </w:rPr>
+              <w:t>%</w:t>
+            </w:r>
+          </w:p>
+          <w:p>
+            <w:pPr>
+              <w:pStyle w:val="ListParagraph"/>
+              <w:autoSpaceDE w:val="0"/>
+              <w:autoSpaceDN w:val="0"/>
+              <w:bidi/>
+              <w:adjustRightInd w:val="0"/>
+              <w:spacing w:line="240" w:lineRule="auto"/>
+              <w:ind w:left="0"/>
+              <w:jc w:val="center"/>
+              <w:rPr>
+                <w:rFonts w:eastAsiaTheme="minorHAnsi" w:cstheme="minorHAnsi"/>
+                <w:sz w:val="26"/>
+                <w:szCs w:val="26"/>
+              </w:rPr>
+            </w:pPr>
+            <w:r>
+              <w:rPr>
+                <w:rFonts w:eastAsiaTheme="minorHAnsi" w:cstheme="minorHAnsi"/>
+                <w:sz w:val="26"/>
+                <w:szCs w:val="26"/>
+              </w:rPr>
+              <w:t>Test:</w:t>
+            </w:r>
+            <w:r>
+              <w:rPr>
+                <w:rFonts w:eastAsiaTheme="minorHAnsi" w:cstheme="minorHAnsi"/>
+                <w:sz w:val="26"/>
+                <w:szCs w:val="26"/>
+              </w:rPr>
+              <w:t>7</w:t>
+            </w:r>
+            <w:r>
+              <w:rPr>
+                <w:rFonts w:eastAsiaTheme="minorHAnsi" w:cstheme="minorHAnsi"/>
+                <w:sz w:val="26"/>
+                <w:szCs w:val="26"/>
+              </w:rPr>
+              <w:t>7</w:t>
+            </w:r>
+            <w:r>
+              <w:rPr>
+                <w:rFonts w:eastAsiaTheme="minorHAnsi" w:cstheme="minorHAnsi"/>
+                <w:sz w:val="26"/>
+                <w:szCs w:val="26"/>
+              </w:rPr>
+              <w:t>.77</w:t>
+            </w:r>
+            <w:r>
+              <w:rPr>
+                <w:rFonts w:eastAsiaTheme="minorHAnsi" w:cstheme="minorHAnsi"/>
+                <w:sz w:val="26"/>
+                <w:szCs w:val="26"/>
+              </w:rPr>
+              <w:t>%</w:t>
+            </w:r>
+          </w:p>
+        </w:tc>
+        <w:tc>
+          <w:tcPr>
+            <w:tcW w:w="1140" w:type="dxa"/>
+            <w:vAlign w:val="center"/>
+          </w:tcPr>
+          <w:p>
+            <w:pPr>
+              <w:pStyle w:val="ListParagraph"/>
+              <w:autoSpaceDE w:val="0"/>
+              <w:autoSpaceDN w:val="0"/>
+              <w:bidi/>
+              <w:adjustRightInd w:val="0"/>
+              <w:spacing w:line="240" w:lineRule="auto"/>
+              <w:ind w:left="0"/>
+              <w:jc w:val="center"/>
+              <w:rPr>
+                <w:rFonts w:eastAsiaTheme="minorHAnsi" w:cstheme="minorHAnsi"/>
+                <w:sz w:val="26"/>
+                <w:szCs w:val="26"/>
+                <w:rtl/>
+              </w:rPr>
+            </w:pPr>
+            <w:r>
+              <w:rPr>
+                <w:rFonts w:eastAsiaTheme="minorHAnsi" w:cstheme="minorHAnsi"/>
+                <w:sz w:val="26"/>
+                <w:szCs w:val="26"/>
+              </w:rPr>
+              <w:t>1</w:t>
+            </w:r>
+          </w:p>
+        </w:tc>
+      </w:tr>
+      <w:tr>
+        <w:tc>
+          <w:tcPr>
+            <w:tcW w:w="2117" w:type="dxa"/>
+            <w:vAlign w:val="center"/>
+          </w:tcPr>
+          <w:p>
+            <w:pPr>
+              <w:pStyle w:val="ListParagraph"/>
+              <w:autoSpaceDE w:val="0"/>
+              <w:autoSpaceDN w:val="0"/>
+              <w:bidi/>
+              <w:adjustRightInd w:val="0"/>
+              <w:spacing w:line="240" w:lineRule="auto"/>
+              <w:ind w:left="0"/>
+              <w:jc w:val="center"/>
+              <w:rPr>
+                <w:rFonts w:eastAsiaTheme="minorHAnsi" w:cstheme="minorHAnsi"/>
+                <w:sz w:val="26"/>
+                <w:szCs w:val="26"/>
+                <w:rtl/>
+              </w:rPr>
+            </w:pPr>
+            <w:r>
+              <w:rPr>
+                <w:rFonts w:eastAsiaTheme="minorHAnsi" w:cstheme="minorHAnsi"/>
+                <w:sz w:val="26"/>
+                <w:szCs w:val="26"/>
+              </w:rPr>
+              <w:t>198</w:t>
+            </w:r>
+          </w:p>
+        </w:tc>
+        <w:tc>
+          <w:tcPr>
+            <w:tcW w:w="1581" w:type="dxa"/>
+            <w:vAlign w:val="center"/>
+          </w:tcPr>
+          <w:p>
+            <w:pPr>
+              <w:pStyle w:val="ListParagraph"/>
+              <w:autoSpaceDE w:val="0"/>
+              <w:autoSpaceDN w:val="0"/>
+              <w:bidi/>
+              <w:adjustRightInd w:val="0"/>
+              <w:spacing w:line="240" w:lineRule="auto"/>
+              <w:ind w:left="0"/>
+              <w:jc w:val="center"/>
+              <w:rPr>
+                <w:rFonts w:eastAsiaTheme="minorHAnsi" w:cstheme="minorHAnsi"/>
+                <w:sz w:val="26"/>
+                <w:szCs w:val="26"/>
+              </w:rPr>
+            </w:pPr>
+            <w:r>
+              <w:rPr>
+                <w:rFonts w:eastAsiaTheme="minorHAnsi" w:cstheme="minorHAnsi"/>
+                <w:sz w:val="26"/>
+                <w:szCs w:val="26"/>
+              </w:rPr>
+              <w:t xml:space="preserve">Train: </w:t>
+            </w:r>
+            <w:r>
+              <w:rPr>
+                <w:rFonts w:eastAsiaTheme="minorHAnsi" w:cstheme="minorHAnsi"/>
+                <w:sz w:val="26"/>
+                <w:szCs w:val="26"/>
+              </w:rPr>
+              <w:t>93</w:t>
+            </w:r>
+            <w:r>
+              <w:rPr>
+                <w:rFonts w:eastAsiaTheme="minorHAnsi" w:cstheme="minorHAnsi"/>
+                <w:sz w:val="26"/>
+                <w:szCs w:val="26"/>
+              </w:rPr>
+              <w:t>.3%</w:t>
+            </w:r>
+          </w:p>
+          <w:p>
+            <w:pPr>
+              <w:pStyle w:val="ListParagraph"/>
+              <w:autoSpaceDE w:val="0"/>
+              <w:autoSpaceDN w:val="0"/>
+              <w:bidi/>
+              <w:adjustRightInd w:val="0"/>
+              <w:spacing w:line="240" w:lineRule="auto"/>
+              <w:ind w:left="0"/>
+              <w:jc w:val="center"/>
+              <w:rPr>
+                <w:rFonts w:eastAsiaTheme="minorHAnsi" w:cstheme="minorHAnsi" w:hint="cs"/>
+                <w:sz w:val="26"/>
+                <w:szCs w:val="26"/>
+                <w:rtl/>
+              </w:rPr>
+            </w:pPr>
+            <w:r>
+              <w:rPr>
+                <w:rFonts w:eastAsiaTheme="minorHAnsi" w:cstheme="minorHAnsi"/>
+                <w:sz w:val="26"/>
+                <w:szCs w:val="26"/>
+              </w:rPr>
+              <w:t>Test: 93.3%</w:t>
+            </w:r>
+          </w:p>
+        </w:tc>
+        <w:tc>
+          <w:tcPr>
+            <w:tcW w:w="2117" w:type="dxa"/>
+            <w:vAlign w:val="center"/>
+          </w:tcPr>
+          <w:p>
+            <w:pPr>
+              <w:pStyle w:val="ListParagraph"/>
+              <w:autoSpaceDE w:val="0"/>
+              <w:autoSpaceDN w:val="0"/>
+              <w:bidi/>
+              <w:adjustRightInd w:val="0"/>
+              <w:spacing w:line="240" w:lineRule="auto"/>
+              <w:ind w:left="0"/>
+              <w:jc w:val="center"/>
+              <w:rPr>
+                <w:rFonts w:eastAsiaTheme="minorHAnsi" w:cstheme="minorHAnsi"/>
+                <w:sz w:val="26"/>
+                <w:szCs w:val="26"/>
+                <w:rtl/>
+              </w:rPr>
+            </w:pPr>
+            <w:r>
+              <w:rPr>
+                <w:rFonts w:eastAsiaTheme="minorHAnsi" w:cstheme="minorHAnsi"/>
+                <w:sz w:val="26"/>
+                <w:szCs w:val="26"/>
+              </w:rPr>
+              <w:t>8</w:t>
+            </w:r>
+          </w:p>
+        </w:tc>
+        <w:tc>
+          <w:tcPr>
+            <w:tcW w:w="1680" w:type="dxa"/>
+            <w:vAlign w:val="center"/>
+          </w:tcPr>
+          <w:p>
+            <w:pPr>
+              <w:pStyle w:val="ListParagraph"/>
+              <w:autoSpaceDE w:val="0"/>
+              <w:autoSpaceDN w:val="0"/>
+              <w:bidi/>
+              <w:adjustRightInd w:val="0"/>
+              <w:spacing w:line="240" w:lineRule="auto"/>
+              <w:ind w:left="0"/>
+              <w:jc w:val="center"/>
+              <w:rPr>
+                <w:rFonts w:eastAsiaTheme="minorHAnsi" w:cstheme="minorHAnsi"/>
+                <w:sz w:val="26"/>
+                <w:szCs w:val="26"/>
+              </w:rPr>
+            </w:pPr>
+            <w:r>
+              <w:rPr>
+                <w:rFonts w:eastAsiaTheme="minorHAnsi" w:cstheme="minorHAnsi"/>
+                <w:sz w:val="26"/>
+                <w:szCs w:val="26"/>
+              </w:rPr>
+              <w:t>Train:</w:t>
+            </w:r>
+            <w:r>
+              <w:t xml:space="preserve"> </w:t>
+            </w:r>
+            <w:r>
+              <w:rPr>
+                <w:rFonts w:eastAsiaTheme="minorHAnsi" w:cstheme="minorHAnsi"/>
+                <w:sz w:val="26"/>
+                <w:szCs w:val="26"/>
+              </w:rPr>
+              <w:t>97.14</w:t>
+            </w:r>
+            <w:r>
+              <w:rPr>
+                <w:rFonts w:eastAsiaTheme="minorHAnsi" w:cstheme="minorHAnsi"/>
+                <w:sz w:val="26"/>
+                <w:szCs w:val="26"/>
+              </w:rPr>
+              <w:t>%</w:t>
+            </w:r>
+          </w:p>
+          <w:p>
+            <w:pPr>
+              <w:pStyle w:val="ListParagraph"/>
+              <w:autoSpaceDE w:val="0"/>
+              <w:autoSpaceDN w:val="0"/>
+              <w:bidi/>
+              <w:adjustRightInd w:val="0"/>
+              <w:spacing w:line="240" w:lineRule="auto"/>
+              <w:ind w:left="0"/>
+              <w:jc w:val="center"/>
+              <w:rPr>
+                <w:rFonts w:eastAsiaTheme="minorHAnsi" w:cstheme="minorHAnsi"/>
+                <w:sz w:val="26"/>
+                <w:szCs w:val="26"/>
+                <w:rtl/>
+              </w:rPr>
+            </w:pPr>
+            <w:r>
+              <w:rPr>
+                <w:rFonts w:eastAsiaTheme="minorHAnsi" w:cstheme="minorHAnsi"/>
+                <w:sz w:val="26"/>
+                <w:szCs w:val="26"/>
+              </w:rPr>
+              <w:t>Test:97.77%</w:t>
+            </w:r>
+          </w:p>
+        </w:tc>
+        <w:tc>
+          <w:tcPr>
+            <w:tcW w:w="1140" w:type="dxa"/>
+            <w:vAlign w:val="center"/>
+          </w:tcPr>
+          <w:p>
+            <w:pPr>
+              <w:pStyle w:val="ListParagraph"/>
+              <w:autoSpaceDE w:val="0"/>
+              <w:autoSpaceDN w:val="0"/>
+              <w:bidi/>
+              <w:adjustRightInd w:val="0"/>
+              <w:spacing w:line="240" w:lineRule="auto"/>
+              <w:ind w:left="0"/>
+              <w:jc w:val="center"/>
+              <w:rPr>
+                <w:rFonts w:eastAsiaTheme="minorHAnsi" w:cstheme="minorHAnsi"/>
+                <w:sz w:val="26"/>
+                <w:szCs w:val="26"/>
+                <w:rtl/>
+              </w:rPr>
+            </w:pPr>
+            <w:r>
+              <w:rPr>
+                <w:rFonts w:eastAsiaTheme="minorHAnsi" w:cstheme="minorHAnsi"/>
+                <w:sz w:val="26"/>
+                <w:szCs w:val="26"/>
+              </w:rPr>
+              <w:t>2</w:t>
+            </w:r>
+          </w:p>
+        </w:tc>
+      </w:tr>
+    </w:tbl>
+    <w:bookmarkEnd w:id="0"/>
+    <w:p>
+      <w:pPr>
+        <w:pStyle w:val="ListParagraph"/>
+        <w:autoSpaceDE w:val="0"/>
+        <w:autoSpaceDN w:val="0"/>
+        <w:bidi/>
+        <w:adjustRightInd w:val="0"/>
+        <w:spacing w:after="0" w:line="240" w:lineRule="auto"/>
+        <w:ind w:left="1440"/>
+        <w:rPr>
+          <w:rFonts w:eastAsiaTheme="minorHAnsi" w:cstheme="minorHAnsi"/>
+          <w:sz w:val="26"/>
+          <w:szCs w:val="26"/>
+          <w:rtl/>
+        </w:rPr>
+      </w:pPr>
+      <w:r>
+        <w:rPr>
+          <w:rFonts w:eastAsiaTheme="minorHAnsi" w:cstheme="minorHAnsi"/>
+          <w:sz w:val="26"/>
+          <w:szCs w:val="26"/>
+        </w:rPr>
+        <w:br/>
+      </w:r>
+      <w:r>
+        <w:rPr>
+          <w:rFonts w:eastAsiaTheme="minorHAnsi" w:cstheme="minorHAnsi" w:hint="cs"/>
+          <w:sz w:val="26"/>
+          <w:szCs w:val="26"/>
+          <w:rtl/>
+        </w:rPr>
+        <w:t>להלן גרפים הממחישים את שיעור השגיאה ביחס לכמות ה-</w:t>
+      </w:r>
+      <w:r>
+        <w:rPr>
+          <w:rFonts w:eastAsiaTheme="minorHAnsi" w:cstheme="minorHAnsi"/>
+          <w:sz w:val="26"/>
+          <w:szCs w:val="26"/>
+        </w:rPr>
+        <w:t>epochs</w:t>
+      </w:r>
+      <w:r>
+        <w:rPr>
+          <w:rFonts w:eastAsiaTheme="minorHAnsi" w:cstheme="minorHAnsi" w:hint="cs"/>
+          <w:sz w:val="26"/>
+          <w:szCs w:val="26"/>
+          <w:rtl/>
+        </w:rPr>
+        <w:t xml:space="preserve"> שרץ ה</w:t>
+      </w:r>
+      <w:r>
+        <w:rPr>
+          <w:rFonts w:eastAsiaTheme="minorHAnsi" w:cstheme="minorHAnsi" w:hint="cs"/>
+          <w:sz w:val="26"/>
+          <w:szCs w:val="26"/>
+        </w:rPr>
+        <w:t>LMS</w:t>
+      </w:r>
+      <w:r>
+        <w:rPr>
+          <w:rFonts w:eastAsiaTheme="minorHAnsi" w:cs="Calibri"/>
+          <w:sz w:val="26"/>
+          <w:szCs w:val="26"/>
+          <w:rtl/>
+        </w:rPr>
+        <w:drawing>
+          <wp:inline distT="0" distB="0" distL="0" distR="0" wp14:anchorId="124F0A8A" wp14:editId="4EB36DFF">
+            <wp:extent cx="2593072" cy="1944806"/>
+            <wp:effectExtent l="0" t="0" r="0" b="0"/>
+            <wp:docPr id="3" name="Picture 3"/>
+            <wp:cNvGraphicFramePr>
+              <a:graphicFrameLocks xmlns:a="http://schemas.openxmlformats.org/drawingml/2006/main" noChangeAspect="1"/>
+            </wp:cNvGraphicFramePr>
+            <a:graphic xmlns:a="http://schemas.openxmlformats.org/drawingml/2006/main">
+              <a:graphicData uri="http://schemas.openxmlformats.org/drawingml/2006/picture">
+                <pic:pic xmlns:pic="http://schemas.openxmlformats.org/drawingml/2006/picture">
+                  <pic:nvPicPr>
+                    <pic:cNvPr id="1" name=""/>
+                    <pic:cNvPicPr/>
+                  </pic:nvPicPr>
+                  <pic:blipFill>
+                    <a:blip r:embed="rId17"/>
+                    <a:stretch>
+                      <a:fillRect/>
+                    </a:stretch>
+                  </pic:blipFill>
+                  <pic:spPr>
+                    <a:xfrm>
+                      <a:off x="0" y="0"/>
+                      <a:ext cx="2740404" cy="2055305"/>
+                    </a:xfrm>
+                    <a:prstGeom prst="rect">
+                      <a:avLst/>
+                    </a:prstGeom>
+                  </pic:spPr>
+                </pic:pic>
+              </a:graphicData>
+            </a:graphic>
+          </wp:inline>
+        </w:drawing>
+      </w:r>
+    </w:p>
+    <w:p>
+      <w:pPr>
+        <w:pStyle w:val="ListParagraph"/>
+        <w:autoSpaceDE w:val="0"/>
+        <w:autoSpaceDN w:val="0"/>
+        <w:bidi/>
+        <w:adjustRightInd w:val="0"/>
+        <w:spacing w:after="0" w:line="240" w:lineRule="auto"/>
+        <w:ind w:left="1440"/>
+        <w:rPr>
+          <w:rFonts w:eastAsiaTheme="minorHAnsi" w:cstheme="minorHAnsi"/>
+          <w:sz w:val="26"/>
+          <w:szCs w:val="26"/>
+        </w:rPr>
+      </w:pPr>
+      <w:r>
+        <w:rPr>
+          <w:rFonts w:eastAsiaTheme="minorHAnsi" w:cstheme="minorHAnsi"/>
+          <w:sz w:val="26"/>
+          <w:szCs w:val="26"/>
+        </w:rPr>
+        <w:drawing>
+          <wp:inline distT="0" distB="0" distL="0" distR="0" wp14:anchorId="2E6AB5A3" wp14:editId="7A716B9C">
+            <wp:extent cx="2599662" cy="1949746"/>
+            <wp:effectExtent l="0" t="0" r="0" b="0"/>
+            <wp:docPr id="4" name="Picture 4"/>
+            <wp:cNvGraphicFramePr>
+              <a:graphicFrameLocks xmlns:a="http://schemas.openxmlformats.org/drawingml/2006/main" noChangeAspect="1"/>
+            </wp:cNvGraphicFramePr>
+            <a:graphic xmlns:a="http://schemas.openxmlformats.org/drawingml/2006/main">
+              <a:graphicData uri="http://schemas.openxmlformats.org/drawingml/2006/picture">
+                <pic:pic xmlns:pic="http://schemas.openxmlformats.org/drawingml/2006/picture">
+                  <pic:nvPicPr>
+                    <pic:cNvPr id="1" name=""/>
+                    <pic:cNvPicPr/>
+                  </pic:nvPicPr>
+                  <pic:blipFill>
+                    <a:blip r:embed="rId18"/>
+                    <a:stretch>
+                      <a:fillRect/>
+                    </a:stretch>
+                  </pic:blipFill>
+                  <pic:spPr>
+                    <a:xfrm>
+                      <a:off x="0" y="0"/>
+                      <a:ext cx="2635208" cy="1976406"/>
+                    </a:xfrm>
+                    <a:prstGeom prst="rect">
+                      <a:avLst/>
+                    </a:prstGeom>
+                  </pic:spPr>
+                </pic:pic>
+              </a:graphicData>
+            </a:graphic>
+          </wp:inline>
+        </w:drawing>
+      </w:r>
+    </w:p>
+    <w:p>
+      <w:pPr>
+        <w:pStyle w:val="ListParagraph"/>
+        <w:autoSpaceDE w:val="0"/>
+        <w:autoSpaceDN w:val="0"/>
+        <w:bidi/>
+        <w:adjustRightInd w:val="0"/>
+        <w:spacing w:after="0" w:line="240" w:lineRule="auto"/>
+        <w:ind w:left="1440"/>
+        <w:rPr>
+          <w:rFonts w:eastAsiaTheme="minorHAnsi" w:cstheme="minorHAnsi"/>
+          <w:sz w:val="26"/>
+          <w:szCs w:val="26"/>
+        </w:rPr>
+      </w:pPr>
+    </w:p>
+    <w:p>
+      <w:pPr>
+        <w:pStyle w:val="ListParagraph"/>
+        <w:numPr>
+          <w:ilvl w:val="0"/>
+          <w:numId w:val="23"/>
+        </w:numPr>
+        <w:autoSpaceDE w:val="0"/>
+        <w:autoSpaceDN w:val="0"/>
+        <w:bidi/>
+        <w:adjustRightInd w:val="0"/>
+        <w:spacing w:after="0" w:line="240" w:lineRule="auto"/>
+        <w:rPr>
+          <w:rFonts w:eastAsiaTheme="minorHAnsi" w:cstheme="minorHAnsi"/>
+          <w:sz w:val="26"/>
+          <w:szCs w:val="26"/>
+          <w:rtl/>
+        </w:rPr>
+      </w:pPr>
+      <w:r>
+        <w:rPr>
+          <w:rFonts w:eastAsiaTheme="minorHAnsi" w:cstheme="minorHAnsi" w:hint="cs"/>
+          <w:sz w:val="26"/>
+          <w:szCs w:val="26"/>
+          <w:rtl/>
+        </w:rPr>
+        <w:lastRenderedPageBreak/>
+        <w:t xml:space="preserve">סט הדוגמאות הינו </w:t>
+      </w:r>
+      <w:r>
+        <w:rPr>
+          <w:rFonts w:eastAsiaTheme="minorHAnsi" w:cstheme="minorHAnsi"/>
+          <w:sz w:val="26"/>
+          <w:szCs w:val="26"/>
+        </w:rPr>
+        <w:t>digits</w:t>
+      </w:r>
+      <w:r>
+        <w:rPr>
+          <w:rFonts w:eastAsiaTheme="minorHAnsi" w:cstheme="minorHAnsi" w:hint="cs"/>
+          <w:sz w:val="26"/>
+          <w:szCs w:val="26"/>
+          <w:rtl/>
+        </w:rPr>
+        <w:t>:</w:t>
+      </w:r>
+      <w:r>
+        <w:rPr>
+          <w:rFonts w:eastAsiaTheme="minorHAnsi" w:cstheme="minorHAnsi"/>
+          <w:sz w:val="26"/>
+          <w:szCs w:val="26"/>
+          <w:rtl/>
+        </w:rPr>
+        <w:br/>
+      </w:r>
+    </w:p>
+    <w:tbl>
+      <w:tblPr>
+        <w:tblStyle w:val="TableGrid"/>
+        <w:bidiVisual/>
+        <w:tblW w:w="0" w:type="auto"/>
+        <w:tblInd w:w="715" w:type="dxa"/>
+        <w:tblLook w:val="04A0" w:firstRow="1" w:lastRow="0" w:firstColumn="1" w:lastColumn="0" w:noHBand="0" w:noVBand="1"/>
+      </w:tblPr>
+      <w:tblGrid>
+        <w:gridCol w:w="2076"/>
+        <w:gridCol w:w="1710"/>
         <w:gridCol w:w="1696"/>
-        <w:gridCol w:w="1751"/>
-        <w:gridCol w:w="1402"/>
+        <w:gridCol w:w="2084"/>
+        <w:gridCol w:w="1069"/>
       </w:tblGrid>
       <w:tr>
         <w:tc>
@@ -10978,14 +12608,21 @@
                 <w:rtl/>
               </w:rPr>
             </w:pPr>
-            <w:bookmarkStart w:id="1" w:name="_Hlk9277097"/>
             <w:r>
               <w:rPr>
                 <w:rFonts w:eastAsiaTheme="minorHAnsi" w:cstheme="minorHAnsi"/>
                 <w:sz w:val="26"/>
                 <w:szCs w:val="26"/>
               </w:rPr>
-              <w:t xml:space="preserve">Adaline, LMS </w:t>
+              <w:t>Adaline, LMS</w:t>
+            </w:r>
+            <w:r>
+              <w:rPr>
+                <w:rFonts w:eastAsiaTheme="minorHAnsi" w:cstheme="minorHAnsi"/>
+                <w:sz w:val="26"/>
+                <w:szCs w:val="26"/>
+              </w:rPr>
+              <w:t xml:space="preserve">, </w:t>
             </w:r>
             <w:proofErr w:type="spellStart"/>
             <w:r>
@@ -11009,7 +12646,7 @@
         </w:tc>
         <w:tc>
           <w:tcPr>
-            <w:tcW w:w="3447" w:type="dxa"/>
+            <w:tcW w:w="3780" w:type="dxa"/>
             <w:gridSpan w:val="2"/>
             <w:vAlign w:val="center"/>
           </w:tcPr>
@@ -11041,7 +12678,7 @@
         </w:tc>
         <w:tc>
           <w:tcPr>
-            <w:tcW w:w="1402" w:type="dxa"/>
+            <w:tcW w:w="1069" w:type="dxa"/>
             <w:vAlign w:val="center"/>
           </w:tcPr>
           <w:p>
@@ -11074,7 +12711,7 @@
       <w:tr>
         <w:tc>
           <w:tcPr>
-            <w:tcW w:w="2215" w:type="dxa"/>
+            <w:tcW w:w="2076" w:type="dxa"/>
             <w:vAlign w:val="center"/>
           </w:tcPr>
           <w:p>
@@ -11106,7 +12743,7 @@
         </w:tc>
         <w:tc>
           <w:tcPr>
-            <w:tcW w:w="1571" w:type="dxa"/>
+            <w:tcW w:w="1710" w:type="dxa"/>
             <w:vAlign w:val="center"/>
           </w:tcPr>
           <w:p>
@@ -11170,7 +12807,7 @@
         </w:tc>
         <w:tc>
           <w:tcPr>
-            <w:tcW w:w="1751" w:type="dxa"/>
+            <w:tcW w:w="2084" w:type="dxa"/>
             <w:vAlign w:val="center"/>
           </w:tcPr>
           <w:p>
@@ -11202,7 +12839,7 @@
         </w:tc>
         <w:tc>
           <w:tcPr>
-            <w:tcW w:w="1402" w:type="dxa"/>
+            <w:tcW w:w="1069" w:type="dxa"/>
             <w:vAlign w:val="center"/>
           </w:tcPr>
           <w:p>
@@ -11235,7 +12872,7 @@
       <w:tr>
         <w:tc>
           <w:tcPr>
-            <w:tcW w:w="2215" w:type="dxa"/>
+            <w:tcW w:w="2076" w:type="dxa"/>
             <w:vAlign w:val="center"/>
           </w:tcPr>
           <w:p>
@@ -11252,23 +12889,21 @@
                 <w:rFonts w:eastAsiaTheme="minorHAnsi" w:cstheme="minorHAnsi"/>
                 <w:sz w:val="26"/>
                 <w:szCs w:val="26"/>
-                <w:rtl/>
               </w:rPr>
             </w:pPr>
             <w:r>
               <w:rPr>
-                <w:rFonts w:eastAsiaTheme="minorHAnsi" w:cs="Calibri"/>
-                <w:sz w:val="26"/>
-                <w:szCs w:val="26"/>
-                <w:rtl/>
-              </w:rPr>
-              <w:t>9949</w:t>
+                <w:rFonts w:eastAsiaTheme="minorHAnsi" w:cstheme="minorHAnsi"/>
+                <w:sz w:val="26"/>
+                <w:szCs w:val="26"/>
+              </w:rPr>
+              <w:t>3</w:t>
             </w:r>
           </w:p>
         </w:tc>
         <w:tc>
           <w:tcPr>
-            <w:tcW w:w="1571" w:type="dxa"/>
+            <w:tcW w:w="1710" w:type="dxa"/>
             <w:vAlign w:val="center"/>
           </w:tcPr>
           <w:p>
@@ -11285,7 +12920,6 @@
                 <w:rFonts w:eastAsiaTheme="minorHAnsi" w:cstheme="minorHAnsi"/>
                 <w:sz w:val="26"/>
                 <w:szCs w:val="26"/>
-                <w:rtl/>
               </w:rPr>
             </w:pPr>
             <w:r>
@@ -11294,7 +12928,33 @@
                 <w:sz w:val="26"/>
                 <w:szCs w:val="26"/>
               </w:rPr>
-              <w:t>100%</w:t>
+              <w:t>Train: 99.76%</w:t>
+            </w:r>
+          </w:p>
+          <w:p>
+            <w:pPr>
+              <w:pStyle w:val="ListParagraph"/>
+              <w:autoSpaceDE w:val="0"/>
+              <w:autoSpaceDN w:val="0"/>
+              <w:bidi/>
+              <w:adjustRightInd w:val="0"/>
+              <w:spacing w:line="240" w:lineRule="auto"/>
+              <w:ind w:left="0"/>
+              <w:jc w:val="center"/>
+              <w:rPr>
+                <w:rFonts w:eastAsiaTheme="minorHAnsi" w:cstheme="minorHAnsi" w:hint="cs"/>
+                <w:sz w:val="26"/>
+                <w:szCs w:val="26"/>
+                <w:rtl/>
+              </w:rPr>
+            </w:pPr>
+            <w:r>
+              <w:rPr>
+                <w:rFonts w:eastAsiaTheme="minorHAnsi" w:cstheme="minorHAnsi"/>
+                <w:sz w:val="26"/>
+                <w:szCs w:val="26"/>
+              </w:rPr>
+              <w:t>Test: 99.44%</w:t>
             </w:r>
           </w:p>
         </w:tc>
@@ -11326,13 +12986,65 @@
                 <w:sz w:val="26"/>
                 <w:szCs w:val="26"/>
               </w:rPr>
-              <w:t>At most 500</w:t>
+              <w:t>17</w:t>
             </w:r>
           </w:p>
         </w:tc>
         <w:tc>
           <w:tcPr>
-            <w:tcW w:w="1751" w:type="dxa"/>
+            <w:tcW w:w="2084" w:type="dxa"/>
+          </w:tcPr>
+          <w:p>
+            <w:pPr>
+              <w:pStyle w:val="ListParagraph"/>
+              <w:autoSpaceDE w:val="0"/>
+              <w:autoSpaceDN w:val="0"/>
+              <w:adjustRightInd w:val="0"/>
+              <w:spacing w:line="240" w:lineRule="auto"/>
+              <w:ind w:left="0"/>
+              <w:rPr>
+                <w:rFonts w:eastAsiaTheme="minorHAnsi" w:cstheme="minorHAnsi"/>
+                <w:sz w:val="26"/>
+                <w:szCs w:val="26"/>
+              </w:rPr>
+            </w:pPr>
+            <w:r>
+              <w:rPr>
+                <w:rFonts w:eastAsiaTheme="minorHAnsi" w:cstheme="minorHAnsi"/>
+                <w:sz w:val="26"/>
+                <w:szCs w:val="26"/>
+              </w:rPr>
+              <w:t>Train: 100.00%</w:t>
+            </w:r>
+          </w:p>
+          <w:p>
+            <w:pPr>
+              <w:pStyle w:val="ListParagraph"/>
+              <w:autoSpaceDE w:val="0"/>
+              <w:autoSpaceDN w:val="0"/>
+              <w:adjustRightInd w:val="0"/>
+              <w:spacing w:line="240" w:lineRule="auto"/>
+              <w:ind w:left="0"/>
+              <w:rPr>
+                <w:rFonts w:eastAsiaTheme="minorHAnsi" w:cstheme="minorHAnsi"/>
+                <w:sz w:val="26"/>
+                <w:szCs w:val="26"/>
+                <w:rtl/>
+              </w:rPr>
+            </w:pPr>
+            <w:r>
+              <w:rPr>
+                <w:rFonts w:eastAsiaTheme="minorHAnsi" w:cstheme="minorHAnsi"/>
+                <w:sz w:val="26"/>
+                <w:szCs w:val="26"/>
+              </w:rPr>
+              <w:t>Test: 99.07%</w:t>
+            </w:r>
+          </w:p>
+        </w:tc>
+        <w:tc>
+          <w:tcPr>
+            <w:tcW w:w="1069" w:type="dxa"/>
             <w:vAlign w:val="center"/>
           </w:tcPr>
           <w:p>
@@ -11358,13 +13070,15 @@
                 <w:sz w:val="26"/>
                 <w:szCs w:val="26"/>
               </w:rPr>
-              <w:t>100%</w:t>
+              <w:t>0</w:t>
             </w:r>
           </w:p>
         </w:tc>
+      </w:tr>
+      <w:tr>
         <w:tc>
           <w:tcPr>
-            <w:tcW w:w="1402" w:type="dxa"/>
+            <w:tcW w:w="2076" w:type="dxa"/>
             <w:vAlign w:val="center"/>
           </w:tcPr>
           <w:p>
@@ -11390,15 +13104,13 @@
                 <w:sz w:val="26"/>
                 <w:szCs w:val="26"/>
               </w:rPr>
-              <w:t>0</w:t>
+              <w:t>89</w:t>
             </w:r>
           </w:p>
         </w:tc>
-      </w:tr>
-      <w:tr>
         <w:tc>
           <w:tcPr>
-            <w:tcW w:w="2215" w:type="dxa"/>
+            <w:tcW w:w="1710" w:type="dxa"/>
             <w:vAlign w:val="center"/>
           </w:tcPr>
           <w:p>
@@ -11415,25 +13127,17 @@
                 <w:rFonts w:eastAsiaTheme="minorHAnsi" w:cstheme="minorHAnsi"/>
                 <w:sz w:val="26"/>
                 <w:szCs w:val="26"/>
-                <w:rtl/>
               </w:rPr>
             </w:pPr>
             <w:r>
               <w:rPr>
-                <w:rFonts w:eastAsiaTheme="minorHAnsi" w:cstheme="minorHAnsi" w:hint="cs"/>
-                <w:sz w:val="26"/>
-                <w:szCs w:val="26"/>
-                <w:rtl/>
-              </w:rPr>
-              <w:t>418805</w:t>
+                <w:rFonts w:eastAsiaTheme="minorHAnsi" w:cstheme="minorHAnsi"/>
+                <w:sz w:val="26"/>
+                <w:szCs w:val="26"/>
+              </w:rPr>
+              <w:t>Train: 98.01%</w:t>
             </w:r>
           </w:p>
-        </w:tc>
-        <w:tc>
-          <w:tcPr>
-            <w:tcW w:w="1571" w:type="dxa"/>
-            <w:vAlign w:val="center"/>
-          </w:tcPr>
           <w:p>
             <w:pPr>
               <w:pStyle w:val="ListParagraph"/>
@@ -11453,21 +13157,11 @@
             </w:pPr>
             <w:r>
               <w:rPr>
-                <w:rFonts w:eastAsiaTheme="minorHAnsi" w:cs="Calibri"/>
-                <w:sz w:val="26"/>
-                <w:szCs w:val="26"/>
-                <w:rtl/>
-              </w:rPr>
-              <w:t>65.217</w:t>
-            </w:r>
-            <w:r>
-              <w:rPr>
-                <w:rFonts w:eastAsiaTheme="minorHAnsi" w:cs="Calibri" w:hint="cs"/>
-                <w:sz w:val="26"/>
-                <w:szCs w:val="26"/>
-                <w:rtl/>
-              </w:rPr>
-              <w:t>%</w:t>
+                <w:rFonts w:eastAsiaTheme="minorHAnsi" w:cstheme="minorHAnsi"/>
+                <w:sz w:val="26"/>
+                <w:szCs w:val="26"/>
+              </w:rPr>
+              <w:t>Test: 97.41%</w:t>
             </w:r>
           </w:p>
         </w:tc>
@@ -11499,13 +13193,13 @@
                 <w:sz w:val="26"/>
                 <w:szCs w:val="26"/>
               </w:rPr>
-              <w:t>At most 500</w:t>
+              <w:t>20</w:t>
             </w:r>
           </w:p>
         </w:tc>
         <w:tc>
           <w:tcPr>
-            <w:tcW w:w="1751" w:type="dxa"/>
+            <w:tcW w:w="2084" w:type="dxa"/>
             <w:vAlign w:val="center"/>
           </w:tcPr>
           <w:p>
@@ -11526,26 +13220,42 @@
             </w:pPr>
             <w:r>
               <w:rPr>
-                <w:rFonts w:eastAsiaTheme="minorHAnsi" w:cs="Calibri"/>
-                <w:sz w:val="26"/>
-                <w:szCs w:val="26"/>
-              </w:rPr>
-              <w:t>%</w:t>
+                <w:rFonts w:eastAsiaTheme="minorHAnsi" w:cstheme="minorHAnsi"/>
+                <w:sz w:val="26"/>
+                <w:szCs w:val="26"/>
+              </w:rPr>
+              <w:t>Train: 98.89%</w:t>
             </w:r>
+          </w:p>
+          <w:p>
+            <w:pPr>
+              <w:pStyle w:val="ListParagraph"/>
+              <w:autoSpaceDE w:val="0"/>
+              <w:autoSpaceDN w:val="0"/>
+              <w:bidi/>
+              <w:adjustRightInd w:val="0"/>
+              <w:spacing w:line="240" w:lineRule="auto"/>
+              <w:ind w:left="0"/>
+              <w:jc w:val="center"/>
+              <w:rPr>
+                <w:rFonts w:eastAsiaTheme="minorHAnsi" w:cstheme="minorHAnsi"/>
+                <w:sz w:val="26"/>
+                <w:szCs w:val="26"/>
+              </w:rPr>
+            </w:pPr>
             <w:r>
               <w:rPr>
-                <w:rFonts w:eastAsiaTheme="minorHAnsi" w:cs="Calibri"/>
-                <w:sz w:val="26"/>
-                <w:szCs w:val="26"/>
-                <w:rtl/>
-              </w:rPr>
-              <w:t>69.565</w:t>
+                <w:rFonts w:eastAsiaTheme="minorHAnsi" w:cstheme="minorHAnsi"/>
+                <w:sz w:val="26"/>
+                <w:szCs w:val="26"/>
+              </w:rPr>
+              <w:t>Test: 95.93%</w:t>
             </w:r>
           </w:p>
         </w:tc>
         <w:tc>
           <w:tcPr>
-            <w:tcW w:w="1402" w:type="dxa"/>
+            <w:tcW w:w="1069" w:type="dxa"/>
             <w:vAlign w:val="center"/>
           </w:tcPr>
           <w:p>
@@ -11579,7 +13289,7 @@
       <w:tr>
         <w:tc>
           <w:tcPr>
-            <w:tcW w:w="2215" w:type="dxa"/>
+            <w:tcW w:w="2076" w:type="dxa"/>
             <w:vAlign w:val="center"/>
           </w:tcPr>
           <w:p>
@@ -11605,13 +13315,13 @@
                 <w:sz w:val="26"/>
                 <w:szCs w:val="26"/>
               </w:rPr>
-              <w:t>10441</w:t>
+              <w:t>7</w:t>
             </w:r>
           </w:p>
         </w:tc>
         <w:tc>
           <w:tcPr>
-            <w:tcW w:w="1571" w:type="dxa"/>
+            <w:tcW w:w="1710" w:type="dxa"/>
             <w:vAlign w:val="center"/>
           </w:tcPr>
           <w:p>
@@ -11628,26 +13338,41 @@
                 <w:rFonts w:eastAsiaTheme="minorHAnsi" w:cstheme="minorHAnsi"/>
                 <w:sz w:val="26"/>
                 <w:szCs w:val="26"/>
-                <w:rtl/>
               </w:rPr>
             </w:pPr>
             <w:r>
               <w:rPr>
-                <w:rFonts w:eastAsiaTheme="minorHAnsi" w:cs="Calibri"/>
+                <w:rFonts w:eastAsiaTheme="minorHAnsi" w:cstheme="minorHAnsi"/>
+                <w:sz w:val="26"/>
+                <w:szCs w:val="26"/>
+              </w:rPr>
+              <w:t>Train: 98.65%</w:t>
+            </w:r>
+          </w:p>
+          <w:p>
+            <w:pPr>
+              <w:pStyle w:val="ListParagraph"/>
+              <w:autoSpaceDE w:val="0"/>
+              <w:autoSpaceDN w:val="0"/>
+              <w:bidi/>
+              <w:adjustRightInd w:val="0"/>
+              <w:spacing w:line="240" w:lineRule="auto"/>
+              <w:ind w:left="0"/>
+              <w:jc w:val="center"/>
+              <w:rPr>
+                <w:rFonts w:eastAsiaTheme="minorHAnsi" w:cstheme="minorHAnsi"/>
                 <w:sz w:val="26"/>
                 <w:szCs w:val="26"/>
                 <w:rtl/>
               </w:rPr>
-              <w:t>95.6521</w:t>
-            </w:r>
+            </w:pPr>
             <w:r>
               <w:rPr>
-                <w:rFonts w:eastAsiaTheme="minorHAnsi" w:cs="Calibri" w:hint="cs"/>
-                <w:sz w:val="26"/>
-                <w:szCs w:val="26"/>
-                <w:rtl/>
-              </w:rPr>
-              <w:t>%</w:t>
+                <w:rFonts w:eastAsiaTheme="minorHAnsi" w:cstheme="minorHAnsi"/>
+                <w:sz w:val="26"/>
+                <w:szCs w:val="26"/>
+              </w:rPr>
+              <w:t>Test: 99.81%</w:t>
             </w:r>
           </w:p>
         </w:tc>
@@ -11679,13 +13404,13 @@
                 <w:sz w:val="26"/>
                 <w:szCs w:val="26"/>
               </w:rPr>
-              <w:t>At most 500</w:t>
+              <w:t>18</w:t>
             </w:r>
           </w:p>
         </w:tc>
         <w:tc>
           <w:tcPr>
-            <w:tcW w:w="1751" w:type="dxa"/>
+            <w:tcW w:w="2084" w:type="dxa"/>
             <w:vAlign w:val="center"/>
           </w:tcPr>
           <w:p>
@@ -11702,32 +13427,47 @@
                 <w:rFonts w:eastAsiaTheme="minorHAnsi" w:cstheme="minorHAnsi"/>
                 <w:sz w:val="26"/>
                 <w:szCs w:val="26"/>
-                <w:rtl/>
               </w:rPr>
             </w:pPr>
             <w:r>
               <w:rPr>
-                <w:rFonts w:eastAsiaTheme="minorHAnsi" w:cs="Calibri"/>
+                <w:rFonts w:eastAsiaTheme="minorHAnsi" w:cstheme="minorHAnsi"/>
+                <w:sz w:val="26"/>
+                <w:szCs w:val="26"/>
+              </w:rPr>
+              <w:t>Train: 100.00%</w:t>
+            </w:r>
+          </w:p>
+          <w:p>
+            <w:pPr>
+              <w:pStyle w:val="ListParagraph"/>
+              <w:autoSpaceDE w:val="0"/>
+              <w:autoSpaceDN w:val="0"/>
+              <w:bidi/>
+              <w:adjustRightInd w:val="0"/>
+              <w:spacing w:line="240" w:lineRule="auto"/>
+              <w:ind w:left="0"/>
+              <w:jc w:val="center"/>
+              <w:rPr>
+                <w:rFonts w:eastAsiaTheme="minorHAnsi" w:cstheme="minorHAnsi"/>
                 <w:sz w:val="26"/>
                 <w:szCs w:val="26"/>
                 <w:rtl/>
               </w:rPr>
-              <w:t>95.6521</w:t>
-            </w:r>
+            </w:pPr>
             <w:r>
               <w:rPr>
-                <w:rFonts w:eastAsiaTheme="minorHAnsi" w:cs="Calibri" w:hint="cs"/>
-                <w:sz w:val="26"/>
-                <w:szCs w:val="26"/>
-                <w:rtl/>
-              </w:rPr>
-              <w:t>%</w:t>
+                <w:rFonts w:eastAsiaTheme="minorHAnsi" w:cstheme="minorHAnsi"/>
+                <w:sz w:val="26"/>
+                <w:szCs w:val="26"/>
+              </w:rPr>
+              <w:t>Test: 99.44%</w:t>
             </w:r>
           </w:p>
         </w:tc>
         <w:tc>
           <w:tcPr>
-            <w:tcW w:w="1402" w:type="dxa"/>
+            <w:tcW w:w="1069" w:type="dxa"/>
             <w:vAlign w:val="center"/>
           </w:tcPr>
           <w:p>
@@ -11758,100 +13498,10 @@
           </w:p>
         </w:tc>
       </w:tr>
-      <w:bookmarkEnd w:id="1"/>
-    </w:tbl>
-    <w:p>
-      <w:pPr>
-        <w:pStyle w:val="ListParagraph"/>
-        <w:autoSpaceDE w:val="0"/>
-        <w:autoSpaceDN w:val="0"/>
-        <w:bidi/>
-        <w:adjustRightInd w:val="0"/>
-        <w:spacing w:after="0" w:line="240" w:lineRule="auto"/>
-        <w:ind w:left="1440"/>
-        <w:rPr>
-          <w:rFonts w:eastAsiaTheme="minorHAnsi" w:cstheme="minorHAnsi"/>
-          <w:sz w:val="26"/>
-          <w:szCs w:val="26"/>
-          <w:rtl/>
-        </w:rPr>
-      </w:pPr>
-    </w:p>
-    <w:p>
-      <w:pPr>
-        <w:pStyle w:val="ListParagraph"/>
-        <w:numPr>
-          <w:ilvl w:val="0"/>
-          <w:numId w:val="23"/>
-        </w:numPr>
-        <w:autoSpaceDE w:val="0"/>
-        <w:autoSpaceDN w:val="0"/>
-        <w:bidi/>
-        <w:adjustRightInd w:val="0"/>
-        <w:spacing w:after="0" w:line="240" w:lineRule="auto"/>
-        <w:rPr>
-          <w:rFonts w:eastAsiaTheme="minorHAnsi" w:cstheme="minorHAnsi"/>
-          <w:sz w:val="26"/>
-          <w:szCs w:val="26"/>
-          <w:rtl/>
-        </w:rPr>
-      </w:pPr>
-      <w:r>
-        <w:rPr>
-          <w:rFonts w:eastAsiaTheme="minorHAnsi" w:cstheme="minorHAnsi" w:hint="cs"/>
-          <w:sz w:val="26"/>
-          <w:szCs w:val="26"/>
-          <w:rtl/>
-        </w:rPr>
-        <w:t xml:space="preserve">סט הדוגמאות הינו </w:t>
-      </w:r>
-      <w:r>
-        <w:rPr>
-          <w:rFonts w:eastAsiaTheme="minorHAnsi" w:cstheme="minorHAnsi"/>
-          <w:sz w:val="26"/>
-          <w:szCs w:val="26"/>
-        </w:rPr>
-        <w:t>digits</w:t>
-      </w:r>
-      <w:r>
-        <w:rPr>
-          <w:rFonts w:eastAsiaTheme="minorHAnsi" w:cstheme="minorHAnsi" w:hint="cs"/>
-          <w:sz w:val="26"/>
-          <w:szCs w:val="26"/>
-          <w:rtl/>
-        </w:rPr>
-        <w:t>:</w:t>
-      </w:r>
-      <w:r>
-        <w:rPr>
-          <w:rFonts w:eastAsiaTheme="minorHAnsi" w:cstheme="minorHAnsi"/>
-          <w:sz w:val="26"/>
-          <w:szCs w:val="26"/>
-          <w:rtl/>
-        </w:rPr>
-        <w:br/>
-      </w:r>
-    </w:p>
-    <w:tbl>
-      <w:tblPr>
-        <w:tblStyle w:val="TableGrid"/>
-        <w:bidiVisual/>
-        <w:tblW w:w="0" w:type="auto"/>
-        <w:tblInd w:w="715" w:type="dxa"/>
-        <w:tblLook w:val="04A0" w:firstRow="1" w:lastRow="0" w:firstColumn="1" w:lastColumn="0" w:noHBand="0" w:noVBand="1"/>
-      </w:tblPr>
-      <w:tblGrid>
-        <w:gridCol w:w="2215"/>
-        <w:gridCol w:w="1571"/>
-        <w:gridCol w:w="1696"/>
-        <w:gridCol w:w="1751"/>
-        <w:gridCol w:w="1402"/>
-      </w:tblGrid>
       <w:tr>
         <w:tc>
           <w:tcPr>
-            <w:tcW w:w="3786" w:type="dxa"/>
-            <w:gridSpan w:val="2"/>
+            <w:tcW w:w="2076" w:type="dxa"/>
             <w:vAlign w:val="center"/>
           </w:tcPr>
           <w:p>
@@ -11877,32 +13527,13 @@
                 <w:sz w:val="26"/>
                 <w:szCs w:val="26"/>
               </w:rPr>
-              <w:t xml:space="preserve">Adaline, LMS </w:t>
-            </w:r>
-            <w:proofErr w:type="spellStart"/>
-            <w:r>
-              <w:rPr>
-                <w:rFonts w:eastAsiaTheme="minorHAnsi" w:cstheme="minorHAnsi"/>
-                <w:sz w:val="26"/>
-                <w:szCs w:val="26"/>
-              </w:rPr>
-              <w:t>Widrow</w:t>
-            </w:r>
-            <w:proofErr w:type="spellEnd"/>
-            <w:r>
-              <w:rPr>
-                <w:rFonts w:eastAsiaTheme="minorHAnsi" w:cstheme="minorHAnsi"/>
-                <w:sz w:val="26"/>
-                <w:szCs w:val="26"/>
-              </w:rPr>
-              <w:t>-Hoff</w:t>
+              <w:t>1</w:t>
             </w:r>
           </w:p>
         </w:tc>
         <w:tc>
           <w:tcPr>
-            <w:tcW w:w="3447" w:type="dxa"/>
-            <w:gridSpan w:val="2"/>
+            <w:tcW w:w="1710" w:type="dxa"/>
             <w:vAlign w:val="center"/>
           </w:tcPr>
           <w:p>
@@ -11927,15 +13558,9 @@
                 <w:sz w:val="26"/>
                 <w:szCs w:val="26"/>
               </w:rPr>
-              <w:t>Perceptron</w:t>
+              <w:t>Train: 98.01%</w:t>
             </w:r>
           </w:p>
-        </w:tc>
-        <w:tc>
-          <w:tcPr>
-            <w:tcW w:w="1402" w:type="dxa"/>
-            <w:vAlign w:val="center"/>
-          </w:tcPr>
           <w:p>
             <w:pPr>
               <w:pStyle w:val="ListParagraph"/>
@@ -11950,6 +13575,7 @@
                 <w:rFonts w:eastAsiaTheme="minorHAnsi" w:cstheme="minorHAnsi"/>
                 <w:sz w:val="26"/>
                 <w:szCs w:val="26"/>
+                <w:rtl/>
               </w:rPr>
             </w:pPr>
             <w:r>
@@ -11958,73 +13584,7 @@
                 <w:sz w:val="26"/>
                 <w:szCs w:val="26"/>
               </w:rPr>
-              <w:t>1 Vs. All</w:t>
-            </w:r>
-          </w:p>
-        </w:tc>
-      </w:tr>
-      <w:tr>
-        <w:tc>
-          <w:tcPr>
-            <w:tcW w:w="2215" w:type="dxa"/>
-            <w:vAlign w:val="center"/>
-          </w:tcPr>
-          <w:p>
-            <w:pPr>
-              <w:pStyle w:val="ListParagraph"/>
-              <w:autoSpaceDE w:val="0"/>
-              <w:autoSpaceDN w:val="0"/>
-              <w:bidi/>
-              <w:adjustRightInd w:val="0"/>
-              <w:spacing w:line="240" w:lineRule="auto"/>
-              <w:ind w:left="0"/>
-              <w:jc w:val="center"/>
-              <w:rPr>
-                <w:rFonts w:eastAsiaTheme="minorHAnsi" w:cstheme="minorHAnsi"/>
-                <w:sz w:val="26"/>
-                <w:szCs w:val="26"/>
-                <w:rtl/>
-              </w:rPr>
-            </w:pPr>
-            <w:r>
-              <w:rPr>
-                <w:rFonts w:eastAsiaTheme="minorHAnsi" w:cstheme="minorHAnsi"/>
-                <w:sz w:val="26"/>
-                <w:szCs w:val="26"/>
-              </w:rPr>
-              <w:t>Coverage</w:t>
-            </w:r>
-          </w:p>
-        </w:tc>
-        <w:tc>
-          <w:tcPr>
-            <w:tcW w:w="1571" w:type="dxa"/>
-            <w:vAlign w:val="center"/>
-          </w:tcPr>
-          <w:p>
-            <w:pPr>
-              <w:pStyle w:val="ListParagraph"/>
-              <w:autoSpaceDE w:val="0"/>
-              <w:autoSpaceDN w:val="0"/>
-              <w:bidi/>
-              <w:adjustRightInd w:val="0"/>
-              <w:spacing w:line="240" w:lineRule="auto"/>
-              <w:ind w:left="0"/>
-              <w:jc w:val="center"/>
-              <w:rPr>
-                <w:rFonts w:eastAsiaTheme="minorHAnsi" w:cstheme="minorHAnsi"/>
-                <w:sz w:val="26"/>
-                <w:szCs w:val="26"/>
-                <w:rtl/>
-              </w:rPr>
-            </w:pPr>
-            <w:r>
-              <w:rPr>
-                <w:rFonts w:eastAsiaTheme="minorHAnsi" w:cstheme="minorHAnsi"/>
-                <w:sz w:val="26"/>
-                <w:szCs w:val="26"/>
-              </w:rPr>
-              <w:t>Accuracy</w:t>
+              <w:t>Test: 97.96%</w:t>
             </w:r>
           </w:p>
         </w:tc>
@@ -12047,7 +13607,6 @@
                 <w:rFonts w:eastAsiaTheme="minorHAnsi" w:cstheme="minorHAnsi"/>
                 <w:sz w:val="26"/>
                 <w:szCs w:val="26"/>
-                <w:rtl/>
               </w:rPr>
             </w:pPr>
             <w:r>
@@ -12056,13 +13615,13 @@
                 <w:sz w:val="26"/>
                 <w:szCs w:val="26"/>
               </w:rPr>
-              <w:t>Coverage</w:t>
+              <w:t>15</w:t>
             </w:r>
           </w:p>
         </w:tc>
         <w:tc>
           <w:tcPr>
-            <w:tcW w:w="1751" w:type="dxa"/>
+            <w:tcW w:w="2084" w:type="dxa"/>
             <w:vAlign w:val="center"/>
           </w:tcPr>
           <w:p>
@@ -12079,7 +13638,6 @@
                 <w:rFonts w:eastAsiaTheme="minorHAnsi" w:cstheme="minorHAnsi"/>
                 <w:sz w:val="26"/>
                 <w:szCs w:val="26"/>
-                <w:rtl/>
               </w:rPr>
             </w:pPr>
             <w:r>
@@ -12088,13 +13646,39 @@
                 <w:sz w:val="26"/>
                 <w:szCs w:val="26"/>
               </w:rPr>
-              <w:t>Accuracy</w:t>
+              <w:t>Train: 98.97%</w:t>
+            </w:r>
+          </w:p>
+          <w:p>
+            <w:pPr>
+              <w:pStyle w:val="ListParagraph"/>
+              <w:autoSpaceDE w:val="0"/>
+              <w:autoSpaceDN w:val="0"/>
+              <w:bidi/>
+              <w:adjustRightInd w:val="0"/>
+              <w:spacing w:line="240" w:lineRule="auto"/>
+              <w:ind w:left="0"/>
+              <w:jc w:val="center"/>
+              <w:rPr>
+                <w:rFonts w:eastAsiaTheme="minorHAnsi" w:cstheme="minorHAnsi"/>
+                <w:sz w:val="26"/>
+                <w:szCs w:val="26"/>
+                <w:rtl/>
+              </w:rPr>
+            </w:pPr>
+            <w:r>
+              <w:rPr>
+                <w:rFonts w:eastAsiaTheme="minorHAnsi" w:cstheme="minorHAnsi"/>
+                <w:sz w:val="26"/>
+                <w:szCs w:val="26"/>
+              </w:rPr>
+              <w:t>Test: 96.30%</w:t>
             </w:r>
           </w:p>
         </w:tc>
         <w:tc>
           <w:tcPr>
-            <w:tcW w:w="1402" w:type="dxa"/>
+            <w:tcW w:w="1069" w:type="dxa"/>
             <w:vAlign w:val="center"/>
           </w:tcPr>
           <w:p>
@@ -12115,11 +13699,12 @@
             </w:pPr>
             <w:r>
               <w:rPr>
-                <w:rFonts w:eastAsiaTheme="minorHAnsi" w:cstheme="minorHAnsi"/>
-                <w:sz w:val="26"/>
-                <w:szCs w:val="26"/>
-              </w:rPr>
-              <w:t>Class</w:t>
+                <w:rFonts w:eastAsiaTheme="minorHAnsi" w:cstheme="minorHAnsi" w:hint="cs"/>
+                <w:sz w:val="26"/>
+                <w:szCs w:val="26"/>
+                <w:rtl/>
+              </w:rPr>
+              <w:t>3</w:t>
             </w:r>
           </w:p>
         </w:tc>
@@ -12127,7 +13712,7 @@
       <w:tr>
         <w:tc>
           <w:tcPr>
-            <w:tcW w:w="2215" w:type="dxa"/>
+            <w:tcW w:w="2076" w:type="dxa"/>
             <w:vAlign w:val="center"/>
           </w:tcPr>
           <w:p>
@@ -12144,6 +13729,7 @@
                 <w:rFonts w:eastAsiaTheme="minorHAnsi" w:cstheme="minorHAnsi"/>
                 <w:sz w:val="26"/>
                 <w:szCs w:val="26"/>
+                <w:rtl/>
               </w:rPr>
             </w:pPr>
             <w:r>
@@ -12152,13 +13738,13 @@
                 <w:sz w:val="26"/>
                 <w:szCs w:val="26"/>
               </w:rPr>
-              <w:t>Stopped at 500,000</w:t>
+              <w:t>8</w:t>
             </w:r>
           </w:p>
         </w:tc>
         <w:tc>
           <w:tcPr>
-            <w:tcW w:w="1571" w:type="dxa"/>
+            <w:tcW w:w="1710" w:type="dxa"/>
             <w:vAlign w:val="center"/>
           </w:tcPr>
           <w:p>
@@ -12175,26 +13761,41 @@
                 <w:rFonts w:eastAsiaTheme="minorHAnsi" w:cstheme="minorHAnsi"/>
                 <w:sz w:val="26"/>
                 <w:szCs w:val="26"/>
-                <w:rtl/>
               </w:rPr>
             </w:pPr>
             <w:r>
               <w:rPr>
-                <w:rFonts w:eastAsiaTheme="minorHAnsi" w:cs="Calibri"/>
+                <w:rFonts w:eastAsiaTheme="minorHAnsi" w:cstheme="minorHAnsi"/>
+                <w:sz w:val="26"/>
+                <w:szCs w:val="26"/>
+              </w:rPr>
+              <w:t>Train: 99.44%</w:t>
+            </w:r>
+          </w:p>
+          <w:p>
+            <w:pPr>
+              <w:pStyle w:val="ListParagraph"/>
+              <w:autoSpaceDE w:val="0"/>
+              <w:autoSpaceDN w:val="0"/>
+              <w:bidi/>
+              <w:adjustRightInd w:val="0"/>
+              <w:spacing w:line="240" w:lineRule="auto"/>
+              <w:ind w:left="0"/>
+              <w:jc w:val="center"/>
+              <w:rPr>
+                <w:rFonts w:eastAsiaTheme="minorHAnsi" w:cstheme="minorHAnsi"/>
                 <w:sz w:val="26"/>
                 <w:szCs w:val="26"/>
                 <w:rtl/>
               </w:rPr>
-              <w:t>99.6296</w:t>
-            </w:r>
+            </w:pPr>
             <w:r>
               <w:rPr>
-                <w:rFonts w:eastAsiaTheme="minorHAnsi" w:cs="Calibri" w:hint="cs"/>
-                <w:sz w:val="26"/>
-                <w:szCs w:val="26"/>
-                <w:rtl/>
-              </w:rPr>
-              <w:t>%</w:t>
+                <w:rFonts w:eastAsiaTheme="minorHAnsi" w:cstheme="minorHAnsi"/>
+                <w:sz w:val="26"/>
+                <w:szCs w:val="26"/>
+              </w:rPr>
+              <w:t>Test: 99.26%</w:t>
             </w:r>
           </w:p>
         </w:tc>
@@ -12217,7 +13818,6 @@
                 <w:rFonts w:eastAsiaTheme="minorHAnsi" w:cstheme="minorHAnsi"/>
                 <w:sz w:val="26"/>
                 <w:szCs w:val="26"/>
-                <w:rtl/>
               </w:rPr>
             </w:pPr>
             <w:r>
@@ -12226,13 +13826,13 @@
                 <w:sz w:val="26"/>
                 <w:szCs w:val="26"/>
               </w:rPr>
-              <w:t>At most 500</w:t>
+              <w:t>20</w:t>
             </w:r>
           </w:p>
         </w:tc>
         <w:tc>
           <w:tcPr>
-            <w:tcW w:w="1751" w:type="dxa"/>
+            <w:tcW w:w="2084" w:type="dxa"/>
             <w:vAlign w:val="center"/>
           </w:tcPr>
           <w:p>
@@ -12249,23 +13849,47 @@
                 <w:rFonts w:eastAsiaTheme="minorHAnsi" w:cstheme="minorHAnsi"/>
                 <w:sz w:val="26"/>
                 <w:szCs w:val="26"/>
-                <w:rtl/>
               </w:rPr>
             </w:pPr>
             <w:r>
               <w:rPr>
-                <w:rFonts w:eastAsiaTheme="minorHAnsi" w:cstheme="minorHAnsi" w:hint="cs"/>
+                <w:rFonts w:eastAsiaTheme="minorHAnsi" w:cstheme="minorHAnsi"/>
+                <w:sz w:val="26"/>
+                <w:szCs w:val="26"/>
+              </w:rPr>
+              <w:t>Train: 99.92%</w:t>
+            </w:r>
+          </w:p>
+          <w:p>
+            <w:pPr>
+              <w:pStyle w:val="ListParagraph"/>
+              <w:autoSpaceDE w:val="0"/>
+              <w:autoSpaceDN w:val="0"/>
+              <w:bidi/>
+              <w:adjustRightInd w:val="0"/>
+              <w:spacing w:line="240" w:lineRule="auto"/>
+              <w:ind w:left="0"/>
+              <w:jc w:val="center"/>
+              <w:rPr>
+                <w:rFonts w:eastAsiaTheme="minorHAnsi" w:cstheme="minorHAnsi"/>
                 <w:sz w:val="26"/>
                 <w:szCs w:val="26"/>
                 <w:rtl/>
               </w:rPr>
-              <w:t>100%</w:t>
+            </w:pPr>
+            <w:r>
+              <w:rPr>
+                <w:rFonts w:eastAsiaTheme="minorHAnsi" w:cstheme="minorHAnsi"/>
+                <w:sz w:val="26"/>
+                <w:szCs w:val="26"/>
+              </w:rPr>
+              <w:t>Test: 98.89%</w:t>
             </w:r>
           </w:p>
         </w:tc>
         <w:tc>
           <w:tcPr>
-            <w:tcW w:w="1402" w:type="dxa"/>
+            <w:tcW w:w="1069" w:type="dxa"/>
             <w:vAlign w:val="center"/>
           </w:tcPr>
           <w:p>
@@ -12282,16 +13906,16 @@
                 <w:rFonts w:eastAsiaTheme="minorHAnsi" w:cstheme="minorHAnsi"/>
                 <w:sz w:val="26"/>
                 <w:szCs w:val="26"/>
-                <w:rtl/>
               </w:rPr>
             </w:pPr>
             <w:r>
               <w:rPr>
-                <w:rFonts w:eastAsiaTheme="minorHAnsi" w:cstheme="minorHAnsi"/>
-                <w:sz w:val="26"/>
-                <w:szCs w:val="26"/>
-              </w:rPr>
-              <w:t>0</w:t>
+                <w:rFonts w:eastAsiaTheme="minorHAnsi" w:cstheme="minorHAnsi" w:hint="cs"/>
+                <w:sz w:val="26"/>
+                <w:szCs w:val="26"/>
+                <w:rtl/>
+              </w:rPr>
+              <w:t>4</w:t>
             </w:r>
           </w:p>
         </w:tc>
@@ -12299,7 +13923,7 @@
       <w:tr>
         <w:tc>
           <w:tcPr>
-            <w:tcW w:w="2215" w:type="dxa"/>
+            <w:tcW w:w="2076" w:type="dxa"/>
             <w:vAlign w:val="center"/>
           </w:tcPr>
           <w:p>
@@ -12325,13 +13949,13 @@
                 <w:sz w:val="26"/>
                 <w:szCs w:val="26"/>
               </w:rPr>
-              <w:t>Stopped at 500,000</w:t>
+              <w:t>2</w:t>
             </w:r>
           </w:p>
         </w:tc>
         <w:tc>
           <w:tcPr>
-            <w:tcW w:w="1571" w:type="dxa"/>
+            <w:tcW w:w="1710" w:type="dxa"/>
             <w:vAlign w:val="center"/>
           </w:tcPr>
           <w:p>
@@ -12348,26 +13972,41 @@
                 <w:rFonts w:eastAsiaTheme="minorHAnsi" w:cstheme="minorHAnsi"/>
                 <w:sz w:val="26"/>
                 <w:szCs w:val="26"/>
-                <w:rtl/>
               </w:rPr>
             </w:pPr>
             <w:r>
               <w:rPr>
-                <w:rFonts w:eastAsiaTheme="minorHAnsi" w:cs="Calibri"/>
+                <w:rFonts w:eastAsiaTheme="minorHAnsi" w:cstheme="minorHAnsi"/>
+                <w:sz w:val="26"/>
+                <w:szCs w:val="26"/>
+              </w:rPr>
+              <w:t>Train: 99.12%</w:t>
+            </w:r>
+          </w:p>
+          <w:p>
+            <w:pPr>
+              <w:pStyle w:val="ListParagraph"/>
+              <w:autoSpaceDE w:val="0"/>
+              <w:autoSpaceDN w:val="0"/>
+              <w:bidi/>
+              <w:adjustRightInd w:val="0"/>
+              <w:spacing w:line="240" w:lineRule="auto"/>
+              <w:ind w:left="0"/>
+              <w:jc w:val="center"/>
+              <w:rPr>
+                <w:rFonts w:eastAsiaTheme="minorHAnsi" w:cstheme="minorHAnsi"/>
                 <w:sz w:val="26"/>
                 <w:szCs w:val="26"/>
                 <w:rtl/>
               </w:rPr>
-              <w:t>95.1851</w:t>
-            </w:r>
+            </w:pPr>
             <w:r>
               <w:rPr>
-                <w:rFonts w:eastAsiaTheme="minorHAnsi" w:cs="Calibri" w:hint="cs"/>
-                <w:sz w:val="26"/>
-                <w:szCs w:val="26"/>
-                <w:rtl/>
-              </w:rPr>
-              <w:t>%</w:t>
+                <w:rFonts w:eastAsiaTheme="minorHAnsi" w:cstheme="minorHAnsi"/>
+                <w:sz w:val="26"/>
+                <w:szCs w:val="26"/>
+              </w:rPr>
+              <w:t>Test: 98.70%</w:t>
             </w:r>
           </w:p>
         </w:tc>
@@ -12390,7 +14029,6 @@
                 <w:rFonts w:eastAsiaTheme="minorHAnsi" w:cstheme="minorHAnsi"/>
                 <w:sz w:val="26"/>
                 <w:szCs w:val="26"/>
-                <w:rtl/>
               </w:rPr>
             </w:pPr>
             <w:r>
@@ -12399,13 +14037,13 @@
                 <w:sz w:val="26"/>
                 <w:szCs w:val="26"/>
               </w:rPr>
-              <w:t>At most 500</w:t>
+              <w:t>17</w:t>
             </w:r>
           </w:p>
         </w:tc>
         <w:tc>
           <w:tcPr>
-            <w:tcW w:w="1751" w:type="dxa"/>
+            <w:tcW w:w="2084" w:type="dxa"/>
             <w:vAlign w:val="center"/>
           </w:tcPr>
           <w:p>
@@ -12426,27 +14064,43 @@
             </w:pPr>
             <w:r>
               <w:rPr>
-                <w:rFonts w:eastAsiaTheme="minorHAnsi" w:cs="Calibri"/>
+                <w:rFonts w:eastAsiaTheme="minorHAnsi" w:cstheme="minorHAnsi"/>
+                <w:sz w:val="26"/>
+                <w:szCs w:val="26"/>
+              </w:rPr>
+              <w:t>Train: 99.52%</w:t>
+            </w:r>
+          </w:p>
+          <w:p>
+            <w:pPr>
+              <w:pStyle w:val="ListParagraph"/>
+              <w:autoSpaceDE w:val="0"/>
+              <w:autoSpaceDN w:val="0"/>
+              <w:bidi/>
+              <w:adjustRightInd w:val="0"/>
+              <w:spacing w:line="240" w:lineRule="auto"/>
+              <w:ind w:left="0"/>
+              <w:jc w:val="center"/>
+              <w:rPr>
+                <w:rFonts w:eastAsiaTheme="minorHAnsi" w:cstheme="minorHAnsi"/>
                 <w:sz w:val="26"/>
                 <w:szCs w:val="26"/>
                 <w:rtl/>
               </w:rPr>
-              <w:t>97.4074</w:t>
-            </w:r>
+            </w:pPr>
             <w:r>
               <w:rPr>
-                <w:rFonts w:eastAsiaTheme="minorHAnsi" w:cs="Calibri" w:hint="cs"/>
-                <w:sz w:val="26"/>
-                <w:szCs w:val="26"/>
-                <w:rtl/>
-              </w:rPr>
-              <w:t>%</w:t>
+                <w:rFonts w:eastAsiaTheme="minorHAnsi" w:cstheme="minorHAnsi"/>
+                <w:sz w:val="26"/>
+                <w:szCs w:val="26"/>
+              </w:rPr>
+              <w:t>Test: 99.26%</w:t>
             </w:r>
           </w:p>
         </w:tc>
         <w:tc>
           <w:tcPr>
-            <w:tcW w:w="1402" w:type="dxa"/>
+            <w:tcW w:w="1069" w:type="dxa"/>
             <w:vAlign w:val="center"/>
           </w:tcPr>
           <w:p>
@@ -12463,16 +14117,16 @@
                 <w:rFonts w:eastAsiaTheme="minorHAnsi" w:cstheme="minorHAnsi"/>
                 <w:sz w:val="26"/>
                 <w:szCs w:val="26"/>
-                <w:rtl/>
               </w:rPr>
             </w:pPr>
             <w:r>
               <w:rPr>
-                <w:rFonts w:eastAsiaTheme="minorHAnsi" w:cstheme="minorHAnsi"/>
-                <w:sz w:val="26"/>
-                <w:szCs w:val="26"/>
-              </w:rPr>
-              <w:t>1</w:t>
+                <w:rFonts w:eastAsiaTheme="minorHAnsi" w:cstheme="minorHAnsi" w:hint="cs"/>
+                <w:sz w:val="26"/>
+                <w:szCs w:val="26"/>
+                <w:rtl/>
+              </w:rPr>
+              <w:t>5</w:t>
             </w:r>
           </w:p>
         </w:tc>
@@ -12480,7 +14134,7 @@
       <w:tr>
         <w:tc>
           <w:tcPr>
-            <w:tcW w:w="2215" w:type="dxa"/>
+            <w:tcW w:w="2076" w:type="dxa"/>
             <w:vAlign w:val="center"/>
           </w:tcPr>
           <w:p>
@@ -12502,18 +14156,17 @@
             </w:pPr>
             <w:r>
               <w:rPr>
-                <w:rFonts w:eastAsiaTheme="minorHAnsi" w:cs="Calibri"/>
-                <w:sz w:val="26"/>
-                <w:szCs w:val="26"/>
-                <w:rtl/>
-              </w:rPr>
-              <w:t>473163</w:t>
+                <w:rFonts w:eastAsiaTheme="minorHAnsi" w:cstheme="minorHAnsi"/>
+                <w:sz w:val="26"/>
+                <w:szCs w:val="26"/>
+              </w:rPr>
+              <w:t>77</w:t>
             </w:r>
           </w:p>
         </w:tc>
         <w:tc>
           <w:tcPr>
-            <w:tcW w:w="1571" w:type="dxa"/>
+            <w:tcW w:w="1710" w:type="dxa"/>
             <w:vAlign w:val="center"/>
           </w:tcPr>
           <w:p>
@@ -12530,26 +14183,41 @@
                 <w:rFonts w:eastAsiaTheme="minorHAnsi" w:cstheme="minorHAnsi"/>
                 <w:sz w:val="26"/>
                 <w:szCs w:val="26"/>
-                <w:rtl/>
               </w:rPr>
             </w:pPr>
             <w:r>
               <w:rPr>
-                <w:rFonts w:eastAsiaTheme="minorHAnsi" w:cs="Calibri"/>
+                <w:rFonts w:eastAsiaTheme="minorHAnsi" w:cstheme="minorHAnsi"/>
+                <w:sz w:val="26"/>
+                <w:szCs w:val="26"/>
+              </w:rPr>
+              <w:t>Train: 99.44%</w:t>
+            </w:r>
+          </w:p>
+          <w:p>
+            <w:pPr>
+              <w:pStyle w:val="ListParagraph"/>
+              <w:autoSpaceDE w:val="0"/>
+              <w:autoSpaceDN w:val="0"/>
+              <w:bidi/>
+              <w:adjustRightInd w:val="0"/>
+              <w:spacing w:line="240" w:lineRule="auto"/>
+              <w:ind w:left="0"/>
+              <w:jc w:val="center"/>
+              <w:rPr>
+                <w:rFonts w:eastAsiaTheme="minorHAnsi" w:cstheme="minorHAnsi"/>
                 <w:sz w:val="26"/>
                 <w:szCs w:val="26"/>
                 <w:rtl/>
               </w:rPr>
-              <w:t>98.5185</w:t>
-            </w:r>
+            </w:pPr>
             <w:r>
               <w:rPr>
-                <w:rFonts w:eastAsiaTheme="minorHAnsi" w:cs="Calibri" w:hint="cs"/>
-                <w:sz w:val="26"/>
-                <w:szCs w:val="26"/>
-                <w:rtl/>
-              </w:rPr>
-              <w:t>%</w:t>
+                <w:rFonts w:eastAsiaTheme="minorHAnsi" w:cstheme="minorHAnsi"/>
+                <w:sz w:val="26"/>
+                <w:szCs w:val="26"/>
+              </w:rPr>
+              <w:t>Test: 98.89%</w:t>
             </w:r>
           </w:p>
         </w:tc>
@@ -12572,7 +14240,6 @@
                 <w:rFonts w:eastAsiaTheme="minorHAnsi" w:cstheme="minorHAnsi"/>
                 <w:sz w:val="26"/>
                 <w:szCs w:val="26"/>
-                <w:rtl/>
               </w:rPr>
             </w:pPr>
             <w:r>
@@ -12581,13 +14248,13 @@
                 <w:sz w:val="26"/>
                 <w:szCs w:val="26"/>
               </w:rPr>
-              <w:t>At most 500</w:t>
+              <w:t>7</w:t>
             </w:r>
           </w:p>
         </w:tc>
         <w:tc>
           <w:tcPr>
-            <w:tcW w:w="1751" w:type="dxa"/>
+            <w:tcW w:w="2084" w:type="dxa"/>
             <w:vAlign w:val="center"/>
           </w:tcPr>
           <w:p>
@@ -12604,32 +14271,47 @@
                 <w:rFonts w:eastAsiaTheme="minorHAnsi" w:cstheme="minorHAnsi"/>
                 <w:sz w:val="26"/>
                 <w:szCs w:val="26"/>
-                <w:rtl/>
               </w:rPr>
             </w:pPr>
             <w:r>
               <w:rPr>
-                <w:rFonts w:eastAsiaTheme="minorHAnsi" w:cs="Calibri"/>
+                <w:rFonts w:eastAsiaTheme="minorHAnsi" w:cstheme="minorHAnsi"/>
+                <w:sz w:val="26"/>
+                <w:szCs w:val="26"/>
+              </w:rPr>
+              <w:t>Train: 99.76%</w:t>
+            </w:r>
+          </w:p>
+          <w:p>
+            <w:pPr>
+              <w:pStyle w:val="ListParagraph"/>
+              <w:autoSpaceDE w:val="0"/>
+              <w:autoSpaceDN w:val="0"/>
+              <w:bidi/>
+              <w:adjustRightInd w:val="0"/>
+              <w:spacing w:line="240" w:lineRule="auto"/>
+              <w:ind w:left="0"/>
+              <w:jc w:val="center"/>
+              <w:rPr>
+                <w:rFonts w:eastAsiaTheme="minorHAnsi" w:cstheme="minorHAnsi"/>
                 <w:sz w:val="26"/>
                 <w:szCs w:val="26"/>
                 <w:rtl/>
               </w:rPr>
-              <w:t>99.2592</w:t>
-            </w:r>
+            </w:pPr>
             <w:r>
               <w:rPr>
-                <w:rFonts w:eastAsiaTheme="minorHAnsi" w:cs="Calibri" w:hint="cs"/>
-                <w:sz w:val="26"/>
-                <w:szCs w:val="26"/>
-                <w:rtl/>
-              </w:rPr>
-              <w:t>%</w:t>
+                <w:rFonts w:eastAsiaTheme="minorHAnsi" w:cstheme="minorHAnsi"/>
+                <w:sz w:val="26"/>
+                <w:szCs w:val="26"/>
+              </w:rPr>
+              <w:t>Test: 99.63%</w:t>
             </w:r>
           </w:p>
         </w:tc>
         <w:tc>
           <w:tcPr>
-            <w:tcW w:w="1402" w:type="dxa"/>
+            <w:tcW w:w="1069" w:type="dxa"/>
             <w:vAlign w:val="center"/>
           </w:tcPr>
           <w:p>
@@ -12646,16 +14328,16 @@
                 <w:rFonts w:eastAsiaTheme="minorHAnsi" w:cstheme="minorHAnsi"/>
                 <w:sz w:val="26"/>
                 <w:szCs w:val="26"/>
-                <w:rtl/>
               </w:rPr>
             </w:pPr>
             <w:r>
               <w:rPr>
-                <w:rFonts w:eastAsiaTheme="minorHAnsi" w:cstheme="minorHAnsi"/>
-                <w:sz w:val="26"/>
-                <w:szCs w:val="26"/>
-              </w:rPr>
-              <w:t>2</w:t>
+                <w:rFonts w:eastAsiaTheme="minorHAnsi" w:cstheme="minorHAnsi" w:hint="cs"/>
+                <w:sz w:val="26"/>
+                <w:szCs w:val="26"/>
+                <w:rtl/>
+              </w:rPr>
+              <w:t>6</w:t>
             </w:r>
           </w:p>
         </w:tc>
@@ -12663,7 +14345,7 @@
       <w:tr>
         <w:tc>
           <w:tcPr>
-            <w:tcW w:w="2215" w:type="dxa"/>
+            <w:tcW w:w="2076" w:type="dxa"/>
             <w:vAlign w:val="center"/>
           </w:tcPr>
           <w:p>
@@ -12689,13 +14371,13 @@
                 <w:sz w:val="26"/>
                 <w:szCs w:val="26"/>
               </w:rPr>
-              <w:t>Stopped at 500,000</w:t>
+              <w:t>2</w:t>
             </w:r>
           </w:p>
         </w:tc>
         <w:tc>
           <w:tcPr>
-            <w:tcW w:w="1571" w:type="dxa"/>
+            <w:tcW w:w="1710" w:type="dxa"/>
             <w:vAlign w:val="center"/>
           </w:tcPr>
           <w:p>
@@ -12712,26 +14394,41 @@
                 <w:rFonts w:eastAsiaTheme="minorHAnsi" w:cstheme="minorHAnsi"/>
                 <w:sz w:val="26"/>
                 <w:szCs w:val="26"/>
-                <w:rtl/>
               </w:rPr>
             </w:pPr>
             <w:r>
               <w:rPr>
-                <w:rFonts w:eastAsiaTheme="minorHAnsi" w:cs="Calibri"/>
+                <w:rFonts w:eastAsiaTheme="minorHAnsi" w:cstheme="minorHAnsi"/>
+                <w:sz w:val="26"/>
+                <w:szCs w:val="26"/>
+              </w:rPr>
+              <w:t>Train: 99.05%</w:t>
+            </w:r>
+          </w:p>
+          <w:p>
+            <w:pPr>
+              <w:pStyle w:val="ListParagraph"/>
+              <w:autoSpaceDE w:val="0"/>
+              <w:autoSpaceDN w:val="0"/>
+              <w:bidi/>
+              <w:adjustRightInd w:val="0"/>
+              <w:spacing w:line="240" w:lineRule="auto"/>
+              <w:ind w:left="0"/>
+              <w:jc w:val="center"/>
+              <w:rPr>
+                <w:rFonts w:eastAsiaTheme="minorHAnsi" w:cstheme="minorHAnsi"/>
                 <w:sz w:val="26"/>
                 <w:szCs w:val="26"/>
                 <w:rtl/>
               </w:rPr>
-              <w:t>98.1481</w:t>
-            </w:r>
+            </w:pPr>
             <w:r>
               <w:rPr>
-                <w:rFonts w:eastAsiaTheme="minorHAnsi" w:cs="Calibri" w:hint="cs"/>
-                <w:sz w:val="26"/>
-                <w:szCs w:val="26"/>
-                <w:rtl/>
-              </w:rPr>
-              <w:t>%</w:t>
+                <w:rFonts w:eastAsiaTheme="minorHAnsi" w:cstheme="minorHAnsi"/>
+                <w:sz w:val="26"/>
+                <w:szCs w:val="26"/>
+              </w:rPr>
+              <w:t>Test: 99.63%</w:t>
             </w:r>
           </w:p>
         </w:tc>
@@ -12762,13 +14459,13 @@
                 <w:sz w:val="26"/>
                 <w:szCs w:val="26"/>
               </w:rPr>
-              <w:t>At most 500</w:t>
+              <w:t>19</w:t>
             </w:r>
           </w:p>
         </w:tc>
         <w:tc>
           <w:tcPr>
-            <w:tcW w:w="1751" w:type="dxa"/>
+            <w:tcW w:w="2084" w:type="dxa"/>
             <w:vAlign w:val="center"/>
           </w:tcPr>
           <w:p>
@@ -12785,32 +14482,47 @@
                 <w:rFonts w:eastAsiaTheme="minorHAnsi" w:cstheme="minorHAnsi"/>
                 <w:sz w:val="26"/>
                 <w:szCs w:val="26"/>
-                <w:rtl/>
               </w:rPr>
             </w:pPr>
             <w:r>
               <w:rPr>
-                <w:rFonts w:eastAsiaTheme="minorHAnsi" w:cs="Calibri"/>
+                <w:rFonts w:eastAsiaTheme="minorHAnsi" w:cstheme="minorHAnsi"/>
+                <w:sz w:val="26"/>
+                <w:szCs w:val="26"/>
+              </w:rPr>
+              <w:t>Train: 99.52%</w:t>
+            </w:r>
+          </w:p>
+          <w:p>
+            <w:pPr>
+              <w:pStyle w:val="ListParagraph"/>
+              <w:autoSpaceDE w:val="0"/>
+              <w:autoSpaceDN w:val="0"/>
+              <w:bidi/>
+              <w:adjustRightInd w:val="0"/>
+              <w:spacing w:line="240" w:lineRule="auto"/>
+              <w:ind w:left="0"/>
+              <w:jc w:val="center"/>
+              <w:rPr>
+                <w:rFonts w:eastAsiaTheme="minorHAnsi" w:cstheme="minorHAnsi"/>
                 <w:sz w:val="26"/>
                 <w:szCs w:val="26"/>
                 <w:rtl/>
               </w:rPr>
-              <w:t>98.1481</w:t>
-            </w:r>
+            </w:pPr>
             <w:r>
               <w:rPr>
-                <w:rFonts w:eastAsiaTheme="minorHAnsi" w:cs="Calibri" w:hint="cs"/>
-                <w:sz w:val="26"/>
-                <w:szCs w:val="26"/>
-                <w:rtl/>
-              </w:rPr>
-              <w:t>%</w:t>
+                <w:rFonts w:eastAsiaTheme="minorHAnsi" w:cstheme="minorHAnsi"/>
+                <w:sz w:val="26"/>
+                <w:szCs w:val="26"/>
+              </w:rPr>
+              <w:t>Test: 98.89%</w:t>
             </w:r>
           </w:p>
         </w:tc>
         <w:tc>
           <w:tcPr>
-            <w:tcW w:w="1402" w:type="dxa"/>
+            <w:tcW w:w="1069" w:type="dxa"/>
             <w:vAlign w:val="center"/>
           </w:tcPr>
           <w:p>
@@ -12836,7 +14548,7 @@
                 <w:szCs w:val="26"/>
                 <w:rtl/>
               </w:rPr>
-              <w:t>3</w:t>
+              <w:t>7</w:t>
             </w:r>
           </w:p>
         </w:tc>
@@ -12844,7 +14556,7 @@
       <w:tr>
         <w:tc>
           <w:tcPr>
-            <w:tcW w:w="2215" w:type="dxa"/>
+            <w:tcW w:w="2076" w:type="dxa"/>
             <w:vAlign w:val="center"/>
           </w:tcPr>
           <w:p>
@@ -12870,13 +14582,13 @@
                 <w:sz w:val="26"/>
                 <w:szCs w:val="26"/>
               </w:rPr>
-              <w:t>Stopped at 500,000</w:t>
+              <w:t>83</w:t>
             </w:r>
           </w:p>
         </w:tc>
         <w:tc>
           <w:tcPr>
-            <w:tcW w:w="1571" w:type="dxa"/>
+            <w:tcW w:w="1710" w:type="dxa"/>
             <w:vAlign w:val="center"/>
           </w:tcPr>
           <w:p>
@@ -12893,26 +14605,41 @@
                 <w:rFonts w:eastAsiaTheme="minorHAnsi" w:cstheme="minorHAnsi"/>
                 <w:sz w:val="26"/>
                 <w:szCs w:val="26"/>
-                <w:rtl/>
               </w:rPr>
             </w:pPr>
             <w:r>
               <w:rPr>
-                <w:rFonts w:eastAsiaTheme="minorHAnsi" w:cs="Calibri"/>
+                <w:rFonts w:eastAsiaTheme="minorHAnsi" w:cstheme="minorHAnsi"/>
+                <w:sz w:val="26"/>
+                <w:szCs w:val="26"/>
+              </w:rPr>
+              <w:t>Train: 96.02%</w:t>
+            </w:r>
+          </w:p>
+          <w:p>
+            <w:pPr>
+              <w:pStyle w:val="ListParagraph"/>
+              <w:autoSpaceDE w:val="0"/>
+              <w:autoSpaceDN w:val="0"/>
+              <w:bidi/>
+              <w:adjustRightInd w:val="0"/>
+              <w:spacing w:line="240" w:lineRule="auto"/>
+              <w:ind w:left="0"/>
+              <w:jc w:val="center"/>
+              <w:rPr>
+                <w:rFonts w:eastAsiaTheme="minorHAnsi" w:cstheme="minorHAnsi"/>
                 <w:sz w:val="26"/>
                 <w:szCs w:val="26"/>
                 <w:rtl/>
               </w:rPr>
-              <w:t>97.7777</w:t>
-            </w:r>
+            </w:pPr>
             <w:r>
               <w:rPr>
-                <w:rFonts w:eastAsiaTheme="minorHAnsi" w:cs="Calibri" w:hint="cs"/>
-                <w:sz w:val="26"/>
-                <w:szCs w:val="26"/>
-                <w:rtl/>
-              </w:rPr>
-              <w:t>%</w:t>
+                <w:rFonts w:eastAsiaTheme="minorHAnsi" w:cstheme="minorHAnsi"/>
+                <w:sz w:val="26"/>
+                <w:szCs w:val="26"/>
+              </w:rPr>
+              <w:t>Test: 96.11%</w:t>
             </w:r>
           </w:p>
         </w:tc>
@@ -12943,13 +14670,13 @@
                 <w:sz w:val="26"/>
                 <w:szCs w:val="26"/>
               </w:rPr>
-              <w:t>At most 500</w:t>
+              <w:t>10</w:t>
             </w:r>
           </w:p>
         </w:tc>
         <w:tc>
           <w:tcPr>
-            <w:tcW w:w="1751" w:type="dxa"/>
+            <w:tcW w:w="2084" w:type="dxa"/>
             <w:vAlign w:val="center"/>
           </w:tcPr>
           <w:p>
@@ -12966,32 +14693,47 @@
                 <w:rFonts w:eastAsiaTheme="minorHAnsi" w:cstheme="minorHAnsi"/>
                 <w:sz w:val="26"/>
                 <w:szCs w:val="26"/>
-                <w:rtl/>
               </w:rPr>
             </w:pPr>
             <w:r>
               <w:rPr>
-                <w:rFonts w:eastAsiaTheme="minorHAnsi" w:cs="Calibri"/>
+                <w:rFonts w:eastAsiaTheme="minorHAnsi" w:cstheme="minorHAnsi"/>
+                <w:sz w:val="26"/>
+                <w:szCs w:val="26"/>
+              </w:rPr>
+              <w:t>Train: 96.50%</w:t>
+            </w:r>
+          </w:p>
+          <w:p>
+            <w:pPr>
+              <w:pStyle w:val="ListParagraph"/>
+              <w:autoSpaceDE w:val="0"/>
+              <w:autoSpaceDN w:val="0"/>
+              <w:bidi/>
+              <w:adjustRightInd w:val="0"/>
+              <w:spacing w:line="240" w:lineRule="auto"/>
+              <w:ind w:left="0"/>
+              <w:jc w:val="center"/>
+              <w:rPr>
+                <w:rFonts w:eastAsiaTheme="minorHAnsi" w:cstheme="minorHAnsi"/>
                 <w:sz w:val="26"/>
                 <w:szCs w:val="26"/>
                 <w:rtl/>
               </w:rPr>
-              <w:t>99.2592</w:t>
-            </w:r>
+            </w:pPr>
             <w:r>
               <w:rPr>
-                <w:rFonts w:eastAsiaTheme="minorHAnsi" w:cs="Calibri" w:hint="cs"/>
-                <w:sz w:val="26"/>
-                <w:szCs w:val="26"/>
-                <w:rtl/>
-              </w:rPr>
-              <w:t>%</w:t>
+                <w:rFonts w:eastAsiaTheme="minorHAnsi" w:cstheme="minorHAnsi"/>
+                <w:sz w:val="26"/>
+                <w:szCs w:val="26"/>
+              </w:rPr>
+              <w:t>Test: 95.19%</w:t>
             </w:r>
           </w:p>
         </w:tc>
         <w:tc>
           <w:tcPr>
-            <w:tcW w:w="1402" w:type="dxa"/>
+            <w:tcW w:w="1069" w:type="dxa"/>
             <w:vAlign w:val="center"/>
           </w:tcPr>
           <w:p>
@@ -13017,7 +14759,7 @@
                 <w:szCs w:val="26"/>
                 <w:rtl/>
               </w:rPr>
-              <w:t>4</w:t>
+              <w:t>8</w:t>
             </w:r>
           </w:p>
         </w:tc>
@@ -13025,7 +14767,7 @@
       <w:tr>
         <w:tc>
           <w:tcPr>
-            <w:tcW w:w="2215" w:type="dxa"/>
+            <w:tcW w:w="2076" w:type="dxa"/>
             <w:vAlign w:val="center"/>
           </w:tcPr>
           <w:p>
@@ -13051,13 +14793,13 @@
                 <w:sz w:val="26"/>
                 <w:szCs w:val="26"/>
               </w:rPr>
-              <w:t>Stopped at 500,000</w:t>
+              <w:t>11</w:t>
             </w:r>
           </w:p>
         </w:tc>
         <w:tc>
           <w:tcPr>
-            <w:tcW w:w="1571" w:type="dxa"/>
+            <w:tcW w:w="1710" w:type="dxa"/>
             <w:vAlign w:val="center"/>
           </w:tcPr>
           <w:p>
@@ -13074,27 +14816,44 @@
                 <w:rFonts w:eastAsiaTheme="minorHAnsi" w:cstheme="minorHAnsi"/>
                 <w:sz w:val="26"/>
                 <w:szCs w:val="26"/>
-                <w:rtl/>
               </w:rPr>
             </w:pPr>
             <w:r>
               <w:rPr>
-                <w:rFonts w:eastAsiaTheme="minorHAnsi" w:cs="Calibri"/>
+                <w:rFonts w:eastAsiaTheme="minorHAnsi" w:cstheme="minorHAnsi"/>
+                <w:sz w:val="26"/>
+                <w:szCs w:val="26"/>
+              </w:rPr>
+              <w:t>Train: 97.30%</w:t>
+            </w:r>
+          </w:p>
+          <w:p>
+            <w:pPr>
+              <w:pStyle w:val="ListParagraph"/>
+              <w:autoSpaceDE w:val="0"/>
+              <w:autoSpaceDN w:val="0"/>
+              <w:bidi/>
+              <w:adjustRightInd w:val="0"/>
+              <w:spacing w:line="240" w:lineRule="auto"/>
+              <w:ind w:left="0"/>
+              <w:jc w:val="center"/>
+              <w:rPr>
+                <w:rFonts w:eastAsiaTheme="minorHAnsi" w:cstheme="minorHAnsi"/>
                 <w:sz w:val="26"/>
                 <w:szCs w:val="26"/>
                 <w:rtl/>
               </w:rPr>
-              <w:t>98.8888</w:t>
+            </w:pPr>
+            <w:r>
+              <w:rPr>
+                <w:rFonts w:eastAsiaTheme="minorHAnsi" w:cstheme="minorHAnsi"/>
+                <w:sz w:val="26"/>
+                <w:szCs w:val="26"/>
+              </w:rPr>
+              <w:t>Test: 96.85%</w:t>
             </w:r>
-            <w:r>
-              <w:rPr>
-                <w:rFonts w:eastAsiaTheme="minorHAnsi" w:cs="Calibri" w:hint="cs"/>
-                <w:sz w:val="26"/>
-                <w:szCs w:val="26"/>
-                <w:rtl/>
-              </w:rPr>
-              <w:t>%</w:t>
-            </w:r>
+            <w:bookmarkStart w:id="1" w:name="_GoBack"/>
+            <w:bookmarkEnd w:id="1"/>
           </w:p>
         </w:tc>
         <w:tc>
@@ -13124,13 +14883,13 @@
                 <w:sz w:val="26"/>
                 <w:szCs w:val="26"/>
               </w:rPr>
-              <w:t>At most 500</w:t>
+              <w:t>19</w:t>
             </w:r>
           </w:p>
         </w:tc>
         <w:tc>
           <w:tcPr>
-            <w:tcW w:w="1751" w:type="dxa"/>
+            <w:tcW w:w="2084" w:type="dxa"/>
             <w:vAlign w:val="center"/>
           </w:tcPr>
           <w:p>
@@ -13147,32 +14906,47 @@
                 <w:rFonts w:eastAsiaTheme="minorHAnsi" w:cstheme="minorHAnsi"/>
                 <w:sz w:val="26"/>
                 <w:szCs w:val="26"/>
-                <w:rtl/>
               </w:rPr>
             </w:pPr>
             <w:r>
               <w:rPr>
-                <w:rFonts w:eastAsiaTheme="minorHAnsi" w:cs="Calibri"/>
+                <w:rFonts w:eastAsiaTheme="minorHAnsi" w:cstheme="minorHAnsi"/>
+                <w:sz w:val="26"/>
+                <w:szCs w:val="26"/>
+              </w:rPr>
+              <w:t>Train: 98.09%</w:t>
+            </w:r>
+          </w:p>
+          <w:p>
+            <w:pPr>
+              <w:pStyle w:val="ListParagraph"/>
+              <w:autoSpaceDE w:val="0"/>
+              <w:autoSpaceDN w:val="0"/>
+              <w:bidi/>
+              <w:adjustRightInd w:val="0"/>
+              <w:spacing w:line="240" w:lineRule="auto"/>
+              <w:ind w:left="0"/>
+              <w:jc w:val="center"/>
+              <w:rPr>
+                <w:rFonts w:eastAsiaTheme="minorHAnsi" w:cstheme="minorHAnsi"/>
                 <w:sz w:val="26"/>
                 <w:szCs w:val="26"/>
                 <w:rtl/>
               </w:rPr>
-              <w:t>99.2592</w:t>
-            </w:r>
+            </w:pPr>
             <w:r>
               <w:rPr>
-                <w:rFonts w:eastAsiaTheme="minorHAnsi" w:cs="Calibri" w:hint="cs"/>
-                <w:sz w:val="26"/>
-                <w:szCs w:val="26"/>
-                <w:rtl/>
-              </w:rPr>
-              <w:t>%</w:t>
+                <w:rFonts w:eastAsiaTheme="minorHAnsi" w:cstheme="minorHAnsi"/>
+                <w:sz w:val="26"/>
+                <w:szCs w:val="26"/>
+              </w:rPr>
+              <w:t>Test: 96.30%</w:t>
             </w:r>
           </w:p>
         </w:tc>
         <w:tc>
           <w:tcPr>
-            <w:tcW w:w="1402" w:type="dxa"/>
+            <w:tcW w:w="1069" w:type="dxa"/>
             <w:vAlign w:val="center"/>
           </w:tcPr>
           <w:p>
@@ -13198,730 +14972,6 @@
                 <w:szCs w:val="26"/>
                 <w:rtl/>
               </w:rPr>
-              <w:t>5</w:t>
-            </w:r>
-          </w:p>
-        </w:tc>
-      </w:tr>
-      <w:tr>
-        <w:tc>
-          <w:tcPr>
-            <w:tcW w:w="2215" w:type="dxa"/>
-            <w:vAlign w:val="center"/>
-          </w:tcPr>
-          <w:p>
-            <w:pPr>
-              <w:pStyle w:val="ListParagraph"/>
-              <w:autoSpaceDE w:val="0"/>
-              <w:autoSpaceDN w:val="0"/>
-              <w:bidi/>
-              <w:adjustRightInd w:val="0"/>
-              <w:spacing w:line="240" w:lineRule="auto"/>
-              <w:ind w:left="0"/>
-              <w:jc w:val="center"/>
-              <w:rPr>
-                <w:rFonts w:eastAsiaTheme="minorHAnsi" w:cstheme="minorHAnsi"/>
-                <w:sz w:val="26"/>
-                <w:szCs w:val="26"/>
-                <w:rtl/>
-              </w:rPr>
-            </w:pPr>
-            <w:r>
-              <w:rPr>
-                <w:rFonts w:eastAsiaTheme="minorHAnsi" w:cstheme="minorHAnsi"/>
-                <w:sz w:val="26"/>
-                <w:szCs w:val="26"/>
-              </w:rPr>
-              <w:t>Stopped at 500,000</w:t>
-            </w:r>
-          </w:p>
-        </w:tc>
-        <w:tc>
-          <w:tcPr>
-            <w:tcW w:w="1571" w:type="dxa"/>
-            <w:vAlign w:val="center"/>
-          </w:tcPr>
-          <w:p>
-            <w:pPr>
-              <w:pStyle w:val="ListParagraph"/>
-              <w:autoSpaceDE w:val="0"/>
-              <w:autoSpaceDN w:val="0"/>
-              <w:bidi/>
-              <w:adjustRightInd w:val="0"/>
-              <w:spacing w:line="240" w:lineRule="auto"/>
-              <w:ind w:left="0"/>
-              <w:jc w:val="center"/>
-              <w:rPr>
-                <w:rFonts w:eastAsiaTheme="minorHAnsi" w:cstheme="minorHAnsi"/>
-                <w:sz w:val="26"/>
-                <w:szCs w:val="26"/>
-                <w:rtl/>
-              </w:rPr>
-            </w:pPr>
-            <w:r>
-              <w:rPr>
-                <w:rFonts w:eastAsiaTheme="minorHAnsi" w:cs="Calibri"/>
-                <w:sz w:val="26"/>
-                <w:szCs w:val="26"/>
-                <w:rtl/>
-              </w:rPr>
-              <w:t>97.4074</w:t>
-            </w:r>
-            <w:r>
-              <w:rPr>
-                <w:rFonts w:eastAsiaTheme="minorHAnsi" w:cs="Calibri" w:hint="cs"/>
-                <w:sz w:val="26"/>
-                <w:szCs w:val="26"/>
-                <w:rtl/>
-              </w:rPr>
-              <w:t>%</w:t>
-            </w:r>
-          </w:p>
-        </w:tc>
-        <w:tc>
-          <w:tcPr>
-            <w:tcW w:w="1696" w:type="dxa"/>
-            <w:vAlign w:val="center"/>
-          </w:tcPr>
-          <w:p>
-            <w:pPr>
-              <w:pStyle w:val="ListParagraph"/>
-              <w:autoSpaceDE w:val="0"/>
-              <w:autoSpaceDN w:val="0"/>
-              <w:bidi/>
-              <w:adjustRightInd w:val="0"/>
-              <w:spacing w:line="240" w:lineRule="auto"/>
-              <w:ind w:left="0"/>
-              <w:jc w:val="center"/>
-              <w:rPr>
-                <w:rFonts w:eastAsiaTheme="minorHAnsi" w:cstheme="minorHAnsi"/>
-                <w:sz w:val="26"/>
-                <w:szCs w:val="26"/>
-              </w:rPr>
-            </w:pPr>
-            <w:r>
-              <w:rPr>
-                <w:rFonts w:eastAsiaTheme="minorHAnsi" w:cstheme="minorHAnsi"/>
-                <w:sz w:val="26"/>
-                <w:szCs w:val="26"/>
-              </w:rPr>
-              <w:t>At most 500</w:t>
-            </w:r>
-          </w:p>
-        </w:tc>
-        <w:tc>
-          <w:tcPr>
-            <w:tcW w:w="1751" w:type="dxa"/>
-            <w:vAlign w:val="center"/>
-          </w:tcPr>
-          <w:p>
-            <w:pPr>
-              <w:pStyle w:val="ListParagraph"/>
-              <w:autoSpaceDE w:val="0"/>
-              <w:autoSpaceDN w:val="0"/>
-              <w:bidi/>
-              <w:adjustRightInd w:val="0"/>
-              <w:spacing w:line="240" w:lineRule="auto"/>
-              <w:ind w:left="0"/>
-              <w:jc w:val="center"/>
-              <w:rPr>
-                <w:rFonts w:eastAsiaTheme="minorHAnsi" w:cstheme="minorHAnsi"/>
-                <w:sz w:val="26"/>
-                <w:szCs w:val="26"/>
-                <w:rtl/>
-              </w:rPr>
-            </w:pPr>
-            <w:r>
-              <w:rPr>
-                <w:rFonts w:eastAsiaTheme="minorHAnsi" w:cs="Calibri"/>
-                <w:sz w:val="26"/>
-                <w:szCs w:val="26"/>
-                <w:rtl/>
-              </w:rPr>
-              <w:t>99.6296</w:t>
-            </w:r>
-            <w:r>
-              <w:rPr>
-                <w:rFonts w:eastAsiaTheme="minorHAnsi" w:cs="Calibri" w:hint="cs"/>
-                <w:sz w:val="26"/>
-                <w:szCs w:val="26"/>
-                <w:rtl/>
-              </w:rPr>
-              <w:t>%</w:t>
-            </w:r>
-          </w:p>
-        </w:tc>
-        <w:tc>
-          <w:tcPr>
-            <w:tcW w:w="1402" w:type="dxa"/>
-            <w:vAlign w:val="center"/>
-          </w:tcPr>
-          <w:p>
-            <w:pPr>
-              <w:pStyle w:val="ListParagraph"/>
-              <w:autoSpaceDE w:val="0"/>
-              <w:autoSpaceDN w:val="0"/>
-              <w:bidi/>
-              <w:adjustRightInd w:val="0"/>
-              <w:spacing w:line="240" w:lineRule="auto"/>
-              <w:ind w:left="0"/>
-              <w:jc w:val="center"/>
-              <w:rPr>
-                <w:rFonts w:eastAsiaTheme="minorHAnsi" w:cstheme="minorHAnsi"/>
-                <w:sz w:val="26"/>
-                <w:szCs w:val="26"/>
-              </w:rPr>
-            </w:pPr>
-            <w:r>
-              <w:rPr>
-                <w:rFonts w:eastAsiaTheme="minorHAnsi" w:cstheme="minorHAnsi" w:hint="cs"/>
-                <w:sz w:val="26"/>
-                <w:szCs w:val="26"/>
-                <w:rtl/>
-              </w:rPr>
-              <w:t>6</w:t>
-            </w:r>
-          </w:p>
-        </w:tc>
-      </w:tr>
-      <w:tr>
-        <w:tc>
-          <w:tcPr>
-            <w:tcW w:w="2215" w:type="dxa"/>
-            <w:vAlign w:val="center"/>
-          </w:tcPr>
-          <w:p>
-            <w:pPr>
-              <w:pStyle w:val="ListParagraph"/>
-              <w:autoSpaceDE w:val="0"/>
-              <w:autoSpaceDN w:val="0"/>
-              <w:bidi/>
-              <w:adjustRightInd w:val="0"/>
-              <w:spacing w:line="240" w:lineRule="auto"/>
-              <w:ind w:left="0"/>
-              <w:jc w:val="center"/>
-              <w:rPr>
-                <w:rFonts w:eastAsiaTheme="minorHAnsi" w:cstheme="minorHAnsi"/>
-                <w:sz w:val="26"/>
-                <w:szCs w:val="26"/>
-                <w:rtl/>
-              </w:rPr>
-            </w:pPr>
-            <w:r>
-              <w:rPr>
-                <w:rFonts w:eastAsiaTheme="minorHAnsi" w:cstheme="minorHAnsi"/>
-                <w:sz w:val="26"/>
-                <w:szCs w:val="26"/>
-              </w:rPr>
-              <w:t>Stopped at 500,000</w:t>
-            </w:r>
-          </w:p>
-        </w:tc>
-        <w:tc>
-          <w:tcPr>
-            <w:tcW w:w="1571" w:type="dxa"/>
-            <w:vAlign w:val="center"/>
-          </w:tcPr>
-          <w:p>
-            <w:pPr>
-              <w:pStyle w:val="ListParagraph"/>
-              <w:autoSpaceDE w:val="0"/>
-              <w:autoSpaceDN w:val="0"/>
-              <w:bidi/>
-              <w:adjustRightInd w:val="0"/>
-              <w:spacing w:line="240" w:lineRule="auto"/>
-              <w:ind w:left="0"/>
-              <w:jc w:val="center"/>
-              <w:rPr>
-                <w:rFonts w:eastAsiaTheme="minorHAnsi" w:cstheme="minorHAnsi"/>
-                <w:sz w:val="26"/>
-                <w:szCs w:val="26"/>
-                <w:rtl/>
-              </w:rPr>
-            </w:pPr>
-            <w:r>
-              <w:rPr>
-                <w:rFonts w:eastAsiaTheme="minorHAnsi" w:cs="Calibri"/>
-                <w:sz w:val="26"/>
-                <w:szCs w:val="26"/>
-                <w:rtl/>
-              </w:rPr>
-              <w:t>98.8888</w:t>
-            </w:r>
-            <w:r>
-              <w:rPr>
-                <w:rFonts w:eastAsiaTheme="minorHAnsi" w:cs="Calibri" w:hint="cs"/>
-                <w:sz w:val="26"/>
-                <w:szCs w:val="26"/>
-                <w:rtl/>
-              </w:rPr>
-              <w:t>%</w:t>
-            </w:r>
-          </w:p>
-        </w:tc>
-        <w:tc>
-          <w:tcPr>
-            <w:tcW w:w="1696" w:type="dxa"/>
-            <w:vAlign w:val="center"/>
-          </w:tcPr>
-          <w:p>
-            <w:pPr>
-              <w:pStyle w:val="ListParagraph"/>
-              <w:autoSpaceDE w:val="0"/>
-              <w:autoSpaceDN w:val="0"/>
-              <w:bidi/>
-              <w:adjustRightInd w:val="0"/>
-              <w:spacing w:line="240" w:lineRule="auto"/>
-              <w:ind w:left="0"/>
-              <w:jc w:val="center"/>
-              <w:rPr>
-                <w:rFonts w:eastAsiaTheme="minorHAnsi" w:cstheme="minorHAnsi"/>
-                <w:sz w:val="26"/>
-                <w:szCs w:val="26"/>
-              </w:rPr>
-            </w:pPr>
-            <w:r>
-              <w:rPr>
-                <w:rFonts w:eastAsiaTheme="minorHAnsi" w:cstheme="minorHAnsi"/>
-                <w:sz w:val="26"/>
-                <w:szCs w:val="26"/>
-              </w:rPr>
-              <w:t>At most 500</w:t>
-            </w:r>
-          </w:p>
-        </w:tc>
-        <w:tc>
-          <w:tcPr>
-            <w:tcW w:w="1751" w:type="dxa"/>
-            <w:vAlign w:val="center"/>
-          </w:tcPr>
-          <w:p>
-            <w:pPr>
-              <w:pStyle w:val="ListParagraph"/>
-              <w:autoSpaceDE w:val="0"/>
-              <w:autoSpaceDN w:val="0"/>
-              <w:bidi/>
-              <w:adjustRightInd w:val="0"/>
-              <w:spacing w:line="240" w:lineRule="auto"/>
-              <w:ind w:left="0"/>
-              <w:jc w:val="center"/>
-              <w:rPr>
-                <w:rFonts w:eastAsiaTheme="minorHAnsi" w:cstheme="minorHAnsi"/>
-                <w:sz w:val="26"/>
-                <w:szCs w:val="26"/>
-                <w:rtl/>
-              </w:rPr>
-            </w:pPr>
-            <w:r>
-              <w:rPr>
-                <w:rFonts w:eastAsiaTheme="minorHAnsi" w:cs="Calibri"/>
-                <w:sz w:val="26"/>
-                <w:szCs w:val="26"/>
-                <w:rtl/>
-              </w:rPr>
-              <w:t>98.8888</w:t>
-            </w:r>
-            <w:r>
-              <w:rPr>
-                <w:rFonts w:eastAsiaTheme="minorHAnsi" w:cs="Calibri" w:hint="cs"/>
-                <w:sz w:val="26"/>
-                <w:szCs w:val="26"/>
-                <w:rtl/>
-              </w:rPr>
-              <w:t>%</w:t>
-            </w:r>
-          </w:p>
-        </w:tc>
-        <w:tc>
-          <w:tcPr>
-            <w:tcW w:w="1402" w:type="dxa"/>
-            <w:vAlign w:val="center"/>
-          </w:tcPr>
-          <w:p>
-            <w:pPr>
-              <w:pStyle w:val="ListParagraph"/>
-              <w:autoSpaceDE w:val="0"/>
-              <w:autoSpaceDN w:val="0"/>
-              <w:bidi/>
-              <w:adjustRightInd w:val="0"/>
-              <w:spacing w:line="240" w:lineRule="auto"/>
-              <w:ind w:left="0"/>
-              <w:jc w:val="center"/>
-              <w:rPr>
-                <w:rFonts w:eastAsiaTheme="minorHAnsi" w:cstheme="minorHAnsi"/>
-                <w:sz w:val="26"/>
-                <w:szCs w:val="26"/>
-              </w:rPr>
-            </w:pPr>
-            <w:r>
-              <w:rPr>
-                <w:rFonts w:eastAsiaTheme="minorHAnsi" w:cstheme="minorHAnsi" w:hint="cs"/>
-                <w:sz w:val="26"/>
-                <w:szCs w:val="26"/>
-                <w:rtl/>
-              </w:rPr>
-              <w:t>7</w:t>
-            </w:r>
-          </w:p>
-        </w:tc>
-      </w:tr>
-      <w:tr>
-        <w:tc>
-          <w:tcPr>
-            <w:tcW w:w="2215" w:type="dxa"/>
-            <w:vAlign w:val="center"/>
-          </w:tcPr>
-          <w:p>
-            <w:pPr>
-              <w:pStyle w:val="ListParagraph"/>
-              <w:autoSpaceDE w:val="0"/>
-              <w:autoSpaceDN w:val="0"/>
-              <w:bidi/>
-              <w:adjustRightInd w:val="0"/>
-              <w:spacing w:line="240" w:lineRule="auto"/>
-              <w:ind w:left="0"/>
-              <w:jc w:val="center"/>
-              <w:rPr>
-                <w:rFonts w:eastAsiaTheme="minorHAnsi" w:cstheme="minorHAnsi"/>
-                <w:sz w:val="26"/>
-                <w:szCs w:val="26"/>
-                <w:rtl/>
-              </w:rPr>
-            </w:pPr>
-            <w:r>
-              <w:rPr>
-                <w:rFonts w:eastAsiaTheme="minorHAnsi" w:cstheme="minorHAnsi"/>
-                <w:sz w:val="26"/>
-                <w:szCs w:val="26"/>
-              </w:rPr>
-              <w:t>Stopped at 500,000</w:t>
-            </w:r>
-          </w:p>
-        </w:tc>
-        <w:tc>
-          <w:tcPr>
-            <w:tcW w:w="1571" w:type="dxa"/>
-            <w:vAlign w:val="center"/>
-          </w:tcPr>
-          <w:p>
-            <w:pPr>
-              <w:pStyle w:val="ListParagraph"/>
-              <w:autoSpaceDE w:val="0"/>
-              <w:autoSpaceDN w:val="0"/>
-              <w:bidi/>
-              <w:adjustRightInd w:val="0"/>
-              <w:spacing w:line="240" w:lineRule="auto"/>
-              <w:ind w:left="0"/>
-              <w:jc w:val="center"/>
-              <w:rPr>
-                <w:rFonts w:eastAsiaTheme="minorHAnsi" w:cstheme="minorHAnsi"/>
-                <w:sz w:val="26"/>
-                <w:szCs w:val="26"/>
-                <w:rtl/>
-              </w:rPr>
-            </w:pPr>
-            <w:r>
-              <w:rPr>
-                <w:rFonts w:eastAsiaTheme="minorHAnsi" w:cs="Calibri"/>
-                <w:sz w:val="26"/>
-                <w:szCs w:val="26"/>
-                <w:rtl/>
-              </w:rPr>
-              <w:t>95.1851</w:t>
-            </w:r>
-            <w:r>
-              <w:rPr>
-                <w:rFonts w:eastAsiaTheme="minorHAnsi" w:cs="Calibri" w:hint="cs"/>
-                <w:sz w:val="26"/>
-                <w:szCs w:val="26"/>
-                <w:rtl/>
-              </w:rPr>
-              <w:t>%</w:t>
-            </w:r>
-          </w:p>
-        </w:tc>
-        <w:tc>
-          <w:tcPr>
-            <w:tcW w:w="1696" w:type="dxa"/>
-            <w:vAlign w:val="center"/>
-          </w:tcPr>
-          <w:p>
-            <w:pPr>
-              <w:pStyle w:val="ListParagraph"/>
-              <w:autoSpaceDE w:val="0"/>
-              <w:autoSpaceDN w:val="0"/>
-              <w:bidi/>
-              <w:adjustRightInd w:val="0"/>
-              <w:spacing w:line="240" w:lineRule="auto"/>
-              <w:ind w:left="0"/>
-              <w:jc w:val="center"/>
-              <w:rPr>
-                <w:rFonts w:eastAsiaTheme="minorHAnsi" w:cstheme="minorHAnsi"/>
-                <w:sz w:val="26"/>
-                <w:szCs w:val="26"/>
-              </w:rPr>
-            </w:pPr>
-            <w:r>
-              <w:rPr>
-                <w:rFonts w:eastAsiaTheme="minorHAnsi" w:cstheme="minorHAnsi"/>
-                <w:sz w:val="26"/>
-                <w:szCs w:val="26"/>
-              </w:rPr>
-              <w:t>At most 500</w:t>
-            </w:r>
-          </w:p>
-        </w:tc>
-        <w:tc>
-          <w:tcPr>
-            <w:tcW w:w="1751" w:type="dxa"/>
-            <w:vAlign w:val="center"/>
-          </w:tcPr>
-          <w:p>
-            <w:pPr>
-              <w:pStyle w:val="ListParagraph"/>
-              <w:autoSpaceDE w:val="0"/>
-              <w:autoSpaceDN w:val="0"/>
-              <w:bidi/>
-              <w:adjustRightInd w:val="0"/>
-              <w:spacing w:line="240" w:lineRule="auto"/>
-              <w:ind w:left="0"/>
-              <w:jc w:val="center"/>
-              <w:rPr>
-                <w:rFonts w:eastAsiaTheme="minorHAnsi" w:cstheme="minorHAnsi"/>
-                <w:sz w:val="26"/>
-                <w:szCs w:val="26"/>
-                <w:rtl/>
-              </w:rPr>
-            </w:pPr>
-            <w:r>
-              <w:rPr>
-                <w:rFonts w:eastAsiaTheme="minorHAnsi" w:cs="Calibri"/>
-                <w:sz w:val="26"/>
-                <w:szCs w:val="26"/>
-                <w:rtl/>
-              </w:rPr>
-              <w:t>85.5555</w:t>
-            </w:r>
-            <w:r>
-              <w:rPr>
-                <w:rFonts w:eastAsiaTheme="minorHAnsi" w:cs="Calibri" w:hint="cs"/>
-                <w:sz w:val="26"/>
-                <w:szCs w:val="26"/>
-                <w:rtl/>
-              </w:rPr>
-              <w:t>%</w:t>
-            </w:r>
-          </w:p>
-        </w:tc>
-        <w:tc>
-          <w:tcPr>
-            <w:tcW w:w="1402" w:type="dxa"/>
-            <w:vAlign w:val="center"/>
-          </w:tcPr>
-          <w:p>
-            <w:pPr>
-              <w:pStyle w:val="ListParagraph"/>
-              <w:autoSpaceDE w:val="0"/>
-              <w:autoSpaceDN w:val="0"/>
-              <w:bidi/>
-              <w:adjustRightInd w:val="0"/>
-              <w:spacing w:line="240" w:lineRule="auto"/>
-              <w:ind w:left="0"/>
-              <w:jc w:val="center"/>
-              <w:rPr>
-                <w:rFonts w:eastAsiaTheme="minorHAnsi" w:cstheme="minorHAnsi"/>
-                <w:sz w:val="26"/>
-                <w:szCs w:val="26"/>
-              </w:rPr>
-            </w:pPr>
-            <w:r>
-              <w:rPr>
-                <w:rFonts w:eastAsiaTheme="minorHAnsi" w:cstheme="minorHAnsi" w:hint="cs"/>
-                <w:sz w:val="26"/>
-                <w:szCs w:val="26"/>
-                <w:rtl/>
-              </w:rPr>
-              <w:t>8</w:t>
-            </w:r>
-          </w:p>
-        </w:tc>
-      </w:tr>
-      <w:tr>
-        <w:tc>
-          <w:tcPr>
-            <w:tcW w:w="2215" w:type="dxa"/>
-            <w:vAlign w:val="center"/>
-          </w:tcPr>
-          <w:p>
-            <w:pPr>
-              <w:pStyle w:val="ListParagraph"/>
-              <w:autoSpaceDE w:val="0"/>
-              <w:autoSpaceDN w:val="0"/>
-              <w:bidi/>
-              <w:adjustRightInd w:val="0"/>
-              <w:spacing w:line="240" w:lineRule="auto"/>
-              <w:ind w:left="0"/>
-              <w:jc w:val="center"/>
-              <w:rPr>
-                <w:rFonts w:eastAsiaTheme="minorHAnsi" w:cstheme="minorHAnsi"/>
-                <w:sz w:val="26"/>
-                <w:szCs w:val="26"/>
-                <w:rtl/>
-              </w:rPr>
-            </w:pPr>
-            <w:r>
-              <w:rPr>
-                <w:rFonts w:eastAsiaTheme="minorHAnsi" w:cstheme="minorHAnsi"/>
-                <w:sz w:val="26"/>
-                <w:szCs w:val="26"/>
-              </w:rPr>
-              <w:t>Stopped at 500,000</w:t>
-            </w:r>
-          </w:p>
-        </w:tc>
-        <w:tc>
-          <w:tcPr>
-            <w:tcW w:w="1571" w:type="dxa"/>
-            <w:vAlign w:val="center"/>
-          </w:tcPr>
-          <w:p>
-            <w:pPr>
-              <w:pStyle w:val="ListParagraph"/>
-              <w:autoSpaceDE w:val="0"/>
-              <w:autoSpaceDN w:val="0"/>
-              <w:bidi/>
-              <w:adjustRightInd w:val="0"/>
-              <w:spacing w:line="240" w:lineRule="auto"/>
-              <w:ind w:left="0"/>
-              <w:jc w:val="center"/>
-              <w:rPr>
-                <w:rFonts w:eastAsiaTheme="minorHAnsi" w:cstheme="minorHAnsi"/>
-                <w:sz w:val="26"/>
-                <w:szCs w:val="26"/>
-                <w:rtl/>
-              </w:rPr>
-            </w:pPr>
-            <w:r>
-              <w:rPr>
-                <w:rFonts w:eastAsiaTheme="minorHAnsi" w:cs="Calibri"/>
-                <w:sz w:val="26"/>
-                <w:szCs w:val="26"/>
-                <w:rtl/>
-              </w:rPr>
-              <w:t>97.0370</w:t>
-            </w:r>
-            <w:r>
-              <w:rPr>
-                <w:rFonts w:eastAsiaTheme="minorHAnsi" w:cs="Calibri" w:hint="cs"/>
-                <w:sz w:val="26"/>
-                <w:szCs w:val="26"/>
-                <w:rtl/>
-              </w:rPr>
-              <w:t>%</w:t>
-            </w:r>
-          </w:p>
-        </w:tc>
-        <w:tc>
-          <w:tcPr>
-            <w:tcW w:w="1696" w:type="dxa"/>
-            <w:vAlign w:val="center"/>
-          </w:tcPr>
-          <w:p>
-            <w:pPr>
-              <w:pStyle w:val="ListParagraph"/>
-              <w:autoSpaceDE w:val="0"/>
-              <w:autoSpaceDN w:val="0"/>
-              <w:bidi/>
-              <w:adjustRightInd w:val="0"/>
-              <w:spacing w:line="240" w:lineRule="auto"/>
-              <w:ind w:left="0"/>
-              <w:jc w:val="center"/>
-              <w:rPr>
-                <w:rFonts w:eastAsiaTheme="minorHAnsi" w:cstheme="minorHAnsi"/>
-                <w:sz w:val="26"/>
-                <w:szCs w:val="26"/>
-              </w:rPr>
-            </w:pPr>
-            <w:r>
-              <w:rPr>
-                <w:rFonts w:eastAsiaTheme="minorHAnsi" w:cstheme="minorHAnsi"/>
-                <w:sz w:val="26"/>
-                <w:szCs w:val="26"/>
-              </w:rPr>
-              <w:t>At most 500</w:t>
-            </w:r>
-          </w:p>
-        </w:tc>
-        <w:tc>
-          <w:tcPr>
-            <w:tcW w:w="1751" w:type="dxa"/>
-            <w:vAlign w:val="center"/>
-          </w:tcPr>
-          <w:p>
-            <w:pPr>
-              <w:pStyle w:val="ListParagraph"/>
-              <w:autoSpaceDE w:val="0"/>
-              <w:autoSpaceDN w:val="0"/>
-              <w:bidi/>
-              <w:adjustRightInd w:val="0"/>
-              <w:spacing w:line="240" w:lineRule="auto"/>
-              <w:ind w:left="0"/>
-              <w:jc w:val="center"/>
-              <w:rPr>
-                <w:rFonts w:eastAsiaTheme="minorHAnsi" w:cstheme="minorHAnsi"/>
-                <w:sz w:val="26"/>
-                <w:szCs w:val="26"/>
-                <w:rtl/>
-              </w:rPr>
-            </w:pPr>
-            <w:r>
-              <w:rPr>
-                <w:rFonts w:eastAsiaTheme="minorHAnsi" w:cs="Calibri"/>
-                <w:sz w:val="26"/>
-                <w:szCs w:val="26"/>
-                <w:rtl/>
-              </w:rPr>
-              <w:t>97.4074</w:t>
-            </w:r>
-            <w:r>
-              <w:rPr>
-                <w:rFonts w:eastAsiaTheme="minorHAnsi" w:cs="Calibri" w:hint="cs"/>
-                <w:sz w:val="26"/>
-                <w:szCs w:val="26"/>
-                <w:rtl/>
-              </w:rPr>
-              <w:t>%</w:t>
-            </w:r>
-          </w:p>
-        </w:tc>
-        <w:tc>
-          <w:tcPr>
-            <w:tcW w:w="1402" w:type="dxa"/>
-            <w:vAlign w:val="center"/>
-          </w:tcPr>
-          <w:p>
-            <w:pPr>
-              <w:pStyle w:val="ListParagraph"/>
-              <w:autoSpaceDE w:val="0"/>
-              <w:autoSpaceDN w:val="0"/>
-              <w:bidi/>
-              <w:adjustRightInd w:val="0"/>
-              <w:spacing w:line="240" w:lineRule="auto"/>
-              <w:ind w:left="0"/>
-              <w:jc w:val="center"/>
-              <w:rPr>
-                <w:rFonts w:eastAsiaTheme="minorHAnsi" w:cstheme="minorHAnsi"/>
-                <w:sz w:val="26"/>
-                <w:szCs w:val="26"/>
-              </w:rPr>
-            </w:pPr>
-            <w:r>
-              <w:rPr>
-                <w:rFonts w:eastAsiaTheme="minorHAnsi" w:cstheme="minorHAnsi" w:hint="cs"/>
-                <w:sz w:val="26"/>
-                <w:szCs w:val="26"/>
-                <w:rtl/>
-              </w:rPr>
               <w:t>9</w:t>
             </w:r>
           </w:p>
@@ -13951,7 +15001,6 @@
           <w:szCs w:val="26"/>
           <w:rtl/>
         </w:rPr>
-        <w:lastRenderedPageBreak/>
         <w:br/>
       </w:r>
     </w:p>
@@ -16756,6 +17805,7 @@
   <w:style w:type="character" w:default="1" w:styleId="DefaultParagraphFont">
     <w:name w:val="Default Paragraph Font"/>
     <w:uiPriority w:val="1"/>
+    <w:semiHidden/>
     <w:unhideWhenUsed/>
   </w:style>
   <w:style w:type="table" w:default="1" w:styleId="TableNormal">

</xml_diff>

<commit_message>
fix pre run errors and minor print refactoring
</commit_message>
<xml_diff>
--- a/HW_3/dry_editable.docx
+++ b/HW_3/dry_editable.docx
@@ -9540,7 +9540,6 @@
           <w:rFonts w:eastAsiaTheme="minorHAnsi" w:cs="Calibri"/>
           <w:sz w:val="26"/>
           <w:szCs w:val="26"/>
-          <w:rtl/>
         </w:rPr>
       </w:pPr>
       <w:r>
@@ -9559,7 +9558,7 @@
           <w:szCs w:val="26"/>
           <w:rtl/>
         </w:rPr>
-        <w:t xml:space="preserve">שיקולים של איכות השירות: נרצה לשלוח שירותי הסעה לכל מי שמתכוון להצביע למפלגה ולכן נרצה למקסם את מדד </w:t>
+        <w:t xml:space="preserve">שיקול של איכות השירות: נרצה לשלוח שירותי הסעה לכל מי שמתכוון להצביע למפלגה ולכן נרצה למקסם את מדד </w:t>
       </w:r>
       <w:r>
         <w:rPr>
@@ -9671,7 +9670,25 @@
           <w:szCs w:val="26"/>
           <w:rtl/>
         </w:rPr>
-        <w:t xml:space="preserve"> ונרצה למקסם את מדד ה</w:t>
+        <w:t xml:space="preserve"> ו</w:t>
+      </w:r>
+      <w:r>
+        <w:rPr>
+          <w:rFonts w:eastAsiaTheme="minorHAnsi" w:cs="Calibri" w:hint="cs"/>
+          <w:sz w:val="26"/>
+          <w:szCs w:val="26"/>
+          <w:rtl/>
+        </w:rPr>
+        <w:t xml:space="preserve">לכן </w:t>
+      </w:r>
+      <w:r>
+        <w:rPr>
+          <w:rFonts w:eastAsiaTheme="minorHAnsi" w:cs="Calibri" w:hint="cs"/>
+          <w:sz w:val="26"/>
+          <w:szCs w:val="26"/>
+          <w:rtl/>
+        </w:rPr>
+        <w:t>נרצה למקסם את מדד ה</w:t>
       </w:r>
       <w:r>
         <w:rPr>
@@ -9706,7 +9723,7 @@
           <w:szCs w:val="26"/>
           <w:rtl/>
         </w:rPr>
-        <w:t>לכן כעת נוכל לספק לכל מפלגה מסווג טוב ביותר בהתאם לשיקולים שלה</w:t>
+        <w:t xml:space="preserve">כעת נוכל לספק לכל מפלגה מסווג טוב ביותר </w:t>
       </w:r>
       <w:r>
         <w:rPr>
@@ -9715,6 +9732,24 @@
           <w:szCs w:val="26"/>
           <w:rtl/>
         </w:rPr>
+        <w:t xml:space="preserve">עבורה </w:t>
+      </w:r>
+      <w:r>
+        <w:rPr>
+          <w:rFonts w:eastAsiaTheme="minorHAnsi" w:cs="Calibri" w:hint="cs"/>
+          <w:sz w:val="26"/>
+          <w:szCs w:val="26"/>
+          <w:rtl/>
+        </w:rPr>
+        <w:t>בהתאם לשיקולים שלה</w:t>
+      </w:r>
+      <w:r>
+        <w:rPr>
+          <w:rFonts w:eastAsiaTheme="minorHAnsi" w:cs="Calibri" w:hint="cs"/>
+          <w:sz w:val="26"/>
+          <w:szCs w:val="26"/>
+          <w:rtl/>
+        </w:rPr>
         <w:t xml:space="preserve">, לדוגמא עבור מפלגה שמתחשבת בשני השיקולים נרצה למקסם את מדד </w:t>
       </w:r>
       <w:r>
@@ -9777,16 +9812,15 @@
         </w:rPr>
         <w:t xml:space="preserve"> המצורף.</w:t>
       </w:r>
-    </w:p>
-    <w:p>
-      <w:pPr>
-        <w:spacing w:line="259" w:lineRule="auto"/>
+      <w:r>
         <w:rPr>
           <w:rFonts w:eastAsiaTheme="minorHAnsi" w:cs="Calibri"/>
           <w:sz w:val="26"/>
           <w:szCs w:val="26"/>
-        </w:rPr>
-      </w:pPr>
+          <w:rtl/>
+        </w:rPr>
+        <w:br/>
+      </w:r>
       <w:r>
         <w:rPr>
           <w:rFonts w:eastAsiaTheme="minorHAnsi" w:cs="Calibri"/>
@@ -9794,8 +9828,104 @@
           <w:szCs w:val="26"/>
           <w:rtl/>
         </w:rPr>
-        <w:br w:type="page"/>
-      </w:r>
+        <w:br/>
+      </w:r>
+      <w:r>
+        <w:rPr>
+          <w:rFonts w:eastAsiaTheme="minorHAnsi" w:cs="Calibri" w:hint="cs"/>
+          <w:sz w:val="26"/>
+          <w:szCs w:val="26"/>
+          <w:rtl/>
+        </w:rPr>
+        <w:t>לאחר הרצת הסקריפט ניתן לבחון את תוצאותי</w:t>
+      </w:r>
+      <w:r>
+        <w:rPr>
+          <w:rFonts w:eastAsiaTheme="minorHAnsi" w:cs="Calibri" w:hint="eastAsia"/>
+          <w:sz w:val="26"/>
+          <w:szCs w:val="26"/>
+          <w:rtl/>
+        </w:rPr>
+        <w:t>ו</w:t>
+      </w:r>
+      <w:r>
+        <w:rPr>
+          <w:rFonts w:eastAsiaTheme="minorHAnsi" w:cs="Calibri" w:hint="cs"/>
+          <w:sz w:val="26"/>
+          <w:szCs w:val="26"/>
+          <w:rtl/>
+        </w:rPr>
+        <w:t xml:space="preserve"> ולהבחין לדוגמא כי עבור מפלגת הכחולים דווקא </w:t>
+      </w:r>
+      <w:r>
+        <w:rPr>
+          <w:rFonts w:eastAsiaTheme="minorHAnsi" w:cs="Calibri" w:hint="cs"/>
+          <w:sz w:val="26"/>
+          <w:szCs w:val="26"/>
+        </w:rPr>
+        <w:t>KNN</w:t>
+      </w:r>
+      <w:r>
+        <w:rPr>
+          <w:rFonts w:eastAsiaTheme="minorHAnsi" w:cs="Calibri" w:hint="cs"/>
+          <w:sz w:val="26"/>
+          <w:szCs w:val="26"/>
+          <w:rtl/>
+        </w:rPr>
+        <w:t xml:space="preserve"> משיג עבורה </w:t>
+      </w:r>
+      <w:r>
+        <w:rPr>
+          <w:rFonts w:eastAsiaTheme="minorHAnsi" w:cs="Calibri"/>
+          <w:sz w:val="26"/>
+          <w:szCs w:val="26"/>
+        </w:rPr>
+        <w:t>precision</w:t>
+      </w:r>
+      <w:r>
+        <w:rPr>
+          <w:rFonts w:eastAsiaTheme="minorHAnsi" w:cs="Calibri" w:hint="cs"/>
+          <w:sz w:val="26"/>
+          <w:szCs w:val="26"/>
+          <w:rtl/>
+        </w:rPr>
+        <w:t xml:space="preserve"> גבוה להבדיל מתהליך הקודם שבחר </w:t>
+      </w:r>
+      <w:r>
+        <w:rPr>
+          <w:rFonts w:eastAsiaTheme="minorHAnsi" w:cs="Calibri" w:hint="cs"/>
+          <w:sz w:val="26"/>
+          <w:szCs w:val="26"/>
+        </w:rPr>
+        <w:t>R</w:t>
+      </w:r>
+      <w:r>
+        <w:rPr>
+          <w:rFonts w:eastAsiaTheme="minorHAnsi" w:cs="Calibri"/>
+          <w:sz w:val="26"/>
+          <w:szCs w:val="26"/>
+        </w:rPr>
+        <w:t>andom Forest</w:t>
+      </w:r>
+      <w:r>
+        <w:rPr>
+          <w:rFonts w:eastAsiaTheme="minorHAnsi" w:cs="Calibri" w:hint="cs"/>
+          <w:sz w:val="26"/>
+          <w:szCs w:val="26"/>
+        </w:rPr>
+        <w:t xml:space="preserve"> </w:t>
+      </w:r>
+      <w:r>
+        <w:rPr>
+          <w:rFonts w:eastAsiaTheme="minorHAnsi" w:cs="Calibri" w:hint="cs"/>
+          <w:sz w:val="26"/>
+          <w:szCs w:val="26"/>
+          <w:rtl/>
+        </w:rPr>
+        <w:t xml:space="preserve"> לכל המשימה.</w:t>
+      </w:r>
+      <w:bookmarkStart w:id="0" w:name="_GoBack"/>
+      <w:bookmarkEnd w:id="0"/>
     </w:p>
     <w:p>
       <w:pPr>
@@ -11348,7 +11478,7 @@
                 <w:rtl/>
               </w:rPr>
             </w:pPr>
-            <w:bookmarkStart w:id="0" w:name="_Hlk9277097"/>
+            <w:bookmarkStart w:id="1" w:name="_Hlk9277097"/>
             <w:r>
               <w:rPr>
                 <w:rFonts w:eastAsiaTheme="minorHAnsi" w:cstheme="minorHAnsi"/>
@@ -11736,23 +11866,7 @@
                 <w:sz w:val="26"/>
                 <w:szCs w:val="26"/>
               </w:rPr>
-              <w:t>Test:</w:t>
-            </w:r>
-            <w:r>
-              <w:rPr>
-                <w:rFonts w:eastAsiaTheme="minorHAnsi" w:cstheme="minorHAnsi"/>
-                <w:sz w:val="26"/>
-                <w:szCs w:val="26"/>
-              </w:rPr>
-              <w:t>100</w:t>
-            </w:r>
-            <w:r>
-              <w:rPr>
-                <w:rFonts w:eastAsiaTheme="minorHAnsi" w:cstheme="minorHAnsi"/>
-                <w:sz w:val="26"/>
-                <w:szCs w:val="26"/>
-              </w:rPr>
-              <w:t>%</w:t>
+              <w:t>Test:100%</w:t>
             </w:r>
           </w:p>
         </w:tc>
@@ -12026,23 +12140,7 @@
                 <w:sz w:val="26"/>
                 <w:szCs w:val="26"/>
               </w:rPr>
-              <w:t>Train</w:t>
-            </w:r>
-            <w:r>
-              <w:rPr>
-                <w:rFonts w:eastAsiaTheme="minorHAnsi" w:cstheme="minorHAnsi"/>
-                <w:sz w:val="26"/>
-                <w:szCs w:val="26"/>
-              </w:rPr>
-              <w:t>:76.19</w:t>
-            </w:r>
-            <w:r>
-              <w:rPr>
-                <w:rFonts w:eastAsiaTheme="minorHAnsi" w:cstheme="minorHAnsi"/>
-                <w:sz w:val="26"/>
-                <w:szCs w:val="26"/>
-              </w:rPr>
-              <w:t>%</w:t>
+              <w:t>Train:76.19%</w:t>
             </w:r>
           </w:p>
           <w:p>
@@ -12067,39 +12165,7 @@
                 <w:sz w:val="26"/>
                 <w:szCs w:val="26"/>
               </w:rPr>
-              <w:t>Test:</w:t>
-            </w:r>
-            <w:r>
-              <w:rPr>
-                <w:rFonts w:eastAsiaTheme="minorHAnsi" w:cstheme="minorHAnsi"/>
-                <w:sz w:val="26"/>
-                <w:szCs w:val="26"/>
-              </w:rPr>
-              <w:t>7</w:t>
-            </w:r>
-            <w:r>
-              <w:rPr>
-                <w:rFonts w:eastAsiaTheme="minorHAnsi" w:cstheme="minorHAnsi"/>
-                <w:sz w:val="26"/>
-                <w:szCs w:val="26"/>
-              </w:rPr>
-              <w:t>7</w:t>
-            </w:r>
-            <w:r>
-              <w:rPr>
-                <w:rFonts w:eastAsiaTheme="minorHAnsi" w:cstheme="minorHAnsi"/>
-                <w:sz w:val="26"/>
-                <w:szCs w:val="26"/>
-              </w:rPr>
-              <w:t>.77</w:t>
-            </w:r>
-            <w:r>
-              <w:rPr>
-                <w:rFonts w:eastAsiaTheme="minorHAnsi" w:cstheme="minorHAnsi"/>
-                <w:sz w:val="26"/>
-                <w:szCs w:val="26"/>
-              </w:rPr>
-              <w:t>%</w:t>
+              <w:t>Test:77.77%</w:t>
             </w:r>
           </w:p>
         </w:tc>
@@ -12196,23 +12262,7 @@
                 <w:sz w:val="26"/>
                 <w:szCs w:val="26"/>
               </w:rPr>
-              <w:t xml:space="preserve">Train: </w:t>
-            </w:r>
-            <w:r>
-              <w:rPr>
-                <w:rFonts w:eastAsiaTheme="minorHAnsi" w:cstheme="minorHAnsi"/>
-                <w:sz w:val="26"/>
-                <w:szCs w:val="26"/>
-              </w:rPr>
-              <w:t>93</w:t>
-            </w:r>
-            <w:r>
-              <w:rPr>
-                <w:rFonts w:eastAsiaTheme="minorHAnsi" w:cstheme="minorHAnsi"/>
-                <w:sz w:val="26"/>
-                <w:szCs w:val="26"/>
-              </w:rPr>
-              <w:t>.3%</w:t>
+              <w:t>Train: 93.3%</w:t>
             </w:r>
           </w:p>
           <w:p>
@@ -12226,7 +12276,7 @@
               <w:ind w:left="0"/>
               <w:jc w:val="center"/>
               <w:rPr>
-                <w:rFonts w:eastAsiaTheme="minorHAnsi" w:cstheme="minorHAnsi" w:hint="cs"/>
+                <w:rFonts w:eastAsiaTheme="minorHAnsi" w:cstheme="minorHAnsi"/>
                 <w:sz w:val="26"/>
                 <w:szCs w:val="26"/>
                 <w:rtl/>
@@ -12384,7 +12434,7 @@
         </w:tc>
       </w:tr>
     </w:tbl>
-    <w:bookmarkEnd w:id="0"/>
+    <w:bookmarkEnd w:id="1"/>
     <w:p>
       <w:pPr>
         <w:pStyle w:val="ListParagraph"/>
@@ -12446,6 +12496,7 @@
       <w:r>
         <w:rPr>
           <w:rFonts w:eastAsiaTheme="minorHAnsi" w:cs="Calibri"/>
+          <w:noProof/>
           <w:sz w:val="26"/>
           <w:szCs w:val="26"/>
           <w:rtl/>
@@ -12505,6 +12556,7 @@
       <w:r>
         <w:rPr>
           <w:rFonts w:eastAsiaTheme="minorHAnsi" w:cstheme="minorHAnsi"/>
+          <w:noProof/>
           <w:sz w:val="26"/>
           <w:szCs w:val="26"/>
         </w:rPr>
@@ -13021,7 +13073,7 @@
               <w:ind w:left="0"/>
               <w:jc w:val="center"/>
               <w:rPr>
-                <w:rFonts w:eastAsiaTheme="minorHAnsi" w:cstheme="minorHAnsi" w:hint="cs"/>
+                <w:rFonts w:eastAsiaTheme="minorHAnsi" w:cstheme="minorHAnsi"/>
                 <w:sz w:val="26"/>
                 <w:szCs w:val="26"/>
                 <w:rtl/>
@@ -15402,6 +15454,7 @@
       <w:r>
         <w:rPr>
           <w:rFonts w:eastAsiaTheme="minorHAnsi" w:cs="Calibri"/>
+          <w:noProof/>
           <w:sz w:val="26"/>
           <w:szCs w:val="26"/>
           <w:rtl/>
@@ -15515,6 +15568,7 @@
       <w:r>
         <w:rPr>
           <w:rFonts w:eastAsiaTheme="minorHAnsi" w:cs="Calibri"/>
+          <w:noProof/>
           <w:sz w:val="26"/>
           <w:szCs w:val="26"/>
           <w:rtl/>
@@ -15602,6 +15656,7 @@
       <w:r>
         <w:rPr>
           <w:rFonts w:eastAsiaTheme="minorHAnsi" w:cs="Calibri"/>
+          <w:noProof/>
           <w:sz w:val="26"/>
           <w:szCs w:val="26"/>
           <w:rtl/>
@@ -15745,6 +15800,7 @@
       <w:r>
         <w:rPr>
           <w:rFonts w:eastAsiaTheme="minorHAnsi" w:cs="Calibri"/>
+          <w:noProof/>
           <w:sz w:val="26"/>
           <w:szCs w:val="26"/>
           <w:rtl/>
@@ -15849,6 +15905,7 @@
       <w:r>
         <w:rPr>
           <w:rFonts w:eastAsiaTheme="minorHAnsi" w:cs="Calibri"/>
+          <w:noProof/>
           <w:sz w:val="26"/>
           <w:szCs w:val="26"/>
           <w:rtl/>
@@ -15939,8 +15996,6 @@
         </w:rPr>
         <w:t>מתכנס כבר אחרי המעבר הראשון עם דיוק של 100% ומעברים נוספים אינם משנים דבר.</w:t>
       </w:r>
-      <w:bookmarkStart w:id="1" w:name="_GoBack"/>
-      <w:bookmarkEnd w:id="1"/>
       <w:r>
         <w:rPr>
           <w:rFonts w:eastAsiaTheme="minorHAnsi" w:cstheme="minorHAnsi"/>
@@ -15953,6 +16008,7 @@
       <w:r>
         <w:rPr>
           <w:rFonts w:eastAsiaTheme="minorHAnsi" w:cs="Calibri"/>
+          <w:noProof/>
           <w:sz w:val="26"/>
           <w:szCs w:val="26"/>
           <w:rtl/>
@@ -16004,7 +16060,7 @@
       <w:pPr>
         <w:spacing w:line="259" w:lineRule="auto"/>
         <w:rPr>
-          <w:rFonts w:eastAsiaTheme="minorHAnsi" w:cstheme="minorHAnsi" w:hint="cs"/>
+          <w:rFonts w:eastAsiaTheme="minorHAnsi" w:cstheme="minorHAnsi"/>
           <w:sz w:val="26"/>
           <w:szCs w:val="26"/>
           <w:rtl/>

</xml_diff>

<commit_message>
more elaboration dry part
</commit_message>
<xml_diff>
--- a/HW_3/dry_editable.docx
+++ b/HW_3/dry_editable.docx
@@ -1,6 +1,6 @@
 
 <file path=word/document.xml><?xml version="1.0" encoding="utf-8"?>
-<w:document xmlns:wpc="http://schemas.microsoft.com/office/word/2010/wordprocessingCanvas" xmlns:cx="http://schemas.microsoft.com/office/drawing/2014/chartex" xmlns:cx1="http://schemas.microsoft.com/office/drawing/2015/9/8/chartex" xmlns:cx2="http://schemas.microsoft.com/office/drawing/2015/10/21/chartex" xmlns:cx3="http://schemas.microsoft.com/office/drawing/2016/5/9/chartex" xmlns:cx4="http://schemas.microsoft.com/office/drawing/2016/5/10/chartex" xmlns:cx5="http://schemas.microsoft.com/office/drawing/2016/5/11/chartex" xmlns:cx6="http://schemas.microsoft.com/office/drawing/2016/5/12/chartex" xmlns:cx7="http://schemas.microsoft.com/office/drawing/2016/5/13/chartex" xmlns:cx8="http://schemas.microsoft.com/office/drawing/2016/5/14/chartex" xmlns:mc="http://schemas.openxmlformats.org/markup-compatibility/2006" xmlns:aink="http://schemas.microsoft.com/office/drawing/2016/ink" xmlns:am3d="http://schemas.microsoft.com/office/drawing/2017/model3d" xmlns:o="urn:schemas-microsoft-com:office:office" xmlns:r="http://schemas.openxmlformats.org/officeDocument/2006/relationships" xmlns:m="http://schemas.openxmlformats.org/officeDocument/2006/math" xmlns:v="urn:schemas-microsoft-com:vml" xmlns:wp14="http://schemas.microsoft.com/office/word/2010/wordprocessingDrawing" xmlns:wp="http://schemas.openxmlformats.org/drawingml/2006/wordprocessingDrawing" xmlns:w10="urn:schemas-microsoft-com:office:word" xmlns:w="http://schemas.openxmlformats.org/wordprocessingml/2006/main" xmlns:w14="http://schemas.microsoft.com/office/word/2010/wordml" xmlns:w15="http://schemas.microsoft.com/office/word/2012/wordml" xmlns:w16cid="http://schemas.microsoft.com/office/word/2016/wordml/cid" xmlns:w16se="http://schemas.microsoft.com/office/word/2015/wordml/symex" xmlns:wpg="http://schemas.microsoft.com/office/word/2010/wordprocessingGroup" xmlns:wpi="http://schemas.microsoft.com/office/word/2010/wordprocessingInk" xmlns:wne="http://schemas.microsoft.com/office/word/2006/wordml" xmlns:wps="http://schemas.microsoft.com/office/word/2010/wordprocessingShape" mc:Ignorable="w14 w15 w16se w16cid wp14">
+<w:document xmlns:wpc="http://schemas.microsoft.com/office/word/2010/wordprocessingCanvas" xmlns:mc="http://schemas.openxmlformats.org/markup-compatibility/2006" xmlns:o="urn:schemas-microsoft-com:office:office" xmlns:r="http://schemas.openxmlformats.org/officeDocument/2006/relationships" xmlns:m="http://schemas.openxmlformats.org/officeDocument/2006/math" xmlns:v="urn:schemas-microsoft-com:vml" xmlns:wp14="http://schemas.microsoft.com/office/word/2010/wordprocessingDrawing" xmlns:wp="http://schemas.openxmlformats.org/drawingml/2006/wordprocessingDrawing" xmlns:w10="urn:schemas-microsoft-com:office:word" xmlns:w="http://schemas.openxmlformats.org/wordprocessingml/2006/main" xmlns:w14="http://schemas.microsoft.com/office/word/2010/wordml" xmlns:w15="http://schemas.microsoft.com/office/word/2012/wordml" xmlns:wpg="http://schemas.microsoft.com/office/word/2010/wordprocessingGroup" xmlns:wpi="http://schemas.microsoft.com/office/word/2010/wordprocessingInk" xmlns:wne="http://schemas.microsoft.com/office/word/2006/wordml" xmlns:wps="http://schemas.microsoft.com/office/word/2010/wordprocessingShape" mc:Ignorable="w14 w15 wp14">
   <w:body>
     <w:p>
       <w:r>
@@ -488,7 +488,7 @@
               </wp:anchor>
             </w:drawing>
           </mc:Choice>
-          <mc:Fallback>
+          <mc:Fallback xmlns:w16se="http://schemas.microsoft.com/office/word/2015/wordml/symex" xmlns:w16cid="http://schemas.microsoft.com/office/word/2016/wordml/cid" xmlns:am3d="http://schemas.microsoft.com/office/drawing/2017/model3d" xmlns:aink="http://schemas.microsoft.com/office/drawing/2016/ink" xmlns:cx8="http://schemas.microsoft.com/office/drawing/2016/5/14/chartex" xmlns:cx7="http://schemas.microsoft.com/office/drawing/2016/5/13/chartex" xmlns:cx6="http://schemas.microsoft.com/office/drawing/2016/5/12/chartex" xmlns:cx5="http://schemas.microsoft.com/office/drawing/2016/5/11/chartex" xmlns:cx4="http://schemas.microsoft.com/office/drawing/2016/5/10/chartex" xmlns:cx3="http://schemas.microsoft.com/office/drawing/2016/5/9/chartex" xmlns:cx2="http://schemas.microsoft.com/office/drawing/2015/10/21/chartex" xmlns:cx1="http://schemas.microsoft.com/office/drawing/2015/9/8/chartex" xmlns:cx="http://schemas.microsoft.com/office/drawing/2014/chartex">
             <w:pict>
               <v:group w14:anchorId="56DD17FF" id="Group 19" o:spid="_x0000_s1026" style="position:absolute;margin-left:0;margin-top:266.5pt;width:468pt;height:334.6pt;z-index:251676672" coordsize="59436,42494" o:gfxdata="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">
                 <v:shapetype id="_x0000_t75" coordsize="21600,21600" o:spt="75" o:preferrelative="t" path="m@4@5l@4@11@9@11@9@5xe" filled="f" stroked="f">
@@ -909,7 +909,7 @@
               </wp:anchor>
             </w:drawing>
           </mc:Choice>
-          <mc:Fallback>
+          <mc:Fallback xmlns:w16se="http://schemas.microsoft.com/office/word/2015/wordml/symex" xmlns:w16cid="http://schemas.microsoft.com/office/word/2016/wordml/cid" xmlns:am3d="http://schemas.microsoft.com/office/drawing/2017/model3d" xmlns:aink="http://schemas.microsoft.com/office/drawing/2016/ink" xmlns:cx8="http://schemas.microsoft.com/office/drawing/2016/5/14/chartex" xmlns:cx7="http://schemas.microsoft.com/office/drawing/2016/5/13/chartex" xmlns:cx6="http://schemas.microsoft.com/office/drawing/2016/5/12/chartex" xmlns:cx5="http://schemas.microsoft.com/office/drawing/2016/5/11/chartex" xmlns:cx4="http://schemas.microsoft.com/office/drawing/2016/5/10/chartex" xmlns:cx3="http://schemas.microsoft.com/office/drawing/2016/5/9/chartex" xmlns:cx2="http://schemas.microsoft.com/office/drawing/2015/10/21/chartex" xmlns:cx1="http://schemas.microsoft.com/office/drawing/2015/9/8/chartex" xmlns:cx="http://schemas.microsoft.com/office/drawing/2014/chartex">
             <w:pict>
               <v:shape w14:anchorId="29DCDF21" id="Text Box 2" o:spid="_x0000_s1037" type="#_x0000_t202" style="position:absolute;margin-left:0;margin-top:49.4pt;width:568.5pt;height:213.75pt;flip:x;z-index:251656192;visibility:visible;mso-wrap-style:square;mso-width-percent:0;mso-height-percent:0;mso-wrap-distance-left:9pt;mso-wrap-distance-top:3.6pt;mso-wrap-distance-right:9pt;mso-wrap-distance-bottom:3.6pt;mso-position-horizontal:center;mso-position-horizontal-relative:margin;mso-position-vertical:absolute;mso-position-vertical-relative:text;mso-width-percent:0;mso-height-percent:0;mso-width-relative:margin;mso-height-relative:margin;v-text-anchor:top" o:gfxdata="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" stroked="f">
                 <v:textbox>
@@ -6147,6 +6147,7 @@
         </w:rPr>
       </w:pPr>
       <w:proofErr w:type="spellStart"/>
+      <w:proofErr w:type="gramStart"/>
       <w:r>
         <w:rPr>
           <w:rFonts w:ascii="Courier New" w:eastAsiaTheme="minorHAnsi" w:hAnsi="Courier New" w:cs="Courier New"/>
@@ -6173,6 +6174,7 @@
         <w:t>(</w:t>
       </w:r>
       <w:proofErr w:type="spellStart"/>
+      <w:proofErr w:type="gramEnd"/>
       <w:r>
         <w:rPr>
           <w:rFonts w:ascii="Courier New" w:eastAsiaTheme="minorHAnsi" w:hAnsi="Courier New" w:cs="Courier New"/>
@@ -6265,7 +6267,6 @@
         <w:t>’</w:t>
       </w:r>
       <w:proofErr w:type="spellStart"/>
-      <w:proofErr w:type="gramStart"/>
       <w:r>
         <w:rPr>
           <w:rFonts w:ascii="Courier New" w:eastAsiaTheme="minorHAnsi" w:hAnsi="Courier New" w:cs="Courier New"/>
@@ -6299,7 +6300,6 @@
         </w:rPr>
         <w:t>,</w:t>
       </w:r>
-      <w:proofErr w:type="gramEnd"/>
       <w:r>
         <w:rPr>
           <w:rFonts w:ascii="Courier New" w:eastAsiaTheme="minorHAnsi" w:hAnsi="Courier New" w:cs="Courier New"/>
@@ -9924,8 +9924,6 @@
         </w:rPr>
         <w:t xml:space="preserve"> לכל המשימה.</w:t>
       </w:r>
-      <w:bookmarkStart w:id="0" w:name="_GoBack"/>
-      <w:bookmarkEnd w:id="0"/>
     </w:p>
     <w:p>
       <w:pPr>
@@ -11408,15 +11406,21 @@
         <w:spacing w:after="0" w:line="240" w:lineRule="auto"/>
         <w:rPr>
           <w:rFonts w:eastAsiaTheme="minorHAnsi" w:cstheme="minorHAnsi"/>
-          <w:sz w:val="26"/>
-          <w:szCs w:val="26"/>
+          <w:b/>
+          <w:bCs/>
+          <w:sz w:val="26"/>
+          <w:szCs w:val="26"/>
+          <w:u w:val="single"/>
         </w:rPr>
       </w:pPr>
       <w:r>
         <w:rPr>
           <w:rFonts w:eastAsiaTheme="minorHAnsi" w:cs="Calibri" w:hint="cs"/>
-          <w:sz w:val="26"/>
-          <w:szCs w:val="26"/>
+          <w:b/>
+          <w:bCs/>
+          <w:sz w:val="26"/>
+          <w:szCs w:val="26"/>
+          <w:u w:val="single"/>
           <w:rtl/>
         </w:rPr>
         <w:t xml:space="preserve">סט הדוגמאות הינו </w:t>
@@ -11424,20 +11428,45 @@
       <w:r>
         <w:rPr>
           <w:rFonts w:eastAsiaTheme="minorHAnsi" w:cs="Calibri"/>
-          <w:sz w:val="26"/>
-          <w:szCs w:val="26"/>
+          <w:b/>
+          <w:bCs/>
+          <w:sz w:val="26"/>
+          <w:szCs w:val="26"/>
+          <w:u w:val="single"/>
         </w:rPr>
         <w:t>Iris</w:t>
       </w:r>
       <w:r>
         <w:rPr>
           <w:rFonts w:eastAsiaTheme="minorHAnsi" w:cs="Calibri" w:hint="cs"/>
-          <w:sz w:val="26"/>
-          <w:szCs w:val="26"/>
+          <w:b/>
+          <w:bCs/>
+          <w:sz w:val="26"/>
+          <w:szCs w:val="26"/>
+          <w:u w:val="single"/>
           <w:rtl/>
         </w:rPr>
         <w:t>:</w:t>
       </w:r>
+    </w:p>
+    <w:p>
+      <w:pPr>
+        <w:pStyle w:val="ListParagraph"/>
+        <w:autoSpaceDE w:val="0"/>
+        <w:autoSpaceDN w:val="0"/>
+        <w:bidi/>
+        <w:adjustRightInd w:val="0"/>
+        <w:spacing w:after="0" w:line="240" w:lineRule="auto"/>
+        <w:ind w:left="1440"/>
+        <w:rPr>
+          <w:rFonts w:eastAsiaTheme="minorHAnsi" w:cstheme="minorHAnsi"/>
+          <w:b/>
+          <w:bCs/>
+          <w:sz w:val="26"/>
+          <w:szCs w:val="26"/>
+          <w:u w:val="single"/>
+        </w:rPr>
+      </w:pPr>
     </w:p>
     <w:tbl>
       <w:tblPr>
@@ -11478,7 +11507,7 @@
                 <w:rtl/>
               </w:rPr>
             </w:pPr>
-            <w:bookmarkStart w:id="1" w:name="_Hlk9277097"/>
+            <w:bookmarkStart w:id="0" w:name="_Hlk9277097"/>
             <w:r>
               <w:rPr>
                 <w:rFonts w:eastAsiaTheme="minorHAnsi" w:cstheme="minorHAnsi"/>
@@ -12434,7 +12463,7 @@
         </w:tc>
       </w:tr>
     </w:tbl>
-    <w:bookmarkEnd w:id="1"/>
+    <w:bookmarkEnd w:id="0"/>
     <w:p>
       <w:pPr>
         <w:pStyle w:val="ListParagraph"/>
@@ -12448,7 +12477,6 @@
           <w:rFonts w:eastAsiaTheme="minorHAnsi" w:cstheme="minorHAnsi"/>
           <w:sz w:val="26"/>
           <w:szCs w:val="26"/>
-          <w:rtl/>
         </w:rPr>
       </w:pPr>
       <w:r>
@@ -12459,11 +12487,152 @@
         </w:rPr>
         <w:br/>
       </w:r>
+    </w:p>
+    <w:p>
+      <w:pPr>
+        <w:pStyle w:val="ListParagraph"/>
+        <w:autoSpaceDE w:val="0"/>
+        <w:autoSpaceDN w:val="0"/>
+        <w:bidi/>
+        <w:adjustRightInd w:val="0"/>
+        <w:spacing w:after="0" w:line="240" w:lineRule="auto"/>
+        <w:ind w:left="1440"/>
+        <w:jc w:val="center"/>
+        <w:rPr>
+          <w:rFonts w:eastAsiaTheme="minorHAnsi" w:cstheme="minorHAnsi"/>
+          <w:sz w:val="26"/>
+          <w:szCs w:val="26"/>
+        </w:rPr>
+      </w:pPr>
+      <w:r>
+        <w:rPr>
+          <w:noProof/>
+        </w:rPr>
+        <w:drawing>
+          <wp:anchor distT="0" distB="0" distL="114300" distR="114300" simplePos="0" relativeHeight="251679744" behindDoc="0" locked="0" layoutInCell="1" allowOverlap="1" wp14:anchorId="7C8CA2E6" wp14:editId="7833CAA1">
+            <wp:simplePos x="0" y="0"/>
+            <wp:positionH relativeFrom="column">
+              <wp:posOffset>800100</wp:posOffset>
+            </wp:positionH>
+            <wp:positionV relativeFrom="paragraph">
+              <wp:posOffset>229235</wp:posOffset>
+            </wp:positionV>
+            <wp:extent cx="3930650" cy="3503945"/>
+            <wp:effectExtent l="0" t="0" r="0" b="1270"/>
+            <wp:wrapTopAndBottom/>
+            <wp:docPr id="22" name="Picture 22"/>
+            <wp:cNvGraphicFramePr>
+              <a:graphicFrameLocks xmlns:a="http://schemas.openxmlformats.org/drawingml/2006/main" noChangeAspect="1"/>
+            </wp:cNvGraphicFramePr>
+            <a:graphic xmlns:a="http://schemas.openxmlformats.org/drawingml/2006/main">
+              <a:graphicData uri="http://schemas.openxmlformats.org/drawingml/2006/picture">
+                <pic:pic xmlns:pic="http://schemas.openxmlformats.org/drawingml/2006/picture">
+                  <pic:nvPicPr>
+                    <pic:cNvPr id="1" name=""/>
+                    <pic:cNvPicPr/>
+                  </pic:nvPicPr>
+                  <pic:blipFill>
+                    <a:blip r:embed="rId17">
+                      <a:extLst>
+                        <a:ext uri="{28A0092B-C50C-407E-A947-70E740481C1C}">
+                          <a14:useLocalDpi xmlns:a14="http://schemas.microsoft.com/office/drawing/2010/main" val="0"/>
+                        </a:ext>
+                      </a:extLst>
+                    </a:blip>
+                    <a:stretch>
+                      <a:fillRect/>
+                    </a:stretch>
+                  </pic:blipFill>
+                  <pic:spPr>
+                    <a:xfrm>
+                      <a:off x="0" y="0"/>
+                      <a:ext cx="3930650" cy="3503945"/>
+                    </a:xfrm>
+                    <a:prstGeom prst="rect">
+                      <a:avLst/>
+                    </a:prstGeom>
+                  </pic:spPr>
+                </pic:pic>
+              </a:graphicData>
+            </a:graphic>
+            <wp14:sizeRelH relativeFrom="margin">
+              <wp14:pctWidth>0</wp14:pctWidth>
+            </wp14:sizeRelH>
+            <wp14:sizeRelV relativeFrom="margin">
+              <wp14:pctHeight>0</wp14:pctHeight>
+            </wp14:sizeRelV>
+          </wp:anchor>
+        </w:drawing>
+      </w:r>
       <w:r>
         <w:rPr>
           <w:rFonts w:eastAsiaTheme="minorHAnsi" w:cstheme="minorHAnsi" w:hint="cs"/>
           <w:sz w:val="26"/>
           <w:szCs w:val="26"/>
+        </w:rPr>
+        <w:t>I</w:t>
+      </w:r>
+      <w:r>
+        <w:rPr>
+          <w:rFonts w:eastAsiaTheme="minorHAnsi" w:cstheme="minorHAnsi"/>
+          <w:sz w:val="26"/>
+          <w:szCs w:val="26"/>
+        </w:rPr>
+        <w:t>ris dataset visualization</w:t>
+      </w:r>
+    </w:p>
+    <w:p>
+      <w:pPr>
+        <w:pStyle w:val="ListParagraph"/>
+        <w:autoSpaceDE w:val="0"/>
+        <w:autoSpaceDN w:val="0"/>
+        <w:bidi/>
+        <w:adjustRightInd w:val="0"/>
+        <w:spacing w:after="0" w:line="240" w:lineRule="auto"/>
+        <w:ind w:left="1440"/>
+        <w:rPr>
+          <w:rFonts w:eastAsiaTheme="minorHAnsi" w:cstheme="minorHAnsi"/>
+          <w:sz w:val="26"/>
+          <w:szCs w:val="26"/>
+        </w:rPr>
+      </w:pPr>
+    </w:p>
+    <w:p>
+      <w:pPr>
+        <w:pStyle w:val="ListParagraph"/>
+        <w:autoSpaceDE w:val="0"/>
+        <w:autoSpaceDN w:val="0"/>
+        <w:bidi/>
+        <w:adjustRightInd w:val="0"/>
+        <w:spacing w:after="0" w:line="240" w:lineRule="auto"/>
+        <w:ind w:left="1440"/>
+        <w:rPr>
+          <w:rFonts w:eastAsiaTheme="minorHAnsi" w:cstheme="minorHAnsi"/>
+          <w:sz w:val="26"/>
+          <w:szCs w:val="26"/>
+        </w:rPr>
+      </w:pPr>
+    </w:p>
+    <w:p>
+      <w:pPr>
+        <w:pStyle w:val="ListParagraph"/>
+        <w:autoSpaceDE w:val="0"/>
+        <w:autoSpaceDN w:val="0"/>
+        <w:bidi/>
+        <w:adjustRightInd w:val="0"/>
+        <w:spacing w:after="0" w:line="240" w:lineRule="auto"/>
+        <w:ind w:left="1440"/>
+        <w:rPr>
+          <w:rFonts w:eastAsiaTheme="minorHAnsi" w:cstheme="minorHAnsi"/>
+          <w:sz w:val="26"/>
+          <w:szCs w:val="26"/>
+        </w:rPr>
+      </w:pPr>
+      <w:r>
+        <w:rPr>
+          <w:rFonts w:eastAsiaTheme="minorHAnsi" w:cstheme="minorHAnsi" w:hint="cs"/>
+          <w:sz w:val="26"/>
+          <w:szCs w:val="26"/>
           <w:rtl/>
         </w:rPr>
         <w:t>להלן גרפים הממחישים את שיעור השגיאה ביחס לכמות ה-</w:t>
@@ -12487,12 +12656,164 @@
       </w:r>
       <w:r>
         <w:rPr>
-          <w:rFonts w:eastAsiaTheme="minorHAnsi" w:cstheme="minorHAnsi" w:hint="cs"/>
+          <w:rFonts w:eastAsiaTheme="minorHAnsi" w:cstheme="minorHAnsi"/>
           <w:sz w:val="26"/>
           <w:szCs w:val="26"/>
         </w:rPr>
         <w:t>LMS</w:t>
       </w:r>
+    </w:p>
+    <w:p>
+      <w:pPr>
+        <w:pStyle w:val="ListParagraph"/>
+        <w:autoSpaceDE w:val="0"/>
+        <w:autoSpaceDN w:val="0"/>
+        <w:bidi/>
+        <w:adjustRightInd w:val="0"/>
+        <w:spacing w:after="0" w:line="240" w:lineRule="auto"/>
+        <w:ind w:left="1440"/>
+        <w:jc w:val="center"/>
+        <w:rPr>
+          <w:rFonts w:eastAsiaTheme="minorHAnsi" w:cstheme="minorHAnsi"/>
+          <w:sz w:val="26"/>
+          <w:szCs w:val="26"/>
+        </w:rPr>
+      </w:pPr>
+      <w:proofErr w:type="spellStart"/>
+      <w:r>
+        <w:rPr>
+          <w:rFonts w:eastAsiaTheme="minorHAnsi" w:cstheme="minorHAnsi"/>
+          <w:sz w:val="26"/>
+          <w:szCs w:val="26"/>
+        </w:rPr>
+        <w:t>Setosa</w:t>
+      </w:r>
+      <w:proofErr w:type="spellEnd"/>
+      <w:r>
+        <w:rPr>
+          <w:rFonts w:eastAsiaTheme="minorHAnsi" w:cstheme="minorHAnsi"/>
+          <w:sz w:val="26"/>
+          <w:szCs w:val="26"/>
+        </w:rPr>
+        <w:t xml:space="preserve"> vs all</w:t>
+      </w:r>
+    </w:p>
+    <w:p>
+      <w:pPr>
+        <w:pStyle w:val="ListParagraph"/>
+        <w:autoSpaceDE w:val="0"/>
+        <w:autoSpaceDN w:val="0"/>
+        <w:bidi/>
+        <w:adjustRightInd w:val="0"/>
+        <w:spacing w:after="0" w:line="240" w:lineRule="auto"/>
+        <w:ind w:left="1440"/>
+        <w:jc w:val="center"/>
+        <w:rPr>
+          <w:rFonts w:eastAsiaTheme="minorHAnsi" w:cstheme="minorHAnsi"/>
+          <w:sz w:val="26"/>
+          <w:szCs w:val="26"/>
+          <w:rtl/>
+        </w:rPr>
+      </w:pPr>
+      <w:r>
+        <w:rPr>
+          <w:rFonts w:eastAsiaTheme="minorHAnsi" w:cstheme="minorHAnsi"/>
+          <w:noProof/>
+          <w:sz w:val="26"/>
+          <w:szCs w:val="26"/>
+          <w:rtl/>
+        </w:rPr>
+        <w:drawing>
+          <wp:inline distT="0" distB="0" distL="0" distR="0" wp14:anchorId="0B9A5D19" wp14:editId="3C631D2D">
+            <wp:extent cx="2387600" cy="1790700"/>
+            <wp:effectExtent l="0" t="0" r="0" b="0"/>
+            <wp:docPr id="21" name="Picture 21"/>
+            <wp:cNvGraphicFramePr>
+              <a:graphicFrameLocks xmlns:a="http://schemas.openxmlformats.org/drawingml/2006/main" noChangeAspect="1"/>
+            </wp:cNvGraphicFramePr>
+            <a:graphic xmlns:a="http://schemas.openxmlformats.org/drawingml/2006/main">
+              <a:graphicData uri="http://schemas.openxmlformats.org/drawingml/2006/picture">
+                <pic:pic xmlns:pic="http://schemas.openxmlformats.org/drawingml/2006/picture">
+                  <pic:nvPicPr>
+                    <pic:cNvPr id="21" name="myplot.png"/>
+                    <pic:cNvPicPr/>
+                  </pic:nvPicPr>
+                  <pic:blipFill>
+                    <a:blip r:embed="rId18" cstate="print">
+                      <a:extLst>
+                        <a:ext uri="{28A0092B-C50C-407E-A947-70E740481C1C}">
+                          <a14:useLocalDpi xmlns:a14="http://schemas.microsoft.com/office/drawing/2010/main" val="0"/>
+                        </a:ext>
+                      </a:extLst>
+                    </a:blip>
+                    <a:stretch>
+                      <a:fillRect/>
+                    </a:stretch>
+                  </pic:blipFill>
+                  <pic:spPr>
+                    <a:xfrm>
+                      <a:off x="0" y="0"/>
+                      <a:ext cx="2403267" cy="1802450"/>
+                    </a:xfrm>
+                    <a:prstGeom prst="rect">
+                      <a:avLst/>
+                    </a:prstGeom>
+                  </pic:spPr>
+                </pic:pic>
+              </a:graphicData>
+            </a:graphic>
+          </wp:inline>
+        </w:drawing>
+      </w:r>
+    </w:p>
+    <w:p>
+      <w:pPr>
+        <w:pStyle w:val="ListParagraph"/>
+        <w:autoSpaceDE w:val="0"/>
+        <w:autoSpaceDN w:val="0"/>
+        <w:bidi/>
+        <w:adjustRightInd w:val="0"/>
+        <w:spacing w:after="0" w:line="240" w:lineRule="auto"/>
+        <w:ind w:left="1440"/>
+        <w:rPr>
+          <w:rFonts w:eastAsiaTheme="minorHAnsi" w:cstheme="minorHAnsi"/>
+          <w:sz w:val="26"/>
+          <w:szCs w:val="26"/>
+        </w:rPr>
+      </w:pPr>
+    </w:p>
+    <w:p>
+      <w:pPr>
+        <w:pStyle w:val="ListParagraph"/>
+        <w:autoSpaceDE w:val="0"/>
+        <w:autoSpaceDN w:val="0"/>
+        <w:bidi/>
+        <w:adjustRightInd w:val="0"/>
+        <w:spacing w:after="0" w:line="240" w:lineRule="auto"/>
+        <w:ind w:left="1440"/>
+        <w:rPr>
+          <w:rFonts w:eastAsiaTheme="minorHAnsi" w:cstheme="minorHAnsi"/>
+          <w:sz w:val="26"/>
+          <w:szCs w:val="26"/>
+        </w:rPr>
+      </w:pPr>
+    </w:p>
+    <w:p>
+      <w:pPr>
+        <w:pStyle w:val="ListParagraph"/>
+        <w:autoSpaceDE w:val="0"/>
+        <w:autoSpaceDN w:val="0"/>
+        <w:bidi/>
+        <w:adjustRightInd w:val="0"/>
+        <w:spacing w:after="0" w:line="240" w:lineRule="auto"/>
+        <w:ind w:left="1440"/>
+        <w:jc w:val="center"/>
+        <w:rPr>
+          <w:rFonts w:eastAsiaTheme="minorHAnsi" w:cstheme="minorHAnsi"/>
+          <w:sz w:val="26"/>
+          <w:szCs w:val="26"/>
+        </w:rPr>
+      </w:pPr>
       <w:r>
         <w:rPr>
           <w:rFonts w:eastAsiaTheme="minorHAnsi" w:cs="Calibri"/>
@@ -12502,9 +12823,17 @@
           <w:rtl/>
         </w:rPr>
         <w:drawing>
-          <wp:inline distT="0" distB="0" distL="0" distR="0" wp14:anchorId="124F0A8A" wp14:editId="4EB36DFF">
-            <wp:extent cx="2593072" cy="1944806"/>
+          <wp:anchor distT="0" distB="0" distL="114300" distR="114300" simplePos="0" relativeHeight="251677696" behindDoc="0" locked="0" layoutInCell="1" allowOverlap="1" wp14:anchorId="4D2CD366" wp14:editId="5950E19D">
+            <wp:simplePos x="0" y="0"/>
+            <wp:positionH relativeFrom="column">
+              <wp:posOffset>1231900</wp:posOffset>
+            </wp:positionH>
+            <wp:positionV relativeFrom="paragraph">
+              <wp:posOffset>226060</wp:posOffset>
+            </wp:positionV>
+            <wp:extent cx="2592705" cy="1944370"/>
             <wp:effectExtent l="0" t="0" r="0" b="0"/>
+            <wp:wrapTopAndBottom/>
             <wp:docPr id="3" name="Picture 3"/>
             <wp:cNvGraphicFramePr>
               <a:graphicFrameLocks xmlns:a="http://schemas.openxmlformats.org/drawingml/2006/main" noChangeAspect="1"/>
@@ -12517,7 +12846,13 @@
                     <pic:cNvPicPr/>
                   </pic:nvPicPr>
                   <pic:blipFill>
-                    <a:blip r:embed="rId17"/>
+                    <a:blip r:embed="rId19" cstate="print">
+                      <a:extLst>
+                        <a:ext uri="{28A0092B-C50C-407E-A947-70E740481C1C}">
+                          <a14:useLocalDpi xmlns:a14="http://schemas.microsoft.com/office/drawing/2010/main" val="0"/>
+                        </a:ext>
+                      </a:extLst>
+                    </a:blip>
                     <a:stretch>
                       <a:fillRect/>
                     </a:stretch>
@@ -12525,7 +12860,7 @@
                   <pic:spPr>
                     <a:xfrm>
                       <a:off x="0" y="0"/>
-                      <a:ext cx="2740404" cy="2055305"/>
+                      <a:ext cx="2592705" cy="1944370"/>
                     </a:xfrm>
                     <a:prstGeom prst="rect">
                       <a:avLst/>
@@ -12534,8 +12869,16 @@
                 </pic:pic>
               </a:graphicData>
             </a:graphic>
-          </wp:inline>
+          </wp:anchor>
         </w:drawing>
+      </w:r>
+      <w:r>
+        <w:rPr>
+          <w:rFonts w:eastAsiaTheme="minorHAnsi" w:cstheme="minorHAnsi"/>
+          <w:sz w:val="26"/>
+          <w:szCs w:val="26"/>
+        </w:rPr>
+        <w:t>Versicolor vs all</w:t>
       </w:r>
     </w:p>
     <w:p>
@@ -12547,6 +12890,58 @@
         <w:adjustRightInd w:val="0"/>
         <w:spacing w:after="0" w:line="240" w:lineRule="auto"/>
         <w:ind w:left="1440"/>
+        <w:jc w:val="center"/>
+        <w:rPr>
+          <w:rFonts w:eastAsiaTheme="minorHAnsi" w:cstheme="minorHAnsi"/>
+          <w:sz w:val="26"/>
+          <w:szCs w:val="26"/>
+        </w:rPr>
+      </w:pPr>
+    </w:p>
+    <w:p>
+      <w:pPr>
+        <w:pStyle w:val="ListParagraph"/>
+        <w:autoSpaceDE w:val="0"/>
+        <w:autoSpaceDN w:val="0"/>
+        <w:bidi/>
+        <w:adjustRightInd w:val="0"/>
+        <w:spacing w:after="0" w:line="240" w:lineRule="auto"/>
+        <w:ind w:left="1440"/>
+        <w:jc w:val="center"/>
+        <w:rPr>
+          <w:rFonts w:eastAsiaTheme="minorHAnsi" w:cstheme="minorHAnsi"/>
+          <w:sz w:val="26"/>
+          <w:szCs w:val="26"/>
+        </w:rPr>
+      </w:pPr>
+    </w:p>
+    <w:p>
+      <w:pPr>
+        <w:pStyle w:val="ListParagraph"/>
+        <w:autoSpaceDE w:val="0"/>
+        <w:autoSpaceDN w:val="0"/>
+        <w:bidi/>
+        <w:adjustRightInd w:val="0"/>
+        <w:spacing w:after="0" w:line="240" w:lineRule="auto"/>
+        <w:ind w:left="1440"/>
+        <w:jc w:val="center"/>
+        <w:rPr>
+          <w:rFonts w:eastAsiaTheme="minorHAnsi" w:cstheme="minorHAnsi"/>
+          <w:sz w:val="26"/>
+          <w:szCs w:val="26"/>
+        </w:rPr>
+      </w:pPr>
+    </w:p>
+    <w:p>
+      <w:pPr>
+        <w:pStyle w:val="ListParagraph"/>
+        <w:autoSpaceDE w:val="0"/>
+        <w:autoSpaceDN w:val="0"/>
+        <w:bidi/>
+        <w:adjustRightInd w:val="0"/>
+        <w:spacing w:after="0" w:line="240" w:lineRule="auto"/>
+        <w:ind w:left="1440"/>
+        <w:jc w:val="center"/>
         <w:rPr>
           <w:rFonts w:eastAsiaTheme="minorHAnsi" w:cstheme="minorHAnsi"/>
           <w:sz w:val="26"/>
@@ -12561,9 +12956,17 @@
           <w:szCs w:val="26"/>
         </w:rPr>
         <w:drawing>
-          <wp:inline distT="0" distB="0" distL="0" distR="0" wp14:anchorId="2E6AB5A3" wp14:editId="7A716B9C">
-            <wp:extent cx="2599662" cy="1949746"/>
+          <wp:anchor distT="0" distB="0" distL="114300" distR="114300" simplePos="0" relativeHeight="251678720" behindDoc="0" locked="0" layoutInCell="1" allowOverlap="1" wp14:anchorId="1F2D5622" wp14:editId="2A8AF2CE">
+            <wp:simplePos x="0" y="0"/>
+            <wp:positionH relativeFrom="column">
+              <wp:posOffset>1276350</wp:posOffset>
+            </wp:positionH>
+            <wp:positionV relativeFrom="paragraph">
+              <wp:posOffset>234950</wp:posOffset>
+            </wp:positionV>
+            <wp:extent cx="2599055" cy="1949450"/>
             <wp:effectExtent l="0" t="0" r="0" b="0"/>
+            <wp:wrapTopAndBottom/>
             <wp:docPr id="4" name="Picture 4"/>
             <wp:cNvGraphicFramePr>
               <a:graphicFrameLocks xmlns:a="http://schemas.openxmlformats.org/drawingml/2006/main" noChangeAspect="1"/>
@@ -12576,7 +12979,13 @@
                     <pic:cNvPicPr/>
                   </pic:nvPicPr>
                   <pic:blipFill>
-                    <a:blip r:embed="rId18"/>
+                    <a:blip r:embed="rId20" cstate="print">
+                      <a:extLst>
+                        <a:ext uri="{28A0092B-C50C-407E-A947-70E740481C1C}">
+                          <a14:useLocalDpi xmlns:a14="http://schemas.microsoft.com/office/drawing/2010/main" val="0"/>
+                        </a:ext>
+                      </a:extLst>
+                    </a:blip>
                     <a:stretch>
                       <a:fillRect/>
                     </a:stretch>
@@ -12584,7 +12993,7 @@
                   <pic:spPr>
                     <a:xfrm>
                       <a:off x="0" y="0"/>
-                      <a:ext cx="2635208" cy="1976406"/>
+                      <a:ext cx="2599055" cy="1949450"/>
                     </a:xfrm>
                     <a:prstGeom prst="rect">
                       <a:avLst/>
@@ -12593,9 +13002,43 @@
                 </pic:pic>
               </a:graphicData>
             </a:graphic>
-          </wp:inline>
+          </wp:anchor>
         </w:drawing>
       </w:r>
+      <w:proofErr w:type="spellStart"/>
+      <w:r>
+        <w:rPr>
+          <w:rFonts w:eastAsiaTheme="minorHAnsi" w:cstheme="minorHAnsi"/>
+          <w:sz w:val="26"/>
+          <w:szCs w:val="26"/>
+        </w:rPr>
+        <w:t>Virginica</w:t>
+      </w:r>
+      <w:proofErr w:type="spellEnd"/>
+      <w:r>
+        <w:rPr>
+          <w:rFonts w:eastAsiaTheme="minorHAnsi" w:cstheme="minorHAnsi"/>
+          <w:sz w:val="26"/>
+          <w:szCs w:val="26"/>
+        </w:rPr>
+        <w:t xml:space="preserve"> vs all</w:t>
+      </w:r>
+    </w:p>
+    <w:p>
+      <w:pPr>
+        <w:pStyle w:val="ListParagraph"/>
+        <w:autoSpaceDE w:val="0"/>
+        <w:autoSpaceDN w:val="0"/>
+        <w:bidi/>
+        <w:adjustRightInd w:val="0"/>
+        <w:spacing w:after="0" w:line="240" w:lineRule="auto"/>
+        <w:ind w:left="1440"/>
+        <w:rPr>
+          <w:rFonts w:eastAsiaTheme="minorHAnsi" w:cstheme="minorHAnsi"/>
+          <w:sz w:val="26"/>
+          <w:szCs w:val="26"/>
+        </w:rPr>
+      </w:pPr>
     </w:p>
     <w:p>
       <w:pPr>
@@ -12627,33 +13070,59 @@
         <w:spacing w:after="0" w:line="240" w:lineRule="auto"/>
         <w:rPr>
           <w:rFonts w:eastAsiaTheme="minorHAnsi" w:cstheme="minorHAnsi"/>
-          <w:sz w:val="26"/>
-          <w:szCs w:val="26"/>
+          <w:b/>
+          <w:bCs/>
+          <w:sz w:val="26"/>
+          <w:szCs w:val="26"/>
+          <w:u w:val="single"/>
           <w:rtl/>
         </w:rPr>
       </w:pPr>
       <w:r>
         <w:rPr>
           <w:rFonts w:eastAsiaTheme="minorHAnsi" w:cstheme="minorHAnsi" w:hint="cs"/>
-          <w:sz w:val="26"/>
-          <w:szCs w:val="26"/>
-          <w:rtl/>
-        </w:rPr>
-        <w:t xml:space="preserve">סט הדוגמאות הינו </w:t>
+          <w:b/>
+          <w:bCs/>
+          <w:sz w:val="26"/>
+          <w:szCs w:val="26"/>
+          <w:u w:val="single"/>
+          <w:rtl/>
+        </w:rPr>
+        <w:t>סט הד</w:t>
+      </w:r>
+      <w:bookmarkStart w:id="1" w:name="_GoBack"/>
+      <w:bookmarkEnd w:id="1"/>
+      <w:r>
+        <w:rPr>
+          <w:rFonts w:eastAsiaTheme="minorHAnsi" w:cstheme="minorHAnsi" w:hint="cs"/>
+          <w:b/>
+          <w:bCs/>
+          <w:sz w:val="26"/>
+          <w:szCs w:val="26"/>
+          <w:u w:val="single"/>
+          <w:rtl/>
+        </w:rPr>
+        <w:t xml:space="preserve">וגמאות הינו </w:t>
       </w:r>
       <w:r>
         <w:rPr>
           <w:rFonts w:eastAsiaTheme="minorHAnsi" w:cstheme="minorHAnsi"/>
-          <w:sz w:val="26"/>
-          <w:szCs w:val="26"/>
+          <w:b/>
+          <w:bCs/>
+          <w:sz w:val="26"/>
+          <w:szCs w:val="26"/>
+          <w:u w:val="single"/>
         </w:rPr>
         <w:t>digits</w:t>
       </w:r>
       <w:r>
         <w:rPr>
           <w:rFonts w:eastAsiaTheme="minorHAnsi" w:cstheme="minorHAnsi" w:hint="cs"/>
-          <w:sz w:val="26"/>
-          <w:szCs w:val="26"/>
+          <w:b/>
+          <w:bCs/>
+          <w:sz w:val="26"/>
+          <w:szCs w:val="26"/>
+          <w:u w:val="single"/>
           <w:rtl/>
         </w:rPr>
         <w:t>:</w:t>
@@ -12661,8 +13130,11 @@
       <w:r>
         <w:rPr>
           <w:rFonts w:eastAsiaTheme="minorHAnsi" w:cstheme="minorHAnsi"/>
-          <w:sz w:val="26"/>
-          <w:szCs w:val="26"/>
+          <w:b/>
+          <w:bCs/>
+          <w:sz w:val="26"/>
+          <w:szCs w:val="26"/>
+          <w:u w:val="single"/>
           <w:rtl/>
         </w:rPr>
         <w:br/>
@@ -15475,7 +15947,7 @@
                     <pic:cNvPicPr/>
                   </pic:nvPicPr>
                   <pic:blipFill>
-                    <a:blip r:embed="rId19"/>
+                    <a:blip r:embed="rId21"/>
                     <a:stretch>
                       <a:fillRect/>
                     </a:stretch>
@@ -15578,238 +16050,6 @@
             <wp:extent cx="2438400" cy="1828800"/>
             <wp:effectExtent l="0" t="0" r="0" b="0"/>
             <wp:docPr id="6" name="Picture 6"/>
-            <wp:cNvGraphicFramePr>
-              <a:graphicFrameLocks xmlns:a="http://schemas.openxmlformats.org/drawingml/2006/main" noChangeAspect="1"/>
-            </wp:cNvGraphicFramePr>
-            <a:graphic xmlns:a="http://schemas.openxmlformats.org/drawingml/2006/main">
-              <a:graphicData uri="http://schemas.openxmlformats.org/drawingml/2006/picture">
-                <pic:pic xmlns:pic="http://schemas.openxmlformats.org/drawingml/2006/picture">
-                  <pic:nvPicPr>
-                    <pic:cNvPr id="1" name=""/>
-                    <pic:cNvPicPr/>
-                  </pic:nvPicPr>
-                  <pic:blipFill>
-                    <a:blip r:embed="rId20"/>
-                    <a:stretch>
-                      <a:fillRect/>
-                    </a:stretch>
-                  </pic:blipFill>
-                  <pic:spPr>
-                    <a:xfrm>
-                      <a:off x="0" y="0"/>
-                      <a:ext cx="2438400" cy="1828800"/>
-                    </a:xfrm>
-                    <a:prstGeom prst="rect">
-                      <a:avLst/>
-                    </a:prstGeom>
-                  </pic:spPr>
-                </pic:pic>
-              </a:graphicData>
-            </a:graphic>
-          </wp:inline>
-        </w:drawing>
-      </w:r>
-      <w:r>
-        <w:rPr>
-          <w:rFonts w:eastAsiaTheme="minorHAnsi" w:cstheme="minorHAnsi"/>
-          <w:sz w:val="26"/>
-          <w:szCs w:val="26"/>
-          <w:rtl/>
-        </w:rPr>
-        <w:br/>
-      </w:r>
-      <w:r>
-        <w:rPr>
-          <w:rFonts w:eastAsiaTheme="minorHAnsi" w:cstheme="minorHAnsi" w:hint="cs"/>
-          <w:sz w:val="26"/>
-          <w:szCs w:val="26"/>
-          <w:rtl/>
-        </w:rPr>
-        <w:t>ניתן לראות כי ה</w:t>
-      </w:r>
-      <w:r>
-        <w:rPr>
-          <w:rFonts w:eastAsiaTheme="minorHAnsi" w:cstheme="minorHAnsi"/>
-          <w:sz w:val="26"/>
-          <w:szCs w:val="26"/>
-        </w:rPr>
-        <w:t>Perceptron</w:t>
-      </w:r>
-      <w:r>
-        <w:rPr>
-          <w:rFonts w:eastAsiaTheme="minorHAnsi" w:cstheme="minorHAnsi" w:hint="cs"/>
-          <w:sz w:val="26"/>
-          <w:szCs w:val="26"/>
-          <w:rtl/>
-        </w:rPr>
-        <w:t xml:space="preserve"> אינו בעל מגמה של ירידה על סט האימון גם כאשר מגדילים את כמות המעבר על המידע:</w:t>
-      </w:r>
-      <w:r>
-        <w:rPr>
-          <w:rFonts w:eastAsiaTheme="minorHAnsi" w:cstheme="minorHAnsi"/>
-          <w:sz w:val="26"/>
-          <w:szCs w:val="26"/>
-          <w:rtl/>
-        </w:rPr>
-        <w:br/>
-      </w:r>
-      <w:r>
-        <w:rPr>
-          <w:rFonts w:eastAsiaTheme="minorHAnsi" w:cs="Calibri"/>
-          <w:noProof/>
-          <w:sz w:val="26"/>
-          <w:szCs w:val="26"/>
-          <w:rtl/>
-        </w:rPr>
-        <w:drawing>
-          <wp:inline distT="0" distB="0" distL="0" distR="0" wp14:anchorId="3CDE57B2" wp14:editId="60C30E4D">
-            <wp:extent cx="2438404" cy="1828800"/>
-            <wp:effectExtent l="0" t="0" r="0" b="0"/>
-            <wp:docPr id="7" name="Picture 7"/>
-            <wp:cNvGraphicFramePr>
-              <a:graphicFrameLocks xmlns:a="http://schemas.openxmlformats.org/drawingml/2006/main" noChangeAspect="1"/>
-            </wp:cNvGraphicFramePr>
-            <a:graphic xmlns:a="http://schemas.openxmlformats.org/drawingml/2006/main">
-              <a:graphicData uri="http://schemas.openxmlformats.org/drawingml/2006/picture">
-                <pic:pic xmlns:pic="http://schemas.openxmlformats.org/drawingml/2006/picture">
-                  <pic:nvPicPr>
-                    <pic:cNvPr id="1" name=""/>
-                    <pic:cNvPicPr/>
-                  </pic:nvPicPr>
-                  <pic:blipFill>
-                    <a:blip r:embed="rId21"/>
-                    <a:stretch>
-                      <a:fillRect/>
-                    </a:stretch>
-                  </pic:blipFill>
-                  <pic:spPr>
-                    <a:xfrm>
-                      <a:off x="0" y="0"/>
-                      <a:ext cx="2438404" cy="1828800"/>
-                    </a:xfrm>
-                    <a:prstGeom prst="rect">
-                      <a:avLst/>
-                    </a:prstGeom>
-                  </pic:spPr>
-                </pic:pic>
-              </a:graphicData>
-            </a:graphic>
-          </wp:inline>
-        </w:drawing>
-      </w:r>
-    </w:p>
-    <w:p>
-      <w:pPr>
-        <w:spacing w:line="259" w:lineRule="auto"/>
-        <w:rPr>
-          <w:rFonts w:eastAsiaTheme="minorHAnsi" w:cstheme="minorHAnsi"/>
-          <w:sz w:val="26"/>
-          <w:szCs w:val="26"/>
-          <w:rtl/>
-        </w:rPr>
-      </w:pPr>
-      <w:r>
-        <w:rPr>
-          <w:rFonts w:eastAsiaTheme="minorHAnsi" w:cstheme="minorHAnsi"/>
-          <w:sz w:val="26"/>
-          <w:szCs w:val="26"/>
-          <w:rtl/>
-        </w:rPr>
-        <w:br w:type="page"/>
-      </w:r>
-    </w:p>
-    <w:p>
-      <w:pPr>
-        <w:pStyle w:val="ListParagraph"/>
-        <w:numPr>
-          <w:ilvl w:val="0"/>
-          <w:numId w:val="24"/>
-        </w:numPr>
-        <w:autoSpaceDE w:val="0"/>
-        <w:autoSpaceDN w:val="0"/>
-        <w:bidi/>
-        <w:adjustRightInd w:val="0"/>
-        <w:spacing w:after="0" w:line="240" w:lineRule="auto"/>
-        <w:rPr>
-          <w:rFonts w:eastAsiaTheme="minorHAnsi" w:cstheme="minorHAnsi"/>
-          <w:sz w:val="26"/>
-          <w:szCs w:val="26"/>
-          <w:rtl/>
-        </w:rPr>
-      </w:pPr>
-      <w:r>
-        <w:rPr>
-          <w:rFonts w:eastAsiaTheme="minorHAnsi" w:cstheme="minorHAnsi" w:hint="cs"/>
-          <w:sz w:val="26"/>
-          <w:szCs w:val="26"/>
-          <w:u w:val="single"/>
-          <w:rtl/>
-        </w:rPr>
-        <w:lastRenderedPageBreak/>
-        <w:t xml:space="preserve">סט המידע </w:t>
-      </w:r>
-      <w:r>
-        <w:rPr>
-          <w:rFonts w:eastAsiaTheme="minorHAnsi" w:cstheme="minorHAnsi" w:hint="cs"/>
-          <w:sz w:val="26"/>
-          <w:szCs w:val="26"/>
-          <w:u w:val="single"/>
-          <w:rtl/>
-        </w:rPr>
-        <w:t>השני</w:t>
-      </w:r>
-      <w:r>
-        <w:rPr>
-          <w:rFonts w:eastAsiaTheme="minorHAnsi" w:cstheme="minorHAnsi" w:hint="cs"/>
-          <w:sz w:val="26"/>
-          <w:szCs w:val="26"/>
-          <w:u w:val="single"/>
-          <w:rtl/>
-        </w:rPr>
-        <w:t xml:space="preserve"> מכיל 2 תכונות וניתן להפרדה</w:t>
-      </w:r>
-      <w:r>
-        <w:rPr>
-          <w:rFonts w:eastAsiaTheme="minorHAnsi" w:cstheme="minorHAnsi" w:hint="cs"/>
-          <w:sz w:val="26"/>
-          <w:szCs w:val="26"/>
-          <w:u w:val="single"/>
-          <w:rtl/>
-        </w:rPr>
-        <w:t xml:space="preserve"> לינארית</w:t>
-      </w:r>
-      <w:r>
-        <w:rPr>
-          <w:rFonts w:eastAsiaTheme="minorHAnsi" w:cstheme="minorHAnsi" w:hint="cs"/>
-          <w:sz w:val="26"/>
-          <w:szCs w:val="26"/>
-          <w:u w:val="single"/>
-          <w:rtl/>
-        </w:rPr>
-        <w:t>:</w:t>
-      </w:r>
-      <w:r>
-        <w:rPr>
-          <w:rFonts w:eastAsiaTheme="minorHAnsi" w:cstheme="minorHAnsi"/>
-          <w:sz w:val="26"/>
-          <w:szCs w:val="26"/>
-          <w:rtl/>
-        </w:rPr>
-        <w:br/>
-      </w:r>
-      <w:r>
-        <w:rPr>
-          <w:rFonts w:eastAsiaTheme="minorHAnsi" w:cs="Calibri"/>
-          <w:noProof/>
-          <w:sz w:val="26"/>
-          <w:szCs w:val="26"/>
-          <w:rtl/>
-        </w:rPr>
-        <w:drawing>
-          <wp:inline distT="0" distB="0" distL="0" distR="0" wp14:anchorId="186E0668" wp14:editId="2E7DAA5B">
-            <wp:extent cx="3657600" cy="2743200"/>
-            <wp:effectExtent l="0" t="0" r="0" b="0"/>
-            <wp:docPr id="8" name="Picture 8"/>
             <wp:cNvGraphicFramePr>
               <a:graphicFrameLocks xmlns:a="http://schemas.openxmlformats.org/drawingml/2006/main" noChangeAspect="1"/>
             </wp:cNvGraphicFramePr>
@@ -15829,6 +16069,238 @@
                   <pic:spPr>
                     <a:xfrm>
                       <a:off x="0" y="0"/>
+                      <a:ext cx="2438400" cy="1828800"/>
+                    </a:xfrm>
+                    <a:prstGeom prst="rect">
+                      <a:avLst/>
+                    </a:prstGeom>
+                  </pic:spPr>
+                </pic:pic>
+              </a:graphicData>
+            </a:graphic>
+          </wp:inline>
+        </w:drawing>
+      </w:r>
+      <w:r>
+        <w:rPr>
+          <w:rFonts w:eastAsiaTheme="minorHAnsi" w:cstheme="minorHAnsi"/>
+          <w:sz w:val="26"/>
+          <w:szCs w:val="26"/>
+          <w:rtl/>
+        </w:rPr>
+        <w:br/>
+      </w:r>
+      <w:r>
+        <w:rPr>
+          <w:rFonts w:eastAsiaTheme="minorHAnsi" w:cstheme="minorHAnsi" w:hint="cs"/>
+          <w:sz w:val="26"/>
+          <w:szCs w:val="26"/>
+          <w:rtl/>
+        </w:rPr>
+        <w:t>ניתן לראות כי ה</w:t>
+      </w:r>
+      <w:r>
+        <w:rPr>
+          <w:rFonts w:eastAsiaTheme="minorHAnsi" w:cstheme="minorHAnsi"/>
+          <w:sz w:val="26"/>
+          <w:szCs w:val="26"/>
+        </w:rPr>
+        <w:t>Perceptron</w:t>
+      </w:r>
+      <w:r>
+        <w:rPr>
+          <w:rFonts w:eastAsiaTheme="minorHAnsi" w:cstheme="minorHAnsi" w:hint="cs"/>
+          <w:sz w:val="26"/>
+          <w:szCs w:val="26"/>
+          <w:rtl/>
+        </w:rPr>
+        <w:t xml:space="preserve"> אינו בעל מגמה של ירידה על סט האימון גם כאשר מגדילים את כמות המעבר על המידע:</w:t>
+      </w:r>
+      <w:r>
+        <w:rPr>
+          <w:rFonts w:eastAsiaTheme="minorHAnsi" w:cstheme="minorHAnsi"/>
+          <w:sz w:val="26"/>
+          <w:szCs w:val="26"/>
+          <w:rtl/>
+        </w:rPr>
+        <w:br/>
+      </w:r>
+      <w:r>
+        <w:rPr>
+          <w:rFonts w:eastAsiaTheme="minorHAnsi" w:cs="Calibri"/>
+          <w:noProof/>
+          <w:sz w:val="26"/>
+          <w:szCs w:val="26"/>
+          <w:rtl/>
+        </w:rPr>
+        <w:drawing>
+          <wp:inline distT="0" distB="0" distL="0" distR="0" wp14:anchorId="3CDE57B2" wp14:editId="60C30E4D">
+            <wp:extent cx="2438404" cy="1828800"/>
+            <wp:effectExtent l="0" t="0" r="0" b="0"/>
+            <wp:docPr id="7" name="Picture 7"/>
+            <wp:cNvGraphicFramePr>
+              <a:graphicFrameLocks xmlns:a="http://schemas.openxmlformats.org/drawingml/2006/main" noChangeAspect="1"/>
+            </wp:cNvGraphicFramePr>
+            <a:graphic xmlns:a="http://schemas.openxmlformats.org/drawingml/2006/main">
+              <a:graphicData uri="http://schemas.openxmlformats.org/drawingml/2006/picture">
+                <pic:pic xmlns:pic="http://schemas.openxmlformats.org/drawingml/2006/picture">
+                  <pic:nvPicPr>
+                    <pic:cNvPr id="1" name=""/>
+                    <pic:cNvPicPr/>
+                  </pic:nvPicPr>
+                  <pic:blipFill>
+                    <a:blip r:embed="rId23"/>
+                    <a:stretch>
+                      <a:fillRect/>
+                    </a:stretch>
+                  </pic:blipFill>
+                  <pic:spPr>
+                    <a:xfrm>
+                      <a:off x="0" y="0"/>
+                      <a:ext cx="2438404" cy="1828800"/>
+                    </a:xfrm>
+                    <a:prstGeom prst="rect">
+                      <a:avLst/>
+                    </a:prstGeom>
+                  </pic:spPr>
+                </pic:pic>
+              </a:graphicData>
+            </a:graphic>
+          </wp:inline>
+        </w:drawing>
+      </w:r>
+    </w:p>
+    <w:p>
+      <w:pPr>
+        <w:spacing w:line="259" w:lineRule="auto"/>
+        <w:rPr>
+          <w:rFonts w:eastAsiaTheme="minorHAnsi" w:cstheme="minorHAnsi"/>
+          <w:sz w:val="26"/>
+          <w:szCs w:val="26"/>
+          <w:rtl/>
+        </w:rPr>
+      </w:pPr>
+      <w:r>
+        <w:rPr>
+          <w:rFonts w:eastAsiaTheme="minorHAnsi" w:cstheme="minorHAnsi"/>
+          <w:sz w:val="26"/>
+          <w:szCs w:val="26"/>
+          <w:rtl/>
+        </w:rPr>
+        <w:br w:type="page"/>
+      </w:r>
+    </w:p>
+    <w:p>
+      <w:pPr>
+        <w:pStyle w:val="ListParagraph"/>
+        <w:numPr>
+          <w:ilvl w:val="0"/>
+          <w:numId w:val="24"/>
+        </w:numPr>
+        <w:autoSpaceDE w:val="0"/>
+        <w:autoSpaceDN w:val="0"/>
+        <w:bidi/>
+        <w:adjustRightInd w:val="0"/>
+        <w:spacing w:after="0" w:line="240" w:lineRule="auto"/>
+        <w:rPr>
+          <w:rFonts w:eastAsiaTheme="minorHAnsi" w:cstheme="minorHAnsi"/>
+          <w:sz w:val="26"/>
+          <w:szCs w:val="26"/>
+          <w:rtl/>
+        </w:rPr>
+      </w:pPr>
+      <w:r>
+        <w:rPr>
+          <w:rFonts w:eastAsiaTheme="minorHAnsi" w:cstheme="minorHAnsi" w:hint="cs"/>
+          <w:sz w:val="26"/>
+          <w:szCs w:val="26"/>
+          <w:u w:val="single"/>
+          <w:rtl/>
+        </w:rPr>
+        <w:lastRenderedPageBreak/>
+        <w:t xml:space="preserve">סט המידע </w:t>
+      </w:r>
+      <w:r>
+        <w:rPr>
+          <w:rFonts w:eastAsiaTheme="minorHAnsi" w:cstheme="minorHAnsi" w:hint="cs"/>
+          <w:sz w:val="26"/>
+          <w:szCs w:val="26"/>
+          <w:u w:val="single"/>
+          <w:rtl/>
+        </w:rPr>
+        <w:t>השני</w:t>
+      </w:r>
+      <w:r>
+        <w:rPr>
+          <w:rFonts w:eastAsiaTheme="minorHAnsi" w:cstheme="minorHAnsi" w:hint="cs"/>
+          <w:sz w:val="26"/>
+          <w:szCs w:val="26"/>
+          <w:u w:val="single"/>
+          <w:rtl/>
+        </w:rPr>
+        <w:t xml:space="preserve"> מכיל 2 תכונות וניתן להפרדה</w:t>
+      </w:r>
+      <w:r>
+        <w:rPr>
+          <w:rFonts w:eastAsiaTheme="minorHAnsi" w:cstheme="minorHAnsi" w:hint="cs"/>
+          <w:sz w:val="26"/>
+          <w:szCs w:val="26"/>
+          <w:u w:val="single"/>
+          <w:rtl/>
+        </w:rPr>
+        <w:t xml:space="preserve"> לינארית</w:t>
+      </w:r>
+      <w:r>
+        <w:rPr>
+          <w:rFonts w:eastAsiaTheme="minorHAnsi" w:cstheme="minorHAnsi" w:hint="cs"/>
+          <w:sz w:val="26"/>
+          <w:szCs w:val="26"/>
+          <w:u w:val="single"/>
+          <w:rtl/>
+        </w:rPr>
+        <w:t>:</w:t>
+      </w:r>
+      <w:r>
+        <w:rPr>
+          <w:rFonts w:eastAsiaTheme="minorHAnsi" w:cstheme="minorHAnsi"/>
+          <w:sz w:val="26"/>
+          <w:szCs w:val="26"/>
+          <w:rtl/>
+        </w:rPr>
+        <w:br/>
+      </w:r>
+      <w:r>
+        <w:rPr>
+          <w:rFonts w:eastAsiaTheme="minorHAnsi" w:cs="Calibri"/>
+          <w:noProof/>
+          <w:sz w:val="26"/>
+          <w:szCs w:val="26"/>
+          <w:rtl/>
+        </w:rPr>
+        <w:drawing>
+          <wp:inline distT="0" distB="0" distL="0" distR="0" wp14:anchorId="186E0668" wp14:editId="2E7DAA5B">
+            <wp:extent cx="3657600" cy="2743200"/>
+            <wp:effectExtent l="0" t="0" r="0" b="0"/>
+            <wp:docPr id="8" name="Picture 8"/>
+            <wp:cNvGraphicFramePr>
+              <a:graphicFrameLocks xmlns:a="http://schemas.openxmlformats.org/drawingml/2006/main" noChangeAspect="1"/>
+            </wp:cNvGraphicFramePr>
+            <a:graphic xmlns:a="http://schemas.openxmlformats.org/drawingml/2006/main">
+              <a:graphicData uri="http://schemas.openxmlformats.org/drawingml/2006/picture">
+                <pic:pic xmlns:pic="http://schemas.openxmlformats.org/drawingml/2006/picture">
+                  <pic:nvPicPr>
+                    <pic:cNvPr id="1" name=""/>
+                    <pic:cNvPicPr/>
+                  </pic:nvPicPr>
+                  <pic:blipFill>
+                    <a:blip r:embed="rId24"/>
+                    <a:stretch>
+                      <a:fillRect/>
+                    </a:stretch>
+                  </pic:blipFill>
+                  <pic:spPr>
+                    <a:xfrm>
+                      <a:off x="0" y="0"/>
                       <a:ext cx="3657600" cy="2743200"/>
                     </a:xfrm>
                     <a:prstGeom prst="rect">
@@ -15926,7 +16398,7 @@
                     <pic:cNvPicPr/>
                   </pic:nvPicPr>
                   <pic:blipFill>
-                    <a:blip r:embed="rId20" cstate="print">
+                    <a:blip r:embed="rId22" cstate="print">
                       <a:extLst>
                         <a:ext uri="{28A0092B-C50C-407E-A947-70E740481C1C}">
                           <a14:useLocalDpi xmlns:a14="http://schemas.microsoft.com/office/drawing/2010/main" val="0"/>
@@ -16029,7 +16501,7 @@
                     <pic:cNvPicPr/>
                   </pic:nvPicPr>
                   <pic:blipFill>
-                    <a:blip r:embed="rId23" cstate="print">
+                    <a:blip r:embed="rId25" cstate="print">
                       <a:extLst>
                         <a:ext uri="{28A0092B-C50C-407E-A947-70E740481C1C}">
                           <a14:useLocalDpi xmlns:a14="http://schemas.microsoft.com/office/drawing/2010/main" val="0"/>
@@ -16078,7 +16550,7 @@
 </file>
 
 <file path=word/numbering.xml><?xml version="1.0" encoding="utf-8"?>
-<w:numbering xmlns:wpc="http://schemas.microsoft.com/office/word/2010/wordprocessingCanvas" xmlns:cx="http://schemas.microsoft.com/office/drawing/2014/chartex" xmlns:cx1="http://schemas.microsoft.com/office/drawing/2015/9/8/chartex" xmlns:cx2="http://schemas.microsoft.com/office/drawing/2015/10/21/chartex" xmlns:cx3="http://schemas.microsoft.com/office/drawing/2016/5/9/chartex" xmlns:cx4="http://schemas.microsoft.com/office/drawing/2016/5/10/chartex" xmlns:cx5="http://schemas.microsoft.com/office/drawing/2016/5/11/chartex" xmlns:cx6="http://schemas.microsoft.com/office/drawing/2016/5/12/chartex" xmlns:cx7="http://schemas.microsoft.com/office/drawing/2016/5/13/chartex" xmlns:cx8="http://schemas.microsoft.com/office/drawing/2016/5/14/chartex" xmlns:mc="http://schemas.openxmlformats.org/markup-compatibility/2006" xmlns:aink="http://schemas.microsoft.com/office/drawing/2016/ink" xmlns:am3d="http://schemas.microsoft.com/office/drawing/2017/model3d" xmlns:o="urn:schemas-microsoft-com:office:office" xmlns:r="http://schemas.openxmlformats.org/officeDocument/2006/relationships" xmlns:m="http://schemas.openxmlformats.org/officeDocument/2006/math" xmlns:v="urn:schemas-microsoft-com:vml" xmlns:wp14="http://schemas.microsoft.com/office/word/2010/wordprocessingDrawing" xmlns:wp="http://schemas.openxmlformats.org/drawingml/2006/wordprocessingDrawing" xmlns:w10="urn:schemas-microsoft-com:office:word" xmlns:w="http://schemas.openxmlformats.org/wordprocessingml/2006/main" xmlns:w14="http://schemas.microsoft.com/office/word/2010/wordml" xmlns:w15="http://schemas.microsoft.com/office/word/2012/wordml" xmlns:w16cid="http://schemas.microsoft.com/office/word/2016/wordml/cid" xmlns:w16se="http://schemas.microsoft.com/office/word/2015/wordml/symex" xmlns:wpg="http://schemas.microsoft.com/office/word/2010/wordprocessingGroup" xmlns:wpi="http://schemas.microsoft.com/office/word/2010/wordprocessingInk" xmlns:wne="http://schemas.microsoft.com/office/word/2006/wordml" xmlns:wps="http://schemas.microsoft.com/office/word/2010/wordprocessingShape" mc:Ignorable="w14 w15 w16se w16cid wp14">
+<w:numbering xmlns:wpc="http://schemas.microsoft.com/office/word/2010/wordprocessingCanvas" xmlns:mc="http://schemas.openxmlformats.org/markup-compatibility/2006" xmlns:o="urn:schemas-microsoft-com:office:office" xmlns:r="http://schemas.openxmlformats.org/officeDocument/2006/relationships" xmlns:m="http://schemas.openxmlformats.org/officeDocument/2006/math" xmlns:v="urn:schemas-microsoft-com:vml" xmlns:wp14="http://schemas.microsoft.com/office/word/2010/wordprocessingDrawing" xmlns:wp="http://schemas.openxmlformats.org/drawingml/2006/wordprocessingDrawing" xmlns:w10="urn:schemas-microsoft-com:office:word" xmlns:w="http://schemas.openxmlformats.org/wordprocessingml/2006/main" xmlns:w14="http://schemas.microsoft.com/office/word/2010/wordml" xmlns:w15="http://schemas.microsoft.com/office/word/2012/wordml" xmlns:wpg="http://schemas.microsoft.com/office/word/2010/wordprocessingGroup" xmlns:wpi="http://schemas.microsoft.com/office/word/2010/wordprocessingInk" xmlns:wne="http://schemas.microsoft.com/office/word/2006/wordml" xmlns:wps="http://schemas.microsoft.com/office/word/2010/wordprocessingShape" mc:Ignorable="w14 w15 wp14">
   <w:abstractNum w:abstractNumId="0" w15:restartNumberingAfterBreak="0">
     <w:nsid w:val="097172F2"/>
     <w:multiLevelType w:val="hybridMultilevel"/>
@@ -18553,7 +19025,7 @@
 </file>
 
 <file path=word/styles.xml><?xml version="1.0" encoding="utf-8"?>
-<w:styles xmlns:mc="http://schemas.openxmlformats.org/markup-compatibility/2006" xmlns:r="http://schemas.openxmlformats.org/officeDocument/2006/relationships" xmlns:w="http://schemas.openxmlformats.org/wordprocessingml/2006/main" xmlns:w14="http://schemas.microsoft.com/office/word/2010/wordml" xmlns:w15="http://schemas.microsoft.com/office/word/2012/wordml" xmlns:w16cid="http://schemas.microsoft.com/office/word/2016/wordml/cid" xmlns:w16se="http://schemas.microsoft.com/office/word/2015/wordml/symex" mc:Ignorable="w14 w15 w16se w16cid">
+<w:styles xmlns:mc="http://schemas.openxmlformats.org/markup-compatibility/2006" xmlns:r="http://schemas.openxmlformats.org/officeDocument/2006/relationships" xmlns:w="http://schemas.openxmlformats.org/wordprocessingml/2006/main" xmlns:w14="http://schemas.microsoft.com/office/word/2010/wordml" xmlns:w15="http://schemas.microsoft.com/office/word/2012/wordml" mc:Ignorable="w14 w15">
   <w:docDefaults>
     <w:rPrDefault>
       <w:rPr>
@@ -18569,7 +19041,7 @@
       </w:pPr>
     </w:pPrDefault>
   </w:docDefaults>
-  <w:latentStyles w:defLockedState="0" w:defUIPriority="99" w:defSemiHidden="0" w:defUnhideWhenUsed="0" w:defQFormat="0" w:count="376">
+  <w:latentStyles w:defLockedState="0" w:defUIPriority="99" w:defSemiHidden="0" w:defUnhideWhenUsed="0" w:defQFormat="0" w:count="371">
     <w:lsdException w:name="Normal" w:uiPriority="0" w:qFormat="1"/>
     <w:lsdException w:name="heading 1" w:uiPriority="9" w:qFormat="1"/>
     <w:lsdException w:name="heading 2" w:semiHidden="1" w:uiPriority="9" w:unhideWhenUsed="1" w:qFormat="1"/>
@@ -18941,11 +19413,6 @@
     <w:lsdException w:name="List Table 5 Dark Accent 6" w:uiPriority="50"/>
     <w:lsdException w:name="List Table 6 Colorful Accent 6" w:uiPriority="51"/>
     <w:lsdException w:name="List Table 7 Colorful Accent 6" w:uiPriority="52"/>
-    <w:lsdException w:name="Mention" w:semiHidden="1" w:unhideWhenUsed="1"/>
-    <w:lsdException w:name="Smart Hyperlink" w:semiHidden="1" w:unhideWhenUsed="1"/>
-    <w:lsdException w:name="Hashtag" w:semiHidden="1" w:unhideWhenUsed="1"/>
-    <w:lsdException w:name="Unresolved Mention" w:semiHidden="1" w:unhideWhenUsed="1"/>
-    <w:lsdException w:name="Smart Link" w:semiHidden="1" w:unhideWhenUsed="1"/>
   </w:latentStyles>
   <w:style w:type="paragraph" w:default="1" w:styleId="Normal">
     <w:name w:val="Normal"/>

</xml_diff>

<commit_message>
last changes before submission
</commit_message>
<xml_diff>
--- a/HW_3/dry_editable.docx
+++ b/HW_3/dry_editable.docx
@@ -1,6 +1,6 @@
 
 <file path=word/document.xml><?xml version="1.0" encoding="utf-8"?>
-<w:document xmlns:wpc="http://schemas.microsoft.com/office/word/2010/wordprocessingCanvas" xmlns:mc="http://schemas.openxmlformats.org/markup-compatibility/2006" xmlns:o="urn:schemas-microsoft-com:office:office" xmlns:r="http://schemas.openxmlformats.org/officeDocument/2006/relationships" xmlns:m="http://schemas.openxmlformats.org/officeDocument/2006/math" xmlns:v="urn:schemas-microsoft-com:vml" xmlns:wp14="http://schemas.microsoft.com/office/word/2010/wordprocessingDrawing" xmlns:wp="http://schemas.openxmlformats.org/drawingml/2006/wordprocessingDrawing" xmlns:w10="urn:schemas-microsoft-com:office:word" xmlns:w="http://schemas.openxmlformats.org/wordprocessingml/2006/main" xmlns:w14="http://schemas.microsoft.com/office/word/2010/wordml" xmlns:w15="http://schemas.microsoft.com/office/word/2012/wordml" xmlns:wpg="http://schemas.microsoft.com/office/word/2010/wordprocessingGroup" xmlns:wpi="http://schemas.microsoft.com/office/word/2010/wordprocessingInk" xmlns:wne="http://schemas.microsoft.com/office/word/2006/wordml" xmlns:wps="http://schemas.microsoft.com/office/word/2010/wordprocessingShape" mc:Ignorable="w14 w15 wp14">
+<w:document xmlns:wpc="http://schemas.microsoft.com/office/word/2010/wordprocessingCanvas" xmlns:cx="http://schemas.microsoft.com/office/drawing/2014/chartex" xmlns:cx1="http://schemas.microsoft.com/office/drawing/2015/9/8/chartex" xmlns:cx2="http://schemas.microsoft.com/office/drawing/2015/10/21/chartex" xmlns:cx3="http://schemas.microsoft.com/office/drawing/2016/5/9/chartex" xmlns:cx4="http://schemas.microsoft.com/office/drawing/2016/5/10/chartex" xmlns:cx5="http://schemas.microsoft.com/office/drawing/2016/5/11/chartex" xmlns:cx6="http://schemas.microsoft.com/office/drawing/2016/5/12/chartex" xmlns:cx7="http://schemas.microsoft.com/office/drawing/2016/5/13/chartex" xmlns:cx8="http://schemas.microsoft.com/office/drawing/2016/5/14/chartex" xmlns:mc="http://schemas.openxmlformats.org/markup-compatibility/2006" xmlns:aink="http://schemas.microsoft.com/office/drawing/2016/ink" xmlns:am3d="http://schemas.microsoft.com/office/drawing/2017/model3d" xmlns:o="urn:schemas-microsoft-com:office:office" xmlns:r="http://schemas.openxmlformats.org/officeDocument/2006/relationships" xmlns:m="http://schemas.openxmlformats.org/officeDocument/2006/math" xmlns:v="urn:schemas-microsoft-com:vml" xmlns:wp14="http://schemas.microsoft.com/office/word/2010/wordprocessingDrawing" xmlns:wp="http://schemas.openxmlformats.org/drawingml/2006/wordprocessingDrawing" xmlns:w10="urn:schemas-microsoft-com:office:word" xmlns:w="http://schemas.openxmlformats.org/wordprocessingml/2006/main" xmlns:w14="http://schemas.microsoft.com/office/word/2010/wordml" xmlns:w15="http://schemas.microsoft.com/office/word/2012/wordml" xmlns:w16cid="http://schemas.microsoft.com/office/word/2016/wordml/cid" xmlns:w16se="http://schemas.microsoft.com/office/word/2015/wordml/symex" xmlns:wpg="http://schemas.microsoft.com/office/word/2010/wordprocessingGroup" xmlns:wpi="http://schemas.microsoft.com/office/word/2010/wordprocessingInk" xmlns:wne="http://schemas.microsoft.com/office/word/2006/wordml" xmlns:wps="http://schemas.microsoft.com/office/word/2010/wordprocessingShape" mc:Ignorable="w14 w15 w16se w16cid wp14">
   <w:body>
     <w:p>
       <w:r>
@@ -488,7 +488,7 @@
               </wp:anchor>
             </w:drawing>
           </mc:Choice>
-          <mc:Fallback xmlns:w16se="http://schemas.microsoft.com/office/word/2015/wordml/symex" xmlns:w16cid="http://schemas.microsoft.com/office/word/2016/wordml/cid" xmlns:am3d="http://schemas.microsoft.com/office/drawing/2017/model3d" xmlns:aink="http://schemas.microsoft.com/office/drawing/2016/ink" xmlns:cx8="http://schemas.microsoft.com/office/drawing/2016/5/14/chartex" xmlns:cx7="http://schemas.microsoft.com/office/drawing/2016/5/13/chartex" xmlns:cx6="http://schemas.microsoft.com/office/drawing/2016/5/12/chartex" xmlns:cx5="http://schemas.microsoft.com/office/drawing/2016/5/11/chartex" xmlns:cx4="http://schemas.microsoft.com/office/drawing/2016/5/10/chartex" xmlns:cx3="http://schemas.microsoft.com/office/drawing/2016/5/9/chartex" xmlns:cx2="http://schemas.microsoft.com/office/drawing/2015/10/21/chartex" xmlns:cx1="http://schemas.microsoft.com/office/drawing/2015/9/8/chartex" xmlns:cx="http://schemas.microsoft.com/office/drawing/2014/chartex">
+          <mc:Fallback>
             <w:pict>
               <v:group w14:anchorId="56DD17FF" id="Group 19" o:spid="_x0000_s1026" style="position:absolute;margin-left:0;margin-top:266.5pt;width:468pt;height:334.6pt;z-index:251676672" coordsize="59436,42494" o:gfxdata="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">
                 <v:shapetype id="_x0000_t75" coordsize="21600,21600" o:spt="75" o:preferrelative="t" path="m@4@5l@4@11@9@11@9@5xe" filled="f" stroked="f">
@@ -909,7 +909,7 @@
               </wp:anchor>
             </w:drawing>
           </mc:Choice>
-          <mc:Fallback xmlns:w16se="http://schemas.microsoft.com/office/word/2015/wordml/symex" xmlns:w16cid="http://schemas.microsoft.com/office/word/2016/wordml/cid" xmlns:am3d="http://schemas.microsoft.com/office/drawing/2017/model3d" xmlns:aink="http://schemas.microsoft.com/office/drawing/2016/ink" xmlns:cx8="http://schemas.microsoft.com/office/drawing/2016/5/14/chartex" xmlns:cx7="http://schemas.microsoft.com/office/drawing/2016/5/13/chartex" xmlns:cx6="http://schemas.microsoft.com/office/drawing/2016/5/12/chartex" xmlns:cx5="http://schemas.microsoft.com/office/drawing/2016/5/11/chartex" xmlns:cx4="http://schemas.microsoft.com/office/drawing/2016/5/10/chartex" xmlns:cx3="http://schemas.microsoft.com/office/drawing/2016/5/9/chartex" xmlns:cx2="http://schemas.microsoft.com/office/drawing/2015/10/21/chartex" xmlns:cx1="http://schemas.microsoft.com/office/drawing/2015/9/8/chartex" xmlns:cx="http://schemas.microsoft.com/office/drawing/2014/chartex">
+          <mc:Fallback>
             <w:pict>
               <v:shape w14:anchorId="29DCDF21" id="Text Box 2" o:spid="_x0000_s1037" type="#_x0000_t202" style="position:absolute;margin-left:0;margin-top:49.4pt;width:568.5pt;height:213.75pt;flip:x;z-index:251656192;visibility:visible;mso-wrap-style:square;mso-width-percent:0;mso-height-percent:0;mso-wrap-distance-left:9pt;mso-wrap-distance-top:3.6pt;mso-wrap-distance-right:9pt;mso-wrap-distance-bottom:3.6pt;mso-position-horizontal:center;mso-position-horizontal-relative:margin;mso-position-vertical:absolute;mso-position-vertical-relative:text;mso-width-percent:0;mso-height-percent:0;mso-width-relative:margin;mso-height-relative:margin;v-text-anchor:top" o:gfxdata="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" stroked="f">
                 <v:textbox>
@@ -1589,7 +1589,15 @@
           <w:szCs w:val="26"/>
           <w:rtl/>
         </w:rPr>
-        <w:t xml:space="preserve">בחירת סט הפיצ'רים הנכון כפי </w:t>
+        <w:t xml:space="preserve">הוצאות ערכים שהינם </w:t>
+      </w:r>
+      <w:r>
+        <w:rPr>
+          <w:rFonts w:eastAsiaTheme="minorHAnsi" w:cstheme="minorHAnsi"/>
+          <w:sz w:val="26"/>
+          <w:szCs w:val="26"/>
+        </w:rPr>
+        <w:t>outliers</w:t>
       </w:r>
       <w:r>
         <w:rPr>
@@ -1598,16 +1606,7 @@
           <w:szCs w:val="26"/>
           <w:rtl/>
         </w:rPr>
-        <w:t>שנבחר</w:t>
-      </w:r>
-      <w:r>
-        <w:rPr>
-          <w:rFonts w:eastAsiaTheme="minorHAnsi" w:cstheme="minorHAnsi" w:hint="cs"/>
-          <w:sz w:val="26"/>
-          <w:szCs w:val="26"/>
-          <w:rtl/>
-        </w:rPr>
-        <w:t xml:space="preserve"> בתרגיל הנוכחי.</w:t>
+        <w:t>, לדוגמא ערכים שליליים.</w:t>
       </w:r>
     </w:p>
     <w:p>
@@ -1632,7 +1631,7 @@
           <w:szCs w:val="26"/>
           <w:rtl/>
         </w:rPr>
-        <w:t xml:space="preserve">הוצאות ערכים שהינם </w:t>
+        <w:t xml:space="preserve">השלמת ערכים חסרים לפי השיטות המקובלות: </w:t>
       </w:r>
       <w:r>
         <w:rPr>
@@ -1640,7 +1639,7 @@
           <w:sz w:val="26"/>
           <w:szCs w:val="26"/>
         </w:rPr>
-        <w:t>outliers</w:t>
+        <w:t>closest fit, feature correlation, mean and majority</w:t>
       </w:r>
       <w:r>
         <w:rPr>
@@ -1649,7 +1648,7 @@
           <w:szCs w:val="26"/>
           <w:rtl/>
         </w:rPr>
-        <w:t>, לדוגמא ערכים שליליים.</w:t>
+        <w:t>.</w:t>
       </w:r>
     </w:p>
     <w:p>
@@ -1674,24 +1673,7 @@
           <w:szCs w:val="26"/>
           <w:rtl/>
         </w:rPr>
-        <w:t xml:space="preserve">השלמת ערכים חסרים לפי השיטות המקובלות: </w:t>
-      </w:r>
-      <w:r>
-        <w:rPr>
-          <w:rFonts w:eastAsiaTheme="minorHAnsi" w:cstheme="minorHAnsi"/>
-          <w:sz w:val="26"/>
-          <w:szCs w:val="26"/>
-        </w:rPr>
-        <w:t>closest fit, feature correlation, mean and majority</w:t>
-      </w:r>
-      <w:r>
-        <w:rPr>
-          <w:rFonts w:eastAsiaTheme="minorHAnsi" w:cstheme="minorHAnsi" w:hint="cs"/>
-          <w:sz w:val="26"/>
-          <w:szCs w:val="26"/>
-          <w:rtl/>
-        </w:rPr>
-        <w:t>.</w:t>
+        <w:t>בחירת סט הפיצ'רים הנכון כפי שנבחר בתרגיל הנוכחי.</w:t>
       </w:r>
     </w:p>
     <w:p>
@@ -2330,8 +2312,94 @@
           <w:sz w:val="26"/>
           <w:szCs w:val="26"/>
         </w:rPr>
+        <w:t>Decision</w:t>
+      </w:r>
+      <w:r>
+        <w:rPr>
+          <w:rFonts w:eastAsiaTheme="minorHAnsi" w:cstheme="minorHAnsi"/>
+          <w:sz w:val="26"/>
+          <w:szCs w:val="26"/>
+        </w:rPr>
+        <w:t xml:space="preserve"> Tree</w:t>
+      </w:r>
+      <w:r>
+        <w:rPr>
+          <w:rFonts w:eastAsiaTheme="minorHAnsi" w:cstheme="minorHAnsi" w:hint="cs"/>
+          <w:sz w:val="26"/>
+          <w:szCs w:val="26"/>
+          <w:rtl/>
+        </w:rPr>
+        <w:t>- עץ החלטה רגיל כפי שנלמד בהרצאה</w:t>
+      </w:r>
+      <w:r>
+        <w:rPr>
+          <w:rFonts w:eastAsiaTheme="minorHAnsi" w:cstheme="minorHAnsi" w:hint="cs"/>
+          <w:sz w:val="26"/>
+          <w:szCs w:val="26"/>
+          <w:rtl/>
+        </w:rPr>
+        <w:t>, בחרנו במודל זה למרות שהשתמשנו ביער של עצים מכיוון שר</w:t>
+      </w:r>
+      <w:r>
+        <w:rPr>
+          <w:rFonts w:eastAsiaTheme="minorHAnsi" w:cstheme="minorHAnsi" w:hint="cs"/>
+          <w:sz w:val="26"/>
+          <w:szCs w:val="26"/>
+          <w:rtl/>
+        </w:rPr>
+        <w:t xml:space="preserve">צינו לראות את ההבדל בביצועים בין </w:t>
+      </w:r>
+      <w:r>
+        <w:rPr>
+          <w:rFonts w:eastAsiaTheme="minorHAnsi" w:cstheme="minorHAnsi" w:hint="cs"/>
+          <w:sz w:val="26"/>
+          <w:szCs w:val="26"/>
+        </w:rPr>
+        <w:t>R</w:t>
+      </w:r>
+      <w:r>
+        <w:rPr>
+          <w:rFonts w:eastAsiaTheme="minorHAnsi" w:cstheme="minorHAnsi"/>
+          <w:sz w:val="26"/>
+          <w:szCs w:val="26"/>
+        </w:rPr>
+        <w:t xml:space="preserve">andom </w:t>
+      </w:r>
+      <w:r>
+        <w:rPr>
+          <w:rFonts w:eastAsiaTheme="minorHAnsi" w:cstheme="minorHAnsi"/>
+          <w:sz w:val="26"/>
+          <w:szCs w:val="26"/>
+        </w:rPr>
         <w:lastRenderedPageBreak/>
-        <w:t>Decision</w:t>
+        <w:t>Forest Classifier</w:t>
+      </w:r>
+      <w:r>
+        <w:rPr>
+          <w:rFonts w:eastAsiaTheme="minorHAnsi" w:cstheme="minorHAnsi" w:hint="cs"/>
+          <w:sz w:val="26"/>
+          <w:szCs w:val="26"/>
+          <w:rtl/>
+        </w:rPr>
+        <w:t xml:space="preserve"> לבין מסווג זה</w:t>
+      </w:r>
+      <w:r>
+        <w:rPr>
+          <w:rFonts w:eastAsiaTheme="minorHAnsi" w:cstheme="minorHAnsi" w:hint="cs"/>
+          <w:sz w:val="26"/>
+          <w:szCs w:val="26"/>
+          <w:rtl/>
+        </w:rPr>
+        <w:t xml:space="preserve"> וגם הצלחנו לצייר את עץ ההחלטה שנוצר</w:t>
+      </w:r>
+      <w:r>
+        <w:rPr>
+          <w:rFonts w:eastAsiaTheme="minorHAnsi" w:cstheme="minorHAnsi" w:hint="cs"/>
+          <w:sz w:val="26"/>
+          <w:szCs w:val="26"/>
+          <w:rtl/>
+        </w:rPr>
+        <w:t xml:space="preserve"> ולהבין ממנו את הפיצולים (מצורף קובץ </w:t>
       </w:r>
       <w:r>
         <w:rPr>
@@ -2339,7 +2407,7 @@
           <w:sz w:val="26"/>
           <w:szCs w:val="26"/>
         </w:rPr>
-        <w:t xml:space="preserve"> Tree</w:t>
+        <w:t>.dot</w:t>
       </w:r>
       <w:r>
         <w:rPr>
@@ -2348,59 +2416,7 @@
           <w:szCs w:val="26"/>
           <w:rtl/>
         </w:rPr>
-        <w:t>- עץ החלטה רגיל כפי שנלמד בהרצאה</w:t>
-      </w:r>
-      <w:r>
-        <w:rPr>
-          <w:rFonts w:eastAsiaTheme="minorHAnsi" w:cstheme="minorHAnsi" w:hint="cs"/>
-          <w:sz w:val="26"/>
-          <w:szCs w:val="26"/>
-          <w:rtl/>
-        </w:rPr>
-        <w:t>, בחרנו במודל זה למרות שהשתמשנו ביער של עצים מכיוון שר</w:t>
-      </w:r>
-      <w:r>
-        <w:rPr>
-          <w:rFonts w:eastAsiaTheme="minorHAnsi" w:cstheme="minorHAnsi" w:hint="cs"/>
-          <w:sz w:val="26"/>
-          <w:szCs w:val="26"/>
-          <w:rtl/>
-        </w:rPr>
-        <w:t xml:space="preserve">צינו לראות את ההבדל בביצועים בין </w:t>
-      </w:r>
-      <w:r>
-        <w:rPr>
-          <w:rFonts w:eastAsiaTheme="minorHAnsi" w:cstheme="minorHAnsi" w:hint="cs"/>
-          <w:sz w:val="26"/>
-          <w:szCs w:val="26"/>
-        </w:rPr>
-        <w:t>R</w:t>
-      </w:r>
-      <w:r>
-        <w:rPr>
-          <w:rFonts w:eastAsiaTheme="minorHAnsi" w:cstheme="minorHAnsi"/>
-          <w:sz w:val="26"/>
-          <w:szCs w:val="26"/>
-        </w:rPr>
-        <w:t>andom Forest Classifier</w:t>
-      </w:r>
-      <w:r>
-        <w:rPr>
-          <w:rFonts w:eastAsiaTheme="minorHAnsi" w:cstheme="minorHAnsi" w:hint="cs"/>
-          <w:sz w:val="26"/>
-          <w:szCs w:val="26"/>
-          <w:rtl/>
-        </w:rPr>
-        <w:t xml:space="preserve"> לבין מסווג זה</w:t>
-      </w:r>
-      <w:r>
-        <w:rPr>
-          <w:rFonts w:eastAsiaTheme="minorHAnsi" w:cstheme="minorHAnsi" w:hint="cs"/>
-          <w:sz w:val="26"/>
-          <w:szCs w:val="26"/>
-          <w:rtl/>
-        </w:rPr>
-        <w:t xml:space="preserve"> וגם הצלחנו לצייר את עץ ההחלטה שנוצר.</w:t>
+        <w:t xml:space="preserve"> לקבצי ההגשה).</w:t>
       </w:r>
     </w:p>
     <w:p>
@@ -5685,7 +5701,25 @@
           <w:szCs w:val="26"/>
           <w:rtl/>
         </w:rPr>
-        <w:t xml:space="preserve">  על סט האימון כאשר </w:t>
+        <w:t xml:space="preserve">  ע</w:t>
+      </w:r>
+      <w:r>
+        <w:rPr>
+          <w:rFonts w:eastAsiaTheme="minorHAnsi" w:cstheme="minorHAnsi" w:hint="cs"/>
+          <w:sz w:val="26"/>
+          <w:szCs w:val="26"/>
+          <w:rtl/>
+        </w:rPr>
+        <w:t>ם</w:t>
+      </w:r>
+      <w:r>
+        <w:rPr>
+          <w:rFonts w:eastAsiaTheme="minorHAnsi" w:cstheme="minorHAnsi" w:hint="cs"/>
+          <w:sz w:val="26"/>
+          <w:szCs w:val="26"/>
+          <w:rtl/>
+        </w:rPr>
+        <w:t xml:space="preserve"> סט האימון כאשר </w:t>
       </w:r>
       <w:r>
         <w:rPr>
@@ -6147,7 +6181,6 @@
         </w:rPr>
       </w:pPr>
       <w:proofErr w:type="spellStart"/>
-      <w:proofErr w:type="gramStart"/>
       <w:r>
         <w:rPr>
           <w:rFonts w:ascii="Courier New" w:eastAsiaTheme="minorHAnsi" w:hAnsi="Courier New" w:cs="Courier New"/>
@@ -6174,7 +6207,6 @@
         <w:t>(</w:t>
       </w:r>
       <w:proofErr w:type="spellStart"/>
-      <w:proofErr w:type="gramEnd"/>
       <w:r>
         <w:rPr>
           <w:rFonts w:ascii="Courier New" w:eastAsiaTheme="minorHAnsi" w:hAnsi="Courier New" w:cs="Courier New"/>
@@ -6267,6 +6299,7 @@
         <w:t>’</w:t>
       </w:r>
       <w:proofErr w:type="spellStart"/>
+      <w:proofErr w:type="gramStart"/>
       <w:r>
         <w:rPr>
           <w:rFonts w:ascii="Courier New" w:eastAsiaTheme="minorHAnsi" w:hAnsi="Courier New" w:cs="Courier New"/>
@@ -6300,6 +6333,7 @@
         </w:rPr>
         <w:t>,</w:t>
       </w:r>
+      <w:proofErr w:type="gramEnd"/>
       <w:r>
         <w:rPr>
           <w:rFonts w:ascii="Courier New" w:eastAsiaTheme="minorHAnsi" w:hAnsi="Courier New" w:cs="Courier New"/>
@@ -6610,7 +6644,25 @@
           <w:szCs w:val="26"/>
           <w:rtl/>
         </w:rPr>
-        <w:t xml:space="preserve"> על מנת להעריך באיזה מסווג </w:t>
+        <w:t xml:space="preserve"> על מנת </w:t>
+      </w:r>
+      <w:r>
+        <w:rPr>
+          <w:rFonts w:eastAsiaTheme="minorHAnsi" w:cs="Calibri" w:hint="cs"/>
+          <w:sz w:val="26"/>
+          <w:szCs w:val="26"/>
+          <w:rtl/>
+        </w:rPr>
+        <w:t>לבחור</w:t>
+      </w:r>
+      <w:r>
+        <w:rPr>
+          <w:rFonts w:eastAsiaTheme="minorHAnsi" w:cs="Calibri" w:hint="cs"/>
+          <w:sz w:val="26"/>
+          <w:szCs w:val="26"/>
+          <w:rtl/>
+        </w:rPr>
+        <w:t xml:space="preserve"> באיזה מסווג </w:t>
       </w:r>
       <w:r>
         <w:rPr>
@@ -9524,7 +9576,18 @@
           <w:szCs w:val="26"/>
           <w:rtl/>
         </w:rPr>
-        <w:t xml:space="preserve"> נרחיב ונומר שמכיוון שבאלגוריתמים מסוג עצי החלטה, ניתן לקבל את הסתברות הסיווגים באופן ישיר (מתוך התפלגות הדוגמאות בעלים, כמו שנלמד בתרגול ובהרצאה), ולכן אלגוריתמים אלו עתידים להיות יציבים יותר, כאשר נשאלים על מדדים הסתברותיים. </w:t>
+        <w:t xml:space="preserve"> נרחיב ונומר שמכיוון שבאלגוריתמים </w:t>
+      </w:r>
+      <w:bookmarkStart w:id="0" w:name="_GoBack"/>
+      <w:bookmarkEnd w:id="0"/>
+      <w:r>
+        <w:rPr>
+          <w:rFonts w:eastAsiaTheme="minorHAnsi" w:cs="Calibri" w:hint="cs"/>
+          <w:sz w:val="26"/>
+          <w:szCs w:val="26"/>
+          <w:rtl/>
+        </w:rPr>
+        <w:t xml:space="preserve">מסוג עצי החלטה, ניתן לקבל את הסתברות הסיווגים באופן ישיר (מתוך התפלגות הדוגמאות בעלים, כמו שנלמד בתרגול ובהרצאה), ולכן אלגוריתמים אלו עתידים להיות יציבים יותר, כאשר נשאלים על מדדים הסתברותיים. </w:t>
       </w:r>
     </w:p>
     <w:p>
@@ -11507,7 +11570,7 @@
                 <w:rtl/>
               </w:rPr>
             </w:pPr>
-            <w:bookmarkStart w:id="0" w:name="_Hlk9277097"/>
+            <w:bookmarkStart w:id="1" w:name="_Hlk9277097"/>
             <w:r>
               <w:rPr>
                 <w:rFonts w:eastAsiaTheme="minorHAnsi" w:cstheme="minorHAnsi"/>
@@ -12463,7 +12526,7 @@
         </w:tc>
       </w:tr>
     </w:tbl>
-    <w:bookmarkEnd w:id="0"/>
+    <w:bookmarkEnd w:id="1"/>
     <w:p>
       <w:pPr>
         <w:pStyle w:val="ListParagraph"/>
@@ -13005,23 +13068,13 @@
           </wp:anchor>
         </w:drawing>
       </w:r>
-      <w:proofErr w:type="spellStart"/>
       <w:r>
         <w:rPr>
           <w:rFonts w:eastAsiaTheme="minorHAnsi" w:cstheme="minorHAnsi"/>
           <w:sz w:val="26"/>
           <w:szCs w:val="26"/>
         </w:rPr>
-        <w:t>Virginica</w:t>
-      </w:r>
-      <w:proofErr w:type="spellEnd"/>
-      <w:r>
-        <w:rPr>
-          <w:rFonts w:eastAsiaTheme="minorHAnsi" w:cstheme="minorHAnsi"/>
-          <w:sz w:val="26"/>
-          <w:szCs w:val="26"/>
-        </w:rPr>
-        <w:t xml:space="preserve"> vs all</w:t>
+        <w:t>Virginica vs all</w:t>
       </w:r>
     </w:p>
     <w:p>
@@ -13088,21 +13141,7 @@
           <w:u w:val="single"/>
           <w:rtl/>
         </w:rPr>
-        <w:t>סט הד</w:t>
-      </w:r>
-      <w:bookmarkStart w:id="1" w:name="_GoBack"/>
-      <w:bookmarkEnd w:id="1"/>
-      <w:r>
-        <w:rPr>
-          <w:rFonts w:eastAsiaTheme="minorHAnsi" w:cstheme="minorHAnsi" w:hint="cs"/>
-          <w:b/>
-          <w:bCs/>
-          <w:sz w:val="26"/>
-          <w:szCs w:val="26"/>
-          <w:u w:val="single"/>
-          <w:rtl/>
-        </w:rPr>
-        <w:t xml:space="preserve">וגמאות הינו </w:t>
+        <w:t xml:space="preserve">סט הדוגמאות הינו </w:t>
       </w:r>
       <w:r>
         <w:rPr>
@@ -16550,7 +16589,7 @@
 </file>
 
 <file path=word/numbering.xml><?xml version="1.0" encoding="utf-8"?>
-<w:numbering xmlns:wpc="http://schemas.microsoft.com/office/word/2010/wordprocessingCanvas" xmlns:mc="http://schemas.openxmlformats.org/markup-compatibility/2006" xmlns:o="urn:schemas-microsoft-com:office:office" xmlns:r="http://schemas.openxmlformats.org/officeDocument/2006/relationships" xmlns:m="http://schemas.openxmlformats.org/officeDocument/2006/math" xmlns:v="urn:schemas-microsoft-com:vml" xmlns:wp14="http://schemas.microsoft.com/office/word/2010/wordprocessingDrawing" xmlns:wp="http://schemas.openxmlformats.org/drawingml/2006/wordprocessingDrawing" xmlns:w10="urn:schemas-microsoft-com:office:word" xmlns:w="http://schemas.openxmlformats.org/wordprocessingml/2006/main" xmlns:w14="http://schemas.microsoft.com/office/word/2010/wordml" xmlns:w15="http://schemas.microsoft.com/office/word/2012/wordml" xmlns:wpg="http://schemas.microsoft.com/office/word/2010/wordprocessingGroup" xmlns:wpi="http://schemas.microsoft.com/office/word/2010/wordprocessingInk" xmlns:wne="http://schemas.microsoft.com/office/word/2006/wordml" xmlns:wps="http://schemas.microsoft.com/office/word/2010/wordprocessingShape" mc:Ignorable="w14 w15 wp14">
+<w:numbering xmlns:wpc="http://schemas.microsoft.com/office/word/2010/wordprocessingCanvas" xmlns:cx="http://schemas.microsoft.com/office/drawing/2014/chartex" xmlns:cx1="http://schemas.microsoft.com/office/drawing/2015/9/8/chartex" xmlns:cx2="http://schemas.microsoft.com/office/drawing/2015/10/21/chartex" xmlns:cx3="http://schemas.microsoft.com/office/drawing/2016/5/9/chartex" xmlns:cx4="http://schemas.microsoft.com/office/drawing/2016/5/10/chartex" xmlns:cx5="http://schemas.microsoft.com/office/drawing/2016/5/11/chartex" xmlns:cx6="http://schemas.microsoft.com/office/drawing/2016/5/12/chartex" xmlns:cx7="http://schemas.microsoft.com/office/drawing/2016/5/13/chartex" xmlns:cx8="http://schemas.microsoft.com/office/drawing/2016/5/14/chartex" xmlns:mc="http://schemas.openxmlformats.org/markup-compatibility/2006" xmlns:aink="http://schemas.microsoft.com/office/drawing/2016/ink" xmlns:am3d="http://schemas.microsoft.com/office/drawing/2017/model3d" xmlns:o="urn:schemas-microsoft-com:office:office" xmlns:r="http://schemas.openxmlformats.org/officeDocument/2006/relationships" xmlns:m="http://schemas.openxmlformats.org/officeDocument/2006/math" xmlns:v="urn:schemas-microsoft-com:vml" xmlns:wp14="http://schemas.microsoft.com/office/word/2010/wordprocessingDrawing" xmlns:wp="http://schemas.openxmlformats.org/drawingml/2006/wordprocessingDrawing" xmlns:w10="urn:schemas-microsoft-com:office:word" xmlns:w="http://schemas.openxmlformats.org/wordprocessingml/2006/main" xmlns:w14="http://schemas.microsoft.com/office/word/2010/wordml" xmlns:w15="http://schemas.microsoft.com/office/word/2012/wordml" xmlns:w16cid="http://schemas.microsoft.com/office/word/2016/wordml/cid" xmlns:w16se="http://schemas.microsoft.com/office/word/2015/wordml/symex" xmlns:wpg="http://schemas.microsoft.com/office/word/2010/wordprocessingGroup" xmlns:wpi="http://schemas.microsoft.com/office/word/2010/wordprocessingInk" xmlns:wne="http://schemas.microsoft.com/office/word/2006/wordml" xmlns:wps="http://schemas.microsoft.com/office/word/2010/wordprocessingShape" mc:Ignorable="w14 w15 w16se w16cid wp14">
   <w:abstractNum w:abstractNumId="0" w15:restartNumberingAfterBreak="0">
     <w:nsid w:val="097172F2"/>
     <w:multiLevelType w:val="hybridMultilevel"/>
@@ -19025,7 +19064,7 @@
 </file>
 
 <file path=word/styles.xml><?xml version="1.0" encoding="utf-8"?>
-<w:styles xmlns:mc="http://schemas.openxmlformats.org/markup-compatibility/2006" xmlns:r="http://schemas.openxmlformats.org/officeDocument/2006/relationships" xmlns:w="http://schemas.openxmlformats.org/wordprocessingml/2006/main" xmlns:w14="http://schemas.microsoft.com/office/word/2010/wordml" xmlns:w15="http://schemas.microsoft.com/office/word/2012/wordml" mc:Ignorable="w14 w15">
+<w:styles xmlns:mc="http://schemas.openxmlformats.org/markup-compatibility/2006" xmlns:r="http://schemas.openxmlformats.org/officeDocument/2006/relationships" xmlns:w="http://schemas.openxmlformats.org/wordprocessingml/2006/main" xmlns:w14="http://schemas.microsoft.com/office/word/2010/wordml" xmlns:w15="http://schemas.microsoft.com/office/word/2012/wordml" xmlns:w16cid="http://schemas.microsoft.com/office/word/2016/wordml/cid" xmlns:w16se="http://schemas.microsoft.com/office/word/2015/wordml/symex" mc:Ignorable="w14 w15 w16se w16cid">
   <w:docDefaults>
     <w:rPrDefault>
       <w:rPr>
@@ -19041,7 +19080,7 @@
       </w:pPr>
     </w:pPrDefault>
   </w:docDefaults>
-  <w:latentStyles w:defLockedState="0" w:defUIPriority="99" w:defSemiHidden="0" w:defUnhideWhenUsed="0" w:defQFormat="0" w:count="371">
+  <w:latentStyles w:defLockedState="0" w:defUIPriority="99" w:defSemiHidden="0" w:defUnhideWhenUsed="0" w:defQFormat="0" w:count="376">
     <w:lsdException w:name="Normal" w:uiPriority="0" w:qFormat="1"/>
     <w:lsdException w:name="heading 1" w:uiPriority="9" w:qFormat="1"/>
     <w:lsdException w:name="heading 2" w:semiHidden="1" w:uiPriority="9" w:unhideWhenUsed="1" w:qFormat="1"/>
@@ -19147,7 +19186,6 @@
     <w:lsdException w:name="HTML Sample" w:semiHidden="1" w:unhideWhenUsed="1"/>
     <w:lsdException w:name="HTML Typewriter" w:semiHidden="1" w:unhideWhenUsed="1"/>
     <w:lsdException w:name="HTML Variable" w:semiHidden="1" w:unhideWhenUsed="1"/>
-    <w:lsdException w:name="Normal Table" w:semiHidden="1" w:unhideWhenUsed="1"/>
     <w:lsdException w:name="annotation subject" w:semiHidden="1" w:unhideWhenUsed="1"/>
     <w:lsdException w:name="No List" w:semiHidden="1" w:unhideWhenUsed="1"/>
     <w:lsdException w:name="Outline List 1" w:semiHidden="1" w:unhideWhenUsed="1"/>
@@ -19190,11 +19228,8 @@
     <w:lsdException w:name="Table Contemporary" w:semiHidden="1" w:unhideWhenUsed="1"/>
     <w:lsdException w:name="Table Elegant" w:semiHidden="1" w:unhideWhenUsed="1"/>
     <w:lsdException w:name="Table Professional" w:semiHidden="1" w:unhideWhenUsed="1"/>
-    <w:lsdException w:name="Table Subtle 1" w:semiHidden="1" w:unhideWhenUsed="1"/>
     <w:lsdException w:name="Table Subtle 2" w:semiHidden="1" w:unhideWhenUsed="1"/>
     <w:lsdException w:name="Table Web 1" w:semiHidden="1" w:unhideWhenUsed="1"/>
-    <w:lsdException w:name="Table Web 2" w:semiHidden="1" w:unhideWhenUsed="1"/>
-    <w:lsdException w:name="Table Web 3" w:semiHidden="1" w:unhideWhenUsed="1"/>
     <w:lsdException w:name="Balloon Text" w:semiHidden="1" w:unhideWhenUsed="1"/>
     <w:lsdException w:name="Table Grid" w:uiPriority="39"/>
     <w:lsdException w:name="Table Theme" w:semiHidden="1" w:unhideWhenUsed="1"/>
@@ -19413,6 +19448,11 @@
     <w:lsdException w:name="List Table 5 Dark Accent 6" w:uiPriority="50"/>
     <w:lsdException w:name="List Table 6 Colorful Accent 6" w:uiPriority="51"/>
     <w:lsdException w:name="List Table 7 Colorful Accent 6" w:uiPriority="52"/>
+    <w:lsdException w:name="Mention" w:semiHidden="1" w:unhideWhenUsed="1"/>
+    <w:lsdException w:name="Smart Hyperlink" w:semiHidden="1" w:unhideWhenUsed="1"/>
+    <w:lsdException w:name="Hashtag" w:semiHidden="1" w:unhideWhenUsed="1"/>
+    <w:lsdException w:name="Unresolved Mention" w:semiHidden="1" w:unhideWhenUsed="1"/>
+    <w:lsdException w:name="Smart Link" w:semiHidden="1" w:unhideWhenUsed="1"/>
   </w:latentStyles>
   <w:style w:type="paragraph" w:default="1" w:styleId="Normal">
     <w:name w:val="Normal"/>

</xml_diff>